<commit_message>
Documento con tabal de contenidos incial, sin paginas para cada cosa pero con titulos
</commit_message>
<xml_diff>
--- a/Entregable 1.docx
+++ b/Entregable 1.docx
@@ -55,7 +55,7 @@
                           <pic:cNvPicPr preferRelativeResize="0"/>
                         </pic:nvPicPr>
                         <pic:blipFill>
-                          <a:blip r:embed="rId7"/>
+                          <a:blip r:embed="rId8"/>
                           <a:srcRect/>
                           <a:stretch>
                             <a:fillRect/>
@@ -210,7 +210,7 @@
                           <pic:cNvPicPr preferRelativeResize="0"/>
                         </pic:nvPicPr>
                         <pic:blipFill>
-                          <a:blip r:embed="rId8"/>
+                          <a:blip r:embed="rId9"/>
                           <a:srcRect/>
                           <a:stretch>
                             <a:fillRect/>
@@ -509,29 +509,247 @@
         <w:jc w:val="center"/>
       </w:pPr>
     </w:p>
-    <w:p>
+    <w:sdt>
+      <w:sdtPr>
+        <w:rPr>
+          <w:lang w:val="es-ES"/>
+        </w:rPr>
+        <w:id w:val="-1206317749"/>
+        <w:docPartObj>
+          <w:docPartGallery w:val="Table of Contents"/>
+          <w:docPartUnique/>
+        </w:docPartObj>
+      </w:sdtPr>
+      <w:sdtEndPr>
+        <w:rPr>
+          <w:rFonts w:asciiTheme="minorHAnsi" w:eastAsiaTheme="minorEastAsia" w:hAnsiTheme="minorHAnsi" w:cstheme="minorBidi"/>
+          <w:color w:val="auto"/>
+          <w:sz w:val="21"/>
+          <w:szCs w:val="21"/>
+        </w:rPr>
+      </w:sdtEndPr>
+      <w:sdtContent>
+        <w:p>
+          <w:pPr>
+            <w:pStyle w:val="TtuloTDC"/>
+          </w:pPr>
+          <w:r>
+            <w:rPr>
+              <w:lang w:val="es-ES"/>
+            </w:rPr>
+            <w:t>Tabla de contenido</w:t>
+          </w:r>
+        </w:p>
+        <w:p>
+          <w:pPr>
+            <w:pStyle w:val="TDC1"/>
+          </w:pPr>
+          <w:r>
+            <w:rPr>
+              <w:b/>
+              <w:bCs/>
+            </w:rPr>
+            <w:t>Entregable No. 1</w:t>
+          </w:r>
+          <w:r>
+            <w:ptab w:relativeTo="margin" w:alignment="right" w:leader="dot"/>
+          </w:r>
+          <w:r>
+            <w:t>3</w:t>
+          </w:r>
+        </w:p>
+        <w:p>
+          <w:pPr>
+            <w:pStyle w:val="TDC2"/>
+            <w:numPr>
+              <w:ilvl w:val="0"/>
+              <w:numId w:val="3"/>
+            </w:numPr>
+          </w:pPr>
+          <w:r>
+            <w:t>Modelo Verbal Definitivo</w:t>
+          </w:r>
+          <w:r>
+            <w:ptab w:relativeTo="margin" w:alignment="right" w:leader="dot"/>
+          </w:r>
+          <w:r>
+            <w:rPr>
+              <w:lang w:val="es-ES"/>
+            </w:rPr>
+            <w:t>3</w:t>
+          </w:r>
+        </w:p>
+        <w:p>
+          <w:pPr>
+            <w:pStyle w:val="TDC3"/>
+            <w:numPr>
+              <w:ilvl w:val="0"/>
+              <w:numId w:val="3"/>
+            </w:numPr>
+          </w:pPr>
+          <w:r>
+            <w:t>Modelo del Dominio</w:t>
+          </w:r>
+          <w:r>
+            <w:ptab w:relativeTo="margin" w:alignment="right" w:leader="dot"/>
+          </w:r>
+          <w:r>
+            <w:t>4</w:t>
+          </w:r>
+        </w:p>
+        <w:p>
+          <w:pPr>
+            <w:pStyle w:val="TDC3"/>
+            <w:numPr>
+              <w:ilvl w:val="0"/>
+              <w:numId w:val="3"/>
+            </w:numPr>
+          </w:pPr>
+          <w:r>
+            <w:t>Diagrama completo de casos de uso</w:t>
+          </w:r>
+          <w:r>
+            <w:ptab w:relativeTo="margin" w:alignment="right" w:leader="dot"/>
+          </w:r>
+        </w:p>
+        <w:p>
+          <w:pPr>
+            <w:pStyle w:val="TDC3"/>
+            <w:numPr>
+              <w:ilvl w:val="0"/>
+              <w:numId w:val="3"/>
+            </w:numPr>
+          </w:pPr>
+          <w:r>
+            <w:t>Diagrama de paquetes de los casos de uso</w:t>
+          </w:r>
+          <w:r>
+            <w:ptab w:relativeTo="margin" w:alignment="right" w:leader="dot"/>
+          </w:r>
+        </w:p>
+        <w:p>
+          <w:pPr>
+            <w:pStyle w:val="TDC3"/>
+            <w:numPr>
+              <w:ilvl w:val="0"/>
+              <w:numId w:val="3"/>
+            </w:numPr>
+          </w:pPr>
+          <w:r>
+            <w:t>Especificaciones de los casos de uso a nivel de diseño</w:t>
+          </w:r>
+          <w:r>
+            <w:ptab w:relativeTo="margin" w:alignment="right" w:leader="dot"/>
+          </w:r>
+        </w:p>
+        <w:p>
+          <w:pPr>
+            <w:pStyle w:val="TDC3"/>
+            <w:ind w:hanging="567"/>
+          </w:pPr>
+          <w:r>
+            <w:t>Especificación del caso:</w:t>
+          </w:r>
+          <w:r>
+            <w:ptab w:relativeTo="margin" w:alignment="right" w:leader="dot"/>
+          </w:r>
+        </w:p>
+        <w:p>
+          <w:pPr>
+            <w:pStyle w:val="TDC3"/>
+            <w:ind w:hanging="567"/>
+          </w:pPr>
+          <w:r>
+            <w:t>Especificación del caso:</w:t>
+          </w:r>
+          <w:r>
+            <w:ptab w:relativeTo="margin" w:alignment="right" w:leader="dot"/>
+          </w:r>
+        </w:p>
+        <w:p>
+          <w:pPr>
+            <w:pStyle w:val="TDC3"/>
+            <w:ind w:hanging="567"/>
+          </w:pPr>
+          <w:r>
+            <w:t>Especificación del caso:</w:t>
+          </w:r>
+          <w:r>
+            <w:ptab w:relativeTo="margin" w:alignment="right" w:leader="dot"/>
+          </w:r>
+        </w:p>
+        <w:p>
+          <w:pPr>
+            <w:pStyle w:val="TDC3"/>
+            <w:ind w:hanging="567"/>
+          </w:pPr>
+          <w:r>
+            <w:t>Especificación del caso:</w:t>
+          </w:r>
+          <w:r>
+            <w:ptab w:relativeTo="margin" w:alignment="right" w:leader="dot"/>
+          </w:r>
+        </w:p>
+        <w:p>
+          <w:pPr>
+            <w:pStyle w:val="TDC3"/>
+            <w:ind w:hanging="567"/>
+          </w:pPr>
+          <w:r>
+            <w:t>Especificación del caso:</w:t>
+          </w:r>
+          <w:r>
+            <w:ptab w:relativeTo="margin" w:alignment="right" w:leader="dot"/>
+          </w:r>
+        </w:p>
+        <w:p>
+          <w:pPr>
+            <w:pStyle w:val="TDC3"/>
+            <w:ind w:hanging="567"/>
+          </w:pPr>
+          <w:r>
+            <w:t>Especificación del caso:</w:t>
+          </w:r>
+          <w:r>
+            <w:ptab w:relativeTo="margin" w:alignment="right" w:leader="dot"/>
+          </w:r>
+        </w:p>
+        <w:p/>
+      </w:sdtContent>
+    </w:sdt>
+    <w:p>
+      <w:r>
+        <w:t xml:space="preserve"> </w:t>
+      </w:r>
       <w:r>
         <w:br w:type="page"/>
       </w:r>
-    </w:p>
-    <w:p>
-      <w:pPr>
-        <w:keepNext/>
-        <w:keepLines/>
-        <w:spacing w:line="240" w:lineRule="auto"/>
-        <w:ind w:left="284" w:right="51"/>
+      <w:bookmarkStart w:id="0" w:name="_GoBack"/>
+      <w:bookmarkEnd w:id="0"/>
+    </w:p>
+    <w:p/>
+    <w:p>
+      <w:pPr>
+        <w:pStyle w:val="Ttulo3"/>
         <w:jc w:val="center"/>
-      </w:pPr>
-      <w:bookmarkStart w:id="0" w:name="_gjdgxs" w:colFirst="0" w:colLast="0"/>
-      <w:bookmarkEnd w:id="0"/>
+        <w:rPr>
+          <w:rFonts w:ascii="Tahoma" w:hAnsi="Tahoma" w:cs="Tahoma"/>
+          <w:b/>
+          <w:color w:val="auto"/>
+          <w:sz w:val="60"/>
+          <w:szCs w:val="60"/>
+        </w:rPr>
+      </w:pPr>
+      <w:bookmarkStart w:id="1" w:name="_gjdgxs" w:colFirst="0" w:colLast="0"/>
+      <w:bookmarkEnd w:id="1"/>
       <w:r>
         <w:rPr>
           <w:rFonts w:ascii="Tahoma" w:eastAsia="Tahoma" w:hAnsi="Tahoma" w:cs="Tahoma"/>
           <w:b/>
+          <w:color w:val="auto"/>
           <w:sz w:val="60"/>
           <w:szCs w:val="60"/>
         </w:rPr>
-        <w:lastRenderedPageBreak/>
         <w:t>Entregable No. 1</w:t>
       </w:r>
     </w:p>
@@ -545,16 +763,14 @@
         <w:ind w:left="425"/>
         <w:contextualSpacing/>
         <w:rPr>
-          <w:rFonts w:ascii="Times New Roman" w:eastAsia="Times New Roman" w:hAnsi="Times New Roman" w:cs="Times New Roman"/>
-          <w:sz w:val="24"/>
-          <w:szCs w:val="24"/>
-        </w:rPr>
-      </w:pPr>
-      <w:r>
-        <w:rPr>
-          <w:b/>
-          <w:sz w:val="24"/>
-          <w:szCs w:val="24"/>
+          <w:rStyle w:val="Textoennegrita"/>
+          <w:sz w:val="24"/>
+        </w:rPr>
+      </w:pPr>
+      <w:r>
+        <w:rPr>
+          <w:rStyle w:val="Textoennegrita"/>
+          <w:sz w:val="24"/>
         </w:rPr>
         <w:t>MODELO VERBAL DEFINITIVO</w:t>
       </w:r>
@@ -741,18 +957,15 @@
         <w:ind w:left="425"/>
         <w:contextualSpacing/>
         <w:rPr>
-          <w:rFonts w:ascii="Times New Roman" w:eastAsia="Times New Roman" w:hAnsi="Times New Roman" w:cs="Times New Roman"/>
-          <w:sz w:val="24"/>
-          <w:szCs w:val="24"/>
-        </w:rPr>
-      </w:pPr>
-      <w:r>
-        <w:rPr>
-          <w:b/>
-          <w:sz w:val="24"/>
-          <w:szCs w:val="24"/>
-        </w:rPr>
-        <w:lastRenderedPageBreak/>
+          <w:rStyle w:val="Textoennegrita"/>
+          <w:sz w:val="24"/>
+        </w:rPr>
+      </w:pPr>
+      <w:r>
+        <w:rPr>
+          <w:rStyle w:val="Textoennegrita"/>
+          <w:sz w:val="24"/>
+        </w:rPr>
         <w:t>MODELO DEL DOMINIO</w:t>
       </w:r>
     </w:p>
@@ -767,35 +980,16 @@
         <w:contextualSpacing/>
         <w:jc w:val="both"/>
         <w:rPr>
-          <w:rFonts w:ascii="Times New Roman" w:eastAsia="Times New Roman" w:hAnsi="Times New Roman" w:cs="Times New Roman"/>
-          <w:sz w:val="24"/>
-          <w:szCs w:val="24"/>
-        </w:rPr>
-      </w:pPr>
-      <w:r>
-        <w:rPr>
-          <w:b/>
-          <w:sz w:val="24"/>
-          <w:szCs w:val="24"/>
-        </w:rPr>
-        <w:t>DIAGRAMA COMPLETO DE CASOS DE USO [</w:t>
-      </w:r>
-      <w:r>
-        <w:rPr>
-          <w:b/>
-          <w:i/>
-          <w:sz w:val="24"/>
-          <w:szCs w:val="24"/>
-        </w:rPr>
-        <w:t>Acá va el diagrama completo</w:t>
-      </w:r>
-      <w:r>
-        <w:rPr>
-          <w:b/>
-          <w:sz w:val="24"/>
-          <w:szCs w:val="24"/>
-        </w:rPr>
-        <w:t>]</w:t>
+          <w:rStyle w:val="Textoennegrita"/>
+          <w:sz w:val="24"/>
+        </w:rPr>
+      </w:pPr>
+      <w:r>
+        <w:rPr>
+          <w:rStyle w:val="Textoennegrita"/>
+          <w:sz w:val="24"/>
+        </w:rPr>
+        <w:t>DIAGRAMA COMPLETO DE CASOS DE USO [Acá va el diagrama completo]</w:t>
       </w:r>
     </w:p>
     <w:p>
@@ -809,16 +1003,14 @@
         <w:contextualSpacing/>
         <w:jc w:val="both"/>
         <w:rPr>
-          <w:rFonts w:ascii="Times New Roman" w:eastAsia="Times New Roman" w:hAnsi="Times New Roman" w:cs="Times New Roman"/>
-          <w:sz w:val="24"/>
-          <w:szCs w:val="24"/>
-        </w:rPr>
-      </w:pPr>
-      <w:r>
-        <w:rPr>
-          <w:b/>
-          <w:sz w:val="24"/>
-          <w:szCs w:val="24"/>
+          <w:rStyle w:val="Textoennegrita"/>
+          <w:sz w:val="24"/>
+        </w:rPr>
+      </w:pPr>
+      <w:r>
+        <w:rPr>
+          <w:rStyle w:val="Textoennegrita"/>
+          <w:sz w:val="24"/>
         </w:rPr>
         <w:t>DIAGRAMA DE PAQUETES DE LOS CASOS DE USO (de manera opcional se puede dividir en paquetes el diagrama anterior).</w:t>
       </w:r>
@@ -834,115 +1026,80 @@
         <w:contextualSpacing/>
         <w:jc w:val="both"/>
         <w:rPr>
-          <w:rFonts w:ascii="Times New Roman" w:eastAsia="Times New Roman" w:hAnsi="Times New Roman" w:cs="Times New Roman"/>
-          <w:sz w:val="24"/>
-          <w:szCs w:val="24"/>
-        </w:rPr>
-      </w:pPr>
-      <w:r>
-        <w:rPr>
-          <w:b/>
-          <w:sz w:val="24"/>
-          <w:szCs w:val="24"/>
-        </w:rPr>
-        <w:t>ESPECIFICACIONES DE LOS CASOS DE USO A NIVEL DE DISEÑO. (SOLO PARA UN PAQUETE ESCOGIDO DE CASOS DE USO) (Tomar como referencia el capítulo 3 del libro</w:t>
-      </w:r>
-      <w:r>
-        <w:rPr>
-          <w:b/>
-          <w:i/>
-          <w:sz w:val="24"/>
-          <w:szCs w:val="24"/>
-        </w:rPr>
-        <w:t xml:space="preserve"> Use Case </w:t>
+          <w:rStyle w:val="Textoennegrita"/>
+          <w:sz w:val="24"/>
+        </w:rPr>
+      </w:pPr>
+      <w:r>
+        <w:rPr>
+          <w:rStyle w:val="Textoennegrita"/>
+          <w:sz w:val="24"/>
+        </w:rPr>
+        <w:t xml:space="preserve">ESPECIFICACIONES DE LOS CASOS DE USO A NIVEL DE DISEÑO. (SOLO PARA UN PAQUETE ESCOGIDO DE CASOS DE USO) (Tomar como referencia el capítulo 3 del libro Use Case </w:t>
       </w:r>
       <w:proofErr w:type="spellStart"/>
       <w:r>
         <w:rPr>
-          <w:b/>
-          <w:i/>
-          <w:sz w:val="24"/>
-          <w:szCs w:val="24"/>
+          <w:rStyle w:val="Textoennegrita"/>
+          <w:sz w:val="24"/>
         </w:rPr>
         <w:t>Driven</w:t>
       </w:r>
       <w:proofErr w:type="spellEnd"/>
       <w:r>
         <w:rPr>
-          <w:b/>
-          <w:i/>
-          <w:sz w:val="24"/>
-          <w:szCs w:val="24"/>
+          <w:rStyle w:val="Textoennegrita"/>
+          <w:sz w:val="24"/>
         </w:rPr>
         <w:t xml:space="preserve"> </w:t>
       </w:r>
       <w:proofErr w:type="spellStart"/>
       <w:r>
         <w:rPr>
-          <w:b/>
-          <w:i/>
-          <w:sz w:val="24"/>
-          <w:szCs w:val="24"/>
+          <w:rStyle w:val="Textoennegrita"/>
+          <w:sz w:val="24"/>
         </w:rPr>
         <w:t>Object</w:t>
       </w:r>
       <w:proofErr w:type="spellEnd"/>
       <w:r>
         <w:rPr>
-          <w:b/>
-          <w:i/>
-          <w:sz w:val="24"/>
-          <w:szCs w:val="24"/>
+          <w:rStyle w:val="Textoennegrita"/>
+          <w:sz w:val="24"/>
         </w:rPr>
         <w:t xml:space="preserve"> </w:t>
       </w:r>
       <w:proofErr w:type="spellStart"/>
       <w:r>
         <w:rPr>
-          <w:b/>
-          <w:i/>
-          <w:sz w:val="24"/>
-          <w:szCs w:val="24"/>
+          <w:rStyle w:val="Textoennegrita"/>
+          <w:sz w:val="24"/>
         </w:rPr>
         <w:t>Modeling</w:t>
       </w:r>
       <w:proofErr w:type="spellEnd"/>
       <w:r>
         <w:rPr>
-          <w:b/>
-          <w:i/>
-          <w:sz w:val="24"/>
-          <w:szCs w:val="24"/>
+          <w:rStyle w:val="Textoennegrita"/>
+          <w:sz w:val="24"/>
         </w:rPr>
         <w:t xml:space="preserve"> </w:t>
       </w:r>
       <w:proofErr w:type="spellStart"/>
       <w:r>
         <w:rPr>
-          <w:b/>
-          <w:i/>
-          <w:sz w:val="24"/>
-          <w:szCs w:val="24"/>
+          <w:rStyle w:val="Textoennegrita"/>
+          <w:sz w:val="24"/>
         </w:rPr>
         <w:t>with</w:t>
       </w:r>
       <w:proofErr w:type="spellEnd"/>
       <w:r>
         <w:rPr>
-          <w:b/>
-          <w:i/>
-          <w:sz w:val="24"/>
-          <w:szCs w:val="24"/>
-        </w:rPr>
-        <w:t xml:space="preserve"> UML</w:t>
-      </w:r>
-      <w:r>
-        <w:rPr>
-          <w:b/>
-          <w:sz w:val="24"/>
-          <w:szCs w:val="24"/>
-        </w:rPr>
-        <w:t>)</w:t>
+          <w:rStyle w:val="Textoennegrita"/>
+          <w:sz w:val="24"/>
+        </w:rPr>
+        <w:t xml:space="preserve"> UML)</w:t>
       </w:r>
     </w:p>
     <w:p>
@@ -956,43 +1113,30 @@
         <w:contextualSpacing/>
         <w:jc w:val="both"/>
         <w:rPr>
-          <w:rFonts w:ascii="Times New Roman" w:eastAsia="Times New Roman" w:hAnsi="Times New Roman" w:cs="Times New Roman"/>
-          <w:sz w:val="24"/>
-          <w:szCs w:val="24"/>
-        </w:rPr>
-      </w:pPr>
-      <w:r>
-        <w:rPr>
-          <w:b/>
-          <w:sz w:val="24"/>
-          <w:szCs w:val="24"/>
+          <w:rStyle w:val="Textoennegrita"/>
+          <w:sz w:val="24"/>
+        </w:rPr>
+      </w:pPr>
+      <w:r>
+        <w:rPr>
+          <w:rStyle w:val="Textoennegrita"/>
+          <w:sz w:val="24"/>
         </w:rPr>
         <w:t>Especificación del caso</w:t>
       </w:r>
       <w:r>
         <w:rPr>
-          <w:b/>
-          <w:sz w:val="24"/>
-          <w:szCs w:val="24"/>
+          <w:rStyle w:val="Textoennegrita"/>
+          <w:sz w:val="24"/>
         </w:rPr>
         <w:t xml:space="preserve">: </w:t>
       </w:r>
       <w:r>
         <w:rPr>
-          <w:b/>
-          <w:sz w:val="24"/>
-          <w:szCs w:val="24"/>
-        </w:rPr>
-        <w:t>[</w:t>
-      </w:r>
-      <w:r>
-        <w:rPr>
-          <w:b/>
-          <w:i/>
-          <w:sz w:val="24"/>
-          <w:szCs w:val="24"/>
-        </w:rPr>
-        <w:t xml:space="preserve">acá va el nombre del caso de uso] </w:t>
+          <w:rStyle w:val="Textoennegrita"/>
+          <w:sz w:val="24"/>
+        </w:rPr>
+        <w:t xml:space="preserve">[acá va el nombre del caso de uso] </w:t>
       </w:r>
     </w:p>
     <w:p>
@@ -1000,31 +1144,17 @@
         <w:spacing w:line="360" w:lineRule="auto"/>
         <w:ind w:left="1065"/>
         <w:jc w:val="both"/>
-      </w:pPr>
-      <w:r>
-        <w:rPr>
-          <w:b/>
-          <w:sz w:val="24"/>
-          <w:szCs w:val="24"/>
-        </w:rPr>
-        <w:t>Secuencia básica: [</w:t>
-      </w:r>
-      <w:r>
-        <w:rPr>
-          <w:b/>
-          <w:i/>
-          <w:sz w:val="24"/>
-          <w:szCs w:val="24"/>
-        </w:rPr>
-        <w:t>Acá va el texto</w:t>
-      </w:r>
-      <w:r>
-        <w:rPr>
-          <w:b/>
-          <w:sz w:val="24"/>
-          <w:szCs w:val="24"/>
-        </w:rPr>
-        <w:t>]</w:t>
+        <w:rPr>
+          <w:rStyle w:val="Textoennegrita"/>
+          <w:sz w:val="24"/>
+        </w:rPr>
+      </w:pPr>
+      <w:r>
+        <w:rPr>
+          <w:rStyle w:val="Textoennegrita"/>
+          <w:sz w:val="24"/>
+        </w:rPr>
+        <w:t>Secuencia básica: [Acá va el texto]</w:t>
       </w:r>
     </w:p>
     <w:p>
@@ -1032,31 +1162,17 @@
         <w:spacing w:line="360" w:lineRule="auto"/>
         <w:ind w:left="1065"/>
         <w:jc w:val="both"/>
-      </w:pPr>
-      <w:r>
-        <w:rPr>
-          <w:b/>
-          <w:sz w:val="24"/>
-          <w:szCs w:val="24"/>
-        </w:rPr>
-        <w:t>Secuencia alternativa: [</w:t>
-      </w:r>
-      <w:r>
-        <w:rPr>
-          <w:b/>
-          <w:i/>
-          <w:sz w:val="24"/>
-          <w:szCs w:val="24"/>
-        </w:rPr>
-        <w:t>Acá va el texto</w:t>
-      </w:r>
-      <w:r>
-        <w:rPr>
-          <w:b/>
-          <w:sz w:val="24"/>
-          <w:szCs w:val="24"/>
-        </w:rPr>
-        <w:t>]</w:t>
+        <w:rPr>
+          <w:rStyle w:val="Textoennegrita"/>
+          <w:sz w:val="24"/>
+        </w:rPr>
+      </w:pPr>
+      <w:r>
+        <w:rPr>
+          <w:rStyle w:val="Textoennegrita"/>
+          <w:sz w:val="24"/>
+        </w:rPr>
+        <w:t>Secuencia alternativa: [Acá va el texto]</w:t>
       </w:r>
     </w:p>
     <w:p>
@@ -1064,34 +1180,18 @@
         <w:spacing w:line="360" w:lineRule="auto"/>
         <w:ind w:left="1065"/>
         <w:jc w:val="both"/>
-      </w:pPr>
-      <w:r>
-        <w:rPr>
-          <w:b/>
-          <w:sz w:val="24"/>
-          <w:szCs w:val="24"/>
-        </w:rPr>
-        <w:t>Interfaces gráficas: [</w:t>
-      </w:r>
-      <w:r>
-        <w:rPr>
-          <w:b/>
-          <w:i/>
-          <w:sz w:val="24"/>
-          <w:szCs w:val="24"/>
-        </w:rPr>
-        <w:t>Acá van las GUI</w:t>
-      </w:r>
-      <w:r>
-        <w:rPr>
-          <w:b/>
-          <w:sz w:val="24"/>
-          <w:szCs w:val="24"/>
-        </w:rPr>
-        <w:t>]</w:t>
-      </w:r>
-      <w:bookmarkStart w:id="1" w:name="_GoBack"/>
-      <w:bookmarkEnd w:id="1"/>
+        <w:rPr>
+          <w:rStyle w:val="Textoennegrita"/>
+          <w:sz w:val="24"/>
+        </w:rPr>
+      </w:pPr>
+      <w:r>
+        <w:rPr>
+          <w:rStyle w:val="Textoennegrita"/>
+          <w:sz w:val="24"/>
+        </w:rPr>
+        <w:t>Interfaces gráficas: [Acá van las GUI]</w:t>
+      </w:r>
     </w:p>
     <w:p>
       <w:pPr>
@@ -1104,35 +1204,23 @@
         <w:contextualSpacing/>
         <w:jc w:val="both"/>
         <w:rPr>
-          <w:rFonts w:ascii="Times New Roman" w:eastAsia="Times New Roman" w:hAnsi="Times New Roman" w:cs="Times New Roman"/>
-          <w:sz w:val="24"/>
-          <w:szCs w:val="24"/>
-        </w:rPr>
-      </w:pPr>
-      <w:r>
-        <w:rPr>
-          <w:b/>
-          <w:sz w:val="24"/>
-          <w:szCs w:val="24"/>
+          <w:rStyle w:val="Textoennegrita"/>
+          <w:sz w:val="24"/>
+        </w:rPr>
+      </w:pPr>
+      <w:r>
+        <w:rPr>
+          <w:rStyle w:val="Textoennegrita"/>
+          <w:sz w:val="24"/>
         </w:rPr>
         <w:t>Especificación del caso de uso</w:t>
       </w:r>
       <w:r>
         <w:rPr>
-          <w:b/>
-          <w:sz w:val="24"/>
-          <w:szCs w:val="24"/>
-        </w:rPr>
-        <w:t>: [</w:t>
-      </w:r>
-      <w:r>
-        <w:rPr>
-          <w:b/>
-          <w:i/>
-          <w:sz w:val="24"/>
-          <w:szCs w:val="24"/>
-        </w:rPr>
-        <w:t xml:space="preserve">acá va el nombre del caso de uso] </w:t>
+          <w:rStyle w:val="Textoennegrita"/>
+          <w:sz w:val="24"/>
+        </w:rPr>
+        <w:t xml:space="preserve">: [acá va el nombre del caso de uso] </w:t>
       </w:r>
     </w:p>
     <w:p>
@@ -1140,31 +1228,17 @@
         <w:spacing w:line="360" w:lineRule="auto"/>
         <w:ind w:left="1065"/>
         <w:jc w:val="both"/>
-      </w:pPr>
-      <w:r>
-        <w:rPr>
-          <w:b/>
-          <w:sz w:val="24"/>
-          <w:szCs w:val="24"/>
-        </w:rPr>
-        <w:t>Secuencia básica: [</w:t>
-      </w:r>
-      <w:r>
-        <w:rPr>
-          <w:b/>
-          <w:i/>
-          <w:sz w:val="24"/>
-          <w:szCs w:val="24"/>
-        </w:rPr>
-        <w:t>Acá va el texto</w:t>
-      </w:r>
-      <w:r>
-        <w:rPr>
-          <w:b/>
-          <w:sz w:val="24"/>
-          <w:szCs w:val="24"/>
-        </w:rPr>
-        <w:t>]</w:t>
+        <w:rPr>
+          <w:rStyle w:val="Textoennegrita"/>
+          <w:sz w:val="24"/>
+        </w:rPr>
+      </w:pPr>
+      <w:r>
+        <w:rPr>
+          <w:rStyle w:val="Textoennegrita"/>
+          <w:sz w:val="24"/>
+        </w:rPr>
+        <w:t>Secuencia básica: [Acá va el texto]</w:t>
       </w:r>
     </w:p>
     <w:p>
@@ -1172,31 +1246,17 @@
         <w:spacing w:line="360" w:lineRule="auto"/>
         <w:ind w:left="1065"/>
         <w:jc w:val="both"/>
-      </w:pPr>
-      <w:r>
-        <w:rPr>
-          <w:b/>
-          <w:sz w:val="24"/>
-          <w:szCs w:val="24"/>
-        </w:rPr>
-        <w:t>Secuencia alternativa: [</w:t>
-      </w:r>
-      <w:r>
-        <w:rPr>
-          <w:b/>
-          <w:i/>
-          <w:sz w:val="24"/>
-          <w:szCs w:val="24"/>
-        </w:rPr>
-        <w:t>Acá va el texto</w:t>
-      </w:r>
-      <w:r>
-        <w:rPr>
-          <w:b/>
-          <w:sz w:val="24"/>
-          <w:szCs w:val="24"/>
-        </w:rPr>
-        <w:t>]</w:t>
+        <w:rPr>
+          <w:rStyle w:val="Textoennegrita"/>
+          <w:sz w:val="24"/>
+        </w:rPr>
+      </w:pPr>
+      <w:r>
+        <w:rPr>
+          <w:rStyle w:val="Textoennegrita"/>
+          <w:sz w:val="24"/>
+        </w:rPr>
+        <w:t>Secuencia alternativa: [Acá va el texto]</w:t>
       </w:r>
     </w:p>
     <w:p>
@@ -1204,31 +1264,17 @@
         <w:spacing w:line="360" w:lineRule="auto"/>
         <w:ind w:left="1065"/>
         <w:jc w:val="both"/>
-      </w:pPr>
-      <w:r>
-        <w:rPr>
-          <w:b/>
-          <w:sz w:val="24"/>
-          <w:szCs w:val="24"/>
-        </w:rPr>
-        <w:t>Interfaces gráficas: [</w:t>
-      </w:r>
-      <w:r>
-        <w:rPr>
-          <w:b/>
-          <w:i/>
-          <w:sz w:val="24"/>
-          <w:szCs w:val="24"/>
-        </w:rPr>
-        <w:t>Acá van las GUI</w:t>
-      </w:r>
-      <w:r>
-        <w:rPr>
-          <w:b/>
-          <w:sz w:val="24"/>
-          <w:szCs w:val="24"/>
-        </w:rPr>
-        <w:t>]</w:t>
+        <w:rPr>
+          <w:rStyle w:val="Textoennegrita"/>
+          <w:sz w:val="24"/>
+        </w:rPr>
+      </w:pPr>
+      <w:r>
+        <w:rPr>
+          <w:rStyle w:val="Textoennegrita"/>
+          <w:sz w:val="24"/>
+        </w:rPr>
+        <w:t>Interfaces gráficas: [Acá van las GUI]</w:t>
       </w:r>
     </w:p>
     <w:p>
@@ -1242,27 +1288,16 @@
         <w:contextualSpacing/>
         <w:jc w:val="both"/>
         <w:rPr>
-          <w:rFonts w:ascii="Times New Roman" w:eastAsia="Times New Roman" w:hAnsi="Times New Roman" w:cs="Times New Roman"/>
-          <w:sz w:val="24"/>
-          <w:szCs w:val="24"/>
-        </w:rPr>
-      </w:pPr>
-      <w:r>
-        <w:rPr>
-          <w:b/>
-          <w:sz w:val="24"/>
-          <w:szCs w:val="24"/>
-        </w:rPr>
-        <w:t>Especificación del caso de uso: [</w:t>
-      </w:r>
-      <w:r>
-        <w:rPr>
-          <w:b/>
-          <w:i/>
-          <w:sz w:val="24"/>
-          <w:szCs w:val="24"/>
-        </w:rPr>
-        <w:t xml:space="preserve">acá va el nombre del caso de uso] </w:t>
+          <w:rStyle w:val="Textoennegrita"/>
+          <w:sz w:val="24"/>
+        </w:rPr>
+      </w:pPr>
+      <w:r>
+        <w:rPr>
+          <w:rStyle w:val="Textoennegrita"/>
+          <w:sz w:val="24"/>
+        </w:rPr>
+        <w:t xml:space="preserve">Especificación del caso de uso: [acá va el nombre del caso de uso] </w:t>
       </w:r>
     </w:p>
     <w:p>
@@ -1270,31 +1305,17 @@
         <w:spacing w:line="360" w:lineRule="auto"/>
         <w:ind w:left="1065"/>
         <w:jc w:val="both"/>
-      </w:pPr>
-      <w:r>
-        <w:rPr>
-          <w:b/>
-          <w:sz w:val="24"/>
-          <w:szCs w:val="24"/>
-        </w:rPr>
-        <w:t>Secuencia básica: [</w:t>
-      </w:r>
-      <w:r>
-        <w:rPr>
-          <w:b/>
-          <w:i/>
-          <w:sz w:val="24"/>
-          <w:szCs w:val="24"/>
-        </w:rPr>
-        <w:t>Acá va el texto</w:t>
-      </w:r>
-      <w:r>
-        <w:rPr>
-          <w:b/>
-          <w:sz w:val="24"/>
-          <w:szCs w:val="24"/>
-        </w:rPr>
-        <w:t>]</w:t>
+        <w:rPr>
+          <w:rStyle w:val="Textoennegrita"/>
+          <w:sz w:val="24"/>
+        </w:rPr>
+      </w:pPr>
+      <w:r>
+        <w:rPr>
+          <w:rStyle w:val="Textoennegrita"/>
+          <w:sz w:val="24"/>
+        </w:rPr>
+        <w:t>Secuencia básica: [Acá va el texto]</w:t>
       </w:r>
     </w:p>
     <w:p>
@@ -1302,31 +1323,17 @@
         <w:spacing w:line="360" w:lineRule="auto"/>
         <w:ind w:left="1065"/>
         <w:jc w:val="both"/>
-      </w:pPr>
-      <w:r>
-        <w:rPr>
-          <w:b/>
-          <w:sz w:val="24"/>
-          <w:szCs w:val="24"/>
-        </w:rPr>
-        <w:t>Secuencia alternativa: [</w:t>
-      </w:r>
-      <w:r>
-        <w:rPr>
-          <w:b/>
-          <w:i/>
-          <w:sz w:val="24"/>
-          <w:szCs w:val="24"/>
-        </w:rPr>
-        <w:t>Acá va el texto</w:t>
-      </w:r>
-      <w:r>
-        <w:rPr>
-          <w:b/>
-          <w:sz w:val="24"/>
-          <w:szCs w:val="24"/>
-        </w:rPr>
-        <w:t>]</w:t>
+        <w:rPr>
+          <w:rStyle w:val="Textoennegrita"/>
+          <w:sz w:val="24"/>
+        </w:rPr>
+      </w:pPr>
+      <w:r>
+        <w:rPr>
+          <w:rStyle w:val="Textoennegrita"/>
+          <w:sz w:val="24"/>
+        </w:rPr>
+        <w:t>Secuencia alternativa: [Acá va el texto]</w:t>
       </w:r>
     </w:p>
     <w:p>
@@ -1334,54 +1341,29 @@
         <w:spacing w:line="360" w:lineRule="auto"/>
         <w:ind w:left="1065"/>
         <w:jc w:val="both"/>
-      </w:pPr>
-      <w:r>
-        <w:rPr>
-          <w:b/>
-          <w:sz w:val="24"/>
-          <w:szCs w:val="24"/>
-        </w:rPr>
-        <w:t>Interfaces gráficas: [</w:t>
-      </w:r>
-      <w:r>
-        <w:rPr>
-          <w:b/>
-          <w:i/>
-          <w:sz w:val="24"/>
-          <w:szCs w:val="24"/>
-        </w:rPr>
-        <w:t>Acá van las GUI</w:t>
-      </w:r>
-      <w:r>
-        <w:rPr>
-          <w:b/>
-          <w:sz w:val="24"/>
-          <w:szCs w:val="24"/>
-        </w:rPr>
-        <w:t>]</w:t>
-      </w:r>
-    </w:p>
-    <w:p>
-      <w:pPr>
-        <w:spacing w:line="360" w:lineRule="auto"/>
-        <w:jc w:val="both"/>
-      </w:pPr>
-      <w:r>
-        <w:rPr>
-          <w:b/>
-          <w:sz w:val="24"/>
-          <w:szCs w:val="24"/>
-        </w:rPr>
-        <w:t>ETC…</w:t>
+        <w:rPr>
+          <w:rStyle w:val="Textoennegrita"/>
+          <w:sz w:val="24"/>
+        </w:rPr>
+      </w:pPr>
+      <w:r>
+        <w:rPr>
+          <w:rStyle w:val="Textoennegrita"/>
+          <w:sz w:val="24"/>
+        </w:rPr>
+        <w:t>Interfaces gráficas: [Acá van las GUI]</w:t>
       </w:r>
     </w:p>
     <w:p/>
     <w:sectPr>
-      <w:headerReference w:type="default" r:id="rId9"/>
+      <w:headerReference w:type="default" r:id="rId10"/>
+      <w:footerReference w:type="default" r:id="rId11"/>
       <w:pgSz w:w="12240" w:h="15840"/>
       <w:pgMar w:top="1440" w:right="1440" w:bottom="1440" w:left="1440" w:header="0" w:footer="720" w:gutter="0"/>
       <w:pgNumType w:start="1"/>
       <w:cols w:space="720"/>
+      <w:titlePg/>
+      <w:docGrid w:linePitch="286"/>
     </w:sectPr>
   </w:body>
 </w:document>
@@ -1410,6 +1392,52 @@
     </w:p>
   </w:endnote>
 </w:endnotes>
+</file>
+
+<file path=word/footer1.xml><?xml version="1.0" encoding="utf-8"?>
+<w:ftr xmlns:wpc="http://schemas.microsoft.com/office/word/2010/wordprocessingCanvas" xmlns:cx="http://schemas.microsoft.com/office/drawing/2014/chartex" xmlns:cx1="http://schemas.microsoft.com/office/drawing/2015/9/8/chartex" xmlns:cx2="http://schemas.microsoft.com/office/drawing/2015/10/21/chartex" xmlns:cx3="http://schemas.microsoft.com/office/drawing/2016/5/9/chartex" xmlns:cx4="http://schemas.microsoft.com/office/drawing/2016/5/10/chartex" xmlns:cx5="http://schemas.microsoft.com/office/drawing/2016/5/11/chartex" xmlns:cx6="http://schemas.microsoft.com/office/drawing/2016/5/12/chartex" xmlns:cx7="http://schemas.microsoft.com/office/drawing/2016/5/13/chartex" xmlns:cx8="http://schemas.microsoft.com/office/drawing/2016/5/14/chartex" xmlns:mc="http://schemas.openxmlformats.org/markup-compatibility/2006" xmlns:aink="http://schemas.microsoft.com/office/drawing/2016/ink" xmlns:am3d="http://schemas.microsoft.com/office/drawing/2017/model3d" xmlns:o="urn:schemas-microsoft-com:office:office" xmlns:r="http://schemas.openxmlformats.org/officeDocument/2006/relationships" xmlns:m="http://schemas.openxmlformats.org/officeDocument/2006/math" xmlns:v="urn:schemas-microsoft-com:vml" xmlns:wp14="http://schemas.microsoft.com/office/word/2010/wordprocessingDrawing" xmlns:wp="http://schemas.openxmlformats.org/drawingml/2006/wordprocessingDrawing" xmlns:w10="urn:schemas-microsoft-com:office:word" xmlns:w="http://schemas.openxmlformats.org/wordprocessingml/2006/main" xmlns:w14="http://schemas.microsoft.com/office/word/2010/wordml" xmlns:w15="http://schemas.microsoft.com/office/word/2012/wordml" xmlns:w16cid="http://schemas.microsoft.com/office/word/2016/wordml/cid" xmlns:w16se="http://schemas.microsoft.com/office/word/2015/wordml/symex" xmlns:wpg="http://schemas.microsoft.com/office/word/2010/wordprocessingGroup" xmlns:wpi="http://schemas.microsoft.com/office/word/2010/wordprocessingInk" xmlns:wne="http://schemas.microsoft.com/office/word/2006/wordml" xmlns:wps="http://schemas.microsoft.com/office/word/2010/wordprocessingShape" mc:Ignorable="w14 w15 w16se w16cid wp14">
+  <w:sdt>
+    <w:sdtPr>
+      <w:id w:val="-527414184"/>
+      <w:docPartObj>
+        <w:docPartGallery w:val="Page Numbers (Bottom of Page)"/>
+        <w:docPartUnique/>
+      </w:docPartObj>
+    </w:sdtPr>
+    <w:sdtContent>
+      <w:p>
+        <w:pPr>
+          <w:pStyle w:val="Piedepgina"/>
+          <w:jc w:val="right"/>
+        </w:pPr>
+        <w:r>
+          <w:fldChar w:fldCharType="begin"/>
+        </w:r>
+        <w:r>
+          <w:instrText>PAGE   \* MERGEFORMAT</w:instrText>
+        </w:r>
+        <w:r>
+          <w:fldChar w:fldCharType="separate"/>
+        </w:r>
+        <w:r>
+          <w:rPr>
+            <w:noProof/>
+            <w:lang w:val="es-ES"/>
+          </w:rPr>
+          <w:t>4</w:t>
+        </w:r>
+        <w:r>
+          <w:fldChar w:fldCharType="end"/>
+        </w:r>
+      </w:p>
+    </w:sdtContent>
+  </w:sdt>
+  <w:p>
+    <w:pPr>
+      <w:pStyle w:val="Piedepgina"/>
+    </w:pPr>
+  </w:p>
+</w:ftr>
 </file>
 
 <file path=word/footnotes.xml><?xml version="1.0" encoding="utf-8"?>
@@ -1577,8 +1605,222 @@
       </w:rPr>
     </w:lvl>
   </w:abstractNum>
+  <w:abstractNum w:abstractNumId="1" w15:restartNumberingAfterBreak="0">
+    <w:nsid w:val="1CF945D1"/>
+    <w:multiLevelType w:val="multilevel"/>
+    <w:tmpl w:val="36D0450C"/>
+    <w:lvl w:ilvl="0">
+      <w:start w:val="1"/>
+      <w:numFmt w:val="decimal"/>
+      <w:lvlText w:val="%1."/>
+      <w:lvlJc w:val="left"/>
+      <w:pPr>
+        <w:ind w:left="576" w:hanging="360"/>
+      </w:pPr>
+      <w:rPr>
+        <w:rFonts w:hint="default"/>
+      </w:rPr>
+    </w:lvl>
+    <w:lvl w:ilvl="1">
+      <w:start w:val="1"/>
+      <w:numFmt w:val="decimal"/>
+      <w:pStyle w:val="TDC3"/>
+      <w:isLgl/>
+      <w:lvlText w:val="%1.%2."/>
+      <w:lvlJc w:val="left"/>
+      <w:pPr>
+        <w:ind w:left="936" w:hanging="720"/>
+      </w:pPr>
+      <w:rPr>
+        <w:rFonts w:hint="default"/>
+      </w:rPr>
+    </w:lvl>
+    <w:lvl w:ilvl="2">
+      <w:start w:val="1"/>
+      <w:numFmt w:val="decimal"/>
+      <w:isLgl/>
+      <w:lvlText w:val="%1.%2.%3."/>
+      <w:lvlJc w:val="left"/>
+      <w:pPr>
+        <w:ind w:left="936" w:hanging="720"/>
+      </w:pPr>
+      <w:rPr>
+        <w:rFonts w:hint="default"/>
+      </w:rPr>
+    </w:lvl>
+    <w:lvl w:ilvl="3">
+      <w:start w:val="1"/>
+      <w:numFmt w:val="decimal"/>
+      <w:isLgl/>
+      <w:lvlText w:val="%1.%2.%3.%4."/>
+      <w:lvlJc w:val="left"/>
+      <w:pPr>
+        <w:ind w:left="1296" w:hanging="1080"/>
+      </w:pPr>
+      <w:rPr>
+        <w:rFonts w:hint="default"/>
+      </w:rPr>
+    </w:lvl>
+    <w:lvl w:ilvl="4">
+      <w:start w:val="1"/>
+      <w:numFmt w:val="decimal"/>
+      <w:isLgl/>
+      <w:lvlText w:val="%1.%2.%3.%4.%5."/>
+      <w:lvlJc w:val="left"/>
+      <w:pPr>
+        <w:ind w:left="1656" w:hanging="1440"/>
+      </w:pPr>
+      <w:rPr>
+        <w:rFonts w:hint="default"/>
+      </w:rPr>
+    </w:lvl>
+    <w:lvl w:ilvl="5">
+      <w:start w:val="1"/>
+      <w:numFmt w:val="decimal"/>
+      <w:isLgl/>
+      <w:lvlText w:val="%1.%2.%3.%4.%5.%6."/>
+      <w:lvlJc w:val="left"/>
+      <w:pPr>
+        <w:ind w:left="1656" w:hanging="1440"/>
+      </w:pPr>
+      <w:rPr>
+        <w:rFonts w:hint="default"/>
+      </w:rPr>
+    </w:lvl>
+    <w:lvl w:ilvl="6">
+      <w:start w:val="1"/>
+      <w:numFmt w:val="decimal"/>
+      <w:isLgl/>
+      <w:lvlText w:val="%1.%2.%3.%4.%5.%6.%7."/>
+      <w:lvlJc w:val="left"/>
+      <w:pPr>
+        <w:ind w:left="2016" w:hanging="1800"/>
+      </w:pPr>
+      <w:rPr>
+        <w:rFonts w:hint="default"/>
+      </w:rPr>
+    </w:lvl>
+    <w:lvl w:ilvl="7">
+      <w:start w:val="1"/>
+      <w:numFmt w:val="decimal"/>
+      <w:isLgl/>
+      <w:lvlText w:val="%1.%2.%3.%4.%5.%6.%7.%8."/>
+      <w:lvlJc w:val="left"/>
+      <w:pPr>
+        <w:ind w:left="2016" w:hanging="1800"/>
+      </w:pPr>
+      <w:rPr>
+        <w:rFonts w:hint="default"/>
+      </w:rPr>
+    </w:lvl>
+    <w:lvl w:ilvl="8">
+      <w:start w:val="1"/>
+      <w:numFmt w:val="decimal"/>
+      <w:isLgl/>
+      <w:lvlText w:val="%1.%2.%3.%4.%5.%6.%7.%8.%9."/>
+      <w:lvlJc w:val="left"/>
+      <w:pPr>
+        <w:ind w:left="2376" w:hanging="2160"/>
+      </w:pPr>
+      <w:rPr>
+        <w:rFonts w:hint="default"/>
+      </w:rPr>
+    </w:lvl>
+  </w:abstractNum>
+  <w:abstractNum w:abstractNumId="2" w15:restartNumberingAfterBreak="0">
+    <w:nsid w:val="28E93015"/>
+    <w:multiLevelType w:val="hybridMultilevel"/>
+    <w:tmpl w:val="C7A24E3A"/>
+    <w:lvl w:ilvl="0" w:tplc="240A000F">
+      <w:start w:val="1"/>
+      <w:numFmt w:val="decimal"/>
+      <w:lvlText w:val="%1."/>
+      <w:lvlJc w:val="left"/>
+      <w:pPr>
+        <w:ind w:left="720" w:hanging="360"/>
+      </w:pPr>
+    </w:lvl>
+    <w:lvl w:ilvl="1" w:tplc="240A0019" w:tentative="1">
+      <w:start w:val="1"/>
+      <w:numFmt w:val="lowerLetter"/>
+      <w:lvlText w:val="%2."/>
+      <w:lvlJc w:val="left"/>
+      <w:pPr>
+        <w:ind w:left="1440" w:hanging="360"/>
+      </w:pPr>
+    </w:lvl>
+    <w:lvl w:ilvl="2" w:tplc="240A001B" w:tentative="1">
+      <w:start w:val="1"/>
+      <w:numFmt w:val="lowerRoman"/>
+      <w:lvlText w:val="%3."/>
+      <w:lvlJc w:val="right"/>
+      <w:pPr>
+        <w:ind w:left="2160" w:hanging="180"/>
+      </w:pPr>
+    </w:lvl>
+    <w:lvl w:ilvl="3" w:tplc="240A000F" w:tentative="1">
+      <w:start w:val="1"/>
+      <w:numFmt w:val="decimal"/>
+      <w:lvlText w:val="%4."/>
+      <w:lvlJc w:val="left"/>
+      <w:pPr>
+        <w:ind w:left="2880" w:hanging="360"/>
+      </w:pPr>
+    </w:lvl>
+    <w:lvl w:ilvl="4" w:tplc="240A0019" w:tentative="1">
+      <w:start w:val="1"/>
+      <w:numFmt w:val="lowerLetter"/>
+      <w:lvlText w:val="%5."/>
+      <w:lvlJc w:val="left"/>
+      <w:pPr>
+        <w:ind w:left="3600" w:hanging="360"/>
+      </w:pPr>
+    </w:lvl>
+    <w:lvl w:ilvl="5" w:tplc="240A001B" w:tentative="1">
+      <w:start w:val="1"/>
+      <w:numFmt w:val="lowerRoman"/>
+      <w:lvlText w:val="%6."/>
+      <w:lvlJc w:val="right"/>
+      <w:pPr>
+        <w:ind w:left="4320" w:hanging="180"/>
+      </w:pPr>
+    </w:lvl>
+    <w:lvl w:ilvl="6" w:tplc="240A000F" w:tentative="1">
+      <w:start w:val="1"/>
+      <w:numFmt w:val="decimal"/>
+      <w:lvlText w:val="%7."/>
+      <w:lvlJc w:val="left"/>
+      <w:pPr>
+        <w:ind w:left="5040" w:hanging="360"/>
+      </w:pPr>
+    </w:lvl>
+    <w:lvl w:ilvl="7" w:tplc="240A0019" w:tentative="1">
+      <w:start w:val="1"/>
+      <w:numFmt w:val="lowerLetter"/>
+      <w:lvlText w:val="%8."/>
+      <w:lvlJc w:val="left"/>
+      <w:pPr>
+        <w:ind w:left="5760" w:hanging="360"/>
+      </w:pPr>
+    </w:lvl>
+    <w:lvl w:ilvl="8" w:tplc="240A001B" w:tentative="1">
+      <w:start w:val="1"/>
+      <w:numFmt w:val="lowerRoman"/>
+      <w:lvlText w:val="%9."/>
+      <w:lvlJc w:val="right"/>
+      <w:pPr>
+        <w:ind w:left="6480" w:hanging="180"/>
+      </w:pPr>
+    </w:lvl>
+  </w:abstractNum>
   <w:num w:numId="1">
     <w:abstractNumId w:val="0"/>
+  </w:num>
+  <w:num w:numId="2">
+    <w:abstractNumId w:val="2"/>
+  </w:num>
+  <w:num w:numId="3">
+    <w:abstractNumId w:val="1"/>
   </w:num>
 </w:numbering>
 </file>
@@ -2597,7 +2839,6 @@
     <w:basedOn w:val="Ttulo1"/>
     <w:next w:val="Normal"/>
     <w:uiPriority w:val="39"/>
-    <w:semiHidden/>
     <w:unhideWhenUsed/>
     <w:qFormat/>
     <w:rsid w:val="00083D13"/>
@@ -2646,7 +2887,681 @@
       <w:contextualSpacing/>
     </w:pPr>
   </w:style>
+  <w:style w:type="paragraph" w:styleId="Encabezado">
+    <w:name w:val="header"/>
+    <w:basedOn w:val="Normal"/>
+    <w:link w:val="EncabezadoCar"/>
+    <w:uiPriority w:val="99"/>
+    <w:unhideWhenUsed/>
+    <w:rsid w:val="001A1B5B"/>
+    <w:pPr>
+      <w:tabs>
+        <w:tab w:val="center" w:pos="4419"/>
+        <w:tab w:val="right" w:pos="8838"/>
+      </w:tabs>
+      <w:spacing w:after="0" w:line="240" w:lineRule="auto"/>
+    </w:pPr>
+  </w:style>
+  <w:style w:type="character" w:customStyle="1" w:styleId="EncabezadoCar">
+    <w:name w:val="Encabezado Car"/>
+    <w:basedOn w:val="Fuentedeprrafopredeter"/>
+    <w:link w:val="Encabezado"/>
+    <w:uiPriority w:val="99"/>
+    <w:rsid w:val="001A1B5B"/>
+  </w:style>
+  <w:style w:type="paragraph" w:styleId="Piedepgina">
+    <w:name w:val="footer"/>
+    <w:basedOn w:val="Normal"/>
+    <w:link w:val="PiedepginaCar"/>
+    <w:uiPriority w:val="99"/>
+    <w:unhideWhenUsed/>
+    <w:rsid w:val="001A1B5B"/>
+    <w:pPr>
+      <w:tabs>
+        <w:tab w:val="center" w:pos="4419"/>
+        <w:tab w:val="right" w:pos="8838"/>
+      </w:tabs>
+      <w:spacing w:after="0" w:line="240" w:lineRule="auto"/>
+    </w:pPr>
+  </w:style>
+  <w:style w:type="character" w:customStyle="1" w:styleId="PiedepginaCar">
+    <w:name w:val="Pie de página Car"/>
+    <w:basedOn w:val="Fuentedeprrafopredeter"/>
+    <w:link w:val="Piedepgina"/>
+    <w:uiPriority w:val="99"/>
+    <w:rsid w:val="001A1B5B"/>
+  </w:style>
+  <w:style w:type="paragraph" w:styleId="TDC2">
+    <w:name w:val="toc 2"/>
+    <w:basedOn w:val="Normal"/>
+    <w:next w:val="Normal"/>
+    <w:autoRedefine/>
+    <w:uiPriority w:val="39"/>
+    <w:unhideWhenUsed/>
+    <w:rsid w:val="005474F1"/>
+    <w:pPr>
+      <w:spacing w:after="100" w:line="259" w:lineRule="auto"/>
+      <w:ind w:left="220"/>
+    </w:pPr>
+    <w:rPr>
+      <w:rFonts w:cs="Times New Roman"/>
+      <w:sz w:val="22"/>
+      <w:szCs w:val="22"/>
+    </w:rPr>
+  </w:style>
+  <w:style w:type="paragraph" w:styleId="TDC1">
+    <w:name w:val="toc 1"/>
+    <w:basedOn w:val="Normal"/>
+    <w:next w:val="Normal"/>
+    <w:autoRedefine/>
+    <w:uiPriority w:val="39"/>
+    <w:unhideWhenUsed/>
+    <w:rsid w:val="005474F1"/>
+    <w:pPr>
+      <w:spacing w:after="100" w:line="259" w:lineRule="auto"/>
+    </w:pPr>
+    <w:rPr>
+      <w:rFonts w:cs="Times New Roman"/>
+      <w:sz w:val="22"/>
+      <w:szCs w:val="22"/>
+    </w:rPr>
+  </w:style>
+  <w:style w:type="paragraph" w:styleId="TDC3">
+    <w:name w:val="toc 3"/>
+    <w:basedOn w:val="Normal"/>
+    <w:next w:val="Normal"/>
+    <w:autoRedefine/>
+    <w:uiPriority w:val="39"/>
+    <w:unhideWhenUsed/>
+    <w:rsid w:val="003B0CFE"/>
+    <w:pPr>
+      <w:numPr>
+        <w:ilvl w:val="1"/>
+        <w:numId w:val="3"/>
+      </w:numPr>
+      <w:spacing w:after="100" w:line="259" w:lineRule="auto"/>
+      <w:ind w:left="1134" w:hanging="918"/>
+    </w:pPr>
+    <w:rPr>
+      <w:rFonts w:cs="Times New Roman"/>
+      <w:sz w:val="22"/>
+      <w:szCs w:val="22"/>
+    </w:rPr>
+  </w:style>
+  <w:style w:type="character" w:styleId="Hipervnculo">
+    <w:name w:val="Hyperlink"/>
+    <w:basedOn w:val="Fuentedeprrafopredeter"/>
+    <w:uiPriority w:val="99"/>
+    <w:unhideWhenUsed/>
+    <w:rsid w:val="001C4230"/>
+    <w:rPr>
+      <w:color w:val="8F8F8F" w:themeColor="hyperlink"/>
+      <w:u w:val="single"/>
+    </w:rPr>
+  </w:style>
 </w:styles>
+</file>
+
+<file path=word/glossary/document.xml><?xml version="1.0" encoding="utf-8"?>
+<w:glossaryDocument xmlns:wpc="http://schemas.microsoft.com/office/word/2010/wordprocessingCanvas" xmlns:cx="http://schemas.microsoft.com/office/drawing/2014/chartex" xmlns:cx1="http://schemas.microsoft.com/office/drawing/2015/9/8/chartex" xmlns:cx2="http://schemas.microsoft.com/office/drawing/2015/10/21/chartex" xmlns:cx3="http://schemas.microsoft.com/office/drawing/2016/5/9/chartex" xmlns:cx4="http://schemas.microsoft.com/office/drawing/2016/5/10/chartex" xmlns:cx5="http://schemas.microsoft.com/office/drawing/2016/5/11/chartex" xmlns:cx6="http://schemas.microsoft.com/office/drawing/2016/5/12/chartex" xmlns:cx7="http://schemas.microsoft.com/office/drawing/2016/5/13/chartex" xmlns:cx8="http://schemas.microsoft.com/office/drawing/2016/5/14/chartex" xmlns:mc="http://schemas.openxmlformats.org/markup-compatibility/2006" xmlns:aink="http://schemas.microsoft.com/office/drawing/2016/ink" xmlns:am3d="http://schemas.microsoft.com/office/drawing/2017/model3d" xmlns:o="urn:schemas-microsoft-com:office:office" xmlns:r="http://schemas.openxmlformats.org/officeDocument/2006/relationships" xmlns:m="http://schemas.openxmlformats.org/officeDocument/2006/math" xmlns:v="urn:schemas-microsoft-com:vml" xmlns:wp14="http://schemas.microsoft.com/office/word/2010/wordprocessingDrawing" xmlns:wp="http://schemas.openxmlformats.org/drawingml/2006/wordprocessingDrawing" xmlns:w10="urn:schemas-microsoft-com:office:word" xmlns:w="http://schemas.openxmlformats.org/wordprocessingml/2006/main" xmlns:w14="http://schemas.microsoft.com/office/word/2010/wordml" xmlns:w15="http://schemas.microsoft.com/office/word/2012/wordml" xmlns:w16cid="http://schemas.microsoft.com/office/word/2016/wordml/cid" xmlns:w16se="http://schemas.microsoft.com/office/word/2015/wordml/symex" xmlns:wpg="http://schemas.microsoft.com/office/word/2010/wordprocessingGroup" xmlns:wpi="http://schemas.microsoft.com/office/word/2010/wordprocessingInk" xmlns:wne="http://schemas.microsoft.com/office/word/2006/wordml" xmlns:wps="http://schemas.microsoft.com/office/word/2010/wordprocessingShape" mc:Ignorable="w14 w15 w16se w16cid wp14"/>
+</file>
+
+<file path=word/glossary/fontTable.xml><?xml version="1.0" encoding="utf-8"?>
+<w:fonts xmlns:mc="http://schemas.openxmlformats.org/markup-compatibility/2006" xmlns:r="http://schemas.openxmlformats.org/officeDocument/2006/relationships" xmlns:w="http://schemas.openxmlformats.org/wordprocessingml/2006/main" xmlns:w14="http://schemas.microsoft.com/office/word/2010/wordml" xmlns:w15="http://schemas.microsoft.com/office/word/2012/wordml" xmlns:w16cid="http://schemas.microsoft.com/office/word/2016/wordml/cid" xmlns:w16se="http://schemas.microsoft.com/office/word/2015/wordml/symex" mc:Ignorable="w14 w15 w16se w16cid">
+  <w:font w:name="Times New Roman">
+    <w:panose1 w:val="02020603050405020304"/>
+    <w:charset w:val="00"/>
+    <w:family w:val="roman"/>
+    <w:pitch w:val="variable"/>
+    <w:sig w:usb0="E0002EFF" w:usb1="C000785B" w:usb2="00000009" w:usb3="00000000" w:csb0="000001FF" w:csb1="00000000"/>
+  </w:font>
+  <w:font w:name="Century Gothic">
+    <w:panose1 w:val="020B0502020202020204"/>
+    <w:charset w:val="00"/>
+    <w:family w:val="swiss"/>
+    <w:pitch w:val="variable"/>
+    <w:sig w:usb0="00000287" w:usb1="00000000" w:usb2="00000000" w:usb3="00000000" w:csb0="0000009F" w:csb1="00000000"/>
+  </w:font>
+  <w:font w:name="Tahoma">
+    <w:panose1 w:val="020B0604030504040204"/>
+    <w:charset w:val="00"/>
+    <w:family w:val="swiss"/>
+    <w:pitch w:val="variable"/>
+    <w:sig w:usb0="E1002EFF" w:usb1="C000605B" w:usb2="00000029" w:usb3="00000000" w:csb0="000101FF" w:csb1="00000000"/>
+  </w:font>
+  <w:font w:name="Arial">
+    <w:panose1 w:val="020B0604020202020204"/>
+    <w:charset w:val="00"/>
+    <w:family w:val="swiss"/>
+    <w:pitch w:val="variable"/>
+    <w:sig w:usb0="E0002EFF" w:usb1="C0007843" w:usb2="00000009" w:usb3="00000000" w:csb0="000001FF" w:csb1="00000000"/>
+  </w:font>
+  <w:font w:name="Calibri">
+    <w:panose1 w:val="020F0502020204030204"/>
+    <w:charset w:val="00"/>
+    <w:family w:val="swiss"/>
+    <w:pitch w:val="variable"/>
+    <w:sig w:usb0="E0002AFF" w:usb1="C000247B" w:usb2="00000009" w:usb3="00000000" w:csb0="000001FF" w:csb1="00000000"/>
+  </w:font>
+  <w:font w:name="Calibri Light">
+    <w:panose1 w:val="020F0302020204030204"/>
+    <w:charset w:val="00"/>
+    <w:family w:val="swiss"/>
+    <w:pitch w:val="variable"/>
+    <w:sig w:usb0="E0002AFF" w:usb1="C000247B" w:usb2="00000009" w:usb3="00000000" w:csb0="000001FF" w:csb1="00000000"/>
+  </w:font>
+</w:fonts>
+</file>
+
+<file path=word/glossary/settings.xml><?xml version="1.0" encoding="utf-8"?>
+<w:settings xmlns:mc="http://schemas.openxmlformats.org/markup-compatibility/2006" xmlns:o="urn:schemas-microsoft-com:office:office" xmlns:r="http://schemas.openxmlformats.org/officeDocument/2006/relationships" xmlns:m="http://schemas.openxmlformats.org/officeDocument/2006/math" xmlns:v="urn:schemas-microsoft-com:vml" xmlns:w10="urn:schemas-microsoft-com:office:word" xmlns:w="http://schemas.openxmlformats.org/wordprocessingml/2006/main" xmlns:w14="http://schemas.microsoft.com/office/word/2010/wordml" xmlns:w15="http://schemas.microsoft.com/office/word/2012/wordml" xmlns:w16cid="http://schemas.microsoft.com/office/word/2016/wordml/cid" xmlns:w16se="http://schemas.microsoft.com/office/word/2015/wordml/symex" xmlns:sl="http://schemas.openxmlformats.org/schemaLibrary/2006/main" mc:Ignorable="w14 w15 w16se w16cid">
+  <w:view w:val="normal"/>
+  <w:defaultTabStop w:val="708"/>
+  <w:hyphenationZone w:val="425"/>
+  <w:characterSpacingControl w:val="doNotCompress"/>
+  <w:compat>
+    <w:useFELayout/>
+    <w:compatSetting w:name="compatibilityMode" w:uri="http://schemas.microsoft.com/office/word" w:val="15"/>
+    <w:compatSetting w:name="overrideTableStyleFontSizeAndJustification" w:uri="http://schemas.microsoft.com/office/word" w:val="1"/>
+    <w:compatSetting w:name="enableOpenTypeFeatures" w:uri="http://schemas.microsoft.com/office/word" w:val="1"/>
+    <w:compatSetting w:name="doNotFlipMirrorIndents" w:uri="http://schemas.microsoft.com/office/word" w:val="1"/>
+    <w:compatSetting w:name="differentiateMultirowTableHeaders" w:uri="http://schemas.microsoft.com/office/word" w:val="1"/>
+    <w:compatSetting w:name="useWord2013TrackBottomHyphenation" w:uri="http://schemas.microsoft.com/office/word" w:val="0"/>
+  </w:compat>
+  <w:rsids>
+    <w:rsidRoot w:val="007A194C"/>
+    <w:rsid w:val="007A194C"/>
+  </w:rsids>
+  <m:mathPr>
+    <m:mathFont m:val="Cambria Math"/>
+    <m:brkBin m:val="before"/>
+    <m:brkBinSub m:val="--"/>
+    <m:smallFrac m:val="0"/>
+    <m:dispDef/>
+    <m:lMargin m:val="0"/>
+    <m:rMargin m:val="0"/>
+    <m:defJc m:val="centerGroup"/>
+    <m:wrapIndent m:val="1440"/>
+    <m:intLim m:val="subSup"/>
+    <m:naryLim m:val="undOvr"/>
+  </m:mathPr>
+  <w:themeFontLang w:val="es-CO"/>
+  <w:clrSchemeMapping w:bg1="light1" w:t1="dark1" w:bg2="light2" w:t2="dark2" w:accent1="accent1" w:accent2="accent2" w:accent3="accent3" w:accent4="accent4" w:accent5="accent5" w:accent6="accent6" w:hyperlink="hyperlink" w:followedHyperlink="followedHyperlink"/>
+  <w:decimalSymbol w:val=","/>
+  <w:listSeparator w:val=";"/>
+  <w15:chartTrackingRefBased/>
+</w:settings>
+</file>
+
+<file path=word/glossary/styles.xml><?xml version="1.0" encoding="utf-8"?>
+<w:styles xmlns:mc="http://schemas.openxmlformats.org/markup-compatibility/2006" xmlns:r="http://schemas.openxmlformats.org/officeDocument/2006/relationships" xmlns:w="http://schemas.openxmlformats.org/wordprocessingml/2006/main" xmlns:w14="http://schemas.microsoft.com/office/word/2010/wordml" xmlns:w15="http://schemas.microsoft.com/office/word/2012/wordml" xmlns:w16cid="http://schemas.microsoft.com/office/word/2016/wordml/cid" xmlns:w16se="http://schemas.microsoft.com/office/word/2015/wordml/symex" mc:Ignorable="w14 w15 w16se w16cid">
+  <w:docDefaults>
+    <w:rPrDefault>
+      <w:rPr>
+        <w:rFonts w:asciiTheme="minorHAnsi" w:eastAsiaTheme="minorEastAsia" w:hAnsiTheme="minorHAnsi" w:cstheme="minorBidi"/>
+        <w:sz w:val="22"/>
+        <w:szCs w:val="22"/>
+        <w:lang w:val="es-CO" w:eastAsia="es-CO" w:bidi="ar-SA"/>
+      </w:rPr>
+    </w:rPrDefault>
+    <w:pPrDefault>
+      <w:pPr>
+        <w:spacing w:after="160" w:line="259" w:lineRule="auto"/>
+      </w:pPr>
+    </w:pPrDefault>
+  </w:docDefaults>
+  <w:latentStyles w:defLockedState="0" w:defUIPriority="99" w:defSemiHidden="0" w:defUnhideWhenUsed="0" w:defQFormat="0" w:count="375">
+    <w:lsdException w:name="Normal" w:uiPriority="0" w:qFormat="1"/>
+    <w:lsdException w:name="heading 1" w:uiPriority="9" w:qFormat="1"/>
+    <w:lsdException w:name="heading 2" w:semiHidden="1" w:uiPriority="9" w:unhideWhenUsed="1" w:qFormat="1"/>
+    <w:lsdException w:name="heading 3" w:semiHidden="1" w:uiPriority="9" w:unhideWhenUsed="1" w:qFormat="1"/>
+    <w:lsdException w:name="heading 4" w:semiHidden="1" w:uiPriority="9" w:unhideWhenUsed="1" w:qFormat="1"/>
+    <w:lsdException w:name="heading 5" w:semiHidden="1" w:uiPriority="9" w:unhideWhenUsed="1" w:qFormat="1"/>
+    <w:lsdException w:name="heading 6" w:semiHidden="1" w:uiPriority="9" w:unhideWhenUsed="1" w:qFormat="1"/>
+    <w:lsdException w:name="heading 7" w:semiHidden="1" w:uiPriority="9" w:unhideWhenUsed="1" w:qFormat="1"/>
+    <w:lsdException w:name="heading 8" w:semiHidden="1" w:uiPriority="9" w:unhideWhenUsed="1" w:qFormat="1"/>
+    <w:lsdException w:name="heading 9" w:semiHidden="1" w:uiPriority="9" w:unhideWhenUsed="1" w:qFormat="1"/>
+    <w:lsdException w:name="index 1" w:semiHidden="1" w:unhideWhenUsed="1"/>
+    <w:lsdException w:name="index 2" w:semiHidden="1" w:unhideWhenUsed="1"/>
+    <w:lsdException w:name="index 3" w:semiHidden="1" w:unhideWhenUsed="1"/>
+    <w:lsdException w:name="index 4" w:semiHidden="1" w:unhideWhenUsed="1"/>
+    <w:lsdException w:name="index 5" w:semiHidden="1" w:unhideWhenUsed="1"/>
+    <w:lsdException w:name="index 6" w:semiHidden="1" w:unhideWhenUsed="1"/>
+    <w:lsdException w:name="index 7" w:semiHidden="1" w:unhideWhenUsed="1"/>
+    <w:lsdException w:name="index 8" w:semiHidden="1" w:unhideWhenUsed="1"/>
+    <w:lsdException w:name="index 9" w:semiHidden="1" w:unhideWhenUsed="1"/>
+    <w:lsdException w:name="toc 1" w:semiHidden="1" w:uiPriority="39" w:unhideWhenUsed="1"/>
+    <w:lsdException w:name="toc 2" w:semiHidden="1" w:uiPriority="39" w:unhideWhenUsed="1"/>
+    <w:lsdException w:name="toc 3" w:semiHidden="1" w:uiPriority="39" w:unhideWhenUsed="1"/>
+    <w:lsdException w:name="toc 4" w:semiHidden="1" w:uiPriority="39" w:unhideWhenUsed="1"/>
+    <w:lsdException w:name="toc 5" w:semiHidden="1" w:uiPriority="39" w:unhideWhenUsed="1"/>
+    <w:lsdException w:name="toc 6" w:semiHidden="1" w:uiPriority="39" w:unhideWhenUsed="1"/>
+    <w:lsdException w:name="toc 7" w:semiHidden="1" w:uiPriority="39" w:unhideWhenUsed="1"/>
+    <w:lsdException w:name="toc 8" w:semiHidden="1" w:uiPriority="39" w:unhideWhenUsed="1"/>
+    <w:lsdException w:name="toc 9" w:semiHidden="1" w:uiPriority="39" w:unhideWhenUsed="1"/>
+    <w:lsdException w:name="Normal Indent" w:semiHidden="1" w:unhideWhenUsed="1"/>
+    <w:lsdException w:name="footnote text" w:semiHidden="1" w:unhideWhenUsed="1"/>
+    <w:lsdException w:name="annotation text" w:semiHidden="1" w:unhideWhenUsed="1"/>
+    <w:lsdException w:name="header" w:semiHidden="1" w:unhideWhenUsed="1"/>
+    <w:lsdException w:name="footer" w:semiHidden="1" w:unhideWhenUsed="1"/>
+    <w:lsdException w:name="index heading" w:semiHidden="1" w:unhideWhenUsed="1"/>
+    <w:lsdException w:name="caption" w:semiHidden="1" w:uiPriority="35" w:unhideWhenUsed="1" w:qFormat="1"/>
+    <w:lsdException w:name="table of figures" w:semiHidden="1" w:unhideWhenUsed="1"/>
+    <w:lsdException w:name="envelope address" w:semiHidden="1" w:unhideWhenUsed="1"/>
+    <w:lsdException w:name="envelope return" w:semiHidden="1" w:unhideWhenUsed="1"/>
+    <w:lsdException w:name="footnote reference" w:semiHidden="1" w:unhideWhenUsed="1"/>
+    <w:lsdException w:name="annotation reference" w:semiHidden="1" w:unhideWhenUsed="1"/>
+    <w:lsdException w:name="line number" w:semiHidden="1" w:unhideWhenUsed="1"/>
+    <w:lsdException w:name="page number" w:semiHidden="1" w:unhideWhenUsed="1"/>
+    <w:lsdException w:name="endnote reference" w:semiHidden="1" w:unhideWhenUsed="1"/>
+    <w:lsdException w:name="endnote text" w:semiHidden="1" w:unhideWhenUsed="1"/>
+    <w:lsdException w:name="table of authorities" w:semiHidden="1" w:unhideWhenUsed="1"/>
+    <w:lsdException w:name="macro" w:semiHidden="1" w:unhideWhenUsed="1"/>
+    <w:lsdException w:name="toa heading" w:semiHidden="1" w:unhideWhenUsed="1"/>
+    <w:lsdException w:name="List" w:semiHidden="1" w:unhideWhenUsed="1"/>
+    <w:lsdException w:name="List Bullet" w:semiHidden="1" w:unhideWhenUsed="1"/>
+    <w:lsdException w:name="List Number" w:semiHidden="1" w:unhideWhenUsed="1"/>
+    <w:lsdException w:name="List 2" w:semiHidden="1" w:unhideWhenUsed="1"/>
+    <w:lsdException w:name="List 3" w:semiHidden="1" w:unhideWhenUsed="1"/>
+    <w:lsdException w:name="List 4" w:semiHidden="1" w:unhideWhenUsed="1"/>
+    <w:lsdException w:name="List 5" w:semiHidden="1" w:unhideWhenUsed="1"/>
+    <w:lsdException w:name="List Bullet 2" w:semiHidden="1" w:unhideWhenUsed="1"/>
+    <w:lsdException w:name="List Bullet 3" w:semiHidden="1" w:unhideWhenUsed="1"/>
+    <w:lsdException w:name="List Bullet 4" w:semiHidden="1" w:unhideWhenUsed="1"/>
+    <w:lsdException w:name="List Bullet 5" w:semiHidden="1" w:unhideWhenUsed="1"/>
+    <w:lsdException w:name="List Number 2" w:semiHidden="1" w:unhideWhenUsed="1"/>
+    <w:lsdException w:name="List Number 3" w:semiHidden="1" w:unhideWhenUsed="1"/>
+    <w:lsdException w:name="List Number 4" w:semiHidden="1" w:unhideWhenUsed="1"/>
+    <w:lsdException w:name="List Number 5" w:semiHidden="1" w:unhideWhenUsed="1"/>
+    <w:lsdException w:name="Title" w:uiPriority="10" w:qFormat="1"/>
+    <w:lsdException w:name="Closing" w:semiHidden="1" w:unhideWhenUsed="1"/>
+    <w:lsdException w:name="Signature" w:semiHidden="1" w:unhideWhenUsed="1"/>
+    <w:lsdException w:name="Default Paragraph Font" w:semiHidden="1" w:uiPriority="1" w:unhideWhenUsed="1"/>
+    <w:lsdException w:name="Body Text" w:semiHidden="1" w:unhideWhenUsed="1"/>
+    <w:lsdException w:name="Body Text Indent" w:semiHidden="1" w:unhideWhenUsed="1"/>
+    <w:lsdException w:name="List Continue" w:semiHidden="1" w:unhideWhenUsed="1"/>
+    <w:lsdException w:name="List Continue 2" w:semiHidden="1" w:unhideWhenUsed="1"/>
+    <w:lsdException w:name="List Continue 3" w:semiHidden="1" w:unhideWhenUsed="1"/>
+    <w:lsdException w:name="List Continue 4" w:semiHidden="1" w:unhideWhenUsed="1"/>
+    <w:lsdException w:name="List Continue 5" w:semiHidden="1" w:unhideWhenUsed="1"/>
+    <w:lsdException w:name="Message Header" w:semiHidden="1" w:unhideWhenUsed="1"/>
+    <w:lsdException w:name="Subtitle" w:uiPriority="11" w:qFormat="1"/>
+    <w:lsdException w:name="Salutation" w:semiHidden="1" w:unhideWhenUsed="1"/>
+    <w:lsdException w:name="Date" w:semiHidden="1" w:unhideWhenUsed="1"/>
+    <w:lsdException w:name="Body Text First Indent" w:semiHidden="1" w:unhideWhenUsed="1"/>
+    <w:lsdException w:name="Body Text First Indent 2" w:semiHidden="1" w:unhideWhenUsed="1"/>
+    <w:lsdException w:name="Note Heading" w:semiHidden="1" w:unhideWhenUsed="1"/>
+    <w:lsdException w:name="Body Text 2" w:semiHidden="1" w:unhideWhenUsed="1"/>
+    <w:lsdException w:name="Body Text 3" w:semiHidden="1" w:unhideWhenUsed="1"/>
+    <w:lsdException w:name="Body Text Indent 2" w:semiHidden="1" w:unhideWhenUsed="1"/>
+    <w:lsdException w:name="Body Text Indent 3" w:semiHidden="1" w:unhideWhenUsed="1"/>
+    <w:lsdException w:name="Block Text" w:semiHidden="1" w:unhideWhenUsed="1"/>
+    <w:lsdException w:name="Hyperlink" w:semiHidden="1" w:unhideWhenUsed="1"/>
+    <w:lsdException w:name="FollowedHyperlink" w:semiHidden="1" w:unhideWhenUsed="1"/>
+    <w:lsdException w:name="Strong" w:uiPriority="22" w:qFormat="1"/>
+    <w:lsdException w:name="Emphasis" w:uiPriority="20" w:qFormat="1"/>
+    <w:lsdException w:name="Document Map" w:semiHidden="1" w:unhideWhenUsed="1"/>
+    <w:lsdException w:name="Plain Text" w:semiHidden="1" w:unhideWhenUsed="1"/>
+    <w:lsdException w:name="E-mail Signature" w:semiHidden="1" w:unhideWhenUsed="1"/>
+    <w:lsdException w:name="HTML Top of Form" w:semiHidden="1" w:unhideWhenUsed="1"/>
+    <w:lsdException w:name="HTML Bottom of Form" w:semiHidden="1" w:unhideWhenUsed="1"/>
+    <w:lsdException w:name="Normal (Web)" w:semiHidden="1" w:unhideWhenUsed="1"/>
+    <w:lsdException w:name="HTML Acronym" w:semiHidden="1" w:unhideWhenUsed="1"/>
+    <w:lsdException w:name="HTML Address" w:semiHidden="1" w:unhideWhenUsed="1"/>
+    <w:lsdException w:name="HTML Cite" w:semiHidden="1" w:unhideWhenUsed="1"/>
+    <w:lsdException w:name="HTML Code" w:semiHidden="1" w:unhideWhenUsed="1"/>
+    <w:lsdException w:name="HTML Definition" w:semiHidden="1" w:unhideWhenUsed="1"/>
+    <w:lsdException w:name="HTML Keyboard" w:semiHidden="1" w:unhideWhenUsed="1"/>
+    <w:lsdException w:name="HTML Preformatted" w:semiHidden="1" w:unhideWhenUsed="1"/>
+    <w:lsdException w:name="HTML Sample" w:semiHidden="1" w:unhideWhenUsed="1"/>
+    <w:lsdException w:name="HTML Typewriter" w:semiHidden="1" w:unhideWhenUsed="1"/>
+    <w:lsdException w:name="HTML Variable" w:semiHidden="1" w:unhideWhenUsed="1"/>
+    <w:lsdException w:name="Normal Table" w:semiHidden="1" w:unhideWhenUsed="1"/>
+    <w:lsdException w:name="annotation subject" w:semiHidden="1" w:unhideWhenUsed="1"/>
+    <w:lsdException w:name="No List" w:semiHidden="1" w:unhideWhenUsed="1"/>
+    <w:lsdException w:name="Outline List 1" w:semiHidden="1" w:unhideWhenUsed="1"/>
+    <w:lsdException w:name="Outline List 2" w:semiHidden="1" w:unhideWhenUsed="1"/>
+    <w:lsdException w:name="Outline List 3" w:semiHidden="1" w:unhideWhenUsed="1"/>
+    <w:lsdException w:name="Table Simple 1" w:semiHidden="1" w:unhideWhenUsed="1"/>
+    <w:lsdException w:name="Table Simple 2" w:semiHidden="1" w:unhideWhenUsed="1"/>
+    <w:lsdException w:name="Table Simple 3" w:semiHidden="1" w:unhideWhenUsed="1"/>
+    <w:lsdException w:name="Table Classic 1" w:semiHidden="1" w:unhideWhenUsed="1"/>
+    <w:lsdException w:name="Table Classic 2" w:semiHidden="1" w:unhideWhenUsed="1"/>
+    <w:lsdException w:name="Table Classic 3" w:semiHidden="1" w:unhideWhenUsed="1"/>
+    <w:lsdException w:name="Table Classic 4" w:semiHidden="1" w:unhideWhenUsed="1"/>
+    <w:lsdException w:name="Table Colorful 1" w:semiHidden="1" w:unhideWhenUsed="1"/>
+    <w:lsdException w:name="Table Colorful 2" w:semiHidden="1" w:unhideWhenUsed="1"/>
+    <w:lsdException w:name="Table Colorful 3" w:semiHidden="1" w:unhideWhenUsed="1"/>
+    <w:lsdException w:name="Table Columns 1" w:semiHidden="1" w:unhideWhenUsed="1"/>
+    <w:lsdException w:name="Table Columns 2" w:semiHidden="1" w:unhideWhenUsed="1"/>
+    <w:lsdException w:name="Table Columns 3" w:semiHidden="1" w:unhideWhenUsed="1"/>
+    <w:lsdException w:name="Table Columns 4" w:semiHidden="1" w:unhideWhenUsed="1"/>
+    <w:lsdException w:name="Table Columns 5" w:semiHidden="1" w:unhideWhenUsed="1"/>
+    <w:lsdException w:name="Table Grid 1" w:semiHidden="1" w:unhideWhenUsed="1"/>
+    <w:lsdException w:name="Table Grid 2" w:semiHidden="1" w:unhideWhenUsed="1"/>
+    <w:lsdException w:name="Table Grid 3" w:semiHidden="1" w:unhideWhenUsed="1"/>
+    <w:lsdException w:name="Table Grid 4" w:semiHidden="1" w:unhideWhenUsed="1"/>
+    <w:lsdException w:name="Table Grid 5" w:semiHidden="1" w:unhideWhenUsed="1"/>
+    <w:lsdException w:name="Table Grid 6" w:semiHidden="1" w:unhideWhenUsed="1"/>
+    <w:lsdException w:name="Table Grid 7" w:semiHidden="1" w:unhideWhenUsed="1"/>
+    <w:lsdException w:name="Table Grid 8" w:semiHidden="1" w:unhideWhenUsed="1"/>
+    <w:lsdException w:name="Table List 1" w:semiHidden="1" w:unhideWhenUsed="1"/>
+    <w:lsdException w:name="Table List 2" w:semiHidden="1" w:unhideWhenUsed="1"/>
+    <w:lsdException w:name="Table List 3" w:semiHidden="1" w:unhideWhenUsed="1"/>
+    <w:lsdException w:name="Table List 4" w:semiHidden="1" w:unhideWhenUsed="1"/>
+    <w:lsdException w:name="Table List 5" w:semiHidden="1" w:unhideWhenUsed="1"/>
+    <w:lsdException w:name="Table List 6" w:semiHidden="1" w:unhideWhenUsed="1"/>
+    <w:lsdException w:name="Table List 7" w:semiHidden="1" w:unhideWhenUsed="1"/>
+    <w:lsdException w:name="Table List 8" w:semiHidden="1" w:unhideWhenUsed="1"/>
+    <w:lsdException w:name="Table 3D effects 1" w:semiHidden="1" w:unhideWhenUsed="1"/>
+    <w:lsdException w:name="Table 3D effects 2" w:semiHidden="1" w:unhideWhenUsed="1"/>
+    <w:lsdException w:name="Table 3D effects 3" w:semiHidden="1" w:unhideWhenUsed="1"/>
+    <w:lsdException w:name="Table Contemporary" w:semiHidden="1" w:unhideWhenUsed="1"/>
+    <w:lsdException w:name="Table Elegant" w:semiHidden="1" w:unhideWhenUsed="1"/>
+    <w:lsdException w:name="Table Professional" w:semiHidden="1" w:unhideWhenUsed="1"/>
+    <w:lsdException w:name="Table Subtle 1" w:semiHidden="1" w:unhideWhenUsed="1"/>
+    <w:lsdException w:name="Table Subtle 2" w:semiHidden="1" w:unhideWhenUsed="1"/>
+    <w:lsdException w:name="Table Web 1" w:semiHidden="1" w:unhideWhenUsed="1"/>
+    <w:lsdException w:name="Table Web 2" w:semiHidden="1" w:unhideWhenUsed="1"/>
+    <w:lsdException w:name="Table Web 3" w:semiHidden="1" w:unhideWhenUsed="1"/>
+    <w:lsdException w:name="Balloon Text" w:semiHidden="1" w:unhideWhenUsed="1"/>
+    <w:lsdException w:name="Table Grid" w:uiPriority="39"/>
+    <w:lsdException w:name="Table Theme" w:semiHidden="1" w:unhideWhenUsed="1"/>
+    <w:lsdException w:name="Placeholder Text" w:semiHidden="1"/>
+    <w:lsdException w:name="No Spacing" w:uiPriority="1" w:qFormat="1"/>
+    <w:lsdException w:name="Light Shading" w:uiPriority="60"/>
+    <w:lsdException w:name="Light List" w:uiPriority="61"/>
+    <w:lsdException w:name="Light Grid" w:uiPriority="62"/>
+    <w:lsdException w:name="Medium Shading 1" w:uiPriority="63"/>
+    <w:lsdException w:name="Medium Shading 2" w:uiPriority="64"/>
+    <w:lsdException w:name="Medium List 1" w:uiPriority="65"/>
+    <w:lsdException w:name="Medium List 2" w:uiPriority="66"/>
+    <w:lsdException w:name="Medium Grid 1" w:uiPriority="67"/>
+    <w:lsdException w:name="Medium Grid 2" w:uiPriority="68"/>
+    <w:lsdException w:name="Medium Grid 3" w:uiPriority="69"/>
+    <w:lsdException w:name="Dark List" w:uiPriority="70"/>
+    <w:lsdException w:name="Colorful Shading" w:uiPriority="71"/>
+    <w:lsdException w:name="Colorful List" w:uiPriority="72"/>
+    <w:lsdException w:name="Colorful Grid" w:uiPriority="73"/>
+    <w:lsdException w:name="Light Shading Accent 1" w:uiPriority="60"/>
+    <w:lsdException w:name="Light List Accent 1" w:uiPriority="61"/>
+    <w:lsdException w:name="Light Grid Accent 1" w:uiPriority="62"/>
+    <w:lsdException w:name="Medium Shading 1 Accent 1" w:uiPriority="63"/>
+    <w:lsdException w:name="Medium Shading 2 Accent 1" w:uiPriority="64"/>
+    <w:lsdException w:name="Medium List 1 Accent 1" w:uiPriority="65"/>
+    <w:lsdException w:name="Revision" w:semiHidden="1"/>
+    <w:lsdException w:name="List Paragraph" w:uiPriority="34" w:qFormat="1"/>
+    <w:lsdException w:name="Quote" w:uiPriority="29" w:qFormat="1"/>
+    <w:lsdException w:name="Intense Quote" w:uiPriority="30" w:qFormat="1"/>
+    <w:lsdException w:name="Medium List 2 Accent 1" w:uiPriority="66"/>
+    <w:lsdException w:name="Medium Grid 1 Accent 1" w:uiPriority="67"/>
+    <w:lsdException w:name="Medium Grid 2 Accent 1" w:uiPriority="68"/>
+    <w:lsdException w:name="Medium Grid 3 Accent 1" w:uiPriority="69"/>
+    <w:lsdException w:name="Dark List Accent 1" w:uiPriority="70"/>
+    <w:lsdException w:name="Colorful Shading Accent 1" w:uiPriority="71"/>
+    <w:lsdException w:name="Colorful List Accent 1" w:uiPriority="72"/>
+    <w:lsdException w:name="Colorful Grid Accent 1" w:uiPriority="73"/>
+    <w:lsdException w:name="Light Shading Accent 2" w:uiPriority="60"/>
+    <w:lsdException w:name="Light List Accent 2" w:uiPriority="61"/>
+    <w:lsdException w:name="Light Grid Accent 2" w:uiPriority="62"/>
+    <w:lsdException w:name="Medium Shading 1 Accent 2" w:uiPriority="63"/>
+    <w:lsdException w:name="Medium Shading 2 Accent 2" w:uiPriority="64"/>
+    <w:lsdException w:name="Medium List 1 Accent 2" w:uiPriority="65"/>
+    <w:lsdException w:name="Medium List 2 Accent 2" w:uiPriority="66"/>
+    <w:lsdException w:name="Medium Grid 1 Accent 2" w:uiPriority="67"/>
+    <w:lsdException w:name="Medium Grid 2 Accent 2" w:uiPriority="68"/>
+    <w:lsdException w:name="Medium Grid 3 Accent 2" w:uiPriority="69"/>
+    <w:lsdException w:name="Dark List Accent 2" w:uiPriority="70"/>
+    <w:lsdException w:name="Colorful Shading Accent 2" w:uiPriority="71"/>
+    <w:lsdException w:name="Colorful List Accent 2" w:uiPriority="72"/>
+    <w:lsdException w:name="Colorful Grid Accent 2" w:uiPriority="73"/>
+    <w:lsdException w:name="Light Shading Accent 3" w:uiPriority="60"/>
+    <w:lsdException w:name="Light List Accent 3" w:uiPriority="61"/>
+    <w:lsdException w:name="Light Grid Accent 3" w:uiPriority="62"/>
+    <w:lsdException w:name="Medium Shading 1 Accent 3" w:uiPriority="63"/>
+    <w:lsdException w:name="Medium Shading 2 Accent 3" w:uiPriority="64"/>
+    <w:lsdException w:name="Medium List 1 Accent 3" w:uiPriority="65"/>
+    <w:lsdException w:name="Medium List 2 Accent 3" w:uiPriority="66"/>
+    <w:lsdException w:name="Medium Grid 1 Accent 3" w:uiPriority="67"/>
+    <w:lsdException w:name="Medium Grid 2 Accent 3" w:uiPriority="68"/>
+    <w:lsdException w:name="Medium Grid 3 Accent 3" w:uiPriority="69"/>
+    <w:lsdException w:name="Dark List Accent 3" w:uiPriority="70"/>
+    <w:lsdException w:name="Colorful Shading Accent 3" w:uiPriority="71"/>
+    <w:lsdException w:name="Colorful List Accent 3" w:uiPriority="72"/>
+    <w:lsdException w:name="Colorful Grid Accent 3" w:uiPriority="73"/>
+    <w:lsdException w:name="Light Shading Accent 4" w:uiPriority="60"/>
+    <w:lsdException w:name="Light List Accent 4" w:uiPriority="61"/>
+    <w:lsdException w:name="Light Grid Accent 4" w:uiPriority="62"/>
+    <w:lsdException w:name="Medium Shading 1 Accent 4" w:uiPriority="63"/>
+    <w:lsdException w:name="Medium Shading 2 Accent 4" w:uiPriority="64"/>
+    <w:lsdException w:name="Medium List 1 Accent 4" w:uiPriority="65"/>
+    <w:lsdException w:name="Medium List 2 Accent 4" w:uiPriority="66"/>
+    <w:lsdException w:name="Medium Grid 1 Accent 4" w:uiPriority="67"/>
+    <w:lsdException w:name="Medium Grid 2 Accent 4" w:uiPriority="68"/>
+    <w:lsdException w:name="Medium Grid 3 Accent 4" w:uiPriority="69"/>
+    <w:lsdException w:name="Dark List Accent 4" w:uiPriority="70"/>
+    <w:lsdException w:name="Colorful Shading Accent 4" w:uiPriority="71"/>
+    <w:lsdException w:name="Colorful List Accent 4" w:uiPriority="72"/>
+    <w:lsdException w:name="Colorful Grid Accent 4" w:uiPriority="73"/>
+    <w:lsdException w:name="Light Shading Accent 5" w:uiPriority="60"/>
+    <w:lsdException w:name="Light List Accent 5" w:uiPriority="61"/>
+    <w:lsdException w:name="Light Grid Accent 5" w:uiPriority="62"/>
+    <w:lsdException w:name="Medium Shading 1 Accent 5" w:uiPriority="63"/>
+    <w:lsdException w:name="Medium Shading 2 Accent 5" w:uiPriority="64"/>
+    <w:lsdException w:name="Medium List 1 Accent 5" w:uiPriority="65"/>
+    <w:lsdException w:name="Medium List 2 Accent 5" w:uiPriority="66"/>
+    <w:lsdException w:name="Medium Grid 1 Accent 5" w:uiPriority="67"/>
+    <w:lsdException w:name="Medium Grid 2 Accent 5" w:uiPriority="68"/>
+    <w:lsdException w:name="Medium Grid 3 Accent 5" w:uiPriority="69"/>
+    <w:lsdException w:name="Dark List Accent 5" w:uiPriority="70"/>
+    <w:lsdException w:name="Colorful Shading Accent 5" w:uiPriority="71"/>
+    <w:lsdException w:name="Colorful List Accent 5" w:uiPriority="72"/>
+    <w:lsdException w:name="Colorful Grid Accent 5" w:uiPriority="73"/>
+    <w:lsdException w:name="Light Shading Accent 6" w:uiPriority="60"/>
+    <w:lsdException w:name="Light List Accent 6" w:uiPriority="61"/>
+    <w:lsdException w:name="Light Grid Accent 6" w:uiPriority="62"/>
+    <w:lsdException w:name="Medium Shading 1 Accent 6" w:uiPriority="63"/>
+    <w:lsdException w:name="Medium Shading 2 Accent 6" w:uiPriority="64"/>
+    <w:lsdException w:name="Medium List 1 Accent 6" w:uiPriority="65"/>
+    <w:lsdException w:name="Medium List 2 Accent 6" w:uiPriority="66"/>
+    <w:lsdException w:name="Medium Grid 1 Accent 6" w:uiPriority="67"/>
+    <w:lsdException w:name="Medium Grid 2 Accent 6" w:uiPriority="68"/>
+    <w:lsdException w:name="Medium Grid 3 Accent 6" w:uiPriority="69"/>
+    <w:lsdException w:name="Dark List Accent 6" w:uiPriority="70"/>
+    <w:lsdException w:name="Colorful Shading Accent 6" w:uiPriority="71"/>
+    <w:lsdException w:name="Colorful List Accent 6" w:uiPriority="72"/>
+    <w:lsdException w:name="Colorful Grid Accent 6" w:uiPriority="73"/>
+    <w:lsdException w:name="Subtle Emphasis" w:uiPriority="19" w:qFormat="1"/>
+    <w:lsdException w:name="Intense Emphasis" w:uiPriority="21" w:qFormat="1"/>
+    <w:lsdException w:name="Subtle Reference" w:uiPriority="31" w:qFormat="1"/>
+    <w:lsdException w:name="Intense Reference" w:uiPriority="32" w:qFormat="1"/>
+    <w:lsdException w:name="Book Title" w:uiPriority="33" w:qFormat="1"/>
+    <w:lsdException w:name="Bibliography" w:semiHidden="1" w:uiPriority="37" w:unhideWhenUsed="1"/>
+    <w:lsdException w:name="TOC Heading" w:semiHidden="1" w:uiPriority="39" w:unhideWhenUsed="1" w:qFormat="1"/>
+    <w:lsdException w:name="Plain Table 1" w:uiPriority="41"/>
+    <w:lsdException w:name="Plain Table 2" w:uiPriority="42"/>
+    <w:lsdException w:name="Plain Table 3" w:uiPriority="43"/>
+    <w:lsdException w:name="Plain Table 4" w:uiPriority="44"/>
+    <w:lsdException w:name="Plain Table 5" w:uiPriority="45"/>
+    <w:lsdException w:name="Grid Table Light" w:uiPriority="40"/>
+    <w:lsdException w:name="Grid Table 1 Light" w:uiPriority="46"/>
+    <w:lsdException w:name="Grid Table 2" w:uiPriority="47"/>
+    <w:lsdException w:name="Grid Table 3" w:uiPriority="48"/>
+    <w:lsdException w:name="Grid Table 4" w:uiPriority="49"/>
+    <w:lsdException w:name="Grid Table 5 Dark" w:uiPriority="50"/>
+    <w:lsdException w:name="Grid Table 6 Colorful" w:uiPriority="51"/>
+    <w:lsdException w:name="Grid Table 7 Colorful" w:uiPriority="52"/>
+    <w:lsdException w:name="Grid Table 1 Light Accent 1" w:uiPriority="46"/>
+    <w:lsdException w:name="Grid Table 2 Accent 1" w:uiPriority="47"/>
+    <w:lsdException w:name="Grid Table 3 Accent 1" w:uiPriority="48"/>
+    <w:lsdException w:name="Grid Table 4 Accent 1" w:uiPriority="49"/>
+    <w:lsdException w:name="Grid Table 5 Dark Accent 1" w:uiPriority="50"/>
+    <w:lsdException w:name="Grid Table 6 Colorful Accent 1" w:uiPriority="51"/>
+    <w:lsdException w:name="Grid Table 7 Colorful Accent 1" w:uiPriority="52"/>
+    <w:lsdException w:name="Grid Table 1 Light Accent 2" w:uiPriority="46"/>
+    <w:lsdException w:name="Grid Table 2 Accent 2" w:uiPriority="47"/>
+    <w:lsdException w:name="Grid Table 3 Accent 2" w:uiPriority="48"/>
+    <w:lsdException w:name="Grid Table 4 Accent 2" w:uiPriority="49"/>
+    <w:lsdException w:name="Grid Table 5 Dark Accent 2" w:uiPriority="50"/>
+    <w:lsdException w:name="Grid Table 6 Colorful Accent 2" w:uiPriority="51"/>
+    <w:lsdException w:name="Grid Table 7 Colorful Accent 2" w:uiPriority="52"/>
+    <w:lsdException w:name="Grid Table 1 Light Accent 3" w:uiPriority="46"/>
+    <w:lsdException w:name="Grid Table 2 Accent 3" w:uiPriority="47"/>
+    <w:lsdException w:name="Grid Table 3 Accent 3" w:uiPriority="48"/>
+    <w:lsdException w:name="Grid Table 4 Accent 3" w:uiPriority="49"/>
+    <w:lsdException w:name="Grid Table 5 Dark Accent 3" w:uiPriority="50"/>
+    <w:lsdException w:name="Grid Table 6 Colorful Accent 3" w:uiPriority="51"/>
+    <w:lsdException w:name="Grid Table 7 Colorful Accent 3" w:uiPriority="52"/>
+    <w:lsdException w:name="Grid Table 1 Light Accent 4" w:uiPriority="46"/>
+    <w:lsdException w:name="Grid Table 2 Accent 4" w:uiPriority="47"/>
+    <w:lsdException w:name="Grid Table 3 Accent 4" w:uiPriority="48"/>
+    <w:lsdException w:name="Grid Table 4 Accent 4" w:uiPriority="49"/>
+    <w:lsdException w:name="Grid Table 5 Dark Accent 4" w:uiPriority="50"/>
+    <w:lsdException w:name="Grid Table 6 Colorful Accent 4" w:uiPriority="51"/>
+    <w:lsdException w:name="Grid Table 7 Colorful Accent 4" w:uiPriority="52"/>
+    <w:lsdException w:name="Grid Table 1 Light Accent 5" w:uiPriority="46"/>
+    <w:lsdException w:name="Grid Table 2 Accent 5" w:uiPriority="47"/>
+    <w:lsdException w:name="Grid Table 3 Accent 5" w:uiPriority="48"/>
+    <w:lsdException w:name="Grid Table 4 Accent 5" w:uiPriority="49"/>
+    <w:lsdException w:name="Grid Table 5 Dark Accent 5" w:uiPriority="50"/>
+    <w:lsdException w:name="Grid Table 6 Colorful Accent 5" w:uiPriority="51"/>
+    <w:lsdException w:name="Grid Table 7 Colorful Accent 5" w:uiPriority="52"/>
+    <w:lsdException w:name="Grid Table 1 Light Accent 6" w:uiPriority="46"/>
+    <w:lsdException w:name="Grid Table 2 Accent 6" w:uiPriority="47"/>
+    <w:lsdException w:name="Grid Table 3 Accent 6" w:uiPriority="48"/>
+    <w:lsdException w:name="Grid Table 4 Accent 6" w:uiPriority="49"/>
+    <w:lsdException w:name="Grid Table 5 Dark Accent 6" w:uiPriority="50"/>
+    <w:lsdException w:name="Grid Table 6 Colorful Accent 6" w:uiPriority="51"/>
+    <w:lsdException w:name="Grid Table 7 Colorful Accent 6" w:uiPriority="52"/>
+    <w:lsdException w:name="List Table 1 Light" w:uiPriority="46"/>
+    <w:lsdException w:name="List Table 2" w:uiPriority="47"/>
+    <w:lsdException w:name="List Table 3" w:uiPriority="48"/>
+    <w:lsdException w:name="List Table 4" w:uiPriority="49"/>
+    <w:lsdException w:name="List Table 5 Dark" w:uiPriority="50"/>
+    <w:lsdException w:name="List Table 6 Colorful" w:uiPriority="51"/>
+    <w:lsdException w:name="List Table 7 Colorful" w:uiPriority="52"/>
+    <w:lsdException w:name="List Table 1 Light Accent 1" w:uiPriority="46"/>
+    <w:lsdException w:name="List Table 2 Accent 1" w:uiPriority="47"/>
+    <w:lsdException w:name="List Table 3 Accent 1" w:uiPriority="48"/>
+    <w:lsdException w:name="List Table 4 Accent 1" w:uiPriority="49"/>
+    <w:lsdException w:name="List Table 5 Dark Accent 1" w:uiPriority="50"/>
+    <w:lsdException w:name="List Table 6 Colorful Accent 1" w:uiPriority="51"/>
+    <w:lsdException w:name="List Table 7 Colorful Accent 1" w:uiPriority="52"/>
+    <w:lsdException w:name="List Table 1 Light Accent 2" w:uiPriority="46"/>
+    <w:lsdException w:name="List Table 2 Accent 2" w:uiPriority="47"/>
+    <w:lsdException w:name="List Table 3 Accent 2" w:uiPriority="48"/>
+    <w:lsdException w:name="List Table 4 Accent 2" w:uiPriority="49"/>
+    <w:lsdException w:name="List Table 5 Dark Accent 2" w:uiPriority="50"/>
+    <w:lsdException w:name="List Table 6 Colorful Accent 2" w:uiPriority="51"/>
+    <w:lsdException w:name="List Table 7 Colorful Accent 2" w:uiPriority="52"/>
+    <w:lsdException w:name="List Table 1 Light Accent 3" w:uiPriority="46"/>
+    <w:lsdException w:name="List Table 2 Accent 3" w:uiPriority="47"/>
+    <w:lsdException w:name="List Table 3 Accent 3" w:uiPriority="48"/>
+    <w:lsdException w:name="List Table 4 Accent 3" w:uiPriority="49"/>
+    <w:lsdException w:name="List Table 5 Dark Accent 3" w:uiPriority="50"/>
+    <w:lsdException w:name="List Table 6 Colorful Accent 3" w:uiPriority="51"/>
+    <w:lsdException w:name="List Table 7 Colorful Accent 3" w:uiPriority="52"/>
+    <w:lsdException w:name="List Table 1 Light Accent 4" w:uiPriority="46"/>
+    <w:lsdException w:name="List Table 2 Accent 4" w:uiPriority="47"/>
+    <w:lsdException w:name="List Table 3 Accent 4" w:uiPriority="48"/>
+    <w:lsdException w:name="List Table 4 Accent 4" w:uiPriority="49"/>
+    <w:lsdException w:name="List Table 5 Dark Accent 4" w:uiPriority="50"/>
+    <w:lsdException w:name="List Table 6 Colorful Accent 4" w:uiPriority="51"/>
+    <w:lsdException w:name="List Table 7 Colorful Accent 4" w:uiPriority="52"/>
+    <w:lsdException w:name="List Table 1 Light Accent 5" w:uiPriority="46"/>
+    <w:lsdException w:name="List Table 2 Accent 5" w:uiPriority="47"/>
+    <w:lsdException w:name="List Table 3 Accent 5" w:uiPriority="48"/>
+    <w:lsdException w:name="List Table 4 Accent 5" w:uiPriority="49"/>
+    <w:lsdException w:name="List Table 5 Dark Accent 5" w:uiPriority="50"/>
+    <w:lsdException w:name="List Table 6 Colorful Accent 5" w:uiPriority="51"/>
+    <w:lsdException w:name="List Table 7 Colorful Accent 5" w:uiPriority="52"/>
+    <w:lsdException w:name="List Table 1 Light Accent 6" w:uiPriority="46"/>
+    <w:lsdException w:name="List Table 2 Accent 6" w:uiPriority="47"/>
+    <w:lsdException w:name="List Table 3 Accent 6" w:uiPriority="48"/>
+    <w:lsdException w:name="List Table 4 Accent 6" w:uiPriority="49"/>
+    <w:lsdException w:name="List Table 5 Dark Accent 6" w:uiPriority="50"/>
+    <w:lsdException w:name="List Table 6 Colorful Accent 6" w:uiPriority="51"/>
+    <w:lsdException w:name="List Table 7 Colorful Accent 6" w:uiPriority="52"/>
+    <w:lsdException w:name="Mention" w:semiHidden="1" w:unhideWhenUsed="1"/>
+    <w:lsdException w:name="Smart Hyperlink" w:semiHidden="1" w:unhideWhenUsed="1"/>
+    <w:lsdException w:name="Hashtag" w:semiHidden="1" w:unhideWhenUsed="1"/>
+    <w:lsdException w:name="Unresolved Mention" w:semiHidden="1" w:unhideWhenUsed="1"/>
+  </w:latentStyles>
+  <w:style w:type="paragraph" w:default="1" w:styleId="Normal">
+    <w:name w:val="Normal"/>
+    <w:qFormat/>
+  </w:style>
+  <w:style w:type="character" w:default="1" w:styleId="Fuentedeprrafopredeter">
+    <w:name w:val="Default Paragraph Font"/>
+    <w:uiPriority w:val="1"/>
+    <w:semiHidden/>
+    <w:unhideWhenUsed/>
+  </w:style>
+  <w:style w:type="table" w:default="1" w:styleId="Tablanormal">
+    <w:name w:val="Normal Table"/>
+    <w:uiPriority w:val="99"/>
+    <w:semiHidden/>
+    <w:unhideWhenUsed/>
+    <w:tblPr>
+      <w:tblInd w:w="0" w:type="dxa"/>
+      <w:tblCellMar>
+        <w:top w:w="0" w:type="dxa"/>
+        <w:left w:w="108" w:type="dxa"/>
+        <w:bottom w:w="0" w:type="dxa"/>
+        <w:right w:w="108" w:type="dxa"/>
+      </w:tblCellMar>
+    </w:tblPr>
+  </w:style>
+  <w:style w:type="numbering" w:default="1" w:styleId="Sinlista">
+    <w:name w:val="No List"/>
+    <w:uiPriority w:val="99"/>
+    <w:semiHidden/>
+    <w:unhideWhenUsed/>
+  </w:style>
+  <w:style w:type="paragraph" w:customStyle="1" w:styleId="A8ACBA14836C45C29514C813CD355B5A">
+    <w:name w:val="A8ACBA14836C45C29514C813CD355B5A"/>
+    <w:rsid w:val="007A194C"/>
+  </w:style>
+  <w:style w:type="paragraph" w:customStyle="1" w:styleId="AD6B48165D1845FA84EF2E66DE957B9B">
+    <w:name w:val="AD6B48165D1845FA84EF2E66DE957B9B"/>
+    <w:rsid w:val="007A194C"/>
+  </w:style>
+  <w:style w:type="paragraph" w:customStyle="1" w:styleId="9E60E00620EB4F09927360748E312D01">
+    <w:name w:val="9E60E00620EB4F09927360748E312D01"/>
+    <w:rsid w:val="007A194C"/>
+  </w:style>
+  <w:style w:type="paragraph" w:customStyle="1" w:styleId="EE6ED75A62A443F68A084D932EFF454A">
+    <w:name w:val="EE6ED75A62A443F68A084D932EFF454A"/>
+    <w:rsid w:val="007A194C"/>
+  </w:style>
+  <w:style w:type="paragraph" w:customStyle="1" w:styleId="E666B8FD7F6E49CCAD03ABA6F40AD779">
+    <w:name w:val="E666B8FD7F6E49CCAD03ABA6F40AD779"/>
+    <w:rsid w:val="007A194C"/>
+  </w:style>
+  <w:style w:type="paragraph" w:customStyle="1" w:styleId="5AE1F66495AB4F0FBCA3118B680DF45B">
+    <w:name w:val="5AE1F66495AB4F0FBCA3118B680DF45B"/>
+    <w:rsid w:val="007A194C"/>
+  </w:style>
+  <w:style w:type="paragraph" w:customStyle="1" w:styleId="0A2D96196D074EBFB5C17608C0496281">
+    <w:name w:val="0A2D96196D074EBFB5C17608C0496281"/>
+    <w:rsid w:val="007A194C"/>
+  </w:style>
+  <w:style w:type="paragraph" w:customStyle="1" w:styleId="BB0B5B71AC8D4A3E873B2E353C7BA987">
+    <w:name w:val="BB0B5B71AC8D4A3E873B2E353C7BA987"/>
+    <w:rsid w:val="007A194C"/>
+  </w:style>
+  <w:style w:type="paragraph" w:customStyle="1" w:styleId="F55F2227CB5A4630B71F8EA1ACC2ADEA">
+    <w:name w:val="F55F2227CB5A4630B71F8EA1ACC2ADEA"/>
+    <w:rsid w:val="007A194C"/>
+  </w:style>
+</w:styles>
+</file>
+
+<file path=word/glossary/webSettings.xml><?xml version="1.0" encoding="utf-8"?>
+<w:webSettings xmlns:mc="http://schemas.openxmlformats.org/markup-compatibility/2006" xmlns:r="http://schemas.openxmlformats.org/officeDocument/2006/relationships" xmlns:w="http://schemas.openxmlformats.org/wordprocessingml/2006/main" xmlns:w14="http://schemas.microsoft.com/office/word/2010/wordml" xmlns:w15="http://schemas.microsoft.com/office/word/2012/wordml" xmlns:w16cid="http://schemas.microsoft.com/office/word/2016/wordml/cid" xmlns:w16se="http://schemas.microsoft.com/office/word/2015/wordml/symex" mc:Ignorable="w14 w15 w16se w16cid">
+  <w:optimizeForBrowser/>
+  <w:allowPNG/>
+</w:webSettings>
 </file>
 
 <file path=word/theme/theme1.xml><?xml version="1.0" encoding="utf-8"?>
@@ -2911,4 +3826,16 @@
     </a:ext>
   </a:extLst>
 </a:theme>
+</file>
+
+<file path=customXml/item1.xml><?xml version="1.0" encoding="utf-8"?>
+<b:Sources xmlns:b="http://schemas.openxmlformats.org/officeDocument/2006/bibliography" xmlns="http://schemas.openxmlformats.org/officeDocument/2006/bibliography" SelectedStyle="\APASixthEditionOfficeOnline.xsl" StyleName="APA" Version="6"/>
+</file>
+
+<file path=customXml/itemProps1.xml><?xml version="1.0" encoding="utf-8"?>
+<ds:datastoreItem xmlns:ds="http://schemas.openxmlformats.org/officeDocument/2006/customXml" ds:itemID="{A0E11992-823B-474A-8B60-A0AF52A67D9B}">
+  <ds:schemaRefs>
+    <ds:schemaRef ds:uri="http://schemas.openxmlformats.org/officeDocument/2006/bibliography"/>
+  </ds:schemaRefs>
+</ds:datastoreItem>
 </file>
</xml_diff>

<commit_message>
Entregable con modelo verbal corregido por pacho
</commit_message>
<xml_diff>
--- a/Entregable 1.docx
+++ b/Entregable 1.docx
@@ -472,46 +472,13 @@
         <w:t>Tabla de Contenido</w:t>
       </w:r>
     </w:p>
-    <w:p>
-      <w:pPr>
-        <w:spacing w:line="240" w:lineRule="auto"/>
-        <w:jc w:val="center"/>
-      </w:pPr>
-      <w:r>
-        <w:rPr>
-          <w:rFonts w:ascii="Tahoma" w:eastAsia="Tahoma" w:hAnsi="Tahoma" w:cs="Tahoma"/>
-          <w:sz w:val="36"/>
-          <w:szCs w:val="36"/>
-        </w:rPr>
-        <w:t>[</w:t>
-      </w:r>
-      <w:r>
-        <w:rPr>
-          <w:rFonts w:ascii="Tahoma" w:eastAsia="Tahoma" w:hAnsi="Tahoma" w:cs="Tahoma"/>
-          <w:i/>
-          <w:sz w:val="36"/>
-          <w:szCs w:val="36"/>
-        </w:rPr>
-        <w:t>Acá deben colocar la tabla de contenido correspondiente</w:t>
-      </w:r>
-      <w:r>
-        <w:rPr>
-          <w:rFonts w:ascii="Tahoma" w:eastAsia="Tahoma" w:hAnsi="Tahoma" w:cs="Tahoma"/>
-          <w:sz w:val="36"/>
-          <w:szCs w:val="36"/>
-        </w:rPr>
-        <w:t>]</w:t>
-      </w:r>
-    </w:p>
-    <w:p>
-      <w:pPr>
-        <w:spacing w:line="240" w:lineRule="auto"/>
-        <w:jc w:val="center"/>
-      </w:pPr>
-    </w:p>
     <w:sdt>
       <w:sdtPr>
         <w:rPr>
+          <w:rFonts w:asciiTheme="minorHAnsi" w:eastAsiaTheme="minorEastAsia" w:hAnsiTheme="minorHAnsi" w:cstheme="minorBidi"/>
+          <w:color w:val="auto"/>
+          <w:sz w:val="21"/>
+          <w:szCs w:val="21"/>
           <w:lang w:val="es-ES"/>
         </w:rPr>
         <w:id w:val="-1206317749"/>
@@ -520,25 +487,12 @@
           <w:docPartUnique/>
         </w:docPartObj>
       </w:sdtPr>
-      <w:sdtEndPr>
-        <w:rPr>
-          <w:rFonts w:asciiTheme="minorHAnsi" w:eastAsiaTheme="minorEastAsia" w:hAnsiTheme="minorHAnsi" w:cstheme="minorBidi"/>
-          <w:color w:val="auto"/>
-          <w:sz w:val="21"/>
-          <w:szCs w:val="21"/>
-        </w:rPr>
-      </w:sdtEndPr>
+      <w:sdtEndPr/>
       <w:sdtContent>
         <w:p>
           <w:pPr>
             <w:pStyle w:val="TtuloTDC"/>
           </w:pPr>
-          <w:r>
-            <w:rPr>
-              <w:lang w:val="es-ES"/>
-            </w:rPr>
-            <w:t>Tabla de contenido</w:t>
-          </w:r>
         </w:p>
         <w:p>
           <w:pPr>
@@ -724,10 +678,7 @@
       <w:r>
         <w:br w:type="page"/>
       </w:r>
-      <w:bookmarkStart w:id="0" w:name="_GoBack"/>
-      <w:bookmarkEnd w:id="0"/>
-    </w:p>
-    <w:p/>
+    </w:p>
     <w:p>
       <w:pPr>
         <w:pStyle w:val="Ttulo3"/>
@@ -740,8 +691,8 @@
           <w:szCs w:val="60"/>
         </w:rPr>
       </w:pPr>
-      <w:bookmarkStart w:id="1" w:name="_gjdgxs" w:colFirst="0" w:colLast="0"/>
-      <w:bookmarkEnd w:id="1"/>
+      <w:bookmarkStart w:id="0" w:name="_gjdgxs" w:colFirst="0" w:colLast="0"/>
+      <w:bookmarkEnd w:id="0"/>
       <w:r>
         <w:rPr>
           <w:rFonts w:ascii="Tahoma" w:eastAsia="Tahoma" w:hAnsi="Tahoma" w:cs="Tahoma"/>
@@ -750,6 +701,7 @@
           <w:sz w:val="60"/>
           <w:szCs w:val="60"/>
         </w:rPr>
+        <w:lastRenderedPageBreak/>
         <w:t>Entregable No. 1</w:t>
       </w:r>
     </w:p>
@@ -777,175 +729,170 @@
     </w:p>
     <w:p>
       <w:pPr>
-        <w:pStyle w:val="Prrafodelista"/>
-        <w:ind w:left="1080"/>
+        <w:ind w:left="284"/>
         <w:jc w:val="both"/>
         <w:rPr>
-          <w:rFonts w:ascii="Arial" w:hAnsi="Arial" w:cs="Arial"/>
-          <w:sz w:val="24"/>
-        </w:rPr>
-      </w:pPr>
-      <w:r>
-        <w:rPr>
-          <w:rFonts w:ascii="Arial" w:hAnsi="Arial" w:cs="Arial"/>
-          <w:sz w:val="24"/>
-        </w:rPr>
-        <w:t>La Universidad Nacional de Colombia sede Medellín desea sistematizar y registrar las convocatorias para monitores, auxiliares y demás contrataciones que se llevan a cabo dentro del campus. Para ello, requiere una plataforma donde haya 3 tipos de usuarios: Administrador, Contratante y Estudiante. Un usuario debe contar con la siguiente información: identificación, Nombre completo, correo institucional, tipo de vinculación con la universidad (profesor, estudiante o administrativo), dependencia a la que pertenece, fecha de nacimiento, celular y contraseña. Si es estudiante además debe tener disponibilidad horaria, porcentaje de avance, promedio académico y promedio aritmético ponderado acumulado (PAPA). Y si es administrativo debe tener también cargo.</w:t>
-      </w:r>
-    </w:p>
-    <w:p>
-      <w:pPr>
-        <w:pStyle w:val="Prrafodelista"/>
-        <w:ind w:left="1080"/>
+          <w:rFonts w:asciiTheme="majorHAnsi" w:hAnsiTheme="majorHAnsi" w:cs="Arial"/>
+          <w:sz w:val="22"/>
+        </w:rPr>
+      </w:pPr>
+      <w:r>
+        <w:rPr>
+          <w:rFonts w:asciiTheme="majorHAnsi" w:hAnsiTheme="majorHAnsi" w:cs="Arial"/>
+          <w:sz w:val="22"/>
+        </w:rPr>
+        <w:t>La Universidad Nacional de Colombia sede Medellín desea sistematizar y registrar las convocatorias para monitores, auxiliares y demás contrataciones que se llevan a cabo dentro del campus. Para ello, requiere una plataforma donde haya 3 tipos de usuarios: Administrativo, Contratante y Estudiante. Un usuario debe contar con la siguiente información: identificación, Nombre completo, correo institucional, tipo de vinculación con la universidad (profesor, estudiante o administrativo), departamento al que pertenece, fecha de nacimiento, celular y contraseña. Si es estudiante además debe tener disponibilidad horaria, porcentaje de avance, promedio académico y promedio aritmético ponderado acumulado (PAPA). Y si es administrativo debe tener también cargo.</w:t>
+      </w:r>
+    </w:p>
+    <w:p>
+      <w:pPr>
+        <w:ind w:left="284"/>
         <w:jc w:val="both"/>
         <w:rPr>
-          <w:rFonts w:ascii="Arial" w:hAnsi="Arial" w:cs="Arial"/>
-          <w:sz w:val="24"/>
-        </w:rPr>
-      </w:pPr>
-      <w:r>
-        <w:rPr>
-          <w:rFonts w:ascii="Arial" w:hAnsi="Arial" w:cs="Arial"/>
-          <w:sz w:val="24"/>
+          <w:rFonts w:asciiTheme="majorHAnsi" w:hAnsiTheme="majorHAnsi" w:cs="Arial"/>
+          <w:sz w:val="22"/>
+        </w:rPr>
+      </w:pPr>
+      <w:r>
+        <w:rPr>
+          <w:rFonts w:asciiTheme="majorHAnsi" w:hAnsiTheme="majorHAnsi" w:cs="Arial"/>
+          <w:sz w:val="22"/>
         </w:rPr>
         <w:t>Un usuario solo se puede registrar una vez en el sistema. Para su registro debe ingresar su correo institucional, nombre completo, su tipo de vinculación, dependencia, títulos obtenidos o en curso (si es estudiante), fecha de nacimiento, celular y contraseña.</w:t>
       </w:r>
     </w:p>
     <w:p>
       <w:pPr>
-        <w:pStyle w:val="Prrafodelista"/>
-        <w:ind w:left="1080"/>
+        <w:ind w:left="284"/>
         <w:jc w:val="both"/>
         <w:rPr>
-          <w:rFonts w:ascii="Arial" w:hAnsi="Arial" w:cs="Arial"/>
-          <w:sz w:val="24"/>
-        </w:rPr>
-      </w:pPr>
-      <w:r>
-        <w:rPr>
-          <w:rFonts w:ascii="Arial" w:hAnsi="Arial" w:cs="Arial"/>
-          <w:sz w:val="24"/>
+          <w:rFonts w:asciiTheme="majorHAnsi" w:hAnsiTheme="majorHAnsi" w:cs="Arial"/>
+          <w:sz w:val="22"/>
+        </w:rPr>
+      </w:pPr>
+      <w:r>
+        <w:rPr>
+          <w:rFonts w:asciiTheme="majorHAnsi" w:hAnsiTheme="majorHAnsi" w:cs="Arial"/>
+          <w:sz w:val="22"/>
         </w:rPr>
         <w:t xml:space="preserve">Para entrar a </w:t>
       </w:r>
       <w:proofErr w:type="spellStart"/>
       <w:r>
         <w:rPr>
-          <w:rFonts w:ascii="Arial" w:hAnsi="Arial" w:cs="Arial"/>
-          <w:sz w:val="24"/>
+          <w:rFonts w:asciiTheme="majorHAnsi" w:hAnsiTheme="majorHAnsi" w:cs="Arial"/>
+          <w:sz w:val="22"/>
         </w:rPr>
         <w:t>LinkedUN</w:t>
       </w:r>
       <w:proofErr w:type="spellEnd"/>
       <w:r>
         <w:rPr>
-          <w:rFonts w:ascii="Arial" w:hAnsi="Arial" w:cs="Arial"/>
-          <w:sz w:val="24"/>
-        </w:rPr>
-        <w:t xml:space="preserve">, un usuario debe iniciar sesión con su correo institucional y contraseña. Una vez adentro del sistema puede: si es un contratante, publicar una convocatoria. Si es administrador, validar una convocatoria. Si es Estudiante, buscar convocatorias que le interesen y postularse a las convocatorias existentes (siempre y cuando no esté actualmente contratado en otra convocatoria). </w:t>
-      </w:r>
-    </w:p>
-    <w:p>
-      <w:pPr>
-        <w:pStyle w:val="Prrafodelista"/>
-        <w:ind w:left="1080"/>
+          <w:rFonts w:asciiTheme="majorHAnsi" w:hAnsiTheme="majorHAnsi" w:cs="Arial"/>
+          <w:sz w:val="22"/>
+        </w:rPr>
+        <w:t xml:space="preserve">, un usuario debe iniciar sesión con su correo institucional y contraseña. Una vez adentro del sistema puede: si es un contratante, publicar una convocatoria. Si es administrativo, validar una convocatoria. Si es Estudiante, buscar convocatorias que le interesen y postularse a las convocatorias existentes (siempre y cuando no esté actualmente contratado en otra convocatoria). </w:t>
+      </w:r>
+    </w:p>
+    <w:p>
+      <w:pPr>
+        <w:ind w:left="284"/>
         <w:jc w:val="both"/>
         <w:rPr>
-          <w:rFonts w:ascii="Arial" w:hAnsi="Arial" w:cs="Arial"/>
-          <w:sz w:val="24"/>
-        </w:rPr>
-      </w:pPr>
-      <w:r>
-        <w:rPr>
-          <w:rFonts w:ascii="Arial" w:hAnsi="Arial" w:cs="Arial"/>
-          <w:sz w:val="24"/>
-        </w:rPr>
-        <w:t>Una convocatoria debe tener la siguiente información: Dependencia, nombre del proyecto o actividad, carreras relacionadas, plazas disponibles, intensidad horaria, tiempo de vinculación, remuneración, porcentaje de avance mínimo del estudiante, actividades a desarrollar, lugar, horario.</w:t>
-      </w:r>
-    </w:p>
-    <w:p>
-      <w:pPr>
-        <w:pStyle w:val="Prrafodelista"/>
-        <w:ind w:left="1080"/>
+          <w:rFonts w:asciiTheme="majorHAnsi" w:hAnsiTheme="majorHAnsi" w:cs="Arial"/>
+          <w:sz w:val="22"/>
+        </w:rPr>
+      </w:pPr>
+      <w:r>
+        <w:rPr>
+          <w:rFonts w:asciiTheme="majorHAnsi" w:hAnsiTheme="majorHAnsi" w:cs="Arial"/>
+          <w:sz w:val="22"/>
+        </w:rPr>
+        <w:t>Una convocatoria debe tener la siguiente información: Departamento, nombre del proyecto o actividad, carreras relacionadas, plazas disponibles, intensidad horaria, tiempo de vinculación, remuneración, porcentaje de avance mínimo del estudiante, actividades a desarrollar, lugar, horario.</w:t>
+      </w:r>
+    </w:p>
+    <w:p>
+      <w:pPr>
+        <w:ind w:left="284"/>
         <w:jc w:val="both"/>
         <w:rPr>
-          <w:rFonts w:ascii="Arial" w:hAnsi="Arial" w:cs="Arial"/>
-          <w:sz w:val="24"/>
-        </w:rPr>
-      </w:pPr>
-      <w:r>
-        <w:rPr>
-          <w:rFonts w:ascii="Arial" w:hAnsi="Arial" w:cs="Arial"/>
-          <w:sz w:val="24"/>
+          <w:rFonts w:asciiTheme="majorHAnsi" w:hAnsiTheme="majorHAnsi" w:cs="Arial"/>
+          <w:sz w:val="22"/>
+        </w:rPr>
+      </w:pPr>
+      <w:r>
+        <w:rPr>
+          <w:rFonts w:asciiTheme="majorHAnsi" w:hAnsiTheme="majorHAnsi" w:cs="Arial"/>
+          <w:sz w:val="22"/>
         </w:rPr>
         <w:t>Un estudiante para aplicar a la primera convocatoria del semestre en curso, el sistema le solicitara una actualización en su perfil en la siguiente información: disponibilidad horaria, porcentaje de avance, promedio académico y promedio aritmético ponderado acumulado (PAPA).</w:t>
       </w:r>
     </w:p>
     <w:p>
       <w:pPr>
-        <w:pStyle w:val="Prrafodelista"/>
-        <w:ind w:left="1080"/>
+        <w:ind w:left="284"/>
         <w:jc w:val="both"/>
         <w:rPr>
-          <w:rFonts w:ascii="Arial" w:hAnsi="Arial" w:cs="Arial"/>
-          <w:sz w:val="24"/>
-        </w:rPr>
-      </w:pPr>
-      <w:r>
-        <w:rPr>
-          <w:rFonts w:ascii="Arial" w:hAnsi="Arial" w:cs="Arial"/>
-          <w:sz w:val="24"/>
-        </w:rPr>
-        <w:t>Un administrador puede aceptar a uno o varios Estudiantes postulados en una convocatoria validada por él.</w:t>
-      </w:r>
-    </w:p>
-    <w:p>
-      <w:pPr>
-        <w:pStyle w:val="Prrafodelista"/>
-        <w:ind w:left="1080"/>
+          <w:rFonts w:asciiTheme="majorHAnsi" w:hAnsiTheme="majorHAnsi" w:cs="Arial"/>
+          <w:sz w:val="22"/>
+        </w:rPr>
+      </w:pPr>
+      <w:r>
+        <w:rPr>
+          <w:rFonts w:asciiTheme="majorHAnsi" w:hAnsiTheme="majorHAnsi" w:cs="Arial"/>
+          <w:sz w:val="22"/>
+        </w:rPr>
+        <w:t>Un usuario administrativo puede aceptar a uno o varios Estudiantes postulados en una convocatoria validada por él.</w:t>
+      </w:r>
+    </w:p>
+    <w:p>
+      <w:pPr>
+        <w:ind w:left="284"/>
         <w:jc w:val="both"/>
         <w:rPr>
-          <w:rFonts w:ascii="Arial" w:hAnsi="Arial" w:cs="Arial"/>
-          <w:sz w:val="24"/>
-        </w:rPr>
-      </w:pPr>
-      <w:r>
-        <w:rPr>
-          <w:rFonts w:ascii="Arial" w:hAnsi="Arial" w:cs="Arial"/>
-          <w:sz w:val="24"/>
-        </w:rPr>
-        <w:t xml:space="preserve">Luego del proceso de validación realizado por el administrador, este le notificará vía correo electrónico al Estudiante si fue o no seleccionado para el puesto y las razones de la decisión. </w:t>
-      </w:r>
-    </w:p>
-    <w:p>
-      <w:pPr>
-        <w:pStyle w:val="Prrafodelista"/>
-        <w:ind w:left="1080"/>
+          <w:rFonts w:asciiTheme="majorHAnsi" w:hAnsiTheme="majorHAnsi" w:cs="Arial"/>
+          <w:sz w:val="22"/>
+        </w:rPr>
+      </w:pPr>
+      <w:r>
+        <w:rPr>
+          <w:rFonts w:asciiTheme="majorHAnsi" w:hAnsiTheme="majorHAnsi" w:cs="Arial"/>
+          <w:sz w:val="22"/>
+        </w:rPr>
+        <w:t xml:space="preserve">Luego del proceso de validación realizado por el ente administrativo, este le notificará vía correo electrónico al Estudiante si fue o no seleccionado para el puesto y las razones de la decisión. </w:t>
+      </w:r>
+    </w:p>
+    <w:p>
+      <w:pPr>
+        <w:spacing w:line="360" w:lineRule="auto"/>
+        <w:ind w:left="284"/>
         <w:jc w:val="both"/>
         <w:rPr>
-          <w:rFonts w:ascii="Arial" w:hAnsi="Arial" w:cs="Arial"/>
-          <w:sz w:val="24"/>
-        </w:rPr>
-      </w:pPr>
-      <w:r>
-        <w:rPr>
-          <w:rFonts w:ascii="Arial" w:hAnsi="Arial" w:cs="Arial"/>
-          <w:sz w:val="24"/>
-        </w:rPr>
-        <w:t>El administrador deberá dejar algunos Estudiantes como pendientes por si el estudiante seleccionado no acepta la convocatoria.</w:t>
+          <w:rFonts w:asciiTheme="majorHAnsi" w:hAnsiTheme="majorHAnsi" w:cs="Arial"/>
+          <w:sz w:val="22"/>
+        </w:rPr>
+      </w:pPr>
+      <w:r>
+        <w:rPr>
+          <w:rFonts w:asciiTheme="majorHAnsi" w:hAnsiTheme="majorHAnsi" w:cs="Arial"/>
+          <w:sz w:val="22"/>
+        </w:rPr>
+        <w:t>El usuario administrativo deberá dejar algunos Estudiantes como pendientes por si el estudiante seleccionado no acepta la convocatoria</w:t>
       </w:r>
     </w:p>
     <w:p>
       <w:pPr>
         <w:spacing w:line="360" w:lineRule="auto"/>
-        <w:ind w:left="785"/>
-        <w:contextualSpacing/>
-        <w:rPr>
-          <w:rFonts w:ascii="Times New Roman" w:eastAsia="Times New Roman" w:hAnsi="Times New Roman" w:cs="Times New Roman"/>
-          <w:sz w:val="24"/>
+        <w:ind w:left="284"/>
+        <w:jc w:val="both"/>
+        <w:rPr>
+          <w:rFonts w:asciiTheme="majorHAnsi" w:eastAsia="Times New Roman" w:hAnsiTheme="majorHAnsi" w:cs="Times New Roman"/>
+          <w:sz w:val="22"/>
           <w:szCs w:val="24"/>
         </w:rPr>
       </w:pPr>
+      <w:bookmarkStart w:id="1" w:name="_GoBack"/>
+      <w:bookmarkEnd w:id="1"/>
     </w:p>
     <w:p>
       <w:pPr>
@@ -966,8 +913,20 @@
           <w:rStyle w:val="Textoennegrita"/>
           <w:sz w:val="24"/>
         </w:rPr>
+        <w:lastRenderedPageBreak/>
         <w:t>MODELO DEL DOMINIO</w:t>
       </w:r>
+    </w:p>
+    <w:p>
+      <w:pPr>
+        <w:spacing w:line="360" w:lineRule="auto"/>
+        <w:ind w:left="785"/>
+        <w:contextualSpacing/>
+        <w:rPr>
+          <w:rStyle w:val="Textoennegrita"/>
+          <w:sz w:val="24"/>
+        </w:rPr>
+      </w:pPr>
     </w:p>
     <w:p>
       <w:pPr>
@@ -1404,6 +1363,7 @@
         <w:docPartUnique/>
       </w:docPartObj>
     </w:sdtPr>
+    <w:sdtEndPr/>
     <w:sdtContent>
       <w:p>
         <w:pPr>
@@ -3002,568 +2962,6 @@
 </w:styles>
 </file>
 
-<file path=word/glossary/document.xml><?xml version="1.0" encoding="utf-8"?>
-<w:glossaryDocument xmlns:wpc="http://schemas.microsoft.com/office/word/2010/wordprocessingCanvas" xmlns:cx="http://schemas.microsoft.com/office/drawing/2014/chartex" xmlns:cx1="http://schemas.microsoft.com/office/drawing/2015/9/8/chartex" xmlns:cx2="http://schemas.microsoft.com/office/drawing/2015/10/21/chartex" xmlns:cx3="http://schemas.microsoft.com/office/drawing/2016/5/9/chartex" xmlns:cx4="http://schemas.microsoft.com/office/drawing/2016/5/10/chartex" xmlns:cx5="http://schemas.microsoft.com/office/drawing/2016/5/11/chartex" xmlns:cx6="http://schemas.microsoft.com/office/drawing/2016/5/12/chartex" xmlns:cx7="http://schemas.microsoft.com/office/drawing/2016/5/13/chartex" xmlns:cx8="http://schemas.microsoft.com/office/drawing/2016/5/14/chartex" xmlns:mc="http://schemas.openxmlformats.org/markup-compatibility/2006" xmlns:aink="http://schemas.microsoft.com/office/drawing/2016/ink" xmlns:am3d="http://schemas.microsoft.com/office/drawing/2017/model3d" xmlns:o="urn:schemas-microsoft-com:office:office" xmlns:r="http://schemas.openxmlformats.org/officeDocument/2006/relationships" xmlns:m="http://schemas.openxmlformats.org/officeDocument/2006/math" xmlns:v="urn:schemas-microsoft-com:vml" xmlns:wp14="http://schemas.microsoft.com/office/word/2010/wordprocessingDrawing" xmlns:wp="http://schemas.openxmlformats.org/drawingml/2006/wordprocessingDrawing" xmlns:w10="urn:schemas-microsoft-com:office:word" xmlns:w="http://schemas.openxmlformats.org/wordprocessingml/2006/main" xmlns:w14="http://schemas.microsoft.com/office/word/2010/wordml" xmlns:w15="http://schemas.microsoft.com/office/word/2012/wordml" xmlns:w16cid="http://schemas.microsoft.com/office/word/2016/wordml/cid" xmlns:w16se="http://schemas.microsoft.com/office/word/2015/wordml/symex" xmlns:wpg="http://schemas.microsoft.com/office/word/2010/wordprocessingGroup" xmlns:wpi="http://schemas.microsoft.com/office/word/2010/wordprocessingInk" xmlns:wne="http://schemas.microsoft.com/office/word/2006/wordml" xmlns:wps="http://schemas.microsoft.com/office/word/2010/wordprocessingShape" mc:Ignorable="w14 w15 w16se w16cid wp14"/>
-</file>
-
-<file path=word/glossary/fontTable.xml><?xml version="1.0" encoding="utf-8"?>
-<w:fonts xmlns:mc="http://schemas.openxmlformats.org/markup-compatibility/2006" xmlns:r="http://schemas.openxmlformats.org/officeDocument/2006/relationships" xmlns:w="http://schemas.openxmlformats.org/wordprocessingml/2006/main" xmlns:w14="http://schemas.microsoft.com/office/word/2010/wordml" xmlns:w15="http://schemas.microsoft.com/office/word/2012/wordml" xmlns:w16cid="http://schemas.microsoft.com/office/word/2016/wordml/cid" xmlns:w16se="http://schemas.microsoft.com/office/word/2015/wordml/symex" mc:Ignorable="w14 w15 w16se w16cid">
-  <w:font w:name="Times New Roman">
-    <w:panose1 w:val="02020603050405020304"/>
-    <w:charset w:val="00"/>
-    <w:family w:val="roman"/>
-    <w:pitch w:val="variable"/>
-    <w:sig w:usb0="E0002EFF" w:usb1="C000785B" w:usb2="00000009" w:usb3="00000000" w:csb0="000001FF" w:csb1="00000000"/>
-  </w:font>
-  <w:font w:name="Century Gothic">
-    <w:panose1 w:val="020B0502020202020204"/>
-    <w:charset w:val="00"/>
-    <w:family w:val="swiss"/>
-    <w:pitch w:val="variable"/>
-    <w:sig w:usb0="00000287" w:usb1="00000000" w:usb2="00000000" w:usb3="00000000" w:csb0="0000009F" w:csb1="00000000"/>
-  </w:font>
-  <w:font w:name="Tahoma">
-    <w:panose1 w:val="020B0604030504040204"/>
-    <w:charset w:val="00"/>
-    <w:family w:val="swiss"/>
-    <w:pitch w:val="variable"/>
-    <w:sig w:usb0="E1002EFF" w:usb1="C000605B" w:usb2="00000029" w:usb3="00000000" w:csb0="000101FF" w:csb1="00000000"/>
-  </w:font>
-  <w:font w:name="Arial">
-    <w:panose1 w:val="020B0604020202020204"/>
-    <w:charset w:val="00"/>
-    <w:family w:val="swiss"/>
-    <w:pitch w:val="variable"/>
-    <w:sig w:usb0="E0002EFF" w:usb1="C0007843" w:usb2="00000009" w:usb3="00000000" w:csb0="000001FF" w:csb1="00000000"/>
-  </w:font>
-  <w:font w:name="Calibri">
-    <w:panose1 w:val="020F0502020204030204"/>
-    <w:charset w:val="00"/>
-    <w:family w:val="swiss"/>
-    <w:pitch w:val="variable"/>
-    <w:sig w:usb0="E0002AFF" w:usb1="C000247B" w:usb2="00000009" w:usb3="00000000" w:csb0="000001FF" w:csb1="00000000"/>
-  </w:font>
-  <w:font w:name="Calibri Light">
-    <w:panose1 w:val="020F0302020204030204"/>
-    <w:charset w:val="00"/>
-    <w:family w:val="swiss"/>
-    <w:pitch w:val="variable"/>
-    <w:sig w:usb0="E0002AFF" w:usb1="C000247B" w:usb2="00000009" w:usb3="00000000" w:csb0="000001FF" w:csb1="00000000"/>
-  </w:font>
-</w:fonts>
-</file>
-
-<file path=word/glossary/settings.xml><?xml version="1.0" encoding="utf-8"?>
-<w:settings xmlns:mc="http://schemas.openxmlformats.org/markup-compatibility/2006" xmlns:o="urn:schemas-microsoft-com:office:office" xmlns:r="http://schemas.openxmlformats.org/officeDocument/2006/relationships" xmlns:m="http://schemas.openxmlformats.org/officeDocument/2006/math" xmlns:v="urn:schemas-microsoft-com:vml" xmlns:w10="urn:schemas-microsoft-com:office:word" xmlns:w="http://schemas.openxmlformats.org/wordprocessingml/2006/main" xmlns:w14="http://schemas.microsoft.com/office/word/2010/wordml" xmlns:w15="http://schemas.microsoft.com/office/word/2012/wordml" xmlns:w16cid="http://schemas.microsoft.com/office/word/2016/wordml/cid" xmlns:w16se="http://schemas.microsoft.com/office/word/2015/wordml/symex" xmlns:sl="http://schemas.openxmlformats.org/schemaLibrary/2006/main" mc:Ignorable="w14 w15 w16se w16cid">
-  <w:view w:val="normal"/>
-  <w:defaultTabStop w:val="708"/>
-  <w:hyphenationZone w:val="425"/>
-  <w:characterSpacingControl w:val="doNotCompress"/>
-  <w:compat>
-    <w:useFELayout/>
-    <w:compatSetting w:name="compatibilityMode" w:uri="http://schemas.microsoft.com/office/word" w:val="15"/>
-    <w:compatSetting w:name="overrideTableStyleFontSizeAndJustification" w:uri="http://schemas.microsoft.com/office/word" w:val="1"/>
-    <w:compatSetting w:name="enableOpenTypeFeatures" w:uri="http://schemas.microsoft.com/office/word" w:val="1"/>
-    <w:compatSetting w:name="doNotFlipMirrorIndents" w:uri="http://schemas.microsoft.com/office/word" w:val="1"/>
-    <w:compatSetting w:name="differentiateMultirowTableHeaders" w:uri="http://schemas.microsoft.com/office/word" w:val="1"/>
-    <w:compatSetting w:name="useWord2013TrackBottomHyphenation" w:uri="http://schemas.microsoft.com/office/word" w:val="0"/>
-  </w:compat>
-  <w:rsids>
-    <w:rsidRoot w:val="007A194C"/>
-    <w:rsid w:val="007A194C"/>
-  </w:rsids>
-  <m:mathPr>
-    <m:mathFont m:val="Cambria Math"/>
-    <m:brkBin m:val="before"/>
-    <m:brkBinSub m:val="--"/>
-    <m:smallFrac m:val="0"/>
-    <m:dispDef/>
-    <m:lMargin m:val="0"/>
-    <m:rMargin m:val="0"/>
-    <m:defJc m:val="centerGroup"/>
-    <m:wrapIndent m:val="1440"/>
-    <m:intLim m:val="subSup"/>
-    <m:naryLim m:val="undOvr"/>
-  </m:mathPr>
-  <w:themeFontLang w:val="es-CO"/>
-  <w:clrSchemeMapping w:bg1="light1" w:t1="dark1" w:bg2="light2" w:t2="dark2" w:accent1="accent1" w:accent2="accent2" w:accent3="accent3" w:accent4="accent4" w:accent5="accent5" w:accent6="accent6" w:hyperlink="hyperlink" w:followedHyperlink="followedHyperlink"/>
-  <w:decimalSymbol w:val=","/>
-  <w:listSeparator w:val=";"/>
-  <w15:chartTrackingRefBased/>
-</w:settings>
-</file>
-
-<file path=word/glossary/styles.xml><?xml version="1.0" encoding="utf-8"?>
-<w:styles xmlns:mc="http://schemas.openxmlformats.org/markup-compatibility/2006" xmlns:r="http://schemas.openxmlformats.org/officeDocument/2006/relationships" xmlns:w="http://schemas.openxmlformats.org/wordprocessingml/2006/main" xmlns:w14="http://schemas.microsoft.com/office/word/2010/wordml" xmlns:w15="http://schemas.microsoft.com/office/word/2012/wordml" xmlns:w16cid="http://schemas.microsoft.com/office/word/2016/wordml/cid" xmlns:w16se="http://schemas.microsoft.com/office/word/2015/wordml/symex" mc:Ignorable="w14 w15 w16se w16cid">
-  <w:docDefaults>
-    <w:rPrDefault>
-      <w:rPr>
-        <w:rFonts w:asciiTheme="minorHAnsi" w:eastAsiaTheme="minorEastAsia" w:hAnsiTheme="minorHAnsi" w:cstheme="minorBidi"/>
-        <w:sz w:val="22"/>
-        <w:szCs w:val="22"/>
-        <w:lang w:val="es-CO" w:eastAsia="es-CO" w:bidi="ar-SA"/>
-      </w:rPr>
-    </w:rPrDefault>
-    <w:pPrDefault>
-      <w:pPr>
-        <w:spacing w:after="160" w:line="259" w:lineRule="auto"/>
-      </w:pPr>
-    </w:pPrDefault>
-  </w:docDefaults>
-  <w:latentStyles w:defLockedState="0" w:defUIPriority="99" w:defSemiHidden="0" w:defUnhideWhenUsed="0" w:defQFormat="0" w:count="375">
-    <w:lsdException w:name="Normal" w:uiPriority="0" w:qFormat="1"/>
-    <w:lsdException w:name="heading 1" w:uiPriority="9" w:qFormat="1"/>
-    <w:lsdException w:name="heading 2" w:semiHidden="1" w:uiPriority="9" w:unhideWhenUsed="1" w:qFormat="1"/>
-    <w:lsdException w:name="heading 3" w:semiHidden="1" w:uiPriority="9" w:unhideWhenUsed="1" w:qFormat="1"/>
-    <w:lsdException w:name="heading 4" w:semiHidden="1" w:uiPriority="9" w:unhideWhenUsed="1" w:qFormat="1"/>
-    <w:lsdException w:name="heading 5" w:semiHidden="1" w:uiPriority="9" w:unhideWhenUsed="1" w:qFormat="1"/>
-    <w:lsdException w:name="heading 6" w:semiHidden="1" w:uiPriority="9" w:unhideWhenUsed="1" w:qFormat="1"/>
-    <w:lsdException w:name="heading 7" w:semiHidden="1" w:uiPriority="9" w:unhideWhenUsed="1" w:qFormat="1"/>
-    <w:lsdException w:name="heading 8" w:semiHidden="1" w:uiPriority="9" w:unhideWhenUsed="1" w:qFormat="1"/>
-    <w:lsdException w:name="heading 9" w:semiHidden="1" w:uiPriority="9" w:unhideWhenUsed="1" w:qFormat="1"/>
-    <w:lsdException w:name="index 1" w:semiHidden="1" w:unhideWhenUsed="1"/>
-    <w:lsdException w:name="index 2" w:semiHidden="1" w:unhideWhenUsed="1"/>
-    <w:lsdException w:name="index 3" w:semiHidden="1" w:unhideWhenUsed="1"/>
-    <w:lsdException w:name="index 4" w:semiHidden="1" w:unhideWhenUsed="1"/>
-    <w:lsdException w:name="index 5" w:semiHidden="1" w:unhideWhenUsed="1"/>
-    <w:lsdException w:name="index 6" w:semiHidden="1" w:unhideWhenUsed="1"/>
-    <w:lsdException w:name="index 7" w:semiHidden="1" w:unhideWhenUsed="1"/>
-    <w:lsdException w:name="index 8" w:semiHidden="1" w:unhideWhenUsed="1"/>
-    <w:lsdException w:name="index 9" w:semiHidden="1" w:unhideWhenUsed="1"/>
-    <w:lsdException w:name="toc 1" w:semiHidden="1" w:uiPriority="39" w:unhideWhenUsed="1"/>
-    <w:lsdException w:name="toc 2" w:semiHidden="1" w:uiPriority="39" w:unhideWhenUsed="1"/>
-    <w:lsdException w:name="toc 3" w:semiHidden="1" w:uiPriority="39" w:unhideWhenUsed="1"/>
-    <w:lsdException w:name="toc 4" w:semiHidden="1" w:uiPriority="39" w:unhideWhenUsed="1"/>
-    <w:lsdException w:name="toc 5" w:semiHidden="1" w:uiPriority="39" w:unhideWhenUsed="1"/>
-    <w:lsdException w:name="toc 6" w:semiHidden="1" w:uiPriority="39" w:unhideWhenUsed="1"/>
-    <w:lsdException w:name="toc 7" w:semiHidden="1" w:uiPriority="39" w:unhideWhenUsed="1"/>
-    <w:lsdException w:name="toc 8" w:semiHidden="1" w:uiPriority="39" w:unhideWhenUsed="1"/>
-    <w:lsdException w:name="toc 9" w:semiHidden="1" w:uiPriority="39" w:unhideWhenUsed="1"/>
-    <w:lsdException w:name="Normal Indent" w:semiHidden="1" w:unhideWhenUsed="1"/>
-    <w:lsdException w:name="footnote text" w:semiHidden="1" w:unhideWhenUsed="1"/>
-    <w:lsdException w:name="annotation text" w:semiHidden="1" w:unhideWhenUsed="1"/>
-    <w:lsdException w:name="header" w:semiHidden="1" w:unhideWhenUsed="1"/>
-    <w:lsdException w:name="footer" w:semiHidden="1" w:unhideWhenUsed="1"/>
-    <w:lsdException w:name="index heading" w:semiHidden="1" w:unhideWhenUsed="1"/>
-    <w:lsdException w:name="caption" w:semiHidden="1" w:uiPriority="35" w:unhideWhenUsed="1" w:qFormat="1"/>
-    <w:lsdException w:name="table of figures" w:semiHidden="1" w:unhideWhenUsed="1"/>
-    <w:lsdException w:name="envelope address" w:semiHidden="1" w:unhideWhenUsed="1"/>
-    <w:lsdException w:name="envelope return" w:semiHidden="1" w:unhideWhenUsed="1"/>
-    <w:lsdException w:name="footnote reference" w:semiHidden="1" w:unhideWhenUsed="1"/>
-    <w:lsdException w:name="annotation reference" w:semiHidden="1" w:unhideWhenUsed="1"/>
-    <w:lsdException w:name="line number" w:semiHidden="1" w:unhideWhenUsed="1"/>
-    <w:lsdException w:name="page number" w:semiHidden="1" w:unhideWhenUsed="1"/>
-    <w:lsdException w:name="endnote reference" w:semiHidden="1" w:unhideWhenUsed="1"/>
-    <w:lsdException w:name="endnote text" w:semiHidden="1" w:unhideWhenUsed="1"/>
-    <w:lsdException w:name="table of authorities" w:semiHidden="1" w:unhideWhenUsed="1"/>
-    <w:lsdException w:name="macro" w:semiHidden="1" w:unhideWhenUsed="1"/>
-    <w:lsdException w:name="toa heading" w:semiHidden="1" w:unhideWhenUsed="1"/>
-    <w:lsdException w:name="List" w:semiHidden="1" w:unhideWhenUsed="1"/>
-    <w:lsdException w:name="List Bullet" w:semiHidden="1" w:unhideWhenUsed="1"/>
-    <w:lsdException w:name="List Number" w:semiHidden="1" w:unhideWhenUsed="1"/>
-    <w:lsdException w:name="List 2" w:semiHidden="1" w:unhideWhenUsed="1"/>
-    <w:lsdException w:name="List 3" w:semiHidden="1" w:unhideWhenUsed="1"/>
-    <w:lsdException w:name="List 4" w:semiHidden="1" w:unhideWhenUsed="1"/>
-    <w:lsdException w:name="List 5" w:semiHidden="1" w:unhideWhenUsed="1"/>
-    <w:lsdException w:name="List Bullet 2" w:semiHidden="1" w:unhideWhenUsed="1"/>
-    <w:lsdException w:name="List Bullet 3" w:semiHidden="1" w:unhideWhenUsed="1"/>
-    <w:lsdException w:name="List Bullet 4" w:semiHidden="1" w:unhideWhenUsed="1"/>
-    <w:lsdException w:name="List Bullet 5" w:semiHidden="1" w:unhideWhenUsed="1"/>
-    <w:lsdException w:name="List Number 2" w:semiHidden="1" w:unhideWhenUsed="1"/>
-    <w:lsdException w:name="List Number 3" w:semiHidden="1" w:unhideWhenUsed="1"/>
-    <w:lsdException w:name="List Number 4" w:semiHidden="1" w:unhideWhenUsed="1"/>
-    <w:lsdException w:name="List Number 5" w:semiHidden="1" w:unhideWhenUsed="1"/>
-    <w:lsdException w:name="Title" w:uiPriority="10" w:qFormat="1"/>
-    <w:lsdException w:name="Closing" w:semiHidden="1" w:unhideWhenUsed="1"/>
-    <w:lsdException w:name="Signature" w:semiHidden="1" w:unhideWhenUsed="1"/>
-    <w:lsdException w:name="Default Paragraph Font" w:semiHidden="1" w:uiPriority="1" w:unhideWhenUsed="1"/>
-    <w:lsdException w:name="Body Text" w:semiHidden="1" w:unhideWhenUsed="1"/>
-    <w:lsdException w:name="Body Text Indent" w:semiHidden="1" w:unhideWhenUsed="1"/>
-    <w:lsdException w:name="List Continue" w:semiHidden="1" w:unhideWhenUsed="1"/>
-    <w:lsdException w:name="List Continue 2" w:semiHidden="1" w:unhideWhenUsed="1"/>
-    <w:lsdException w:name="List Continue 3" w:semiHidden="1" w:unhideWhenUsed="1"/>
-    <w:lsdException w:name="List Continue 4" w:semiHidden="1" w:unhideWhenUsed="1"/>
-    <w:lsdException w:name="List Continue 5" w:semiHidden="1" w:unhideWhenUsed="1"/>
-    <w:lsdException w:name="Message Header" w:semiHidden="1" w:unhideWhenUsed="1"/>
-    <w:lsdException w:name="Subtitle" w:uiPriority="11" w:qFormat="1"/>
-    <w:lsdException w:name="Salutation" w:semiHidden="1" w:unhideWhenUsed="1"/>
-    <w:lsdException w:name="Date" w:semiHidden="1" w:unhideWhenUsed="1"/>
-    <w:lsdException w:name="Body Text First Indent" w:semiHidden="1" w:unhideWhenUsed="1"/>
-    <w:lsdException w:name="Body Text First Indent 2" w:semiHidden="1" w:unhideWhenUsed="1"/>
-    <w:lsdException w:name="Note Heading" w:semiHidden="1" w:unhideWhenUsed="1"/>
-    <w:lsdException w:name="Body Text 2" w:semiHidden="1" w:unhideWhenUsed="1"/>
-    <w:lsdException w:name="Body Text 3" w:semiHidden="1" w:unhideWhenUsed="1"/>
-    <w:lsdException w:name="Body Text Indent 2" w:semiHidden="1" w:unhideWhenUsed="1"/>
-    <w:lsdException w:name="Body Text Indent 3" w:semiHidden="1" w:unhideWhenUsed="1"/>
-    <w:lsdException w:name="Block Text" w:semiHidden="1" w:unhideWhenUsed="1"/>
-    <w:lsdException w:name="Hyperlink" w:semiHidden="1" w:unhideWhenUsed="1"/>
-    <w:lsdException w:name="FollowedHyperlink" w:semiHidden="1" w:unhideWhenUsed="1"/>
-    <w:lsdException w:name="Strong" w:uiPriority="22" w:qFormat="1"/>
-    <w:lsdException w:name="Emphasis" w:uiPriority="20" w:qFormat="1"/>
-    <w:lsdException w:name="Document Map" w:semiHidden="1" w:unhideWhenUsed="1"/>
-    <w:lsdException w:name="Plain Text" w:semiHidden="1" w:unhideWhenUsed="1"/>
-    <w:lsdException w:name="E-mail Signature" w:semiHidden="1" w:unhideWhenUsed="1"/>
-    <w:lsdException w:name="HTML Top of Form" w:semiHidden="1" w:unhideWhenUsed="1"/>
-    <w:lsdException w:name="HTML Bottom of Form" w:semiHidden="1" w:unhideWhenUsed="1"/>
-    <w:lsdException w:name="Normal (Web)" w:semiHidden="1" w:unhideWhenUsed="1"/>
-    <w:lsdException w:name="HTML Acronym" w:semiHidden="1" w:unhideWhenUsed="1"/>
-    <w:lsdException w:name="HTML Address" w:semiHidden="1" w:unhideWhenUsed="1"/>
-    <w:lsdException w:name="HTML Cite" w:semiHidden="1" w:unhideWhenUsed="1"/>
-    <w:lsdException w:name="HTML Code" w:semiHidden="1" w:unhideWhenUsed="1"/>
-    <w:lsdException w:name="HTML Definition" w:semiHidden="1" w:unhideWhenUsed="1"/>
-    <w:lsdException w:name="HTML Keyboard" w:semiHidden="1" w:unhideWhenUsed="1"/>
-    <w:lsdException w:name="HTML Preformatted" w:semiHidden="1" w:unhideWhenUsed="1"/>
-    <w:lsdException w:name="HTML Sample" w:semiHidden="1" w:unhideWhenUsed="1"/>
-    <w:lsdException w:name="HTML Typewriter" w:semiHidden="1" w:unhideWhenUsed="1"/>
-    <w:lsdException w:name="HTML Variable" w:semiHidden="1" w:unhideWhenUsed="1"/>
-    <w:lsdException w:name="Normal Table" w:semiHidden="1" w:unhideWhenUsed="1"/>
-    <w:lsdException w:name="annotation subject" w:semiHidden="1" w:unhideWhenUsed="1"/>
-    <w:lsdException w:name="No List" w:semiHidden="1" w:unhideWhenUsed="1"/>
-    <w:lsdException w:name="Outline List 1" w:semiHidden="1" w:unhideWhenUsed="1"/>
-    <w:lsdException w:name="Outline List 2" w:semiHidden="1" w:unhideWhenUsed="1"/>
-    <w:lsdException w:name="Outline List 3" w:semiHidden="1" w:unhideWhenUsed="1"/>
-    <w:lsdException w:name="Table Simple 1" w:semiHidden="1" w:unhideWhenUsed="1"/>
-    <w:lsdException w:name="Table Simple 2" w:semiHidden="1" w:unhideWhenUsed="1"/>
-    <w:lsdException w:name="Table Simple 3" w:semiHidden="1" w:unhideWhenUsed="1"/>
-    <w:lsdException w:name="Table Classic 1" w:semiHidden="1" w:unhideWhenUsed="1"/>
-    <w:lsdException w:name="Table Classic 2" w:semiHidden="1" w:unhideWhenUsed="1"/>
-    <w:lsdException w:name="Table Classic 3" w:semiHidden="1" w:unhideWhenUsed="1"/>
-    <w:lsdException w:name="Table Classic 4" w:semiHidden="1" w:unhideWhenUsed="1"/>
-    <w:lsdException w:name="Table Colorful 1" w:semiHidden="1" w:unhideWhenUsed="1"/>
-    <w:lsdException w:name="Table Colorful 2" w:semiHidden="1" w:unhideWhenUsed="1"/>
-    <w:lsdException w:name="Table Colorful 3" w:semiHidden="1" w:unhideWhenUsed="1"/>
-    <w:lsdException w:name="Table Columns 1" w:semiHidden="1" w:unhideWhenUsed="1"/>
-    <w:lsdException w:name="Table Columns 2" w:semiHidden="1" w:unhideWhenUsed="1"/>
-    <w:lsdException w:name="Table Columns 3" w:semiHidden="1" w:unhideWhenUsed="1"/>
-    <w:lsdException w:name="Table Columns 4" w:semiHidden="1" w:unhideWhenUsed="1"/>
-    <w:lsdException w:name="Table Columns 5" w:semiHidden="1" w:unhideWhenUsed="1"/>
-    <w:lsdException w:name="Table Grid 1" w:semiHidden="1" w:unhideWhenUsed="1"/>
-    <w:lsdException w:name="Table Grid 2" w:semiHidden="1" w:unhideWhenUsed="1"/>
-    <w:lsdException w:name="Table Grid 3" w:semiHidden="1" w:unhideWhenUsed="1"/>
-    <w:lsdException w:name="Table Grid 4" w:semiHidden="1" w:unhideWhenUsed="1"/>
-    <w:lsdException w:name="Table Grid 5" w:semiHidden="1" w:unhideWhenUsed="1"/>
-    <w:lsdException w:name="Table Grid 6" w:semiHidden="1" w:unhideWhenUsed="1"/>
-    <w:lsdException w:name="Table Grid 7" w:semiHidden="1" w:unhideWhenUsed="1"/>
-    <w:lsdException w:name="Table Grid 8" w:semiHidden="1" w:unhideWhenUsed="1"/>
-    <w:lsdException w:name="Table List 1" w:semiHidden="1" w:unhideWhenUsed="1"/>
-    <w:lsdException w:name="Table List 2" w:semiHidden="1" w:unhideWhenUsed="1"/>
-    <w:lsdException w:name="Table List 3" w:semiHidden="1" w:unhideWhenUsed="1"/>
-    <w:lsdException w:name="Table List 4" w:semiHidden="1" w:unhideWhenUsed="1"/>
-    <w:lsdException w:name="Table List 5" w:semiHidden="1" w:unhideWhenUsed="1"/>
-    <w:lsdException w:name="Table List 6" w:semiHidden="1" w:unhideWhenUsed="1"/>
-    <w:lsdException w:name="Table List 7" w:semiHidden="1" w:unhideWhenUsed="1"/>
-    <w:lsdException w:name="Table List 8" w:semiHidden="1" w:unhideWhenUsed="1"/>
-    <w:lsdException w:name="Table 3D effects 1" w:semiHidden="1" w:unhideWhenUsed="1"/>
-    <w:lsdException w:name="Table 3D effects 2" w:semiHidden="1" w:unhideWhenUsed="1"/>
-    <w:lsdException w:name="Table 3D effects 3" w:semiHidden="1" w:unhideWhenUsed="1"/>
-    <w:lsdException w:name="Table Contemporary" w:semiHidden="1" w:unhideWhenUsed="1"/>
-    <w:lsdException w:name="Table Elegant" w:semiHidden="1" w:unhideWhenUsed="1"/>
-    <w:lsdException w:name="Table Professional" w:semiHidden="1" w:unhideWhenUsed="1"/>
-    <w:lsdException w:name="Table Subtle 1" w:semiHidden="1" w:unhideWhenUsed="1"/>
-    <w:lsdException w:name="Table Subtle 2" w:semiHidden="1" w:unhideWhenUsed="1"/>
-    <w:lsdException w:name="Table Web 1" w:semiHidden="1" w:unhideWhenUsed="1"/>
-    <w:lsdException w:name="Table Web 2" w:semiHidden="1" w:unhideWhenUsed="1"/>
-    <w:lsdException w:name="Table Web 3" w:semiHidden="1" w:unhideWhenUsed="1"/>
-    <w:lsdException w:name="Balloon Text" w:semiHidden="1" w:unhideWhenUsed="1"/>
-    <w:lsdException w:name="Table Grid" w:uiPriority="39"/>
-    <w:lsdException w:name="Table Theme" w:semiHidden="1" w:unhideWhenUsed="1"/>
-    <w:lsdException w:name="Placeholder Text" w:semiHidden="1"/>
-    <w:lsdException w:name="No Spacing" w:uiPriority="1" w:qFormat="1"/>
-    <w:lsdException w:name="Light Shading" w:uiPriority="60"/>
-    <w:lsdException w:name="Light List" w:uiPriority="61"/>
-    <w:lsdException w:name="Light Grid" w:uiPriority="62"/>
-    <w:lsdException w:name="Medium Shading 1" w:uiPriority="63"/>
-    <w:lsdException w:name="Medium Shading 2" w:uiPriority="64"/>
-    <w:lsdException w:name="Medium List 1" w:uiPriority="65"/>
-    <w:lsdException w:name="Medium List 2" w:uiPriority="66"/>
-    <w:lsdException w:name="Medium Grid 1" w:uiPriority="67"/>
-    <w:lsdException w:name="Medium Grid 2" w:uiPriority="68"/>
-    <w:lsdException w:name="Medium Grid 3" w:uiPriority="69"/>
-    <w:lsdException w:name="Dark List" w:uiPriority="70"/>
-    <w:lsdException w:name="Colorful Shading" w:uiPriority="71"/>
-    <w:lsdException w:name="Colorful List" w:uiPriority="72"/>
-    <w:lsdException w:name="Colorful Grid" w:uiPriority="73"/>
-    <w:lsdException w:name="Light Shading Accent 1" w:uiPriority="60"/>
-    <w:lsdException w:name="Light List Accent 1" w:uiPriority="61"/>
-    <w:lsdException w:name="Light Grid Accent 1" w:uiPriority="62"/>
-    <w:lsdException w:name="Medium Shading 1 Accent 1" w:uiPriority="63"/>
-    <w:lsdException w:name="Medium Shading 2 Accent 1" w:uiPriority="64"/>
-    <w:lsdException w:name="Medium List 1 Accent 1" w:uiPriority="65"/>
-    <w:lsdException w:name="Revision" w:semiHidden="1"/>
-    <w:lsdException w:name="List Paragraph" w:uiPriority="34" w:qFormat="1"/>
-    <w:lsdException w:name="Quote" w:uiPriority="29" w:qFormat="1"/>
-    <w:lsdException w:name="Intense Quote" w:uiPriority="30" w:qFormat="1"/>
-    <w:lsdException w:name="Medium List 2 Accent 1" w:uiPriority="66"/>
-    <w:lsdException w:name="Medium Grid 1 Accent 1" w:uiPriority="67"/>
-    <w:lsdException w:name="Medium Grid 2 Accent 1" w:uiPriority="68"/>
-    <w:lsdException w:name="Medium Grid 3 Accent 1" w:uiPriority="69"/>
-    <w:lsdException w:name="Dark List Accent 1" w:uiPriority="70"/>
-    <w:lsdException w:name="Colorful Shading Accent 1" w:uiPriority="71"/>
-    <w:lsdException w:name="Colorful List Accent 1" w:uiPriority="72"/>
-    <w:lsdException w:name="Colorful Grid Accent 1" w:uiPriority="73"/>
-    <w:lsdException w:name="Light Shading Accent 2" w:uiPriority="60"/>
-    <w:lsdException w:name="Light List Accent 2" w:uiPriority="61"/>
-    <w:lsdException w:name="Light Grid Accent 2" w:uiPriority="62"/>
-    <w:lsdException w:name="Medium Shading 1 Accent 2" w:uiPriority="63"/>
-    <w:lsdException w:name="Medium Shading 2 Accent 2" w:uiPriority="64"/>
-    <w:lsdException w:name="Medium List 1 Accent 2" w:uiPriority="65"/>
-    <w:lsdException w:name="Medium List 2 Accent 2" w:uiPriority="66"/>
-    <w:lsdException w:name="Medium Grid 1 Accent 2" w:uiPriority="67"/>
-    <w:lsdException w:name="Medium Grid 2 Accent 2" w:uiPriority="68"/>
-    <w:lsdException w:name="Medium Grid 3 Accent 2" w:uiPriority="69"/>
-    <w:lsdException w:name="Dark List Accent 2" w:uiPriority="70"/>
-    <w:lsdException w:name="Colorful Shading Accent 2" w:uiPriority="71"/>
-    <w:lsdException w:name="Colorful List Accent 2" w:uiPriority="72"/>
-    <w:lsdException w:name="Colorful Grid Accent 2" w:uiPriority="73"/>
-    <w:lsdException w:name="Light Shading Accent 3" w:uiPriority="60"/>
-    <w:lsdException w:name="Light List Accent 3" w:uiPriority="61"/>
-    <w:lsdException w:name="Light Grid Accent 3" w:uiPriority="62"/>
-    <w:lsdException w:name="Medium Shading 1 Accent 3" w:uiPriority="63"/>
-    <w:lsdException w:name="Medium Shading 2 Accent 3" w:uiPriority="64"/>
-    <w:lsdException w:name="Medium List 1 Accent 3" w:uiPriority="65"/>
-    <w:lsdException w:name="Medium List 2 Accent 3" w:uiPriority="66"/>
-    <w:lsdException w:name="Medium Grid 1 Accent 3" w:uiPriority="67"/>
-    <w:lsdException w:name="Medium Grid 2 Accent 3" w:uiPriority="68"/>
-    <w:lsdException w:name="Medium Grid 3 Accent 3" w:uiPriority="69"/>
-    <w:lsdException w:name="Dark List Accent 3" w:uiPriority="70"/>
-    <w:lsdException w:name="Colorful Shading Accent 3" w:uiPriority="71"/>
-    <w:lsdException w:name="Colorful List Accent 3" w:uiPriority="72"/>
-    <w:lsdException w:name="Colorful Grid Accent 3" w:uiPriority="73"/>
-    <w:lsdException w:name="Light Shading Accent 4" w:uiPriority="60"/>
-    <w:lsdException w:name="Light List Accent 4" w:uiPriority="61"/>
-    <w:lsdException w:name="Light Grid Accent 4" w:uiPriority="62"/>
-    <w:lsdException w:name="Medium Shading 1 Accent 4" w:uiPriority="63"/>
-    <w:lsdException w:name="Medium Shading 2 Accent 4" w:uiPriority="64"/>
-    <w:lsdException w:name="Medium List 1 Accent 4" w:uiPriority="65"/>
-    <w:lsdException w:name="Medium List 2 Accent 4" w:uiPriority="66"/>
-    <w:lsdException w:name="Medium Grid 1 Accent 4" w:uiPriority="67"/>
-    <w:lsdException w:name="Medium Grid 2 Accent 4" w:uiPriority="68"/>
-    <w:lsdException w:name="Medium Grid 3 Accent 4" w:uiPriority="69"/>
-    <w:lsdException w:name="Dark List Accent 4" w:uiPriority="70"/>
-    <w:lsdException w:name="Colorful Shading Accent 4" w:uiPriority="71"/>
-    <w:lsdException w:name="Colorful List Accent 4" w:uiPriority="72"/>
-    <w:lsdException w:name="Colorful Grid Accent 4" w:uiPriority="73"/>
-    <w:lsdException w:name="Light Shading Accent 5" w:uiPriority="60"/>
-    <w:lsdException w:name="Light List Accent 5" w:uiPriority="61"/>
-    <w:lsdException w:name="Light Grid Accent 5" w:uiPriority="62"/>
-    <w:lsdException w:name="Medium Shading 1 Accent 5" w:uiPriority="63"/>
-    <w:lsdException w:name="Medium Shading 2 Accent 5" w:uiPriority="64"/>
-    <w:lsdException w:name="Medium List 1 Accent 5" w:uiPriority="65"/>
-    <w:lsdException w:name="Medium List 2 Accent 5" w:uiPriority="66"/>
-    <w:lsdException w:name="Medium Grid 1 Accent 5" w:uiPriority="67"/>
-    <w:lsdException w:name="Medium Grid 2 Accent 5" w:uiPriority="68"/>
-    <w:lsdException w:name="Medium Grid 3 Accent 5" w:uiPriority="69"/>
-    <w:lsdException w:name="Dark List Accent 5" w:uiPriority="70"/>
-    <w:lsdException w:name="Colorful Shading Accent 5" w:uiPriority="71"/>
-    <w:lsdException w:name="Colorful List Accent 5" w:uiPriority="72"/>
-    <w:lsdException w:name="Colorful Grid Accent 5" w:uiPriority="73"/>
-    <w:lsdException w:name="Light Shading Accent 6" w:uiPriority="60"/>
-    <w:lsdException w:name="Light List Accent 6" w:uiPriority="61"/>
-    <w:lsdException w:name="Light Grid Accent 6" w:uiPriority="62"/>
-    <w:lsdException w:name="Medium Shading 1 Accent 6" w:uiPriority="63"/>
-    <w:lsdException w:name="Medium Shading 2 Accent 6" w:uiPriority="64"/>
-    <w:lsdException w:name="Medium List 1 Accent 6" w:uiPriority="65"/>
-    <w:lsdException w:name="Medium List 2 Accent 6" w:uiPriority="66"/>
-    <w:lsdException w:name="Medium Grid 1 Accent 6" w:uiPriority="67"/>
-    <w:lsdException w:name="Medium Grid 2 Accent 6" w:uiPriority="68"/>
-    <w:lsdException w:name="Medium Grid 3 Accent 6" w:uiPriority="69"/>
-    <w:lsdException w:name="Dark List Accent 6" w:uiPriority="70"/>
-    <w:lsdException w:name="Colorful Shading Accent 6" w:uiPriority="71"/>
-    <w:lsdException w:name="Colorful List Accent 6" w:uiPriority="72"/>
-    <w:lsdException w:name="Colorful Grid Accent 6" w:uiPriority="73"/>
-    <w:lsdException w:name="Subtle Emphasis" w:uiPriority="19" w:qFormat="1"/>
-    <w:lsdException w:name="Intense Emphasis" w:uiPriority="21" w:qFormat="1"/>
-    <w:lsdException w:name="Subtle Reference" w:uiPriority="31" w:qFormat="1"/>
-    <w:lsdException w:name="Intense Reference" w:uiPriority="32" w:qFormat="1"/>
-    <w:lsdException w:name="Book Title" w:uiPriority="33" w:qFormat="1"/>
-    <w:lsdException w:name="Bibliography" w:semiHidden="1" w:uiPriority="37" w:unhideWhenUsed="1"/>
-    <w:lsdException w:name="TOC Heading" w:semiHidden="1" w:uiPriority="39" w:unhideWhenUsed="1" w:qFormat="1"/>
-    <w:lsdException w:name="Plain Table 1" w:uiPriority="41"/>
-    <w:lsdException w:name="Plain Table 2" w:uiPriority="42"/>
-    <w:lsdException w:name="Plain Table 3" w:uiPriority="43"/>
-    <w:lsdException w:name="Plain Table 4" w:uiPriority="44"/>
-    <w:lsdException w:name="Plain Table 5" w:uiPriority="45"/>
-    <w:lsdException w:name="Grid Table Light" w:uiPriority="40"/>
-    <w:lsdException w:name="Grid Table 1 Light" w:uiPriority="46"/>
-    <w:lsdException w:name="Grid Table 2" w:uiPriority="47"/>
-    <w:lsdException w:name="Grid Table 3" w:uiPriority="48"/>
-    <w:lsdException w:name="Grid Table 4" w:uiPriority="49"/>
-    <w:lsdException w:name="Grid Table 5 Dark" w:uiPriority="50"/>
-    <w:lsdException w:name="Grid Table 6 Colorful" w:uiPriority="51"/>
-    <w:lsdException w:name="Grid Table 7 Colorful" w:uiPriority="52"/>
-    <w:lsdException w:name="Grid Table 1 Light Accent 1" w:uiPriority="46"/>
-    <w:lsdException w:name="Grid Table 2 Accent 1" w:uiPriority="47"/>
-    <w:lsdException w:name="Grid Table 3 Accent 1" w:uiPriority="48"/>
-    <w:lsdException w:name="Grid Table 4 Accent 1" w:uiPriority="49"/>
-    <w:lsdException w:name="Grid Table 5 Dark Accent 1" w:uiPriority="50"/>
-    <w:lsdException w:name="Grid Table 6 Colorful Accent 1" w:uiPriority="51"/>
-    <w:lsdException w:name="Grid Table 7 Colorful Accent 1" w:uiPriority="52"/>
-    <w:lsdException w:name="Grid Table 1 Light Accent 2" w:uiPriority="46"/>
-    <w:lsdException w:name="Grid Table 2 Accent 2" w:uiPriority="47"/>
-    <w:lsdException w:name="Grid Table 3 Accent 2" w:uiPriority="48"/>
-    <w:lsdException w:name="Grid Table 4 Accent 2" w:uiPriority="49"/>
-    <w:lsdException w:name="Grid Table 5 Dark Accent 2" w:uiPriority="50"/>
-    <w:lsdException w:name="Grid Table 6 Colorful Accent 2" w:uiPriority="51"/>
-    <w:lsdException w:name="Grid Table 7 Colorful Accent 2" w:uiPriority="52"/>
-    <w:lsdException w:name="Grid Table 1 Light Accent 3" w:uiPriority="46"/>
-    <w:lsdException w:name="Grid Table 2 Accent 3" w:uiPriority="47"/>
-    <w:lsdException w:name="Grid Table 3 Accent 3" w:uiPriority="48"/>
-    <w:lsdException w:name="Grid Table 4 Accent 3" w:uiPriority="49"/>
-    <w:lsdException w:name="Grid Table 5 Dark Accent 3" w:uiPriority="50"/>
-    <w:lsdException w:name="Grid Table 6 Colorful Accent 3" w:uiPriority="51"/>
-    <w:lsdException w:name="Grid Table 7 Colorful Accent 3" w:uiPriority="52"/>
-    <w:lsdException w:name="Grid Table 1 Light Accent 4" w:uiPriority="46"/>
-    <w:lsdException w:name="Grid Table 2 Accent 4" w:uiPriority="47"/>
-    <w:lsdException w:name="Grid Table 3 Accent 4" w:uiPriority="48"/>
-    <w:lsdException w:name="Grid Table 4 Accent 4" w:uiPriority="49"/>
-    <w:lsdException w:name="Grid Table 5 Dark Accent 4" w:uiPriority="50"/>
-    <w:lsdException w:name="Grid Table 6 Colorful Accent 4" w:uiPriority="51"/>
-    <w:lsdException w:name="Grid Table 7 Colorful Accent 4" w:uiPriority="52"/>
-    <w:lsdException w:name="Grid Table 1 Light Accent 5" w:uiPriority="46"/>
-    <w:lsdException w:name="Grid Table 2 Accent 5" w:uiPriority="47"/>
-    <w:lsdException w:name="Grid Table 3 Accent 5" w:uiPriority="48"/>
-    <w:lsdException w:name="Grid Table 4 Accent 5" w:uiPriority="49"/>
-    <w:lsdException w:name="Grid Table 5 Dark Accent 5" w:uiPriority="50"/>
-    <w:lsdException w:name="Grid Table 6 Colorful Accent 5" w:uiPriority="51"/>
-    <w:lsdException w:name="Grid Table 7 Colorful Accent 5" w:uiPriority="52"/>
-    <w:lsdException w:name="Grid Table 1 Light Accent 6" w:uiPriority="46"/>
-    <w:lsdException w:name="Grid Table 2 Accent 6" w:uiPriority="47"/>
-    <w:lsdException w:name="Grid Table 3 Accent 6" w:uiPriority="48"/>
-    <w:lsdException w:name="Grid Table 4 Accent 6" w:uiPriority="49"/>
-    <w:lsdException w:name="Grid Table 5 Dark Accent 6" w:uiPriority="50"/>
-    <w:lsdException w:name="Grid Table 6 Colorful Accent 6" w:uiPriority="51"/>
-    <w:lsdException w:name="Grid Table 7 Colorful Accent 6" w:uiPriority="52"/>
-    <w:lsdException w:name="List Table 1 Light" w:uiPriority="46"/>
-    <w:lsdException w:name="List Table 2" w:uiPriority="47"/>
-    <w:lsdException w:name="List Table 3" w:uiPriority="48"/>
-    <w:lsdException w:name="List Table 4" w:uiPriority="49"/>
-    <w:lsdException w:name="List Table 5 Dark" w:uiPriority="50"/>
-    <w:lsdException w:name="List Table 6 Colorful" w:uiPriority="51"/>
-    <w:lsdException w:name="List Table 7 Colorful" w:uiPriority="52"/>
-    <w:lsdException w:name="List Table 1 Light Accent 1" w:uiPriority="46"/>
-    <w:lsdException w:name="List Table 2 Accent 1" w:uiPriority="47"/>
-    <w:lsdException w:name="List Table 3 Accent 1" w:uiPriority="48"/>
-    <w:lsdException w:name="List Table 4 Accent 1" w:uiPriority="49"/>
-    <w:lsdException w:name="List Table 5 Dark Accent 1" w:uiPriority="50"/>
-    <w:lsdException w:name="List Table 6 Colorful Accent 1" w:uiPriority="51"/>
-    <w:lsdException w:name="List Table 7 Colorful Accent 1" w:uiPriority="52"/>
-    <w:lsdException w:name="List Table 1 Light Accent 2" w:uiPriority="46"/>
-    <w:lsdException w:name="List Table 2 Accent 2" w:uiPriority="47"/>
-    <w:lsdException w:name="List Table 3 Accent 2" w:uiPriority="48"/>
-    <w:lsdException w:name="List Table 4 Accent 2" w:uiPriority="49"/>
-    <w:lsdException w:name="List Table 5 Dark Accent 2" w:uiPriority="50"/>
-    <w:lsdException w:name="List Table 6 Colorful Accent 2" w:uiPriority="51"/>
-    <w:lsdException w:name="List Table 7 Colorful Accent 2" w:uiPriority="52"/>
-    <w:lsdException w:name="List Table 1 Light Accent 3" w:uiPriority="46"/>
-    <w:lsdException w:name="List Table 2 Accent 3" w:uiPriority="47"/>
-    <w:lsdException w:name="List Table 3 Accent 3" w:uiPriority="48"/>
-    <w:lsdException w:name="List Table 4 Accent 3" w:uiPriority="49"/>
-    <w:lsdException w:name="List Table 5 Dark Accent 3" w:uiPriority="50"/>
-    <w:lsdException w:name="List Table 6 Colorful Accent 3" w:uiPriority="51"/>
-    <w:lsdException w:name="List Table 7 Colorful Accent 3" w:uiPriority="52"/>
-    <w:lsdException w:name="List Table 1 Light Accent 4" w:uiPriority="46"/>
-    <w:lsdException w:name="List Table 2 Accent 4" w:uiPriority="47"/>
-    <w:lsdException w:name="List Table 3 Accent 4" w:uiPriority="48"/>
-    <w:lsdException w:name="List Table 4 Accent 4" w:uiPriority="49"/>
-    <w:lsdException w:name="List Table 5 Dark Accent 4" w:uiPriority="50"/>
-    <w:lsdException w:name="List Table 6 Colorful Accent 4" w:uiPriority="51"/>
-    <w:lsdException w:name="List Table 7 Colorful Accent 4" w:uiPriority="52"/>
-    <w:lsdException w:name="List Table 1 Light Accent 5" w:uiPriority="46"/>
-    <w:lsdException w:name="List Table 2 Accent 5" w:uiPriority="47"/>
-    <w:lsdException w:name="List Table 3 Accent 5" w:uiPriority="48"/>
-    <w:lsdException w:name="List Table 4 Accent 5" w:uiPriority="49"/>
-    <w:lsdException w:name="List Table 5 Dark Accent 5" w:uiPriority="50"/>
-    <w:lsdException w:name="List Table 6 Colorful Accent 5" w:uiPriority="51"/>
-    <w:lsdException w:name="List Table 7 Colorful Accent 5" w:uiPriority="52"/>
-    <w:lsdException w:name="List Table 1 Light Accent 6" w:uiPriority="46"/>
-    <w:lsdException w:name="List Table 2 Accent 6" w:uiPriority="47"/>
-    <w:lsdException w:name="List Table 3 Accent 6" w:uiPriority="48"/>
-    <w:lsdException w:name="List Table 4 Accent 6" w:uiPriority="49"/>
-    <w:lsdException w:name="List Table 5 Dark Accent 6" w:uiPriority="50"/>
-    <w:lsdException w:name="List Table 6 Colorful Accent 6" w:uiPriority="51"/>
-    <w:lsdException w:name="List Table 7 Colorful Accent 6" w:uiPriority="52"/>
-    <w:lsdException w:name="Mention" w:semiHidden="1" w:unhideWhenUsed="1"/>
-    <w:lsdException w:name="Smart Hyperlink" w:semiHidden="1" w:unhideWhenUsed="1"/>
-    <w:lsdException w:name="Hashtag" w:semiHidden="1" w:unhideWhenUsed="1"/>
-    <w:lsdException w:name="Unresolved Mention" w:semiHidden="1" w:unhideWhenUsed="1"/>
-  </w:latentStyles>
-  <w:style w:type="paragraph" w:default="1" w:styleId="Normal">
-    <w:name w:val="Normal"/>
-    <w:qFormat/>
-  </w:style>
-  <w:style w:type="character" w:default="1" w:styleId="Fuentedeprrafopredeter">
-    <w:name w:val="Default Paragraph Font"/>
-    <w:uiPriority w:val="1"/>
-    <w:semiHidden/>
-    <w:unhideWhenUsed/>
-  </w:style>
-  <w:style w:type="table" w:default="1" w:styleId="Tablanormal">
-    <w:name w:val="Normal Table"/>
-    <w:uiPriority w:val="99"/>
-    <w:semiHidden/>
-    <w:unhideWhenUsed/>
-    <w:tblPr>
-      <w:tblInd w:w="0" w:type="dxa"/>
-      <w:tblCellMar>
-        <w:top w:w="0" w:type="dxa"/>
-        <w:left w:w="108" w:type="dxa"/>
-        <w:bottom w:w="0" w:type="dxa"/>
-        <w:right w:w="108" w:type="dxa"/>
-      </w:tblCellMar>
-    </w:tblPr>
-  </w:style>
-  <w:style w:type="numbering" w:default="1" w:styleId="Sinlista">
-    <w:name w:val="No List"/>
-    <w:uiPriority w:val="99"/>
-    <w:semiHidden/>
-    <w:unhideWhenUsed/>
-  </w:style>
-  <w:style w:type="paragraph" w:customStyle="1" w:styleId="A8ACBA14836C45C29514C813CD355B5A">
-    <w:name w:val="A8ACBA14836C45C29514C813CD355B5A"/>
-    <w:rsid w:val="007A194C"/>
-  </w:style>
-  <w:style w:type="paragraph" w:customStyle="1" w:styleId="AD6B48165D1845FA84EF2E66DE957B9B">
-    <w:name w:val="AD6B48165D1845FA84EF2E66DE957B9B"/>
-    <w:rsid w:val="007A194C"/>
-  </w:style>
-  <w:style w:type="paragraph" w:customStyle="1" w:styleId="9E60E00620EB4F09927360748E312D01">
-    <w:name w:val="9E60E00620EB4F09927360748E312D01"/>
-    <w:rsid w:val="007A194C"/>
-  </w:style>
-  <w:style w:type="paragraph" w:customStyle="1" w:styleId="EE6ED75A62A443F68A084D932EFF454A">
-    <w:name w:val="EE6ED75A62A443F68A084D932EFF454A"/>
-    <w:rsid w:val="007A194C"/>
-  </w:style>
-  <w:style w:type="paragraph" w:customStyle="1" w:styleId="E666B8FD7F6E49CCAD03ABA6F40AD779">
-    <w:name w:val="E666B8FD7F6E49CCAD03ABA6F40AD779"/>
-    <w:rsid w:val="007A194C"/>
-  </w:style>
-  <w:style w:type="paragraph" w:customStyle="1" w:styleId="5AE1F66495AB4F0FBCA3118B680DF45B">
-    <w:name w:val="5AE1F66495AB4F0FBCA3118B680DF45B"/>
-    <w:rsid w:val="007A194C"/>
-  </w:style>
-  <w:style w:type="paragraph" w:customStyle="1" w:styleId="0A2D96196D074EBFB5C17608C0496281">
-    <w:name w:val="0A2D96196D074EBFB5C17608C0496281"/>
-    <w:rsid w:val="007A194C"/>
-  </w:style>
-  <w:style w:type="paragraph" w:customStyle="1" w:styleId="BB0B5B71AC8D4A3E873B2E353C7BA987">
-    <w:name w:val="BB0B5B71AC8D4A3E873B2E353C7BA987"/>
-    <w:rsid w:val="007A194C"/>
-  </w:style>
-  <w:style w:type="paragraph" w:customStyle="1" w:styleId="F55F2227CB5A4630B71F8EA1ACC2ADEA">
-    <w:name w:val="F55F2227CB5A4630B71F8EA1ACC2ADEA"/>
-    <w:rsid w:val="007A194C"/>
-  </w:style>
-</w:styles>
-</file>
-
-<file path=word/glossary/webSettings.xml><?xml version="1.0" encoding="utf-8"?>
-<w:webSettings xmlns:mc="http://schemas.openxmlformats.org/markup-compatibility/2006" xmlns:r="http://schemas.openxmlformats.org/officeDocument/2006/relationships" xmlns:w="http://schemas.openxmlformats.org/wordprocessingml/2006/main" xmlns:w14="http://schemas.microsoft.com/office/word/2010/wordml" xmlns:w15="http://schemas.microsoft.com/office/word/2012/wordml" xmlns:w16cid="http://schemas.microsoft.com/office/word/2016/wordml/cid" xmlns:w16se="http://schemas.microsoft.com/office/word/2015/wordml/symex" mc:Ignorable="w14 w15 w16se w16cid">
-  <w:optimizeForBrowser/>
-  <w:allowPNG/>
-</w:webSettings>
-</file>
-
 <file path=word/theme/theme1.xml><?xml version="1.0" encoding="utf-8"?>
 <a:theme xmlns:a="http://schemas.openxmlformats.org/drawingml/2006/main" name="Sala de reuniones Ion">
   <a:themeElements>
@@ -3833,7 +3231,7 @@
 </file>
 
 <file path=customXml/itemProps1.xml><?xml version="1.0" encoding="utf-8"?>
-<ds:datastoreItem xmlns:ds="http://schemas.openxmlformats.org/officeDocument/2006/customXml" ds:itemID="{A0E11992-823B-474A-8B60-A0AF52A67D9B}">
+<ds:datastoreItem xmlns:ds="http://schemas.openxmlformats.org/officeDocument/2006/customXml" ds:itemID="{C1E767EA-E18A-402A-9ABC-AD4802AEA8E8}">
   <ds:schemaRefs>
     <ds:schemaRef ds:uri="http://schemas.openxmlformats.org/officeDocument/2006/bibliography"/>
   </ds:schemaRefs>

</xml_diff>

<commit_message>
Especificaciones de casos de uso con titulos nada mas, el sueño gana por ahora
</commit_message>
<xml_diff>
--- a/Entregable 1.docx
+++ b/Entregable 1.docx
@@ -891,8 +891,6 @@
           <w:szCs w:val="24"/>
         </w:rPr>
       </w:pPr>
-      <w:bookmarkStart w:id="1" w:name="_GoBack"/>
-      <w:bookmarkEnd w:id="1"/>
     </w:p>
     <w:p>
       <w:pPr>
@@ -1095,7 +1093,21 @@
           <w:rStyle w:val="Textoennegrita"/>
           <w:sz w:val="24"/>
         </w:rPr>
-        <w:t xml:space="preserve">[acá va el nombre del caso de uso] </w:t>
+        <w:t xml:space="preserve">CU1. </w:t>
+      </w:r>
+      <w:r>
+        <w:rPr>
+          <w:rStyle w:val="Textoennegrita"/>
+          <w:sz w:val="24"/>
+        </w:rPr>
+        <w:t>Registra usuario</w:t>
+      </w:r>
+      <w:r>
+        <w:rPr>
+          <w:rStyle w:val="Textoennegrita"/>
+          <w:sz w:val="24"/>
+        </w:rPr>
+        <w:t xml:space="preserve"> </w:t>
       </w:r>
     </w:p>
     <w:p>
@@ -1113,7 +1125,7 @@
           <w:rStyle w:val="Textoennegrita"/>
           <w:sz w:val="24"/>
         </w:rPr>
-        <w:t>Secuencia básica: [Acá va el texto]</w:t>
+        <w:t xml:space="preserve">Secuencia básica: </w:t>
       </w:r>
     </w:p>
     <w:p>
@@ -1131,7 +1143,7 @@
           <w:rStyle w:val="Textoennegrita"/>
           <w:sz w:val="24"/>
         </w:rPr>
-        <w:t>Secuencia alternativa: [Acá va el texto]</w:t>
+        <w:t xml:space="preserve">Secuencia alternativa: </w:t>
       </w:r>
     </w:p>
     <w:p>
@@ -1149,8 +1161,10 @@
           <w:rStyle w:val="Textoennegrita"/>
           <w:sz w:val="24"/>
         </w:rPr>
-        <w:t>Interfaces gráficas: [Acá van las GUI]</w:t>
-      </w:r>
+        <w:t xml:space="preserve">Interfaces gráficas: </w:t>
+      </w:r>
+      <w:bookmarkStart w:id="1" w:name="_GoBack"/>
+      <w:bookmarkEnd w:id="1"/>
     </w:p>
     <w:p>
       <w:pPr>
@@ -1179,7 +1193,21 @@
           <w:rStyle w:val="Textoennegrita"/>
           <w:sz w:val="24"/>
         </w:rPr>
-        <w:t xml:space="preserve">: [acá va el nombre del caso de uso] </w:t>
+        <w:t xml:space="preserve">: </w:t>
+      </w:r>
+      <w:r>
+        <w:rPr>
+          <w:rStyle w:val="Textoennegrita"/>
+          <w:sz w:val="24"/>
+        </w:rPr>
+        <w:t>CU2.Inicia sesión</w:t>
+      </w:r>
+      <w:r>
+        <w:rPr>
+          <w:rStyle w:val="Textoennegrita"/>
+          <w:sz w:val="24"/>
+        </w:rPr>
+        <w:t xml:space="preserve"> </w:t>
       </w:r>
     </w:p>
     <w:p>
@@ -1256,7 +1284,288 @@
           <w:rStyle w:val="Textoennegrita"/>
           <w:sz w:val="24"/>
         </w:rPr>
-        <w:t xml:space="preserve">Especificación del caso de uso: [acá va el nombre del caso de uso] </w:t>
+        <w:t xml:space="preserve">Especificación del caso de uso: </w:t>
+      </w:r>
+      <w:r>
+        <w:rPr>
+          <w:rStyle w:val="Textoennegrita"/>
+          <w:sz w:val="24"/>
+        </w:rPr>
+        <w:t>CU3. Editar perfil</w:t>
+      </w:r>
+      <w:r>
+        <w:rPr>
+          <w:rStyle w:val="Textoennegrita"/>
+          <w:sz w:val="24"/>
+        </w:rPr>
+        <w:t xml:space="preserve"> </w:t>
+      </w:r>
+    </w:p>
+    <w:p>
+      <w:pPr>
+        <w:spacing w:line="360" w:lineRule="auto"/>
+        <w:ind w:left="1065"/>
+        <w:jc w:val="both"/>
+        <w:rPr>
+          <w:rStyle w:val="Textoennegrita"/>
+          <w:sz w:val="24"/>
+        </w:rPr>
+      </w:pPr>
+      <w:r>
+        <w:rPr>
+          <w:rStyle w:val="Textoennegrita"/>
+          <w:sz w:val="24"/>
+        </w:rPr>
+        <w:t>Secuencia básica: [Acá va el texto]</w:t>
+      </w:r>
+    </w:p>
+    <w:p>
+      <w:pPr>
+        <w:spacing w:line="360" w:lineRule="auto"/>
+        <w:ind w:left="1065"/>
+        <w:jc w:val="both"/>
+        <w:rPr>
+          <w:rStyle w:val="Textoennegrita"/>
+          <w:sz w:val="24"/>
+        </w:rPr>
+      </w:pPr>
+      <w:r>
+        <w:rPr>
+          <w:rStyle w:val="Textoennegrita"/>
+          <w:sz w:val="24"/>
+        </w:rPr>
+        <w:t>Secuencia alternativa: [Acá va el texto]</w:t>
+      </w:r>
+    </w:p>
+    <w:p>
+      <w:pPr>
+        <w:spacing w:line="360" w:lineRule="auto"/>
+        <w:ind w:left="1065"/>
+        <w:jc w:val="both"/>
+        <w:rPr>
+          <w:rStyle w:val="Textoennegrita"/>
+          <w:sz w:val="24"/>
+        </w:rPr>
+      </w:pPr>
+      <w:r>
+        <w:rPr>
+          <w:rStyle w:val="Textoennegrita"/>
+          <w:sz w:val="24"/>
+        </w:rPr>
+        <w:t>Interfaces gráficas: [Acá van las GUI]</w:t>
+      </w:r>
+    </w:p>
+    <w:p>
+      <w:pPr>
+        <w:numPr>
+          <w:ilvl w:val="1"/>
+          <w:numId w:val="1"/>
+        </w:numPr>
+        <w:spacing w:line="360" w:lineRule="auto"/>
+        <w:ind w:hanging="705"/>
+        <w:contextualSpacing/>
+        <w:jc w:val="both"/>
+        <w:rPr>
+          <w:rStyle w:val="Textoennegrita"/>
+          <w:sz w:val="24"/>
+        </w:rPr>
+      </w:pPr>
+      <w:r>
+        <w:rPr>
+          <w:rStyle w:val="Textoennegrita"/>
+          <w:sz w:val="24"/>
+        </w:rPr>
+        <w:t xml:space="preserve">Especificación del caso de uso: </w:t>
+      </w:r>
+      <w:r>
+        <w:rPr>
+          <w:rStyle w:val="Textoennegrita"/>
+          <w:sz w:val="24"/>
+        </w:rPr>
+        <w:t>CU4. Aplica a convocatoria</w:t>
+      </w:r>
+      <w:r>
+        <w:rPr>
+          <w:rStyle w:val="Textoennegrita"/>
+          <w:sz w:val="24"/>
+        </w:rPr>
+        <w:t xml:space="preserve"> </w:t>
+      </w:r>
+    </w:p>
+    <w:p>
+      <w:pPr>
+        <w:spacing w:line="360" w:lineRule="auto"/>
+        <w:ind w:left="1065"/>
+        <w:jc w:val="both"/>
+        <w:rPr>
+          <w:rStyle w:val="Textoennegrita"/>
+          <w:sz w:val="24"/>
+        </w:rPr>
+      </w:pPr>
+      <w:r>
+        <w:rPr>
+          <w:rStyle w:val="Textoennegrita"/>
+          <w:sz w:val="24"/>
+        </w:rPr>
+        <w:t>Secuencia básica: [Acá va el texto]</w:t>
+      </w:r>
+    </w:p>
+    <w:p>
+      <w:pPr>
+        <w:spacing w:line="360" w:lineRule="auto"/>
+        <w:ind w:left="1065"/>
+        <w:jc w:val="both"/>
+        <w:rPr>
+          <w:rStyle w:val="Textoennegrita"/>
+          <w:sz w:val="24"/>
+        </w:rPr>
+      </w:pPr>
+      <w:r>
+        <w:rPr>
+          <w:rStyle w:val="Textoennegrita"/>
+          <w:sz w:val="24"/>
+        </w:rPr>
+        <w:t>Secuencia alternativa: [Acá va el texto]</w:t>
+      </w:r>
+    </w:p>
+    <w:p>
+      <w:pPr>
+        <w:spacing w:line="360" w:lineRule="auto"/>
+        <w:ind w:left="1065"/>
+        <w:jc w:val="both"/>
+        <w:rPr>
+          <w:rStyle w:val="Textoennegrita"/>
+          <w:sz w:val="24"/>
+        </w:rPr>
+      </w:pPr>
+      <w:r>
+        <w:rPr>
+          <w:rStyle w:val="Textoennegrita"/>
+          <w:sz w:val="24"/>
+        </w:rPr>
+        <w:t>Interfaces gráficas: [Acá van las GUI]</w:t>
+      </w:r>
+    </w:p>
+    <w:p>
+      <w:pPr>
+        <w:numPr>
+          <w:ilvl w:val="1"/>
+          <w:numId w:val="1"/>
+        </w:numPr>
+        <w:spacing w:line="360" w:lineRule="auto"/>
+        <w:ind w:hanging="705"/>
+        <w:contextualSpacing/>
+        <w:jc w:val="both"/>
+        <w:rPr>
+          <w:rStyle w:val="Textoennegrita"/>
+          <w:sz w:val="24"/>
+        </w:rPr>
+      </w:pPr>
+      <w:r>
+        <w:rPr>
+          <w:rStyle w:val="Textoennegrita"/>
+          <w:sz w:val="24"/>
+        </w:rPr>
+        <w:t xml:space="preserve">Especificación del caso de uso: </w:t>
+      </w:r>
+      <w:r>
+        <w:rPr>
+          <w:rStyle w:val="Textoennegrita"/>
+          <w:sz w:val="24"/>
+        </w:rPr>
+        <w:t>CU5. Busca convocatoria</w:t>
+      </w:r>
+      <w:r>
+        <w:rPr>
+          <w:rStyle w:val="Textoennegrita"/>
+          <w:sz w:val="24"/>
+        </w:rPr>
+        <w:t xml:space="preserve"> </w:t>
+      </w:r>
+    </w:p>
+    <w:p>
+      <w:pPr>
+        <w:spacing w:line="360" w:lineRule="auto"/>
+        <w:ind w:left="1065"/>
+        <w:jc w:val="both"/>
+        <w:rPr>
+          <w:rStyle w:val="Textoennegrita"/>
+          <w:sz w:val="24"/>
+        </w:rPr>
+      </w:pPr>
+      <w:r>
+        <w:rPr>
+          <w:rStyle w:val="Textoennegrita"/>
+          <w:sz w:val="24"/>
+        </w:rPr>
+        <w:lastRenderedPageBreak/>
+        <w:t>Secuencia básica: [Acá va el texto]</w:t>
+      </w:r>
+    </w:p>
+    <w:p>
+      <w:pPr>
+        <w:spacing w:line="360" w:lineRule="auto"/>
+        <w:ind w:left="1065"/>
+        <w:jc w:val="both"/>
+        <w:rPr>
+          <w:rStyle w:val="Textoennegrita"/>
+          <w:sz w:val="24"/>
+        </w:rPr>
+      </w:pPr>
+      <w:r>
+        <w:rPr>
+          <w:rStyle w:val="Textoennegrita"/>
+          <w:sz w:val="24"/>
+        </w:rPr>
+        <w:t>Secuencia alternativa: [Acá va el texto]</w:t>
+      </w:r>
+    </w:p>
+    <w:p>
+      <w:pPr>
+        <w:spacing w:line="360" w:lineRule="auto"/>
+        <w:ind w:left="1065"/>
+        <w:jc w:val="both"/>
+        <w:rPr>
+          <w:rStyle w:val="Textoennegrita"/>
+          <w:sz w:val="24"/>
+        </w:rPr>
+      </w:pPr>
+      <w:r>
+        <w:rPr>
+          <w:rStyle w:val="Textoennegrita"/>
+          <w:sz w:val="24"/>
+        </w:rPr>
+        <w:t>Interfaces gráficas: [Acá van las GUI]</w:t>
+      </w:r>
+    </w:p>
+    <w:p>
+      <w:pPr>
+        <w:numPr>
+          <w:ilvl w:val="1"/>
+          <w:numId w:val="1"/>
+        </w:numPr>
+        <w:spacing w:line="360" w:lineRule="auto"/>
+        <w:ind w:hanging="705"/>
+        <w:contextualSpacing/>
+        <w:jc w:val="both"/>
+        <w:rPr>
+          <w:rStyle w:val="Textoennegrita"/>
+          <w:sz w:val="24"/>
+        </w:rPr>
+      </w:pPr>
+      <w:r>
+        <w:rPr>
+          <w:rStyle w:val="Textoennegrita"/>
+          <w:sz w:val="24"/>
+        </w:rPr>
+        <w:t xml:space="preserve">Especificación del caso de uso: </w:t>
+      </w:r>
+      <w:r>
+        <w:rPr>
+          <w:rStyle w:val="Textoennegrita"/>
+          <w:sz w:val="24"/>
+        </w:rPr>
+        <w:t>CU6. Acepta convocatoria</w:t>
       </w:r>
     </w:p>
     <w:p>
@@ -1384,7 +1693,7 @@
             <w:noProof/>
             <w:lang w:val="es-ES"/>
           </w:rPr>
-          <w:t>4</w:t>
+          <w:t>5</w:t>
         </w:r>
         <w:r>
           <w:fldChar w:fldCharType="end"/>
@@ -3231,7 +3540,7 @@
 </file>
 
 <file path=customXml/itemProps1.xml><?xml version="1.0" encoding="utf-8"?>
-<ds:datastoreItem xmlns:ds="http://schemas.openxmlformats.org/officeDocument/2006/customXml" ds:itemID="{C1E767EA-E18A-402A-9ABC-AD4802AEA8E8}">
+<ds:datastoreItem xmlns:ds="http://schemas.openxmlformats.org/officeDocument/2006/customXml" ds:itemID="{737F8FAA-E214-4E26-AA11-956B8E5B0C02}">
   <ds:schemaRefs>
     <ds:schemaRef ds:uri="http://schemas.openxmlformats.org/officeDocument/2006/bibliography"/>
   </ds:schemaRefs>

</xml_diff>

<commit_message>
Entregable con Caso de Uso 1
Descripción del caso de Uso CU1
</commit_message>
<xml_diff>
--- a/Entregable 1.docx
+++ b/Entregable 1.docx
@@ -1,6 +1,6 @@
 
 <file path=word/document.xml><?xml version="1.0" encoding="utf-8"?>
-<w:document xmlns:wpc="http://schemas.microsoft.com/office/word/2010/wordprocessingCanvas" xmlns:cx="http://schemas.microsoft.com/office/drawing/2014/chartex" xmlns:cx1="http://schemas.microsoft.com/office/drawing/2015/9/8/chartex" xmlns:cx2="http://schemas.microsoft.com/office/drawing/2015/10/21/chartex" xmlns:cx3="http://schemas.microsoft.com/office/drawing/2016/5/9/chartex" xmlns:cx4="http://schemas.microsoft.com/office/drawing/2016/5/10/chartex" xmlns:cx5="http://schemas.microsoft.com/office/drawing/2016/5/11/chartex" xmlns:cx6="http://schemas.microsoft.com/office/drawing/2016/5/12/chartex" xmlns:cx7="http://schemas.microsoft.com/office/drawing/2016/5/13/chartex" xmlns:cx8="http://schemas.microsoft.com/office/drawing/2016/5/14/chartex" xmlns:mc="http://schemas.openxmlformats.org/markup-compatibility/2006" xmlns:aink="http://schemas.microsoft.com/office/drawing/2016/ink" xmlns:am3d="http://schemas.microsoft.com/office/drawing/2017/model3d" xmlns:o="urn:schemas-microsoft-com:office:office" xmlns:r="http://schemas.openxmlformats.org/officeDocument/2006/relationships" xmlns:m="http://schemas.openxmlformats.org/officeDocument/2006/math" xmlns:v="urn:schemas-microsoft-com:vml" xmlns:wp14="http://schemas.microsoft.com/office/word/2010/wordprocessingDrawing" xmlns:wp="http://schemas.openxmlformats.org/drawingml/2006/wordprocessingDrawing" xmlns:w10="urn:schemas-microsoft-com:office:word" xmlns:w="http://schemas.openxmlformats.org/wordprocessingml/2006/main" xmlns:w14="http://schemas.microsoft.com/office/word/2010/wordml" xmlns:w15="http://schemas.microsoft.com/office/word/2012/wordml" xmlns:w16cid="http://schemas.microsoft.com/office/word/2016/wordml/cid" xmlns:w16se="http://schemas.microsoft.com/office/word/2015/wordml/symex" xmlns:wpg="http://schemas.microsoft.com/office/word/2010/wordprocessingGroup" xmlns:wpi="http://schemas.microsoft.com/office/word/2010/wordprocessingInk" xmlns:wne="http://schemas.microsoft.com/office/word/2006/wordml" xmlns:wps="http://schemas.microsoft.com/office/word/2010/wordprocessingShape" mc:Ignorable="w14 w15 w16se w16cid wp14">
+<w:document xmlns:wpc="http://schemas.microsoft.com/office/word/2010/wordprocessingCanvas" xmlns:mc="http://schemas.openxmlformats.org/markup-compatibility/2006" xmlns:o="urn:schemas-microsoft-com:office:office" xmlns:r="http://schemas.openxmlformats.org/officeDocument/2006/relationships" xmlns:m="http://schemas.openxmlformats.org/officeDocument/2006/math" xmlns:v="urn:schemas-microsoft-com:vml" xmlns:wp14="http://schemas.microsoft.com/office/word/2010/wordprocessingDrawing" xmlns:wp="http://schemas.openxmlformats.org/drawingml/2006/wordprocessingDrawing" xmlns:w10="urn:schemas-microsoft-com:office:word" xmlns:w="http://schemas.openxmlformats.org/wordprocessingml/2006/main" xmlns:w14="http://schemas.microsoft.com/office/word/2010/wordml" xmlns:wpg="http://schemas.microsoft.com/office/word/2010/wordprocessingGroup" xmlns:wpi="http://schemas.microsoft.com/office/word/2010/wordprocessingInk" xmlns:wne="http://schemas.microsoft.com/office/word/2006/wordml" xmlns:wps="http://schemas.microsoft.com/office/word/2010/wordprocessingShape" mc:Ignorable="w14 wp14">
   <w:background w:color="FFFFFF"/>
   <w:body>
     <w:p>
@@ -55,7 +55,7 @@
                           <pic:cNvPicPr preferRelativeResize="0"/>
                         </pic:nvPicPr>
                         <pic:blipFill>
-                          <a:blip r:embed="rId8"/>
+                          <a:blip r:embed="rId9"/>
                           <a:srcRect/>
                           <a:stretch>
                             <a:fillRect/>
@@ -210,7 +210,7 @@
                           <pic:cNvPicPr preferRelativeResize="0"/>
                         </pic:nvPicPr>
                         <pic:blipFill>
-                          <a:blip r:embed="rId9"/>
+                          <a:blip r:embed="rId10"/>
                           <a:srcRect/>
                           <a:stretch>
                             <a:fillRect/>
@@ -491,7 +491,7 @@
       <w:sdtContent>
         <w:p>
           <w:pPr>
-            <w:pStyle w:val="TtuloTDC"/>
+            <w:pStyle w:val="TtulodeTDC"/>
           </w:pPr>
         </w:p>
         <w:p>
@@ -992,71 +992,14 @@
           <w:rStyle w:val="Textoennegrita"/>
           <w:sz w:val="24"/>
         </w:rPr>
-        <w:t xml:space="preserve">ESPECIFICACIONES DE LOS CASOS DE USO A NIVEL DE DISEÑO. (SOLO PARA UN PAQUETE ESCOGIDO DE CASOS DE USO) (Tomar como referencia el capítulo 3 del libro Use Case </w:t>
-      </w:r>
-      <w:proofErr w:type="spellStart"/>
-      <w:r>
-        <w:rPr>
-          <w:rStyle w:val="Textoennegrita"/>
-          <w:sz w:val="24"/>
-        </w:rPr>
-        <w:t>Driven</w:t>
-      </w:r>
-      <w:proofErr w:type="spellEnd"/>
-      <w:r>
-        <w:rPr>
-          <w:rStyle w:val="Textoennegrita"/>
-          <w:sz w:val="24"/>
-        </w:rPr>
-        <w:t xml:space="preserve"> </w:t>
-      </w:r>
-      <w:proofErr w:type="spellStart"/>
-      <w:r>
-        <w:rPr>
-          <w:rStyle w:val="Textoennegrita"/>
-          <w:sz w:val="24"/>
-        </w:rPr>
-        <w:t>Object</w:t>
-      </w:r>
-      <w:proofErr w:type="spellEnd"/>
-      <w:r>
-        <w:rPr>
-          <w:rStyle w:val="Textoennegrita"/>
-          <w:sz w:val="24"/>
-        </w:rPr>
-        <w:t xml:space="preserve"> </w:t>
-      </w:r>
-      <w:proofErr w:type="spellStart"/>
-      <w:r>
-        <w:rPr>
-          <w:rStyle w:val="Textoennegrita"/>
-          <w:sz w:val="24"/>
-        </w:rPr>
-        <w:t>Modeling</w:t>
-      </w:r>
-      <w:proofErr w:type="spellEnd"/>
-      <w:r>
-        <w:rPr>
-          <w:rStyle w:val="Textoennegrita"/>
-          <w:sz w:val="24"/>
-        </w:rPr>
-        <w:t xml:space="preserve"> </w:t>
-      </w:r>
-      <w:proofErr w:type="spellStart"/>
-      <w:r>
-        <w:rPr>
-          <w:rStyle w:val="Textoennegrita"/>
-          <w:sz w:val="24"/>
-        </w:rPr>
-        <w:t>with</w:t>
-      </w:r>
-      <w:proofErr w:type="spellEnd"/>
-      <w:r>
-        <w:rPr>
-          <w:rStyle w:val="Textoennegrita"/>
-          <w:sz w:val="24"/>
-        </w:rPr>
-        <w:t xml:space="preserve"> UML)</w:t>
+        <w:t xml:space="preserve">ESPECIFICACIONES DE LOS CASOS DE USO A NIVEL DE DISEÑO. (PAQUETE </w:t>
+      </w:r>
+      <w:r>
+        <w:rPr>
+          <w:rStyle w:val="Textoennegrita"/>
+          <w:sz w:val="24"/>
+        </w:rPr>
+        <w:t>ESTUDIANTE)</w:t>
       </w:r>
     </w:p>
     <w:p>
@@ -1125,7 +1068,7 @@
           <w:rStyle w:val="Textoennegrita"/>
           <w:sz w:val="24"/>
         </w:rPr>
-        <w:t xml:space="preserve">Secuencia básica: </w:t>
+        <w:t>Secuencia básica:</w:t>
       </w:r>
     </w:p>
     <w:p>
@@ -1141,9 +1084,592 @@
       <w:r>
         <w:rPr>
           <w:rStyle w:val="Textoennegrita"/>
-          <w:sz w:val="24"/>
-        </w:rPr>
-        <w:t xml:space="preserve">Secuencia alternativa: </w:t>
+          <w:b w:val="0"/>
+          <w:sz w:val="24"/>
+        </w:rPr>
+        <w:t>El sistema</w:t>
+      </w:r>
+      <w:r>
+        <w:rPr>
+          <w:rStyle w:val="Textoennegrita"/>
+          <w:b w:val="0"/>
+          <w:sz w:val="24"/>
+        </w:rPr>
+        <w:t xml:space="preserve"> muestra la interfaz </w:t>
+      </w:r>
+      <w:r>
+        <w:rPr>
+          <w:rStyle w:val="Textoennegrita"/>
+          <w:sz w:val="24"/>
+        </w:rPr>
+        <w:t>Registrar Usuario</w:t>
+      </w:r>
+      <w:r>
+        <w:rPr>
+          <w:rStyle w:val="Textoennegrita"/>
+          <w:sz w:val="24"/>
+        </w:rPr>
+        <w:t xml:space="preserve">, </w:t>
+      </w:r>
+      <w:r>
+        <w:rPr>
+          <w:rStyle w:val="Textoennegrita"/>
+          <w:b w:val="0"/>
+          <w:sz w:val="24"/>
+        </w:rPr>
+        <w:t>el usuario</w:t>
+      </w:r>
+      <w:r>
+        <w:rPr>
+          <w:rStyle w:val="Textoennegrita"/>
+          <w:b w:val="0"/>
+          <w:sz w:val="24"/>
+        </w:rPr>
+        <w:t xml:space="preserve"> ingresa su número de identificación en el campo </w:t>
+      </w:r>
+      <w:r>
+        <w:rPr>
+          <w:rStyle w:val="Textoennegrita"/>
+          <w:sz w:val="24"/>
+        </w:rPr>
+        <w:t xml:space="preserve">identificación, </w:t>
+      </w:r>
+      <w:r>
+        <w:rPr>
+          <w:rStyle w:val="Textoennegrita"/>
+          <w:b w:val="0"/>
+          <w:sz w:val="24"/>
+        </w:rPr>
+        <w:t xml:space="preserve">el usuario ingresa </w:t>
+      </w:r>
+      <w:r>
+        <w:rPr>
+          <w:rStyle w:val="Textoennegrita"/>
+          <w:b w:val="0"/>
+          <w:sz w:val="24"/>
+        </w:rPr>
+        <w:t>su primer nombre en e</w:t>
+      </w:r>
+      <w:r>
+        <w:rPr>
+          <w:rStyle w:val="Textoennegrita"/>
+          <w:b w:val="0"/>
+          <w:sz w:val="24"/>
+        </w:rPr>
+        <w:t xml:space="preserve">l campo </w:t>
+      </w:r>
+      <w:r>
+        <w:rPr>
+          <w:rStyle w:val="Textoennegrita"/>
+          <w:sz w:val="24"/>
+        </w:rPr>
+        <w:t xml:space="preserve">primer nombre, </w:t>
+      </w:r>
+      <w:r>
+        <w:rPr>
+          <w:rStyle w:val="Textoennegrita"/>
+          <w:b w:val="0"/>
+          <w:sz w:val="24"/>
+        </w:rPr>
+        <w:t xml:space="preserve">el usuario ingresa su </w:t>
+      </w:r>
+      <w:r>
+        <w:rPr>
+          <w:rStyle w:val="Textoennegrita"/>
+          <w:b w:val="0"/>
+          <w:sz w:val="24"/>
+        </w:rPr>
+        <w:t>segundo</w:t>
+      </w:r>
+      <w:r>
+        <w:rPr>
+          <w:rStyle w:val="Textoennegrita"/>
+          <w:b w:val="0"/>
+          <w:sz w:val="24"/>
+        </w:rPr>
+        <w:t xml:space="preserve"> nombre en e</w:t>
+      </w:r>
+      <w:r>
+        <w:rPr>
+          <w:rStyle w:val="Textoennegrita"/>
+          <w:b w:val="0"/>
+          <w:sz w:val="24"/>
+        </w:rPr>
+        <w:t xml:space="preserve">l campo </w:t>
+      </w:r>
+      <w:r>
+        <w:rPr>
+          <w:rStyle w:val="Textoennegrita"/>
+          <w:sz w:val="24"/>
+        </w:rPr>
+        <w:t>segundo</w:t>
+      </w:r>
+      <w:r>
+        <w:rPr>
+          <w:rStyle w:val="Textoennegrita"/>
+          <w:sz w:val="24"/>
+        </w:rPr>
+        <w:t xml:space="preserve"> nombre,</w:t>
+      </w:r>
+      <w:r>
+        <w:rPr>
+          <w:rStyle w:val="Textoennegrita"/>
+          <w:sz w:val="24"/>
+        </w:rPr>
+        <w:t xml:space="preserve"> </w:t>
+      </w:r>
+      <w:r>
+        <w:rPr>
+          <w:rStyle w:val="Textoennegrita"/>
+          <w:b w:val="0"/>
+          <w:sz w:val="24"/>
+        </w:rPr>
+        <w:t xml:space="preserve">el usuario ingresa su primer </w:t>
+      </w:r>
+      <w:r>
+        <w:rPr>
+          <w:rStyle w:val="Textoennegrita"/>
+          <w:b w:val="0"/>
+          <w:sz w:val="24"/>
+        </w:rPr>
+        <w:t>apellido</w:t>
+      </w:r>
+      <w:r>
+        <w:rPr>
+          <w:rStyle w:val="Textoennegrita"/>
+          <w:b w:val="0"/>
+          <w:sz w:val="24"/>
+        </w:rPr>
+        <w:t xml:space="preserve"> en e</w:t>
+      </w:r>
+      <w:r>
+        <w:rPr>
+          <w:rStyle w:val="Textoennegrita"/>
+          <w:b w:val="0"/>
+          <w:sz w:val="24"/>
+        </w:rPr>
+        <w:t xml:space="preserve">l campo </w:t>
+      </w:r>
+      <w:r>
+        <w:rPr>
+          <w:rStyle w:val="Textoennegrita"/>
+          <w:sz w:val="24"/>
+        </w:rPr>
+        <w:t xml:space="preserve">primer </w:t>
+      </w:r>
+      <w:r>
+        <w:rPr>
+          <w:rStyle w:val="Textoennegrita"/>
+          <w:sz w:val="24"/>
+        </w:rPr>
+        <w:t>apellido</w:t>
+      </w:r>
+      <w:r>
+        <w:rPr>
+          <w:rStyle w:val="Textoennegrita"/>
+          <w:sz w:val="24"/>
+        </w:rPr>
+        <w:t>,</w:t>
+      </w:r>
+      <w:r>
+        <w:rPr>
+          <w:rStyle w:val="Textoennegrita"/>
+          <w:sz w:val="24"/>
+        </w:rPr>
+        <w:t xml:space="preserve"> </w:t>
+      </w:r>
+      <w:r>
+        <w:rPr>
+          <w:rStyle w:val="Textoennegrita"/>
+          <w:b w:val="0"/>
+          <w:sz w:val="24"/>
+        </w:rPr>
+        <w:t xml:space="preserve">el usuario ingresa su </w:t>
+      </w:r>
+      <w:r>
+        <w:rPr>
+          <w:rStyle w:val="Textoennegrita"/>
+          <w:b w:val="0"/>
+          <w:sz w:val="24"/>
+        </w:rPr>
+        <w:t>segundo</w:t>
+      </w:r>
+      <w:r>
+        <w:rPr>
+          <w:rStyle w:val="Textoennegrita"/>
+          <w:b w:val="0"/>
+          <w:sz w:val="24"/>
+        </w:rPr>
+        <w:t xml:space="preserve"> </w:t>
+      </w:r>
+      <w:r>
+        <w:rPr>
+          <w:rStyle w:val="Textoennegrita"/>
+          <w:b w:val="0"/>
+          <w:sz w:val="24"/>
+        </w:rPr>
+        <w:t>apellido</w:t>
+      </w:r>
+      <w:r>
+        <w:rPr>
+          <w:rStyle w:val="Textoennegrita"/>
+          <w:b w:val="0"/>
+          <w:sz w:val="24"/>
+        </w:rPr>
+        <w:t xml:space="preserve"> en e</w:t>
+      </w:r>
+      <w:r>
+        <w:rPr>
+          <w:rStyle w:val="Textoennegrita"/>
+          <w:b w:val="0"/>
+          <w:sz w:val="24"/>
+        </w:rPr>
+        <w:t xml:space="preserve">l campo </w:t>
+      </w:r>
+      <w:r>
+        <w:rPr>
+          <w:rStyle w:val="Textoennegrita"/>
+          <w:sz w:val="24"/>
+        </w:rPr>
+        <w:t>segundo</w:t>
+      </w:r>
+      <w:r>
+        <w:rPr>
+          <w:rStyle w:val="Textoennegrita"/>
+          <w:sz w:val="24"/>
+        </w:rPr>
+        <w:t xml:space="preserve"> </w:t>
+      </w:r>
+      <w:r>
+        <w:rPr>
+          <w:rStyle w:val="Textoennegrita"/>
+          <w:sz w:val="24"/>
+        </w:rPr>
+        <w:t>apellido</w:t>
+      </w:r>
+      <w:r>
+        <w:rPr>
+          <w:rStyle w:val="Textoennegrita"/>
+          <w:sz w:val="24"/>
+        </w:rPr>
+        <w:t>,</w:t>
+      </w:r>
+      <w:r>
+        <w:rPr>
+          <w:rStyle w:val="Textoennegrita"/>
+          <w:sz w:val="24"/>
+        </w:rPr>
+        <w:t xml:space="preserve"> </w:t>
+      </w:r>
+      <w:r>
+        <w:rPr>
+          <w:rStyle w:val="Textoennegrita"/>
+          <w:b w:val="0"/>
+          <w:sz w:val="24"/>
+        </w:rPr>
+        <w:t xml:space="preserve">el usuario ingresa su </w:t>
+      </w:r>
+      <w:r>
+        <w:rPr>
+          <w:rStyle w:val="Textoennegrita"/>
+          <w:b w:val="0"/>
+          <w:sz w:val="24"/>
+        </w:rPr>
+        <w:t>correo</w:t>
+      </w:r>
+      <w:r>
+        <w:rPr>
+          <w:rStyle w:val="Textoennegrita"/>
+          <w:b w:val="0"/>
+          <w:sz w:val="24"/>
+        </w:rPr>
+        <w:t xml:space="preserve"> </w:t>
+      </w:r>
+      <w:r>
+        <w:rPr>
+          <w:rStyle w:val="Textoennegrita"/>
+          <w:b w:val="0"/>
+          <w:sz w:val="24"/>
+        </w:rPr>
+        <w:t>institucional</w:t>
+      </w:r>
+      <w:r>
+        <w:rPr>
+          <w:rStyle w:val="Textoennegrita"/>
+          <w:b w:val="0"/>
+          <w:sz w:val="24"/>
+        </w:rPr>
+        <w:t xml:space="preserve"> en e</w:t>
+      </w:r>
+      <w:r>
+        <w:rPr>
+          <w:rStyle w:val="Textoennegrita"/>
+          <w:b w:val="0"/>
+          <w:sz w:val="24"/>
+        </w:rPr>
+        <w:t xml:space="preserve">l campo </w:t>
+      </w:r>
+      <w:r>
+        <w:rPr>
+          <w:rStyle w:val="Textoennegrita"/>
+          <w:sz w:val="24"/>
+        </w:rPr>
+        <w:t>correo institucional</w:t>
+      </w:r>
+      <w:r>
+        <w:rPr>
+          <w:rStyle w:val="Textoennegrita"/>
+          <w:sz w:val="24"/>
+        </w:rPr>
+        <w:t>,</w:t>
+      </w:r>
+      <w:r>
+        <w:rPr>
+          <w:rStyle w:val="Textoennegrita"/>
+          <w:sz w:val="24"/>
+        </w:rPr>
+        <w:t xml:space="preserve"> </w:t>
+      </w:r>
+      <w:r>
+        <w:rPr>
+          <w:rStyle w:val="Textoennegrita"/>
+          <w:b w:val="0"/>
+          <w:sz w:val="24"/>
+        </w:rPr>
+        <w:t>e</w:t>
+      </w:r>
+      <w:r>
+        <w:rPr>
+          <w:rStyle w:val="Textoennegrita"/>
+          <w:b w:val="0"/>
+          <w:sz w:val="24"/>
+        </w:rPr>
+        <w:t>l usua</w:t>
+      </w:r>
+      <w:r>
+        <w:rPr>
+          <w:rStyle w:val="Textoennegrita"/>
+          <w:b w:val="0"/>
+          <w:sz w:val="24"/>
+        </w:rPr>
+        <w:t xml:space="preserve">rio </w:t>
+      </w:r>
+      <w:r>
+        <w:rPr>
+          <w:rStyle w:val="Textoennegrita"/>
+          <w:sz w:val="24"/>
+        </w:rPr>
+        <w:t xml:space="preserve">selecciona </w:t>
+      </w:r>
+      <w:r>
+        <w:rPr>
+          <w:rStyle w:val="Textoennegrita"/>
+          <w:b w:val="0"/>
+          <w:sz w:val="24"/>
+        </w:rPr>
+        <w:t xml:space="preserve">el tipo de vinculación con la universidad, </w:t>
+      </w:r>
+      <w:r>
+        <w:rPr>
+          <w:rStyle w:val="Textoennegrita"/>
+          <w:sz w:val="24"/>
+        </w:rPr>
+        <w:t>estudiante, profesor o administrativo</w:t>
+      </w:r>
+      <w:r>
+        <w:rPr>
+          <w:rStyle w:val="Textoennegrita"/>
+          <w:sz w:val="24"/>
+        </w:rPr>
+        <w:t xml:space="preserve">, </w:t>
+      </w:r>
+      <w:r>
+        <w:rPr>
+          <w:rStyle w:val="Textoennegrita"/>
+          <w:b w:val="0"/>
+          <w:sz w:val="24"/>
+        </w:rPr>
+        <w:t xml:space="preserve">el usuario ingresa su </w:t>
+      </w:r>
+      <w:r>
+        <w:rPr>
+          <w:rStyle w:val="Textoennegrita"/>
+          <w:b w:val="0"/>
+          <w:sz w:val="24"/>
+        </w:rPr>
+        <w:t>fecha de nacimiento</w:t>
+      </w:r>
+      <w:r>
+        <w:rPr>
+          <w:rStyle w:val="Textoennegrita"/>
+          <w:b w:val="0"/>
+          <w:sz w:val="24"/>
+        </w:rPr>
+        <w:t xml:space="preserve"> </w:t>
+      </w:r>
+      <w:r>
+        <w:rPr>
+          <w:rStyle w:val="Textoennegrita"/>
+          <w:b w:val="0"/>
+          <w:sz w:val="24"/>
+        </w:rPr>
+        <w:t>e</w:t>
+      </w:r>
+      <w:r>
+        <w:rPr>
+          <w:rStyle w:val="Textoennegrita"/>
+          <w:b w:val="0"/>
+          <w:sz w:val="24"/>
+        </w:rPr>
+        <w:t>n e</w:t>
+      </w:r>
+      <w:r>
+        <w:rPr>
+          <w:rStyle w:val="Textoennegrita"/>
+          <w:b w:val="0"/>
+          <w:sz w:val="24"/>
+        </w:rPr>
+        <w:t xml:space="preserve">l campo </w:t>
+      </w:r>
+      <w:r>
+        <w:rPr>
+          <w:rStyle w:val="Textoennegrita"/>
+          <w:sz w:val="24"/>
+        </w:rPr>
+        <w:t xml:space="preserve">fecha de nacimiento, </w:t>
+      </w:r>
+      <w:r>
+        <w:rPr>
+          <w:rStyle w:val="Textoennegrita"/>
+          <w:b w:val="0"/>
+          <w:sz w:val="24"/>
+        </w:rPr>
+        <w:t xml:space="preserve">el usuario ingresa su </w:t>
+      </w:r>
+      <w:r>
+        <w:rPr>
+          <w:rStyle w:val="Textoennegrita"/>
+          <w:b w:val="0"/>
+          <w:sz w:val="24"/>
+        </w:rPr>
+        <w:t>celular</w:t>
+      </w:r>
+      <w:r>
+        <w:rPr>
+          <w:rStyle w:val="Textoennegrita"/>
+          <w:b w:val="0"/>
+          <w:sz w:val="24"/>
+        </w:rPr>
+        <w:t xml:space="preserve"> e</w:t>
+      </w:r>
+      <w:r>
+        <w:rPr>
+          <w:rStyle w:val="Textoennegrita"/>
+          <w:b w:val="0"/>
+          <w:sz w:val="24"/>
+        </w:rPr>
+        <w:t>n e</w:t>
+      </w:r>
+      <w:r>
+        <w:rPr>
+          <w:rStyle w:val="Textoennegrita"/>
+          <w:b w:val="0"/>
+          <w:sz w:val="24"/>
+        </w:rPr>
+        <w:t xml:space="preserve">l campo </w:t>
+      </w:r>
+      <w:r>
+        <w:rPr>
+          <w:rStyle w:val="Textoennegrita"/>
+          <w:sz w:val="24"/>
+        </w:rPr>
+        <w:t xml:space="preserve">celular, </w:t>
+      </w:r>
+      <w:r>
+        <w:rPr>
+          <w:rStyle w:val="Textoennegrita"/>
+          <w:b w:val="0"/>
+          <w:sz w:val="24"/>
+        </w:rPr>
+        <w:t xml:space="preserve">el usuario ingresa su </w:t>
+      </w:r>
+      <w:r>
+        <w:rPr>
+          <w:rStyle w:val="Textoennegrita"/>
+          <w:b w:val="0"/>
+          <w:sz w:val="24"/>
+        </w:rPr>
+        <w:t>contraseña e</w:t>
+      </w:r>
+      <w:r>
+        <w:rPr>
+          <w:rStyle w:val="Textoennegrita"/>
+          <w:b w:val="0"/>
+          <w:sz w:val="24"/>
+        </w:rPr>
+        <w:t>n e</w:t>
+      </w:r>
+      <w:r>
+        <w:rPr>
+          <w:rStyle w:val="Textoennegrita"/>
+          <w:b w:val="0"/>
+          <w:sz w:val="24"/>
+        </w:rPr>
+        <w:t xml:space="preserve">l campo </w:t>
+      </w:r>
+      <w:r>
+        <w:rPr>
+          <w:rStyle w:val="Textoennegrita"/>
+          <w:sz w:val="24"/>
+        </w:rPr>
+        <w:t xml:space="preserve">contraseña, </w:t>
+      </w:r>
+      <w:r>
+        <w:rPr>
+          <w:rStyle w:val="Textoennegrita"/>
+          <w:b w:val="0"/>
+          <w:sz w:val="24"/>
+        </w:rPr>
+        <w:t xml:space="preserve">el usuario ingresa su </w:t>
+      </w:r>
+      <w:r>
+        <w:rPr>
+          <w:rStyle w:val="Textoennegrita"/>
+          <w:b w:val="0"/>
+          <w:sz w:val="24"/>
+        </w:rPr>
+        <w:t>contraseña</w:t>
+      </w:r>
+      <w:r>
+        <w:rPr>
+          <w:rStyle w:val="Textoennegrita"/>
+          <w:b w:val="0"/>
+          <w:sz w:val="24"/>
+        </w:rPr>
+        <w:t xml:space="preserve"> e</w:t>
+      </w:r>
+      <w:r>
+        <w:rPr>
+          <w:rStyle w:val="Textoennegrita"/>
+          <w:b w:val="0"/>
+          <w:sz w:val="24"/>
+        </w:rPr>
+        <w:t>n e</w:t>
+      </w:r>
+      <w:r>
+        <w:rPr>
+          <w:rStyle w:val="Textoennegrita"/>
+          <w:b w:val="0"/>
+          <w:sz w:val="24"/>
+        </w:rPr>
+        <w:t xml:space="preserve">l campo </w:t>
+      </w:r>
+      <w:r>
+        <w:rPr>
+          <w:rStyle w:val="Textoennegrita"/>
+          <w:sz w:val="24"/>
+        </w:rPr>
+        <w:t xml:space="preserve">confirmar contraseña. </w:t>
       </w:r>
     </w:p>
     <w:p>
@@ -1161,8 +1687,1696 @@
           <w:rStyle w:val="Textoennegrita"/>
           <w:sz w:val="24"/>
         </w:rPr>
+        <w:t xml:space="preserve">Si el usuario es estudiante, </w:t>
+      </w:r>
+      <w:r>
+        <w:rPr>
+          <w:rStyle w:val="Textoennegrita"/>
+          <w:b w:val="0"/>
+          <w:sz w:val="24"/>
+        </w:rPr>
+        <w:t xml:space="preserve">el estudiante ingresa su disponibilidad horaria en el campo </w:t>
+      </w:r>
+      <w:r>
+        <w:rPr>
+          <w:rStyle w:val="Textoennegrita"/>
+          <w:sz w:val="24"/>
+        </w:rPr>
+        <w:t>disponibilidad horaria</w:t>
+      </w:r>
+      <w:r>
+        <w:rPr>
+          <w:rStyle w:val="Textoennegrita"/>
+          <w:b w:val="0"/>
+          <w:sz w:val="24"/>
+        </w:rPr>
+        <w:t xml:space="preserve">, </w:t>
+      </w:r>
+      <w:r>
+        <w:rPr>
+          <w:rStyle w:val="Textoennegrita"/>
+          <w:b w:val="0"/>
+          <w:sz w:val="24"/>
+        </w:rPr>
+        <w:t>el estudiante</w:t>
+      </w:r>
+      <w:r>
+        <w:rPr>
+          <w:rStyle w:val="Textoennegrita"/>
+          <w:b w:val="0"/>
+          <w:sz w:val="24"/>
+        </w:rPr>
+        <w:t xml:space="preserve"> ingresa</w:t>
+      </w:r>
+      <w:r>
+        <w:rPr>
+          <w:rStyle w:val="Textoennegrita"/>
+          <w:sz w:val="24"/>
+        </w:rPr>
+        <w:t xml:space="preserve"> </w:t>
+      </w:r>
+      <w:r>
+        <w:rPr>
+          <w:rStyle w:val="Textoennegrita"/>
+          <w:b w:val="0"/>
+          <w:sz w:val="24"/>
+        </w:rPr>
+        <w:t xml:space="preserve">su </w:t>
+      </w:r>
+      <w:r>
+        <w:rPr>
+          <w:rStyle w:val="Textoennegrita"/>
+          <w:b w:val="0"/>
+          <w:sz w:val="24"/>
+        </w:rPr>
+        <w:t xml:space="preserve">porcentaje de avance en el campo </w:t>
+      </w:r>
+      <w:r>
+        <w:rPr>
+          <w:rStyle w:val="Textoennegrita"/>
+          <w:sz w:val="24"/>
+        </w:rPr>
+        <w:t>porcentaje de avance,</w:t>
+      </w:r>
+      <w:r>
+        <w:rPr>
+          <w:rStyle w:val="Textoennegrita"/>
+          <w:b w:val="0"/>
+          <w:sz w:val="24"/>
+        </w:rPr>
+        <w:t xml:space="preserve"> </w:t>
+      </w:r>
+      <w:r>
+        <w:rPr>
+          <w:rStyle w:val="Textoennegrita"/>
+          <w:b w:val="0"/>
+          <w:sz w:val="24"/>
+        </w:rPr>
+        <w:t>el estudiante</w:t>
+      </w:r>
+      <w:r>
+        <w:rPr>
+          <w:rStyle w:val="Textoennegrita"/>
+          <w:b w:val="0"/>
+          <w:sz w:val="24"/>
+        </w:rPr>
+        <w:t xml:space="preserve"> ingresa</w:t>
+      </w:r>
+      <w:r>
+        <w:rPr>
+          <w:rStyle w:val="Textoennegrita"/>
+          <w:sz w:val="24"/>
+        </w:rPr>
+        <w:t xml:space="preserve"> </w:t>
+      </w:r>
+      <w:r>
+        <w:rPr>
+          <w:rStyle w:val="Textoennegrita"/>
+          <w:b w:val="0"/>
+          <w:sz w:val="24"/>
+        </w:rPr>
+        <w:t xml:space="preserve">su </w:t>
+      </w:r>
+      <w:r>
+        <w:rPr>
+          <w:rStyle w:val="Textoennegrita"/>
+          <w:b w:val="0"/>
+          <w:sz w:val="24"/>
+        </w:rPr>
+        <w:t>promedio académico</w:t>
+      </w:r>
+      <w:r>
+        <w:rPr>
+          <w:rStyle w:val="Textoennegrita"/>
+          <w:b w:val="0"/>
+          <w:sz w:val="24"/>
+        </w:rPr>
+        <w:t xml:space="preserve"> en el campo </w:t>
+      </w:r>
+      <w:r>
+        <w:rPr>
+          <w:rStyle w:val="Textoennegrita"/>
+          <w:sz w:val="24"/>
+        </w:rPr>
+        <w:t>promedio académico</w:t>
+      </w:r>
+      <w:r>
+        <w:rPr>
+          <w:rStyle w:val="Textoennegrita"/>
+          <w:sz w:val="24"/>
+        </w:rPr>
+        <w:t>,</w:t>
+      </w:r>
+      <w:r>
+        <w:rPr>
+          <w:rStyle w:val="Textoennegrita"/>
+          <w:sz w:val="24"/>
+        </w:rPr>
+        <w:t xml:space="preserve"> </w:t>
+      </w:r>
+      <w:r>
+        <w:rPr>
+          <w:rStyle w:val="Textoennegrita"/>
+          <w:b w:val="0"/>
+          <w:sz w:val="24"/>
+        </w:rPr>
+        <w:t>el estudiante</w:t>
+      </w:r>
+      <w:r>
+        <w:rPr>
+          <w:rStyle w:val="Textoennegrita"/>
+          <w:b w:val="0"/>
+          <w:sz w:val="24"/>
+        </w:rPr>
+        <w:t xml:space="preserve"> ingresa</w:t>
+      </w:r>
+      <w:r>
+        <w:rPr>
+          <w:rStyle w:val="Textoennegrita"/>
+          <w:sz w:val="24"/>
+        </w:rPr>
+        <w:t xml:space="preserve"> </w:t>
+      </w:r>
+      <w:r>
+        <w:rPr>
+          <w:rStyle w:val="Textoennegrita"/>
+          <w:b w:val="0"/>
+          <w:sz w:val="24"/>
+        </w:rPr>
+        <w:t xml:space="preserve">su </w:t>
+      </w:r>
+      <w:r>
+        <w:rPr>
+          <w:rStyle w:val="Textoennegrita"/>
+          <w:b w:val="0"/>
+          <w:sz w:val="24"/>
+        </w:rPr>
+        <w:t>P.A.P.A (Promedio aritmético Ponderado Acumulado)</w:t>
+      </w:r>
+      <w:r>
+        <w:rPr>
+          <w:rStyle w:val="Textoennegrita"/>
+          <w:b w:val="0"/>
+          <w:sz w:val="24"/>
+        </w:rPr>
+        <w:t xml:space="preserve"> en el campo </w:t>
+      </w:r>
+      <w:r>
+        <w:rPr>
+          <w:rStyle w:val="Textoennegrita"/>
+          <w:sz w:val="24"/>
+        </w:rPr>
+        <w:t>P.A.P.A.</w:t>
+      </w:r>
+    </w:p>
+    <w:p>
+      <w:pPr>
+        <w:spacing w:line="360" w:lineRule="auto"/>
+        <w:ind w:left="1065"/>
+        <w:jc w:val="both"/>
+        <w:rPr>
+          <w:rStyle w:val="Textoennegrita"/>
+          <w:b w:val="0"/>
+          <w:sz w:val="24"/>
+        </w:rPr>
+      </w:pPr>
+      <w:r>
+        <w:rPr>
+          <w:rStyle w:val="Textoennegrita"/>
+          <w:sz w:val="24"/>
+        </w:rPr>
+        <w:lastRenderedPageBreak/>
+        <w:t xml:space="preserve">Si el usuario es administrativo, </w:t>
+      </w:r>
+      <w:r>
+        <w:rPr>
+          <w:rStyle w:val="Textoennegrita"/>
+          <w:b w:val="0"/>
+          <w:sz w:val="24"/>
+        </w:rPr>
+        <w:t>el administrativo ingresa su cargo en el campo</w:t>
+      </w:r>
+      <w:r>
+        <w:rPr>
+          <w:rStyle w:val="Textoennegrita"/>
+          <w:sz w:val="24"/>
+        </w:rPr>
+        <w:t xml:space="preserve"> cargo.</w:t>
+      </w:r>
+      <w:r>
+        <w:rPr>
+          <w:rStyle w:val="Textoennegrita"/>
+          <w:b w:val="0"/>
+          <w:sz w:val="24"/>
+        </w:rPr>
+        <w:t xml:space="preserve"> </w:t>
+      </w:r>
+    </w:p>
+    <w:p>
+      <w:pPr>
+        <w:spacing w:line="360" w:lineRule="auto"/>
+        <w:ind w:left="1065"/>
+        <w:jc w:val="both"/>
+        <w:rPr>
+          <w:rStyle w:val="Textoennegrita"/>
+          <w:sz w:val="24"/>
+        </w:rPr>
+      </w:pPr>
+      <w:r>
+        <w:rPr>
+          <w:rStyle w:val="Textoennegrita"/>
+          <w:sz w:val="24"/>
+        </w:rPr>
+        <w:t xml:space="preserve">Secuencia alternativa: </w:t>
+      </w:r>
+    </w:p>
+    <w:p>
+      <w:pPr>
+        <w:spacing w:line="360" w:lineRule="auto"/>
+        <w:ind w:left="1065"/>
+        <w:jc w:val="both"/>
+        <w:rPr>
+          <w:rStyle w:val="Textoennegrita"/>
+          <w:sz w:val="24"/>
+        </w:rPr>
+      </w:pPr>
+      <w:r>
+        <w:rPr>
+          <w:rStyle w:val="Textoennegrita"/>
+          <w:sz w:val="24"/>
+        </w:rPr>
+        <w:t xml:space="preserve">No se asignó Identificación: </w:t>
+      </w:r>
+      <w:r>
+        <w:rPr>
+          <w:rStyle w:val="Textoennegrita"/>
+          <w:b w:val="0"/>
+          <w:sz w:val="24"/>
+        </w:rPr>
+        <w:t xml:space="preserve">El sistema muestra un mensaje de </w:t>
+      </w:r>
+      <w:r>
+        <w:rPr>
+          <w:rStyle w:val="Textoennegrita"/>
+          <w:sz w:val="24"/>
+        </w:rPr>
+        <w:t>error</w:t>
+      </w:r>
+      <w:r>
+        <w:rPr>
+          <w:rStyle w:val="Textoennegrita"/>
+          <w:sz w:val="24"/>
+        </w:rPr>
+        <w:t xml:space="preserve"> </w:t>
+      </w:r>
+      <w:r>
+        <w:rPr>
+          <w:rStyle w:val="Textoennegrita"/>
+          <w:b w:val="0"/>
+          <w:sz w:val="24"/>
+        </w:rPr>
+        <w:t>con</w:t>
+      </w:r>
+      <w:r>
+        <w:rPr>
+          <w:rStyle w:val="Textoennegrita"/>
+          <w:b w:val="0"/>
+          <w:sz w:val="24"/>
+        </w:rPr>
+        <w:t xml:space="preserve"> el mensaje “Debes ingresar tu identificación”, y luego muestra la interfaz </w:t>
+      </w:r>
+      <w:r>
+        <w:rPr>
+          <w:rStyle w:val="Textoennegrita"/>
+          <w:sz w:val="24"/>
+        </w:rPr>
+        <w:t>Registra Usuario.</w:t>
+      </w:r>
+    </w:p>
+    <w:p>
+      <w:pPr>
+        <w:spacing w:line="360" w:lineRule="auto"/>
+        <w:ind w:left="1065"/>
+        <w:jc w:val="both"/>
+        <w:rPr>
+          <w:rStyle w:val="Textoennegrita"/>
+          <w:sz w:val="24"/>
+        </w:rPr>
+      </w:pPr>
+      <w:r>
+        <w:rPr>
+          <w:rStyle w:val="Textoennegrita"/>
+          <w:sz w:val="24"/>
+        </w:rPr>
+        <w:t xml:space="preserve">No se asignó </w:t>
+      </w:r>
+      <w:r>
+        <w:rPr>
+          <w:rStyle w:val="Textoennegrita"/>
+          <w:sz w:val="24"/>
+        </w:rPr>
+        <w:t>Primer nombre</w:t>
+      </w:r>
+      <w:r>
+        <w:rPr>
+          <w:rStyle w:val="Textoennegrita"/>
+          <w:sz w:val="24"/>
+        </w:rPr>
+        <w:t xml:space="preserve">: </w:t>
+      </w:r>
+      <w:r>
+        <w:rPr>
+          <w:rStyle w:val="Textoennegrita"/>
+          <w:b w:val="0"/>
+          <w:sz w:val="24"/>
+        </w:rPr>
+        <w:t xml:space="preserve">El sistema muestra un mensaje de </w:t>
+      </w:r>
+      <w:r>
+        <w:rPr>
+          <w:rStyle w:val="Textoennegrita"/>
+          <w:sz w:val="24"/>
+        </w:rPr>
+        <w:t>error</w:t>
+      </w:r>
+      <w:r>
+        <w:rPr>
+          <w:rStyle w:val="Textoennegrita"/>
+          <w:sz w:val="24"/>
+        </w:rPr>
+        <w:t xml:space="preserve"> </w:t>
+      </w:r>
+      <w:r>
+        <w:rPr>
+          <w:rStyle w:val="Textoennegrita"/>
+          <w:b w:val="0"/>
+          <w:sz w:val="24"/>
+        </w:rPr>
+        <w:t>con</w:t>
+      </w:r>
+      <w:r>
+        <w:rPr>
+          <w:rStyle w:val="Textoennegrita"/>
+          <w:b w:val="0"/>
+          <w:sz w:val="24"/>
+        </w:rPr>
+        <w:t xml:space="preserve"> el mensaje “Debes ingresar </w:t>
+      </w:r>
+      <w:r>
+        <w:rPr>
+          <w:rStyle w:val="Textoennegrita"/>
+          <w:b w:val="0"/>
+          <w:sz w:val="24"/>
+        </w:rPr>
+        <w:t xml:space="preserve">al menos </w:t>
+      </w:r>
+      <w:r>
+        <w:rPr>
+          <w:rStyle w:val="Textoennegrita"/>
+          <w:b w:val="0"/>
+          <w:sz w:val="24"/>
+        </w:rPr>
+        <w:t xml:space="preserve">tu </w:t>
+      </w:r>
+      <w:r>
+        <w:rPr>
+          <w:rStyle w:val="Textoennegrita"/>
+          <w:b w:val="0"/>
+          <w:sz w:val="24"/>
+        </w:rPr>
+        <w:t>primer nombre</w:t>
+      </w:r>
+      <w:r>
+        <w:rPr>
+          <w:rStyle w:val="Textoennegrita"/>
+          <w:b w:val="0"/>
+          <w:sz w:val="24"/>
+        </w:rPr>
+        <w:t xml:space="preserve">”, y luego muestra la interfaz </w:t>
+      </w:r>
+      <w:r>
+        <w:rPr>
+          <w:rStyle w:val="Textoennegrita"/>
+          <w:sz w:val="24"/>
+        </w:rPr>
+        <w:t>Registra Usuario.</w:t>
+      </w:r>
+    </w:p>
+    <w:p>
+      <w:pPr>
+        <w:spacing w:line="360" w:lineRule="auto"/>
+        <w:ind w:left="1065"/>
+        <w:jc w:val="both"/>
+        <w:rPr>
+          <w:rStyle w:val="Textoennegrita"/>
+          <w:sz w:val="24"/>
+        </w:rPr>
+      </w:pPr>
+      <w:r>
+        <w:rPr>
+          <w:rStyle w:val="Textoennegrita"/>
+          <w:sz w:val="24"/>
+        </w:rPr>
+        <w:t xml:space="preserve">No se asignó Primer </w:t>
+      </w:r>
+      <w:r>
+        <w:rPr>
+          <w:rStyle w:val="Textoennegrita"/>
+          <w:sz w:val="24"/>
+        </w:rPr>
+        <w:t>apellido</w:t>
+      </w:r>
+      <w:r>
+        <w:rPr>
+          <w:rStyle w:val="Textoennegrita"/>
+          <w:sz w:val="24"/>
+        </w:rPr>
+        <w:t xml:space="preserve">: </w:t>
+      </w:r>
+      <w:r>
+        <w:rPr>
+          <w:rStyle w:val="Textoennegrita"/>
+          <w:b w:val="0"/>
+          <w:sz w:val="24"/>
+        </w:rPr>
+        <w:t xml:space="preserve">El sistema muestra un mensaje de </w:t>
+      </w:r>
+      <w:r>
+        <w:rPr>
+          <w:rStyle w:val="Textoennegrita"/>
+          <w:sz w:val="24"/>
+        </w:rPr>
+        <w:t>error</w:t>
+      </w:r>
+      <w:r>
+        <w:rPr>
+          <w:rStyle w:val="Textoennegrita"/>
+          <w:sz w:val="24"/>
+        </w:rPr>
+        <w:t xml:space="preserve"> </w:t>
+      </w:r>
+      <w:r>
+        <w:rPr>
+          <w:rStyle w:val="Textoennegrita"/>
+          <w:b w:val="0"/>
+          <w:sz w:val="24"/>
+        </w:rPr>
+        <w:t>con</w:t>
+      </w:r>
+      <w:r>
+        <w:rPr>
+          <w:rStyle w:val="Textoennegrita"/>
+          <w:b w:val="0"/>
+          <w:sz w:val="24"/>
+        </w:rPr>
+        <w:t xml:space="preserve"> el mensaje “Debes ingresar </w:t>
+      </w:r>
+      <w:r>
+        <w:rPr>
+          <w:rStyle w:val="Textoennegrita"/>
+          <w:b w:val="0"/>
+          <w:sz w:val="24"/>
+        </w:rPr>
+        <w:t xml:space="preserve">al menos </w:t>
+      </w:r>
+      <w:r>
+        <w:rPr>
+          <w:rStyle w:val="Textoennegrita"/>
+          <w:b w:val="0"/>
+          <w:sz w:val="24"/>
+        </w:rPr>
+        <w:t xml:space="preserve">tu </w:t>
+      </w:r>
+      <w:r>
+        <w:rPr>
+          <w:rStyle w:val="Textoennegrita"/>
+          <w:b w:val="0"/>
+          <w:sz w:val="24"/>
+        </w:rPr>
+        <w:t>primer apellido</w:t>
+      </w:r>
+      <w:r>
+        <w:rPr>
+          <w:rStyle w:val="Textoennegrita"/>
+          <w:b w:val="0"/>
+          <w:sz w:val="24"/>
+        </w:rPr>
+        <w:t xml:space="preserve">”, y luego muestra la interfaz </w:t>
+      </w:r>
+      <w:r>
+        <w:rPr>
+          <w:rStyle w:val="Textoennegrita"/>
+          <w:sz w:val="24"/>
+        </w:rPr>
+        <w:t>Registra Usuario.</w:t>
+      </w:r>
+    </w:p>
+    <w:p>
+      <w:pPr>
+        <w:spacing w:line="360" w:lineRule="auto"/>
+        <w:ind w:left="1065"/>
+        <w:jc w:val="both"/>
+        <w:rPr>
+          <w:rStyle w:val="Textoennegrita"/>
+          <w:sz w:val="24"/>
+        </w:rPr>
+      </w:pPr>
+      <w:r>
+        <w:rPr>
+          <w:rStyle w:val="Textoennegrita"/>
+          <w:sz w:val="24"/>
+        </w:rPr>
+        <w:t xml:space="preserve">No se asignó </w:t>
+      </w:r>
+      <w:r>
+        <w:rPr>
+          <w:rStyle w:val="Textoennegrita"/>
+          <w:sz w:val="24"/>
+        </w:rPr>
+        <w:t>Correo Institucional</w:t>
+      </w:r>
+      <w:r>
+        <w:rPr>
+          <w:rStyle w:val="Textoennegrita"/>
+          <w:sz w:val="24"/>
+        </w:rPr>
+        <w:t xml:space="preserve">: </w:t>
+      </w:r>
+      <w:r>
+        <w:rPr>
+          <w:rStyle w:val="Textoennegrita"/>
+          <w:b w:val="0"/>
+          <w:sz w:val="24"/>
+        </w:rPr>
+        <w:t xml:space="preserve">El sistema muestra un mensaje de </w:t>
+      </w:r>
+      <w:r>
+        <w:rPr>
+          <w:rStyle w:val="Textoennegrita"/>
+          <w:sz w:val="24"/>
+        </w:rPr>
+        <w:t>error</w:t>
+      </w:r>
+      <w:r>
+        <w:rPr>
+          <w:rStyle w:val="Textoennegrita"/>
+          <w:sz w:val="24"/>
+        </w:rPr>
+        <w:t xml:space="preserve"> </w:t>
+      </w:r>
+      <w:r>
+        <w:rPr>
+          <w:rStyle w:val="Textoennegrita"/>
+          <w:b w:val="0"/>
+          <w:sz w:val="24"/>
+        </w:rPr>
+        <w:t>con</w:t>
+      </w:r>
+      <w:r>
+        <w:rPr>
+          <w:rStyle w:val="Textoennegrita"/>
+          <w:b w:val="0"/>
+          <w:sz w:val="24"/>
+        </w:rPr>
+        <w:t xml:space="preserve"> el mensaje “Debes ingresar tu </w:t>
+      </w:r>
+      <w:r>
+        <w:rPr>
+          <w:rStyle w:val="Textoennegrita"/>
+          <w:b w:val="0"/>
+          <w:sz w:val="24"/>
+        </w:rPr>
+        <w:t>correo institucional</w:t>
+      </w:r>
+      <w:r>
+        <w:rPr>
+          <w:rStyle w:val="Textoennegrita"/>
+          <w:b w:val="0"/>
+          <w:sz w:val="24"/>
+        </w:rPr>
+        <w:t xml:space="preserve">”, y luego muestra la interfaz </w:t>
+      </w:r>
+      <w:r>
+        <w:rPr>
+          <w:rStyle w:val="Textoennegrita"/>
+          <w:sz w:val="24"/>
+        </w:rPr>
+        <w:t>Registra Usuario.</w:t>
+      </w:r>
+    </w:p>
+    <w:p>
+      <w:pPr>
+        <w:spacing w:line="360" w:lineRule="auto"/>
+        <w:ind w:left="1065"/>
+        <w:jc w:val="both"/>
+        <w:rPr>
+          <w:rStyle w:val="Textoennegrita"/>
+          <w:sz w:val="24"/>
+        </w:rPr>
+      </w:pPr>
+      <w:r>
+        <w:rPr>
+          <w:rStyle w:val="Textoennegrita"/>
+          <w:sz w:val="24"/>
+        </w:rPr>
+        <w:t>S</w:t>
+      </w:r>
+      <w:r>
+        <w:rPr>
+          <w:rStyle w:val="Textoennegrita"/>
+          <w:sz w:val="24"/>
+        </w:rPr>
+        <w:t xml:space="preserve">e asignó </w:t>
+      </w:r>
+      <w:r>
+        <w:rPr>
+          <w:rStyle w:val="Textoennegrita"/>
+          <w:sz w:val="24"/>
+        </w:rPr>
+        <w:t>un Correo no válido</w:t>
+      </w:r>
+      <w:r>
+        <w:rPr>
+          <w:rStyle w:val="Textoennegrita"/>
+          <w:sz w:val="24"/>
+        </w:rPr>
+        <w:t xml:space="preserve">: </w:t>
+      </w:r>
+      <w:r>
+        <w:rPr>
+          <w:rStyle w:val="Textoennegrita"/>
+          <w:b w:val="0"/>
+          <w:sz w:val="24"/>
+        </w:rPr>
+        <w:t xml:space="preserve">El sistema muestra un mensaje de </w:t>
+      </w:r>
+      <w:r>
+        <w:rPr>
+          <w:rStyle w:val="Textoennegrita"/>
+          <w:sz w:val="24"/>
+        </w:rPr>
+        <w:t>error</w:t>
+      </w:r>
+      <w:r>
+        <w:rPr>
+          <w:rStyle w:val="Textoennegrita"/>
+          <w:sz w:val="24"/>
+        </w:rPr>
+        <w:t xml:space="preserve"> </w:t>
+      </w:r>
+      <w:r>
+        <w:rPr>
+          <w:rStyle w:val="Textoennegrita"/>
+          <w:b w:val="0"/>
+          <w:sz w:val="24"/>
+        </w:rPr>
+        <w:t>con</w:t>
+      </w:r>
+      <w:r>
+        <w:rPr>
+          <w:rStyle w:val="Textoennegrita"/>
+          <w:b w:val="0"/>
+          <w:sz w:val="24"/>
+        </w:rPr>
+        <w:t xml:space="preserve"> el mensaje “Debes ingresar tu correo institucional”, y luego muestra la interfaz </w:t>
+      </w:r>
+      <w:r>
+        <w:rPr>
+          <w:rStyle w:val="Textoennegrita"/>
+          <w:sz w:val="24"/>
+        </w:rPr>
+        <w:t>Registra Usuario.</w:t>
+      </w:r>
+    </w:p>
+    <w:p>
+      <w:pPr>
+        <w:spacing w:line="360" w:lineRule="auto"/>
+        <w:ind w:left="1065"/>
+        <w:jc w:val="both"/>
+        <w:rPr>
+          <w:rStyle w:val="Textoennegrita"/>
+          <w:sz w:val="24"/>
+        </w:rPr>
+      </w:pPr>
+      <w:r>
+        <w:rPr>
+          <w:rStyle w:val="Textoennegrita"/>
+          <w:sz w:val="24"/>
+        </w:rPr>
+        <w:t xml:space="preserve">No se seleccionó tipo de vinculación: </w:t>
+      </w:r>
+      <w:r>
+        <w:rPr>
+          <w:rStyle w:val="Textoennegrita"/>
+          <w:b w:val="0"/>
+          <w:sz w:val="24"/>
+        </w:rPr>
+        <w:t xml:space="preserve">El sistema muestra un mensaje de </w:t>
+      </w:r>
+      <w:r>
+        <w:rPr>
+          <w:rStyle w:val="Textoennegrita"/>
+          <w:sz w:val="24"/>
+        </w:rPr>
+        <w:t>error</w:t>
+      </w:r>
+      <w:r>
+        <w:rPr>
+          <w:rStyle w:val="Textoennegrita"/>
+          <w:sz w:val="24"/>
+        </w:rPr>
+        <w:t xml:space="preserve"> </w:t>
+      </w:r>
+      <w:r>
+        <w:rPr>
+          <w:rStyle w:val="Textoennegrita"/>
+          <w:b w:val="0"/>
+          <w:sz w:val="24"/>
+        </w:rPr>
+        <w:t>con</w:t>
+      </w:r>
+      <w:r>
+        <w:rPr>
+          <w:rStyle w:val="Textoennegrita"/>
+          <w:b w:val="0"/>
+          <w:sz w:val="24"/>
+        </w:rPr>
+        <w:t xml:space="preserve"> el mensaje “Debes </w:t>
+      </w:r>
+      <w:r>
+        <w:rPr>
+          <w:rStyle w:val="Textoennegrita"/>
+          <w:b w:val="0"/>
+          <w:sz w:val="24"/>
+        </w:rPr>
+        <w:t>seleccionar</w:t>
+      </w:r>
+      <w:r>
+        <w:rPr>
+          <w:rStyle w:val="Textoennegrita"/>
+          <w:b w:val="0"/>
+          <w:sz w:val="24"/>
+        </w:rPr>
+        <w:t xml:space="preserve"> tu</w:t>
+      </w:r>
+      <w:r>
+        <w:rPr>
+          <w:rStyle w:val="Textoennegrita"/>
+          <w:b w:val="0"/>
+          <w:sz w:val="24"/>
+        </w:rPr>
+        <w:t xml:space="preserve"> tipo de vinculación</w:t>
+      </w:r>
+      <w:r>
+        <w:rPr>
+          <w:rStyle w:val="Textoennegrita"/>
+          <w:b w:val="0"/>
+          <w:sz w:val="24"/>
+        </w:rPr>
+        <w:t xml:space="preserve"> con la universidad</w:t>
+      </w:r>
+      <w:r>
+        <w:rPr>
+          <w:rStyle w:val="Textoennegrita"/>
+          <w:b w:val="0"/>
+          <w:sz w:val="24"/>
+        </w:rPr>
+        <w:t xml:space="preserve">”, y luego muestra la interfaz </w:t>
+      </w:r>
+      <w:r>
+        <w:rPr>
+          <w:rStyle w:val="Textoennegrita"/>
+          <w:sz w:val="24"/>
+        </w:rPr>
+        <w:t>Registra Usuario.</w:t>
+      </w:r>
+    </w:p>
+    <w:p>
+      <w:pPr>
+        <w:spacing w:line="360" w:lineRule="auto"/>
+        <w:ind w:left="1065"/>
+        <w:jc w:val="both"/>
+        <w:rPr>
+          <w:rStyle w:val="Textoennegrita"/>
+          <w:sz w:val="24"/>
+        </w:rPr>
+      </w:pPr>
+      <w:r>
+        <w:rPr>
+          <w:rStyle w:val="Textoennegrita"/>
+          <w:sz w:val="24"/>
+        </w:rPr>
+        <w:t xml:space="preserve">No se asignó Fecha de nacimiento: </w:t>
+      </w:r>
+      <w:r>
+        <w:rPr>
+          <w:rStyle w:val="Textoennegrita"/>
+          <w:b w:val="0"/>
+          <w:sz w:val="24"/>
+        </w:rPr>
+        <w:t xml:space="preserve">El sistema muestra un mensaje de </w:t>
+      </w:r>
+      <w:r>
+        <w:rPr>
+          <w:rStyle w:val="Textoennegrita"/>
+          <w:sz w:val="24"/>
+        </w:rPr>
+        <w:t>error</w:t>
+      </w:r>
+      <w:r>
+        <w:rPr>
+          <w:rStyle w:val="Textoennegrita"/>
+          <w:sz w:val="24"/>
+        </w:rPr>
+        <w:t xml:space="preserve"> </w:t>
+      </w:r>
+      <w:r>
+        <w:rPr>
+          <w:rStyle w:val="Textoennegrita"/>
+          <w:b w:val="0"/>
+          <w:sz w:val="24"/>
+        </w:rPr>
+        <w:t>con</w:t>
+      </w:r>
+      <w:r>
+        <w:rPr>
+          <w:rStyle w:val="Textoennegrita"/>
+          <w:b w:val="0"/>
+          <w:sz w:val="24"/>
+        </w:rPr>
+        <w:t xml:space="preserve"> el mensaje “Debes ingresar tu correo </w:t>
+      </w:r>
+      <w:r>
+        <w:rPr>
+          <w:rStyle w:val="Textoennegrita"/>
+          <w:b w:val="0"/>
+          <w:sz w:val="24"/>
+        </w:rPr>
+        <w:t>fecha de nacimiento</w:t>
+      </w:r>
+      <w:r>
+        <w:rPr>
+          <w:rStyle w:val="Textoennegrita"/>
+          <w:b w:val="0"/>
+          <w:sz w:val="24"/>
+        </w:rPr>
+        <w:t xml:space="preserve">”, y luego muestra la interfaz </w:t>
+      </w:r>
+      <w:r>
+        <w:rPr>
+          <w:rStyle w:val="Textoennegrita"/>
+          <w:sz w:val="24"/>
+        </w:rPr>
+        <w:t>Registra Usuario.</w:t>
+      </w:r>
+    </w:p>
+    <w:p>
+      <w:pPr>
+        <w:spacing w:line="360" w:lineRule="auto"/>
+        <w:ind w:left="1065"/>
+        <w:jc w:val="both"/>
+        <w:rPr>
+          <w:rStyle w:val="Textoennegrita"/>
+          <w:sz w:val="24"/>
+        </w:rPr>
+      </w:pPr>
+      <w:r>
+        <w:rPr>
+          <w:rStyle w:val="Textoennegrita"/>
+          <w:sz w:val="24"/>
+        </w:rPr>
+        <w:t xml:space="preserve">Se asignó un celular no válido: </w:t>
+      </w:r>
+      <w:r>
+        <w:rPr>
+          <w:rStyle w:val="Textoennegrita"/>
+          <w:b w:val="0"/>
+          <w:sz w:val="24"/>
+        </w:rPr>
+        <w:t xml:space="preserve">El sistema muestra un mensaje de </w:t>
+      </w:r>
+      <w:r>
+        <w:rPr>
+          <w:rStyle w:val="Textoennegrita"/>
+          <w:sz w:val="24"/>
+        </w:rPr>
+        <w:t>error</w:t>
+      </w:r>
+      <w:r>
+        <w:rPr>
+          <w:rStyle w:val="Textoennegrita"/>
+          <w:sz w:val="24"/>
+        </w:rPr>
+        <w:t xml:space="preserve"> </w:t>
+      </w:r>
+      <w:r>
+        <w:rPr>
+          <w:rStyle w:val="Textoennegrita"/>
+          <w:b w:val="0"/>
+          <w:sz w:val="24"/>
+        </w:rPr>
+        <w:t>con</w:t>
+      </w:r>
+      <w:r>
+        <w:rPr>
+          <w:rStyle w:val="Textoennegrita"/>
+          <w:b w:val="0"/>
+          <w:sz w:val="24"/>
+        </w:rPr>
+        <w:t xml:space="preserve"> el mensaje “</w:t>
+      </w:r>
+      <w:r>
+        <w:rPr>
+          <w:rStyle w:val="Textoennegrita"/>
+          <w:b w:val="0"/>
+          <w:sz w:val="24"/>
+        </w:rPr>
+        <w:t>Número de celular no válido</w:t>
+      </w:r>
+      <w:r>
+        <w:rPr>
+          <w:rStyle w:val="Textoennegrita"/>
+          <w:b w:val="0"/>
+          <w:sz w:val="24"/>
+        </w:rPr>
+        <w:t xml:space="preserve">”, y luego muestra la interfaz </w:t>
+      </w:r>
+      <w:r>
+        <w:rPr>
+          <w:rStyle w:val="Textoennegrita"/>
+          <w:sz w:val="24"/>
+        </w:rPr>
+        <w:t>Registra Usuario.</w:t>
+      </w:r>
+    </w:p>
+    <w:p>
+      <w:pPr>
+        <w:spacing w:line="360" w:lineRule="auto"/>
+        <w:ind w:left="1065"/>
+        <w:jc w:val="both"/>
+        <w:rPr>
+          <w:rStyle w:val="Textoennegrita"/>
+          <w:sz w:val="24"/>
+        </w:rPr>
+      </w:pPr>
+      <w:r>
+        <w:rPr>
+          <w:rStyle w:val="Textoennegrita"/>
+          <w:sz w:val="24"/>
+        </w:rPr>
+        <w:lastRenderedPageBreak/>
+        <w:t xml:space="preserve">No se asignó Contraseña: </w:t>
+      </w:r>
+      <w:r>
+        <w:rPr>
+          <w:rStyle w:val="Textoennegrita"/>
+          <w:b w:val="0"/>
+          <w:sz w:val="24"/>
+        </w:rPr>
+        <w:t xml:space="preserve">El sistema muestra un mensaje de </w:t>
+      </w:r>
+      <w:r>
+        <w:rPr>
+          <w:rStyle w:val="Textoennegrita"/>
+          <w:sz w:val="24"/>
+        </w:rPr>
+        <w:t>error</w:t>
+      </w:r>
+      <w:r>
+        <w:rPr>
+          <w:rStyle w:val="Textoennegrita"/>
+          <w:sz w:val="24"/>
+        </w:rPr>
+        <w:t xml:space="preserve"> </w:t>
+      </w:r>
+      <w:r>
+        <w:rPr>
+          <w:rStyle w:val="Textoennegrita"/>
+          <w:b w:val="0"/>
+          <w:sz w:val="24"/>
+        </w:rPr>
+        <w:t>con</w:t>
+      </w:r>
+      <w:r>
+        <w:rPr>
+          <w:rStyle w:val="Textoennegrita"/>
+          <w:b w:val="0"/>
+          <w:sz w:val="24"/>
+        </w:rPr>
+        <w:t xml:space="preserve"> el mensaje “Debes ingresar </w:t>
+      </w:r>
+      <w:r>
+        <w:rPr>
+          <w:rStyle w:val="Textoennegrita"/>
+          <w:b w:val="0"/>
+          <w:sz w:val="24"/>
+        </w:rPr>
+        <w:t>una contraseña</w:t>
+      </w:r>
+      <w:r>
+        <w:rPr>
+          <w:rStyle w:val="Textoennegrita"/>
+          <w:b w:val="0"/>
+          <w:sz w:val="24"/>
+        </w:rPr>
+        <w:t xml:space="preserve">”, y luego muestra la interfaz </w:t>
+      </w:r>
+      <w:r>
+        <w:rPr>
+          <w:rStyle w:val="Textoennegrita"/>
+          <w:sz w:val="24"/>
+        </w:rPr>
+        <w:t>Registra Usuario.</w:t>
+      </w:r>
+    </w:p>
+    <w:p>
+      <w:pPr>
+        <w:spacing w:line="360" w:lineRule="auto"/>
+        <w:ind w:left="1065"/>
+        <w:jc w:val="both"/>
+        <w:rPr>
+          <w:rStyle w:val="Textoennegrita"/>
+          <w:sz w:val="24"/>
+        </w:rPr>
+      </w:pPr>
+      <w:r>
+        <w:rPr>
+          <w:rStyle w:val="Textoennegrita"/>
+          <w:sz w:val="24"/>
+        </w:rPr>
+        <w:t xml:space="preserve">Se ingresaron contraseñas diferentes en los campos contraseña y confirmar contraseña: </w:t>
+      </w:r>
+      <w:r>
+        <w:rPr>
+          <w:rStyle w:val="Textoennegrita"/>
+          <w:b w:val="0"/>
+          <w:sz w:val="24"/>
+        </w:rPr>
+        <w:t xml:space="preserve">El sistema muestra un mensaje de </w:t>
+      </w:r>
+      <w:r>
+        <w:rPr>
+          <w:rStyle w:val="Textoennegrita"/>
+          <w:sz w:val="24"/>
+        </w:rPr>
+        <w:t>error</w:t>
+      </w:r>
+      <w:r>
+        <w:rPr>
+          <w:rStyle w:val="Textoennegrita"/>
+          <w:sz w:val="24"/>
+        </w:rPr>
+        <w:t xml:space="preserve"> </w:t>
+      </w:r>
+      <w:r>
+        <w:rPr>
+          <w:rStyle w:val="Textoennegrita"/>
+          <w:b w:val="0"/>
+          <w:sz w:val="24"/>
+        </w:rPr>
+        <w:t>con</w:t>
+      </w:r>
+      <w:r>
+        <w:rPr>
+          <w:rStyle w:val="Textoennegrita"/>
+          <w:b w:val="0"/>
+          <w:sz w:val="24"/>
+        </w:rPr>
+        <w:t xml:space="preserve"> el mensaje “</w:t>
+      </w:r>
+      <w:r>
+        <w:rPr>
+          <w:rStyle w:val="Textoennegrita"/>
+          <w:b w:val="0"/>
+          <w:sz w:val="24"/>
+        </w:rPr>
+        <w:t>Las contraseñas no coinciden</w:t>
+      </w:r>
+      <w:r>
+        <w:rPr>
+          <w:rStyle w:val="Textoennegrita"/>
+          <w:b w:val="0"/>
+          <w:sz w:val="24"/>
+        </w:rPr>
+        <w:t xml:space="preserve">”, y luego muestra la interfaz </w:t>
+      </w:r>
+      <w:r>
+        <w:rPr>
+          <w:rStyle w:val="Textoennegrita"/>
+          <w:sz w:val="24"/>
+        </w:rPr>
+        <w:t>Registra Usuario.</w:t>
+      </w:r>
+    </w:p>
+    <w:p>
+      <w:pPr>
+        <w:spacing w:line="360" w:lineRule="auto"/>
+        <w:ind w:left="1065"/>
+        <w:jc w:val="both"/>
+        <w:rPr>
+          <w:rStyle w:val="Textoennegrita"/>
+          <w:sz w:val="24"/>
+        </w:rPr>
+      </w:pPr>
+      <w:r>
+        <w:rPr>
+          <w:rStyle w:val="Textoennegrita"/>
+          <w:sz w:val="24"/>
+        </w:rPr>
+        <w:t xml:space="preserve">Se seleccionó tipo de vinculación Estudiante y no se asignó Disponibilidad horaria: </w:t>
+      </w:r>
+      <w:r>
+        <w:rPr>
+          <w:rStyle w:val="Textoennegrita"/>
+          <w:b w:val="0"/>
+          <w:sz w:val="24"/>
+        </w:rPr>
+        <w:t xml:space="preserve">El sistema muestra un mensaje de </w:t>
+      </w:r>
+      <w:r>
+        <w:rPr>
+          <w:rStyle w:val="Textoennegrita"/>
+          <w:sz w:val="24"/>
+        </w:rPr>
+        <w:t>error</w:t>
+      </w:r>
+      <w:r>
+        <w:rPr>
+          <w:rStyle w:val="Textoennegrita"/>
+          <w:sz w:val="24"/>
+        </w:rPr>
+        <w:t xml:space="preserve"> </w:t>
+      </w:r>
+      <w:r>
+        <w:rPr>
+          <w:rStyle w:val="Textoennegrita"/>
+          <w:b w:val="0"/>
+          <w:sz w:val="24"/>
+        </w:rPr>
+        <w:t>con</w:t>
+      </w:r>
+      <w:r>
+        <w:rPr>
+          <w:rStyle w:val="Textoennegrita"/>
+          <w:b w:val="0"/>
+          <w:sz w:val="24"/>
+        </w:rPr>
+        <w:t xml:space="preserve"> el mensaje “</w:t>
+      </w:r>
+      <w:r>
+        <w:rPr>
+          <w:rStyle w:val="Textoennegrita"/>
+          <w:b w:val="0"/>
+          <w:sz w:val="24"/>
+        </w:rPr>
+        <w:t>S</w:t>
+      </w:r>
+      <w:r>
+        <w:rPr>
+          <w:rStyle w:val="Textoennegrita"/>
+          <w:b w:val="0"/>
+          <w:sz w:val="24"/>
+        </w:rPr>
+        <w:t>i eres estudiante</w:t>
+      </w:r>
+      <w:r>
+        <w:rPr>
+          <w:rStyle w:val="Textoennegrita"/>
+          <w:b w:val="0"/>
+          <w:sz w:val="24"/>
+        </w:rPr>
+        <w:t>, d</w:t>
+      </w:r>
+      <w:r>
+        <w:rPr>
+          <w:rStyle w:val="Textoennegrita"/>
+          <w:b w:val="0"/>
+          <w:sz w:val="24"/>
+        </w:rPr>
+        <w:t xml:space="preserve">ebes ingresar tu </w:t>
+      </w:r>
+      <w:r>
+        <w:rPr>
+          <w:rStyle w:val="Textoennegrita"/>
+          <w:b w:val="0"/>
+          <w:sz w:val="24"/>
+        </w:rPr>
+        <w:t>disponibilidad horaria</w:t>
+      </w:r>
+      <w:r>
+        <w:rPr>
+          <w:rStyle w:val="Textoennegrita"/>
+          <w:b w:val="0"/>
+          <w:sz w:val="24"/>
+        </w:rPr>
+        <w:t xml:space="preserve">”, y luego muestra la interfaz </w:t>
+      </w:r>
+      <w:r>
+        <w:rPr>
+          <w:rStyle w:val="Textoennegrita"/>
+          <w:sz w:val="24"/>
+        </w:rPr>
+        <w:t>Registra Usuario.</w:t>
+      </w:r>
+      <w:r>
+        <w:rPr>
+          <w:rStyle w:val="Textoennegrita"/>
+          <w:sz w:val="24"/>
+        </w:rPr>
+        <w:t xml:space="preserve"> </w:t>
+      </w:r>
+    </w:p>
+    <w:p>
+      <w:pPr>
+        <w:spacing w:line="360" w:lineRule="auto"/>
+        <w:ind w:left="1065"/>
+        <w:jc w:val="both"/>
+        <w:rPr>
+          <w:rStyle w:val="Textoennegrita"/>
+          <w:sz w:val="24"/>
+        </w:rPr>
+      </w:pPr>
+      <w:r>
+        <w:rPr>
+          <w:rStyle w:val="Textoennegrita"/>
+          <w:sz w:val="24"/>
+        </w:rPr>
+        <w:t xml:space="preserve">Se seleccionó tipo de vinculación Estudiante y no se asignó </w:t>
+      </w:r>
+      <w:r>
+        <w:rPr>
+          <w:rStyle w:val="Textoennegrita"/>
+          <w:sz w:val="24"/>
+        </w:rPr>
+        <w:t>Porcentaje de avance</w:t>
+      </w:r>
+      <w:r>
+        <w:rPr>
+          <w:rStyle w:val="Textoennegrita"/>
+          <w:sz w:val="24"/>
+        </w:rPr>
+        <w:t xml:space="preserve">: </w:t>
+      </w:r>
+      <w:r>
+        <w:rPr>
+          <w:rStyle w:val="Textoennegrita"/>
+          <w:b w:val="0"/>
+          <w:sz w:val="24"/>
+        </w:rPr>
+        <w:t xml:space="preserve">El sistema muestra un mensaje de </w:t>
+      </w:r>
+      <w:r>
+        <w:rPr>
+          <w:rStyle w:val="Textoennegrita"/>
+          <w:sz w:val="24"/>
+        </w:rPr>
+        <w:t>error</w:t>
+      </w:r>
+      <w:r>
+        <w:rPr>
+          <w:rStyle w:val="Textoennegrita"/>
+          <w:sz w:val="24"/>
+        </w:rPr>
+        <w:t xml:space="preserve"> </w:t>
+      </w:r>
+      <w:r>
+        <w:rPr>
+          <w:rStyle w:val="Textoennegrita"/>
+          <w:b w:val="0"/>
+          <w:sz w:val="24"/>
+        </w:rPr>
+        <w:t>con</w:t>
+      </w:r>
+      <w:r>
+        <w:rPr>
+          <w:rStyle w:val="Textoennegrita"/>
+          <w:b w:val="0"/>
+          <w:sz w:val="24"/>
+        </w:rPr>
+        <w:t xml:space="preserve"> el mensaje “Si eres estudiante, debes ingresar tu </w:t>
+      </w:r>
+      <w:r>
+        <w:rPr>
+          <w:rStyle w:val="Textoennegrita"/>
+          <w:b w:val="0"/>
+          <w:sz w:val="24"/>
+        </w:rPr>
+        <w:t>porcentaje de avance</w:t>
+      </w:r>
+      <w:r>
+        <w:rPr>
+          <w:rStyle w:val="Textoennegrita"/>
+          <w:b w:val="0"/>
+          <w:sz w:val="24"/>
+        </w:rPr>
+        <w:t xml:space="preserve">”, y luego muestra la interfaz </w:t>
+      </w:r>
+      <w:r>
+        <w:rPr>
+          <w:rStyle w:val="Textoennegrita"/>
+          <w:sz w:val="24"/>
+        </w:rPr>
+        <w:t>Registra Usuario.</w:t>
+      </w:r>
+    </w:p>
+    <w:p>
+      <w:pPr>
+        <w:spacing w:line="360" w:lineRule="auto"/>
+        <w:ind w:left="1065"/>
+        <w:jc w:val="both"/>
+        <w:rPr>
+          <w:rStyle w:val="Textoennegrita"/>
+          <w:sz w:val="24"/>
+        </w:rPr>
+      </w:pPr>
+      <w:r>
+        <w:rPr>
+          <w:rStyle w:val="Textoennegrita"/>
+          <w:sz w:val="24"/>
+        </w:rPr>
+        <w:t xml:space="preserve">Se seleccionó tipo de vinculación Estudiante y no se asignó </w:t>
+      </w:r>
+      <w:r>
+        <w:rPr>
+          <w:rStyle w:val="Textoennegrita"/>
+          <w:sz w:val="24"/>
+        </w:rPr>
+        <w:t>Promedio académico</w:t>
+      </w:r>
+      <w:r>
+        <w:rPr>
+          <w:rStyle w:val="Textoennegrita"/>
+          <w:sz w:val="24"/>
+        </w:rPr>
+        <w:t xml:space="preserve">: </w:t>
+      </w:r>
+      <w:r>
+        <w:rPr>
+          <w:rStyle w:val="Textoennegrita"/>
+          <w:b w:val="0"/>
+          <w:sz w:val="24"/>
+        </w:rPr>
+        <w:t xml:space="preserve">El sistema muestra un mensaje de </w:t>
+      </w:r>
+      <w:r>
+        <w:rPr>
+          <w:rStyle w:val="Textoennegrita"/>
+          <w:sz w:val="24"/>
+        </w:rPr>
+        <w:t>error</w:t>
+      </w:r>
+      <w:r>
+        <w:rPr>
+          <w:rStyle w:val="Textoennegrita"/>
+          <w:sz w:val="24"/>
+        </w:rPr>
+        <w:t xml:space="preserve"> </w:t>
+      </w:r>
+      <w:r>
+        <w:rPr>
+          <w:rStyle w:val="Textoennegrita"/>
+          <w:b w:val="0"/>
+          <w:sz w:val="24"/>
+        </w:rPr>
+        <w:t>con</w:t>
+      </w:r>
+      <w:r>
+        <w:rPr>
+          <w:rStyle w:val="Textoennegrita"/>
+          <w:b w:val="0"/>
+          <w:sz w:val="24"/>
+        </w:rPr>
+        <w:t xml:space="preserve"> el mensaje “Si eres estudiante, debes ingresar tu </w:t>
+      </w:r>
+      <w:r>
+        <w:rPr>
+          <w:rStyle w:val="Textoennegrita"/>
+          <w:b w:val="0"/>
+          <w:sz w:val="24"/>
+        </w:rPr>
+        <w:t>promedio académico</w:t>
+      </w:r>
+      <w:r>
+        <w:rPr>
+          <w:rStyle w:val="Textoennegrita"/>
+          <w:b w:val="0"/>
+          <w:sz w:val="24"/>
+        </w:rPr>
+        <w:t xml:space="preserve">”, y luego muestra la interfaz </w:t>
+      </w:r>
+      <w:r>
+        <w:rPr>
+          <w:rStyle w:val="Textoennegrita"/>
+          <w:sz w:val="24"/>
+        </w:rPr>
+        <w:t>Registra Usuario.</w:t>
+      </w:r>
+    </w:p>
+    <w:p>
+      <w:pPr>
+        <w:spacing w:line="360" w:lineRule="auto"/>
+        <w:ind w:left="1065"/>
+        <w:jc w:val="both"/>
+        <w:rPr>
+          <w:rStyle w:val="Textoennegrita"/>
+          <w:sz w:val="24"/>
+        </w:rPr>
+      </w:pPr>
+      <w:r>
+        <w:rPr>
+          <w:rStyle w:val="Textoennegrita"/>
+          <w:sz w:val="24"/>
+        </w:rPr>
+        <w:t>Se seleccionó tipo de vinculación Estudiante y no se asignó P</w:t>
+      </w:r>
+      <w:r>
+        <w:rPr>
+          <w:rStyle w:val="Textoennegrita"/>
+          <w:sz w:val="24"/>
+        </w:rPr>
+        <w:t>.A.P.A</w:t>
+      </w:r>
+      <w:r>
+        <w:rPr>
+          <w:rStyle w:val="Textoennegrita"/>
+          <w:sz w:val="24"/>
+        </w:rPr>
+        <w:t xml:space="preserve">: </w:t>
+      </w:r>
+      <w:r>
+        <w:rPr>
+          <w:rStyle w:val="Textoennegrita"/>
+          <w:b w:val="0"/>
+          <w:sz w:val="24"/>
+        </w:rPr>
+        <w:t xml:space="preserve">El sistema muestra un mensaje de </w:t>
+      </w:r>
+      <w:r>
+        <w:rPr>
+          <w:rStyle w:val="Textoennegrita"/>
+          <w:sz w:val="24"/>
+        </w:rPr>
+        <w:t>error</w:t>
+      </w:r>
+      <w:r>
+        <w:rPr>
+          <w:rStyle w:val="Textoennegrita"/>
+          <w:sz w:val="24"/>
+        </w:rPr>
+        <w:t xml:space="preserve"> </w:t>
+      </w:r>
+      <w:r>
+        <w:rPr>
+          <w:rStyle w:val="Textoennegrita"/>
+          <w:b w:val="0"/>
+          <w:sz w:val="24"/>
+        </w:rPr>
+        <w:t>con</w:t>
+      </w:r>
+      <w:r>
+        <w:rPr>
+          <w:rStyle w:val="Textoennegrita"/>
+          <w:b w:val="0"/>
+          <w:sz w:val="24"/>
+        </w:rPr>
+        <w:t xml:space="preserve"> el mensaje “Si eres estudiante, debes ingresar tu </w:t>
+      </w:r>
+      <w:r>
+        <w:rPr>
+          <w:rStyle w:val="Textoennegrita"/>
+          <w:b w:val="0"/>
+          <w:sz w:val="24"/>
+        </w:rPr>
+        <w:t>P.A.P.A</w:t>
+      </w:r>
+      <w:r>
+        <w:rPr>
+          <w:rStyle w:val="Textoennegrita"/>
+          <w:b w:val="0"/>
+          <w:sz w:val="24"/>
+        </w:rPr>
+        <w:t xml:space="preserve">”, y luego muestra la interfaz </w:t>
+      </w:r>
+      <w:r>
+        <w:rPr>
+          <w:rStyle w:val="Textoennegrita"/>
+          <w:sz w:val="24"/>
+        </w:rPr>
+        <w:t>Registra Usuario.</w:t>
+      </w:r>
+    </w:p>
+    <w:p>
+      <w:pPr>
+        <w:spacing w:line="360" w:lineRule="auto"/>
+        <w:ind w:left="1065"/>
+        <w:jc w:val="both"/>
+        <w:rPr>
+          <w:rStyle w:val="Textoennegrita"/>
+          <w:sz w:val="24"/>
+        </w:rPr>
+      </w:pPr>
+      <w:r>
+        <w:rPr>
+          <w:rStyle w:val="Textoennegrita"/>
+          <w:sz w:val="24"/>
+        </w:rPr>
+        <w:t xml:space="preserve">Se seleccionó tipo de vinculación </w:t>
+      </w:r>
+      <w:r>
+        <w:rPr>
+          <w:rStyle w:val="Textoennegrita"/>
+          <w:sz w:val="24"/>
+        </w:rPr>
+        <w:t>Administrativo</w:t>
+      </w:r>
+      <w:r>
+        <w:rPr>
+          <w:rStyle w:val="Textoennegrita"/>
+          <w:sz w:val="24"/>
+        </w:rPr>
+        <w:t xml:space="preserve"> y no se asignó </w:t>
+      </w:r>
+      <w:r>
+        <w:rPr>
+          <w:rStyle w:val="Textoennegrita"/>
+          <w:sz w:val="24"/>
+        </w:rPr>
+        <w:t>Cargo</w:t>
+      </w:r>
+      <w:r>
+        <w:rPr>
+          <w:rStyle w:val="Textoennegrita"/>
+          <w:sz w:val="24"/>
+        </w:rPr>
+        <w:t xml:space="preserve">: </w:t>
+      </w:r>
+      <w:r>
+        <w:rPr>
+          <w:rStyle w:val="Textoennegrita"/>
+          <w:b w:val="0"/>
+          <w:sz w:val="24"/>
+        </w:rPr>
+        <w:t xml:space="preserve">El sistema muestra un mensaje de </w:t>
+      </w:r>
+      <w:r>
+        <w:rPr>
+          <w:rStyle w:val="Textoennegrita"/>
+          <w:sz w:val="24"/>
+        </w:rPr>
+        <w:t>error</w:t>
+      </w:r>
+      <w:r>
+        <w:rPr>
+          <w:rStyle w:val="Textoennegrita"/>
+          <w:sz w:val="24"/>
+        </w:rPr>
+        <w:t xml:space="preserve"> </w:t>
+      </w:r>
+      <w:r>
+        <w:rPr>
+          <w:rStyle w:val="Textoennegrita"/>
+          <w:b w:val="0"/>
+          <w:sz w:val="24"/>
+        </w:rPr>
+        <w:t>con</w:t>
+      </w:r>
+      <w:r>
+        <w:rPr>
+          <w:rStyle w:val="Textoennegrita"/>
+          <w:b w:val="0"/>
+          <w:sz w:val="24"/>
+        </w:rPr>
+        <w:t xml:space="preserve"> el mensaje “Si eres </w:t>
+      </w:r>
+      <w:r>
+        <w:rPr>
+          <w:rStyle w:val="Textoennegrita"/>
+          <w:b w:val="0"/>
+          <w:sz w:val="24"/>
+        </w:rPr>
+        <w:t>administrativo</w:t>
+      </w:r>
+      <w:r>
+        <w:rPr>
+          <w:rStyle w:val="Textoennegrita"/>
+          <w:b w:val="0"/>
+          <w:sz w:val="24"/>
+        </w:rPr>
+        <w:t xml:space="preserve">, debes ingresar tu </w:t>
+      </w:r>
+      <w:r>
+        <w:rPr>
+          <w:rStyle w:val="Textoennegrita"/>
+          <w:b w:val="0"/>
+          <w:sz w:val="24"/>
+        </w:rPr>
+        <w:t>cargo</w:t>
+      </w:r>
+      <w:r>
+        <w:rPr>
+          <w:rStyle w:val="Textoennegrita"/>
+          <w:b w:val="0"/>
+          <w:sz w:val="24"/>
+        </w:rPr>
+        <w:t xml:space="preserve">”, y luego muestra la interfaz </w:t>
+      </w:r>
+      <w:r>
+        <w:rPr>
+          <w:rStyle w:val="Textoennegrita"/>
+          <w:sz w:val="24"/>
+        </w:rPr>
+        <w:t>Registra Usuario.</w:t>
+      </w:r>
+    </w:p>
+    <w:p>
+      <w:pPr>
+        <w:spacing w:line="360" w:lineRule="auto"/>
+        <w:ind w:left="1065"/>
+        <w:jc w:val="both"/>
+        <w:rPr>
+          <w:rStyle w:val="Textoennegrita"/>
+          <w:sz w:val="24"/>
+        </w:rPr>
+      </w:pPr>
+      <w:r>
+        <w:rPr>
+          <w:rStyle w:val="Textoennegrita"/>
+          <w:sz w:val="24"/>
+        </w:rPr>
+        <w:lastRenderedPageBreak/>
         <w:t xml:space="preserve">Interfaces gráficas: </w:t>
       </w:r>
+    </w:p>
+    <w:p>
+      <w:pPr>
+        <w:spacing w:line="360" w:lineRule="auto"/>
+        <w:ind w:left="1065"/>
+        <w:jc w:val="both"/>
+        <w:rPr>
+          <w:rStyle w:val="Textoennegrita"/>
+          <w:sz w:val="24"/>
+        </w:rPr>
+      </w:pPr>
       <w:bookmarkStart w:id="1" w:name="_GoBack"/>
       <w:bookmarkEnd w:id="1"/>
     </w:p>
@@ -1498,7 +3712,6 @@
           <w:rStyle w:val="Textoennegrita"/>
           <w:sz w:val="24"/>
         </w:rPr>
-        <w:lastRenderedPageBreak/>
         <w:t>Secuencia básica: [Acá va el texto]</w:t>
       </w:r>
     </w:p>
@@ -1624,8 +3837,8 @@
     </w:p>
     <w:p/>
     <w:sectPr>
-      <w:headerReference w:type="default" r:id="rId10"/>
-      <w:footerReference w:type="default" r:id="rId11"/>
+      <w:headerReference w:type="default" r:id="rId11"/>
+      <w:footerReference w:type="default" r:id="rId12"/>
       <w:pgSz w:w="12240" w:h="15840"/>
       <w:pgMar w:top="1440" w:right="1440" w:bottom="1440" w:left="1440" w:header="0" w:footer="720" w:gutter="0"/>
       <w:pgNumType w:start="1"/>
@@ -1638,7 +3851,7 @@
 </file>
 
 <file path=word/endnotes.xml><?xml version="1.0" encoding="utf-8"?>
-<w:endnotes xmlns:wpc="http://schemas.microsoft.com/office/word/2010/wordprocessingCanvas" xmlns:cx="http://schemas.microsoft.com/office/drawing/2014/chartex" xmlns:cx1="http://schemas.microsoft.com/office/drawing/2015/9/8/chartex" xmlns:cx2="http://schemas.microsoft.com/office/drawing/2015/10/21/chartex" xmlns:cx3="http://schemas.microsoft.com/office/drawing/2016/5/9/chartex" xmlns:cx4="http://schemas.microsoft.com/office/drawing/2016/5/10/chartex" xmlns:cx5="http://schemas.microsoft.com/office/drawing/2016/5/11/chartex" xmlns:cx6="http://schemas.microsoft.com/office/drawing/2016/5/12/chartex" xmlns:cx7="http://schemas.microsoft.com/office/drawing/2016/5/13/chartex" xmlns:cx8="http://schemas.microsoft.com/office/drawing/2016/5/14/chartex" xmlns:mc="http://schemas.openxmlformats.org/markup-compatibility/2006" xmlns:aink="http://schemas.microsoft.com/office/drawing/2016/ink" xmlns:am3d="http://schemas.microsoft.com/office/drawing/2017/model3d" xmlns:o="urn:schemas-microsoft-com:office:office" xmlns:r="http://schemas.openxmlformats.org/officeDocument/2006/relationships" xmlns:m="http://schemas.openxmlformats.org/officeDocument/2006/math" xmlns:v="urn:schemas-microsoft-com:vml" xmlns:wp14="http://schemas.microsoft.com/office/word/2010/wordprocessingDrawing" xmlns:wp="http://schemas.openxmlformats.org/drawingml/2006/wordprocessingDrawing" xmlns:w10="urn:schemas-microsoft-com:office:word" xmlns:w="http://schemas.openxmlformats.org/wordprocessingml/2006/main" xmlns:w14="http://schemas.microsoft.com/office/word/2010/wordml" xmlns:w15="http://schemas.microsoft.com/office/word/2012/wordml" xmlns:w16cid="http://schemas.microsoft.com/office/word/2016/wordml/cid" xmlns:w16se="http://schemas.microsoft.com/office/word/2015/wordml/symex" xmlns:wpg="http://schemas.microsoft.com/office/word/2010/wordprocessingGroup" xmlns:wpi="http://schemas.microsoft.com/office/word/2010/wordprocessingInk" xmlns:wne="http://schemas.microsoft.com/office/word/2006/wordml" xmlns:wps="http://schemas.microsoft.com/office/word/2010/wordprocessingShape" mc:Ignorable="w14 w15 w16se w16cid wp14">
+<w:endnotes xmlns:wpc="http://schemas.microsoft.com/office/word/2010/wordprocessingCanvas" xmlns:mc="http://schemas.openxmlformats.org/markup-compatibility/2006" xmlns:o="urn:schemas-microsoft-com:office:office" xmlns:r="http://schemas.openxmlformats.org/officeDocument/2006/relationships" xmlns:m="http://schemas.openxmlformats.org/officeDocument/2006/math" xmlns:v="urn:schemas-microsoft-com:vml" xmlns:wp14="http://schemas.microsoft.com/office/word/2010/wordprocessingDrawing" xmlns:wp="http://schemas.openxmlformats.org/drawingml/2006/wordprocessingDrawing" xmlns:w10="urn:schemas-microsoft-com:office:word" xmlns:w="http://schemas.openxmlformats.org/wordprocessingml/2006/main" xmlns:w14="http://schemas.microsoft.com/office/word/2010/wordml" xmlns:wpg="http://schemas.microsoft.com/office/word/2010/wordprocessingGroup" xmlns:wpi="http://schemas.microsoft.com/office/word/2010/wordprocessingInk" xmlns:wne="http://schemas.microsoft.com/office/word/2006/wordml" xmlns:wps="http://schemas.microsoft.com/office/word/2010/wordprocessingShape" mc:Ignorable="w14 wp14">
   <w:endnote w:type="separator" w:id="-1">
     <w:p>
       <w:pPr>
@@ -1663,7 +3876,7 @@
 </file>
 
 <file path=word/footer1.xml><?xml version="1.0" encoding="utf-8"?>
-<w:ftr xmlns:wpc="http://schemas.microsoft.com/office/word/2010/wordprocessingCanvas" xmlns:cx="http://schemas.microsoft.com/office/drawing/2014/chartex" xmlns:cx1="http://schemas.microsoft.com/office/drawing/2015/9/8/chartex" xmlns:cx2="http://schemas.microsoft.com/office/drawing/2015/10/21/chartex" xmlns:cx3="http://schemas.microsoft.com/office/drawing/2016/5/9/chartex" xmlns:cx4="http://schemas.microsoft.com/office/drawing/2016/5/10/chartex" xmlns:cx5="http://schemas.microsoft.com/office/drawing/2016/5/11/chartex" xmlns:cx6="http://schemas.microsoft.com/office/drawing/2016/5/12/chartex" xmlns:cx7="http://schemas.microsoft.com/office/drawing/2016/5/13/chartex" xmlns:cx8="http://schemas.microsoft.com/office/drawing/2016/5/14/chartex" xmlns:mc="http://schemas.openxmlformats.org/markup-compatibility/2006" xmlns:aink="http://schemas.microsoft.com/office/drawing/2016/ink" xmlns:am3d="http://schemas.microsoft.com/office/drawing/2017/model3d" xmlns:o="urn:schemas-microsoft-com:office:office" xmlns:r="http://schemas.openxmlformats.org/officeDocument/2006/relationships" xmlns:m="http://schemas.openxmlformats.org/officeDocument/2006/math" xmlns:v="urn:schemas-microsoft-com:vml" xmlns:wp14="http://schemas.microsoft.com/office/word/2010/wordprocessingDrawing" xmlns:wp="http://schemas.openxmlformats.org/drawingml/2006/wordprocessingDrawing" xmlns:w10="urn:schemas-microsoft-com:office:word" xmlns:w="http://schemas.openxmlformats.org/wordprocessingml/2006/main" xmlns:w14="http://schemas.microsoft.com/office/word/2010/wordml" xmlns:w15="http://schemas.microsoft.com/office/word/2012/wordml" xmlns:w16cid="http://schemas.microsoft.com/office/word/2016/wordml/cid" xmlns:w16se="http://schemas.microsoft.com/office/word/2015/wordml/symex" xmlns:wpg="http://schemas.microsoft.com/office/word/2010/wordprocessingGroup" xmlns:wpi="http://schemas.microsoft.com/office/word/2010/wordprocessingInk" xmlns:wne="http://schemas.microsoft.com/office/word/2006/wordml" xmlns:wps="http://schemas.microsoft.com/office/word/2010/wordprocessingShape" mc:Ignorable="w14 w15 w16se w16cid wp14">
+<w:ftr xmlns:wpc="http://schemas.microsoft.com/office/word/2010/wordprocessingCanvas" xmlns:mc="http://schemas.openxmlformats.org/markup-compatibility/2006" xmlns:o="urn:schemas-microsoft-com:office:office" xmlns:r="http://schemas.openxmlformats.org/officeDocument/2006/relationships" xmlns:m="http://schemas.openxmlformats.org/officeDocument/2006/math" xmlns:v="urn:schemas-microsoft-com:vml" xmlns:wp14="http://schemas.microsoft.com/office/word/2010/wordprocessingDrawing" xmlns:wp="http://schemas.openxmlformats.org/drawingml/2006/wordprocessingDrawing" xmlns:w10="urn:schemas-microsoft-com:office:word" xmlns:w="http://schemas.openxmlformats.org/wordprocessingml/2006/main" xmlns:w14="http://schemas.microsoft.com/office/word/2010/wordml" xmlns:wpg="http://schemas.microsoft.com/office/word/2010/wordprocessingGroup" xmlns:wpi="http://schemas.microsoft.com/office/word/2010/wordprocessingInk" xmlns:wne="http://schemas.microsoft.com/office/word/2006/wordml" xmlns:wps="http://schemas.microsoft.com/office/word/2010/wordprocessingShape" mc:Ignorable="w14 wp14">
   <w:sdt>
     <w:sdtPr>
       <w:id w:val="-527414184"/>
@@ -1710,7 +3923,7 @@
 </file>
 
 <file path=word/footnotes.xml><?xml version="1.0" encoding="utf-8"?>
-<w:footnotes xmlns:wpc="http://schemas.microsoft.com/office/word/2010/wordprocessingCanvas" xmlns:cx="http://schemas.microsoft.com/office/drawing/2014/chartex" xmlns:cx1="http://schemas.microsoft.com/office/drawing/2015/9/8/chartex" xmlns:cx2="http://schemas.microsoft.com/office/drawing/2015/10/21/chartex" xmlns:cx3="http://schemas.microsoft.com/office/drawing/2016/5/9/chartex" xmlns:cx4="http://schemas.microsoft.com/office/drawing/2016/5/10/chartex" xmlns:cx5="http://schemas.microsoft.com/office/drawing/2016/5/11/chartex" xmlns:cx6="http://schemas.microsoft.com/office/drawing/2016/5/12/chartex" xmlns:cx7="http://schemas.microsoft.com/office/drawing/2016/5/13/chartex" xmlns:cx8="http://schemas.microsoft.com/office/drawing/2016/5/14/chartex" xmlns:mc="http://schemas.openxmlformats.org/markup-compatibility/2006" xmlns:aink="http://schemas.microsoft.com/office/drawing/2016/ink" xmlns:am3d="http://schemas.microsoft.com/office/drawing/2017/model3d" xmlns:o="urn:schemas-microsoft-com:office:office" xmlns:r="http://schemas.openxmlformats.org/officeDocument/2006/relationships" xmlns:m="http://schemas.openxmlformats.org/officeDocument/2006/math" xmlns:v="urn:schemas-microsoft-com:vml" xmlns:wp14="http://schemas.microsoft.com/office/word/2010/wordprocessingDrawing" xmlns:wp="http://schemas.openxmlformats.org/drawingml/2006/wordprocessingDrawing" xmlns:w10="urn:schemas-microsoft-com:office:word" xmlns:w="http://schemas.openxmlformats.org/wordprocessingml/2006/main" xmlns:w14="http://schemas.microsoft.com/office/word/2010/wordml" xmlns:w15="http://schemas.microsoft.com/office/word/2012/wordml" xmlns:w16cid="http://schemas.microsoft.com/office/word/2016/wordml/cid" xmlns:w16se="http://schemas.microsoft.com/office/word/2015/wordml/symex" xmlns:wpg="http://schemas.microsoft.com/office/word/2010/wordprocessingGroup" xmlns:wpi="http://schemas.microsoft.com/office/word/2010/wordprocessingInk" xmlns:wne="http://schemas.microsoft.com/office/word/2006/wordml" xmlns:wps="http://schemas.microsoft.com/office/word/2010/wordprocessingShape" mc:Ignorable="w14 w15 w16se w16cid wp14">
+<w:footnotes xmlns:wpc="http://schemas.microsoft.com/office/word/2010/wordprocessingCanvas" xmlns:mc="http://schemas.openxmlformats.org/markup-compatibility/2006" xmlns:o="urn:schemas-microsoft-com:office:office" xmlns:r="http://schemas.openxmlformats.org/officeDocument/2006/relationships" xmlns:m="http://schemas.openxmlformats.org/officeDocument/2006/math" xmlns:v="urn:schemas-microsoft-com:vml" xmlns:wp14="http://schemas.microsoft.com/office/word/2010/wordprocessingDrawing" xmlns:wp="http://schemas.openxmlformats.org/drawingml/2006/wordprocessingDrawing" xmlns:w10="urn:schemas-microsoft-com:office:word" xmlns:w="http://schemas.openxmlformats.org/wordprocessingml/2006/main" xmlns:w14="http://schemas.microsoft.com/office/word/2010/wordml" xmlns:wpg="http://schemas.microsoft.com/office/word/2010/wordprocessingGroup" xmlns:wpi="http://schemas.microsoft.com/office/word/2010/wordprocessingInk" xmlns:wne="http://schemas.microsoft.com/office/word/2006/wordml" xmlns:wps="http://schemas.microsoft.com/office/word/2010/wordprocessingShape" mc:Ignorable="w14 wp14">
   <w:footnote w:type="separator" w:id="-1">
     <w:p>
       <w:pPr>
@@ -1735,7 +3948,7 @@
 </file>
 
 <file path=word/header1.xml><?xml version="1.0" encoding="utf-8"?>
-<w:hdr xmlns:wpc="http://schemas.microsoft.com/office/word/2010/wordprocessingCanvas" xmlns:cx="http://schemas.microsoft.com/office/drawing/2014/chartex" xmlns:cx1="http://schemas.microsoft.com/office/drawing/2015/9/8/chartex" xmlns:cx2="http://schemas.microsoft.com/office/drawing/2015/10/21/chartex" xmlns:cx3="http://schemas.microsoft.com/office/drawing/2016/5/9/chartex" xmlns:cx4="http://schemas.microsoft.com/office/drawing/2016/5/10/chartex" xmlns:cx5="http://schemas.microsoft.com/office/drawing/2016/5/11/chartex" xmlns:cx6="http://schemas.microsoft.com/office/drawing/2016/5/12/chartex" xmlns:cx7="http://schemas.microsoft.com/office/drawing/2016/5/13/chartex" xmlns:cx8="http://schemas.microsoft.com/office/drawing/2016/5/14/chartex" xmlns:mc="http://schemas.openxmlformats.org/markup-compatibility/2006" xmlns:aink="http://schemas.microsoft.com/office/drawing/2016/ink" xmlns:am3d="http://schemas.microsoft.com/office/drawing/2017/model3d" xmlns:o="urn:schemas-microsoft-com:office:office" xmlns:r="http://schemas.openxmlformats.org/officeDocument/2006/relationships" xmlns:m="http://schemas.openxmlformats.org/officeDocument/2006/math" xmlns:v="urn:schemas-microsoft-com:vml" xmlns:wp14="http://schemas.microsoft.com/office/word/2010/wordprocessingDrawing" xmlns:wp="http://schemas.openxmlformats.org/drawingml/2006/wordprocessingDrawing" xmlns:w10="urn:schemas-microsoft-com:office:word" xmlns:w="http://schemas.openxmlformats.org/wordprocessingml/2006/main" xmlns:w14="http://schemas.microsoft.com/office/word/2010/wordml" xmlns:w15="http://schemas.microsoft.com/office/word/2012/wordml" xmlns:w16cid="http://schemas.microsoft.com/office/word/2016/wordml/cid" xmlns:w16se="http://schemas.microsoft.com/office/word/2015/wordml/symex" xmlns:wpg="http://schemas.microsoft.com/office/word/2010/wordprocessingGroup" xmlns:wpi="http://schemas.microsoft.com/office/word/2010/wordprocessingInk" xmlns:wne="http://schemas.microsoft.com/office/word/2006/wordml" xmlns:wps="http://schemas.microsoft.com/office/word/2010/wordprocessingShape" mc:Ignorable="w14 w15 w16se w16cid wp14">
+<w:hdr xmlns:wpc="http://schemas.microsoft.com/office/word/2010/wordprocessingCanvas" xmlns:mc="http://schemas.openxmlformats.org/markup-compatibility/2006" xmlns:o="urn:schemas-microsoft-com:office:office" xmlns:r="http://schemas.openxmlformats.org/officeDocument/2006/relationships" xmlns:m="http://schemas.openxmlformats.org/officeDocument/2006/math" xmlns:v="urn:schemas-microsoft-com:vml" xmlns:wp14="http://schemas.microsoft.com/office/word/2010/wordprocessingDrawing" xmlns:wp="http://schemas.openxmlformats.org/drawingml/2006/wordprocessingDrawing" xmlns:w10="urn:schemas-microsoft-com:office:word" xmlns:w="http://schemas.openxmlformats.org/wordprocessingml/2006/main" xmlns:w14="http://schemas.microsoft.com/office/word/2010/wordml" xmlns:wpg="http://schemas.microsoft.com/office/word/2010/wordprocessingGroup" xmlns:wpi="http://schemas.microsoft.com/office/word/2010/wordprocessingInk" xmlns:wne="http://schemas.microsoft.com/office/word/2006/wordml" xmlns:wps="http://schemas.microsoft.com/office/word/2010/wordprocessingShape" mc:Ignorable="w14 wp14">
   <w:p>
     <w:pPr>
       <w:keepLines/>
@@ -1760,8 +3973,8 @@
 </file>
 
 <file path=word/numbering.xml><?xml version="1.0" encoding="utf-8"?>
-<w:numbering xmlns:wpc="http://schemas.microsoft.com/office/word/2010/wordprocessingCanvas" xmlns:cx="http://schemas.microsoft.com/office/drawing/2014/chartex" xmlns:cx1="http://schemas.microsoft.com/office/drawing/2015/9/8/chartex" xmlns:cx2="http://schemas.microsoft.com/office/drawing/2015/10/21/chartex" xmlns:cx3="http://schemas.microsoft.com/office/drawing/2016/5/9/chartex" xmlns:cx4="http://schemas.microsoft.com/office/drawing/2016/5/10/chartex" xmlns:cx5="http://schemas.microsoft.com/office/drawing/2016/5/11/chartex" xmlns:cx6="http://schemas.microsoft.com/office/drawing/2016/5/12/chartex" xmlns:cx7="http://schemas.microsoft.com/office/drawing/2016/5/13/chartex" xmlns:cx8="http://schemas.microsoft.com/office/drawing/2016/5/14/chartex" xmlns:mc="http://schemas.openxmlformats.org/markup-compatibility/2006" xmlns:aink="http://schemas.microsoft.com/office/drawing/2016/ink" xmlns:am3d="http://schemas.microsoft.com/office/drawing/2017/model3d" xmlns:o="urn:schemas-microsoft-com:office:office" xmlns:r="http://schemas.openxmlformats.org/officeDocument/2006/relationships" xmlns:m="http://schemas.openxmlformats.org/officeDocument/2006/math" xmlns:v="urn:schemas-microsoft-com:vml" xmlns:wp14="http://schemas.microsoft.com/office/word/2010/wordprocessingDrawing" xmlns:wp="http://schemas.openxmlformats.org/drawingml/2006/wordprocessingDrawing" xmlns:w10="urn:schemas-microsoft-com:office:word" xmlns:w="http://schemas.openxmlformats.org/wordprocessingml/2006/main" xmlns:w14="http://schemas.microsoft.com/office/word/2010/wordml" xmlns:w15="http://schemas.microsoft.com/office/word/2012/wordml" xmlns:w16cid="http://schemas.microsoft.com/office/word/2016/wordml/cid" xmlns:w16se="http://schemas.microsoft.com/office/word/2015/wordml/symex" xmlns:wpg="http://schemas.microsoft.com/office/word/2010/wordprocessingGroup" xmlns:wpi="http://schemas.microsoft.com/office/word/2010/wordprocessingInk" xmlns:wne="http://schemas.microsoft.com/office/word/2006/wordml" xmlns:wps="http://schemas.microsoft.com/office/word/2010/wordprocessingShape" mc:Ignorable="w14 w15 w16se w16cid wp14">
-  <w:abstractNum w:abstractNumId="0" w15:restartNumberingAfterBreak="0">
+<w:numbering xmlns:wpc="http://schemas.microsoft.com/office/word/2010/wordprocessingCanvas" xmlns:mc="http://schemas.openxmlformats.org/markup-compatibility/2006" xmlns:o="urn:schemas-microsoft-com:office:office" xmlns:r="http://schemas.openxmlformats.org/officeDocument/2006/relationships" xmlns:m="http://schemas.openxmlformats.org/officeDocument/2006/math" xmlns:v="urn:schemas-microsoft-com:vml" xmlns:wp14="http://schemas.microsoft.com/office/word/2010/wordprocessingDrawing" xmlns:wp="http://schemas.openxmlformats.org/drawingml/2006/wordprocessingDrawing" xmlns:w10="urn:schemas-microsoft-com:office:word" xmlns:w="http://schemas.openxmlformats.org/wordprocessingml/2006/main" xmlns:w14="http://schemas.microsoft.com/office/word/2010/wordml" xmlns:wpg="http://schemas.microsoft.com/office/word/2010/wordprocessingGroup" xmlns:wpi="http://schemas.microsoft.com/office/word/2010/wordprocessingInk" xmlns:wne="http://schemas.microsoft.com/office/word/2006/wordml" xmlns:wps="http://schemas.microsoft.com/office/word/2010/wordprocessingShape" mc:Ignorable="w14 wp14">
+  <w:abstractNum w:abstractNumId="0">
     <w:nsid w:val="03032957"/>
     <w:multiLevelType w:val="multilevel"/>
     <w:tmpl w:val="6ED20CAC"/>
@@ -1874,7 +4087,7 @@
       </w:rPr>
     </w:lvl>
   </w:abstractNum>
-  <w:abstractNum w:abstractNumId="1" w15:restartNumberingAfterBreak="0">
+  <w:abstractNum w:abstractNumId="1">
     <w:nsid w:val="1CF945D1"/>
     <w:multiLevelType w:val="multilevel"/>
     <w:tmpl w:val="36D0450C"/>
@@ -1996,7 +4209,7 @@
       </w:rPr>
     </w:lvl>
   </w:abstractNum>
-  <w:abstractNum w:abstractNumId="2" w15:restartNumberingAfterBreak="0">
+  <w:abstractNum w:abstractNumId="2">
     <w:nsid w:val="28E93015"/>
     <w:multiLevelType w:val="hybridMultilevel"/>
     <w:tmpl w:val="C7A24E3A"/>
@@ -2095,7 +4308,7 @@
 </file>
 
 <file path=word/styles.xml><?xml version="1.0" encoding="utf-8"?>
-<w:styles xmlns:mc="http://schemas.openxmlformats.org/markup-compatibility/2006" xmlns:r="http://schemas.openxmlformats.org/officeDocument/2006/relationships" xmlns:w="http://schemas.openxmlformats.org/wordprocessingml/2006/main" xmlns:w14="http://schemas.microsoft.com/office/word/2010/wordml" xmlns:w15="http://schemas.microsoft.com/office/word/2012/wordml" xmlns:w16cid="http://schemas.microsoft.com/office/word/2016/wordml/cid" xmlns:w16se="http://schemas.microsoft.com/office/word/2015/wordml/symex" mc:Ignorable="w14 w15 w16se w16cid">
+<w:styles xmlns:mc="http://schemas.openxmlformats.org/markup-compatibility/2006" xmlns:r="http://schemas.openxmlformats.org/officeDocument/2006/relationships" xmlns:w="http://schemas.openxmlformats.org/wordprocessingml/2006/main" xmlns:w14="http://schemas.microsoft.com/office/word/2010/wordml" mc:Ignorable="w14">
   <w:docDefaults>
     <w:rPrDefault>
       <w:rPr>
@@ -2111,382 +4324,144 @@
       </w:pPr>
     </w:pPrDefault>
   </w:docDefaults>
-  <w:latentStyles w:defLockedState="0" w:defUIPriority="99" w:defSemiHidden="0" w:defUnhideWhenUsed="0" w:defQFormat="0" w:count="375">
-    <w:lsdException w:name="Normal" w:uiPriority="0" w:qFormat="1"/>
-    <w:lsdException w:name="heading 1" w:uiPriority="9" w:qFormat="1"/>
-    <w:lsdException w:name="heading 2" w:semiHidden="1" w:uiPriority="9" w:unhideWhenUsed="1" w:qFormat="1"/>
-    <w:lsdException w:name="heading 3" w:semiHidden="1" w:uiPriority="9" w:unhideWhenUsed="1" w:qFormat="1"/>
-    <w:lsdException w:name="heading 4" w:semiHidden="1" w:uiPriority="9" w:unhideWhenUsed="1" w:qFormat="1"/>
-    <w:lsdException w:name="heading 5" w:semiHidden="1" w:uiPriority="9" w:unhideWhenUsed="1" w:qFormat="1"/>
-    <w:lsdException w:name="heading 6" w:semiHidden="1" w:uiPriority="9" w:unhideWhenUsed="1" w:qFormat="1"/>
-    <w:lsdException w:name="heading 7" w:semiHidden="1" w:uiPriority="9" w:unhideWhenUsed="1" w:qFormat="1"/>
-    <w:lsdException w:name="heading 8" w:semiHidden="1" w:uiPriority="9" w:unhideWhenUsed="1" w:qFormat="1"/>
-    <w:lsdException w:name="heading 9" w:semiHidden="1" w:uiPriority="9" w:unhideWhenUsed="1" w:qFormat="1"/>
-    <w:lsdException w:name="index 1" w:semiHidden="1" w:unhideWhenUsed="1"/>
-    <w:lsdException w:name="index 2" w:semiHidden="1" w:unhideWhenUsed="1"/>
-    <w:lsdException w:name="index 3" w:semiHidden="1" w:unhideWhenUsed="1"/>
-    <w:lsdException w:name="index 4" w:semiHidden="1" w:unhideWhenUsed="1"/>
-    <w:lsdException w:name="index 5" w:semiHidden="1" w:unhideWhenUsed="1"/>
-    <w:lsdException w:name="index 6" w:semiHidden="1" w:unhideWhenUsed="1"/>
-    <w:lsdException w:name="index 7" w:semiHidden="1" w:unhideWhenUsed="1"/>
-    <w:lsdException w:name="index 8" w:semiHidden="1" w:unhideWhenUsed="1"/>
-    <w:lsdException w:name="index 9" w:semiHidden="1" w:unhideWhenUsed="1"/>
-    <w:lsdException w:name="toc 1" w:semiHidden="1" w:uiPriority="39" w:unhideWhenUsed="1"/>
-    <w:lsdException w:name="toc 2" w:semiHidden="1" w:uiPriority="39" w:unhideWhenUsed="1"/>
-    <w:lsdException w:name="toc 3" w:semiHidden="1" w:uiPriority="39" w:unhideWhenUsed="1"/>
-    <w:lsdException w:name="toc 4" w:semiHidden="1" w:uiPriority="39" w:unhideWhenUsed="1"/>
-    <w:lsdException w:name="toc 5" w:semiHidden="1" w:uiPriority="39" w:unhideWhenUsed="1"/>
-    <w:lsdException w:name="toc 6" w:semiHidden="1" w:uiPriority="39" w:unhideWhenUsed="1"/>
-    <w:lsdException w:name="toc 7" w:semiHidden="1" w:uiPriority="39" w:unhideWhenUsed="1"/>
-    <w:lsdException w:name="toc 8" w:semiHidden="1" w:uiPriority="39" w:unhideWhenUsed="1"/>
-    <w:lsdException w:name="toc 9" w:semiHidden="1" w:uiPriority="39" w:unhideWhenUsed="1"/>
-    <w:lsdException w:name="Normal Indent" w:semiHidden="1" w:unhideWhenUsed="1"/>
-    <w:lsdException w:name="footnote text" w:semiHidden="1" w:unhideWhenUsed="1"/>
-    <w:lsdException w:name="annotation text" w:semiHidden="1" w:unhideWhenUsed="1"/>
-    <w:lsdException w:name="header" w:semiHidden="1" w:unhideWhenUsed="1"/>
-    <w:lsdException w:name="footer" w:semiHidden="1" w:unhideWhenUsed="1"/>
-    <w:lsdException w:name="index heading" w:semiHidden="1" w:unhideWhenUsed="1"/>
-    <w:lsdException w:name="caption" w:semiHidden="1" w:uiPriority="35" w:unhideWhenUsed="1" w:qFormat="1"/>
-    <w:lsdException w:name="table of figures" w:semiHidden="1" w:unhideWhenUsed="1"/>
-    <w:lsdException w:name="envelope address" w:semiHidden="1" w:unhideWhenUsed="1"/>
-    <w:lsdException w:name="envelope return" w:semiHidden="1" w:unhideWhenUsed="1"/>
-    <w:lsdException w:name="footnote reference" w:semiHidden="1" w:unhideWhenUsed="1"/>
-    <w:lsdException w:name="annotation reference" w:semiHidden="1" w:unhideWhenUsed="1"/>
-    <w:lsdException w:name="line number" w:semiHidden="1" w:unhideWhenUsed="1"/>
-    <w:lsdException w:name="page number" w:semiHidden="1" w:unhideWhenUsed="1"/>
-    <w:lsdException w:name="endnote reference" w:semiHidden="1" w:unhideWhenUsed="1"/>
-    <w:lsdException w:name="endnote text" w:semiHidden="1" w:unhideWhenUsed="1"/>
-    <w:lsdException w:name="table of authorities" w:semiHidden="1" w:unhideWhenUsed="1"/>
-    <w:lsdException w:name="macro" w:semiHidden="1" w:unhideWhenUsed="1"/>
-    <w:lsdException w:name="toa heading" w:semiHidden="1" w:unhideWhenUsed="1"/>
-    <w:lsdException w:name="List" w:semiHidden="1" w:unhideWhenUsed="1"/>
-    <w:lsdException w:name="List Bullet" w:semiHidden="1" w:unhideWhenUsed="1"/>
-    <w:lsdException w:name="List Number" w:semiHidden="1" w:unhideWhenUsed="1"/>
-    <w:lsdException w:name="List 2" w:semiHidden="1" w:unhideWhenUsed="1"/>
-    <w:lsdException w:name="List 3" w:semiHidden="1" w:unhideWhenUsed="1"/>
-    <w:lsdException w:name="List 4" w:semiHidden="1" w:unhideWhenUsed="1"/>
-    <w:lsdException w:name="List 5" w:semiHidden="1" w:unhideWhenUsed="1"/>
-    <w:lsdException w:name="List Bullet 2" w:semiHidden="1" w:unhideWhenUsed="1"/>
-    <w:lsdException w:name="List Bullet 3" w:semiHidden="1" w:unhideWhenUsed="1"/>
-    <w:lsdException w:name="List Bullet 4" w:semiHidden="1" w:unhideWhenUsed="1"/>
-    <w:lsdException w:name="List Bullet 5" w:semiHidden="1" w:unhideWhenUsed="1"/>
-    <w:lsdException w:name="List Number 2" w:semiHidden="1" w:unhideWhenUsed="1"/>
-    <w:lsdException w:name="List Number 3" w:semiHidden="1" w:unhideWhenUsed="1"/>
-    <w:lsdException w:name="List Number 4" w:semiHidden="1" w:unhideWhenUsed="1"/>
-    <w:lsdException w:name="List Number 5" w:semiHidden="1" w:unhideWhenUsed="1"/>
-    <w:lsdException w:name="Title" w:uiPriority="10" w:qFormat="1"/>
-    <w:lsdException w:name="Closing" w:semiHidden="1" w:unhideWhenUsed="1"/>
-    <w:lsdException w:name="Signature" w:semiHidden="1" w:unhideWhenUsed="1"/>
-    <w:lsdException w:name="Default Paragraph Font" w:semiHidden="1" w:uiPriority="1" w:unhideWhenUsed="1"/>
-    <w:lsdException w:name="Body Text" w:semiHidden="1" w:unhideWhenUsed="1"/>
-    <w:lsdException w:name="Body Text Indent" w:semiHidden="1" w:unhideWhenUsed="1"/>
-    <w:lsdException w:name="List Continue" w:semiHidden="1" w:unhideWhenUsed="1"/>
-    <w:lsdException w:name="List Continue 2" w:semiHidden="1" w:unhideWhenUsed="1"/>
-    <w:lsdException w:name="List Continue 3" w:semiHidden="1" w:unhideWhenUsed="1"/>
-    <w:lsdException w:name="List Continue 4" w:semiHidden="1" w:unhideWhenUsed="1"/>
-    <w:lsdException w:name="List Continue 5" w:semiHidden="1" w:unhideWhenUsed="1"/>
-    <w:lsdException w:name="Message Header" w:semiHidden="1" w:unhideWhenUsed="1"/>
-    <w:lsdException w:name="Subtitle" w:uiPriority="11" w:qFormat="1"/>
-    <w:lsdException w:name="Salutation" w:semiHidden="1" w:unhideWhenUsed="1"/>
-    <w:lsdException w:name="Date" w:semiHidden="1" w:unhideWhenUsed="1"/>
-    <w:lsdException w:name="Body Text First Indent" w:semiHidden="1" w:unhideWhenUsed="1"/>
-    <w:lsdException w:name="Body Text First Indent 2" w:semiHidden="1" w:unhideWhenUsed="1"/>
-    <w:lsdException w:name="Note Heading" w:semiHidden="1" w:unhideWhenUsed="1"/>
-    <w:lsdException w:name="Body Text 2" w:semiHidden="1" w:unhideWhenUsed="1"/>
-    <w:lsdException w:name="Body Text 3" w:semiHidden="1" w:unhideWhenUsed="1"/>
-    <w:lsdException w:name="Body Text Indent 2" w:semiHidden="1" w:unhideWhenUsed="1"/>
-    <w:lsdException w:name="Body Text Indent 3" w:semiHidden="1" w:unhideWhenUsed="1"/>
-    <w:lsdException w:name="Block Text" w:semiHidden="1" w:unhideWhenUsed="1"/>
-    <w:lsdException w:name="Hyperlink" w:semiHidden="1" w:unhideWhenUsed="1"/>
-    <w:lsdException w:name="FollowedHyperlink" w:semiHidden="1" w:unhideWhenUsed="1"/>
-    <w:lsdException w:name="Strong" w:uiPriority="22" w:qFormat="1"/>
-    <w:lsdException w:name="Emphasis" w:uiPriority="20" w:qFormat="1"/>
-    <w:lsdException w:name="Document Map" w:semiHidden="1" w:unhideWhenUsed="1"/>
-    <w:lsdException w:name="Plain Text" w:semiHidden="1" w:unhideWhenUsed="1"/>
-    <w:lsdException w:name="E-mail Signature" w:semiHidden="1" w:unhideWhenUsed="1"/>
-    <w:lsdException w:name="HTML Top of Form" w:semiHidden="1" w:unhideWhenUsed="1"/>
-    <w:lsdException w:name="HTML Bottom of Form" w:semiHidden="1" w:unhideWhenUsed="1"/>
-    <w:lsdException w:name="Normal (Web)" w:semiHidden="1" w:unhideWhenUsed="1"/>
-    <w:lsdException w:name="HTML Acronym" w:semiHidden="1" w:unhideWhenUsed="1"/>
-    <w:lsdException w:name="HTML Address" w:semiHidden="1" w:unhideWhenUsed="1"/>
-    <w:lsdException w:name="HTML Cite" w:semiHidden="1" w:unhideWhenUsed="1"/>
-    <w:lsdException w:name="HTML Code" w:semiHidden="1" w:unhideWhenUsed="1"/>
-    <w:lsdException w:name="HTML Definition" w:semiHidden="1" w:unhideWhenUsed="1"/>
-    <w:lsdException w:name="HTML Keyboard" w:semiHidden="1" w:unhideWhenUsed="1"/>
-    <w:lsdException w:name="HTML Preformatted" w:semiHidden="1" w:unhideWhenUsed="1"/>
-    <w:lsdException w:name="HTML Sample" w:semiHidden="1" w:unhideWhenUsed="1"/>
-    <w:lsdException w:name="HTML Typewriter" w:semiHidden="1" w:unhideWhenUsed="1"/>
-    <w:lsdException w:name="HTML Variable" w:semiHidden="1" w:unhideWhenUsed="1"/>
-    <w:lsdException w:name="Normal Table" w:semiHidden="1" w:unhideWhenUsed="1"/>
-    <w:lsdException w:name="annotation subject" w:semiHidden="1" w:unhideWhenUsed="1"/>
-    <w:lsdException w:name="No List" w:semiHidden="1" w:unhideWhenUsed="1"/>
-    <w:lsdException w:name="Outline List 1" w:semiHidden="1" w:unhideWhenUsed="1"/>
-    <w:lsdException w:name="Outline List 2" w:semiHidden="1" w:unhideWhenUsed="1"/>
-    <w:lsdException w:name="Outline List 3" w:semiHidden="1" w:unhideWhenUsed="1"/>
-    <w:lsdException w:name="Table Simple 1" w:semiHidden="1" w:unhideWhenUsed="1"/>
-    <w:lsdException w:name="Table Simple 2" w:semiHidden="1" w:unhideWhenUsed="1"/>
-    <w:lsdException w:name="Table Simple 3" w:semiHidden="1" w:unhideWhenUsed="1"/>
-    <w:lsdException w:name="Table Classic 1" w:semiHidden="1" w:unhideWhenUsed="1"/>
-    <w:lsdException w:name="Table Classic 2" w:semiHidden="1" w:unhideWhenUsed="1"/>
-    <w:lsdException w:name="Table Classic 3" w:semiHidden="1" w:unhideWhenUsed="1"/>
-    <w:lsdException w:name="Table Classic 4" w:semiHidden="1" w:unhideWhenUsed="1"/>
-    <w:lsdException w:name="Table Colorful 1" w:semiHidden="1" w:unhideWhenUsed="1"/>
-    <w:lsdException w:name="Table Colorful 2" w:semiHidden="1" w:unhideWhenUsed="1"/>
-    <w:lsdException w:name="Table Colorful 3" w:semiHidden="1" w:unhideWhenUsed="1"/>
-    <w:lsdException w:name="Table Columns 1" w:semiHidden="1" w:unhideWhenUsed="1"/>
-    <w:lsdException w:name="Table Columns 2" w:semiHidden="1" w:unhideWhenUsed="1"/>
-    <w:lsdException w:name="Table Columns 3" w:semiHidden="1" w:unhideWhenUsed="1"/>
-    <w:lsdException w:name="Table Columns 4" w:semiHidden="1" w:unhideWhenUsed="1"/>
-    <w:lsdException w:name="Table Columns 5" w:semiHidden="1" w:unhideWhenUsed="1"/>
-    <w:lsdException w:name="Table Grid 1" w:semiHidden="1" w:unhideWhenUsed="1"/>
-    <w:lsdException w:name="Table Grid 2" w:semiHidden="1" w:unhideWhenUsed="1"/>
-    <w:lsdException w:name="Table Grid 3" w:semiHidden="1" w:unhideWhenUsed="1"/>
-    <w:lsdException w:name="Table Grid 4" w:semiHidden="1" w:unhideWhenUsed="1"/>
-    <w:lsdException w:name="Table Grid 5" w:semiHidden="1" w:unhideWhenUsed="1"/>
-    <w:lsdException w:name="Table Grid 6" w:semiHidden="1" w:unhideWhenUsed="1"/>
-    <w:lsdException w:name="Table Grid 7" w:semiHidden="1" w:unhideWhenUsed="1"/>
-    <w:lsdException w:name="Table Grid 8" w:semiHidden="1" w:unhideWhenUsed="1"/>
-    <w:lsdException w:name="Table List 1" w:semiHidden="1" w:unhideWhenUsed="1"/>
-    <w:lsdException w:name="Table List 2" w:semiHidden="1" w:unhideWhenUsed="1"/>
-    <w:lsdException w:name="Table List 3" w:semiHidden="1" w:unhideWhenUsed="1"/>
-    <w:lsdException w:name="Table List 4" w:semiHidden="1" w:unhideWhenUsed="1"/>
-    <w:lsdException w:name="Table List 5" w:semiHidden="1" w:unhideWhenUsed="1"/>
-    <w:lsdException w:name="Table List 6" w:semiHidden="1" w:unhideWhenUsed="1"/>
-    <w:lsdException w:name="Table List 7" w:semiHidden="1" w:unhideWhenUsed="1"/>
-    <w:lsdException w:name="Table List 8" w:semiHidden="1" w:unhideWhenUsed="1"/>
-    <w:lsdException w:name="Table 3D effects 1" w:semiHidden="1" w:unhideWhenUsed="1"/>
-    <w:lsdException w:name="Table 3D effects 2" w:semiHidden="1" w:unhideWhenUsed="1"/>
-    <w:lsdException w:name="Table 3D effects 3" w:semiHidden="1" w:unhideWhenUsed="1"/>
-    <w:lsdException w:name="Table Contemporary" w:semiHidden="1" w:unhideWhenUsed="1"/>
-    <w:lsdException w:name="Table Elegant" w:semiHidden="1" w:unhideWhenUsed="1"/>
-    <w:lsdException w:name="Table Professional" w:semiHidden="1" w:unhideWhenUsed="1"/>
-    <w:lsdException w:name="Table Subtle 1" w:semiHidden="1" w:unhideWhenUsed="1"/>
-    <w:lsdException w:name="Table Subtle 2" w:semiHidden="1" w:unhideWhenUsed="1"/>
-    <w:lsdException w:name="Table Web 1" w:semiHidden="1" w:unhideWhenUsed="1"/>
-    <w:lsdException w:name="Table Web 2" w:semiHidden="1" w:unhideWhenUsed="1"/>
-    <w:lsdException w:name="Table Web 3" w:semiHidden="1" w:unhideWhenUsed="1"/>
-    <w:lsdException w:name="Balloon Text" w:semiHidden="1" w:unhideWhenUsed="1"/>
-    <w:lsdException w:name="Table Grid" w:uiPriority="39"/>
-    <w:lsdException w:name="Table Theme" w:semiHidden="1" w:unhideWhenUsed="1"/>
-    <w:lsdException w:name="Placeholder Text" w:semiHidden="1"/>
-    <w:lsdException w:name="No Spacing" w:uiPriority="1" w:qFormat="1"/>
-    <w:lsdException w:name="Light Shading" w:uiPriority="60"/>
-    <w:lsdException w:name="Light List" w:uiPriority="61"/>
-    <w:lsdException w:name="Light Grid" w:uiPriority="62"/>
-    <w:lsdException w:name="Medium Shading 1" w:uiPriority="63"/>
-    <w:lsdException w:name="Medium Shading 2" w:uiPriority="64"/>
-    <w:lsdException w:name="Medium List 1" w:uiPriority="65"/>
-    <w:lsdException w:name="Medium List 2" w:uiPriority="66"/>
-    <w:lsdException w:name="Medium Grid 1" w:uiPriority="67"/>
-    <w:lsdException w:name="Medium Grid 2" w:uiPriority="68"/>
-    <w:lsdException w:name="Medium Grid 3" w:uiPriority="69"/>
-    <w:lsdException w:name="Dark List" w:uiPriority="70"/>
-    <w:lsdException w:name="Colorful Shading" w:uiPriority="71"/>
-    <w:lsdException w:name="Colorful List" w:uiPriority="72"/>
-    <w:lsdException w:name="Colorful Grid" w:uiPriority="73"/>
-    <w:lsdException w:name="Light Shading Accent 1" w:uiPriority="60"/>
-    <w:lsdException w:name="Light List Accent 1" w:uiPriority="61"/>
-    <w:lsdException w:name="Light Grid Accent 1" w:uiPriority="62"/>
-    <w:lsdException w:name="Medium Shading 1 Accent 1" w:uiPriority="63"/>
-    <w:lsdException w:name="Medium Shading 2 Accent 1" w:uiPriority="64"/>
-    <w:lsdException w:name="Medium List 1 Accent 1" w:uiPriority="65"/>
-    <w:lsdException w:name="Revision" w:semiHidden="1"/>
-    <w:lsdException w:name="List Paragraph" w:uiPriority="34" w:qFormat="1"/>
-    <w:lsdException w:name="Quote" w:uiPriority="29" w:qFormat="1"/>
-    <w:lsdException w:name="Intense Quote" w:uiPriority="30" w:qFormat="1"/>
-    <w:lsdException w:name="Medium List 2 Accent 1" w:uiPriority="66"/>
-    <w:lsdException w:name="Medium Grid 1 Accent 1" w:uiPriority="67"/>
-    <w:lsdException w:name="Medium Grid 2 Accent 1" w:uiPriority="68"/>
-    <w:lsdException w:name="Medium Grid 3 Accent 1" w:uiPriority="69"/>
-    <w:lsdException w:name="Dark List Accent 1" w:uiPriority="70"/>
-    <w:lsdException w:name="Colorful Shading Accent 1" w:uiPriority="71"/>
-    <w:lsdException w:name="Colorful List Accent 1" w:uiPriority="72"/>
-    <w:lsdException w:name="Colorful Grid Accent 1" w:uiPriority="73"/>
-    <w:lsdException w:name="Light Shading Accent 2" w:uiPriority="60"/>
-    <w:lsdException w:name="Light List Accent 2" w:uiPriority="61"/>
-    <w:lsdException w:name="Light Grid Accent 2" w:uiPriority="62"/>
-    <w:lsdException w:name="Medium Shading 1 Accent 2" w:uiPriority="63"/>
-    <w:lsdException w:name="Medium Shading 2 Accent 2" w:uiPriority="64"/>
-    <w:lsdException w:name="Medium List 1 Accent 2" w:uiPriority="65"/>
-    <w:lsdException w:name="Medium List 2 Accent 2" w:uiPriority="66"/>
-    <w:lsdException w:name="Medium Grid 1 Accent 2" w:uiPriority="67"/>
-    <w:lsdException w:name="Medium Grid 2 Accent 2" w:uiPriority="68"/>
-    <w:lsdException w:name="Medium Grid 3 Accent 2" w:uiPriority="69"/>
-    <w:lsdException w:name="Dark List Accent 2" w:uiPriority="70"/>
-    <w:lsdException w:name="Colorful Shading Accent 2" w:uiPriority="71"/>
-    <w:lsdException w:name="Colorful List Accent 2" w:uiPriority="72"/>
-    <w:lsdException w:name="Colorful Grid Accent 2" w:uiPriority="73"/>
-    <w:lsdException w:name="Light Shading Accent 3" w:uiPriority="60"/>
-    <w:lsdException w:name="Light List Accent 3" w:uiPriority="61"/>
-    <w:lsdException w:name="Light Grid Accent 3" w:uiPriority="62"/>
-    <w:lsdException w:name="Medium Shading 1 Accent 3" w:uiPriority="63"/>
-    <w:lsdException w:name="Medium Shading 2 Accent 3" w:uiPriority="64"/>
-    <w:lsdException w:name="Medium List 1 Accent 3" w:uiPriority="65"/>
-    <w:lsdException w:name="Medium List 2 Accent 3" w:uiPriority="66"/>
-    <w:lsdException w:name="Medium Grid 1 Accent 3" w:uiPriority="67"/>
-    <w:lsdException w:name="Medium Grid 2 Accent 3" w:uiPriority="68"/>
-    <w:lsdException w:name="Medium Grid 3 Accent 3" w:uiPriority="69"/>
-    <w:lsdException w:name="Dark List Accent 3" w:uiPriority="70"/>
-    <w:lsdException w:name="Colorful Shading Accent 3" w:uiPriority="71"/>
-    <w:lsdException w:name="Colorful List Accent 3" w:uiPriority="72"/>
-    <w:lsdException w:name="Colorful Grid Accent 3" w:uiPriority="73"/>
-    <w:lsdException w:name="Light Shading Accent 4" w:uiPriority="60"/>
-    <w:lsdException w:name="Light List Accent 4" w:uiPriority="61"/>
-    <w:lsdException w:name="Light Grid Accent 4" w:uiPriority="62"/>
-    <w:lsdException w:name="Medium Shading 1 Accent 4" w:uiPriority="63"/>
-    <w:lsdException w:name="Medium Shading 2 Accent 4" w:uiPriority="64"/>
-    <w:lsdException w:name="Medium List 1 Accent 4" w:uiPriority="65"/>
-    <w:lsdException w:name="Medium List 2 Accent 4" w:uiPriority="66"/>
-    <w:lsdException w:name="Medium Grid 1 Accent 4" w:uiPriority="67"/>
-    <w:lsdException w:name="Medium Grid 2 Accent 4" w:uiPriority="68"/>
-    <w:lsdException w:name="Medium Grid 3 Accent 4" w:uiPriority="69"/>
-    <w:lsdException w:name="Dark List Accent 4" w:uiPriority="70"/>
-    <w:lsdException w:name="Colorful Shading Accent 4" w:uiPriority="71"/>
-    <w:lsdException w:name="Colorful List Accent 4" w:uiPriority="72"/>
-    <w:lsdException w:name="Colorful Grid Accent 4" w:uiPriority="73"/>
-    <w:lsdException w:name="Light Shading Accent 5" w:uiPriority="60"/>
-    <w:lsdException w:name="Light List Accent 5" w:uiPriority="61"/>
-    <w:lsdException w:name="Light Grid Accent 5" w:uiPriority="62"/>
-    <w:lsdException w:name="Medium Shading 1 Accent 5" w:uiPriority="63"/>
-    <w:lsdException w:name="Medium Shading 2 Accent 5" w:uiPriority="64"/>
-    <w:lsdException w:name="Medium List 1 Accent 5" w:uiPriority="65"/>
-    <w:lsdException w:name="Medium List 2 Accent 5" w:uiPriority="66"/>
-    <w:lsdException w:name="Medium Grid 1 Accent 5" w:uiPriority="67"/>
-    <w:lsdException w:name="Medium Grid 2 Accent 5" w:uiPriority="68"/>
-    <w:lsdException w:name="Medium Grid 3 Accent 5" w:uiPriority="69"/>
-    <w:lsdException w:name="Dark List Accent 5" w:uiPriority="70"/>
-    <w:lsdException w:name="Colorful Shading Accent 5" w:uiPriority="71"/>
-    <w:lsdException w:name="Colorful List Accent 5" w:uiPriority="72"/>
-    <w:lsdException w:name="Colorful Grid Accent 5" w:uiPriority="73"/>
-    <w:lsdException w:name="Light Shading Accent 6" w:uiPriority="60"/>
-    <w:lsdException w:name="Light List Accent 6" w:uiPriority="61"/>
-    <w:lsdException w:name="Light Grid Accent 6" w:uiPriority="62"/>
-    <w:lsdException w:name="Medium Shading 1 Accent 6" w:uiPriority="63"/>
-    <w:lsdException w:name="Medium Shading 2 Accent 6" w:uiPriority="64"/>
-    <w:lsdException w:name="Medium List 1 Accent 6" w:uiPriority="65"/>
-    <w:lsdException w:name="Medium List 2 Accent 6" w:uiPriority="66"/>
-    <w:lsdException w:name="Medium Grid 1 Accent 6" w:uiPriority="67"/>
-    <w:lsdException w:name="Medium Grid 2 Accent 6" w:uiPriority="68"/>
-    <w:lsdException w:name="Medium Grid 3 Accent 6" w:uiPriority="69"/>
-    <w:lsdException w:name="Dark List Accent 6" w:uiPriority="70"/>
-    <w:lsdException w:name="Colorful Shading Accent 6" w:uiPriority="71"/>
-    <w:lsdException w:name="Colorful List Accent 6" w:uiPriority="72"/>
-    <w:lsdException w:name="Colorful Grid Accent 6" w:uiPriority="73"/>
-    <w:lsdException w:name="Subtle Emphasis" w:uiPriority="19" w:qFormat="1"/>
-    <w:lsdException w:name="Intense Emphasis" w:uiPriority="21" w:qFormat="1"/>
-    <w:lsdException w:name="Subtle Reference" w:uiPriority="31" w:qFormat="1"/>
-    <w:lsdException w:name="Intense Reference" w:uiPriority="32" w:qFormat="1"/>
-    <w:lsdException w:name="Book Title" w:uiPriority="33" w:qFormat="1"/>
-    <w:lsdException w:name="Bibliography" w:semiHidden="1" w:uiPriority="37" w:unhideWhenUsed="1"/>
-    <w:lsdException w:name="TOC Heading" w:semiHidden="1" w:uiPriority="39" w:unhideWhenUsed="1" w:qFormat="1"/>
-    <w:lsdException w:name="Plain Table 1" w:uiPriority="41"/>
-    <w:lsdException w:name="Plain Table 2" w:uiPriority="42"/>
-    <w:lsdException w:name="Plain Table 3" w:uiPriority="43"/>
-    <w:lsdException w:name="Plain Table 4" w:uiPriority="44"/>
-    <w:lsdException w:name="Plain Table 5" w:uiPriority="45"/>
-    <w:lsdException w:name="Grid Table Light" w:uiPriority="40"/>
-    <w:lsdException w:name="Grid Table 1 Light" w:uiPriority="46"/>
-    <w:lsdException w:name="Grid Table 2" w:uiPriority="47"/>
-    <w:lsdException w:name="Grid Table 3" w:uiPriority="48"/>
-    <w:lsdException w:name="Grid Table 4" w:uiPriority="49"/>
-    <w:lsdException w:name="Grid Table 5 Dark" w:uiPriority="50"/>
-    <w:lsdException w:name="Grid Table 6 Colorful" w:uiPriority="51"/>
-    <w:lsdException w:name="Grid Table 7 Colorful" w:uiPriority="52"/>
-    <w:lsdException w:name="Grid Table 1 Light Accent 1" w:uiPriority="46"/>
-    <w:lsdException w:name="Grid Table 2 Accent 1" w:uiPriority="47"/>
-    <w:lsdException w:name="Grid Table 3 Accent 1" w:uiPriority="48"/>
-    <w:lsdException w:name="Grid Table 4 Accent 1" w:uiPriority="49"/>
-    <w:lsdException w:name="Grid Table 5 Dark Accent 1" w:uiPriority="50"/>
-    <w:lsdException w:name="Grid Table 6 Colorful Accent 1" w:uiPriority="51"/>
-    <w:lsdException w:name="Grid Table 7 Colorful Accent 1" w:uiPriority="52"/>
-    <w:lsdException w:name="Grid Table 1 Light Accent 2" w:uiPriority="46"/>
-    <w:lsdException w:name="Grid Table 2 Accent 2" w:uiPriority="47"/>
-    <w:lsdException w:name="Grid Table 3 Accent 2" w:uiPriority="48"/>
-    <w:lsdException w:name="Grid Table 4 Accent 2" w:uiPriority="49"/>
-    <w:lsdException w:name="Grid Table 5 Dark Accent 2" w:uiPriority="50"/>
-    <w:lsdException w:name="Grid Table 6 Colorful Accent 2" w:uiPriority="51"/>
-    <w:lsdException w:name="Grid Table 7 Colorful Accent 2" w:uiPriority="52"/>
-    <w:lsdException w:name="Grid Table 1 Light Accent 3" w:uiPriority="46"/>
-    <w:lsdException w:name="Grid Table 2 Accent 3" w:uiPriority="47"/>
-    <w:lsdException w:name="Grid Table 3 Accent 3" w:uiPriority="48"/>
-    <w:lsdException w:name="Grid Table 4 Accent 3" w:uiPriority="49"/>
-    <w:lsdException w:name="Grid Table 5 Dark Accent 3" w:uiPriority="50"/>
-    <w:lsdException w:name="Grid Table 6 Colorful Accent 3" w:uiPriority="51"/>
-    <w:lsdException w:name="Grid Table 7 Colorful Accent 3" w:uiPriority="52"/>
-    <w:lsdException w:name="Grid Table 1 Light Accent 4" w:uiPriority="46"/>
-    <w:lsdException w:name="Grid Table 2 Accent 4" w:uiPriority="47"/>
-    <w:lsdException w:name="Grid Table 3 Accent 4" w:uiPriority="48"/>
-    <w:lsdException w:name="Grid Table 4 Accent 4" w:uiPriority="49"/>
-    <w:lsdException w:name="Grid Table 5 Dark Accent 4" w:uiPriority="50"/>
-    <w:lsdException w:name="Grid Table 6 Colorful Accent 4" w:uiPriority="51"/>
-    <w:lsdException w:name="Grid Table 7 Colorful Accent 4" w:uiPriority="52"/>
-    <w:lsdException w:name="Grid Table 1 Light Accent 5" w:uiPriority="46"/>
-    <w:lsdException w:name="Grid Table 2 Accent 5" w:uiPriority="47"/>
-    <w:lsdException w:name="Grid Table 3 Accent 5" w:uiPriority="48"/>
-    <w:lsdException w:name="Grid Table 4 Accent 5" w:uiPriority="49"/>
-    <w:lsdException w:name="Grid Table 5 Dark Accent 5" w:uiPriority="50"/>
-    <w:lsdException w:name="Grid Table 6 Colorful Accent 5" w:uiPriority="51"/>
-    <w:lsdException w:name="Grid Table 7 Colorful Accent 5" w:uiPriority="52"/>
-    <w:lsdException w:name="Grid Table 1 Light Accent 6" w:uiPriority="46"/>
-    <w:lsdException w:name="Grid Table 2 Accent 6" w:uiPriority="47"/>
-    <w:lsdException w:name="Grid Table 3 Accent 6" w:uiPriority="48"/>
-    <w:lsdException w:name="Grid Table 4 Accent 6" w:uiPriority="49"/>
-    <w:lsdException w:name="Grid Table 5 Dark Accent 6" w:uiPriority="50"/>
-    <w:lsdException w:name="Grid Table 6 Colorful Accent 6" w:uiPriority="51"/>
-    <w:lsdException w:name="Grid Table 7 Colorful Accent 6" w:uiPriority="52"/>
-    <w:lsdException w:name="List Table 1 Light" w:uiPriority="46"/>
-    <w:lsdException w:name="List Table 2" w:uiPriority="47"/>
-    <w:lsdException w:name="List Table 3" w:uiPriority="48"/>
-    <w:lsdException w:name="List Table 4" w:uiPriority="49"/>
-    <w:lsdException w:name="List Table 5 Dark" w:uiPriority="50"/>
-    <w:lsdException w:name="List Table 6 Colorful" w:uiPriority="51"/>
-    <w:lsdException w:name="List Table 7 Colorful" w:uiPriority="52"/>
-    <w:lsdException w:name="List Table 1 Light Accent 1" w:uiPriority="46"/>
-    <w:lsdException w:name="List Table 2 Accent 1" w:uiPriority="47"/>
-    <w:lsdException w:name="List Table 3 Accent 1" w:uiPriority="48"/>
-    <w:lsdException w:name="List Table 4 Accent 1" w:uiPriority="49"/>
-    <w:lsdException w:name="List Table 5 Dark Accent 1" w:uiPriority="50"/>
-    <w:lsdException w:name="List Table 6 Colorful Accent 1" w:uiPriority="51"/>
-    <w:lsdException w:name="List Table 7 Colorful Accent 1" w:uiPriority="52"/>
-    <w:lsdException w:name="List Table 1 Light Accent 2" w:uiPriority="46"/>
-    <w:lsdException w:name="List Table 2 Accent 2" w:uiPriority="47"/>
-    <w:lsdException w:name="List Table 3 Accent 2" w:uiPriority="48"/>
-    <w:lsdException w:name="List Table 4 Accent 2" w:uiPriority="49"/>
-    <w:lsdException w:name="List Table 5 Dark Accent 2" w:uiPriority="50"/>
-    <w:lsdException w:name="List Table 6 Colorful Accent 2" w:uiPriority="51"/>
-    <w:lsdException w:name="List Table 7 Colorful Accent 2" w:uiPriority="52"/>
-    <w:lsdException w:name="List Table 1 Light Accent 3" w:uiPriority="46"/>
-    <w:lsdException w:name="List Table 2 Accent 3" w:uiPriority="47"/>
-    <w:lsdException w:name="List Table 3 Accent 3" w:uiPriority="48"/>
-    <w:lsdException w:name="List Table 4 Accent 3" w:uiPriority="49"/>
-    <w:lsdException w:name="List Table 5 Dark Accent 3" w:uiPriority="50"/>
-    <w:lsdException w:name="List Table 6 Colorful Accent 3" w:uiPriority="51"/>
-    <w:lsdException w:name="List Table 7 Colorful Accent 3" w:uiPriority="52"/>
-    <w:lsdException w:name="List Table 1 Light Accent 4" w:uiPriority="46"/>
-    <w:lsdException w:name="List Table 2 Accent 4" w:uiPriority="47"/>
-    <w:lsdException w:name="List Table 3 Accent 4" w:uiPriority="48"/>
-    <w:lsdException w:name="List Table 4 Accent 4" w:uiPriority="49"/>
-    <w:lsdException w:name="List Table 5 Dark Accent 4" w:uiPriority="50"/>
-    <w:lsdException w:name="List Table 6 Colorful Accent 4" w:uiPriority="51"/>
-    <w:lsdException w:name="List Table 7 Colorful Accent 4" w:uiPriority="52"/>
-    <w:lsdException w:name="List Table 1 Light Accent 5" w:uiPriority="46"/>
-    <w:lsdException w:name="List Table 2 Accent 5" w:uiPriority="47"/>
-    <w:lsdException w:name="List Table 3 Accent 5" w:uiPriority="48"/>
-    <w:lsdException w:name="List Table 4 Accent 5" w:uiPriority="49"/>
-    <w:lsdException w:name="List Table 5 Dark Accent 5" w:uiPriority="50"/>
-    <w:lsdException w:name="List Table 6 Colorful Accent 5" w:uiPriority="51"/>
-    <w:lsdException w:name="List Table 7 Colorful Accent 5" w:uiPriority="52"/>
-    <w:lsdException w:name="List Table 1 Light Accent 6" w:uiPriority="46"/>
-    <w:lsdException w:name="List Table 2 Accent 6" w:uiPriority="47"/>
-    <w:lsdException w:name="List Table 3 Accent 6" w:uiPriority="48"/>
-    <w:lsdException w:name="List Table 4 Accent 6" w:uiPriority="49"/>
-    <w:lsdException w:name="List Table 5 Dark Accent 6" w:uiPriority="50"/>
-    <w:lsdException w:name="List Table 6 Colorful Accent 6" w:uiPriority="51"/>
-    <w:lsdException w:name="List Table 7 Colorful Accent 6" w:uiPriority="52"/>
-    <w:lsdException w:name="Mention" w:semiHidden="1" w:unhideWhenUsed="1"/>
-    <w:lsdException w:name="Smart Hyperlink" w:semiHidden="1" w:unhideWhenUsed="1"/>
-    <w:lsdException w:name="Hashtag" w:semiHidden="1" w:unhideWhenUsed="1"/>
-    <w:lsdException w:name="Unresolved Mention" w:semiHidden="1" w:unhideWhenUsed="1"/>
+  <w:latentStyles w:defLockedState="0" w:defUIPriority="99" w:defSemiHidden="1" w:defUnhideWhenUsed="1" w:defQFormat="0" w:count="267">
+    <w:lsdException w:name="Normal" w:semiHidden="0" w:uiPriority="0" w:unhideWhenUsed="0" w:qFormat="1"/>
+    <w:lsdException w:name="heading 1" w:semiHidden="0" w:uiPriority="9" w:unhideWhenUsed="0" w:qFormat="1"/>
+    <w:lsdException w:name="heading 2" w:uiPriority="9" w:qFormat="1"/>
+    <w:lsdException w:name="heading 3" w:uiPriority="9" w:qFormat="1"/>
+    <w:lsdException w:name="heading 4" w:uiPriority="9" w:qFormat="1"/>
+    <w:lsdException w:name="heading 5" w:uiPriority="9" w:qFormat="1"/>
+    <w:lsdException w:name="heading 6" w:uiPriority="9" w:qFormat="1"/>
+    <w:lsdException w:name="heading 7" w:uiPriority="9" w:qFormat="1"/>
+    <w:lsdException w:name="heading 8" w:uiPriority="9" w:qFormat="1"/>
+    <w:lsdException w:name="heading 9" w:uiPriority="9" w:qFormat="1"/>
+    <w:lsdException w:name="toc 1" w:uiPriority="39"/>
+    <w:lsdException w:name="toc 2" w:uiPriority="39"/>
+    <w:lsdException w:name="toc 3" w:uiPriority="39"/>
+    <w:lsdException w:name="toc 4" w:uiPriority="39"/>
+    <w:lsdException w:name="toc 5" w:uiPriority="39"/>
+    <w:lsdException w:name="toc 6" w:uiPriority="39"/>
+    <w:lsdException w:name="toc 7" w:uiPriority="39"/>
+    <w:lsdException w:name="toc 8" w:uiPriority="39"/>
+    <w:lsdException w:name="toc 9" w:uiPriority="39"/>
+    <w:lsdException w:name="caption" w:uiPriority="35" w:qFormat="1"/>
+    <w:lsdException w:name="Title" w:semiHidden="0" w:uiPriority="10" w:unhideWhenUsed="0" w:qFormat="1"/>
+    <w:lsdException w:name="Default Paragraph Font" w:uiPriority="1"/>
+    <w:lsdException w:name="Subtitle" w:semiHidden="0" w:uiPriority="11" w:unhideWhenUsed="0" w:qFormat="1"/>
+    <w:lsdException w:name="Strong" w:semiHidden="0" w:uiPriority="22" w:unhideWhenUsed="0" w:qFormat="1"/>
+    <w:lsdException w:name="Emphasis" w:semiHidden="0" w:uiPriority="20" w:unhideWhenUsed="0" w:qFormat="1"/>
+    <w:lsdException w:name="Table Grid" w:semiHidden="0" w:uiPriority="39" w:unhideWhenUsed="0"/>
+    <w:lsdException w:name="Placeholder Text" w:unhideWhenUsed="0"/>
+    <w:lsdException w:name="No Spacing" w:semiHidden="0" w:uiPriority="1" w:unhideWhenUsed="0" w:qFormat="1"/>
+    <w:lsdException w:name="Light Shading" w:semiHidden="0" w:uiPriority="60" w:unhideWhenUsed="0"/>
+    <w:lsdException w:name="Light List" w:semiHidden="0" w:uiPriority="61" w:unhideWhenUsed="0"/>
+    <w:lsdException w:name="Light Grid" w:semiHidden="0" w:uiPriority="62" w:unhideWhenUsed="0"/>
+    <w:lsdException w:name="Medium Shading 1" w:semiHidden="0" w:uiPriority="63" w:unhideWhenUsed="0"/>
+    <w:lsdException w:name="Medium Shading 2" w:semiHidden="0" w:uiPriority="64" w:unhideWhenUsed="0"/>
+    <w:lsdException w:name="Medium List 1" w:semiHidden="0" w:uiPriority="65" w:unhideWhenUsed="0"/>
+    <w:lsdException w:name="Medium List 2" w:semiHidden="0" w:uiPriority="66" w:unhideWhenUsed="0"/>
+    <w:lsdException w:name="Medium Grid 1" w:semiHidden="0" w:uiPriority="67" w:unhideWhenUsed="0"/>
+    <w:lsdException w:name="Medium Grid 2" w:semiHidden="0" w:uiPriority="68" w:unhideWhenUsed="0"/>
+    <w:lsdException w:name="Medium Grid 3" w:semiHidden="0" w:uiPriority="69" w:unhideWhenUsed="0"/>
+    <w:lsdException w:name="Dark List" w:semiHidden="0" w:uiPriority="70" w:unhideWhenUsed="0"/>
+    <w:lsdException w:name="Colorful Shading" w:semiHidden="0" w:uiPriority="71" w:unhideWhenUsed="0"/>
+    <w:lsdException w:name="Colorful List" w:semiHidden="0" w:uiPriority="72" w:unhideWhenUsed="0"/>
+    <w:lsdException w:name="Colorful Grid" w:semiHidden="0" w:uiPriority="73" w:unhideWhenUsed="0"/>
+    <w:lsdException w:name="Light Shading Accent 1" w:semiHidden="0" w:uiPriority="60" w:unhideWhenUsed="0"/>
+    <w:lsdException w:name="Light List Accent 1" w:semiHidden="0" w:uiPriority="61" w:unhideWhenUsed="0"/>
+    <w:lsdException w:name="Light Grid Accent 1" w:semiHidden="0" w:uiPriority="62" w:unhideWhenUsed="0"/>
+    <w:lsdException w:name="Medium Shading 1 Accent 1" w:semiHidden="0" w:uiPriority="63" w:unhideWhenUsed="0"/>
+    <w:lsdException w:name="Medium Shading 2 Accent 1" w:semiHidden="0" w:uiPriority="64" w:unhideWhenUsed="0"/>
+    <w:lsdException w:name="Medium List 1 Accent 1" w:semiHidden="0" w:uiPriority="65" w:unhideWhenUsed="0"/>
+    <w:lsdException w:name="Revision" w:unhideWhenUsed="0"/>
+    <w:lsdException w:name="List Paragraph" w:semiHidden="0" w:uiPriority="34" w:unhideWhenUsed="0" w:qFormat="1"/>
+    <w:lsdException w:name="Quote" w:semiHidden="0" w:uiPriority="29" w:unhideWhenUsed="0" w:qFormat="1"/>
+    <w:lsdException w:name="Intense Quote" w:semiHidden="0" w:uiPriority="30" w:unhideWhenUsed="0" w:qFormat="1"/>
+    <w:lsdException w:name="Medium List 2 Accent 1" w:semiHidden="0" w:uiPriority="66" w:unhideWhenUsed="0"/>
+    <w:lsdException w:name="Medium Grid 1 Accent 1" w:semiHidden="0" w:uiPriority="67" w:unhideWhenUsed="0"/>
+    <w:lsdException w:name="Medium Grid 2 Accent 1" w:semiHidden="0" w:uiPriority="68" w:unhideWhenUsed="0"/>
+    <w:lsdException w:name="Medium Grid 3 Accent 1" w:semiHidden="0" w:uiPriority="69" w:unhideWhenUsed="0"/>
+    <w:lsdException w:name="Dark List Accent 1" w:semiHidden="0" w:uiPriority="70" w:unhideWhenUsed="0"/>
+    <w:lsdException w:name="Colorful Shading Accent 1" w:semiHidden="0" w:uiPriority="71" w:unhideWhenUsed="0"/>
+    <w:lsdException w:name="Colorful List Accent 1" w:semiHidden="0" w:uiPriority="72" w:unhideWhenUsed="0"/>
+    <w:lsdException w:name="Colorful Grid Accent 1" w:semiHidden="0" w:uiPriority="73" w:unhideWhenUsed="0"/>
+    <w:lsdException w:name="Light Shading Accent 2" w:semiHidden="0" w:uiPriority="60" w:unhideWhenUsed="0"/>
+    <w:lsdException w:name="Light List Accent 2" w:semiHidden="0" w:uiPriority="61" w:unhideWhenUsed="0"/>
+    <w:lsdException w:name="Light Grid Accent 2" w:semiHidden="0" w:uiPriority="62" w:unhideWhenUsed="0"/>
+    <w:lsdException w:name="Medium Shading 1 Accent 2" w:semiHidden="0" w:uiPriority="63" w:unhideWhenUsed="0"/>
+    <w:lsdException w:name="Medium Shading 2 Accent 2" w:semiHidden="0" w:uiPriority="64" w:unhideWhenUsed="0"/>
+    <w:lsdException w:name="Medium List 1 Accent 2" w:semiHidden="0" w:uiPriority="65" w:unhideWhenUsed="0"/>
+    <w:lsdException w:name="Medium List 2 Accent 2" w:semiHidden="0" w:uiPriority="66" w:unhideWhenUsed="0"/>
+    <w:lsdException w:name="Medium Grid 1 Accent 2" w:semiHidden="0" w:uiPriority="67" w:unhideWhenUsed="0"/>
+    <w:lsdException w:name="Medium Grid 2 Accent 2" w:semiHidden="0" w:uiPriority="68" w:unhideWhenUsed="0"/>
+    <w:lsdException w:name="Medium Grid 3 Accent 2" w:semiHidden="0" w:uiPriority="69" w:unhideWhenUsed="0"/>
+    <w:lsdException w:name="Dark List Accent 2" w:semiHidden="0" w:uiPriority="70" w:unhideWhenUsed="0"/>
+    <w:lsdException w:name="Colorful Shading Accent 2" w:semiHidden="0" w:uiPriority="71" w:unhideWhenUsed="0"/>
+    <w:lsdException w:name="Colorful List Accent 2" w:semiHidden="0" w:uiPriority="72" w:unhideWhenUsed="0"/>
+    <w:lsdException w:name="Colorful Grid Accent 2" w:semiHidden="0" w:uiPriority="73" w:unhideWhenUsed="0"/>
+    <w:lsdException w:name="Light Shading Accent 3" w:semiHidden="0" w:uiPriority="60" w:unhideWhenUsed="0"/>
+    <w:lsdException w:name="Light List Accent 3" w:semiHidden="0" w:uiPriority="61" w:unhideWhenUsed="0"/>
+    <w:lsdException w:name="Light Grid Accent 3" w:semiHidden="0" w:uiPriority="62" w:unhideWhenUsed="0"/>
+    <w:lsdException w:name="Medium Shading 1 Accent 3" w:semiHidden="0" w:uiPriority="63" w:unhideWhenUsed="0"/>
+    <w:lsdException w:name="Medium Shading 2 Accent 3" w:semiHidden="0" w:uiPriority="64" w:unhideWhenUsed="0"/>
+    <w:lsdException w:name="Medium List 1 Accent 3" w:semiHidden="0" w:uiPriority="65" w:unhideWhenUsed="0"/>
+    <w:lsdException w:name="Medium List 2 Accent 3" w:semiHidden="0" w:uiPriority="66" w:unhideWhenUsed="0"/>
+    <w:lsdException w:name="Medium Grid 1 Accent 3" w:semiHidden="0" w:uiPriority="67" w:unhideWhenUsed="0"/>
+    <w:lsdException w:name="Medium Grid 2 Accent 3" w:semiHidden="0" w:uiPriority="68" w:unhideWhenUsed="0"/>
+    <w:lsdException w:name="Medium Grid 3 Accent 3" w:semiHidden="0" w:uiPriority="69" w:unhideWhenUsed="0"/>
+    <w:lsdException w:name="Dark List Accent 3" w:semiHidden="0" w:uiPriority="70" w:unhideWhenUsed="0"/>
+    <w:lsdException w:name="Colorful Shading Accent 3" w:semiHidden="0" w:uiPriority="71" w:unhideWhenUsed="0"/>
+    <w:lsdException w:name="Colorful List Accent 3" w:semiHidden="0" w:uiPriority="72" w:unhideWhenUsed="0"/>
+    <w:lsdException w:name="Colorful Grid Accent 3" w:semiHidden="0" w:uiPriority="73" w:unhideWhenUsed="0"/>
+    <w:lsdException w:name="Light Shading Accent 4" w:semiHidden="0" w:uiPriority="60" w:unhideWhenUsed="0"/>
+    <w:lsdException w:name="Light List Accent 4" w:semiHidden="0" w:uiPriority="61" w:unhideWhenUsed="0"/>
+    <w:lsdException w:name="Light Grid Accent 4" w:semiHidden="0" w:uiPriority="62" w:unhideWhenUsed="0"/>
+    <w:lsdException w:name="Medium Shading 1 Accent 4" w:semiHidden="0" w:uiPriority="63" w:unhideWhenUsed="0"/>
+    <w:lsdException w:name="Medium Shading 2 Accent 4" w:semiHidden="0" w:uiPriority="64" w:unhideWhenUsed="0"/>
+    <w:lsdException w:name="Medium List 1 Accent 4" w:semiHidden="0" w:uiPriority="65" w:unhideWhenUsed="0"/>
+    <w:lsdException w:name="Medium List 2 Accent 4" w:semiHidden="0" w:uiPriority="66" w:unhideWhenUsed="0"/>
+    <w:lsdException w:name="Medium Grid 1 Accent 4" w:semiHidden="0" w:uiPriority="67" w:unhideWhenUsed="0"/>
+    <w:lsdException w:name="Medium Grid 2 Accent 4" w:semiHidden="0" w:uiPriority="68" w:unhideWhenUsed="0"/>
+    <w:lsdException w:name="Medium Grid 3 Accent 4" w:semiHidden="0" w:uiPriority="69" w:unhideWhenUsed="0"/>
+    <w:lsdException w:name="Dark List Accent 4" w:semiHidden="0" w:uiPriority="70" w:unhideWhenUsed="0"/>
+    <w:lsdException w:name="Colorful Shading Accent 4" w:semiHidden="0" w:uiPriority="71" w:unhideWhenUsed="0"/>
+    <w:lsdException w:name="Colorful List Accent 4" w:semiHidden="0" w:uiPriority="72" w:unhideWhenUsed="0"/>
+    <w:lsdException w:name="Colorful Grid Accent 4" w:semiHidden="0" w:uiPriority="73" w:unhideWhenUsed="0"/>
+    <w:lsdException w:name="Light Shading Accent 5" w:semiHidden="0" w:uiPriority="60" w:unhideWhenUsed="0"/>
+    <w:lsdException w:name="Light List Accent 5" w:semiHidden="0" w:uiPriority="61" w:unhideWhenUsed="0"/>
+    <w:lsdException w:name="Light Grid Accent 5" w:semiHidden="0" w:uiPriority="62" w:unhideWhenUsed="0"/>
+    <w:lsdException w:name="Medium Shading 1 Accent 5" w:semiHidden="0" w:uiPriority="63" w:unhideWhenUsed="0"/>
+    <w:lsdException w:name="Medium Shading 2 Accent 5" w:semiHidden="0" w:uiPriority="64" w:unhideWhenUsed="0"/>
+    <w:lsdException w:name="Medium List 1 Accent 5" w:semiHidden="0" w:uiPriority="65" w:unhideWhenUsed="0"/>
+    <w:lsdException w:name="Medium List 2 Accent 5" w:semiHidden="0" w:uiPriority="66" w:unhideWhenUsed="0"/>
+    <w:lsdException w:name="Medium Grid 1 Accent 5" w:semiHidden="0" w:uiPriority="67" w:unhideWhenUsed="0"/>
+    <w:lsdException w:name="Medium Grid 2 Accent 5" w:semiHidden="0" w:uiPriority="68" w:unhideWhenUsed="0"/>
+    <w:lsdException w:name="Medium Grid 3 Accent 5" w:semiHidden="0" w:uiPriority="69" w:unhideWhenUsed="0"/>
+    <w:lsdException w:name="Dark List Accent 5" w:semiHidden="0" w:uiPriority="70" w:unhideWhenUsed="0"/>
+    <w:lsdException w:name="Colorful Shading Accent 5" w:semiHidden="0" w:uiPriority="71" w:unhideWhenUsed="0"/>
+    <w:lsdException w:name="Colorful List Accent 5" w:semiHidden="0" w:uiPriority="72" w:unhideWhenUsed="0"/>
+    <w:lsdException w:name="Colorful Grid Accent 5" w:semiHidden="0" w:uiPriority="73" w:unhideWhenUsed="0"/>
+    <w:lsdException w:name="Light Shading Accent 6" w:semiHidden="0" w:uiPriority="60" w:unhideWhenUsed="0"/>
+    <w:lsdException w:name="Light List Accent 6" w:semiHidden="0" w:uiPriority="61" w:unhideWhenUsed="0"/>
+    <w:lsdException w:name="Light Grid Accent 6" w:semiHidden="0" w:uiPriority="62" w:unhideWhenUsed="0"/>
+    <w:lsdException w:name="Medium Shading 1 Accent 6" w:semiHidden="0" w:uiPriority="63" w:unhideWhenUsed="0"/>
+    <w:lsdException w:name="Medium Shading 2 Accent 6" w:semiHidden="0" w:uiPriority="64" w:unhideWhenUsed="0"/>
+    <w:lsdException w:name="Medium List 1 Accent 6" w:semiHidden="0" w:uiPriority="65" w:unhideWhenUsed="0"/>
+    <w:lsdException w:name="Medium List 2 Accent 6" w:semiHidden="0" w:uiPriority="66" w:unhideWhenUsed="0"/>
+    <w:lsdException w:name="Medium Grid 1 Accent 6" w:semiHidden="0" w:uiPriority="67" w:unhideWhenUsed="0"/>
+    <w:lsdException w:name="Medium Grid 2 Accent 6" w:semiHidden="0" w:uiPriority="68" w:unhideWhenUsed="0"/>
+    <w:lsdException w:name="Medium Grid 3 Accent 6" w:semiHidden="0" w:uiPriority="69" w:unhideWhenUsed="0"/>
+    <w:lsdException w:name="Dark List Accent 6" w:semiHidden="0" w:uiPriority="70" w:unhideWhenUsed="0"/>
+    <w:lsdException w:name="Colorful Shading Accent 6" w:semiHidden="0" w:uiPriority="71" w:unhideWhenUsed="0"/>
+    <w:lsdException w:name="Colorful List Accent 6" w:semiHidden="0" w:uiPriority="72" w:unhideWhenUsed="0"/>
+    <w:lsdException w:name="Colorful Grid Accent 6" w:semiHidden="0" w:uiPriority="73" w:unhideWhenUsed="0"/>
+    <w:lsdException w:name="Subtle Emphasis" w:semiHidden="0" w:uiPriority="19" w:unhideWhenUsed="0" w:qFormat="1"/>
+    <w:lsdException w:name="Intense Emphasis" w:semiHidden="0" w:uiPriority="21" w:unhideWhenUsed="0" w:qFormat="1"/>
+    <w:lsdException w:name="Subtle Reference" w:semiHidden="0" w:uiPriority="31" w:unhideWhenUsed="0" w:qFormat="1"/>
+    <w:lsdException w:name="Intense Reference" w:semiHidden="0" w:uiPriority="32" w:unhideWhenUsed="0" w:qFormat="1"/>
+    <w:lsdException w:name="Book Title" w:semiHidden="0" w:uiPriority="33" w:unhideWhenUsed="0" w:qFormat="1"/>
+    <w:lsdException w:name="Bibliography" w:uiPriority="37"/>
+    <w:lsdException w:name="TOC Heading" w:uiPriority="39" w:qFormat="1"/>
   </w:latentStyles>
   <w:style w:type="paragraph" w:default="1" w:styleId="Normal">
     <w:name w:val="Normal"/>
@@ -2902,7 +4877,7 @@
       <w:color w:val="595959" w:themeColor="text1" w:themeTint="A6"/>
     </w:rPr>
   </w:style>
-  <w:style w:type="paragraph" w:styleId="Descripcin">
+  <w:style w:type="paragraph" w:styleId="Epgrafe">
     <w:name w:val="caption"/>
     <w:basedOn w:val="Normal"/>
     <w:next w:val="Normal"/>
@@ -3103,7 +5078,946 @@
       <w:smallCaps/>
     </w:rPr>
   </w:style>
-  <w:style w:type="paragraph" w:styleId="TtuloTDC">
+  <w:style w:type="paragraph" w:styleId="TtulodeTDC">
+    <w:name w:val="TOC Heading"/>
+    <w:basedOn w:val="Ttulo1"/>
+    <w:next w:val="Normal"/>
+    <w:uiPriority w:val="39"/>
+    <w:unhideWhenUsed/>
+    <w:qFormat/>
+    <w:rsid w:val="00083D13"/>
+    <w:pPr>
+      <w:outlineLvl w:val="9"/>
+    </w:pPr>
+  </w:style>
+  <w:style w:type="paragraph" w:styleId="Textodeglobo">
+    <w:name w:val="Balloon Text"/>
+    <w:basedOn w:val="Normal"/>
+    <w:link w:val="TextodegloboCar"/>
+    <w:uiPriority w:val="99"/>
+    <w:semiHidden/>
+    <w:unhideWhenUsed/>
+    <w:rsid w:val="00A77500"/>
+    <w:pPr>
+      <w:spacing w:after="0" w:line="240" w:lineRule="auto"/>
+    </w:pPr>
+    <w:rPr>
+      <w:rFonts w:ascii="Tahoma" w:hAnsi="Tahoma" w:cs="Tahoma"/>
+      <w:sz w:val="16"/>
+      <w:szCs w:val="16"/>
+    </w:rPr>
+  </w:style>
+  <w:style w:type="character" w:customStyle="1" w:styleId="TextodegloboCar">
+    <w:name w:val="Texto de globo Car"/>
+    <w:basedOn w:val="Fuentedeprrafopredeter"/>
+    <w:link w:val="Textodeglobo"/>
+    <w:uiPriority w:val="99"/>
+    <w:semiHidden/>
+    <w:rsid w:val="00A77500"/>
+    <w:rPr>
+      <w:rFonts w:ascii="Tahoma" w:hAnsi="Tahoma" w:cs="Tahoma"/>
+      <w:sz w:val="16"/>
+      <w:szCs w:val="16"/>
+    </w:rPr>
+  </w:style>
+  <w:style w:type="paragraph" w:styleId="Prrafodelista">
+    <w:name w:val="List Paragraph"/>
+    <w:basedOn w:val="Normal"/>
+    <w:uiPriority w:val="34"/>
+    <w:qFormat/>
+    <w:rsid w:val="00B7453E"/>
+    <w:pPr>
+      <w:ind w:left="720"/>
+      <w:contextualSpacing/>
+    </w:pPr>
+  </w:style>
+  <w:style w:type="paragraph" w:styleId="Encabezado">
+    <w:name w:val="header"/>
+    <w:basedOn w:val="Normal"/>
+    <w:link w:val="EncabezadoCar"/>
+    <w:uiPriority w:val="99"/>
+    <w:unhideWhenUsed/>
+    <w:rsid w:val="001A1B5B"/>
+    <w:pPr>
+      <w:tabs>
+        <w:tab w:val="center" w:pos="4419"/>
+        <w:tab w:val="right" w:pos="8838"/>
+      </w:tabs>
+      <w:spacing w:after="0" w:line="240" w:lineRule="auto"/>
+    </w:pPr>
+  </w:style>
+  <w:style w:type="character" w:customStyle="1" w:styleId="EncabezadoCar">
+    <w:name w:val="Encabezado Car"/>
+    <w:basedOn w:val="Fuentedeprrafopredeter"/>
+    <w:link w:val="Encabezado"/>
+    <w:uiPriority w:val="99"/>
+    <w:rsid w:val="001A1B5B"/>
+  </w:style>
+  <w:style w:type="paragraph" w:styleId="Piedepgina">
+    <w:name w:val="footer"/>
+    <w:basedOn w:val="Normal"/>
+    <w:link w:val="PiedepginaCar"/>
+    <w:uiPriority w:val="99"/>
+    <w:unhideWhenUsed/>
+    <w:rsid w:val="001A1B5B"/>
+    <w:pPr>
+      <w:tabs>
+        <w:tab w:val="center" w:pos="4419"/>
+        <w:tab w:val="right" w:pos="8838"/>
+      </w:tabs>
+      <w:spacing w:after="0" w:line="240" w:lineRule="auto"/>
+    </w:pPr>
+  </w:style>
+  <w:style w:type="character" w:customStyle="1" w:styleId="PiedepginaCar">
+    <w:name w:val="Pie de página Car"/>
+    <w:basedOn w:val="Fuentedeprrafopredeter"/>
+    <w:link w:val="Piedepgina"/>
+    <w:uiPriority w:val="99"/>
+    <w:rsid w:val="001A1B5B"/>
+  </w:style>
+  <w:style w:type="paragraph" w:styleId="TDC2">
+    <w:name w:val="toc 2"/>
+    <w:basedOn w:val="Normal"/>
+    <w:next w:val="Normal"/>
+    <w:autoRedefine/>
+    <w:uiPriority w:val="39"/>
+    <w:unhideWhenUsed/>
+    <w:rsid w:val="005474F1"/>
+    <w:pPr>
+      <w:spacing w:after="100" w:line="259" w:lineRule="auto"/>
+      <w:ind w:left="220"/>
+    </w:pPr>
+    <w:rPr>
+      <w:rFonts w:cs="Times New Roman"/>
+      <w:sz w:val="22"/>
+      <w:szCs w:val="22"/>
+    </w:rPr>
+  </w:style>
+  <w:style w:type="paragraph" w:styleId="TDC1">
+    <w:name w:val="toc 1"/>
+    <w:basedOn w:val="Normal"/>
+    <w:next w:val="Normal"/>
+    <w:autoRedefine/>
+    <w:uiPriority w:val="39"/>
+    <w:unhideWhenUsed/>
+    <w:rsid w:val="005474F1"/>
+    <w:pPr>
+      <w:spacing w:after="100" w:line="259" w:lineRule="auto"/>
+    </w:pPr>
+    <w:rPr>
+      <w:rFonts w:cs="Times New Roman"/>
+      <w:sz w:val="22"/>
+      <w:szCs w:val="22"/>
+    </w:rPr>
+  </w:style>
+  <w:style w:type="paragraph" w:styleId="TDC3">
+    <w:name w:val="toc 3"/>
+    <w:basedOn w:val="Normal"/>
+    <w:next w:val="Normal"/>
+    <w:autoRedefine/>
+    <w:uiPriority w:val="39"/>
+    <w:unhideWhenUsed/>
+    <w:rsid w:val="003B0CFE"/>
+    <w:pPr>
+      <w:numPr>
+        <w:ilvl w:val="1"/>
+        <w:numId w:val="3"/>
+      </w:numPr>
+      <w:spacing w:after="100" w:line="259" w:lineRule="auto"/>
+      <w:ind w:left="1134" w:hanging="918"/>
+    </w:pPr>
+    <w:rPr>
+      <w:rFonts w:cs="Times New Roman"/>
+      <w:sz w:val="22"/>
+      <w:szCs w:val="22"/>
+    </w:rPr>
+  </w:style>
+  <w:style w:type="character" w:styleId="Hipervnculo">
+    <w:name w:val="Hyperlink"/>
+    <w:basedOn w:val="Fuentedeprrafopredeter"/>
+    <w:uiPriority w:val="99"/>
+    <w:unhideWhenUsed/>
+    <w:rsid w:val="001C4230"/>
+    <w:rPr>
+      <w:color w:val="8F8F8F" w:themeColor="hyperlink"/>
+      <w:u w:val="single"/>
+    </w:rPr>
+  </w:style>
+</w:styles>
+</file>
+
+<file path=word/stylesWithEffects.xml><?xml version="1.0" encoding="utf-8"?>
+<w:styles xmlns:wpc="http://schemas.microsoft.com/office/word/2010/wordprocessingCanvas" xmlns:mc="http://schemas.openxmlformats.org/markup-compatibility/2006" xmlns:o="urn:schemas-microsoft-com:office:office" xmlns:r="http://schemas.openxmlformats.org/officeDocument/2006/relationships" xmlns:m="http://schemas.openxmlformats.org/officeDocument/2006/math" xmlns:v="urn:schemas-microsoft-com:vml" xmlns:wp14="http://schemas.microsoft.com/office/word/2010/wordprocessingDrawing" xmlns:wp="http://schemas.openxmlformats.org/drawingml/2006/wordprocessingDrawing" xmlns:w10="urn:schemas-microsoft-com:office:word" xmlns:w="http://schemas.openxmlformats.org/wordprocessingml/2006/main" xmlns:w14="http://schemas.microsoft.com/office/word/2010/wordml" xmlns:wpg="http://schemas.microsoft.com/office/word/2010/wordprocessingGroup" xmlns:wpi="http://schemas.microsoft.com/office/word/2010/wordprocessingInk" xmlns:wne="http://schemas.microsoft.com/office/word/2006/wordml" xmlns:wps="http://schemas.microsoft.com/office/word/2010/wordprocessingShape" mc:Ignorable="w14 wp14">
+  <w:docDefaults>
+    <w:rPrDefault>
+      <w:rPr>
+        <w:rFonts w:asciiTheme="minorHAnsi" w:eastAsiaTheme="minorEastAsia" w:hAnsiTheme="minorHAnsi" w:cstheme="minorBidi"/>
+        <w:sz w:val="21"/>
+        <w:szCs w:val="21"/>
+        <w:lang w:val="es-CO" w:eastAsia="es-CO" w:bidi="ar-SA"/>
+      </w:rPr>
+    </w:rPrDefault>
+    <w:pPrDefault>
+      <w:pPr>
+        <w:spacing w:after="120" w:line="264" w:lineRule="auto"/>
+      </w:pPr>
+    </w:pPrDefault>
+  </w:docDefaults>
+  <w:latentStyles w:defLockedState="0" w:defUIPriority="99" w:defSemiHidden="1" w:defUnhideWhenUsed="1" w:defQFormat="0" w:count="267">
+    <w:lsdException w:name="Normal" w:semiHidden="0" w:uiPriority="0" w:unhideWhenUsed="0" w:qFormat="1"/>
+    <w:lsdException w:name="heading 1" w:semiHidden="0" w:uiPriority="9" w:unhideWhenUsed="0" w:qFormat="1"/>
+    <w:lsdException w:name="heading 2" w:uiPriority="9" w:qFormat="1"/>
+    <w:lsdException w:name="heading 3" w:uiPriority="9" w:qFormat="1"/>
+    <w:lsdException w:name="heading 4" w:uiPriority="9" w:qFormat="1"/>
+    <w:lsdException w:name="heading 5" w:uiPriority="9" w:qFormat="1"/>
+    <w:lsdException w:name="heading 6" w:uiPriority="9" w:qFormat="1"/>
+    <w:lsdException w:name="heading 7" w:uiPriority="9" w:qFormat="1"/>
+    <w:lsdException w:name="heading 8" w:uiPriority="9" w:qFormat="1"/>
+    <w:lsdException w:name="heading 9" w:uiPriority="9" w:qFormat="1"/>
+    <w:lsdException w:name="toc 1" w:uiPriority="39"/>
+    <w:lsdException w:name="toc 2" w:uiPriority="39"/>
+    <w:lsdException w:name="toc 3" w:uiPriority="39"/>
+    <w:lsdException w:name="toc 4" w:uiPriority="39"/>
+    <w:lsdException w:name="toc 5" w:uiPriority="39"/>
+    <w:lsdException w:name="toc 6" w:uiPriority="39"/>
+    <w:lsdException w:name="toc 7" w:uiPriority="39"/>
+    <w:lsdException w:name="toc 8" w:uiPriority="39"/>
+    <w:lsdException w:name="toc 9" w:uiPriority="39"/>
+    <w:lsdException w:name="caption" w:uiPriority="35" w:qFormat="1"/>
+    <w:lsdException w:name="Title" w:semiHidden="0" w:uiPriority="10" w:unhideWhenUsed="0" w:qFormat="1"/>
+    <w:lsdException w:name="Default Paragraph Font" w:uiPriority="1"/>
+    <w:lsdException w:name="Subtitle" w:semiHidden="0" w:uiPriority="11" w:unhideWhenUsed="0" w:qFormat="1"/>
+    <w:lsdException w:name="Strong" w:semiHidden="0" w:uiPriority="22" w:unhideWhenUsed="0" w:qFormat="1"/>
+    <w:lsdException w:name="Emphasis" w:semiHidden="0" w:uiPriority="20" w:unhideWhenUsed="0" w:qFormat="1"/>
+    <w:lsdException w:name="Table Grid" w:semiHidden="0" w:uiPriority="39" w:unhideWhenUsed="0"/>
+    <w:lsdException w:name="Placeholder Text" w:unhideWhenUsed="0"/>
+    <w:lsdException w:name="No Spacing" w:semiHidden="0" w:uiPriority="1" w:unhideWhenUsed="0" w:qFormat="1"/>
+    <w:lsdException w:name="Light Shading" w:semiHidden="0" w:uiPriority="60" w:unhideWhenUsed="0"/>
+    <w:lsdException w:name="Light List" w:semiHidden="0" w:uiPriority="61" w:unhideWhenUsed="0"/>
+    <w:lsdException w:name="Light Grid" w:semiHidden="0" w:uiPriority="62" w:unhideWhenUsed="0"/>
+    <w:lsdException w:name="Medium Shading 1" w:semiHidden="0" w:uiPriority="63" w:unhideWhenUsed="0"/>
+    <w:lsdException w:name="Medium Shading 2" w:semiHidden="0" w:uiPriority="64" w:unhideWhenUsed="0"/>
+    <w:lsdException w:name="Medium List 1" w:semiHidden="0" w:uiPriority="65" w:unhideWhenUsed="0"/>
+    <w:lsdException w:name="Medium List 2" w:semiHidden="0" w:uiPriority="66" w:unhideWhenUsed="0"/>
+    <w:lsdException w:name="Medium Grid 1" w:semiHidden="0" w:uiPriority="67" w:unhideWhenUsed="0"/>
+    <w:lsdException w:name="Medium Grid 2" w:semiHidden="0" w:uiPriority="68" w:unhideWhenUsed="0"/>
+    <w:lsdException w:name="Medium Grid 3" w:semiHidden="0" w:uiPriority="69" w:unhideWhenUsed="0"/>
+    <w:lsdException w:name="Dark List" w:semiHidden="0" w:uiPriority="70" w:unhideWhenUsed="0"/>
+    <w:lsdException w:name="Colorful Shading" w:semiHidden="0" w:uiPriority="71" w:unhideWhenUsed="0"/>
+    <w:lsdException w:name="Colorful List" w:semiHidden="0" w:uiPriority="72" w:unhideWhenUsed="0"/>
+    <w:lsdException w:name="Colorful Grid" w:semiHidden="0" w:uiPriority="73" w:unhideWhenUsed="0"/>
+    <w:lsdException w:name="Light Shading Accent 1" w:semiHidden="0" w:uiPriority="60" w:unhideWhenUsed="0"/>
+    <w:lsdException w:name="Light List Accent 1" w:semiHidden="0" w:uiPriority="61" w:unhideWhenUsed="0"/>
+    <w:lsdException w:name="Light Grid Accent 1" w:semiHidden="0" w:uiPriority="62" w:unhideWhenUsed="0"/>
+    <w:lsdException w:name="Medium Shading 1 Accent 1" w:semiHidden="0" w:uiPriority="63" w:unhideWhenUsed="0"/>
+    <w:lsdException w:name="Medium Shading 2 Accent 1" w:semiHidden="0" w:uiPriority="64" w:unhideWhenUsed="0"/>
+    <w:lsdException w:name="Medium List 1 Accent 1" w:semiHidden="0" w:uiPriority="65" w:unhideWhenUsed="0"/>
+    <w:lsdException w:name="Revision" w:unhideWhenUsed="0"/>
+    <w:lsdException w:name="List Paragraph" w:semiHidden="0" w:uiPriority="34" w:unhideWhenUsed="0" w:qFormat="1"/>
+    <w:lsdException w:name="Quote" w:semiHidden="0" w:uiPriority="29" w:unhideWhenUsed="0" w:qFormat="1"/>
+    <w:lsdException w:name="Intense Quote" w:semiHidden="0" w:uiPriority="30" w:unhideWhenUsed="0" w:qFormat="1"/>
+    <w:lsdException w:name="Medium List 2 Accent 1" w:semiHidden="0" w:uiPriority="66" w:unhideWhenUsed="0"/>
+    <w:lsdException w:name="Medium Grid 1 Accent 1" w:semiHidden="0" w:uiPriority="67" w:unhideWhenUsed="0"/>
+    <w:lsdException w:name="Medium Grid 2 Accent 1" w:semiHidden="0" w:uiPriority="68" w:unhideWhenUsed="0"/>
+    <w:lsdException w:name="Medium Grid 3 Accent 1" w:semiHidden="0" w:uiPriority="69" w:unhideWhenUsed="0"/>
+    <w:lsdException w:name="Dark List Accent 1" w:semiHidden="0" w:uiPriority="70" w:unhideWhenUsed="0"/>
+    <w:lsdException w:name="Colorful Shading Accent 1" w:semiHidden="0" w:uiPriority="71" w:unhideWhenUsed="0"/>
+    <w:lsdException w:name="Colorful List Accent 1" w:semiHidden="0" w:uiPriority="72" w:unhideWhenUsed="0"/>
+    <w:lsdException w:name="Colorful Grid Accent 1" w:semiHidden="0" w:uiPriority="73" w:unhideWhenUsed="0"/>
+    <w:lsdException w:name="Light Shading Accent 2" w:semiHidden="0" w:uiPriority="60" w:unhideWhenUsed="0"/>
+    <w:lsdException w:name="Light List Accent 2" w:semiHidden="0" w:uiPriority="61" w:unhideWhenUsed="0"/>
+    <w:lsdException w:name="Light Grid Accent 2" w:semiHidden="0" w:uiPriority="62" w:unhideWhenUsed="0"/>
+    <w:lsdException w:name="Medium Shading 1 Accent 2" w:semiHidden="0" w:uiPriority="63" w:unhideWhenUsed="0"/>
+    <w:lsdException w:name="Medium Shading 2 Accent 2" w:semiHidden="0" w:uiPriority="64" w:unhideWhenUsed="0"/>
+    <w:lsdException w:name="Medium List 1 Accent 2" w:semiHidden="0" w:uiPriority="65" w:unhideWhenUsed="0"/>
+    <w:lsdException w:name="Medium List 2 Accent 2" w:semiHidden="0" w:uiPriority="66" w:unhideWhenUsed="0"/>
+    <w:lsdException w:name="Medium Grid 1 Accent 2" w:semiHidden="0" w:uiPriority="67" w:unhideWhenUsed="0"/>
+    <w:lsdException w:name="Medium Grid 2 Accent 2" w:semiHidden="0" w:uiPriority="68" w:unhideWhenUsed="0"/>
+    <w:lsdException w:name="Medium Grid 3 Accent 2" w:semiHidden="0" w:uiPriority="69" w:unhideWhenUsed="0"/>
+    <w:lsdException w:name="Dark List Accent 2" w:semiHidden="0" w:uiPriority="70" w:unhideWhenUsed="0"/>
+    <w:lsdException w:name="Colorful Shading Accent 2" w:semiHidden="0" w:uiPriority="71" w:unhideWhenUsed="0"/>
+    <w:lsdException w:name="Colorful List Accent 2" w:semiHidden="0" w:uiPriority="72" w:unhideWhenUsed="0"/>
+    <w:lsdException w:name="Colorful Grid Accent 2" w:semiHidden="0" w:uiPriority="73" w:unhideWhenUsed="0"/>
+    <w:lsdException w:name="Light Shading Accent 3" w:semiHidden="0" w:uiPriority="60" w:unhideWhenUsed="0"/>
+    <w:lsdException w:name="Light List Accent 3" w:semiHidden="0" w:uiPriority="61" w:unhideWhenUsed="0"/>
+    <w:lsdException w:name="Light Grid Accent 3" w:semiHidden="0" w:uiPriority="62" w:unhideWhenUsed="0"/>
+    <w:lsdException w:name="Medium Shading 1 Accent 3" w:semiHidden="0" w:uiPriority="63" w:unhideWhenUsed="0"/>
+    <w:lsdException w:name="Medium Shading 2 Accent 3" w:semiHidden="0" w:uiPriority="64" w:unhideWhenUsed="0"/>
+    <w:lsdException w:name="Medium List 1 Accent 3" w:semiHidden="0" w:uiPriority="65" w:unhideWhenUsed="0"/>
+    <w:lsdException w:name="Medium List 2 Accent 3" w:semiHidden="0" w:uiPriority="66" w:unhideWhenUsed="0"/>
+    <w:lsdException w:name="Medium Grid 1 Accent 3" w:semiHidden="0" w:uiPriority="67" w:unhideWhenUsed="0"/>
+    <w:lsdException w:name="Medium Grid 2 Accent 3" w:semiHidden="0" w:uiPriority="68" w:unhideWhenUsed="0"/>
+    <w:lsdException w:name="Medium Grid 3 Accent 3" w:semiHidden="0" w:uiPriority="69" w:unhideWhenUsed="0"/>
+    <w:lsdException w:name="Dark List Accent 3" w:semiHidden="0" w:uiPriority="70" w:unhideWhenUsed="0"/>
+    <w:lsdException w:name="Colorful Shading Accent 3" w:semiHidden="0" w:uiPriority="71" w:unhideWhenUsed="0"/>
+    <w:lsdException w:name="Colorful List Accent 3" w:semiHidden="0" w:uiPriority="72" w:unhideWhenUsed="0"/>
+    <w:lsdException w:name="Colorful Grid Accent 3" w:semiHidden="0" w:uiPriority="73" w:unhideWhenUsed="0"/>
+    <w:lsdException w:name="Light Shading Accent 4" w:semiHidden="0" w:uiPriority="60" w:unhideWhenUsed="0"/>
+    <w:lsdException w:name="Light List Accent 4" w:semiHidden="0" w:uiPriority="61" w:unhideWhenUsed="0"/>
+    <w:lsdException w:name="Light Grid Accent 4" w:semiHidden="0" w:uiPriority="62" w:unhideWhenUsed="0"/>
+    <w:lsdException w:name="Medium Shading 1 Accent 4" w:semiHidden="0" w:uiPriority="63" w:unhideWhenUsed="0"/>
+    <w:lsdException w:name="Medium Shading 2 Accent 4" w:semiHidden="0" w:uiPriority="64" w:unhideWhenUsed="0"/>
+    <w:lsdException w:name="Medium List 1 Accent 4" w:semiHidden="0" w:uiPriority="65" w:unhideWhenUsed="0"/>
+    <w:lsdException w:name="Medium List 2 Accent 4" w:semiHidden="0" w:uiPriority="66" w:unhideWhenUsed="0"/>
+    <w:lsdException w:name="Medium Grid 1 Accent 4" w:semiHidden="0" w:uiPriority="67" w:unhideWhenUsed="0"/>
+    <w:lsdException w:name="Medium Grid 2 Accent 4" w:semiHidden="0" w:uiPriority="68" w:unhideWhenUsed="0"/>
+    <w:lsdException w:name="Medium Grid 3 Accent 4" w:semiHidden="0" w:uiPriority="69" w:unhideWhenUsed="0"/>
+    <w:lsdException w:name="Dark List Accent 4" w:semiHidden="0" w:uiPriority="70" w:unhideWhenUsed="0"/>
+    <w:lsdException w:name="Colorful Shading Accent 4" w:semiHidden="0" w:uiPriority="71" w:unhideWhenUsed="0"/>
+    <w:lsdException w:name="Colorful List Accent 4" w:semiHidden="0" w:uiPriority="72" w:unhideWhenUsed="0"/>
+    <w:lsdException w:name="Colorful Grid Accent 4" w:semiHidden="0" w:uiPriority="73" w:unhideWhenUsed="0"/>
+    <w:lsdException w:name="Light Shading Accent 5" w:semiHidden="0" w:uiPriority="60" w:unhideWhenUsed="0"/>
+    <w:lsdException w:name="Light List Accent 5" w:semiHidden="0" w:uiPriority="61" w:unhideWhenUsed="0"/>
+    <w:lsdException w:name="Light Grid Accent 5" w:semiHidden="0" w:uiPriority="62" w:unhideWhenUsed="0"/>
+    <w:lsdException w:name="Medium Shading 1 Accent 5" w:semiHidden="0" w:uiPriority="63" w:unhideWhenUsed="0"/>
+    <w:lsdException w:name="Medium Shading 2 Accent 5" w:semiHidden="0" w:uiPriority="64" w:unhideWhenUsed="0"/>
+    <w:lsdException w:name="Medium List 1 Accent 5" w:semiHidden="0" w:uiPriority="65" w:unhideWhenUsed="0"/>
+    <w:lsdException w:name="Medium List 2 Accent 5" w:semiHidden="0" w:uiPriority="66" w:unhideWhenUsed="0"/>
+    <w:lsdException w:name="Medium Grid 1 Accent 5" w:semiHidden="0" w:uiPriority="67" w:unhideWhenUsed="0"/>
+    <w:lsdException w:name="Medium Grid 2 Accent 5" w:semiHidden="0" w:uiPriority="68" w:unhideWhenUsed="0"/>
+    <w:lsdException w:name="Medium Grid 3 Accent 5" w:semiHidden="0" w:uiPriority="69" w:unhideWhenUsed="0"/>
+    <w:lsdException w:name="Dark List Accent 5" w:semiHidden="0" w:uiPriority="70" w:unhideWhenUsed="0"/>
+    <w:lsdException w:name="Colorful Shading Accent 5" w:semiHidden="0" w:uiPriority="71" w:unhideWhenUsed="0"/>
+    <w:lsdException w:name="Colorful List Accent 5" w:semiHidden="0" w:uiPriority="72" w:unhideWhenUsed="0"/>
+    <w:lsdException w:name="Colorful Grid Accent 5" w:semiHidden="0" w:uiPriority="73" w:unhideWhenUsed="0"/>
+    <w:lsdException w:name="Light Shading Accent 6" w:semiHidden="0" w:uiPriority="60" w:unhideWhenUsed="0"/>
+    <w:lsdException w:name="Light List Accent 6" w:semiHidden="0" w:uiPriority="61" w:unhideWhenUsed="0"/>
+    <w:lsdException w:name="Light Grid Accent 6" w:semiHidden="0" w:uiPriority="62" w:unhideWhenUsed="0"/>
+    <w:lsdException w:name="Medium Shading 1 Accent 6" w:semiHidden="0" w:uiPriority="63" w:unhideWhenUsed="0"/>
+    <w:lsdException w:name="Medium Shading 2 Accent 6" w:semiHidden="0" w:uiPriority="64" w:unhideWhenUsed="0"/>
+    <w:lsdException w:name="Medium List 1 Accent 6" w:semiHidden="0" w:uiPriority="65" w:unhideWhenUsed="0"/>
+    <w:lsdException w:name="Medium List 2 Accent 6" w:semiHidden="0" w:uiPriority="66" w:unhideWhenUsed="0"/>
+    <w:lsdException w:name="Medium Grid 1 Accent 6" w:semiHidden="0" w:uiPriority="67" w:unhideWhenUsed="0"/>
+    <w:lsdException w:name="Medium Grid 2 Accent 6" w:semiHidden="0" w:uiPriority="68" w:unhideWhenUsed="0"/>
+    <w:lsdException w:name="Medium Grid 3 Accent 6" w:semiHidden="0" w:uiPriority="69" w:unhideWhenUsed="0"/>
+    <w:lsdException w:name="Dark List Accent 6" w:semiHidden="0" w:uiPriority="70" w:unhideWhenUsed="0"/>
+    <w:lsdException w:name="Colorful Shading Accent 6" w:semiHidden="0" w:uiPriority="71" w:unhideWhenUsed="0"/>
+    <w:lsdException w:name="Colorful List Accent 6" w:semiHidden="0" w:uiPriority="72" w:unhideWhenUsed="0"/>
+    <w:lsdException w:name="Colorful Grid Accent 6" w:semiHidden="0" w:uiPriority="73" w:unhideWhenUsed="0"/>
+    <w:lsdException w:name="Subtle Emphasis" w:semiHidden="0" w:uiPriority="19" w:unhideWhenUsed="0" w:qFormat="1"/>
+    <w:lsdException w:name="Intense Emphasis" w:semiHidden="0" w:uiPriority="21" w:unhideWhenUsed="0" w:qFormat="1"/>
+    <w:lsdException w:name="Subtle Reference" w:semiHidden="0" w:uiPriority="31" w:unhideWhenUsed="0" w:qFormat="1"/>
+    <w:lsdException w:name="Intense Reference" w:semiHidden="0" w:uiPriority="32" w:unhideWhenUsed="0" w:qFormat="1"/>
+    <w:lsdException w:name="Book Title" w:semiHidden="0" w:uiPriority="33" w:unhideWhenUsed="0" w:qFormat="1"/>
+    <w:lsdException w:name="Bibliography" w:uiPriority="37"/>
+    <w:lsdException w:name="TOC Heading" w:uiPriority="39" w:qFormat="1"/>
+  </w:latentStyles>
+  <w:style w:type="paragraph" w:default="1" w:styleId="Normal">
+    <w:name w:val="Normal"/>
+    <w:qFormat/>
+    <w:rsid w:val="00083D13"/>
+  </w:style>
+  <w:style w:type="paragraph" w:styleId="Ttulo1">
+    <w:name w:val="heading 1"/>
+    <w:basedOn w:val="Normal"/>
+    <w:next w:val="Normal"/>
+    <w:link w:val="Ttulo1Car"/>
+    <w:uiPriority w:val="9"/>
+    <w:qFormat/>
+    <w:rsid w:val="00083D13"/>
+    <w:pPr>
+      <w:keepNext/>
+      <w:keepLines/>
+      <w:pBdr>
+        <w:bottom w:val="single" w:sz="4" w:space="1" w:color="B31166" w:themeColor="accent1"/>
+      </w:pBdr>
+      <w:spacing w:before="400" w:after="40" w:line="240" w:lineRule="auto"/>
+      <w:outlineLvl w:val="0"/>
+    </w:pPr>
+    <w:rPr>
+      <w:rFonts w:asciiTheme="majorHAnsi" w:eastAsiaTheme="majorEastAsia" w:hAnsiTheme="majorHAnsi" w:cstheme="majorBidi"/>
+      <w:color w:val="850C4B" w:themeColor="accent1" w:themeShade="BF"/>
+      <w:sz w:val="36"/>
+      <w:szCs w:val="36"/>
+    </w:rPr>
+  </w:style>
+  <w:style w:type="paragraph" w:styleId="Ttulo2">
+    <w:name w:val="heading 2"/>
+    <w:basedOn w:val="Normal"/>
+    <w:next w:val="Normal"/>
+    <w:link w:val="Ttulo2Car"/>
+    <w:uiPriority w:val="9"/>
+    <w:unhideWhenUsed/>
+    <w:qFormat/>
+    <w:rsid w:val="00083D13"/>
+    <w:pPr>
+      <w:keepNext/>
+      <w:keepLines/>
+      <w:spacing w:before="160" w:after="0" w:line="240" w:lineRule="auto"/>
+      <w:outlineLvl w:val="1"/>
+    </w:pPr>
+    <w:rPr>
+      <w:rFonts w:asciiTheme="majorHAnsi" w:eastAsiaTheme="majorEastAsia" w:hAnsiTheme="majorHAnsi" w:cstheme="majorBidi"/>
+      <w:color w:val="850C4B" w:themeColor="accent1" w:themeShade="BF"/>
+      <w:sz w:val="28"/>
+      <w:szCs w:val="28"/>
+    </w:rPr>
+  </w:style>
+  <w:style w:type="paragraph" w:styleId="Ttulo3">
+    <w:name w:val="heading 3"/>
+    <w:basedOn w:val="Normal"/>
+    <w:next w:val="Normal"/>
+    <w:link w:val="Ttulo3Car"/>
+    <w:uiPriority w:val="9"/>
+    <w:unhideWhenUsed/>
+    <w:qFormat/>
+    <w:rsid w:val="00083D13"/>
+    <w:pPr>
+      <w:keepNext/>
+      <w:keepLines/>
+      <w:spacing w:before="80" w:after="0" w:line="240" w:lineRule="auto"/>
+      <w:outlineLvl w:val="2"/>
+    </w:pPr>
+    <w:rPr>
+      <w:rFonts w:asciiTheme="majorHAnsi" w:eastAsiaTheme="majorEastAsia" w:hAnsiTheme="majorHAnsi" w:cstheme="majorBidi"/>
+      <w:color w:val="404040" w:themeColor="text1" w:themeTint="BF"/>
+      <w:sz w:val="26"/>
+      <w:szCs w:val="26"/>
+    </w:rPr>
+  </w:style>
+  <w:style w:type="paragraph" w:styleId="Ttulo4">
+    <w:name w:val="heading 4"/>
+    <w:basedOn w:val="Normal"/>
+    <w:next w:val="Normal"/>
+    <w:link w:val="Ttulo4Car"/>
+    <w:uiPriority w:val="9"/>
+    <w:unhideWhenUsed/>
+    <w:qFormat/>
+    <w:rsid w:val="00083D13"/>
+    <w:pPr>
+      <w:keepNext/>
+      <w:keepLines/>
+      <w:spacing w:before="80" w:after="0"/>
+      <w:outlineLvl w:val="3"/>
+    </w:pPr>
+    <w:rPr>
+      <w:rFonts w:asciiTheme="majorHAnsi" w:eastAsiaTheme="majorEastAsia" w:hAnsiTheme="majorHAnsi" w:cstheme="majorBidi"/>
+      <w:sz w:val="24"/>
+      <w:szCs w:val="24"/>
+    </w:rPr>
+  </w:style>
+  <w:style w:type="paragraph" w:styleId="Ttulo5">
+    <w:name w:val="heading 5"/>
+    <w:basedOn w:val="Normal"/>
+    <w:next w:val="Normal"/>
+    <w:link w:val="Ttulo5Car"/>
+    <w:uiPriority w:val="9"/>
+    <w:unhideWhenUsed/>
+    <w:qFormat/>
+    <w:rsid w:val="00083D13"/>
+    <w:pPr>
+      <w:keepNext/>
+      <w:keepLines/>
+      <w:spacing w:before="80" w:after="0"/>
+      <w:outlineLvl w:val="4"/>
+    </w:pPr>
+    <w:rPr>
+      <w:rFonts w:asciiTheme="majorHAnsi" w:eastAsiaTheme="majorEastAsia" w:hAnsiTheme="majorHAnsi" w:cstheme="majorBidi"/>
+      <w:i/>
+      <w:iCs/>
+      <w:sz w:val="22"/>
+      <w:szCs w:val="22"/>
+    </w:rPr>
+  </w:style>
+  <w:style w:type="paragraph" w:styleId="Ttulo6">
+    <w:name w:val="heading 6"/>
+    <w:basedOn w:val="Normal"/>
+    <w:next w:val="Normal"/>
+    <w:link w:val="Ttulo6Car"/>
+    <w:uiPriority w:val="9"/>
+    <w:unhideWhenUsed/>
+    <w:qFormat/>
+    <w:rsid w:val="00083D13"/>
+    <w:pPr>
+      <w:keepNext/>
+      <w:keepLines/>
+      <w:spacing w:before="80" w:after="0"/>
+      <w:outlineLvl w:val="5"/>
+    </w:pPr>
+    <w:rPr>
+      <w:rFonts w:asciiTheme="majorHAnsi" w:eastAsiaTheme="majorEastAsia" w:hAnsiTheme="majorHAnsi" w:cstheme="majorBidi"/>
+      <w:color w:val="595959" w:themeColor="text1" w:themeTint="A6"/>
+    </w:rPr>
+  </w:style>
+  <w:style w:type="paragraph" w:styleId="Ttulo7">
+    <w:name w:val="heading 7"/>
+    <w:basedOn w:val="Normal"/>
+    <w:next w:val="Normal"/>
+    <w:link w:val="Ttulo7Car"/>
+    <w:uiPriority w:val="9"/>
+    <w:semiHidden/>
+    <w:unhideWhenUsed/>
+    <w:qFormat/>
+    <w:rsid w:val="00083D13"/>
+    <w:pPr>
+      <w:keepNext/>
+      <w:keepLines/>
+      <w:spacing w:before="80" w:after="0"/>
+      <w:outlineLvl w:val="6"/>
+    </w:pPr>
+    <w:rPr>
+      <w:rFonts w:asciiTheme="majorHAnsi" w:eastAsiaTheme="majorEastAsia" w:hAnsiTheme="majorHAnsi" w:cstheme="majorBidi"/>
+      <w:i/>
+      <w:iCs/>
+      <w:color w:val="595959" w:themeColor="text1" w:themeTint="A6"/>
+    </w:rPr>
+  </w:style>
+  <w:style w:type="paragraph" w:styleId="Ttulo8">
+    <w:name w:val="heading 8"/>
+    <w:basedOn w:val="Normal"/>
+    <w:next w:val="Normal"/>
+    <w:link w:val="Ttulo8Car"/>
+    <w:uiPriority w:val="9"/>
+    <w:semiHidden/>
+    <w:unhideWhenUsed/>
+    <w:qFormat/>
+    <w:rsid w:val="00083D13"/>
+    <w:pPr>
+      <w:keepNext/>
+      <w:keepLines/>
+      <w:spacing w:before="80" w:after="0"/>
+      <w:outlineLvl w:val="7"/>
+    </w:pPr>
+    <w:rPr>
+      <w:rFonts w:asciiTheme="majorHAnsi" w:eastAsiaTheme="majorEastAsia" w:hAnsiTheme="majorHAnsi" w:cstheme="majorBidi"/>
+      <w:smallCaps/>
+      <w:color w:val="595959" w:themeColor="text1" w:themeTint="A6"/>
+    </w:rPr>
+  </w:style>
+  <w:style w:type="paragraph" w:styleId="Ttulo9">
+    <w:name w:val="heading 9"/>
+    <w:basedOn w:val="Normal"/>
+    <w:next w:val="Normal"/>
+    <w:link w:val="Ttulo9Car"/>
+    <w:uiPriority w:val="9"/>
+    <w:semiHidden/>
+    <w:unhideWhenUsed/>
+    <w:qFormat/>
+    <w:rsid w:val="00083D13"/>
+    <w:pPr>
+      <w:keepNext/>
+      <w:keepLines/>
+      <w:spacing w:before="80" w:after="0"/>
+      <w:outlineLvl w:val="8"/>
+    </w:pPr>
+    <w:rPr>
+      <w:rFonts w:asciiTheme="majorHAnsi" w:eastAsiaTheme="majorEastAsia" w:hAnsiTheme="majorHAnsi" w:cstheme="majorBidi"/>
+      <w:i/>
+      <w:iCs/>
+      <w:smallCaps/>
+      <w:color w:val="595959" w:themeColor="text1" w:themeTint="A6"/>
+    </w:rPr>
+  </w:style>
+  <w:style w:type="character" w:default="1" w:styleId="Fuentedeprrafopredeter">
+    <w:name w:val="Default Paragraph Font"/>
+    <w:uiPriority w:val="1"/>
+    <w:semiHidden/>
+    <w:unhideWhenUsed/>
+  </w:style>
+  <w:style w:type="table" w:default="1" w:styleId="Tablanormal">
+    <w:name w:val="Normal Table"/>
+    <w:uiPriority w:val="99"/>
+    <w:semiHidden/>
+    <w:unhideWhenUsed/>
+    <w:tblPr>
+      <w:tblInd w:w="0" w:type="dxa"/>
+      <w:tblCellMar>
+        <w:top w:w="0" w:type="dxa"/>
+        <w:left w:w="108" w:type="dxa"/>
+        <w:bottom w:w="0" w:type="dxa"/>
+        <w:right w:w="108" w:type="dxa"/>
+      </w:tblCellMar>
+    </w:tblPr>
+  </w:style>
+  <w:style w:type="numbering" w:default="1" w:styleId="Sinlista">
+    <w:name w:val="No List"/>
+    <w:uiPriority w:val="99"/>
+    <w:semiHidden/>
+    <w:unhideWhenUsed/>
+  </w:style>
+  <w:style w:type="table" w:customStyle="1" w:styleId="TableNormal">
+    <w:name w:val="Table Normal"/>
+    <w:tblPr>
+      <w:tblCellMar>
+        <w:top w:w="0" w:type="dxa"/>
+        <w:left w:w="0" w:type="dxa"/>
+        <w:bottom w:w="0" w:type="dxa"/>
+        <w:right w:w="0" w:type="dxa"/>
+      </w:tblCellMar>
+    </w:tblPr>
+  </w:style>
+  <w:style w:type="paragraph" w:styleId="Ttulo">
+    <w:name w:val="Title"/>
+    <w:basedOn w:val="Normal"/>
+    <w:next w:val="Normal"/>
+    <w:link w:val="TtuloCar"/>
+    <w:uiPriority w:val="10"/>
+    <w:qFormat/>
+    <w:rsid w:val="00083D13"/>
+    <w:pPr>
+      <w:spacing w:after="0" w:line="240" w:lineRule="auto"/>
+      <w:contextualSpacing/>
+    </w:pPr>
+    <w:rPr>
+      <w:rFonts w:asciiTheme="majorHAnsi" w:eastAsiaTheme="majorEastAsia" w:hAnsiTheme="majorHAnsi" w:cstheme="majorBidi"/>
+      <w:color w:val="850C4B" w:themeColor="accent1" w:themeShade="BF"/>
+      <w:spacing w:val="-7"/>
+      <w:sz w:val="80"/>
+      <w:szCs w:val="80"/>
+    </w:rPr>
+  </w:style>
+  <w:style w:type="paragraph" w:styleId="Subttulo">
+    <w:name w:val="Subtitle"/>
+    <w:basedOn w:val="Normal"/>
+    <w:next w:val="Normal"/>
+    <w:link w:val="SubttuloCar"/>
+    <w:uiPriority w:val="11"/>
+    <w:qFormat/>
+    <w:rsid w:val="00083D13"/>
+    <w:pPr>
+      <w:numPr>
+        <w:ilvl w:val="1"/>
+      </w:numPr>
+      <w:spacing w:after="240" w:line="240" w:lineRule="auto"/>
+    </w:pPr>
+    <w:rPr>
+      <w:rFonts w:asciiTheme="majorHAnsi" w:eastAsiaTheme="majorEastAsia" w:hAnsiTheme="majorHAnsi" w:cstheme="majorBidi"/>
+      <w:color w:val="404040" w:themeColor="text1" w:themeTint="BF"/>
+      <w:sz w:val="30"/>
+      <w:szCs w:val="30"/>
+    </w:rPr>
+  </w:style>
+  <w:style w:type="table" w:customStyle="1" w:styleId="a">
+    <w:basedOn w:val="TableNormal"/>
+    <w:tblPr>
+      <w:tblStyleRowBandSize w:val="1"/>
+      <w:tblStyleColBandSize w:val="1"/>
+      <w:tblCellMar>
+        <w:left w:w="71" w:type="dxa"/>
+        <w:right w:w="71" w:type="dxa"/>
+      </w:tblCellMar>
+    </w:tblPr>
+  </w:style>
+  <w:style w:type="character" w:customStyle="1" w:styleId="Ttulo1Car">
+    <w:name w:val="Título 1 Car"/>
+    <w:basedOn w:val="Fuentedeprrafopredeter"/>
+    <w:link w:val="Ttulo1"/>
+    <w:uiPriority w:val="9"/>
+    <w:rsid w:val="00083D13"/>
+    <w:rPr>
+      <w:rFonts w:asciiTheme="majorHAnsi" w:eastAsiaTheme="majorEastAsia" w:hAnsiTheme="majorHAnsi" w:cstheme="majorBidi"/>
+      <w:color w:val="850C4B" w:themeColor="accent1" w:themeShade="BF"/>
+      <w:sz w:val="36"/>
+      <w:szCs w:val="36"/>
+    </w:rPr>
+  </w:style>
+  <w:style w:type="character" w:customStyle="1" w:styleId="Ttulo2Car">
+    <w:name w:val="Título 2 Car"/>
+    <w:basedOn w:val="Fuentedeprrafopredeter"/>
+    <w:link w:val="Ttulo2"/>
+    <w:uiPriority w:val="9"/>
+    <w:rsid w:val="00083D13"/>
+    <w:rPr>
+      <w:rFonts w:asciiTheme="majorHAnsi" w:eastAsiaTheme="majorEastAsia" w:hAnsiTheme="majorHAnsi" w:cstheme="majorBidi"/>
+      <w:color w:val="850C4B" w:themeColor="accent1" w:themeShade="BF"/>
+      <w:sz w:val="28"/>
+      <w:szCs w:val="28"/>
+    </w:rPr>
+  </w:style>
+  <w:style w:type="character" w:customStyle="1" w:styleId="Ttulo3Car">
+    <w:name w:val="Título 3 Car"/>
+    <w:basedOn w:val="Fuentedeprrafopredeter"/>
+    <w:link w:val="Ttulo3"/>
+    <w:uiPriority w:val="9"/>
+    <w:rsid w:val="00083D13"/>
+    <w:rPr>
+      <w:rFonts w:asciiTheme="majorHAnsi" w:eastAsiaTheme="majorEastAsia" w:hAnsiTheme="majorHAnsi" w:cstheme="majorBidi"/>
+      <w:color w:val="404040" w:themeColor="text1" w:themeTint="BF"/>
+      <w:sz w:val="26"/>
+      <w:szCs w:val="26"/>
+    </w:rPr>
+  </w:style>
+  <w:style w:type="character" w:customStyle="1" w:styleId="Ttulo4Car">
+    <w:name w:val="Título 4 Car"/>
+    <w:basedOn w:val="Fuentedeprrafopredeter"/>
+    <w:link w:val="Ttulo4"/>
+    <w:uiPriority w:val="9"/>
+    <w:rsid w:val="00083D13"/>
+    <w:rPr>
+      <w:rFonts w:asciiTheme="majorHAnsi" w:eastAsiaTheme="majorEastAsia" w:hAnsiTheme="majorHAnsi" w:cstheme="majorBidi"/>
+      <w:sz w:val="24"/>
+      <w:szCs w:val="24"/>
+    </w:rPr>
+  </w:style>
+  <w:style w:type="character" w:customStyle="1" w:styleId="Ttulo5Car">
+    <w:name w:val="Título 5 Car"/>
+    <w:basedOn w:val="Fuentedeprrafopredeter"/>
+    <w:link w:val="Ttulo5"/>
+    <w:uiPriority w:val="9"/>
+    <w:rsid w:val="00083D13"/>
+    <w:rPr>
+      <w:rFonts w:asciiTheme="majorHAnsi" w:eastAsiaTheme="majorEastAsia" w:hAnsiTheme="majorHAnsi" w:cstheme="majorBidi"/>
+      <w:i/>
+      <w:iCs/>
+      <w:sz w:val="22"/>
+      <w:szCs w:val="22"/>
+    </w:rPr>
+  </w:style>
+  <w:style w:type="character" w:customStyle="1" w:styleId="Ttulo6Car">
+    <w:name w:val="Título 6 Car"/>
+    <w:basedOn w:val="Fuentedeprrafopredeter"/>
+    <w:link w:val="Ttulo6"/>
+    <w:uiPriority w:val="9"/>
+    <w:rsid w:val="00083D13"/>
+    <w:rPr>
+      <w:rFonts w:asciiTheme="majorHAnsi" w:eastAsiaTheme="majorEastAsia" w:hAnsiTheme="majorHAnsi" w:cstheme="majorBidi"/>
+      <w:color w:val="595959" w:themeColor="text1" w:themeTint="A6"/>
+    </w:rPr>
+  </w:style>
+  <w:style w:type="character" w:customStyle="1" w:styleId="Ttulo7Car">
+    <w:name w:val="Título 7 Car"/>
+    <w:basedOn w:val="Fuentedeprrafopredeter"/>
+    <w:link w:val="Ttulo7"/>
+    <w:uiPriority w:val="9"/>
+    <w:semiHidden/>
+    <w:rsid w:val="00083D13"/>
+    <w:rPr>
+      <w:rFonts w:asciiTheme="majorHAnsi" w:eastAsiaTheme="majorEastAsia" w:hAnsiTheme="majorHAnsi" w:cstheme="majorBidi"/>
+      <w:i/>
+      <w:iCs/>
+      <w:color w:val="595959" w:themeColor="text1" w:themeTint="A6"/>
+    </w:rPr>
+  </w:style>
+  <w:style w:type="character" w:customStyle="1" w:styleId="Ttulo8Car">
+    <w:name w:val="Título 8 Car"/>
+    <w:basedOn w:val="Fuentedeprrafopredeter"/>
+    <w:link w:val="Ttulo8"/>
+    <w:uiPriority w:val="9"/>
+    <w:semiHidden/>
+    <w:rsid w:val="00083D13"/>
+    <w:rPr>
+      <w:rFonts w:asciiTheme="majorHAnsi" w:eastAsiaTheme="majorEastAsia" w:hAnsiTheme="majorHAnsi" w:cstheme="majorBidi"/>
+      <w:smallCaps/>
+      <w:color w:val="595959" w:themeColor="text1" w:themeTint="A6"/>
+    </w:rPr>
+  </w:style>
+  <w:style w:type="character" w:customStyle="1" w:styleId="Ttulo9Car">
+    <w:name w:val="Título 9 Car"/>
+    <w:basedOn w:val="Fuentedeprrafopredeter"/>
+    <w:link w:val="Ttulo9"/>
+    <w:uiPriority w:val="9"/>
+    <w:semiHidden/>
+    <w:rsid w:val="00083D13"/>
+    <w:rPr>
+      <w:rFonts w:asciiTheme="majorHAnsi" w:eastAsiaTheme="majorEastAsia" w:hAnsiTheme="majorHAnsi" w:cstheme="majorBidi"/>
+      <w:i/>
+      <w:iCs/>
+      <w:smallCaps/>
+      <w:color w:val="595959" w:themeColor="text1" w:themeTint="A6"/>
+    </w:rPr>
+  </w:style>
+  <w:style w:type="paragraph" w:styleId="Epgrafe">
+    <w:name w:val="caption"/>
+    <w:basedOn w:val="Normal"/>
+    <w:next w:val="Normal"/>
+    <w:uiPriority w:val="35"/>
+    <w:semiHidden/>
+    <w:unhideWhenUsed/>
+    <w:qFormat/>
+    <w:rsid w:val="00083D13"/>
+    <w:pPr>
+      <w:spacing w:line="240" w:lineRule="auto"/>
+    </w:pPr>
+    <w:rPr>
+      <w:b/>
+      <w:bCs/>
+      <w:color w:val="404040" w:themeColor="text1" w:themeTint="BF"/>
+      <w:sz w:val="20"/>
+      <w:szCs w:val="20"/>
+    </w:rPr>
+  </w:style>
+  <w:style w:type="character" w:customStyle="1" w:styleId="TtuloCar">
+    <w:name w:val="Título Car"/>
+    <w:basedOn w:val="Fuentedeprrafopredeter"/>
+    <w:link w:val="Ttulo"/>
+    <w:uiPriority w:val="10"/>
+    <w:rsid w:val="00083D13"/>
+    <w:rPr>
+      <w:rFonts w:asciiTheme="majorHAnsi" w:eastAsiaTheme="majorEastAsia" w:hAnsiTheme="majorHAnsi" w:cstheme="majorBidi"/>
+      <w:color w:val="850C4B" w:themeColor="accent1" w:themeShade="BF"/>
+      <w:spacing w:val="-7"/>
+      <w:sz w:val="80"/>
+      <w:szCs w:val="80"/>
+    </w:rPr>
+  </w:style>
+  <w:style w:type="character" w:customStyle="1" w:styleId="SubttuloCar">
+    <w:name w:val="Subtítulo Car"/>
+    <w:basedOn w:val="Fuentedeprrafopredeter"/>
+    <w:link w:val="Subttulo"/>
+    <w:uiPriority w:val="11"/>
+    <w:rsid w:val="00083D13"/>
+    <w:rPr>
+      <w:rFonts w:asciiTheme="majorHAnsi" w:eastAsiaTheme="majorEastAsia" w:hAnsiTheme="majorHAnsi" w:cstheme="majorBidi"/>
+      <w:color w:val="404040" w:themeColor="text1" w:themeTint="BF"/>
+      <w:sz w:val="30"/>
+      <w:szCs w:val="30"/>
+    </w:rPr>
+  </w:style>
+  <w:style w:type="character" w:styleId="Textoennegrita">
+    <w:name w:val="Strong"/>
+    <w:basedOn w:val="Fuentedeprrafopredeter"/>
+    <w:uiPriority w:val="22"/>
+    <w:qFormat/>
+    <w:rsid w:val="00083D13"/>
+    <w:rPr>
+      <w:b/>
+      <w:bCs/>
+    </w:rPr>
+  </w:style>
+  <w:style w:type="character" w:styleId="nfasis">
+    <w:name w:val="Emphasis"/>
+    <w:basedOn w:val="Fuentedeprrafopredeter"/>
+    <w:uiPriority w:val="20"/>
+    <w:qFormat/>
+    <w:rsid w:val="00083D13"/>
+    <w:rPr>
+      <w:i/>
+      <w:iCs/>
+    </w:rPr>
+  </w:style>
+  <w:style w:type="paragraph" w:styleId="Sinespaciado">
+    <w:name w:val="No Spacing"/>
+    <w:uiPriority w:val="1"/>
+    <w:qFormat/>
+    <w:rsid w:val="00083D13"/>
+    <w:pPr>
+      <w:spacing w:after="0" w:line="240" w:lineRule="auto"/>
+    </w:pPr>
+  </w:style>
+  <w:style w:type="paragraph" w:styleId="Cita">
+    <w:name w:val="Quote"/>
+    <w:basedOn w:val="Normal"/>
+    <w:next w:val="Normal"/>
+    <w:link w:val="CitaCar"/>
+    <w:uiPriority w:val="29"/>
+    <w:qFormat/>
+    <w:rsid w:val="00083D13"/>
+    <w:pPr>
+      <w:spacing w:before="240" w:after="240" w:line="252" w:lineRule="auto"/>
+      <w:ind w:left="864" w:right="864"/>
+      <w:jc w:val="center"/>
+    </w:pPr>
+    <w:rPr>
+      <w:i/>
+      <w:iCs/>
+    </w:rPr>
+  </w:style>
+  <w:style w:type="character" w:customStyle="1" w:styleId="CitaCar">
+    <w:name w:val="Cita Car"/>
+    <w:basedOn w:val="Fuentedeprrafopredeter"/>
+    <w:link w:val="Cita"/>
+    <w:uiPriority w:val="29"/>
+    <w:rsid w:val="00083D13"/>
+    <w:rPr>
+      <w:i/>
+      <w:iCs/>
+    </w:rPr>
+  </w:style>
+  <w:style w:type="paragraph" w:styleId="Citadestacada">
+    <w:name w:val="Intense Quote"/>
+    <w:basedOn w:val="Normal"/>
+    <w:next w:val="Normal"/>
+    <w:link w:val="CitadestacadaCar"/>
+    <w:uiPriority w:val="30"/>
+    <w:qFormat/>
+    <w:rsid w:val="00083D13"/>
+    <w:pPr>
+      <w:spacing w:before="100" w:beforeAutospacing="1" w:after="240"/>
+      <w:ind w:left="864" w:right="864"/>
+      <w:jc w:val="center"/>
+    </w:pPr>
+    <w:rPr>
+      <w:rFonts w:asciiTheme="majorHAnsi" w:eastAsiaTheme="majorEastAsia" w:hAnsiTheme="majorHAnsi" w:cstheme="majorBidi"/>
+      <w:color w:val="B31166" w:themeColor="accent1"/>
+      <w:sz w:val="28"/>
+      <w:szCs w:val="28"/>
+    </w:rPr>
+  </w:style>
+  <w:style w:type="character" w:customStyle="1" w:styleId="CitadestacadaCar">
+    <w:name w:val="Cita destacada Car"/>
+    <w:basedOn w:val="Fuentedeprrafopredeter"/>
+    <w:link w:val="Citadestacada"/>
+    <w:uiPriority w:val="30"/>
+    <w:rsid w:val="00083D13"/>
+    <w:rPr>
+      <w:rFonts w:asciiTheme="majorHAnsi" w:eastAsiaTheme="majorEastAsia" w:hAnsiTheme="majorHAnsi" w:cstheme="majorBidi"/>
+      <w:color w:val="B31166" w:themeColor="accent1"/>
+      <w:sz w:val="28"/>
+      <w:szCs w:val="28"/>
+    </w:rPr>
+  </w:style>
+  <w:style w:type="character" w:styleId="nfasissutil">
+    <w:name w:val="Subtle Emphasis"/>
+    <w:basedOn w:val="Fuentedeprrafopredeter"/>
+    <w:uiPriority w:val="19"/>
+    <w:qFormat/>
+    <w:rsid w:val="00083D13"/>
+    <w:rPr>
+      <w:i/>
+      <w:iCs/>
+      <w:color w:val="595959" w:themeColor="text1" w:themeTint="A6"/>
+    </w:rPr>
+  </w:style>
+  <w:style w:type="character" w:styleId="nfasisintenso">
+    <w:name w:val="Intense Emphasis"/>
+    <w:basedOn w:val="Fuentedeprrafopredeter"/>
+    <w:uiPriority w:val="21"/>
+    <w:qFormat/>
+    <w:rsid w:val="00083D13"/>
+    <w:rPr>
+      <w:b/>
+      <w:bCs/>
+      <w:i/>
+      <w:iCs/>
+    </w:rPr>
+  </w:style>
+  <w:style w:type="character" w:styleId="Referenciasutil">
+    <w:name w:val="Subtle Reference"/>
+    <w:basedOn w:val="Fuentedeprrafopredeter"/>
+    <w:uiPriority w:val="31"/>
+    <w:qFormat/>
+    <w:rsid w:val="00083D13"/>
+    <w:rPr>
+      <w:smallCaps/>
+      <w:color w:val="404040" w:themeColor="text1" w:themeTint="BF"/>
+    </w:rPr>
+  </w:style>
+  <w:style w:type="character" w:styleId="Referenciaintensa">
+    <w:name w:val="Intense Reference"/>
+    <w:basedOn w:val="Fuentedeprrafopredeter"/>
+    <w:uiPriority w:val="32"/>
+    <w:qFormat/>
+    <w:rsid w:val="00083D13"/>
+    <w:rPr>
+      <w:b/>
+      <w:bCs/>
+      <w:smallCaps/>
+      <w:u w:val="single"/>
+    </w:rPr>
+  </w:style>
+  <w:style w:type="character" w:styleId="Ttulodellibro">
+    <w:name w:val="Book Title"/>
+    <w:basedOn w:val="Fuentedeprrafopredeter"/>
+    <w:uiPriority w:val="33"/>
+    <w:qFormat/>
+    <w:rsid w:val="00083D13"/>
+    <w:rPr>
+      <w:b/>
+      <w:bCs/>
+      <w:smallCaps/>
+    </w:rPr>
+  </w:style>
+  <w:style w:type="paragraph" w:styleId="TtulodeTDC">
     <w:name w:val="TOC Heading"/>
     <w:basedOn w:val="Ttulo1"/>
     <w:next w:val="Normal"/>
@@ -3529,7 +6443,7 @@
   <a:extraClrSchemeLst/>
   <a:extLst>
     <a:ext uri="{05A4C25C-085E-4340-85A3-A5531E510DB2}">
-      <thm15:themeFamily xmlns:thm15="http://schemas.microsoft.com/office/thememl/2012/main" name="Ion Boardroom" id="{FC33163D-4339-46B1-8EED-24C834239D99}" vid="{B8502691-933B-45FE-8764-BA278511EF27}"/>
+      <thm15:themeFamily xmlns:thm15="http://schemas.microsoft.com/office/thememl/2012/main" xmlns="" name="Ion Boardroom" id="{FC33163D-4339-46B1-8EED-24C834239D99}" vid="{B8502691-933B-45FE-8764-BA278511EF27}"/>
     </a:ext>
   </a:extLst>
 </a:theme>
@@ -3540,7 +6454,7 @@
 </file>
 
 <file path=customXml/itemProps1.xml><?xml version="1.0" encoding="utf-8"?>
-<ds:datastoreItem xmlns:ds="http://schemas.openxmlformats.org/officeDocument/2006/customXml" ds:itemID="{737F8FAA-E214-4E26-AA11-956B8E5B0C02}">
+<ds:datastoreItem xmlns:ds="http://schemas.openxmlformats.org/officeDocument/2006/customXml" ds:itemID="{5E2A7EE5-71DF-4142-A13D-3702AF41CD35}">
   <ds:schemaRefs>
     <ds:schemaRef ds:uri="http://schemas.openxmlformats.org/officeDocument/2006/bibliography"/>
   </ds:schemaRefs>

</xml_diff>

<commit_message>
Caso de Uso CU1 Registrar Usuario
CU1
</commit_message>
<xml_diff>
--- a/Entregable 1.docx
+++ b/Entregable 1.docx
@@ -399,7 +399,23 @@
           <w:sz w:val="40"/>
           <w:szCs w:val="40"/>
         </w:rPr>
-        <w:t>Carlos Oliva Paredes</w:t>
+        <w:t xml:space="preserve">Carlos </w:t>
+      </w:r>
+      <w:r>
+        <w:rPr>
+          <w:rFonts w:ascii="Tahoma" w:eastAsia="Tahoma" w:hAnsi="Tahoma" w:cs="Tahoma"/>
+          <w:sz w:val="40"/>
+          <w:szCs w:val="40"/>
+        </w:rPr>
+        <w:t xml:space="preserve">Armando </w:t>
+      </w:r>
+      <w:r>
+        <w:rPr>
+          <w:rFonts w:ascii="Tahoma" w:eastAsia="Tahoma" w:hAnsi="Tahoma" w:cs="Tahoma"/>
+          <w:sz w:val="40"/>
+          <w:szCs w:val="40"/>
+        </w:rPr>
+        <w:t>Oliva Paredes</w:t>
       </w:r>
     </w:p>
     <w:p>
@@ -1043,7 +1059,21 @@
           <w:rStyle w:val="Textoennegrita"/>
           <w:sz w:val="24"/>
         </w:rPr>
-        <w:t>Registra usuario</w:t>
+        <w:t>Registra</w:t>
+      </w:r>
+      <w:r>
+        <w:rPr>
+          <w:rStyle w:val="Textoennegrita"/>
+          <w:sz w:val="24"/>
+        </w:rPr>
+        <w:t>r</w:t>
+      </w:r>
+      <w:r>
+        <w:rPr>
+          <w:rStyle w:val="Textoennegrita"/>
+          <w:sz w:val="24"/>
+        </w:rPr>
+        <w:t xml:space="preserve"> usuario</w:t>
       </w:r>
       <w:r>
         <w:rPr>
@@ -1132,7 +1162,14 @@
           <w:rStyle w:val="Textoennegrita"/>
           <w:sz w:val="24"/>
         </w:rPr>
-        <w:t xml:space="preserve">identificación, </w:t>
+        <w:t>I</w:t>
+      </w:r>
+      <w:r>
+        <w:rPr>
+          <w:rStyle w:val="Textoennegrita"/>
+          <w:sz w:val="24"/>
+        </w:rPr>
+        <w:t xml:space="preserve">dentificación, </w:t>
       </w:r>
       <w:r>
         <w:rPr>
@@ -1163,23 +1200,22 @@
           <w:rStyle w:val="Textoennegrita"/>
           <w:sz w:val="24"/>
         </w:rPr>
-        <w:t xml:space="preserve">primer nombre, </w:t>
-      </w:r>
-      <w:r>
-        <w:rPr>
-          <w:rStyle w:val="Textoennegrita"/>
-          <w:b w:val="0"/>
-          <w:sz w:val="24"/>
-        </w:rPr>
-        <w:t xml:space="preserve">el usuario ingresa su </w:t>
-      </w:r>
-      <w:r>
-        <w:rPr>
-          <w:rStyle w:val="Textoennegrita"/>
-          <w:b w:val="0"/>
-          <w:sz w:val="24"/>
-        </w:rPr>
-        <w:t>segundo</w:t>
+        <w:t>P</w:t>
+      </w:r>
+      <w:r>
+        <w:rPr>
+          <w:rStyle w:val="Textoennegrita"/>
+          <w:sz w:val="24"/>
+        </w:rPr>
+        <w:t xml:space="preserve">rimer nombre, </w:t>
+      </w:r>
+      <w:r>
+        <w:rPr>
+          <w:rStyle w:val="Textoennegrita"/>
+          <w:b w:val="0"/>
+          <w:sz w:val="24"/>
+        </w:rPr>
+        <w:t>el usuario ingresa su segundo</w:t>
       </w:r>
       <w:r>
         <w:rPr>
@@ -1202,14 +1238,128 @@
           <w:rStyle w:val="Textoennegrita"/>
           <w:sz w:val="24"/>
         </w:rPr>
-        <w:t>segundo</w:t>
-      </w:r>
-      <w:r>
-        <w:rPr>
-          <w:rStyle w:val="Textoennegrita"/>
-          <w:sz w:val="24"/>
-        </w:rPr>
-        <w:t xml:space="preserve"> nombre,</w:t>
+        <w:t>S</w:t>
+      </w:r>
+      <w:r>
+        <w:rPr>
+          <w:rStyle w:val="Textoennegrita"/>
+          <w:sz w:val="24"/>
+        </w:rPr>
+        <w:t xml:space="preserve">egundo nombre, </w:t>
+      </w:r>
+      <w:r>
+        <w:rPr>
+          <w:rStyle w:val="Textoennegrita"/>
+          <w:b w:val="0"/>
+          <w:sz w:val="24"/>
+        </w:rPr>
+        <w:t>el usuario ingresa su primer apellido</w:t>
+      </w:r>
+      <w:r>
+        <w:rPr>
+          <w:rStyle w:val="Textoennegrita"/>
+          <w:b w:val="0"/>
+          <w:sz w:val="24"/>
+        </w:rPr>
+        <w:t xml:space="preserve"> en e</w:t>
+      </w:r>
+      <w:r>
+        <w:rPr>
+          <w:rStyle w:val="Textoennegrita"/>
+          <w:b w:val="0"/>
+          <w:sz w:val="24"/>
+        </w:rPr>
+        <w:t xml:space="preserve">l campo </w:t>
+      </w:r>
+      <w:r>
+        <w:rPr>
+          <w:rStyle w:val="Textoennegrita"/>
+          <w:sz w:val="24"/>
+        </w:rPr>
+        <w:t>P</w:t>
+      </w:r>
+      <w:r>
+        <w:rPr>
+          <w:rStyle w:val="Textoennegrita"/>
+          <w:sz w:val="24"/>
+        </w:rPr>
+        <w:t xml:space="preserve">rimer apellido, </w:t>
+      </w:r>
+      <w:r>
+        <w:rPr>
+          <w:rStyle w:val="Textoennegrita"/>
+          <w:b w:val="0"/>
+          <w:sz w:val="24"/>
+        </w:rPr>
+        <w:t>el usuario ingresa su segundo apellido</w:t>
+      </w:r>
+      <w:r>
+        <w:rPr>
+          <w:rStyle w:val="Textoennegrita"/>
+          <w:b w:val="0"/>
+          <w:sz w:val="24"/>
+        </w:rPr>
+        <w:t xml:space="preserve"> en e</w:t>
+      </w:r>
+      <w:r>
+        <w:rPr>
+          <w:rStyle w:val="Textoennegrita"/>
+          <w:b w:val="0"/>
+          <w:sz w:val="24"/>
+        </w:rPr>
+        <w:t xml:space="preserve">l campo </w:t>
+      </w:r>
+      <w:r>
+        <w:rPr>
+          <w:rStyle w:val="Textoennegrita"/>
+          <w:sz w:val="24"/>
+        </w:rPr>
+        <w:t>S</w:t>
+      </w:r>
+      <w:r>
+        <w:rPr>
+          <w:rStyle w:val="Textoennegrita"/>
+          <w:sz w:val="24"/>
+        </w:rPr>
+        <w:t xml:space="preserve">egundo apellido, </w:t>
+      </w:r>
+      <w:r>
+        <w:rPr>
+          <w:rStyle w:val="Textoennegrita"/>
+          <w:b w:val="0"/>
+          <w:sz w:val="24"/>
+        </w:rPr>
+        <w:t>el usuario ingresa su correo institucional</w:t>
+      </w:r>
+      <w:r>
+        <w:rPr>
+          <w:rStyle w:val="Textoennegrita"/>
+          <w:b w:val="0"/>
+          <w:sz w:val="24"/>
+        </w:rPr>
+        <w:t xml:space="preserve"> en e</w:t>
+      </w:r>
+      <w:r>
+        <w:rPr>
+          <w:rStyle w:val="Textoennegrita"/>
+          <w:b w:val="0"/>
+          <w:sz w:val="24"/>
+        </w:rPr>
+        <w:t xml:space="preserve">l campo </w:t>
+      </w:r>
+      <w:r>
+        <w:rPr>
+          <w:rStyle w:val="Textoennegrita"/>
+          <w:sz w:val="24"/>
+        </w:rPr>
+        <w:t>C</w:t>
+      </w:r>
+      <w:r>
+        <w:rPr>
+          <w:rStyle w:val="Textoennegrita"/>
+          <w:sz w:val="24"/>
+        </w:rPr>
+        <w:t>orreo institucional,</w:t>
       </w:r>
       <w:r>
         <w:rPr>
@@ -1224,23 +1374,96 @@
           <w:b w:val="0"/>
           <w:sz w:val="24"/>
         </w:rPr>
-        <w:t xml:space="preserve">el usuario ingresa su primer </w:t>
-      </w:r>
-      <w:r>
-        <w:rPr>
-          <w:rStyle w:val="Textoennegrita"/>
-          <w:b w:val="0"/>
-          <w:sz w:val="24"/>
-        </w:rPr>
-        <w:t>apellido</w:t>
-      </w:r>
-      <w:r>
-        <w:rPr>
-          <w:rStyle w:val="Textoennegrita"/>
-          <w:b w:val="0"/>
-          <w:sz w:val="24"/>
-        </w:rPr>
-        <w:t xml:space="preserve"> en e</w:t>
+        <w:t>e</w:t>
+      </w:r>
+      <w:r>
+        <w:rPr>
+          <w:rStyle w:val="Textoennegrita"/>
+          <w:b w:val="0"/>
+          <w:sz w:val="24"/>
+        </w:rPr>
+        <w:t>l usua</w:t>
+      </w:r>
+      <w:r>
+        <w:rPr>
+          <w:rStyle w:val="Textoennegrita"/>
+          <w:b w:val="0"/>
+          <w:sz w:val="24"/>
+        </w:rPr>
+        <w:t xml:space="preserve">rio </w:t>
+      </w:r>
+      <w:r>
+        <w:rPr>
+          <w:rStyle w:val="Textoennegrita"/>
+          <w:sz w:val="24"/>
+        </w:rPr>
+        <w:t xml:space="preserve">selecciona </w:t>
+      </w:r>
+      <w:r>
+        <w:rPr>
+          <w:rStyle w:val="Textoennegrita"/>
+          <w:b w:val="0"/>
+          <w:sz w:val="24"/>
+        </w:rPr>
+        <w:t xml:space="preserve">el tipo de vinculación con la universidad, </w:t>
+      </w:r>
+      <w:r>
+        <w:rPr>
+          <w:rStyle w:val="Textoennegrita"/>
+          <w:sz w:val="24"/>
+        </w:rPr>
+        <w:t>E</w:t>
+      </w:r>
+      <w:r>
+        <w:rPr>
+          <w:rStyle w:val="Textoennegrita"/>
+          <w:sz w:val="24"/>
+        </w:rPr>
+        <w:t xml:space="preserve">studiante, </w:t>
+      </w:r>
+      <w:r>
+        <w:rPr>
+          <w:rStyle w:val="Textoennegrita"/>
+          <w:sz w:val="24"/>
+        </w:rPr>
+        <w:t>P</w:t>
+      </w:r>
+      <w:r>
+        <w:rPr>
+          <w:rStyle w:val="Textoennegrita"/>
+          <w:sz w:val="24"/>
+        </w:rPr>
+        <w:t xml:space="preserve">rofesor o </w:t>
+      </w:r>
+      <w:r>
+        <w:rPr>
+          <w:rStyle w:val="Textoennegrita"/>
+          <w:sz w:val="24"/>
+        </w:rPr>
+        <w:t>A</w:t>
+      </w:r>
+      <w:r>
+        <w:rPr>
+          <w:rStyle w:val="Textoennegrita"/>
+          <w:sz w:val="24"/>
+        </w:rPr>
+        <w:t xml:space="preserve">dministrativo, </w:t>
+      </w:r>
+      <w:r>
+        <w:rPr>
+          <w:rStyle w:val="Textoennegrita"/>
+          <w:b w:val="0"/>
+          <w:sz w:val="24"/>
+        </w:rPr>
+        <w:t>el usuario ingresa su fecha de nacimiento e</w:t>
+      </w:r>
+      <w:r>
+        <w:rPr>
+          <w:rStyle w:val="Textoennegrita"/>
+          <w:b w:val="0"/>
+          <w:sz w:val="24"/>
+        </w:rPr>
+        <w:t>n e</w:t>
       </w:r>
       <w:r>
         <w:rPr>
@@ -1255,68 +1478,30 @@
           <w:rStyle w:val="Textoennegrita"/>
           <w:sz w:val="24"/>
         </w:rPr>
-        <w:t xml:space="preserve">primer </w:t>
-      </w:r>
-      <w:r>
-        <w:rPr>
-          <w:rStyle w:val="Textoennegrita"/>
-          <w:sz w:val="24"/>
-        </w:rPr>
-        <w:t>apellido</w:t>
-      </w:r>
-      <w:r>
-        <w:rPr>
-          <w:rStyle w:val="Textoennegrita"/>
-          <w:sz w:val="24"/>
-        </w:rPr>
-        <w:t>,</w:t>
-      </w:r>
-      <w:r>
-        <w:rPr>
-          <w:rStyle w:val="Textoennegrita"/>
-          <w:sz w:val="24"/>
-        </w:rPr>
-        <w:t xml:space="preserve"> </w:t>
-      </w:r>
-      <w:r>
-        <w:rPr>
-          <w:rStyle w:val="Textoennegrita"/>
-          <w:b w:val="0"/>
-          <w:sz w:val="24"/>
-        </w:rPr>
-        <w:t xml:space="preserve">el usuario ingresa su </w:t>
-      </w:r>
-      <w:r>
-        <w:rPr>
-          <w:rStyle w:val="Textoennegrita"/>
-          <w:b w:val="0"/>
-          <w:sz w:val="24"/>
-        </w:rPr>
-        <w:t>segundo</w:t>
-      </w:r>
-      <w:r>
-        <w:rPr>
-          <w:rStyle w:val="Textoennegrita"/>
-          <w:b w:val="0"/>
-          <w:sz w:val="24"/>
-        </w:rPr>
-        <w:t xml:space="preserve"> </w:t>
-      </w:r>
-      <w:r>
-        <w:rPr>
-          <w:rStyle w:val="Textoennegrita"/>
-          <w:b w:val="0"/>
-          <w:sz w:val="24"/>
-        </w:rPr>
-        <w:t>apellido</w:t>
-      </w:r>
-      <w:r>
-        <w:rPr>
-          <w:rStyle w:val="Textoennegrita"/>
-          <w:b w:val="0"/>
-          <w:sz w:val="24"/>
-        </w:rPr>
-        <w:t xml:space="preserve"> en e</w:t>
+        <w:t>F</w:t>
+      </w:r>
+      <w:r>
+        <w:rPr>
+          <w:rStyle w:val="Textoennegrita"/>
+          <w:sz w:val="24"/>
+        </w:rPr>
+        <w:t xml:space="preserve">echa de nacimiento, </w:t>
+      </w:r>
+      <w:r>
+        <w:rPr>
+          <w:rStyle w:val="Textoennegrita"/>
+          <w:b w:val="0"/>
+          <w:sz w:val="24"/>
+        </w:rPr>
+        <w:t>el usuario ingresa su celular e</w:t>
+      </w:r>
+      <w:r>
+        <w:rPr>
+          <w:rStyle w:val="Textoennegrita"/>
+          <w:b w:val="0"/>
+          <w:sz w:val="24"/>
+        </w:rPr>
+        <w:t>n e</w:t>
       </w:r>
       <w:r>
         <w:rPr>
@@ -1331,75 +1516,30 @@
           <w:rStyle w:val="Textoennegrita"/>
           <w:sz w:val="24"/>
         </w:rPr>
-        <w:t>segundo</w:t>
-      </w:r>
-      <w:r>
-        <w:rPr>
-          <w:rStyle w:val="Textoennegrita"/>
-          <w:sz w:val="24"/>
-        </w:rPr>
-        <w:t xml:space="preserve"> </w:t>
-      </w:r>
-      <w:r>
-        <w:rPr>
-          <w:rStyle w:val="Textoennegrita"/>
-          <w:sz w:val="24"/>
-        </w:rPr>
-        <w:t>apellido</w:t>
-      </w:r>
-      <w:r>
-        <w:rPr>
-          <w:rStyle w:val="Textoennegrita"/>
-          <w:sz w:val="24"/>
-        </w:rPr>
-        <w:t>,</w:t>
-      </w:r>
-      <w:r>
-        <w:rPr>
-          <w:rStyle w:val="Textoennegrita"/>
-          <w:sz w:val="24"/>
-        </w:rPr>
-        <w:t xml:space="preserve"> </w:t>
-      </w:r>
-      <w:r>
-        <w:rPr>
-          <w:rStyle w:val="Textoennegrita"/>
-          <w:b w:val="0"/>
-          <w:sz w:val="24"/>
-        </w:rPr>
-        <w:t xml:space="preserve">el usuario ingresa su </w:t>
-      </w:r>
-      <w:r>
-        <w:rPr>
-          <w:rStyle w:val="Textoennegrita"/>
-          <w:b w:val="0"/>
-          <w:sz w:val="24"/>
-        </w:rPr>
-        <w:t>correo</w:t>
-      </w:r>
-      <w:r>
-        <w:rPr>
-          <w:rStyle w:val="Textoennegrita"/>
-          <w:b w:val="0"/>
-          <w:sz w:val="24"/>
-        </w:rPr>
-        <w:t xml:space="preserve"> </w:t>
-      </w:r>
-      <w:r>
-        <w:rPr>
-          <w:rStyle w:val="Textoennegrita"/>
-          <w:b w:val="0"/>
-          <w:sz w:val="24"/>
-        </w:rPr>
-        <w:t>institucional</w:t>
-      </w:r>
-      <w:r>
-        <w:rPr>
-          <w:rStyle w:val="Textoennegrita"/>
-          <w:b w:val="0"/>
-          <w:sz w:val="24"/>
-        </w:rPr>
-        <w:t xml:space="preserve"> en e</w:t>
+        <w:t>C</w:t>
+      </w:r>
+      <w:r>
+        <w:rPr>
+          <w:rStyle w:val="Textoennegrita"/>
+          <w:sz w:val="24"/>
+        </w:rPr>
+        <w:t xml:space="preserve">elular, </w:t>
+      </w:r>
+      <w:r>
+        <w:rPr>
+          <w:rStyle w:val="Textoennegrita"/>
+          <w:b w:val="0"/>
+          <w:sz w:val="24"/>
+        </w:rPr>
+        <w:t>el usuario ingresa su contraseña e</w:t>
+      </w:r>
+      <w:r>
+        <w:rPr>
+          <w:rStyle w:val="Textoennegrita"/>
+          <w:b w:val="0"/>
+          <w:sz w:val="24"/>
+        </w:rPr>
+        <w:t>n e</w:t>
       </w:r>
       <w:r>
         <w:rPr>
@@ -1414,106 +1554,22 @@
           <w:rStyle w:val="Textoennegrita"/>
           <w:sz w:val="24"/>
         </w:rPr>
-        <w:t>correo institucional</w:t>
-      </w:r>
-      <w:r>
-        <w:rPr>
-          <w:rStyle w:val="Textoennegrita"/>
-          <w:sz w:val="24"/>
-        </w:rPr>
-        <w:t>,</w:t>
-      </w:r>
-      <w:r>
-        <w:rPr>
-          <w:rStyle w:val="Textoennegrita"/>
-          <w:sz w:val="24"/>
-        </w:rPr>
-        <w:t xml:space="preserve"> </w:t>
-      </w:r>
-      <w:r>
-        <w:rPr>
-          <w:rStyle w:val="Textoennegrita"/>
-          <w:b w:val="0"/>
-          <w:sz w:val="24"/>
-        </w:rPr>
-        <w:t>e</w:t>
-      </w:r>
-      <w:r>
-        <w:rPr>
-          <w:rStyle w:val="Textoennegrita"/>
-          <w:b w:val="0"/>
-          <w:sz w:val="24"/>
-        </w:rPr>
-        <w:t>l usua</w:t>
-      </w:r>
-      <w:r>
-        <w:rPr>
-          <w:rStyle w:val="Textoennegrita"/>
-          <w:b w:val="0"/>
-          <w:sz w:val="24"/>
-        </w:rPr>
-        <w:t xml:space="preserve">rio </w:t>
-      </w:r>
-      <w:r>
-        <w:rPr>
-          <w:rStyle w:val="Textoennegrita"/>
-          <w:sz w:val="24"/>
-        </w:rPr>
-        <w:t xml:space="preserve">selecciona </w:t>
-      </w:r>
-      <w:r>
-        <w:rPr>
-          <w:rStyle w:val="Textoennegrita"/>
-          <w:b w:val="0"/>
-          <w:sz w:val="24"/>
-        </w:rPr>
-        <w:t xml:space="preserve">el tipo de vinculación con la universidad, </w:t>
-      </w:r>
-      <w:r>
-        <w:rPr>
-          <w:rStyle w:val="Textoennegrita"/>
-          <w:sz w:val="24"/>
-        </w:rPr>
-        <w:t>estudiante, profesor o administrativo</w:t>
-      </w:r>
-      <w:r>
-        <w:rPr>
-          <w:rStyle w:val="Textoennegrita"/>
-          <w:sz w:val="24"/>
-        </w:rPr>
-        <w:t xml:space="preserve">, </w:t>
-      </w:r>
-      <w:r>
-        <w:rPr>
-          <w:rStyle w:val="Textoennegrita"/>
-          <w:b w:val="0"/>
-          <w:sz w:val="24"/>
-        </w:rPr>
-        <w:t xml:space="preserve">el usuario ingresa su </w:t>
-      </w:r>
-      <w:r>
-        <w:rPr>
-          <w:rStyle w:val="Textoennegrita"/>
-          <w:b w:val="0"/>
-          <w:sz w:val="24"/>
-        </w:rPr>
-        <w:t>fecha de nacimiento</w:t>
-      </w:r>
-      <w:r>
-        <w:rPr>
-          <w:rStyle w:val="Textoennegrita"/>
-          <w:b w:val="0"/>
-          <w:sz w:val="24"/>
-        </w:rPr>
-        <w:t xml:space="preserve"> </w:t>
-      </w:r>
-      <w:r>
-        <w:rPr>
-          <w:rStyle w:val="Textoennegrita"/>
-          <w:b w:val="0"/>
-          <w:sz w:val="24"/>
-        </w:rPr>
-        <w:t>e</w:t>
+        <w:t>C</w:t>
+      </w:r>
+      <w:r>
+        <w:rPr>
+          <w:rStyle w:val="Textoennegrita"/>
+          <w:sz w:val="24"/>
+        </w:rPr>
+        <w:t xml:space="preserve">ontraseña, </w:t>
+      </w:r>
+      <w:r>
+        <w:rPr>
+          <w:rStyle w:val="Textoennegrita"/>
+          <w:b w:val="0"/>
+          <w:sz w:val="24"/>
+        </w:rPr>
+        <w:t>el usuario ingresa su contraseña e</w:t>
       </w:r>
       <w:r>
         <w:rPr>
@@ -1536,140 +1592,14 @@
           <w:rStyle w:val="Textoennegrita"/>
           <w:sz w:val="24"/>
         </w:rPr>
-        <w:t xml:space="preserve">fecha de nacimiento, </w:t>
-      </w:r>
-      <w:r>
-        <w:rPr>
-          <w:rStyle w:val="Textoennegrita"/>
-          <w:b w:val="0"/>
-          <w:sz w:val="24"/>
-        </w:rPr>
-        <w:t xml:space="preserve">el usuario ingresa su </w:t>
-      </w:r>
-      <w:r>
-        <w:rPr>
-          <w:rStyle w:val="Textoennegrita"/>
-          <w:b w:val="0"/>
-          <w:sz w:val="24"/>
-        </w:rPr>
-        <w:t>celular</w:t>
-      </w:r>
-      <w:r>
-        <w:rPr>
-          <w:rStyle w:val="Textoennegrita"/>
-          <w:b w:val="0"/>
-          <w:sz w:val="24"/>
-        </w:rPr>
-        <w:t xml:space="preserve"> e</w:t>
-      </w:r>
-      <w:r>
-        <w:rPr>
-          <w:rStyle w:val="Textoennegrita"/>
-          <w:b w:val="0"/>
-          <w:sz w:val="24"/>
-        </w:rPr>
-        <w:t>n e</w:t>
-      </w:r>
-      <w:r>
-        <w:rPr>
-          <w:rStyle w:val="Textoennegrita"/>
-          <w:b w:val="0"/>
-          <w:sz w:val="24"/>
-        </w:rPr>
-        <w:t xml:space="preserve">l campo </w:t>
-      </w:r>
-      <w:r>
-        <w:rPr>
-          <w:rStyle w:val="Textoennegrita"/>
-          <w:sz w:val="24"/>
-        </w:rPr>
-        <w:t xml:space="preserve">celular, </w:t>
-      </w:r>
-      <w:r>
-        <w:rPr>
-          <w:rStyle w:val="Textoennegrita"/>
-          <w:b w:val="0"/>
-          <w:sz w:val="24"/>
-        </w:rPr>
-        <w:t xml:space="preserve">el usuario ingresa su </w:t>
-      </w:r>
-      <w:r>
-        <w:rPr>
-          <w:rStyle w:val="Textoennegrita"/>
-          <w:b w:val="0"/>
-          <w:sz w:val="24"/>
-        </w:rPr>
-        <w:t>contraseña e</w:t>
-      </w:r>
-      <w:r>
-        <w:rPr>
-          <w:rStyle w:val="Textoennegrita"/>
-          <w:b w:val="0"/>
-          <w:sz w:val="24"/>
-        </w:rPr>
-        <w:t>n e</w:t>
-      </w:r>
-      <w:r>
-        <w:rPr>
-          <w:rStyle w:val="Textoennegrita"/>
-          <w:b w:val="0"/>
-          <w:sz w:val="24"/>
-        </w:rPr>
-        <w:t xml:space="preserve">l campo </w:t>
-      </w:r>
-      <w:r>
-        <w:rPr>
-          <w:rStyle w:val="Textoennegrita"/>
-          <w:sz w:val="24"/>
-        </w:rPr>
-        <w:t xml:space="preserve">contraseña, </w:t>
-      </w:r>
-      <w:r>
-        <w:rPr>
-          <w:rStyle w:val="Textoennegrita"/>
-          <w:b w:val="0"/>
-          <w:sz w:val="24"/>
-        </w:rPr>
-        <w:t xml:space="preserve">el usuario ingresa su </w:t>
-      </w:r>
-      <w:r>
-        <w:rPr>
-          <w:rStyle w:val="Textoennegrita"/>
-          <w:b w:val="0"/>
-          <w:sz w:val="24"/>
-        </w:rPr>
-        <w:t>contraseña</w:t>
-      </w:r>
-      <w:r>
-        <w:rPr>
-          <w:rStyle w:val="Textoennegrita"/>
-          <w:b w:val="0"/>
-          <w:sz w:val="24"/>
-        </w:rPr>
-        <w:t xml:space="preserve"> e</w:t>
-      </w:r>
-      <w:r>
-        <w:rPr>
-          <w:rStyle w:val="Textoennegrita"/>
-          <w:b w:val="0"/>
-          <w:sz w:val="24"/>
-        </w:rPr>
-        <w:t>n e</w:t>
-      </w:r>
-      <w:r>
-        <w:rPr>
-          <w:rStyle w:val="Textoennegrita"/>
-          <w:b w:val="0"/>
-          <w:sz w:val="24"/>
-        </w:rPr>
-        <w:t xml:space="preserve">l campo </w:t>
-      </w:r>
-      <w:r>
-        <w:rPr>
-          <w:rStyle w:val="Textoennegrita"/>
-          <w:sz w:val="24"/>
-        </w:rPr>
-        <w:t xml:space="preserve">confirmar contraseña. </w:t>
+        <w:t>C</w:t>
+      </w:r>
+      <w:r>
+        <w:rPr>
+          <w:rStyle w:val="Textoennegrita"/>
+          <w:sz w:val="24"/>
+        </w:rPr>
+        <w:t xml:space="preserve">onfirmar contraseña. </w:t>
       </w:r>
     </w:p>
     <w:p>
@@ -1687,22 +1617,59 @@
           <w:rStyle w:val="Textoennegrita"/>
           <w:sz w:val="24"/>
         </w:rPr>
-        <w:t xml:space="preserve">Si el usuario es estudiante, </w:t>
-      </w:r>
-      <w:r>
-        <w:rPr>
-          <w:rStyle w:val="Textoennegrita"/>
-          <w:b w:val="0"/>
-          <w:sz w:val="24"/>
-        </w:rPr>
-        <w:t xml:space="preserve">el estudiante ingresa su disponibilidad horaria en el campo </w:t>
-      </w:r>
-      <w:r>
-        <w:rPr>
-          <w:rStyle w:val="Textoennegrita"/>
-          <w:sz w:val="24"/>
-        </w:rPr>
-        <w:t>disponibilidad horaria</w:t>
+        <w:t xml:space="preserve">Si el usuario es </w:t>
+      </w:r>
+      <w:r>
+        <w:rPr>
+          <w:rStyle w:val="Textoennegrita"/>
+          <w:sz w:val="24"/>
+        </w:rPr>
+        <w:t>E</w:t>
+      </w:r>
+      <w:r>
+        <w:rPr>
+          <w:rStyle w:val="Textoennegrita"/>
+          <w:sz w:val="24"/>
+        </w:rPr>
+        <w:t xml:space="preserve">studiante, </w:t>
+      </w:r>
+      <w:r>
+        <w:rPr>
+          <w:rStyle w:val="Textoennegrita"/>
+          <w:b w:val="0"/>
+          <w:sz w:val="24"/>
+        </w:rPr>
+        <w:t xml:space="preserve">el </w:t>
+      </w:r>
+      <w:r>
+        <w:rPr>
+          <w:rStyle w:val="Textoennegrita"/>
+          <w:b w:val="0"/>
+          <w:sz w:val="24"/>
+        </w:rPr>
+        <w:t>E</w:t>
+      </w:r>
+      <w:r>
+        <w:rPr>
+          <w:rStyle w:val="Textoennegrita"/>
+          <w:b w:val="0"/>
+          <w:sz w:val="24"/>
+        </w:rPr>
+        <w:t xml:space="preserve">studiante ingresa su disponibilidad horaria en el campo </w:t>
+      </w:r>
+      <w:r>
+        <w:rPr>
+          <w:rStyle w:val="Textoennegrita"/>
+          <w:sz w:val="24"/>
+        </w:rPr>
+        <w:t>D</w:t>
+      </w:r>
+      <w:r>
+        <w:rPr>
+          <w:rStyle w:val="Textoennegrita"/>
+          <w:sz w:val="24"/>
+        </w:rPr>
+        <w:t>isponibilidad horaria</w:t>
       </w:r>
       <w:r>
         <w:rPr>
@@ -1718,7 +1685,23 @@
           <w:b w:val="0"/>
           <w:sz w:val="24"/>
         </w:rPr>
-        <w:t>el estudiante</w:t>
+        <w:t xml:space="preserve">el </w:t>
+      </w:r>
+      <w:r>
+        <w:rPr>
+          <w:rStyle w:val="Textoennegrita"/>
+          <w:b w:val="0"/>
+          <w:sz w:val="24"/>
+        </w:rPr>
+        <w:t>E</w:t>
+      </w:r>
+      <w:r>
+        <w:rPr>
+          <w:rStyle w:val="Textoennegrita"/>
+          <w:b w:val="0"/>
+          <w:sz w:val="24"/>
+        </w:rPr>
+        <w:t>studiante</w:t>
       </w:r>
       <w:r>
         <w:rPr>
@@ -1741,22 +1724,21 @@
           <w:b w:val="0"/>
           <w:sz w:val="24"/>
         </w:rPr>
-        <w:t xml:space="preserve">su </w:t>
-      </w:r>
-      <w:r>
-        <w:rPr>
-          <w:rStyle w:val="Textoennegrita"/>
-          <w:b w:val="0"/>
-          <w:sz w:val="24"/>
-        </w:rPr>
-        <w:t xml:space="preserve">porcentaje de avance en el campo </w:t>
-      </w:r>
-      <w:r>
-        <w:rPr>
-          <w:rStyle w:val="Textoennegrita"/>
-          <w:sz w:val="24"/>
-        </w:rPr>
-        <w:t>porcentaje de avance,</w:t>
+        <w:t xml:space="preserve">su porcentaje de avance en el campo </w:t>
+      </w:r>
+      <w:r>
+        <w:rPr>
+          <w:rStyle w:val="Textoennegrita"/>
+          <w:sz w:val="24"/>
+        </w:rPr>
+        <w:t>P</w:t>
+      </w:r>
+      <w:r>
+        <w:rPr>
+          <w:rStyle w:val="Textoennegrita"/>
+          <w:sz w:val="24"/>
+        </w:rPr>
+        <w:t>orcentaje de avance,</w:t>
       </w:r>
       <w:r>
         <w:rPr>
@@ -1772,7 +1754,23 @@
           <w:b w:val="0"/>
           <w:sz w:val="24"/>
         </w:rPr>
-        <w:t>el estudiante</w:t>
+        <w:t xml:space="preserve">el </w:t>
+      </w:r>
+      <w:r>
+        <w:rPr>
+          <w:rStyle w:val="Textoennegrita"/>
+          <w:b w:val="0"/>
+          <w:sz w:val="24"/>
+        </w:rPr>
+        <w:t>E</w:t>
+      </w:r>
+      <w:r>
+        <w:rPr>
+          <w:rStyle w:val="Textoennegrita"/>
+          <w:b w:val="0"/>
+          <w:sz w:val="24"/>
+        </w:rPr>
+        <w:t>studiante</w:t>
       </w:r>
       <w:r>
         <w:rPr>
@@ -1795,37 +1793,53 @@
           <w:b w:val="0"/>
           <w:sz w:val="24"/>
         </w:rPr>
-        <w:t xml:space="preserve">su </w:t>
-      </w:r>
-      <w:r>
-        <w:rPr>
-          <w:rStyle w:val="Textoennegrita"/>
-          <w:b w:val="0"/>
-          <w:sz w:val="24"/>
-        </w:rPr>
-        <w:t>promedio académico</w:t>
-      </w:r>
-      <w:r>
-        <w:rPr>
-          <w:rStyle w:val="Textoennegrita"/>
-          <w:b w:val="0"/>
-          <w:sz w:val="24"/>
-        </w:rPr>
-        <w:t xml:space="preserve"> en el campo </w:t>
-      </w:r>
-      <w:r>
-        <w:rPr>
-          <w:rStyle w:val="Textoennegrita"/>
-          <w:sz w:val="24"/>
-        </w:rPr>
-        <w:t>promedio académico</w:t>
-      </w:r>
-      <w:r>
-        <w:rPr>
-          <w:rStyle w:val="Textoennegrita"/>
-          <w:sz w:val="24"/>
-        </w:rPr>
-        <w:t>,</w:t>
+        <w:t xml:space="preserve">su promedio académico en el campo </w:t>
+      </w:r>
+      <w:r>
+        <w:rPr>
+          <w:rStyle w:val="Textoennegrita"/>
+          <w:sz w:val="24"/>
+        </w:rPr>
+        <w:t>P</w:t>
+      </w:r>
+      <w:r>
+        <w:rPr>
+          <w:rStyle w:val="Textoennegrita"/>
+          <w:sz w:val="24"/>
+        </w:rPr>
+        <w:t xml:space="preserve">romedio académico, </w:t>
+      </w:r>
+      <w:r>
+        <w:rPr>
+          <w:rStyle w:val="Textoennegrita"/>
+          <w:b w:val="0"/>
+          <w:sz w:val="24"/>
+        </w:rPr>
+        <w:t xml:space="preserve">el </w:t>
+      </w:r>
+      <w:r>
+        <w:rPr>
+          <w:rStyle w:val="Textoennegrita"/>
+          <w:b w:val="0"/>
+          <w:sz w:val="24"/>
+        </w:rPr>
+        <w:t>E</w:t>
+      </w:r>
+      <w:r>
+        <w:rPr>
+          <w:rStyle w:val="Textoennegrita"/>
+          <w:b w:val="0"/>
+          <w:sz w:val="24"/>
+        </w:rPr>
+        <w:t>studiante</w:t>
+      </w:r>
+      <w:r>
+        <w:rPr>
+          <w:rStyle w:val="Textoennegrita"/>
+          <w:b w:val="0"/>
+          <w:sz w:val="24"/>
+        </w:rPr>
+        <w:t xml:space="preserve"> ingresa</w:t>
       </w:r>
       <w:r>
         <w:rPr>
@@ -1840,46 +1854,7 @@
           <w:b w:val="0"/>
           <w:sz w:val="24"/>
         </w:rPr>
-        <w:t>el estudiante</w:t>
-      </w:r>
-      <w:r>
-        <w:rPr>
-          <w:rStyle w:val="Textoennegrita"/>
-          <w:b w:val="0"/>
-          <w:sz w:val="24"/>
-        </w:rPr>
-        <w:t xml:space="preserve"> ingresa</w:t>
-      </w:r>
-      <w:r>
-        <w:rPr>
-          <w:rStyle w:val="Textoennegrita"/>
-          <w:sz w:val="24"/>
-        </w:rPr>
-        <w:t xml:space="preserve"> </w:t>
-      </w:r>
-      <w:r>
-        <w:rPr>
-          <w:rStyle w:val="Textoennegrita"/>
-          <w:b w:val="0"/>
-          <w:sz w:val="24"/>
-        </w:rPr>
-        <w:t xml:space="preserve">su </w:t>
-      </w:r>
-      <w:r>
-        <w:rPr>
-          <w:rStyle w:val="Textoennegrita"/>
-          <w:b w:val="0"/>
-          <w:sz w:val="24"/>
-        </w:rPr>
-        <w:t>P.A.P.A (Promedio aritmético Ponderado Acumulado)</w:t>
-      </w:r>
-      <w:r>
-        <w:rPr>
-          <w:rStyle w:val="Textoennegrita"/>
-          <w:b w:val="0"/>
-          <w:sz w:val="24"/>
-        </w:rPr>
-        <w:t xml:space="preserve"> en el campo </w:t>
+        <w:t xml:space="preserve">su P.A.P.A (Promedio aritmético Ponderado Acumulado) en el campo </w:t>
       </w:r>
       <w:r>
         <w:rPr>
@@ -1906,22 +1881,66 @@
           <w:sz w:val="24"/>
         </w:rPr>
         <w:lastRenderedPageBreak/>
-        <w:t xml:space="preserve">Si el usuario es administrativo, </w:t>
-      </w:r>
-      <w:r>
-        <w:rPr>
-          <w:rStyle w:val="Textoennegrita"/>
-          <w:b w:val="0"/>
-          <w:sz w:val="24"/>
-        </w:rPr>
-        <w:t>el administrativo ingresa su cargo en el campo</w:t>
-      </w:r>
-      <w:r>
-        <w:rPr>
-          <w:rStyle w:val="Textoennegrita"/>
-          <w:sz w:val="24"/>
-        </w:rPr>
-        <w:t xml:space="preserve"> cargo.</w:t>
+        <w:t xml:space="preserve">Si el usuario es </w:t>
+      </w:r>
+      <w:r>
+        <w:rPr>
+          <w:rStyle w:val="Textoennegrita"/>
+          <w:sz w:val="24"/>
+        </w:rPr>
+        <w:t>A</w:t>
+      </w:r>
+      <w:r>
+        <w:rPr>
+          <w:rStyle w:val="Textoennegrita"/>
+          <w:sz w:val="24"/>
+        </w:rPr>
+        <w:t xml:space="preserve">dministrativo, </w:t>
+      </w:r>
+      <w:r>
+        <w:rPr>
+          <w:rStyle w:val="Textoennegrita"/>
+          <w:b w:val="0"/>
+          <w:sz w:val="24"/>
+        </w:rPr>
+        <w:t xml:space="preserve">el </w:t>
+      </w:r>
+      <w:r>
+        <w:rPr>
+          <w:rStyle w:val="Textoennegrita"/>
+          <w:b w:val="0"/>
+          <w:sz w:val="24"/>
+        </w:rPr>
+        <w:t>A</w:t>
+      </w:r>
+      <w:r>
+        <w:rPr>
+          <w:rStyle w:val="Textoennegrita"/>
+          <w:b w:val="0"/>
+          <w:sz w:val="24"/>
+        </w:rPr>
+        <w:t>dministrativo ingresa su cargo en el campo</w:t>
+      </w:r>
+      <w:r>
+        <w:rPr>
+          <w:rStyle w:val="Textoennegrita"/>
+          <w:sz w:val="24"/>
+        </w:rPr>
+        <w:t xml:space="preserve"> </w:t>
+      </w:r>
+      <w:r>
+        <w:rPr>
+          <w:rStyle w:val="Textoennegrita"/>
+          <w:sz w:val="24"/>
+        </w:rPr>
+        <w:t>C</w:t>
+      </w:r>
+      <w:r>
+        <w:rPr>
+          <w:rStyle w:val="Textoennegrita"/>
+          <w:sz w:val="24"/>
+        </w:rPr>
+        <w:t>argo.</w:t>
       </w:r>
       <w:r>
         <w:rPr>
@@ -2010,7 +2029,21 @@
           <w:rStyle w:val="Textoennegrita"/>
           <w:sz w:val="24"/>
         </w:rPr>
-        <w:t>Registra Usuario.</w:t>
+        <w:t>Registra</w:t>
+      </w:r>
+      <w:r>
+        <w:rPr>
+          <w:rStyle w:val="Textoennegrita"/>
+          <w:sz w:val="24"/>
+        </w:rPr>
+        <w:t>r</w:t>
+      </w:r>
+      <w:r>
+        <w:rPr>
+          <w:rStyle w:val="Textoennegrita"/>
+          <w:sz w:val="24"/>
+        </w:rPr>
+        <w:t xml:space="preserve"> Usuario.</w:t>
       </w:r>
     </w:p>
     <w:p>
@@ -2028,21 +2061,7 @@
           <w:rStyle w:val="Textoennegrita"/>
           <w:sz w:val="24"/>
         </w:rPr>
-        <w:t xml:space="preserve">No se asignó </w:t>
-      </w:r>
-      <w:r>
-        <w:rPr>
-          <w:rStyle w:val="Textoennegrita"/>
-          <w:sz w:val="24"/>
-        </w:rPr>
-        <w:t>Primer nombre</w:t>
-      </w:r>
-      <w:r>
-        <w:rPr>
-          <w:rStyle w:val="Textoennegrita"/>
-          <w:sz w:val="24"/>
-        </w:rPr>
-        <w:t xml:space="preserve">: </w:t>
+        <w:t xml:space="preserve">No se asignó Primer nombre: </w:t>
       </w:r>
       <w:r>
         <w:rPr>
@@ -2080,46 +2099,28 @@
           <w:b w:val="0"/>
           <w:sz w:val="24"/>
         </w:rPr>
-        <w:t xml:space="preserve"> el mensaje “Debes ingresar </w:t>
-      </w:r>
-      <w:r>
-        <w:rPr>
-          <w:rStyle w:val="Textoennegrita"/>
-          <w:b w:val="0"/>
-          <w:sz w:val="24"/>
-        </w:rPr>
-        <w:t xml:space="preserve">al menos </w:t>
-      </w:r>
-      <w:r>
-        <w:rPr>
-          <w:rStyle w:val="Textoennegrita"/>
-          <w:b w:val="0"/>
-          <w:sz w:val="24"/>
-        </w:rPr>
-        <w:t xml:space="preserve">tu </w:t>
-      </w:r>
-      <w:r>
-        <w:rPr>
-          <w:rStyle w:val="Textoennegrita"/>
-          <w:b w:val="0"/>
-          <w:sz w:val="24"/>
-        </w:rPr>
-        <w:t>primer nombre</w:t>
-      </w:r>
-      <w:r>
-        <w:rPr>
-          <w:rStyle w:val="Textoennegrita"/>
-          <w:b w:val="0"/>
-          <w:sz w:val="24"/>
-        </w:rPr>
-        <w:t xml:space="preserve">”, y luego muestra la interfaz </w:t>
-      </w:r>
-      <w:r>
-        <w:rPr>
-          <w:rStyle w:val="Textoennegrita"/>
-          <w:sz w:val="24"/>
-        </w:rPr>
-        <w:t>Registra Usuario.</w:t>
+        <w:t xml:space="preserve"> el mensaje “Debes ingresar al menos tu primer nombre”, y luego muestra la interfaz </w:t>
+      </w:r>
+      <w:r>
+        <w:rPr>
+          <w:rStyle w:val="Textoennegrita"/>
+          <w:sz w:val="24"/>
+        </w:rPr>
+        <w:t>Registra</w:t>
+      </w:r>
+      <w:r>
+        <w:rPr>
+          <w:rStyle w:val="Textoennegrita"/>
+          <w:sz w:val="24"/>
+        </w:rPr>
+        <w:t>r</w:t>
+      </w:r>
+      <w:r>
+        <w:rPr>
+          <w:rStyle w:val="Textoennegrita"/>
+          <w:sz w:val="24"/>
+        </w:rPr>
+        <w:t xml:space="preserve"> Usuario.</w:t>
       </w:r>
     </w:p>
     <w:p>
@@ -2137,21 +2138,7 @@
           <w:rStyle w:val="Textoennegrita"/>
           <w:sz w:val="24"/>
         </w:rPr>
-        <w:t xml:space="preserve">No se asignó Primer </w:t>
-      </w:r>
-      <w:r>
-        <w:rPr>
-          <w:rStyle w:val="Textoennegrita"/>
-          <w:sz w:val="24"/>
-        </w:rPr>
-        <w:t>apellido</w:t>
-      </w:r>
-      <w:r>
-        <w:rPr>
-          <w:rStyle w:val="Textoennegrita"/>
-          <w:sz w:val="24"/>
-        </w:rPr>
-        <w:t xml:space="preserve">: </w:t>
+        <w:t xml:space="preserve">No se asignó Primer apellido: </w:t>
       </w:r>
       <w:r>
         <w:rPr>
@@ -2189,46 +2176,28 @@
           <w:b w:val="0"/>
           <w:sz w:val="24"/>
         </w:rPr>
-        <w:t xml:space="preserve"> el mensaje “Debes ingresar </w:t>
-      </w:r>
-      <w:r>
-        <w:rPr>
-          <w:rStyle w:val="Textoennegrita"/>
-          <w:b w:val="0"/>
-          <w:sz w:val="24"/>
-        </w:rPr>
-        <w:t xml:space="preserve">al menos </w:t>
-      </w:r>
-      <w:r>
-        <w:rPr>
-          <w:rStyle w:val="Textoennegrita"/>
-          <w:b w:val="0"/>
-          <w:sz w:val="24"/>
-        </w:rPr>
-        <w:t xml:space="preserve">tu </w:t>
-      </w:r>
-      <w:r>
-        <w:rPr>
-          <w:rStyle w:val="Textoennegrita"/>
-          <w:b w:val="0"/>
-          <w:sz w:val="24"/>
-        </w:rPr>
-        <w:t>primer apellido</w:t>
-      </w:r>
-      <w:r>
-        <w:rPr>
-          <w:rStyle w:val="Textoennegrita"/>
-          <w:b w:val="0"/>
-          <w:sz w:val="24"/>
-        </w:rPr>
-        <w:t xml:space="preserve">”, y luego muestra la interfaz </w:t>
-      </w:r>
-      <w:r>
-        <w:rPr>
-          <w:rStyle w:val="Textoennegrita"/>
-          <w:sz w:val="24"/>
-        </w:rPr>
-        <w:t>Registra Usuario.</w:t>
+        <w:t xml:space="preserve"> el mensaje “Debes ingresar al menos tu primer apellido”, y luego muestra la interfaz </w:t>
+      </w:r>
+      <w:r>
+        <w:rPr>
+          <w:rStyle w:val="Textoennegrita"/>
+          <w:sz w:val="24"/>
+        </w:rPr>
+        <w:t>Registra</w:t>
+      </w:r>
+      <w:r>
+        <w:rPr>
+          <w:rStyle w:val="Textoennegrita"/>
+          <w:sz w:val="24"/>
+        </w:rPr>
+        <w:t>r</w:t>
+      </w:r>
+      <w:r>
+        <w:rPr>
+          <w:rStyle w:val="Textoennegrita"/>
+          <w:sz w:val="24"/>
+        </w:rPr>
+        <w:t xml:space="preserve"> Usuario.</w:t>
       </w:r>
     </w:p>
     <w:p>
@@ -2246,21 +2215,7 @@
           <w:rStyle w:val="Textoennegrita"/>
           <w:sz w:val="24"/>
         </w:rPr>
-        <w:t xml:space="preserve">No se asignó </w:t>
-      </w:r>
-      <w:r>
-        <w:rPr>
-          <w:rStyle w:val="Textoennegrita"/>
-          <w:sz w:val="24"/>
-        </w:rPr>
-        <w:t>Correo Institucional</w:t>
-      </w:r>
-      <w:r>
-        <w:rPr>
-          <w:rStyle w:val="Textoennegrita"/>
-          <w:sz w:val="24"/>
-        </w:rPr>
-        <w:t xml:space="preserve">: </w:t>
+        <w:t xml:space="preserve">No se asignó Correo Institucional: </w:t>
       </w:r>
       <w:r>
         <w:rPr>
@@ -2298,30 +2253,28 @@
           <w:b w:val="0"/>
           <w:sz w:val="24"/>
         </w:rPr>
-        <w:t xml:space="preserve"> el mensaje “Debes ingresar tu </w:t>
-      </w:r>
-      <w:r>
-        <w:rPr>
-          <w:rStyle w:val="Textoennegrita"/>
-          <w:b w:val="0"/>
-          <w:sz w:val="24"/>
-        </w:rPr>
-        <w:t>correo institucional</w:t>
-      </w:r>
-      <w:r>
-        <w:rPr>
-          <w:rStyle w:val="Textoennegrita"/>
-          <w:b w:val="0"/>
-          <w:sz w:val="24"/>
-        </w:rPr>
-        <w:t xml:space="preserve">”, y luego muestra la interfaz </w:t>
-      </w:r>
-      <w:r>
-        <w:rPr>
-          <w:rStyle w:val="Textoennegrita"/>
-          <w:sz w:val="24"/>
-        </w:rPr>
-        <w:t>Registra Usuario.</w:t>
+        <w:t xml:space="preserve"> el mensaje “Debes ingresar tu correo institucional”, y luego muestra la interfaz </w:t>
+      </w:r>
+      <w:r>
+        <w:rPr>
+          <w:rStyle w:val="Textoennegrita"/>
+          <w:sz w:val="24"/>
+        </w:rPr>
+        <w:t>Registra</w:t>
+      </w:r>
+      <w:r>
+        <w:rPr>
+          <w:rStyle w:val="Textoennegrita"/>
+          <w:sz w:val="24"/>
+        </w:rPr>
+        <w:t>r</w:t>
+      </w:r>
+      <w:r>
+        <w:rPr>
+          <w:rStyle w:val="Textoennegrita"/>
+          <w:sz w:val="24"/>
+        </w:rPr>
+        <w:t xml:space="preserve"> Usuario.</w:t>
       </w:r>
     </w:p>
     <w:p>
@@ -2339,28 +2292,7 @@
           <w:rStyle w:val="Textoennegrita"/>
           <w:sz w:val="24"/>
         </w:rPr>
-        <w:t>S</w:t>
-      </w:r>
-      <w:r>
-        <w:rPr>
-          <w:rStyle w:val="Textoennegrita"/>
-          <w:sz w:val="24"/>
-        </w:rPr>
-        <w:t xml:space="preserve">e asignó </w:t>
-      </w:r>
-      <w:r>
-        <w:rPr>
-          <w:rStyle w:val="Textoennegrita"/>
-          <w:sz w:val="24"/>
-        </w:rPr>
-        <w:t>un Correo no válido</w:t>
-      </w:r>
-      <w:r>
-        <w:rPr>
-          <w:rStyle w:val="Textoennegrita"/>
-          <w:sz w:val="24"/>
-        </w:rPr>
-        <w:t xml:space="preserve">: </w:t>
+        <w:t xml:space="preserve">Se asignó un Correo no válido: </w:t>
       </w:r>
       <w:r>
         <w:rPr>
@@ -2405,7 +2337,21 @@
           <w:rStyle w:val="Textoennegrita"/>
           <w:sz w:val="24"/>
         </w:rPr>
-        <w:t>Registra Usuario.</w:t>
+        <w:t>Registra</w:t>
+      </w:r>
+      <w:r>
+        <w:rPr>
+          <w:rStyle w:val="Textoennegrita"/>
+          <w:sz w:val="24"/>
+        </w:rPr>
+        <w:t>r</w:t>
+      </w:r>
+      <w:r>
+        <w:rPr>
+          <w:rStyle w:val="Textoennegrita"/>
+          <w:sz w:val="24"/>
+        </w:rPr>
+        <w:t xml:space="preserve"> Usuario.</w:t>
       </w:r>
     </w:p>
     <w:p>
@@ -2461,31 +2407,7 @@
           <w:b w:val="0"/>
           <w:sz w:val="24"/>
         </w:rPr>
-        <w:t xml:space="preserve"> el mensaje “Debes </w:t>
-      </w:r>
-      <w:r>
-        <w:rPr>
-          <w:rStyle w:val="Textoennegrita"/>
-          <w:b w:val="0"/>
-          <w:sz w:val="24"/>
-        </w:rPr>
-        <w:t>seleccionar</w:t>
-      </w:r>
-      <w:r>
-        <w:rPr>
-          <w:rStyle w:val="Textoennegrita"/>
-          <w:b w:val="0"/>
-          <w:sz w:val="24"/>
-        </w:rPr>
-        <w:t xml:space="preserve"> tu</w:t>
-      </w:r>
-      <w:r>
-        <w:rPr>
-          <w:rStyle w:val="Textoennegrita"/>
-          <w:b w:val="0"/>
-          <w:sz w:val="24"/>
-        </w:rPr>
-        <w:t xml:space="preserve"> tipo de vinculación</w:t>
+        <w:t xml:space="preserve"> el mensaje “Debes seleccionar tu tipo de vinculación</w:t>
       </w:r>
       <w:r>
         <w:rPr>
@@ -2508,7 +2430,21 @@
           <w:rStyle w:val="Textoennegrita"/>
           <w:sz w:val="24"/>
         </w:rPr>
-        <w:t>Registra Usuario.</w:t>
+        <w:t>Registra</w:t>
+      </w:r>
+      <w:r>
+        <w:rPr>
+          <w:rStyle w:val="Textoennegrita"/>
+          <w:sz w:val="24"/>
+        </w:rPr>
+        <w:t>r</w:t>
+      </w:r>
+      <w:r>
+        <w:rPr>
+          <w:rStyle w:val="Textoennegrita"/>
+          <w:sz w:val="24"/>
+        </w:rPr>
+        <w:t xml:space="preserve"> Usuario.</w:t>
       </w:r>
     </w:p>
     <w:p>
@@ -2564,30 +2500,28 @@
           <w:b w:val="0"/>
           <w:sz w:val="24"/>
         </w:rPr>
-        <w:t xml:space="preserve"> el mensaje “Debes ingresar tu correo </w:t>
-      </w:r>
-      <w:r>
-        <w:rPr>
-          <w:rStyle w:val="Textoennegrita"/>
-          <w:b w:val="0"/>
-          <w:sz w:val="24"/>
-        </w:rPr>
-        <w:t>fecha de nacimiento</w:t>
-      </w:r>
-      <w:r>
-        <w:rPr>
-          <w:rStyle w:val="Textoennegrita"/>
-          <w:b w:val="0"/>
-          <w:sz w:val="24"/>
-        </w:rPr>
-        <w:t xml:space="preserve">”, y luego muestra la interfaz </w:t>
-      </w:r>
-      <w:r>
-        <w:rPr>
-          <w:rStyle w:val="Textoennegrita"/>
-          <w:sz w:val="24"/>
-        </w:rPr>
-        <w:t>Registra Usuario.</w:t>
+        <w:t xml:space="preserve"> el mensaje “Debes ingresar tu correo fecha de nacimiento”, y luego muestra la interfaz </w:t>
+      </w:r>
+      <w:r>
+        <w:rPr>
+          <w:rStyle w:val="Textoennegrita"/>
+          <w:sz w:val="24"/>
+        </w:rPr>
+        <w:t>Registra</w:t>
+      </w:r>
+      <w:r>
+        <w:rPr>
+          <w:rStyle w:val="Textoennegrita"/>
+          <w:sz w:val="24"/>
+        </w:rPr>
+        <w:t>r</w:t>
+      </w:r>
+      <w:r>
+        <w:rPr>
+          <w:rStyle w:val="Textoennegrita"/>
+          <w:sz w:val="24"/>
+        </w:rPr>
+        <w:t xml:space="preserve"> Usuario.</w:t>
       </w:r>
     </w:p>
     <w:p>
@@ -2643,30 +2577,28 @@
           <w:b w:val="0"/>
           <w:sz w:val="24"/>
         </w:rPr>
-        <w:t xml:space="preserve"> el mensaje “</w:t>
-      </w:r>
-      <w:r>
-        <w:rPr>
-          <w:rStyle w:val="Textoennegrita"/>
-          <w:b w:val="0"/>
-          <w:sz w:val="24"/>
-        </w:rPr>
-        <w:t>Número de celular no válido</w:t>
-      </w:r>
-      <w:r>
-        <w:rPr>
-          <w:rStyle w:val="Textoennegrita"/>
-          <w:b w:val="0"/>
-          <w:sz w:val="24"/>
-        </w:rPr>
-        <w:t xml:space="preserve">”, y luego muestra la interfaz </w:t>
-      </w:r>
-      <w:r>
-        <w:rPr>
-          <w:rStyle w:val="Textoennegrita"/>
-          <w:sz w:val="24"/>
-        </w:rPr>
-        <w:t>Registra Usuario.</w:t>
+        <w:t xml:space="preserve"> el mensaje “Número de celular no válido”, y luego muestra la interfaz </w:t>
+      </w:r>
+      <w:r>
+        <w:rPr>
+          <w:rStyle w:val="Textoennegrita"/>
+          <w:sz w:val="24"/>
+        </w:rPr>
+        <w:t>Registra</w:t>
+      </w:r>
+      <w:r>
+        <w:rPr>
+          <w:rStyle w:val="Textoennegrita"/>
+          <w:sz w:val="24"/>
+        </w:rPr>
+        <w:t>r</w:t>
+      </w:r>
+      <w:r>
+        <w:rPr>
+          <w:rStyle w:val="Textoennegrita"/>
+          <w:sz w:val="24"/>
+        </w:rPr>
+        <w:t xml:space="preserve"> Usuario.</w:t>
       </w:r>
     </w:p>
     <w:p>
@@ -2723,30 +2655,28 @@
           <w:b w:val="0"/>
           <w:sz w:val="24"/>
         </w:rPr>
-        <w:t xml:space="preserve"> el mensaje “Debes ingresar </w:t>
-      </w:r>
-      <w:r>
-        <w:rPr>
-          <w:rStyle w:val="Textoennegrita"/>
-          <w:b w:val="0"/>
-          <w:sz w:val="24"/>
-        </w:rPr>
-        <w:t>una contraseña</w:t>
-      </w:r>
-      <w:r>
-        <w:rPr>
-          <w:rStyle w:val="Textoennegrita"/>
-          <w:b w:val="0"/>
-          <w:sz w:val="24"/>
-        </w:rPr>
-        <w:t xml:space="preserve">”, y luego muestra la interfaz </w:t>
-      </w:r>
-      <w:r>
-        <w:rPr>
-          <w:rStyle w:val="Textoennegrita"/>
-          <w:sz w:val="24"/>
-        </w:rPr>
-        <w:t>Registra Usuario.</w:t>
+        <w:t xml:space="preserve"> el mensaje “Debes ingresar una contraseña”, y luego muestra la interfaz </w:t>
+      </w:r>
+      <w:r>
+        <w:rPr>
+          <w:rStyle w:val="Textoennegrita"/>
+          <w:sz w:val="24"/>
+        </w:rPr>
+        <w:t>Registra</w:t>
+      </w:r>
+      <w:r>
+        <w:rPr>
+          <w:rStyle w:val="Textoennegrita"/>
+          <w:sz w:val="24"/>
+        </w:rPr>
+        <w:t>r</w:t>
+      </w:r>
+      <w:r>
+        <w:rPr>
+          <w:rStyle w:val="Textoennegrita"/>
+          <w:sz w:val="24"/>
+        </w:rPr>
+        <w:t xml:space="preserve"> Usuario.</w:t>
       </w:r>
     </w:p>
     <w:p>
@@ -2802,30 +2732,28 @@
           <w:b w:val="0"/>
           <w:sz w:val="24"/>
         </w:rPr>
-        <w:t xml:space="preserve"> el mensaje “</w:t>
-      </w:r>
-      <w:r>
-        <w:rPr>
-          <w:rStyle w:val="Textoennegrita"/>
-          <w:b w:val="0"/>
-          <w:sz w:val="24"/>
-        </w:rPr>
-        <w:t>Las contraseñas no coinciden</w:t>
-      </w:r>
-      <w:r>
-        <w:rPr>
-          <w:rStyle w:val="Textoennegrita"/>
-          <w:b w:val="0"/>
-          <w:sz w:val="24"/>
-        </w:rPr>
-        <w:t xml:space="preserve">”, y luego muestra la interfaz </w:t>
-      </w:r>
-      <w:r>
-        <w:rPr>
-          <w:rStyle w:val="Textoennegrita"/>
-          <w:sz w:val="24"/>
-        </w:rPr>
-        <w:t>Registra Usuario.</w:t>
+        <w:t xml:space="preserve"> el mensaje “Las contraseñas no coinciden”, y luego muestra la interfaz </w:t>
+      </w:r>
+      <w:r>
+        <w:rPr>
+          <w:rStyle w:val="Textoennegrita"/>
+          <w:sz w:val="24"/>
+        </w:rPr>
+        <w:t>Registra</w:t>
+      </w:r>
+      <w:r>
+        <w:rPr>
+          <w:rStyle w:val="Textoennegrita"/>
+          <w:sz w:val="24"/>
+        </w:rPr>
+        <w:t>r</w:t>
+      </w:r>
+      <w:r>
+        <w:rPr>
+          <w:rStyle w:val="Textoennegrita"/>
+          <w:sz w:val="24"/>
+        </w:rPr>
+        <w:t xml:space="preserve"> Usuario.</w:t>
       </w:r>
     </w:p>
     <w:p>
@@ -2881,69 +2809,28 @@
           <w:b w:val="0"/>
           <w:sz w:val="24"/>
         </w:rPr>
-        <w:t xml:space="preserve"> el mensaje “</w:t>
-      </w:r>
-      <w:r>
-        <w:rPr>
-          <w:rStyle w:val="Textoennegrita"/>
-          <w:b w:val="0"/>
-          <w:sz w:val="24"/>
-        </w:rPr>
-        <w:t>S</w:t>
-      </w:r>
-      <w:r>
-        <w:rPr>
-          <w:rStyle w:val="Textoennegrita"/>
-          <w:b w:val="0"/>
-          <w:sz w:val="24"/>
-        </w:rPr>
-        <w:t>i eres estudiante</w:t>
-      </w:r>
-      <w:r>
-        <w:rPr>
-          <w:rStyle w:val="Textoennegrita"/>
-          <w:b w:val="0"/>
-          <w:sz w:val="24"/>
-        </w:rPr>
-        <w:t>, d</w:t>
-      </w:r>
-      <w:r>
-        <w:rPr>
-          <w:rStyle w:val="Textoennegrita"/>
-          <w:b w:val="0"/>
-          <w:sz w:val="24"/>
-        </w:rPr>
-        <w:t xml:space="preserve">ebes ingresar tu </w:t>
-      </w:r>
-      <w:r>
-        <w:rPr>
-          <w:rStyle w:val="Textoennegrita"/>
-          <w:b w:val="0"/>
-          <w:sz w:val="24"/>
-        </w:rPr>
-        <w:t>disponibilidad horaria</w:t>
-      </w:r>
-      <w:r>
-        <w:rPr>
-          <w:rStyle w:val="Textoennegrita"/>
-          <w:b w:val="0"/>
-          <w:sz w:val="24"/>
-        </w:rPr>
-        <w:t xml:space="preserve">”, y luego muestra la interfaz </w:t>
-      </w:r>
-      <w:r>
-        <w:rPr>
-          <w:rStyle w:val="Textoennegrita"/>
-          <w:sz w:val="24"/>
-        </w:rPr>
-        <w:t>Registra Usuario.</w:t>
-      </w:r>
-      <w:r>
-        <w:rPr>
-          <w:rStyle w:val="Textoennegrita"/>
-          <w:sz w:val="24"/>
-        </w:rPr>
-        <w:t xml:space="preserve"> </w:t>
+        <w:t xml:space="preserve"> el mensaje “Si eres estudiante, debes ingresar tu disponibilidad horaria”, y luego muestra la interfaz </w:t>
+      </w:r>
+      <w:r>
+        <w:rPr>
+          <w:rStyle w:val="Textoennegrita"/>
+          <w:sz w:val="24"/>
+        </w:rPr>
+        <w:t>Registra</w:t>
+      </w:r>
+      <w:r>
+        <w:rPr>
+          <w:rStyle w:val="Textoennegrita"/>
+          <w:sz w:val="24"/>
+        </w:rPr>
+        <w:t>r</w:t>
+      </w:r>
+      <w:r>
+        <w:rPr>
+          <w:rStyle w:val="Textoennegrita"/>
+          <w:sz w:val="24"/>
+        </w:rPr>
+        <w:t xml:space="preserve"> Usuario. </w:t>
       </w:r>
     </w:p>
     <w:p>
@@ -2961,21 +2848,7 @@
           <w:rStyle w:val="Textoennegrita"/>
           <w:sz w:val="24"/>
         </w:rPr>
-        <w:t xml:space="preserve">Se seleccionó tipo de vinculación Estudiante y no se asignó </w:t>
-      </w:r>
-      <w:r>
-        <w:rPr>
-          <w:rStyle w:val="Textoennegrita"/>
-          <w:sz w:val="24"/>
-        </w:rPr>
-        <w:t>Porcentaje de avance</w:t>
-      </w:r>
-      <w:r>
-        <w:rPr>
-          <w:rStyle w:val="Textoennegrita"/>
-          <w:sz w:val="24"/>
-        </w:rPr>
-        <w:t xml:space="preserve">: </w:t>
+        <w:t xml:space="preserve">Se seleccionó tipo de vinculación Estudiante y no se asignó Porcentaje de avance: </w:t>
       </w:r>
       <w:r>
         <w:rPr>
@@ -3013,30 +2886,28 @@
           <w:b w:val="0"/>
           <w:sz w:val="24"/>
         </w:rPr>
-        <w:t xml:space="preserve"> el mensaje “Si eres estudiante, debes ingresar tu </w:t>
-      </w:r>
-      <w:r>
-        <w:rPr>
-          <w:rStyle w:val="Textoennegrita"/>
-          <w:b w:val="0"/>
-          <w:sz w:val="24"/>
-        </w:rPr>
-        <w:t>porcentaje de avance</w:t>
-      </w:r>
-      <w:r>
-        <w:rPr>
-          <w:rStyle w:val="Textoennegrita"/>
-          <w:b w:val="0"/>
-          <w:sz w:val="24"/>
-        </w:rPr>
-        <w:t xml:space="preserve">”, y luego muestra la interfaz </w:t>
-      </w:r>
-      <w:r>
-        <w:rPr>
-          <w:rStyle w:val="Textoennegrita"/>
-          <w:sz w:val="24"/>
-        </w:rPr>
-        <w:t>Registra Usuario.</w:t>
+        <w:t xml:space="preserve"> el mensaje “Si eres estudiante, debes ingresar tu porcentaje de avance”, y luego muestra la interfaz </w:t>
+      </w:r>
+      <w:r>
+        <w:rPr>
+          <w:rStyle w:val="Textoennegrita"/>
+          <w:sz w:val="24"/>
+        </w:rPr>
+        <w:t>Registra</w:t>
+      </w:r>
+      <w:r>
+        <w:rPr>
+          <w:rStyle w:val="Textoennegrita"/>
+          <w:sz w:val="24"/>
+        </w:rPr>
+        <w:t>r</w:t>
+      </w:r>
+      <w:r>
+        <w:rPr>
+          <w:rStyle w:val="Textoennegrita"/>
+          <w:sz w:val="24"/>
+        </w:rPr>
+        <w:t xml:space="preserve"> Usuario.</w:t>
       </w:r>
     </w:p>
     <w:p>
@@ -3129,7 +3000,21 @@
           <w:rStyle w:val="Textoennegrita"/>
           <w:sz w:val="24"/>
         </w:rPr>
-        <w:t>Registra Usuario.</w:t>
+        <w:t>Registra</w:t>
+      </w:r>
+      <w:r>
+        <w:rPr>
+          <w:rStyle w:val="Textoennegrita"/>
+          <w:sz w:val="24"/>
+        </w:rPr>
+        <w:t>r</w:t>
+      </w:r>
+      <w:r>
+        <w:rPr>
+          <w:rStyle w:val="Textoennegrita"/>
+          <w:sz w:val="24"/>
+        </w:rPr>
+        <w:t xml:space="preserve"> Usuario.</w:t>
       </w:r>
     </w:p>
     <w:p>
@@ -3147,21 +3032,7 @@
           <w:rStyle w:val="Textoennegrita"/>
           <w:sz w:val="24"/>
         </w:rPr>
-        <w:t>Se seleccionó tipo de vinculación Estudiante y no se asignó P</w:t>
-      </w:r>
-      <w:r>
-        <w:rPr>
-          <w:rStyle w:val="Textoennegrita"/>
-          <w:sz w:val="24"/>
-        </w:rPr>
-        <w:t>.A.P.A</w:t>
-      </w:r>
-      <w:r>
-        <w:rPr>
-          <w:rStyle w:val="Textoennegrita"/>
-          <w:sz w:val="24"/>
-        </w:rPr>
-        <w:t xml:space="preserve">: </w:t>
+        <w:t xml:space="preserve">Se seleccionó tipo de vinculación Estudiante y no se asignó P.A.P.A: </w:t>
       </w:r>
       <w:r>
         <w:rPr>
@@ -3199,30 +3070,28 @@
           <w:b w:val="0"/>
           <w:sz w:val="24"/>
         </w:rPr>
-        <w:t xml:space="preserve"> el mensaje “Si eres estudiante, debes ingresar tu </w:t>
-      </w:r>
-      <w:r>
-        <w:rPr>
-          <w:rStyle w:val="Textoennegrita"/>
-          <w:b w:val="0"/>
-          <w:sz w:val="24"/>
-        </w:rPr>
-        <w:t>P.A.P.A</w:t>
-      </w:r>
-      <w:r>
-        <w:rPr>
-          <w:rStyle w:val="Textoennegrita"/>
-          <w:b w:val="0"/>
-          <w:sz w:val="24"/>
-        </w:rPr>
-        <w:t xml:space="preserve">”, y luego muestra la interfaz </w:t>
-      </w:r>
-      <w:r>
-        <w:rPr>
-          <w:rStyle w:val="Textoennegrita"/>
-          <w:sz w:val="24"/>
-        </w:rPr>
-        <w:t>Registra Usuario.</w:t>
+        <w:t xml:space="preserve"> el mensaje “Si eres estudiante, debes ingresar tu P.A.P.A”, y luego muestra la interfaz </w:t>
+      </w:r>
+      <w:r>
+        <w:rPr>
+          <w:rStyle w:val="Textoennegrita"/>
+          <w:sz w:val="24"/>
+        </w:rPr>
+        <w:t>Registra</w:t>
+      </w:r>
+      <w:r>
+        <w:rPr>
+          <w:rStyle w:val="Textoennegrita"/>
+          <w:sz w:val="24"/>
+        </w:rPr>
+        <w:t>r</w:t>
+      </w:r>
+      <w:r>
+        <w:rPr>
+          <w:rStyle w:val="Textoennegrita"/>
+          <w:sz w:val="24"/>
+        </w:rPr>
+        <w:t xml:space="preserve"> Usuario.</w:t>
       </w:r>
     </w:p>
     <w:p>
@@ -3240,35 +3109,7 @@
           <w:rStyle w:val="Textoennegrita"/>
           <w:sz w:val="24"/>
         </w:rPr>
-        <w:t xml:space="preserve">Se seleccionó tipo de vinculación </w:t>
-      </w:r>
-      <w:r>
-        <w:rPr>
-          <w:rStyle w:val="Textoennegrita"/>
-          <w:sz w:val="24"/>
-        </w:rPr>
-        <w:t>Administrativo</w:t>
-      </w:r>
-      <w:r>
-        <w:rPr>
-          <w:rStyle w:val="Textoennegrita"/>
-          <w:sz w:val="24"/>
-        </w:rPr>
-        <w:t xml:space="preserve"> y no se asignó </w:t>
-      </w:r>
-      <w:r>
-        <w:rPr>
-          <w:rStyle w:val="Textoennegrita"/>
-          <w:sz w:val="24"/>
-        </w:rPr>
-        <w:t>Cargo</w:t>
-      </w:r>
-      <w:r>
-        <w:rPr>
-          <w:rStyle w:val="Textoennegrita"/>
-          <w:sz w:val="24"/>
-        </w:rPr>
-        <w:t xml:space="preserve">: </w:t>
+        <w:t xml:space="preserve">Se seleccionó tipo de vinculación Administrativo y no se asignó Cargo: </w:t>
       </w:r>
       <w:r>
         <w:rPr>
@@ -3306,46 +3147,30 @@
           <w:b w:val="0"/>
           <w:sz w:val="24"/>
         </w:rPr>
-        <w:t xml:space="preserve"> el mensaje “Si eres </w:t>
-      </w:r>
-      <w:r>
-        <w:rPr>
-          <w:rStyle w:val="Textoennegrita"/>
-          <w:b w:val="0"/>
-          <w:sz w:val="24"/>
-        </w:rPr>
-        <w:t>administrativo</w:t>
-      </w:r>
-      <w:r>
-        <w:rPr>
-          <w:rStyle w:val="Textoennegrita"/>
-          <w:b w:val="0"/>
-          <w:sz w:val="24"/>
-        </w:rPr>
-        <w:t xml:space="preserve">, debes ingresar tu </w:t>
-      </w:r>
-      <w:r>
-        <w:rPr>
-          <w:rStyle w:val="Textoennegrita"/>
-          <w:b w:val="0"/>
-          <w:sz w:val="24"/>
-        </w:rPr>
-        <w:t>cargo</w:t>
-      </w:r>
-      <w:r>
-        <w:rPr>
-          <w:rStyle w:val="Textoennegrita"/>
-          <w:b w:val="0"/>
-          <w:sz w:val="24"/>
-        </w:rPr>
-        <w:t xml:space="preserve">”, y luego muestra la interfaz </w:t>
-      </w:r>
-      <w:r>
-        <w:rPr>
-          <w:rStyle w:val="Textoennegrita"/>
-          <w:sz w:val="24"/>
-        </w:rPr>
-        <w:t>Registra Usuario.</w:t>
+        <w:t xml:space="preserve"> el mensaje “Si eres administrativo, debes ingresar tu cargo”, y luego muestra la interfaz </w:t>
+      </w:r>
+      <w:r>
+        <w:rPr>
+          <w:rStyle w:val="Textoennegrita"/>
+          <w:sz w:val="24"/>
+        </w:rPr>
+        <w:t>Registra</w:t>
+      </w:r>
+      <w:r>
+        <w:rPr>
+          <w:rStyle w:val="Textoennegrita"/>
+          <w:sz w:val="24"/>
+        </w:rPr>
+        <w:t>r</w:t>
+      </w:r>
+      <w:bookmarkStart w:id="1" w:name="_GoBack"/>
+      <w:bookmarkEnd w:id="1"/>
+      <w:r>
+        <w:rPr>
+          <w:rStyle w:val="Textoennegrita"/>
+          <w:sz w:val="24"/>
+        </w:rPr>
+        <w:t xml:space="preserve"> Usuario.</w:t>
       </w:r>
     </w:p>
     <w:p>
@@ -3377,8 +3202,6 @@
           <w:sz w:val="24"/>
         </w:rPr>
       </w:pPr>
-      <w:bookmarkStart w:id="1" w:name="_GoBack"/>
-      <w:bookmarkEnd w:id="1"/>
     </w:p>
     <w:p>
       <w:pPr>
@@ -3906,7 +3729,7 @@
             <w:noProof/>
             <w:lang w:val="es-ES"/>
           </w:rPr>
-          <w:t>5</w:t>
+          <w:t>6</w:t>
         </w:r>
         <w:r>
           <w:fldChar w:fldCharType="end"/>
@@ -6443,7 +6266,7 @@
   <a:extraClrSchemeLst/>
   <a:extLst>
     <a:ext uri="{05A4C25C-085E-4340-85A3-A5531E510DB2}">
-      <thm15:themeFamily xmlns:thm15="http://schemas.microsoft.com/office/thememl/2012/main" xmlns="" name="Ion Boardroom" id="{FC33163D-4339-46B1-8EED-24C834239D99}" vid="{B8502691-933B-45FE-8764-BA278511EF27}"/>
+      <thm15:themeFamily xmlns="" xmlns:thm15="http://schemas.microsoft.com/office/thememl/2012/main" name="Ion Boardroom" id="{FC33163D-4339-46B1-8EED-24C834239D99}" vid="{B8502691-933B-45FE-8764-BA278511EF27}"/>
     </a:ext>
   </a:extLst>
 </a:theme>
@@ -6454,7 +6277,7 @@
 </file>
 
 <file path=customXml/itemProps1.xml><?xml version="1.0" encoding="utf-8"?>
-<ds:datastoreItem xmlns:ds="http://schemas.openxmlformats.org/officeDocument/2006/customXml" ds:itemID="{5E2A7EE5-71DF-4142-A13D-3702AF41CD35}">
+<ds:datastoreItem xmlns:ds="http://schemas.openxmlformats.org/officeDocument/2006/customXml" ds:itemID="{6C300BA0-9025-496C-AA8B-6BCA2978231F}">
   <ds:schemaRefs>
     <ds:schemaRef ds:uri="http://schemas.openxmlformats.org/officeDocument/2006/bibliography"/>
   </ds:schemaRefs>

</xml_diff>

<commit_message>
Entregable con diagramas "finales"
</commit_message>
<xml_diff>
--- a/Entregable 1.docx
+++ b/Entregable 1.docx
@@ -1,6 +1,6 @@
 
 <file path=word/document.xml><?xml version="1.0" encoding="utf-8"?>
-<w:document xmlns:wpc="http://schemas.microsoft.com/office/word/2010/wordprocessingCanvas" xmlns:mc="http://schemas.openxmlformats.org/markup-compatibility/2006" xmlns:o="urn:schemas-microsoft-com:office:office" xmlns:r="http://schemas.openxmlformats.org/officeDocument/2006/relationships" xmlns:m="http://schemas.openxmlformats.org/officeDocument/2006/math" xmlns:v="urn:schemas-microsoft-com:vml" xmlns:wp14="http://schemas.microsoft.com/office/word/2010/wordprocessingDrawing" xmlns:wp="http://schemas.openxmlformats.org/drawingml/2006/wordprocessingDrawing" xmlns:w10="urn:schemas-microsoft-com:office:word" xmlns:w="http://schemas.openxmlformats.org/wordprocessingml/2006/main" xmlns:w14="http://schemas.microsoft.com/office/word/2010/wordml" xmlns:wpg="http://schemas.microsoft.com/office/word/2010/wordprocessingGroup" xmlns:wpi="http://schemas.microsoft.com/office/word/2010/wordprocessingInk" xmlns:wne="http://schemas.microsoft.com/office/word/2006/wordml" xmlns:wps="http://schemas.microsoft.com/office/word/2010/wordprocessingShape" mc:Ignorable="w14 wp14">
+<w:document xmlns:wpc="http://schemas.microsoft.com/office/word/2010/wordprocessingCanvas" xmlns:cx="http://schemas.microsoft.com/office/drawing/2014/chartex" xmlns:cx1="http://schemas.microsoft.com/office/drawing/2015/9/8/chartex" xmlns:cx2="http://schemas.microsoft.com/office/drawing/2015/10/21/chartex" xmlns:cx3="http://schemas.microsoft.com/office/drawing/2016/5/9/chartex" xmlns:cx4="http://schemas.microsoft.com/office/drawing/2016/5/10/chartex" xmlns:cx5="http://schemas.microsoft.com/office/drawing/2016/5/11/chartex" xmlns:cx6="http://schemas.microsoft.com/office/drawing/2016/5/12/chartex" xmlns:cx7="http://schemas.microsoft.com/office/drawing/2016/5/13/chartex" xmlns:cx8="http://schemas.microsoft.com/office/drawing/2016/5/14/chartex" xmlns:mc="http://schemas.openxmlformats.org/markup-compatibility/2006" xmlns:aink="http://schemas.microsoft.com/office/drawing/2016/ink" xmlns:am3d="http://schemas.microsoft.com/office/drawing/2017/model3d" xmlns:o="urn:schemas-microsoft-com:office:office" xmlns:r="http://schemas.openxmlformats.org/officeDocument/2006/relationships" xmlns:m="http://schemas.openxmlformats.org/officeDocument/2006/math" xmlns:v="urn:schemas-microsoft-com:vml" xmlns:wp14="http://schemas.microsoft.com/office/word/2010/wordprocessingDrawing" xmlns:wp="http://schemas.openxmlformats.org/drawingml/2006/wordprocessingDrawing" xmlns:w10="urn:schemas-microsoft-com:office:word" xmlns:w="http://schemas.openxmlformats.org/wordprocessingml/2006/main" xmlns:w14="http://schemas.microsoft.com/office/word/2010/wordml" xmlns:w15="http://schemas.microsoft.com/office/word/2012/wordml" xmlns:w16cid="http://schemas.microsoft.com/office/word/2016/wordml/cid" xmlns:w16se="http://schemas.microsoft.com/office/word/2015/wordml/symex" xmlns:wpg="http://schemas.microsoft.com/office/word/2010/wordprocessingGroup" xmlns:wpi="http://schemas.microsoft.com/office/word/2010/wordprocessingInk" xmlns:wne="http://schemas.microsoft.com/office/word/2006/wordml" xmlns:wps="http://schemas.microsoft.com/office/word/2010/wordprocessingShape" mc:Ignorable="w14 w15 w16se w16cid wp14">
   <w:background w:color="FFFFFF"/>
   <w:body>
     <w:p>
@@ -55,7 +55,7 @@
                           <pic:cNvPicPr preferRelativeResize="0"/>
                         </pic:nvPicPr>
                         <pic:blipFill>
-                          <a:blip r:embed="rId9"/>
+                          <a:blip r:embed="rId8"/>
                           <a:srcRect/>
                           <a:stretch>
                             <a:fillRect/>
@@ -210,7 +210,7 @@
                           <pic:cNvPicPr preferRelativeResize="0"/>
                         </pic:nvPicPr>
                         <pic:blipFill>
-                          <a:blip r:embed="rId10"/>
+                          <a:blip r:embed="rId9"/>
                           <a:srcRect/>
                           <a:stretch>
                             <a:fillRect/>
@@ -507,7 +507,7 @@
       <w:sdtContent>
         <w:p>
           <w:pPr>
-            <w:pStyle w:val="TtulodeTDC"/>
+            <w:pStyle w:val="TtuloTDC"/>
           </w:pPr>
         </w:p>
         <w:p>
@@ -580,6 +580,9 @@
           </w:r>
           <w:r>
             <w:ptab w:relativeTo="margin" w:alignment="right" w:leader="dot"/>
+          </w:r>
+          <w:r>
+            <w:t>5</w:t>
           </w:r>
         </w:p>
         <w:p>
@@ -941,6 +944,220 @@
           <w:sz w:val="24"/>
         </w:rPr>
       </w:pPr>
+      <w:r>
+        <w:rPr>
+          <w:noProof/>
+        </w:rPr>
+        <w:drawing>
+          <wp:inline distT="0" distB="0" distL="0" distR="0" wp14:anchorId="6034EA6C" wp14:editId="36C5E3EF">
+            <wp:extent cx="4810125" cy="6696075"/>
+            <wp:effectExtent l="0" t="0" r="9525" b="9525"/>
+            <wp:docPr id="5" name="Imagen 5"/>
+            <wp:cNvGraphicFramePr>
+              <a:graphicFrameLocks xmlns:a="http://schemas.openxmlformats.org/drawingml/2006/main" noChangeAspect="1"/>
+            </wp:cNvGraphicFramePr>
+            <a:graphic xmlns:a="http://schemas.openxmlformats.org/drawingml/2006/main">
+              <a:graphicData uri="http://schemas.openxmlformats.org/drawingml/2006/picture">
+                <pic:pic xmlns:pic="http://schemas.openxmlformats.org/drawingml/2006/picture">
+                  <pic:nvPicPr>
+                    <pic:cNvPr id="1" name=""/>
+                    <pic:cNvPicPr/>
+                  </pic:nvPicPr>
+                  <pic:blipFill>
+                    <a:blip r:embed="rId10"/>
+                    <a:stretch>
+                      <a:fillRect/>
+                    </a:stretch>
+                  </pic:blipFill>
+                  <pic:spPr>
+                    <a:xfrm>
+                      <a:off x="0" y="0"/>
+                      <a:ext cx="4810125" cy="6696075"/>
+                    </a:xfrm>
+                    <a:prstGeom prst="rect">
+                      <a:avLst/>
+                    </a:prstGeom>
+                  </pic:spPr>
+                </pic:pic>
+              </a:graphicData>
+            </a:graphic>
+          </wp:inline>
+        </w:drawing>
+      </w:r>
+    </w:p>
+    <w:p>
+      <w:pPr>
+        <w:spacing w:line="360" w:lineRule="auto"/>
+        <w:ind w:left="785"/>
+        <w:contextualSpacing/>
+        <w:rPr>
+          <w:rStyle w:val="Textoennegrita"/>
+          <w:sz w:val="24"/>
+        </w:rPr>
+      </w:pPr>
+    </w:p>
+    <w:p>
+      <w:pPr>
+        <w:spacing w:line="360" w:lineRule="auto"/>
+        <w:ind w:left="785"/>
+        <w:contextualSpacing/>
+        <w:rPr>
+          <w:rStyle w:val="Textoennegrita"/>
+          <w:sz w:val="24"/>
+        </w:rPr>
+      </w:pPr>
+    </w:p>
+    <w:p>
+      <w:pPr>
+        <w:spacing w:line="360" w:lineRule="auto"/>
+        <w:ind w:left="785"/>
+        <w:contextualSpacing/>
+        <w:rPr>
+          <w:rStyle w:val="Textoennegrita"/>
+          <w:sz w:val="24"/>
+        </w:rPr>
+      </w:pPr>
+    </w:p>
+    <w:p>
+      <w:pPr>
+        <w:spacing w:line="360" w:lineRule="auto"/>
+        <w:ind w:left="785"/>
+        <w:contextualSpacing/>
+        <w:rPr>
+          <w:rStyle w:val="Textoennegrita"/>
+          <w:sz w:val="24"/>
+        </w:rPr>
+      </w:pPr>
+    </w:p>
+    <w:p>
+      <w:pPr>
+        <w:numPr>
+          <w:ilvl w:val="0"/>
+          <w:numId w:val="1"/>
+        </w:numPr>
+        <w:spacing w:line="360" w:lineRule="auto"/>
+        <w:ind w:left="426" w:firstLine="425"/>
+        <w:contextualSpacing/>
+        <w:jc w:val="both"/>
+        <w:rPr>
+          <w:rStyle w:val="Textoennegrita"/>
+          <w:sz w:val="24"/>
+        </w:rPr>
+      </w:pPr>
+      <w:r>
+        <w:rPr>
+          <w:rStyle w:val="Textoennegrita"/>
+          <w:sz w:val="24"/>
+        </w:rPr>
+        <w:lastRenderedPageBreak/>
+        <w:t>DIAGRAMA COMPLETO DE CASOS DE USO</w:t>
+      </w:r>
+    </w:p>
+    <w:p>
+      <w:pPr>
+        <w:spacing w:line="360" w:lineRule="auto"/>
+        <w:ind w:left="851"/>
+        <w:contextualSpacing/>
+        <w:jc w:val="both"/>
+        <w:rPr>
+          <w:rStyle w:val="Textoennegrita"/>
+          <w:sz w:val="24"/>
+        </w:rPr>
+      </w:pPr>
+      <w:r>
+        <w:rPr>
+          <w:noProof/>
+        </w:rPr>
+        <w:drawing>
+          <wp:inline distT="0" distB="0" distL="0" distR="0" wp14:anchorId="3DFB1CCE" wp14:editId="698A4F71">
+            <wp:extent cx="5399618" cy="4349114"/>
+            <wp:effectExtent l="0" t="0" r="0" b="0"/>
+            <wp:docPr id="7" name="Imagen 7"/>
+            <wp:cNvGraphicFramePr>
+              <a:graphicFrameLocks xmlns:a="http://schemas.openxmlformats.org/drawingml/2006/main" noChangeAspect="1"/>
+            </wp:cNvGraphicFramePr>
+            <a:graphic xmlns:a="http://schemas.openxmlformats.org/drawingml/2006/main">
+              <a:graphicData uri="http://schemas.openxmlformats.org/drawingml/2006/picture">
+                <pic:pic xmlns:pic="http://schemas.openxmlformats.org/drawingml/2006/picture">
+                  <pic:nvPicPr>
+                    <pic:cNvPr id="1" name=""/>
+                    <pic:cNvPicPr/>
+                  </pic:nvPicPr>
+                  <pic:blipFill>
+                    <a:blip r:embed="rId11"/>
+                    <a:stretch>
+                      <a:fillRect/>
+                    </a:stretch>
+                  </pic:blipFill>
+                  <pic:spPr>
+                    <a:xfrm>
+                      <a:off x="0" y="0"/>
+                      <a:ext cx="5435482" cy="4378000"/>
+                    </a:xfrm>
+                    <a:prstGeom prst="rect">
+                      <a:avLst/>
+                    </a:prstGeom>
+                  </pic:spPr>
+                </pic:pic>
+              </a:graphicData>
+            </a:graphic>
+          </wp:inline>
+        </w:drawing>
+      </w:r>
+      <w:r>
+        <w:rPr>
+          <w:rStyle w:val="Textoennegrita"/>
+          <w:sz w:val="24"/>
+        </w:rPr>
+        <w:t xml:space="preserve"> </w:t>
+      </w:r>
+    </w:p>
+    <w:p>
+      <w:pPr>
+        <w:spacing w:line="360" w:lineRule="auto"/>
+        <w:ind w:left="851"/>
+        <w:contextualSpacing/>
+        <w:jc w:val="both"/>
+        <w:rPr>
+          <w:rStyle w:val="Textoennegrita"/>
+          <w:sz w:val="24"/>
+        </w:rPr>
+      </w:pPr>
+    </w:p>
+    <w:p>
+      <w:pPr>
+        <w:numPr>
+          <w:ilvl w:val="0"/>
+          <w:numId w:val="1"/>
+        </w:numPr>
+        <w:spacing w:line="360" w:lineRule="auto"/>
+        <w:ind w:left="426" w:firstLine="425"/>
+        <w:contextualSpacing/>
+        <w:jc w:val="both"/>
+        <w:rPr>
+          <w:rStyle w:val="Textoennegrita"/>
+          <w:sz w:val="24"/>
+        </w:rPr>
+      </w:pPr>
+      <w:r>
+        <w:rPr>
+          <w:rStyle w:val="Textoennegrita"/>
+          <w:sz w:val="24"/>
+        </w:rPr>
+        <w:t xml:space="preserve">DIAGRAMA DE PAQUETES DE LOS CASOS DE USO </w:t>
+      </w:r>
+    </w:p>
+    <w:p>
+      <w:pPr>
+        <w:spacing w:line="360" w:lineRule="auto"/>
+        <w:ind w:left="851"/>
+        <w:contextualSpacing/>
+        <w:jc w:val="both"/>
+        <w:rPr>
+          <w:rStyle w:val="Textoennegrita"/>
+          <w:sz w:val="24"/>
+        </w:rPr>
+      </w:pPr>
     </w:p>
     <w:p>
       <w:pPr>
@@ -962,52 +1179,6 @@
           <w:rStyle w:val="Textoennegrita"/>
           <w:sz w:val="24"/>
         </w:rPr>
-        <w:t>DIAGRAMA COMPLETO DE CASOS DE USO [Acá va el diagrama completo]</w:t>
-      </w:r>
-    </w:p>
-    <w:p>
-      <w:pPr>
-        <w:numPr>
-          <w:ilvl w:val="0"/>
-          <w:numId w:val="1"/>
-        </w:numPr>
-        <w:spacing w:line="360" w:lineRule="auto"/>
-        <w:ind w:left="426"/>
-        <w:contextualSpacing/>
-        <w:jc w:val="both"/>
-        <w:rPr>
-          <w:rStyle w:val="Textoennegrita"/>
-          <w:sz w:val="24"/>
-        </w:rPr>
-      </w:pPr>
-      <w:r>
-        <w:rPr>
-          <w:rStyle w:val="Textoennegrita"/>
-          <w:sz w:val="24"/>
-        </w:rPr>
-        <w:t>DIAGRAMA DE PAQUETES DE LOS CASOS DE USO (de manera opcional se puede dividir en paquetes el diagrama anterior).</w:t>
-      </w:r>
-    </w:p>
-    <w:p>
-      <w:pPr>
-        <w:numPr>
-          <w:ilvl w:val="0"/>
-          <w:numId w:val="1"/>
-        </w:numPr>
-        <w:spacing w:line="360" w:lineRule="auto"/>
-        <w:ind w:left="426"/>
-        <w:contextualSpacing/>
-        <w:jc w:val="both"/>
-        <w:rPr>
-          <w:rStyle w:val="Textoennegrita"/>
-          <w:sz w:val="24"/>
-        </w:rPr>
-      </w:pPr>
-      <w:r>
-        <w:rPr>
-          <w:rStyle w:val="Textoennegrita"/>
-          <w:sz w:val="24"/>
-        </w:rPr>
         <w:t xml:space="preserve">ESPECIFICACIONES DE LOS CASOS DE USO A NIVEL DE DISEÑO. (PAQUETE </w:t>
       </w:r>
       <w:r>
@@ -1017,6 +1188,8 @@
         </w:rPr>
         <w:t>ESTUDIANTE)</w:t>
       </w:r>
+      <w:bookmarkStart w:id="1" w:name="_GoBack"/>
+      <w:bookmarkEnd w:id="1"/>
     </w:p>
     <w:p>
       <w:pPr>
@@ -1291,7 +1464,16 @@
           <w:b w:val="0"/>
           <w:sz w:val="24"/>
         </w:rPr>
-        <w:t>el usuario ingresa su segundo apellido</w:t>
+        <w:t xml:space="preserve">el usuario </w:t>
+      </w:r>
+      <w:r>
+        <w:rPr>
+          <w:rStyle w:val="Textoennegrita"/>
+          <w:b w:val="0"/>
+          <w:sz w:val="24"/>
+        </w:rPr>
+        <w:lastRenderedPageBreak/>
+        <w:t>ingresa su segundo apellido</w:t>
       </w:r>
       <w:r>
         <w:rPr>
@@ -1880,7 +2062,6 @@
           <w:rStyle w:val="Textoennegrita"/>
           <w:sz w:val="24"/>
         </w:rPr>
-        <w:lastRenderedPageBreak/>
         <w:t xml:space="preserve">Si el usuario es </w:t>
       </w:r>
       <w:r>
@@ -2215,6 +2396,7 @@
           <w:rStyle w:val="Textoennegrita"/>
           <w:sz w:val="24"/>
         </w:rPr>
+        <w:lastRenderedPageBreak/>
         <w:t xml:space="preserve">No se asignó Correo Institucional: </w:t>
       </w:r>
       <w:r>
@@ -2616,7 +2798,6 @@
           <w:rStyle w:val="Textoennegrita"/>
           <w:sz w:val="24"/>
         </w:rPr>
-        <w:lastRenderedPageBreak/>
         <w:t xml:space="preserve">No se asignó Contraseña: </w:t>
       </w:r>
       <w:r>
@@ -2848,6 +3029,7 @@
           <w:rStyle w:val="Textoennegrita"/>
           <w:sz w:val="24"/>
         </w:rPr>
+        <w:lastRenderedPageBreak/>
         <w:t xml:space="preserve">Se seleccionó tipo de vinculación Estudiante y no se asignó Porcentaje de avance: </w:t>
       </w:r>
       <w:r>
@@ -3163,8 +3345,6 @@
         </w:rPr>
         <w:t>r</w:t>
       </w:r>
-      <w:bookmarkStart w:id="1" w:name="_GoBack"/>
-      <w:bookmarkEnd w:id="1"/>
       <w:r>
         <w:rPr>
           <w:rStyle w:val="Textoennegrita"/>
@@ -3188,7 +3368,6 @@
           <w:rStyle w:val="Textoennegrita"/>
           <w:sz w:val="24"/>
         </w:rPr>
-        <w:lastRenderedPageBreak/>
         <w:t xml:space="preserve">Interfaces gráficas: </w:t>
       </w:r>
     </w:p>
@@ -3237,7 +3416,21 @@
           <w:rStyle w:val="Textoennegrita"/>
           <w:sz w:val="24"/>
         </w:rPr>
-        <w:t>CU2.Inicia sesión</w:t>
+        <w:t>CU2.Inicia</w:t>
+      </w:r>
+      <w:r>
+        <w:rPr>
+          <w:rStyle w:val="Textoennegrita"/>
+          <w:sz w:val="24"/>
+        </w:rPr>
+        <w:t>r</w:t>
+      </w:r>
+      <w:r>
+        <w:rPr>
+          <w:rStyle w:val="Textoennegrita"/>
+          <w:sz w:val="24"/>
+        </w:rPr>
+        <w:t xml:space="preserve"> sesión</w:t>
       </w:r>
       <w:r>
         <w:rPr>
@@ -3412,6 +3605,7 @@
           <w:rStyle w:val="Textoennegrita"/>
           <w:sz w:val="24"/>
         </w:rPr>
+        <w:lastRenderedPageBreak/>
         <w:t xml:space="preserve">Especificación del caso de uso: </w:t>
       </w:r>
       <w:r>
@@ -3660,8 +3854,8 @@
     </w:p>
     <w:p/>
     <w:sectPr>
-      <w:headerReference w:type="default" r:id="rId11"/>
-      <w:footerReference w:type="default" r:id="rId12"/>
+      <w:headerReference w:type="default" r:id="rId12"/>
+      <w:footerReference w:type="default" r:id="rId13"/>
       <w:pgSz w:w="12240" w:h="15840"/>
       <w:pgMar w:top="1440" w:right="1440" w:bottom="1440" w:left="1440" w:header="0" w:footer="720" w:gutter="0"/>
       <w:pgNumType w:start="1"/>
@@ -3674,7 +3868,7 @@
 </file>
 
 <file path=word/endnotes.xml><?xml version="1.0" encoding="utf-8"?>
-<w:endnotes xmlns:wpc="http://schemas.microsoft.com/office/word/2010/wordprocessingCanvas" xmlns:mc="http://schemas.openxmlformats.org/markup-compatibility/2006" xmlns:o="urn:schemas-microsoft-com:office:office" xmlns:r="http://schemas.openxmlformats.org/officeDocument/2006/relationships" xmlns:m="http://schemas.openxmlformats.org/officeDocument/2006/math" xmlns:v="urn:schemas-microsoft-com:vml" xmlns:wp14="http://schemas.microsoft.com/office/word/2010/wordprocessingDrawing" xmlns:wp="http://schemas.openxmlformats.org/drawingml/2006/wordprocessingDrawing" xmlns:w10="urn:schemas-microsoft-com:office:word" xmlns:w="http://schemas.openxmlformats.org/wordprocessingml/2006/main" xmlns:w14="http://schemas.microsoft.com/office/word/2010/wordml" xmlns:wpg="http://schemas.microsoft.com/office/word/2010/wordprocessingGroup" xmlns:wpi="http://schemas.microsoft.com/office/word/2010/wordprocessingInk" xmlns:wne="http://schemas.microsoft.com/office/word/2006/wordml" xmlns:wps="http://schemas.microsoft.com/office/word/2010/wordprocessingShape" mc:Ignorable="w14 wp14">
+<w:endnotes xmlns:wpc="http://schemas.microsoft.com/office/word/2010/wordprocessingCanvas" xmlns:cx="http://schemas.microsoft.com/office/drawing/2014/chartex" xmlns:cx1="http://schemas.microsoft.com/office/drawing/2015/9/8/chartex" xmlns:cx2="http://schemas.microsoft.com/office/drawing/2015/10/21/chartex" xmlns:cx3="http://schemas.microsoft.com/office/drawing/2016/5/9/chartex" xmlns:cx4="http://schemas.microsoft.com/office/drawing/2016/5/10/chartex" xmlns:cx5="http://schemas.microsoft.com/office/drawing/2016/5/11/chartex" xmlns:cx6="http://schemas.microsoft.com/office/drawing/2016/5/12/chartex" xmlns:cx7="http://schemas.microsoft.com/office/drawing/2016/5/13/chartex" xmlns:cx8="http://schemas.microsoft.com/office/drawing/2016/5/14/chartex" xmlns:mc="http://schemas.openxmlformats.org/markup-compatibility/2006" xmlns:aink="http://schemas.microsoft.com/office/drawing/2016/ink" xmlns:am3d="http://schemas.microsoft.com/office/drawing/2017/model3d" xmlns:o="urn:schemas-microsoft-com:office:office" xmlns:r="http://schemas.openxmlformats.org/officeDocument/2006/relationships" xmlns:m="http://schemas.openxmlformats.org/officeDocument/2006/math" xmlns:v="urn:schemas-microsoft-com:vml" xmlns:wp14="http://schemas.microsoft.com/office/word/2010/wordprocessingDrawing" xmlns:wp="http://schemas.openxmlformats.org/drawingml/2006/wordprocessingDrawing" xmlns:w10="urn:schemas-microsoft-com:office:word" xmlns:w="http://schemas.openxmlformats.org/wordprocessingml/2006/main" xmlns:w14="http://schemas.microsoft.com/office/word/2010/wordml" xmlns:w15="http://schemas.microsoft.com/office/word/2012/wordml" xmlns:w16cid="http://schemas.microsoft.com/office/word/2016/wordml/cid" xmlns:w16se="http://schemas.microsoft.com/office/word/2015/wordml/symex" xmlns:wpg="http://schemas.microsoft.com/office/word/2010/wordprocessingGroup" xmlns:wpi="http://schemas.microsoft.com/office/word/2010/wordprocessingInk" xmlns:wne="http://schemas.microsoft.com/office/word/2006/wordml" xmlns:wps="http://schemas.microsoft.com/office/word/2010/wordprocessingShape" mc:Ignorable="w14 w15 w16se w16cid wp14">
   <w:endnote w:type="separator" w:id="-1">
     <w:p>
       <w:pPr>
@@ -3699,7 +3893,7 @@
 </file>
 
 <file path=word/footer1.xml><?xml version="1.0" encoding="utf-8"?>
-<w:ftr xmlns:wpc="http://schemas.microsoft.com/office/word/2010/wordprocessingCanvas" xmlns:mc="http://schemas.openxmlformats.org/markup-compatibility/2006" xmlns:o="urn:schemas-microsoft-com:office:office" xmlns:r="http://schemas.openxmlformats.org/officeDocument/2006/relationships" xmlns:m="http://schemas.openxmlformats.org/officeDocument/2006/math" xmlns:v="urn:schemas-microsoft-com:vml" xmlns:wp14="http://schemas.microsoft.com/office/word/2010/wordprocessingDrawing" xmlns:wp="http://schemas.openxmlformats.org/drawingml/2006/wordprocessingDrawing" xmlns:w10="urn:schemas-microsoft-com:office:word" xmlns:w="http://schemas.openxmlformats.org/wordprocessingml/2006/main" xmlns:w14="http://schemas.microsoft.com/office/word/2010/wordml" xmlns:wpg="http://schemas.microsoft.com/office/word/2010/wordprocessingGroup" xmlns:wpi="http://schemas.microsoft.com/office/word/2010/wordprocessingInk" xmlns:wne="http://schemas.microsoft.com/office/word/2006/wordml" xmlns:wps="http://schemas.microsoft.com/office/word/2010/wordprocessingShape" mc:Ignorable="w14 wp14">
+<w:ftr xmlns:wpc="http://schemas.microsoft.com/office/word/2010/wordprocessingCanvas" xmlns:cx="http://schemas.microsoft.com/office/drawing/2014/chartex" xmlns:cx1="http://schemas.microsoft.com/office/drawing/2015/9/8/chartex" xmlns:cx2="http://schemas.microsoft.com/office/drawing/2015/10/21/chartex" xmlns:cx3="http://schemas.microsoft.com/office/drawing/2016/5/9/chartex" xmlns:cx4="http://schemas.microsoft.com/office/drawing/2016/5/10/chartex" xmlns:cx5="http://schemas.microsoft.com/office/drawing/2016/5/11/chartex" xmlns:cx6="http://schemas.microsoft.com/office/drawing/2016/5/12/chartex" xmlns:cx7="http://schemas.microsoft.com/office/drawing/2016/5/13/chartex" xmlns:cx8="http://schemas.microsoft.com/office/drawing/2016/5/14/chartex" xmlns:mc="http://schemas.openxmlformats.org/markup-compatibility/2006" xmlns:aink="http://schemas.microsoft.com/office/drawing/2016/ink" xmlns:am3d="http://schemas.microsoft.com/office/drawing/2017/model3d" xmlns:o="urn:schemas-microsoft-com:office:office" xmlns:r="http://schemas.openxmlformats.org/officeDocument/2006/relationships" xmlns:m="http://schemas.openxmlformats.org/officeDocument/2006/math" xmlns:v="urn:schemas-microsoft-com:vml" xmlns:wp14="http://schemas.microsoft.com/office/word/2010/wordprocessingDrawing" xmlns:wp="http://schemas.openxmlformats.org/drawingml/2006/wordprocessingDrawing" xmlns:w10="urn:schemas-microsoft-com:office:word" xmlns:w="http://schemas.openxmlformats.org/wordprocessingml/2006/main" xmlns:w14="http://schemas.microsoft.com/office/word/2010/wordml" xmlns:w15="http://schemas.microsoft.com/office/word/2012/wordml" xmlns:w16cid="http://schemas.microsoft.com/office/word/2016/wordml/cid" xmlns:w16se="http://schemas.microsoft.com/office/word/2015/wordml/symex" xmlns:wpg="http://schemas.microsoft.com/office/word/2010/wordprocessingGroup" xmlns:wpi="http://schemas.microsoft.com/office/word/2010/wordprocessingInk" xmlns:wne="http://schemas.microsoft.com/office/word/2006/wordml" xmlns:wps="http://schemas.microsoft.com/office/word/2010/wordprocessingShape" mc:Ignorable="w14 w15 w16se w16cid wp14">
   <w:sdt>
     <w:sdtPr>
       <w:id w:val="-527414184"/>
@@ -3729,7 +3923,7 @@
             <w:noProof/>
             <w:lang w:val="es-ES"/>
           </w:rPr>
-          <w:t>6</w:t>
+          <w:t>8</w:t>
         </w:r>
         <w:r>
           <w:fldChar w:fldCharType="end"/>
@@ -3746,7 +3940,7 @@
 </file>
 
 <file path=word/footnotes.xml><?xml version="1.0" encoding="utf-8"?>
-<w:footnotes xmlns:wpc="http://schemas.microsoft.com/office/word/2010/wordprocessingCanvas" xmlns:mc="http://schemas.openxmlformats.org/markup-compatibility/2006" xmlns:o="urn:schemas-microsoft-com:office:office" xmlns:r="http://schemas.openxmlformats.org/officeDocument/2006/relationships" xmlns:m="http://schemas.openxmlformats.org/officeDocument/2006/math" xmlns:v="urn:schemas-microsoft-com:vml" xmlns:wp14="http://schemas.microsoft.com/office/word/2010/wordprocessingDrawing" xmlns:wp="http://schemas.openxmlformats.org/drawingml/2006/wordprocessingDrawing" xmlns:w10="urn:schemas-microsoft-com:office:word" xmlns:w="http://schemas.openxmlformats.org/wordprocessingml/2006/main" xmlns:w14="http://schemas.microsoft.com/office/word/2010/wordml" xmlns:wpg="http://schemas.microsoft.com/office/word/2010/wordprocessingGroup" xmlns:wpi="http://schemas.microsoft.com/office/word/2010/wordprocessingInk" xmlns:wne="http://schemas.microsoft.com/office/word/2006/wordml" xmlns:wps="http://schemas.microsoft.com/office/word/2010/wordprocessingShape" mc:Ignorable="w14 wp14">
+<w:footnotes xmlns:wpc="http://schemas.microsoft.com/office/word/2010/wordprocessingCanvas" xmlns:cx="http://schemas.microsoft.com/office/drawing/2014/chartex" xmlns:cx1="http://schemas.microsoft.com/office/drawing/2015/9/8/chartex" xmlns:cx2="http://schemas.microsoft.com/office/drawing/2015/10/21/chartex" xmlns:cx3="http://schemas.microsoft.com/office/drawing/2016/5/9/chartex" xmlns:cx4="http://schemas.microsoft.com/office/drawing/2016/5/10/chartex" xmlns:cx5="http://schemas.microsoft.com/office/drawing/2016/5/11/chartex" xmlns:cx6="http://schemas.microsoft.com/office/drawing/2016/5/12/chartex" xmlns:cx7="http://schemas.microsoft.com/office/drawing/2016/5/13/chartex" xmlns:cx8="http://schemas.microsoft.com/office/drawing/2016/5/14/chartex" xmlns:mc="http://schemas.openxmlformats.org/markup-compatibility/2006" xmlns:aink="http://schemas.microsoft.com/office/drawing/2016/ink" xmlns:am3d="http://schemas.microsoft.com/office/drawing/2017/model3d" xmlns:o="urn:schemas-microsoft-com:office:office" xmlns:r="http://schemas.openxmlformats.org/officeDocument/2006/relationships" xmlns:m="http://schemas.openxmlformats.org/officeDocument/2006/math" xmlns:v="urn:schemas-microsoft-com:vml" xmlns:wp14="http://schemas.microsoft.com/office/word/2010/wordprocessingDrawing" xmlns:wp="http://schemas.openxmlformats.org/drawingml/2006/wordprocessingDrawing" xmlns:w10="urn:schemas-microsoft-com:office:word" xmlns:w="http://schemas.openxmlformats.org/wordprocessingml/2006/main" xmlns:w14="http://schemas.microsoft.com/office/word/2010/wordml" xmlns:w15="http://schemas.microsoft.com/office/word/2012/wordml" xmlns:w16cid="http://schemas.microsoft.com/office/word/2016/wordml/cid" xmlns:w16se="http://schemas.microsoft.com/office/word/2015/wordml/symex" xmlns:wpg="http://schemas.microsoft.com/office/word/2010/wordprocessingGroup" xmlns:wpi="http://schemas.microsoft.com/office/word/2010/wordprocessingInk" xmlns:wne="http://schemas.microsoft.com/office/word/2006/wordml" xmlns:wps="http://schemas.microsoft.com/office/word/2010/wordprocessingShape" mc:Ignorable="w14 w15 w16se w16cid wp14">
   <w:footnote w:type="separator" w:id="-1">
     <w:p>
       <w:pPr>
@@ -3771,7 +3965,7 @@
 </file>
 
 <file path=word/header1.xml><?xml version="1.0" encoding="utf-8"?>
-<w:hdr xmlns:wpc="http://schemas.microsoft.com/office/word/2010/wordprocessingCanvas" xmlns:mc="http://schemas.openxmlformats.org/markup-compatibility/2006" xmlns:o="urn:schemas-microsoft-com:office:office" xmlns:r="http://schemas.openxmlformats.org/officeDocument/2006/relationships" xmlns:m="http://schemas.openxmlformats.org/officeDocument/2006/math" xmlns:v="urn:schemas-microsoft-com:vml" xmlns:wp14="http://schemas.microsoft.com/office/word/2010/wordprocessingDrawing" xmlns:wp="http://schemas.openxmlformats.org/drawingml/2006/wordprocessingDrawing" xmlns:w10="urn:schemas-microsoft-com:office:word" xmlns:w="http://schemas.openxmlformats.org/wordprocessingml/2006/main" xmlns:w14="http://schemas.microsoft.com/office/word/2010/wordml" xmlns:wpg="http://schemas.microsoft.com/office/word/2010/wordprocessingGroup" xmlns:wpi="http://schemas.microsoft.com/office/word/2010/wordprocessingInk" xmlns:wne="http://schemas.microsoft.com/office/word/2006/wordml" xmlns:wps="http://schemas.microsoft.com/office/word/2010/wordprocessingShape" mc:Ignorable="w14 wp14">
+<w:hdr xmlns:wpc="http://schemas.microsoft.com/office/word/2010/wordprocessingCanvas" xmlns:cx="http://schemas.microsoft.com/office/drawing/2014/chartex" xmlns:cx1="http://schemas.microsoft.com/office/drawing/2015/9/8/chartex" xmlns:cx2="http://schemas.microsoft.com/office/drawing/2015/10/21/chartex" xmlns:cx3="http://schemas.microsoft.com/office/drawing/2016/5/9/chartex" xmlns:cx4="http://schemas.microsoft.com/office/drawing/2016/5/10/chartex" xmlns:cx5="http://schemas.microsoft.com/office/drawing/2016/5/11/chartex" xmlns:cx6="http://schemas.microsoft.com/office/drawing/2016/5/12/chartex" xmlns:cx7="http://schemas.microsoft.com/office/drawing/2016/5/13/chartex" xmlns:cx8="http://schemas.microsoft.com/office/drawing/2016/5/14/chartex" xmlns:mc="http://schemas.openxmlformats.org/markup-compatibility/2006" xmlns:aink="http://schemas.microsoft.com/office/drawing/2016/ink" xmlns:am3d="http://schemas.microsoft.com/office/drawing/2017/model3d" xmlns:o="urn:schemas-microsoft-com:office:office" xmlns:r="http://schemas.openxmlformats.org/officeDocument/2006/relationships" xmlns:m="http://schemas.openxmlformats.org/officeDocument/2006/math" xmlns:v="urn:schemas-microsoft-com:vml" xmlns:wp14="http://schemas.microsoft.com/office/word/2010/wordprocessingDrawing" xmlns:wp="http://schemas.openxmlformats.org/drawingml/2006/wordprocessingDrawing" xmlns:w10="urn:schemas-microsoft-com:office:word" xmlns:w="http://schemas.openxmlformats.org/wordprocessingml/2006/main" xmlns:w14="http://schemas.microsoft.com/office/word/2010/wordml" xmlns:w15="http://schemas.microsoft.com/office/word/2012/wordml" xmlns:w16cid="http://schemas.microsoft.com/office/word/2016/wordml/cid" xmlns:w16se="http://schemas.microsoft.com/office/word/2015/wordml/symex" xmlns:wpg="http://schemas.microsoft.com/office/word/2010/wordprocessingGroup" xmlns:wpi="http://schemas.microsoft.com/office/word/2010/wordprocessingInk" xmlns:wne="http://schemas.microsoft.com/office/word/2006/wordml" xmlns:wps="http://schemas.microsoft.com/office/word/2010/wordprocessingShape" mc:Ignorable="w14 w15 w16se w16cid wp14">
   <w:p>
     <w:pPr>
       <w:keepLines/>
@@ -3796,8 +3990,8 @@
 </file>
 
 <file path=word/numbering.xml><?xml version="1.0" encoding="utf-8"?>
-<w:numbering xmlns:wpc="http://schemas.microsoft.com/office/word/2010/wordprocessingCanvas" xmlns:mc="http://schemas.openxmlformats.org/markup-compatibility/2006" xmlns:o="urn:schemas-microsoft-com:office:office" xmlns:r="http://schemas.openxmlformats.org/officeDocument/2006/relationships" xmlns:m="http://schemas.openxmlformats.org/officeDocument/2006/math" xmlns:v="urn:schemas-microsoft-com:vml" xmlns:wp14="http://schemas.microsoft.com/office/word/2010/wordprocessingDrawing" xmlns:wp="http://schemas.openxmlformats.org/drawingml/2006/wordprocessingDrawing" xmlns:w10="urn:schemas-microsoft-com:office:word" xmlns:w="http://schemas.openxmlformats.org/wordprocessingml/2006/main" xmlns:w14="http://schemas.microsoft.com/office/word/2010/wordml" xmlns:wpg="http://schemas.microsoft.com/office/word/2010/wordprocessingGroup" xmlns:wpi="http://schemas.microsoft.com/office/word/2010/wordprocessingInk" xmlns:wne="http://schemas.microsoft.com/office/word/2006/wordml" xmlns:wps="http://schemas.microsoft.com/office/word/2010/wordprocessingShape" mc:Ignorable="w14 wp14">
-  <w:abstractNum w:abstractNumId="0">
+<w:numbering xmlns:wpc="http://schemas.microsoft.com/office/word/2010/wordprocessingCanvas" xmlns:cx="http://schemas.microsoft.com/office/drawing/2014/chartex" xmlns:cx1="http://schemas.microsoft.com/office/drawing/2015/9/8/chartex" xmlns:cx2="http://schemas.microsoft.com/office/drawing/2015/10/21/chartex" xmlns:cx3="http://schemas.microsoft.com/office/drawing/2016/5/9/chartex" xmlns:cx4="http://schemas.microsoft.com/office/drawing/2016/5/10/chartex" xmlns:cx5="http://schemas.microsoft.com/office/drawing/2016/5/11/chartex" xmlns:cx6="http://schemas.microsoft.com/office/drawing/2016/5/12/chartex" xmlns:cx7="http://schemas.microsoft.com/office/drawing/2016/5/13/chartex" xmlns:cx8="http://schemas.microsoft.com/office/drawing/2016/5/14/chartex" xmlns:mc="http://schemas.openxmlformats.org/markup-compatibility/2006" xmlns:aink="http://schemas.microsoft.com/office/drawing/2016/ink" xmlns:am3d="http://schemas.microsoft.com/office/drawing/2017/model3d" xmlns:o="urn:schemas-microsoft-com:office:office" xmlns:r="http://schemas.openxmlformats.org/officeDocument/2006/relationships" xmlns:m="http://schemas.openxmlformats.org/officeDocument/2006/math" xmlns:v="urn:schemas-microsoft-com:vml" xmlns:wp14="http://schemas.microsoft.com/office/word/2010/wordprocessingDrawing" xmlns:wp="http://schemas.openxmlformats.org/drawingml/2006/wordprocessingDrawing" xmlns:w10="urn:schemas-microsoft-com:office:word" xmlns:w="http://schemas.openxmlformats.org/wordprocessingml/2006/main" xmlns:w14="http://schemas.microsoft.com/office/word/2010/wordml" xmlns:w15="http://schemas.microsoft.com/office/word/2012/wordml" xmlns:w16cid="http://schemas.microsoft.com/office/word/2016/wordml/cid" xmlns:w16se="http://schemas.microsoft.com/office/word/2015/wordml/symex" xmlns:wpg="http://schemas.microsoft.com/office/word/2010/wordprocessingGroup" xmlns:wpi="http://schemas.microsoft.com/office/word/2010/wordprocessingInk" xmlns:wne="http://schemas.microsoft.com/office/word/2006/wordml" xmlns:wps="http://schemas.microsoft.com/office/word/2010/wordprocessingShape" mc:Ignorable="w14 w15 w16se w16cid wp14">
+  <w:abstractNum w:abstractNumId="0" w15:restartNumberingAfterBreak="0">
     <w:nsid w:val="03032957"/>
     <w:multiLevelType w:val="multilevel"/>
     <w:tmpl w:val="6ED20CAC"/>
@@ -3910,7 +4104,7 @@
       </w:rPr>
     </w:lvl>
   </w:abstractNum>
-  <w:abstractNum w:abstractNumId="1">
+  <w:abstractNum w:abstractNumId="1" w15:restartNumberingAfterBreak="0">
     <w:nsid w:val="1CF945D1"/>
     <w:multiLevelType w:val="multilevel"/>
     <w:tmpl w:val="36D0450C"/>
@@ -4032,7 +4226,7 @@
       </w:rPr>
     </w:lvl>
   </w:abstractNum>
-  <w:abstractNum w:abstractNumId="2">
+  <w:abstractNum w:abstractNumId="2" w15:restartNumberingAfterBreak="0">
     <w:nsid w:val="28E93015"/>
     <w:multiLevelType w:val="hybridMultilevel"/>
     <w:tmpl w:val="C7A24E3A"/>
@@ -4131,7 +4325,7 @@
 </file>
 
 <file path=word/styles.xml><?xml version="1.0" encoding="utf-8"?>
-<w:styles xmlns:mc="http://schemas.openxmlformats.org/markup-compatibility/2006" xmlns:r="http://schemas.openxmlformats.org/officeDocument/2006/relationships" xmlns:w="http://schemas.openxmlformats.org/wordprocessingml/2006/main" xmlns:w14="http://schemas.microsoft.com/office/word/2010/wordml" mc:Ignorable="w14">
+<w:styles xmlns:mc="http://schemas.openxmlformats.org/markup-compatibility/2006" xmlns:r="http://schemas.openxmlformats.org/officeDocument/2006/relationships" xmlns:w="http://schemas.openxmlformats.org/wordprocessingml/2006/main" xmlns:w14="http://schemas.microsoft.com/office/word/2010/wordml" xmlns:w15="http://schemas.microsoft.com/office/word/2012/wordml" xmlns:w16cid="http://schemas.microsoft.com/office/word/2016/wordml/cid" xmlns:w16se="http://schemas.microsoft.com/office/word/2015/wordml/symex" mc:Ignorable="w14 w15 w16se w16cid">
   <w:docDefaults>
     <w:rPrDefault>
       <w:rPr>
@@ -4147,144 +4341,382 @@
       </w:pPr>
     </w:pPrDefault>
   </w:docDefaults>
-  <w:latentStyles w:defLockedState="0" w:defUIPriority="99" w:defSemiHidden="1" w:defUnhideWhenUsed="1" w:defQFormat="0" w:count="267">
-    <w:lsdException w:name="Normal" w:semiHidden="0" w:uiPriority="0" w:unhideWhenUsed="0" w:qFormat="1"/>
-    <w:lsdException w:name="heading 1" w:semiHidden="0" w:uiPriority="9" w:unhideWhenUsed="0" w:qFormat="1"/>
-    <w:lsdException w:name="heading 2" w:uiPriority="9" w:qFormat="1"/>
-    <w:lsdException w:name="heading 3" w:uiPriority="9" w:qFormat="1"/>
-    <w:lsdException w:name="heading 4" w:uiPriority="9" w:qFormat="1"/>
-    <w:lsdException w:name="heading 5" w:uiPriority="9" w:qFormat="1"/>
-    <w:lsdException w:name="heading 6" w:uiPriority="9" w:qFormat="1"/>
-    <w:lsdException w:name="heading 7" w:uiPriority="9" w:qFormat="1"/>
-    <w:lsdException w:name="heading 8" w:uiPriority="9" w:qFormat="1"/>
-    <w:lsdException w:name="heading 9" w:uiPriority="9" w:qFormat="1"/>
-    <w:lsdException w:name="toc 1" w:uiPriority="39"/>
-    <w:lsdException w:name="toc 2" w:uiPriority="39"/>
-    <w:lsdException w:name="toc 3" w:uiPriority="39"/>
-    <w:lsdException w:name="toc 4" w:uiPriority="39"/>
-    <w:lsdException w:name="toc 5" w:uiPriority="39"/>
-    <w:lsdException w:name="toc 6" w:uiPriority="39"/>
-    <w:lsdException w:name="toc 7" w:uiPriority="39"/>
-    <w:lsdException w:name="toc 8" w:uiPriority="39"/>
-    <w:lsdException w:name="toc 9" w:uiPriority="39"/>
-    <w:lsdException w:name="caption" w:uiPriority="35" w:qFormat="1"/>
-    <w:lsdException w:name="Title" w:semiHidden="0" w:uiPriority="10" w:unhideWhenUsed="0" w:qFormat="1"/>
-    <w:lsdException w:name="Default Paragraph Font" w:uiPriority="1"/>
-    <w:lsdException w:name="Subtitle" w:semiHidden="0" w:uiPriority="11" w:unhideWhenUsed="0" w:qFormat="1"/>
-    <w:lsdException w:name="Strong" w:semiHidden="0" w:uiPriority="22" w:unhideWhenUsed="0" w:qFormat="1"/>
-    <w:lsdException w:name="Emphasis" w:semiHidden="0" w:uiPriority="20" w:unhideWhenUsed="0" w:qFormat="1"/>
-    <w:lsdException w:name="Table Grid" w:semiHidden="0" w:uiPriority="39" w:unhideWhenUsed="0"/>
-    <w:lsdException w:name="Placeholder Text" w:unhideWhenUsed="0"/>
-    <w:lsdException w:name="No Spacing" w:semiHidden="0" w:uiPriority="1" w:unhideWhenUsed="0" w:qFormat="1"/>
-    <w:lsdException w:name="Light Shading" w:semiHidden="0" w:uiPriority="60" w:unhideWhenUsed="0"/>
-    <w:lsdException w:name="Light List" w:semiHidden="0" w:uiPriority="61" w:unhideWhenUsed="0"/>
-    <w:lsdException w:name="Light Grid" w:semiHidden="0" w:uiPriority="62" w:unhideWhenUsed="0"/>
-    <w:lsdException w:name="Medium Shading 1" w:semiHidden="0" w:uiPriority="63" w:unhideWhenUsed="0"/>
-    <w:lsdException w:name="Medium Shading 2" w:semiHidden="0" w:uiPriority="64" w:unhideWhenUsed="0"/>
-    <w:lsdException w:name="Medium List 1" w:semiHidden="0" w:uiPriority="65" w:unhideWhenUsed="0"/>
-    <w:lsdException w:name="Medium List 2" w:semiHidden="0" w:uiPriority="66" w:unhideWhenUsed="0"/>
-    <w:lsdException w:name="Medium Grid 1" w:semiHidden="0" w:uiPriority="67" w:unhideWhenUsed="0"/>
-    <w:lsdException w:name="Medium Grid 2" w:semiHidden="0" w:uiPriority="68" w:unhideWhenUsed="0"/>
-    <w:lsdException w:name="Medium Grid 3" w:semiHidden="0" w:uiPriority="69" w:unhideWhenUsed="0"/>
-    <w:lsdException w:name="Dark List" w:semiHidden="0" w:uiPriority="70" w:unhideWhenUsed="0"/>
-    <w:lsdException w:name="Colorful Shading" w:semiHidden="0" w:uiPriority="71" w:unhideWhenUsed="0"/>
-    <w:lsdException w:name="Colorful List" w:semiHidden="0" w:uiPriority="72" w:unhideWhenUsed="0"/>
-    <w:lsdException w:name="Colorful Grid" w:semiHidden="0" w:uiPriority="73" w:unhideWhenUsed="0"/>
-    <w:lsdException w:name="Light Shading Accent 1" w:semiHidden="0" w:uiPriority="60" w:unhideWhenUsed="0"/>
-    <w:lsdException w:name="Light List Accent 1" w:semiHidden="0" w:uiPriority="61" w:unhideWhenUsed="0"/>
-    <w:lsdException w:name="Light Grid Accent 1" w:semiHidden="0" w:uiPriority="62" w:unhideWhenUsed="0"/>
-    <w:lsdException w:name="Medium Shading 1 Accent 1" w:semiHidden="0" w:uiPriority="63" w:unhideWhenUsed="0"/>
-    <w:lsdException w:name="Medium Shading 2 Accent 1" w:semiHidden="0" w:uiPriority="64" w:unhideWhenUsed="0"/>
-    <w:lsdException w:name="Medium List 1 Accent 1" w:semiHidden="0" w:uiPriority="65" w:unhideWhenUsed="0"/>
-    <w:lsdException w:name="Revision" w:unhideWhenUsed="0"/>
-    <w:lsdException w:name="List Paragraph" w:semiHidden="0" w:uiPriority="34" w:unhideWhenUsed="0" w:qFormat="1"/>
-    <w:lsdException w:name="Quote" w:semiHidden="0" w:uiPriority="29" w:unhideWhenUsed="0" w:qFormat="1"/>
-    <w:lsdException w:name="Intense Quote" w:semiHidden="0" w:uiPriority="30" w:unhideWhenUsed="0" w:qFormat="1"/>
-    <w:lsdException w:name="Medium List 2 Accent 1" w:semiHidden="0" w:uiPriority="66" w:unhideWhenUsed="0"/>
-    <w:lsdException w:name="Medium Grid 1 Accent 1" w:semiHidden="0" w:uiPriority="67" w:unhideWhenUsed="0"/>
-    <w:lsdException w:name="Medium Grid 2 Accent 1" w:semiHidden="0" w:uiPriority="68" w:unhideWhenUsed="0"/>
-    <w:lsdException w:name="Medium Grid 3 Accent 1" w:semiHidden="0" w:uiPriority="69" w:unhideWhenUsed="0"/>
-    <w:lsdException w:name="Dark List Accent 1" w:semiHidden="0" w:uiPriority="70" w:unhideWhenUsed="0"/>
-    <w:lsdException w:name="Colorful Shading Accent 1" w:semiHidden="0" w:uiPriority="71" w:unhideWhenUsed="0"/>
-    <w:lsdException w:name="Colorful List Accent 1" w:semiHidden="0" w:uiPriority="72" w:unhideWhenUsed="0"/>
-    <w:lsdException w:name="Colorful Grid Accent 1" w:semiHidden="0" w:uiPriority="73" w:unhideWhenUsed="0"/>
-    <w:lsdException w:name="Light Shading Accent 2" w:semiHidden="0" w:uiPriority="60" w:unhideWhenUsed="0"/>
-    <w:lsdException w:name="Light List Accent 2" w:semiHidden="0" w:uiPriority="61" w:unhideWhenUsed="0"/>
-    <w:lsdException w:name="Light Grid Accent 2" w:semiHidden="0" w:uiPriority="62" w:unhideWhenUsed="0"/>
-    <w:lsdException w:name="Medium Shading 1 Accent 2" w:semiHidden="0" w:uiPriority="63" w:unhideWhenUsed="0"/>
-    <w:lsdException w:name="Medium Shading 2 Accent 2" w:semiHidden="0" w:uiPriority="64" w:unhideWhenUsed="0"/>
-    <w:lsdException w:name="Medium List 1 Accent 2" w:semiHidden="0" w:uiPriority="65" w:unhideWhenUsed="0"/>
-    <w:lsdException w:name="Medium List 2 Accent 2" w:semiHidden="0" w:uiPriority="66" w:unhideWhenUsed="0"/>
-    <w:lsdException w:name="Medium Grid 1 Accent 2" w:semiHidden="0" w:uiPriority="67" w:unhideWhenUsed="0"/>
-    <w:lsdException w:name="Medium Grid 2 Accent 2" w:semiHidden="0" w:uiPriority="68" w:unhideWhenUsed="0"/>
-    <w:lsdException w:name="Medium Grid 3 Accent 2" w:semiHidden="0" w:uiPriority="69" w:unhideWhenUsed="0"/>
-    <w:lsdException w:name="Dark List Accent 2" w:semiHidden="0" w:uiPriority="70" w:unhideWhenUsed="0"/>
-    <w:lsdException w:name="Colorful Shading Accent 2" w:semiHidden="0" w:uiPriority="71" w:unhideWhenUsed="0"/>
-    <w:lsdException w:name="Colorful List Accent 2" w:semiHidden="0" w:uiPriority="72" w:unhideWhenUsed="0"/>
-    <w:lsdException w:name="Colorful Grid Accent 2" w:semiHidden="0" w:uiPriority="73" w:unhideWhenUsed="0"/>
-    <w:lsdException w:name="Light Shading Accent 3" w:semiHidden="0" w:uiPriority="60" w:unhideWhenUsed="0"/>
-    <w:lsdException w:name="Light List Accent 3" w:semiHidden="0" w:uiPriority="61" w:unhideWhenUsed="0"/>
-    <w:lsdException w:name="Light Grid Accent 3" w:semiHidden="0" w:uiPriority="62" w:unhideWhenUsed="0"/>
-    <w:lsdException w:name="Medium Shading 1 Accent 3" w:semiHidden="0" w:uiPriority="63" w:unhideWhenUsed="0"/>
-    <w:lsdException w:name="Medium Shading 2 Accent 3" w:semiHidden="0" w:uiPriority="64" w:unhideWhenUsed="0"/>
-    <w:lsdException w:name="Medium List 1 Accent 3" w:semiHidden="0" w:uiPriority="65" w:unhideWhenUsed="0"/>
-    <w:lsdException w:name="Medium List 2 Accent 3" w:semiHidden="0" w:uiPriority="66" w:unhideWhenUsed="0"/>
-    <w:lsdException w:name="Medium Grid 1 Accent 3" w:semiHidden="0" w:uiPriority="67" w:unhideWhenUsed="0"/>
-    <w:lsdException w:name="Medium Grid 2 Accent 3" w:semiHidden="0" w:uiPriority="68" w:unhideWhenUsed="0"/>
-    <w:lsdException w:name="Medium Grid 3 Accent 3" w:semiHidden="0" w:uiPriority="69" w:unhideWhenUsed="0"/>
-    <w:lsdException w:name="Dark List Accent 3" w:semiHidden="0" w:uiPriority="70" w:unhideWhenUsed="0"/>
-    <w:lsdException w:name="Colorful Shading Accent 3" w:semiHidden="0" w:uiPriority="71" w:unhideWhenUsed="0"/>
-    <w:lsdException w:name="Colorful List Accent 3" w:semiHidden="0" w:uiPriority="72" w:unhideWhenUsed="0"/>
-    <w:lsdException w:name="Colorful Grid Accent 3" w:semiHidden="0" w:uiPriority="73" w:unhideWhenUsed="0"/>
-    <w:lsdException w:name="Light Shading Accent 4" w:semiHidden="0" w:uiPriority="60" w:unhideWhenUsed="0"/>
-    <w:lsdException w:name="Light List Accent 4" w:semiHidden="0" w:uiPriority="61" w:unhideWhenUsed="0"/>
-    <w:lsdException w:name="Light Grid Accent 4" w:semiHidden="0" w:uiPriority="62" w:unhideWhenUsed="0"/>
-    <w:lsdException w:name="Medium Shading 1 Accent 4" w:semiHidden="0" w:uiPriority="63" w:unhideWhenUsed="0"/>
-    <w:lsdException w:name="Medium Shading 2 Accent 4" w:semiHidden="0" w:uiPriority="64" w:unhideWhenUsed="0"/>
-    <w:lsdException w:name="Medium List 1 Accent 4" w:semiHidden="0" w:uiPriority="65" w:unhideWhenUsed="0"/>
-    <w:lsdException w:name="Medium List 2 Accent 4" w:semiHidden="0" w:uiPriority="66" w:unhideWhenUsed="0"/>
-    <w:lsdException w:name="Medium Grid 1 Accent 4" w:semiHidden="0" w:uiPriority="67" w:unhideWhenUsed="0"/>
-    <w:lsdException w:name="Medium Grid 2 Accent 4" w:semiHidden="0" w:uiPriority="68" w:unhideWhenUsed="0"/>
-    <w:lsdException w:name="Medium Grid 3 Accent 4" w:semiHidden="0" w:uiPriority="69" w:unhideWhenUsed="0"/>
-    <w:lsdException w:name="Dark List Accent 4" w:semiHidden="0" w:uiPriority="70" w:unhideWhenUsed="0"/>
-    <w:lsdException w:name="Colorful Shading Accent 4" w:semiHidden="0" w:uiPriority="71" w:unhideWhenUsed="0"/>
-    <w:lsdException w:name="Colorful List Accent 4" w:semiHidden="0" w:uiPriority="72" w:unhideWhenUsed="0"/>
-    <w:lsdException w:name="Colorful Grid Accent 4" w:semiHidden="0" w:uiPriority="73" w:unhideWhenUsed="0"/>
-    <w:lsdException w:name="Light Shading Accent 5" w:semiHidden="0" w:uiPriority="60" w:unhideWhenUsed="0"/>
-    <w:lsdException w:name="Light List Accent 5" w:semiHidden="0" w:uiPriority="61" w:unhideWhenUsed="0"/>
-    <w:lsdException w:name="Light Grid Accent 5" w:semiHidden="0" w:uiPriority="62" w:unhideWhenUsed="0"/>
-    <w:lsdException w:name="Medium Shading 1 Accent 5" w:semiHidden="0" w:uiPriority="63" w:unhideWhenUsed="0"/>
-    <w:lsdException w:name="Medium Shading 2 Accent 5" w:semiHidden="0" w:uiPriority="64" w:unhideWhenUsed="0"/>
-    <w:lsdException w:name="Medium List 1 Accent 5" w:semiHidden="0" w:uiPriority="65" w:unhideWhenUsed="0"/>
-    <w:lsdException w:name="Medium List 2 Accent 5" w:semiHidden="0" w:uiPriority="66" w:unhideWhenUsed="0"/>
-    <w:lsdException w:name="Medium Grid 1 Accent 5" w:semiHidden="0" w:uiPriority="67" w:unhideWhenUsed="0"/>
-    <w:lsdException w:name="Medium Grid 2 Accent 5" w:semiHidden="0" w:uiPriority="68" w:unhideWhenUsed="0"/>
-    <w:lsdException w:name="Medium Grid 3 Accent 5" w:semiHidden="0" w:uiPriority="69" w:unhideWhenUsed="0"/>
-    <w:lsdException w:name="Dark List Accent 5" w:semiHidden="0" w:uiPriority="70" w:unhideWhenUsed="0"/>
-    <w:lsdException w:name="Colorful Shading Accent 5" w:semiHidden="0" w:uiPriority="71" w:unhideWhenUsed="0"/>
-    <w:lsdException w:name="Colorful List Accent 5" w:semiHidden="0" w:uiPriority="72" w:unhideWhenUsed="0"/>
-    <w:lsdException w:name="Colorful Grid Accent 5" w:semiHidden="0" w:uiPriority="73" w:unhideWhenUsed="0"/>
-    <w:lsdException w:name="Light Shading Accent 6" w:semiHidden="0" w:uiPriority="60" w:unhideWhenUsed="0"/>
-    <w:lsdException w:name="Light List Accent 6" w:semiHidden="0" w:uiPriority="61" w:unhideWhenUsed="0"/>
-    <w:lsdException w:name="Light Grid Accent 6" w:semiHidden="0" w:uiPriority="62" w:unhideWhenUsed="0"/>
-    <w:lsdException w:name="Medium Shading 1 Accent 6" w:semiHidden="0" w:uiPriority="63" w:unhideWhenUsed="0"/>
-    <w:lsdException w:name="Medium Shading 2 Accent 6" w:semiHidden="0" w:uiPriority="64" w:unhideWhenUsed="0"/>
-    <w:lsdException w:name="Medium List 1 Accent 6" w:semiHidden="0" w:uiPriority="65" w:unhideWhenUsed="0"/>
-    <w:lsdException w:name="Medium List 2 Accent 6" w:semiHidden="0" w:uiPriority="66" w:unhideWhenUsed="0"/>
-    <w:lsdException w:name="Medium Grid 1 Accent 6" w:semiHidden="0" w:uiPriority="67" w:unhideWhenUsed="0"/>
-    <w:lsdException w:name="Medium Grid 2 Accent 6" w:semiHidden="0" w:uiPriority="68" w:unhideWhenUsed="0"/>
-    <w:lsdException w:name="Medium Grid 3 Accent 6" w:semiHidden="0" w:uiPriority="69" w:unhideWhenUsed="0"/>
-    <w:lsdException w:name="Dark List Accent 6" w:semiHidden="0" w:uiPriority="70" w:unhideWhenUsed="0"/>
-    <w:lsdException w:name="Colorful Shading Accent 6" w:semiHidden="0" w:uiPriority="71" w:unhideWhenUsed="0"/>
-    <w:lsdException w:name="Colorful List Accent 6" w:semiHidden="0" w:uiPriority="72" w:unhideWhenUsed="0"/>
-    <w:lsdException w:name="Colorful Grid Accent 6" w:semiHidden="0" w:uiPriority="73" w:unhideWhenUsed="0"/>
-    <w:lsdException w:name="Subtle Emphasis" w:semiHidden="0" w:uiPriority="19" w:unhideWhenUsed="0" w:qFormat="1"/>
-    <w:lsdException w:name="Intense Emphasis" w:semiHidden="0" w:uiPriority="21" w:unhideWhenUsed="0" w:qFormat="1"/>
-    <w:lsdException w:name="Subtle Reference" w:semiHidden="0" w:uiPriority="31" w:unhideWhenUsed="0" w:qFormat="1"/>
-    <w:lsdException w:name="Intense Reference" w:semiHidden="0" w:uiPriority="32" w:unhideWhenUsed="0" w:qFormat="1"/>
-    <w:lsdException w:name="Book Title" w:semiHidden="0" w:uiPriority="33" w:unhideWhenUsed="0" w:qFormat="1"/>
-    <w:lsdException w:name="Bibliography" w:uiPriority="37"/>
-    <w:lsdException w:name="TOC Heading" w:uiPriority="39" w:qFormat="1"/>
+  <w:latentStyles w:defLockedState="0" w:defUIPriority="99" w:defSemiHidden="0" w:defUnhideWhenUsed="0" w:defQFormat="0" w:count="375">
+    <w:lsdException w:name="Normal" w:uiPriority="0" w:qFormat="1"/>
+    <w:lsdException w:name="heading 1" w:uiPriority="9" w:qFormat="1"/>
+    <w:lsdException w:name="heading 2" w:semiHidden="1" w:uiPriority="9" w:unhideWhenUsed="1" w:qFormat="1"/>
+    <w:lsdException w:name="heading 3" w:semiHidden="1" w:uiPriority="9" w:unhideWhenUsed="1" w:qFormat="1"/>
+    <w:lsdException w:name="heading 4" w:semiHidden="1" w:uiPriority="9" w:unhideWhenUsed="1" w:qFormat="1"/>
+    <w:lsdException w:name="heading 5" w:semiHidden="1" w:uiPriority="9" w:unhideWhenUsed="1" w:qFormat="1"/>
+    <w:lsdException w:name="heading 6" w:semiHidden="1" w:uiPriority="9" w:unhideWhenUsed="1" w:qFormat="1"/>
+    <w:lsdException w:name="heading 7" w:semiHidden="1" w:uiPriority="9" w:unhideWhenUsed="1" w:qFormat="1"/>
+    <w:lsdException w:name="heading 8" w:semiHidden="1" w:uiPriority="9" w:unhideWhenUsed="1" w:qFormat="1"/>
+    <w:lsdException w:name="heading 9" w:semiHidden="1" w:uiPriority="9" w:unhideWhenUsed="1" w:qFormat="1"/>
+    <w:lsdException w:name="index 1" w:semiHidden="1" w:unhideWhenUsed="1"/>
+    <w:lsdException w:name="index 2" w:semiHidden="1" w:unhideWhenUsed="1"/>
+    <w:lsdException w:name="index 3" w:semiHidden="1" w:unhideWhenUsed="1"/>
+    <w:lsdException w:name="index 4" w:semiHidden="1" w:unhideWhenUsed="1"/>
+    <w:lsdException w:name="index 5" w:semiHidden="1" w:unhideWhenUsed="1"/>
+    <w:lsdException w:name="index 6" w:semiHidden="1" w:unhideWhenUsed="1"/>
+    <w:lsdException w:name="index 7" w:semiHidden="1" w:unhideWhenUsed="1"/>
+    <w:lsdException w:name="index 8" w:semiHidden="1" w:unhideWhenUsed="1"/>
+    <w:lsdException w:name="index 9" w:semiHidden="1" w:unhideWhenUsed="1"/>
+    <w:lsdException w:name="toc 1" w:semiHidden="1" w:uiPriority="39" w:unhideWhenUsed="1"/>
+    <w:lsdException w:name="toc 2" w:semiHidden="1" w:uiPriority="39" w:unhideWhenUsed="1"/>
+    <w:lsdException w:name="toc 3" w:semiHidden="1" w:uiPriority="39" w:unhideWhenUsed="1"/>
+    <w:lsdException w:name="toc 4" w:semiHidden="1" w:uiPriority="39" w:unhideWhenUsed="1"/>
+    <w:lsdException w:name="toc 5" w:semiHidden="1" w:uiPriority="39" w:unhideWhenUsed="1"/>
+    <w:lsdException w:name="toc 6" w:semiHidden="1" w:uiPriority="39" w:unhideWhenUsed="1"/>
+    <w:lsdException w:name="toc 7" w:semiHidden="1" w:uiPriority="39" w:unhideWhenUsed="1"/>
+    <w:lsdException w:name="toc 8" w:semiHidden="1" w:uiPriority="39" w:unhideWhenUsed="1"/>
+    <w:lsdException w:name="toc 9" w:semiHidden="1" w:uiPriority="39" w:unhideWhenUsed="1"/>
+    <w:lsdException w:name="Normal Indent" w:semiHidden="1" w:unhideWhenUsed="1"/>
+    <w:lsdException w:name="footnote text" w:semiHidden="1" w:unhideWhenUsed="1"/>
+    <w:lsdException w:name="annotation text" w:semiHidden="1" w:unhideWhenUsed="1"/>
+    <w:lsdException w:name="header" w:semiHidden="1" w:unhideWhenUsed="1"/>
+    <w:lsdException w:name="footer" w:semiHidden="1" w:unhideWhenUsed="1"/>
+    <w:lsdException w:name="index heading" w:semiHidden="1" w:unhideWhenUsed="1"/>
+    <w:lsdException w:name="caption" w:semiHidden="1" w:uiPriority="35" w:unhideWhenUsed="1" w:qFormat="1"/>
+    <w:lsdException w:name="table of figures" w:semiHidden="1" w:unhideWhenUsed="1"/>
+    <w:lsdException w:name="envelope address" w:semiHidden="1" w:unhideWhenUsed="1"/>
+    <w:lsdException w:name="envelope return" w:semiHidden="1" w:unhideWhenUsed="1"/>
+    <w:lsdException w:name="footnote reference" w:semiHidden="1" w:unhideWhenUsed="1"/>
+    <w:lsdException w:name="annotation reference" w:semiHidden="1" w:unhideWhenUsed="1"/>
+    <w:lsdException w:name="line number" w:semiHidden="1" w:unhideWhenUsed="1"/>
+    <w:lsdException w:name="page number" w:semiHidden="1" w:unhideWhenUsed="1"/>
+    <w:lsdException w:name="endnote reference" w:semiHidden="1" w:unhideWhenUsed="1"/>
+    <w:lsdException w:name="endnote text" w:semiHidden="1" w:unhideWhenUsed="1"/>
+    <w:lsdException w:name="table of authorities" w:semiHidden="1" w:unhideWhenUsed="1"/>
+    <w:lsdException w:name="macro" w:semiHidden="1" w:unhideWhenUsed="1"/>
+    <w:lsdException w:name="toa heading" w:semiHidden="1" w:unhideWhenUsed="1"/>
+    <w:lsdException w:name="List" w:semiHidden="1" w:unhideWhenUsed="1"/>
+    <w:lsdException w:name="List Bullet" w:semiHidden="1" w:unhideWhenUsed="1"/>
+    <w:lsdException w:name="List Number" w:semiHidden="1" w:unhideWhenUsed="1"/>
+    <w:lsdException w:name="List 2" w:semiHidden="1" w:unhideWhenUsed="1"/>
+    <w:lsdException w:name="List 3" w:semiHidden="1" w:unhideWhenUsed="1"/>
+    <w:lsdException w:name="List 4" w:semiHidden="1" w:unhideWhenUsed="1"/>
+    <w:lsdException w:name="List 5" w:semiHidden="1" w:unhideWhenUsed="1"/>
+    <w:lsdException w:name="List Bullet 2" w:semiHidden="1" w:unhideWhenUsed="1"/>
+    <w:lsdException w:name="List Bullet 3" w:semiHidden="1" w:unhideWhenUsed="1"/>
+    <w:lsdException w:name="List Bullet 4" w:semiHidden="1" w:unhideWhenUsed="1"/>
+    <w:lsdException w:name="List Bullet 5" w:semiHidden="1" w:unhideWhenUsed="1"/>
+    <w:lsdException w:name="List Number 2" w:semiHidden="1" w:unhideWhenUsed="1"/>
+    <w:lsdException w:name="List Number 3" w:semiHidden="1" w:unhideWhenUsed="1"/>
+    <w:lsdException w:name="List Number 4" w:semiHidden="1" w:unhideWhenUsed="1"/>
+    <w:lsdException w:name="List Number 5" w:semiHidden="1" w:unhideWhenUsed="1"/>
+    <w:lsdException w:name="Title" w:uiPriority="10" w:qFormat="1"/>
+    <w:lsdException w:name="Closing" w:semiHidden="1" w:unhideWhenUsed="1"/>
+    <w:lsdException w:name="Signature" w:semiHidden="1" w:unhideWhenUsed="1"/>
+    <w:lsdException w:name="Default Paragraph Font" w:semiHidden="1" w:uiPriority="1" w:unhideWhenUsed="1"/>
+    <w:lsdException w:name="Body Text" w:semiHidden="1" w:unhideWhenUsed="1"/>
+    <w:lsdException w:name="Body Text Indent" w:semiHidden="1" w:unhideWhenUsed="1"/>
+    <w:lsdException w:name="List Continue" w:semiHidden="1" w:unhideWhenUsed="1"/>
+    <w:lsdException w:name="List Continue 2" w:semiHidden="1" w:unhideWhenUsed="1"/>
+    <w:lsdException w:name="List Continue 3" w:semiHidden="1" w:unhideWhenUsed="1"/>
+    <w:lsdException w:name="List Continue 4" w:semiHidden="1" w:unhideWhenUsed="1"/>
+    <w:lsdException w:name="List Continue 5" w:semiHidden="1" w:unhideWhenUsed="1"/>
+    <w:lsdException w:name="Message Header" w:semiHidden="1" w:unhideWhenUsed="1"/>
+    <w:lsdException w:name="Subtitle" w:uiPriority="11" w:qFormat="1"/>
+    <w:lsdException w:name="Salutation" w:semiHidden="1" w:unhideWhenUsed="1"/>
+    <w:lsdException w:name="Date" w:semiHidden="1" w:unhideWhenUsed="1"/>
+    <w:lsdException w:name="Body Text First Indent" w:semiHidden="1" w:unhideWhenUsed="1"/>
+    <w:lsdException w:name="Body Text First Indent 2" w:semiHidden="1" w:unhideWhenUsed="1"/>
+    <w:lsdException w:name="Note Heading" w:semiHidden="1" w:unhideWhenUsed="1"/>
+    <w:lsdException w:name="Body Text 2" w:semiHidden="1" w:unhideWhenUsed="1"/>
+    <w:lsdException w:name="Body Text 3" w:semiHidden="1" w:unhideWhenUsed="1"/>
+    <w:lsdException w:name="Body Text Indent 2" w:semiHidden="1" w:unhideWhenUsed="1"/>
+    <w:lsdException w:name="Body Text Indent 3" w:semiHidden="1" w:unhideWhenUsed="1"/>
+    <w:lsdException w:name="Block Text" w:semiHidden="1" w:unhideWhenUsed="1"/>
+    <w:lsdException w:name="Hyperlink" w:semiHidden="1" w:unhideWhenUsed="1"/>
+    <w:lsdException w:name="FollowedHyperlink" w:semiHidden="1" w:unhideWhenUsed="1"/>
+    <w:lsdException w:name="Strong" w:uiPriority="22" w:qFormat="1"/>
+    <w:lsdException w:name="Emphasis" w:uiPriority="20" w:qFormat="1"/>
+    <w:lsdException w:name="Document Map" w:semiHidden="1" w:unhideWhenUsed="1"/>
+    <w:lsdException w:name="Plain Text" w:semiHidden="1" w:unhideWhenUsed="1"/>
+    <w:lsdException w:name="E-mail Signature" w:semiHidden="1" w:unhideWhenUsed="1"/>
+    <w:lsdException w:name="HTML Top of Form" w:semiHidden="1" w:unhideWhenUsed="1"/>
+    <w:lsdException w:name="HTML Bottom of Form" w:semiHidden="1" w:unhideWhenUsed="1"/>
+    <w:lsdException w:name="Normal (Web)" w:semiHidden="1" w:unhideWhenUsed="1"/>
+    <w:lsdException w:name="HTML Acronym" w:semiHidden="1" w:unhideWhenUsed="1"/>
+    <w:lsdException w:name="HTML Address" w:semiHidden="1" w:unhideWhenUsed="1"/>
+    <w:lsdException w:name="HTML Cite" w:semiHidden="1" w:unhideWhenUsed="1"/>
+    <w:lsdException w:name="HTML Code" w:semiHidden="1" w:unhideWhenUsed="1"/>
+    <w:lsdException w:name="HTML Definition" w:semiHidden="1" w:unhideWhenUsed="1"/>
+    <w:lsdException w:name="HTML Keyboard" w:semiHidden="1" w:unhideWhenUsed="1"/>
+    <w:lsdException w:name="HTML Preformatted" w:semiHidden="1" w:unhideWhenUsed="1"/>
+    <w:lsdException w:name="HTML Sample" w:semiHidden="1" w:unhideWhenUsed="1"/>
+    <w:lsdException w:name="HTML Typewriter" w:semiHidden="1" w:unhideWhenUsed="1"/>
+    <w:lsdException w:name="HTML Variable" w:semiHidden="1" w:unhideWhenUsed="1"/>
+    <w:lsdException w:name="Normal Table" w:semiHidden="1" w:unhideWhenUsed="1"/>
+    <w:lsdException w:name="annotation subject" w:semiHidden="1" w:unhideWhenUsed="1"/>
+    <w:lsdException w:name="No List" w:semiHidden="1" w:unhideWhenUsed="1"/>
+    <w:lsdException w:name="Outline List 1" w:semiHidden="1" w:unhideWhenUsed="1"/>
+    <w:lsdException w:name="Outline List 2" w:semiHidden="1" w:unhideWhenUsed="1"/>
+    <w:lsdException w:name="Outline List 3" w:semiHidden="1" w:unhideWhenUsed="1"/>
+    <w:lsdException w:name="Table Simple 1" w:semiHidden="1" w:unhideWhenUsed="1"/>
+    <w:lsdException w:name="Table Simple 2" w:semiHidden="1" w:unhideWhenUsed="1"/>
+    <w:lsdException w:name="Table Simple 3" w:semiHidden="1" w:unhideWhenUsed="1"/>
+    <w:lsdException w:name="Table Classic 1" w:semiHidden="1" w:unhideWhenUsed="1"/>
+    <w:lsdException w:name="Table Classic 2" w:semiHidden="1" w:unhideWhenUsed="1"/>
+    <w:lsdException w:name="Table Classic 3" w:semiHidden="1" w:unhideWhenUsed="1"/>
+    <w:lsdException w:name="Table Classic 4" w:semiHidden="1" w:unhideWhenUsed="1"/>
+    <w:lsdException w:name="Table Colorful 1" w:semiHidden="1" w:unhideWhenUsed="1"/>
+    <w:lsdException w:name="Table Colorful 2" w:semiHidden="1" w:unhideWhenUsed="1"/>
+    <w:lsdException w:name="Table Colorful 3" w:semiHidden="1" w:unhideWhenUsed="1"/>
+    <w:lsdException w:name="Table Columns 1" w:semiHidden="1" w:unhideWhenUsed="1"/>
+    <w:lsdException w:name="Table Columns 2" w:semiHidden="1" w:unhideWhenUsed="1"/>
+    <w:lsdException w:name="Table Columns 3" w:semiHidden="1" w:unhideWhenUsed="1"/>
+    <w:lsdException w:name="Table Columns 4" w:semiHidden="1" w:unhideWhenUsed="1"/>
+    <w:lsdException w:name="Table Columns 5" w:semiHidden="1" w:unhideWhenUsed="1"/>
+    <w:lsdException w:name="Table Grid 1" w:semiHidden="1" w:unhideWhenUsed="1"/>
+    <w:lsdException w:name="Table Grid 2" w:semiHidden="1" w:unhideWhenUsed="1"/>
+    <w:lsdException w:name="Table Grid 3" w:semiHidden="1" w:unhideWhenUsed="1"/>
+    <w:lsdException w:name="Table Grid 4" w:semiHidden="1" w:unhideWhenUsed="1"/>
+    <w:lsdException w:name="Table Grid 5" w:semiHidden="1" w:unhideWhenUsed="1"/>
+    <w:lsdException w:name="Table Grid 6" w:semiHidden="1" w:unhideWhenUsed="1"/>
+    <w:lsdException w:name="Table Grid 7" w:semiHidden="1" w:unhideWhenUsed="1"/>
+    <w:lsdException w:name="Table Grid 8" w:semiHidden="1" w:unhideWhenUsed="1"/>
+    <w:lsdException w:name="Table List 1" w:semiHidden="1" w:unhideWhenUsed="1"/>
+    <w:lsdException w:name="Table List 2" w:semiHidden="1" w:unhideWhenUsed="1"/>
+    <w:lsdException w:name="Table List 3" w:semiHidden="1" w:unhideWhenUsed="1"/>
+    <w:lsdException w:name="Table List 4" w:semiHidden="1" w:unhideWhenUsed="1"/>
+    <w:lsdException w:name="Table List 5" w:semiHidden="1" w:unhideWhenUsed="1"/>
+    <w:lsdException w:name="Table List 6" w:semiHidden="1" w:unhideWhenUsed="1"/>
+    <w:lsdException w:name="Table List 7" w:semiHidden="1" w:unhideWhenUsed="1"/>
+    <w:lsdException w:name="Table List 8" w:semiHidden="1" w:unhideWhenUsed="1"/>
+    <w:lsdException w:name="Table 3D effects 1" w:semiHidden="1" w:unhideWhenUsed="1"/>
+    <w:lsdException w:name="Table 3D effects 2" w:semiHidden="1" w:unhideWhenUsed="1"/>
+    <w:lsdException w:name="Table 3D effects 3" w:semiHidden="1" w:unhideWhenUsed="1"/>
+    <w:lsdException w:name="Table Contemporary" w:semiHidden="1" w:unhideWhenUsed="1"/>
+    <w:lsdException w:name="Table Elegant" w:semiHidden="1" w:unhideWhenUsed="1"/>
+    <w:lsdException w:name="Table Professional" w:semiHidden="1" w:unhideWhenUsed="1"/>
+    <w:lsdException w:name="Table Subtle 1" w:semiHidden="1" w:unhideWhenUsed="1"/>
+    <w:lsdException w:name="Table Subtle 2" w:semiHidden="1" w:unhideWhenUsed="1"/>
+    <w:lsdException w:name="Table Web 1" w:semiHidden="1" w:unhideWhenUsed="1"/>
+    <w:lsdException w:name="Table Web 2" w:semiHidden="1" w:unhideWhenUsed="1"/>
+    <w:lsdException w:name="Table Web 3" w:semiHidden="1" w:unhideWhenUsed="1"/>
+    <w:lsdException w:name="Balloon Text" w:semiHidden="1" w:unhideWhenUsed="1"/>
+    <w:lsdException w:name="Table Grid" w:semiHidden="1" w:uiPriority="39" w:unhideWhenUsed="1"/>
+    <w:lsdException w:name="Table Theme" w:semiHidden="1" w:unhideWhenUsed="1"/>
+    <w:lsdException w:name="Placeholder Text" w:semiHidden="1"/>
+    <w:lsdException w:name="No Spacing" w:uiPriority="1" w:qFormat="1"/>
+    <w:lsdException w:name="Light Shading" w:uiPriority="60"/>
+    <w:lsdException w:name="Light List" w:uiPriority="61"/>
+    <w:lsdException w:name="Light Grid" w:uiPriority="62"/>
+    <w:lsdException w:name="Medium Shading 1" w:uiPriority="63"/>
+    <w:lsdException w:name="Medium Shading 2" w:uiPriority="64"/>
+    <w:lsdException w:name="Medium List 1" w:uiPriority="65"/>
+    <w:lsdException w:name="Medium List 2" w:uiPriority="66"/>
+    <w:lsdException w:name="Medium Grid 1" w:uiPriority="67"/>
+    <w:lsdException w:name="Medium Grid 2" w:uiPriority="68"/>
+    <w:lsdException w:name="Medium Grid 3" w:uiPriority="69"/>
+    <w:lsdException w:name="Dark List" w:uiPriority="70"/>
+    <w:lsdException w:name="Colorful Shading" w:uiPriority="71"/>
+    <w:lsdException w:name="Colorful List" w:uiPriority="72"/>
+    <w:lsdException w:name="Colorful Grid" w:uiPriority="73"/>
+    <w:lsdException w:name="Light Shading Accent 1" w:uiPriority="60"/>
+    <w:lsdException w:name="Light List Accent 1" w:uiPriority="61"/>
+    <w:lsdException w:name="Light Grid Accent 1" w:uiPriority="62"/>
+    <w:lsdException w:name="Medium Shading 1 Accent 1" w:uiPriority="63"/>
+    <w:lsdException w:name="Medium Shading 2 Accent 1" w:uiPriority="64"/>
+    <w:lsdException w:name="Medium List 1 Accent 1" w:uiPriority="65"/>
+    <w:lsdException w:name="Revision" w:semiHidden="1"/>
+    <w:lsdException w:name="List Paragraph" w:uiPriority="34" w:qFormat="1"/>
+    <w:lsdException w:name="Quote" w:uiPriority="29" w:qFormat="1"/>
+    <w:lsdException w:name="Intense Quote" w:uiPriority="30" w:qFormat="1"/>
+    <w:lsdException w:name="Medium List 2 Accent 1" w:uiPriority="66"/>
+    <w:lsdException w:name="Medium Grid 1 Accent 1" w:uiPriority="67"/>
+    <w:lsdException w:name="Medium Grid 2 Accent 1" w:uiPriority="68"/>
+    <w:lsdException w:name="Medium Grid 3 Accent 1" w:uiPriority="69"/>
+    <w:lsdException w:name="Dark List Accent 1" w:uiPriority="70"/>
+    <w:lsdException w:name="Colorful Shading Accent 1" w:uiPriority="71"/>
+    <w:lsdException w:name="Colorful List Accent 1" w:uiPriority="72"/>
+    <w:lsdException w:name="Colorful Grid Accent 1" w:uiPriority="73"/>
+    <w:lsdException w:name="Light Shading Accent 2" w:uiPriority="60"/>
+    <w:lsdException w:name="Light List Accent 2" w:uiPriority="61"/>
+    <w:lsdException w:name="Light Grid Accent 2" w:uiPriority="62"/>
+    <w:lsdException w:name="Medium Shading 1 Accent 2" w:uiPriority="63"/>
+    <w:lsdException w:name="Medium Shading 2 Accent 2" w:uiPriority="64"/>
+    <w:lsdException w:name="Medium List 1 Accent 2" w:uiPriority="65"/>
+    <w:lsdException w:name="Medium List 2 Accent 2" w:uiPriority="66"/>
+    <w:lsdException w:name="Medium Grid 1 Accent 2" w:uiPriority="67"/>
+    <w:lsdException w:name="Medium Grid 2 Accent 2" w:uiPriority="68"/>
+    <w:lsdException w:name="Medium Grid 3 Accent 2" w:uiPriority="69"/>
+    <w:lsdException w:name="Dark List Accent 2" w:uiPriority="70"/>
+    <w:lsdException w:name="Colorful Shading Accent 2" w:uiPriority="71"/>
+    <w:lsdException w:name="Colorful List Accent 2" w:uiPriority="72"/>
+    <w:lsdException w:name="Colorful Grid Accent 2" w:uiPriority="73"/>
+    <w:lsdException w:name="Light Shading Accent 3" w:uiPriority="60"/>
+    <w:lsdException w:name="Light List Accent 3" w:uiPriority="61"/>
+    <w:lsdException w:name="Light Grid Accent 3" w:uiPriority="62"/>
+    <w:lsdException w:name="Medium Shading 1 Accent 3" w:uiPriority="63"/>
+    <w:lsdException w:name="Medium Shading 2 Accent 3" w:uiPriority="64"/>
+    <w:lsdException w:name="Medium List 1 Accent 3" w:uiPriority="65"/>
+    <w:lsdException w:name="Medium List 2 Accent 3" w:uiPriority="66"/>
+    <w:lsdException w:name="Medium Grid 1 Accent 3" w:uiPriority="67"/>
+    <w:lsdException w:name="Medium Grid 2 Accent 3" w:uiPriority="68"/>
+    <w:lsdException w:name="Medium Grid 3 Accent 3" w:uiPriority="69"/>
+    <w:lsdException w:name="Dark List Accent 3" w:uiPriority="70"/>
+    <w:lsdException w:name="Colorful Shading Accent 3" w:uiPriority="71"/>
+    <w:lsdException w:name="Colorful List Accent 3" w:uiPriority="72"/>
+    <w:lsdException w:name="Colorful Grid Accent 3" w:uiPriority="73"/>
+    <w:lsdException w:name="Light Shading Accent 4" w:uiPriority="60"/>
+    <w:lsdException w:name="Light List Accent 4" w:uiPriority="61"/>
+    <w:lsdException w:name="Light Grid Accent 4" w:uiPriority="62"/>
+    <w:lsdException w:name="Medium Shading 1 Accent 4" w:uiPriority="63"/>
+    <w:lsdException w:name="Medium Shading 2 Accent 4" w:uiPriority="64"/>
+    <w:lsdException w:name="Medium List 1 Accent 4" w:uiPriority="65"/>
+    <w:lsdException w:name="Medium List 2 Accent 4" w:uiPriority="66"/>
+    <w:lsdException w:name="Medium Grid 1 Accent 4" w:uiPriority="67"/>
+    <w:lsdException w:name="Medium Grid 2 Accent 4" w:uiPriority="68"/>
+    <w:lsdException w:name="Medium Grid 3 Accent 4" w:uiPriority="69"/>
+    <w:lsdException w:name="Dark List Accent 4" w:uiPriority="70"/>
+    <w:lsdException w:name="Colorful Shading Accent 4" w:uiPriority="71"/>
+    <w:lsdException w:name="Colorful List Accent 4" w:uiPriority="72"/>
+    <w:lsdException w:name="Colorful Grid Accent 4" w:uiPriority="73"/>
+    <w:lsdException w:name="Light Shading Accent 5" w:uiPriority="60"/>
+    <w:lsdException w:name="Light List Accent 5" w:uiPriority="61"/>
+    <w:lsdException w:name="Light Grid Accent 5" w:uiPriority="62"/>
+    <w:lsdException w:name="Medium Shading 1 Accent 5" w:uiPriority="63"/>
+    <w:lsdException w:name="Medium Shading 2 Accent 5" w:uiPriority="64"/>
+    <w:lsdException w:name="Medium List 1 Accent 5" w:uiPriority="65"/>
+    <w:lsdException w:name="Medium List 2 Accent 5" w:uiPriority="66"/>
+    <w:lsdException w:name="Medium Grid 1 Accent 5" w:uiPriority="67"/>
+    <w:lsdException w:name="Medium Grid 2 Accent 5" w:uiPriority="68"/>
+    <w:lsdException w:name="Medium Grid 3 Accent 5" w:uiPriority="69"/>
+    <w:lsdException w:name="Dark List Accent 5" w:uiPriority="70"/>
+    <w:lsdException w:name="Colorful Shading Accent 5" w:uiPriority="71"/>
+    <w:lsdException w:name="Colorful List Accent 5" w:uiPriority="72"/>
+    <w:lsdException w:name="Colorful Grid Accent 5" w:uiPriority="73"/>
+    <w:lsdException w:name="Light Shading Accent 6" w:uiPriority="60"/>
+    <w:lsdException w:name="Light List Accent 6" w:uiPriority="61"/>
+    <w:lsdException w:name="Light Grid Accent 6" w:uiPriority="62"/>
+    <w:lsdException w:name="Medium Shading 1 Accent 6" w:uiPriority="63"/>
+    <w:lsdException w:name="Medium Shading 2 Accent 6" w:uiPriority="64"/>
+    <w:lsdException w:name="Medium List 1 Accent 6" w:uiPriority="65"/>
+    <w:lsdException w:name="Medium List 2 Accent 6" w:uiPriority="66"/>
+    <w:lsdException w:name="Medium Grid 1 Accent 6" w:uiPriority="67"/>
+    <w:lsdException w:name="Medium Grid 2 Accent 6" w:uiPriority="68"/>
+    <w:lsdException w:name="Medium Grid 3 Accent 6" w:uiPriority="69"/>
+    <w:lsdException w:name="Dark List Accent 6" w:uiPriority="70"/>
+    <w:lsdException w:name="Colorful Shading Accent 6" w:uiPriority="71"/>
+    <w:lsdException w:name="Colorful List Accent 6" w:uiPriority="72"/>
+    <w:lsdException w:name="Colorful Grid Accent 6" w:uiPriority="73"/>
+    <w:lsdException w:name="Subtle Emphasis" w:uiPriority="19" w:qFormat="1"/>
+    <w:lsdException w:name="Intense Emphasis" w:uiPriority="21" w:qFormat="1"/>
+    <w:lsdException w:name="Subtle Reference" w:uiPriority="31" w:qFormat="1"/>
+    <w:lsdException w:name="Intense Reference" w:uiPriority="32" w:qFormat="1"/>
+    <w:lsdException w:name="Book Title" w:uiPriority="33" w:qFormat="1"/>
+    <w:lsdException w:name="Bibliography" w:semiHidden="1" w:uiPriority="37" w:unhideWhenUsed="1"/>
+    <w:lsdException w:name="TOC Heading" w:semiHidden="1" w:uiPriority="39" w:unhideWhenUsed="1" w:qFormat="1"/>
+    <w:lsdException w:name="Plain Table 1" w:uiPriority="41"/>
+    <w:lsdException w:name="Plain Table 2" w:uiPriority="42"/>
+    <w:lsdException w:name="Plain Table 3" w:uiPriority="43"/>
+    <w:lsdException w:name="Plain Table 4" w:uiPriority="44"/>
+    <w:lsdException w:name="Plain Table 5" w:uiPriority="45"/>
+    <w:lsdException w:name="Grid Table Light" w:uiPriority="40"/>
+    <w:lsdException w:name="Grid Table 1 Light" w:uiPriority="46"/>
+    <w:lsdException w:name="Grid Table 2" w:uiPriority="47"/>
+    <w:lsdException w:name="Grid Table 3" w:uiPriority="48"/>
+    <w:lsdException w:name="Grid Table 4" w:uiPriority="49"/>
+    <w:lsdException w:name="Grid Table 5 Dark" w:uiPriority="50"/>
+    <w:lsdException w:name="Grid Table 6 Colorful" w:uiPriority="51"/>
+    <w:lsdException w:name="Grid Table 7 Colorful" w:uiPriority="52"/>
+    <w:lsdException w:name="Grid Table 1 Light Accent 1" w:uiPriority="46"/>
+    <w:lsdException w:name="Grid Table 2 Accent 1" w:uiPriority="47"/>
+    <w:lsdException w:name="Grid Table 3 Accent 1" w:uiPriority="48"/>
+    <w:lsdException w:name="Grid Table 4 Accent 1" w:uiPriority="49"/>
+    <w:lsdException w:name="Grid Table 5 Dark Accent 1" w:uiPriority="50"/>
+    <w:lsdException w:name="Grid Table 6 Colorful Accent 1" w:uiPriority="51"/>
+    <w:lsdException w:name="Grid Table 7 Colorful Accent 1" w:uiPriority="52"/>
+    <w:lsdException w:name="Grid Table 1 Light Accent 2" w:uiPriority="46"/>
+    <w:lsdException w:name="Grid Table 2 Accent 2" w:uiPriority="47"/>
+    <w:lsdException w:name="Grid Table 3 Accent 2" w:uiPriority="48"/>
+    <w:lsdException w:name="Grid Table 4 Accent 2" w:uiPriority="49"/>
+    <w:lsdException w:name="Grid Table 5 Dark Accent 2" w:uiPriority="50"/>
+    <w:lsdException w:name="Grid Table 6 Colorful Accent 2" w:uiPriority="51"/>
+    <w:lsdException w:name="Grid Table 7 Colorful Accent 2" w:uiPriority="52"/>
+    <w:lsdException w:name="Grid Table 1 Light Accent 3" w:uiPriority="46"/>
+    <w:lsdException w:name="Grid Table 2 Accent 3" w:uiPriority="47"/>
+    <w:lsdException w:name="Grid Table 3 Accent 3" w:uiPriority="48"/>
+    <w:lsdException w:name="Grid Table 4 Accent 3" w:uiPriority="49"/>
+    <w:lsdException w:name="Grid Table 5 Dark Accent 3" w:uiPriority="50"/>
+    <w:lsdException w:name="Grid Table 6 Colorful Accent 3" w:uiPriority="51"/>
+    <w:lsdException w:name="Grid Table 7 Colorful Accent 3" w:uiPriority="52"/>
+    <w:lsdException w:name="Grid Table 1 Light Accent 4" w:uiPriority="46"/>
+    <w:lsdException w:name="Grid Table 2 Accent 4" w:uiPriority="47"/>
+    <w:lsdException w:name="Grid Table 3 Accent 4" w:uiPriority="48"/>
+    <w:lsdException w:name="Grid Table 4 Accent 4" w:uiPriority="49"/>
+    <w:lsdException w:name="Grid Table 5 Dark Accent 4" w:uiPriority="50"/>
+    <w:lsdException w:name="Grid Table 6 Colorful Accent 4" w:uiPriority="51"/>
+    <w:lsdException w:name="Grid Table 7 Colorful Accent 4" w:uiPriority="52"/>
+    <w:lsdException w:name="Grid Table 1 Light Accent 5" w:uiPriority="46"/>
+    <w:lsdException w:name="Grid Table 2 Accent 5" w:uiPriority="47"/>
+    <w:lsdException w:name="Grid Table 3 Accent 5" w:uiPriority="48"/>
+    <w:lsdException w:name="Grid Table 4 Accent 5" w:uiPriority="49"/>
+    <w:lsdException w:name="Grid Table 5 Dark Accent 5" w:uiPriority="50"/>
+    <w:lsdException w:name="Grid Table 6 Colorful Accent 5" w:uiPriority="51"/>
+    <w:lsdException w:name="Grid Table 7 Colorful Accent 5" w:uiPriority="52"/>
+    <w:lsdException w:name="Grid Table 1 Light Accent 6" w:uiPriority="46"/>
+    <w:lsdException w:name="Grid Table 2 Accent 6" w:uiPriority="47"/>
+    <w:lsdException w:name="Grid Table 3 Accent 6" w:uiPriority="48"/>
+    <w:lsdException w:name="Grid Table 4 Accent 6" w:uiPriority="49"/>
+    <w:lsdException w:name="Grid Table 5 Dark Accent 6" w:uiPriority="50"/>
+    <w:lsdException w:name="Grid Table 6 Colorful Accent 6" w:uiPriority="51"/>
+    <w:lsdException w:name="Grid Table 7 Colorful Accent 6" w:uiPriority="52"/>
+    <w:lsdException w:name="List Table 1 Light" w:uiPriority="46"/>
+    <w:lsdException w:name="List Table 2" w:uiPriority="47"/>
+    <w:lsdException w:name="List Table 3" w:uiPriority="48"/>
+    <w:lsdException w:name="List Table 4" w:uiPriority="49"/>
+    <w:lsdException w:name="List Table 5 Dark" w:uiPriority="50"/>
+    <w:lsdException w:name="List Table 6 Colorful" w:uiPriority="51"/>
+    <w:lsdException w:name="List Table 7 Colorful" w:uiPriority="52"/>
+    <w:lsdException w:name="List Table 1 Light Accent 1" w:uiPriority="46"/>
+    <w:lsdException w:name="List Table 2 Accent 1" w:uiPriority="47"/>
+    <w:lsdException w:name="List Table 3 Accent 1" w:uiPriority="48"/>
+    <w:lsdException w:name="List Table 4 Accent 1" w:uiPriority="49"/>
+    <w:lsdException w:name="List Table 5 Dark Accent 1" w:uiPriority="50"/>
+    <w:lsdException w:name="List Table 6 Colorful Accent 1" w:uiPriority="51"/>
+    <w:lsdException w:name="List Table 7 Colorful Accent 1" w:uiPriority="52"/>
+    <w:lsdException w:name="List Table 1 Light Accent 2" w:uiPriority="46"/>
+    <w:lsdException w:name="List Table 2 Accent 2" w:uiPriority="47"/>
+    <w:lsdException w:name="List Table 3 Accent 2" w:uiPriority="48"/>
+    <w:lsdException w:name="List Table 4 Accent 2" w:uiPriority="49"/>
+    <w:lsdException w:name="List Table 5 Dark Accent 2" w:uiPriority="50"/>
+    <w:lsdException w:name="List Table 6 Colorful Accent 2" w:uiPriority="51"/>
+    <w:lsdException w:name="List Table 7 Colorful Accent 2" w:uiPriority="52"/>
+    <w:lsdException w:name="List Table 1 Light Accent 3" w:uiPriority="46"/>
+    <w:lsdException w:name="List Table 2 Accent 3" w:uiPriority="47"/>
+    <w:lsdException w:name="List Table 3 Accent 3" w:uiPriority="48"/>
+    <w:lsdException w:name="List Table 4 Accent 3" w:uiPriority="49"/>
+    <w:lsdException w:name="List Table 5 Dark Accent 3" w:uiPriority="50"/>
+    <w:lsdException w:name="List Table 6 Colorful Accent 3" w:uiPriority="51"/>
+    <w:lsdException w:name="List Table 7 Colorful Accent 3" w:uiPriority="52"/>
+    <w:lsdException w:name="List Table 1 Light Accent 4" w:uiPriority="46"/>
+    <w:lsdException w:name="List Table 2 Accent 4" w:uiPriority="47"/>
+    <w:lsdException w:name="List Table 3 Accent 4" w:uiPriority="48"/>
+    <w:lsdException w:name="List Table 4 Accent 4" w:uiPriority="49"/>
+    <w:lsdException w:name="List Table 5 Dark Accent 4" w:uiPriority="50"/>
+    <w:lsdException w:name="List Table 6 Colorful Accent 4" w:uiPriority="51"/>
+    <w:lsdException w:name="List Table 7 Colorful Accent 4" w:uiPriority="52"/>
+    <w:lsdException w:name="List Table 1 Light Accent 5" w:uiPriority="46"/>
+    <w:lsdException w:name="List Table 2 Accent 5" w:uiPriority="47"/>
+    <w:lsdException w:name="List Table 3 Accent 5" w:uiPriority="48"/>
+    <w:lsdException w:name="List Table 4 Accent 5" w:uiPriority="49"/>
+    <w:lsdException w:name="List Table 5 Dark Accent 5" w:uiPriority="50"/>
+    <w:lsdException w:name="List Table 6 Colorful Accent 5" w:uiPriority="51"/>
+    <w:lsdException w:name="List Table 7 Colorful Accent 5" w:uiPriority="52"/>
+    <w:lsdException w:name="List Table 1 Light Accent 6" w:uiPriority="46"/>
+    <w:lsdException w:name="List Table 2 Accent 6" w:uiPriority="47"/>
+    <w:lsdException w:name="List Table 3 Accent 6" w:uiPriority="48"/>
+    <w:lsdException w:name="List Table 4 Accent 6" w:uiPriority="49"/>
+    <w:lsdException w:name="List Table 5 Dark Accent 6" w:uiPriority="50"/>
+    <w:lsdException w:name="List Table 6 Colorful Accent 6" w:uiPriority="51"/>
+    <w:lsdException w:name="List Table 7 Colorful Accent 6" w:uiPriority="52"/>
+    <w:lsdException w:name="Mention" w:semiHidden="1" w:unhideWhenUsed="1"/>
+    <w:lsdException w:name="Smart Hyperlink" w:semiHidden="1" w:unhideWhenUsed="1"/>
+    <w:lsdException w:name="Hashtag" w:semiHidden="1" w:unhideWhenUsed="1"/>
+    <w:lsdException w:name="Unresolved Mention" w:semiHidden="1" w:unhideWhenUsed="1"/>
   </w:latentStyles>
   <w:style w:type="paragraph" w:default="1" w:styleId="Normal">
     <w:name w:val="Normal"/>
@@ -4700,7 +5132,7 @@
       <w:color w:val="595959" w:themeColor="text1" w:themeTint="A6"/>
     </w:rPr>
   </w:style>
-  <w:style w:type="paragraph" w:styleId="Epgrafe">
+  <w:style w:type="paragraph" w:styleId="Descripcin">
     <w:name w:val="caption"/>
     <w:basedOn w:val="Normal"/>
     <w:next w:val="Normal"/>
@@ -4901,946 +5333,7 @@
       <w:smallCaps/>
     </w:rPr>
   </w:style>
-  <w:style w:type="paragraph" w:styleId="TtulodeTDC">
-    <w:name w:val="TOC Heading"/>
-    <w:basedOn w:val="Ttulo1"/>
-    <w:next w:val="Normal"/>
-    <w:uiPriority w:val="39"/>
-    <w:unhideWhenUsed/>
-    <w:qFormat/>
-    <w:rsid w:val="00083D13"/>
-    <w:pPr>
-      <w:outlineLvl w:val="9"/>
-    </w:pPr>
-  </w:style>
-  <w:style w:type="paragraph" w:styleId="Textodeglobo">
-    <w:name w:val="Balloon Text"/>
-    <w:basedOn w:val="Normal"/>
-    <w:link w:val="TextodegloboCar"/>
-    <w:uiPriority w:val="99"/>
-    <w:semiHidden/>
-    <w:unhideWhenUsed/>
-    <w:rsid w:val="00A77500"/>
-    <w:pPr>
-      <w:spacing w:after="0" w:line="240" w:lineRule="auto"/>
-    </w:pPr>
-    <w:rPr>
-      <w:rFonts w:ascii="Tahoma" w:hAnsi="Tahoma" w:cs="Tahoma"/>
-      <w:sz w:val="16"/>
-      <w:szCs w:val="16"/>
-    </w:rPr>
-  </w:style>
-  <w:style w:type="character" w:customStyle="1" w:styleId="TextodegloboCar">
-    <w:name w:val="Texto de globo Car"/>
-    <w:basedOn w:val="Fuentedeprrafopredeter"/>
-    <w:link w:val="Textodeglobo"/>
-    <w:uiPriority w:val="99"/>
-    <w:semiHidden/>
-    <w:rsid w:val="00A77500"/>
-    <w:rPr>
-      <w:rFonts w:ascii="Tahoma" w:hAnsi="Tahoma" w:cs="Tahoma"/>
-      <w:sz w:val="16"/>
-      <w:szCs w:val="16"/>
-    </w:rPr>
-  </w:style>
-  <w:style w:type="paragraph" w:styleId="Prrafodelista">
-    <w:name w:val="List Paragraph"/>
-    <w:basedOn w:val="Normal"/>
-    <w:uiPriority w:val="34"/>
-    <w:qFormat/>
-    <w:rsid w:val="00B7453E"/>
-    <w:pPr>
-      <w:ind w:left="720"/>
-      <w:contextualSpacing/>
-    </w:pPr>
-  </w:style>
-  <w:style w:type="paragraph" w:styleId="Encabezado">
-    <w:name w:val="header"/>
-    <w:basedOn w:val="Normal"/>
-    <w:link w:val="EncabezadoCar"/>
-    <w:uiPriority w:val="99"/>
-    <w:unhideWhenUsed/>
-    <w:rsid w:val="001A1B5B"/>
-    <w:pPr>
-      <w:tabs>
-        <w:tab w:val="center" w:pos="4419"/>
-        <w:tab w:val="right" w:pos="8838"/>
-      </w:tabs>
-      <w:spacing w:after="0" w:line="240" w:lineRule="auto"/>
-    </w:pPr>
-  </w:style>
-  <w:style w:type="character" w:customStyle="1" w:styleId="EncabezadoCar">
-    <w:name w:val="Encabezado Car"/>
-    <w:basedOn w:val="Fuentedeprrafopredeter"/>
-    <w:link w:val="Encabezado"/>
-    <w:uiPriority w:val="99"/>
-    <w:rsid w:val="001A1B5B"/>
-  </w:style>
-  <w:style w:type="paragraph" w:styleId="Piedepgina">
-    <w:name w:val="footer"/>
-    <w:basedOn w:val="Normal"/>
-    <w:link w:val="PiedepginaCar"/>
-    <w:uiPriority w:val="99"/>
-    <w:unhideWhenUsed/>
-    <w:rsid w:val="001A1B5B"/>
-    <w:pPr>
-      <w:tabs>
-        <w:tab w:val="center" w:pos="4419"/>
-        <w:tab w:val="right" w:pos="8838"/>
-      </w:tabs>
-      <w:spacing w:after="0" w:line="240" w:lineRule="auto"/>
-    </w:pPr>
-  </w:style>
-  <w:style w:type="character" w:customStyle="1" w:styleId="PiedepginaCar">
-    <w:name w:val="Pie de página Car"/>
-    <w:basedOn w:val="Fuentedeprrafopredeter"/>
-    <w:link w:val="Piedepgina"/>
-    <w:uiPriority w:val="99"/>
-    <w:rsid w:val="001A1B5B"/>
-  </w:style>
-  <w:style w:type="paragraph" w:styleId="TDC2">
-    <w:name w:val="toc 2"/>
-    <w:basedOn w:val="Normal"/>
-    <w:next w:val="Normal"/>
-    <w:autoRedefine/>
-    <w:uiPriority w:val="39"/>
-    <w:unhideWhenUsed/>
-    <w:rsid w:val="005474F1"/>
-    <w:pPr>
-      <w:spacing w:after="100" w:line="259" w:lineRule="auto"/>
-      <w:ind w:left="220"/>
-    </w:pPr>
-    <w:rPr>
-      <w:rFonts w:cs="Times New Roman"/>
-      <w:sz w:val="22"/>
-      <w:szCs w:val="22"/>
-    </w:rPr>
-  </w:style>
-  <w:style w:type="paragraph" w:styleId="TDC1">
-    <w:name w:val="toc 1"/>
-    <w:basedOn w:val="Normal"/>
-    <w:next w:val="Normal"/>
-    <w:autoRedefine/>
-    <w:uiPriority w:val="39"/>
-    <w:unhideWhenUsed/>
-    <w:rsid w:val="005474F1"/>
-    <w:pPr>
-      <w:spacing w:after="100" w:line="259" w:lineRule="auto"/>
-    </w:pPr>
-    <w:rPr>
-      <w:rFonts w:cs="Times New Roman"/>
-      <w:sz w:val="22"/>
-      <w:szCs w:val="22"/>
-    </w:rPr>
-  </w:style>
-  <w:style w:type="paragraph" w:styleId="TDC3">
-    <w:name w:val="toc 3"/>
-    <w:basedOn w:val="Normal"/>
-    <w:next w:val="Normal"/>
-    <w:autoRedefine/>
-    <w:uiPriority w:val="39"/>
-    <w:unhideWhenUsed/>
-    <w:rsid w:val="003B0CFE"/>
-    <w:pPr>
-      <w:numPr>
-        <w:ilvl w:val="1"/>
-        <w:numId w:val="3"/>
-      </w:numPr>
-      <w:spacing w:after="100" w:line="259" w:lineRule="auto"/>
-      <w:ind w:left="1134" w:hanging="918"/>
-    </w:pPr>
-    <w:rPr>
-      <w:rFonts w:cs="Times New Roman"/>
-      <w:sz w:val="22"/>
-      <w:szCs w:val="22"/>
-    </w:rPr>
-  </w:style>
-  <w:style w:type="character" w:styleId="Hipervnculo">
-    <w:name w:val="Hyperlink"/>
-    <w:basedOn w:val="Fuentedeprrafopredeter"/>
-    <w:uiPriority w:val="99"/>
-    <w:unhideWhenUsed/>
-    <w:rsid w:val="001C4230"/>
-    <w:rPr>
-      <w:color w:val="8F8F8F" w:themeColor="hyperlink"/>
-      <w:u w:val="single"/>
-    </w:rPr>
-  </w:style>
-</w:styles>
-</file>
-
-<file path=word/stylesWithEffects.xml><?xml version="1.0" encoding="utf-8"?>
-<w:styles xmlns:wpc="http://schemas.microsoft.com/office/word/2010/wordprocessingCanvas" xmlns:mc="http://schemas.openxmlformats.org/markup-compatibility/2006" xmlns:o="urn:schemas-microsoft-com:office:office" xmlns:r="http://schemas.openxmlformats.org/officeDocument/2006/relationships" xmlns:m="http://schemas.openxmlformats.org/officeDocument/2006/math" xmlns:v="urn:schemas-microsoft-com:vml" xmlns:wp14="http://schemas.microsoft.com/office/word/2010/wordprocessingDrawing" xmlns:wp="http://schemas.openxmlformats.org/drawingml/2006/wordprocessingDrawing" xmlns:w10="urn:schemas-microsoft-com:office:word" xmlns:w="http://schemas.openxmlformats.org/wordprocessingml/2006/main" xmlns:w14="http://schemas.microsoft.com/office/word/2010/wordml" xmlns:wpg="http://schemas.microsoft.com/office/word/2010/wordprocessingGroup" xmlns:wpi="http://schemas.microsoft.com/office/word/2010/wordprocessingInk" xmlns:wne="http://schemas.microsoft.com/office/word/2006/wordml" xmlns:wps="http://schemas.microsoft.com/office/word/2010/wordprocessingShape" mc:Ignorable="w14 wp14">
-  <w:docDefaults>
-    <w:rPrDefault>
-      <w:rPr>
-        <w:rFonts w:asciiTheme="minorHAnsi" w:eastAsiaTheme="minorEastAsia" w:hAnsiTheme="minorHAnsi" w:cstheme="minorBidi"/>
-        <w:sz w:val="21"/>
-        <w:szCs w:val="21"/>
-        <w:lang w:val="es-CO" w:eastAsia="es-CO" w:bidi="ar-SA"/>
-      </w:rPr>
-    </w:rPrDefault>
-    <w:pPrDefault>
-      <w:pPr>
-        <w:spacing w:after="120" w:line="264" w:lineRule="auto"/>
-      </w:pPr>
-    </w:pPrDefault>
-  </w:docDefaults>
-  <w:latentStyles w:defLockedState="0" w:defUIPriority="99" w:defSemiHidden="1" w:defUnhideWhenUsed="1" w:defQFormat="0" w:count="267">
-    <w:lsdException w:name="Normal" w:semiHidden="0" w:uiPriority="0" w:unhideWhenUsed="0" w:qFormat="1"/>
-    <w:lsdException w:name="heading 1" w:semiHidden="0" w:uiPriority="9" w:unhideWhenUsed="0" w:qFormat="1"/>
-    <w:lsdException w:name="heading 2" w:uiPriority="9" w:qFormat="1"/>
-    <w:lsdException w:name="heading 3" w:uiPriority="9" w:qFormat="1"/>
-    <w:lsdException w:name="heading 4" w:uiPriority="9" w:qFormat="1"/>
-    <w:lsdException w:name="heading 5" w:uiPriority="9" w:qFormat="1"/>
-    <w:lsdException w:name="heading 6" w:uiPriority="9" w:qFormat="1"/>
-    <w:lsdException w:name="heading 7" w:uiPriority="9" w:qFormat="1"/>
-    <w:lsdException w:name="heading 8" w:uiPriority="9" w:qFormat="1"/>
-    <w:lsdException w:name="heading 9" w:uiPriority="9" w:qFormat="1"/>
-    <w:lsdException w:name="toc 1" w:uiPriority="39"/>
-    <w:lsdException w:name="toc 2" w:uiPriority="39"/>
-    <w:lsdException w:name="toc 3" w:uiPriority="39"/>
-    <w:lsdException w:name="toc 4" w:uiPriority="39"/>
-    <w:lsdException w:name="toc 5" w:uiPriority="39"/>
-    <w:lsdException w:name="toc 6" w:uiPriority="39"/>
-    <w:lsdException w:name="toc 7" w:uiPriority="39"/>
-    <w:lsdException w:name="toc 8" w:uiPriority="39"/>
-    <w:lsdException w:name="toc 9" w:uiPriority="39"/>
-    <w:lsdException w:name="caption" w:uiPriority="35" w:qFormat="1"/>
-    <w:lsdException w:name="Title" w:semiHidden="0" w:uiPriority="10" w:unhideWhenUsed="0" w:qFormat="1"/>
-    <w:lsdException w:name="Default Paragraph Font" w:uiPriority="1"/>
-    <w:lsdException w:name="Subtitle" w:semiHidden="0" w:uiPriority="11" w:unhideWhenUsed="0" w:qFormat="1"/>
-    <w:lsdException w:name="Strong" w:semiHidden="0" w:uiPriority="22" w:unhideWhenUsed="0" w:qFormat="1"/>
-    <w:lsdException w:name="Emphasis" w:semiHidden="0" w:uiPriority="20" w:unhideWhenUsed="0" w:qFormat="1"/>
-    <w:lsdException w:name="Table Grid" w:semiHidden="0" w:uiPriority="39" w:unhideWhenUsed="0"/>
-    <w:lsdException w:name="Placeholder Text" w:unhideWhenUsed="0"/>
-    <w:lsdException w:name="No Spacing" w:semiHidden="0" w:uiPriority="1" w:unhideWhenUsed="0" w:qFormat="1"/>
-    <w:lsdException w:name="Light Shading" w:semiHidden="0" w:uiPriority="60" w:unhideWhenUsed="0"/>
-    <w:lsdException w:name="Light List" w:semiHidden="0" w:uiPriority="61" w:unhideWhenUsed="0"/>
-    <w:lsdException w:name="Light Grid" w:semiHidden="0" w:uiPriority="62" w:unhideWhenUsed="0"/>
-    <w:lsdException w:name="Medium Shading 1" w:semiHidden="0" w:uiPriority="63" w:unhideWhenUsed="0"/>
-    <w:lsdException w:name="Medium Shading 2" w:semiHidden="0" w:uiPriority="64" w:unhideWhenUsed="0"/>
-    <w:lsdException w:name="Medium List 1" w:semiHidden="0" w:uiPriority="65" w:unhideWhenUsed="0"/>
-    <w:lsdException w:name="Medium List 2" w:semiHidden="0" w:uiPriority="66" w:unhideWhenUsed="0"/>
-    <w:lsdException w:name="Medium Grid 1" w:semiHidden="0" w:uiPriority="67" w:unhideWhenUsed="0"/>
-    <w:lsdException w:name="Medium Grid 2" w:semiHidden="0" w:uiPriority="68" w:unhideWhenUsed="0"/>
-    <w:lsdException w:name="Medium Grid 3" w:semiHidden="0" w:uiPriority="69" w:unhideWhenUsed="0"/>
-    <w:lsdException w:name="Dark List" w:semiHidden="0" w:uiPriority="70" w:unhideWhenUsed="0"/>
-    <w:lsdException w:name="Colorful Shading" w:semiHidden="0" w:uiPriority="71" w:unhideWhenUsed="0"/>
-    <w:lsdException w:name="Colorful List" w:semiHidden="0" w:uiPriority="72" w:unhideWhenUsed="0"/>
-    <w:lsdException w:name="Colorful Grid" w:semiHidden="0" w:uiPriority="73" w:unhideWhenUsed="0"/>
-    <w:lsdException w:name="Light Shading Accent 1" w:semiHidden="0" w:uiPriority="60" w:unhideWhenUsed="0"/>
-    <w:lsdException w:name="Light List Accent 1" w:semiHidden="0" w:uiPriority="61" w:unhideWhenUsed="0"/>
-    <w:lsdException w:name="Light Grid Accent 1" w:semiHidden="0" w:uiPriority="62" w:unhideWhenUsed="0"/>
-    <w:lsdException w:name="Medium Shading 1 Accent 1" w:semiHidden="0" w:uiPriority="63" w:unhideWhenUsed="0"/>
-    <w:lsdException w:name="Medium Shading 2 Accent 1" w:semiHidden="0" w:uiPriority="64" w:unhideWhenUsed="0"/>
-    <w:lsdException w:name="Medium List 1 Accent 1" w:semiHidden="0" w:uiPriority="65" w:unhideWhenUsed="0"/>
-    <w:lsdException w:name="Revision" w:unhideWhenUsed="0"/>
-    <w:lsdException w:name="List Paragraph" w:semiHidden="0" w:uiPriority="34" w:unhideWhenUsed="0" w:qFormat="1"/>
-    <w:lsdException w:name="Quote" w:semiHidden="0" w:uiPriority="29" w:unhideWhenUsed="0" w:qFormat="1"/>
-    <w:lsdException w:name="Intense Quote" w:semiHidden="0" w:uiPriority="30" w:unhideWhenUsed="0" w:qFormat="1"/>
-    <w:lsdException w:name="Medium List 2 Accent 1" w:semiHidden="0" w:uiPriority="66" w:unhideWhenUsed="0"/>
-    <w:lsdException w:name="Medium Grid 1 Accent 1" w:semiHidden="0" w:uiPriority="67" w:unhideWhenUsed="0"/>
-    <w:lsdException w:name="Medium Grid 2 Accent 1" w:semiHidden="0" w:uiPriority="68" w:unhideWhenUsed="0"/>
-    <w:lsdException w:name="Medium Grid 3 Accent 1" w:semiHidden="0" w:uiPriority="69" w:unhideWhenUsed="0"/>
-    <w:lsdException w:name="Dark List Accent 1" w:semiHidden="0" w:uiPriority="70" w:unhideWhenUsed="0"/>
-    <w:lsdException w:name="Colorful Shading Accent 1" w:semiHidden="0" w:uiPriority="71" w:unhideWhenUsed="0"/>
-    <w:lsdException w:name="Colorful List Accent 1" w:semiHidden="0" w:uiPriority="72" w:unhideWhenUsed="0"/>
-    <w:lsdException w:name="Colorful Grid Accent 1" w:semiHidden="0" w:uiPriority="73" w:unhideWhenUsed="0"/>
-    <w:lsdException w:name="Light Shading Accent 2" w:semiHidden="0" w:uiPriority="60" w:unhideWhenUsed="0"/>
-    <w:lsdException w:name="Light List Accent 2" w:semiHidden="0" w:uiPriority="61" w:unhideWhenUsed="0"/>
-    <w:lsdException w:name="Light Grid Accent 2" w:semiHidden="0" w:uiPriority="62" w:unhideWhenUsed="0"/>
-    <w:lsdException w:name="Medium Shading 1 Accent 2" w:semiHidden="0" w:uiPriority="63" w:unhideWhenUsed="0"/>
-    <w:lsdException w:name="Medium Shading 2 Accent 2" w:semiHidden="0" w:uiPriority="64" w:unhideWhenUsed="0"/>
-    <w:lsdException w:name="Medium List 1 Accent 2" w:semiHidden="0" w:uiPriority="65" w:unhideWhenUsed="0"/>
-    <w:lsdException w:name="Medium List 2 Accent 2" w:semiHidden="0" w:uiPriority="66" w:unhideWhenUsed="0"/>
-    <w:lsdException w:name="Medium Grid 1 Accent 2" w:semiHidden="0" w:uiPriority="67" w:unhideWhenUsed="0"/>
-    <w:lsdException w:name="Medium Grid 2 Accent 2" w:semiHidden="0" w:uiPriority="68" w:unhideWhenUsed="0"/>
-    <w:lsdException w:name="Medium Grid 3 Accent 2" w:semiHidden="0" w:uiPriority="69" w:unhideWhenUsed="0"/>
-    <w:lsdException w:name="Dark List Accent 2" w:semiHidden="0" w:uiPriority="70" w:unhideWhenUsed="0"/>
-    <w:lsdException w:name="Colorful Shading Accent 2" w:semiHidden="0" w:uiPriority="71" w:unhideWhenUsed="0"/>
-    <w:lsdException w:name="Colorful List Accent 2" w:semiHidden="0" w:uiPriority="72" w:unhideWhenUsed="0"/>
-    <w:lsdException w:name="Colorful Grid Accent 2" w:semiHidden="0" w:uiPriority="73" w:unhideWhenUsed="0"/>
-    <w:lsdException w:name="Light Shading Accent 3" w:semiHidden="0" w:uiPriority="60" w:unhideWhenUsed="0"/>
-    <w:lsdException w:name="Light List Accent 3" w:semiHidden="0" w:uiPriority="61" w:unhideWhenUsed="0"/>
-    <w:lsdException w:name="Light Grid Accent 3" w:semiHidden="0" w:uiPriority="62" w:unhideWhenUsed="0"/>
-    <w:lsdException w:name="Medium Shading 1 Accent 3" w:semiHidden="0" w:uiPriority="63" w:unhideWhenUsed="0"/>
-    <w:lsdException w:name="Medium Shading 2 Accent 3" w:semiHidden="0" w:uiPriority="64" w:unhideWhenUsed="0"/>
-    <w:lsdException w:name="Medium List 1 Accent 3" w:semiHidden="0" w:uiPriority="65" w:unhideWhenUsed="0"/>
-    <w:lsdException w:name="Medium List 2 Accent 3" w:semiHidden="0" w:uiPriority="66" w:unhideWhenUsed="0"/>
-    <w:lsdException w:name="Medium Grid 1 Accent 3" w:semiHidden="0" w:uiPriority="67" w:unhideWhenUsed="0"/>
-    <w:lsdException w:name="Medium Grid 2 Accent 3" w:semiHidden="0" w:uiPriority="68" w:unhideWhenUsed="0"/>
-    <w:lsdException w:name="Medium Grid 3 Accent 3" w:semiHidden="0" w:uiPriority="69" w:unhideWhenUsed="0"/>
-    <w:lsdException w:name="Dark List Accent 3" w:semiHidden="0" w:uiPriority="70" w:unhideWhenUsed="0"/>
-    <w:lsdException w:name="Colorful Shading Accent 3" w:semiHidden="0" w:uiPriority="71" w:unhideWhenUsed="0"/>
-    <w:lsdException w:name="Colorful List Accent 3" w:semiHidden="0" w:uiPriority="72" w:unhideWhenUsed="0"/>
-    <w:lsdException w:name="Colorful Grid Accent 3" w:semiHidden="0" w:uiPriority="73" w:unhideWhenUsed="0"/>
-    <w:lsdException w:name="Light Shading Accent 4" w:semiHidden="0" w:uiPriority="60" w:unhideWhenUsed="0"/>
-    <w:lsdException w:name="Light List Accent 4" w:semiHidden="0" w:uiPriority="61" w:unhideWhenUsed="0"/>
-    <w:lsdException w:name="Light Grid Accent 4" w:semiHidden="0" w:uiPriority="62" w:unhideWhenUsed="0"/>
-    <w:lsdException w:name="Medium Shading 1 Accent 4" w:semiHidden="0" w:uiPriority="63" w:unhideWhenUsed="0"/>
-    <w:lsdException w:name="Medium Shading 2 Accent 4" w:semiHidden="0" w:uiPriority="64" w:unhideWhenUsed="0"/>
-    <w:lsdException w:name="Medium List 1 Accent 4" w:semiHidden="0" w:uiPriority="65" w:unhideWhenUsed="0"/>
-    <w:lsdException w:name="Medium List 2 Accent 4" w:semiHidden="0" w:uiPriority="66" w:unhideWhenUsed="0"/>
-    <w:lsdException w:name="Medium Grid 1 Accent 4" w:semiHidden="0" w:uiPriority="67" w:unhideWhenUsed="0"/>
-    <w:lsdException w:name="Medium Grid 2 Accent 4" w:semiHidden="0" w:uiPriority="68" w:unhideWhenUsed="0"/>
-    <w:lsdException w:name="Medium Grid 3 Accent 4" w:semiHidden="0" w:uiPriority="69" w:unhideWhenUsed="0"/>
-    <w:lsdException w:name="Dark List Accent 4" w:semiHidden="0" w:uiPriority="70" w:unhideWhenUsed="0"/>
-    <w:lsdException w:name="Colorful Shading Accent 4" w:semiHidden="0" w:uiPriority="71" w:unhideWhenUsed="0"/>
-    <w:lsdException w:name="Colorful List Accent 4" w:semiHidden="0" w:uiPriority="72" w:unhideWhenUsed="0"/>
-    <w:lsdException w:name="Colorful Grid Accent 4" w:semiHidden="0" w:uiPriority="73" w:unhideWhenUsed="0"/>
-    <w:lsdException w:name="Light Shading Accent 5" w:semiHidden="0" w:uiPriority="60" w:unhideWhenUsed="0"/>
-    <w:lsdException w:name="Light List Accent 5" w:semiHidden="0" w:uiPriority="61" w:unhideWhenUsed="0"/>
-    <w:lsdException w:name="Light Grid Accent 5" w:semiHidden="0" w:uiPriority="62" w:unhideWhenUsed="0"/>
-    <w:lsdException w:name="Medium Shading 1 Accent 5" w:semiHidden="0" w:uiPriority="63" w:unhideWhenUsed="0"/>
-    <w:lsdException w:name="Medium Shading 2 Accent 5" w:semiHidden="0" w:uiPriority="64" w:unhideWhenUsed="0"/>
-    <w:lsdException w:name="Medium List 1 Accent 5" w:semiHidden="0" w:uiPriority="65" w:unhideWhenUsed="0"/>
-    <w:lsdException w:name="Medium List 2 Accent 5" w:semiHidden="0" w:uiPriority="66" w:unhideWhenUsed="0"/>
-    <w:lsdException w:name="Medium Grid 1 Accent 5" w:semiHidden="0" w:uiPriority="67" w:unhideWhenUsed="0"/>
-    <w:lsdException w:name="Medium Grid 2 Accent 5" w:semiHidden="0" w:uiPriority="68" w:unhideWhenUsed="0"/>
-    <w:lsdException w:name="Medium Grid 3 Accent 5" w:semiHidden="0" w:uiPriority="69" w:unhideWhenUsed="0"/>
-    <w:lsdException w:name="Dark List Accent 5" w:semiHidden="0" w:uiPriority="70" w:unhideWhenUsed="0"/>
-    <w:lsdException w:name="Colorful Shading Accent 5" w:semiHidden="0" w:uiPriority="71" w:unhideWhenUsed="0"/>
-    <w:lsdException w:name="Colorful List Accent 5" w:semiHidden="0" w:uiPriority="72" w:unhideWhenUsed="0"/>
-    <w:lsdException w:name="Colorful Grid Accent 5" w:semiHidden="0" w:uiPriority="73" w:unhideWhenUsed="0"/>
-    <w:lsdException w:name="Light Shading Accent 6" w:semiHidden="0" w:uiPriority="60" w:unhideWhenUsed="0"/>
-    <w:lsdException w:name="Light List Accent 6" w:semiHidden="0" w:uiPriority="61" w:unhideWhenUsed="0"/>
-    <w:lsdException w:name="Light Grid Accent 6" w:semiHidden="0" w:uiPriority="62" w:unhideWhenUsed="0"/>
-    <w:lsdException w:name="Medium Shading 1 Accent 6" w:semiHidden="0" w:uiPriority="63" w:unhideWhenUsed="0"/>
-    <w:lsdException w:name="Medium Shading 2 Accent 6" w:semiHidden="0" w:uiPriority="64" w:unhideWhenUsed="0"/>
-    <w:lsdException w:name="Medium List 1 Accent 6" w:semiHidden="0" w:uiPriority="65" w:unhideWhenUsed="0"/>
-    <w:lsdException w:name="Medium List 2 Accent 6" w:semiHidden="0" w:uiPriority="66" w:unhideWhenUsed="0"/>
-    <w:lsdException w:name="Medium Grid 1 Accent 6" w:semiHidden="0" w:uiPriority="67" w:unhideWhenUsed="0"/>
-    <w:lsdException w:name="Medium Grid 2 Accent 6" w:semiHidden="0" w:uiPriority="68" w:unhideWhenUsed="0"/>
-    <w:lsdException w:name="Medium Grid 3 Accent 6" w:semiHidden="0" w:uiPriority="69" w:unhideWhenUsed="0"/>
-    <w:lsdException w:name="Dark List Accent 6" w:semiHidden="0" w:uiPriority="70" w:unhideWhenUsed="0"/>
-    <w:lsdException w:name="Colorful Shading Accent 6" w:semiHidden="0" w:uiPriority="71" w:unhideWhenUsed="0"/>
-    <w:lsdException w:name="Colorful List Accent 6" w:semiHidden="0" w:uiPriority="72" w:unhideWhenUsed="0"/>
-    <w:lsdException w:name="Colorful Grid Accent 6" w:semiHidden="0" w:uiPriority="73" w:unhideWhenUsed="0"/>
-    <w:lsdException w:name="Subtle Emphasis" w:semiHidden="0" w:uiPriority="19" w:unhideWhenUsed="0" w:qFormat="1"/>
-    <w:lsdException w:name="Intense Emphasis" w:semiHidden="0" w:uiPriority="21" w:unhideWhenUsed="0" w:qFormat="1"/>
-    <w:lsdException w:name="Subtle Reference" w:semiHidden="0" w:uiPriority="31" w:unhideWhenUsed="0" w:qFormat="1"/>
-    <w:lsdException w:name="Intense Reference" w:semiHidden="0" w:uiPriority="32" w:unhideWhenUsed="0" w:qFormat="1"/>
-    <w:lsdException w:name="Book Title" w:semiHidden="0" w:uiPriority="33" w:unhideWhenUsed="0" w:qFormat="1"/>
-    <w:lsdException w:name="Bibliography" w:uiPriority="37"/>
-    <w:lsdException w:name="TOC Heading" w:uiPriority="39" w:qFormat="1"/>
-  </w:latentStyles>
-  <w:style w:type="paragraph" w:default="1" w:styleId="Normal">
-    <w:name w:val="Normal"/>
-    <w:qFormat/>
-    <w:rsid w:val="00083D13"/>
-  </w:style>
-  <w:style w:type="paragraph" w:styleId="Ttulo1">
-    <w:name w:val="heading 1"/>
-    <w:basedOn w:val="Normal"/>
-    <w:next w:val="Normal"/>
-    <w:link w:val="Ttulo1Car"/>
-    <w:uiPriority w:val="9"/>
-    <w:qFormat/>
-    <w:rsid w:val="00083D13"/>
-    <w:pPr>
-      <w:keepNext/>
-      <w:keepLines/>
-      <w:pBdr>
-        <w:bottom w:val="single" w:sz="4" w:space="1" w:color="B31166" w:themeColor="accent1"/>
-      </w:pBdr>
-      <w:spacing w:before="400" w:after="40" w:line="240" w:lineRule="auto"/>
-      <w:outlineLvl w:val="0"/>
-    </w:pPr>
-    <w:rPr>
-      <w:rFonts w:asciiTheme="majorHAnsi" w:eastAsiaTheme="majorEastAsia" w:hAnsiTheme="majorHAnsi" w:cstheme="majorBidi"/>
-      <w:color w:val="850C4B" w:themeColor="accent1" w:themeShade="BF"/>
-      <w:sz w:val="36"/>
-      <w:szCs w:val="36"/>
-    </w:rPr>
-  </w:style>
-  <w:style w:type="paragraph" w:styleId="Ttulo2">
-    <w:name w:val="heading 2"/>
-    <w:basedOn w:val="Normal"/>
-    <w:next w:val="Normal"/>
-    <w:link w:val="Ttulo2Car"/>
-    <w:uiPriority w:val="9"/>
-    <w:unhideWhenUsed/>
-    <w:qFormat/>
-    <w:rsid w:val="00083D13"/>
-    <w:pPr>
-      <w:keepNext/>
-      <w:keepLines/>
-      <w:spacing w:before="160" w:after="0" w:line="240" w:lineRule="auto"/>
-      <w:outlineLvl w:val="1"/>
-    </w:pPr>
-    <w:rPr>
-      <w:rFonts w:asciiTheme="majorHAnsi" w:eastAsiaTheme="majorEastAsia" w:hAnsiTheme="majorHAnsi" w:cstheme="majorBidi"/>
-      <w:color w:val="850C4B" w:themeColor="accent1" w:themeShade="BF"/>
-      <w:sz w:val="28"/>
-      <w:szCs w:val="28"/>
-    </w:rPr>
-  </w:style>
-  <w:style w:type="paragraph" w:styleId="Ttulo3">
-    <w:name w:val="heading 3"/>
-    <w:basedOn w:val="Normal"/>
-    <w:next w:val="Normal"/>
-    <w:link w:val="Ttulo3Car"/>
-    <w:uiPriority w:val="9"/>
-    <w:unhideWhenUsed/>
-    <w:qFormat/>
-    <w:rsid w:val="00083D13"/>
-    <w:pPr>
-      <w:keepNext/>
-      <w:keepLines/>
-      <w:spacing w:before="80" w:after="0" w:line="240" w:lineRule="auto"/>
-      <w:outlineLvl w:val="2"/>
-    </w:pPr>
-    <w:rPr>
-      <w:rFonts w:asciiTheme="majorHAnsi" w:eastAsiaTheme="majorEastAsia" w:hAnsiTheme="majorHAnsi" w:cstheme="majorBidi"/>
-      <w:color w:val="404040" w:themeColor="text1" w:themeTint="BF"/>
-      <w:sz w:val="26"/>
-      <w:szCs w:val="26"/>
-    </w:rPr>
-  </w:style>
-  <w:style w:type="paragraph" w:styleId="Ttulo4">
-    <w:name w:val="heading 4"/>
-    <w:basedOn w:val="Normal"/>
-    <w:next w:val="Normal"/>
-    <w:link w:val="Ttulo4Car"/>
-    <w:uiPriority w:val="9"/>
-    <w:unhideWhenUsed/>
-    <w:qFormat/>
-    <w:rsid w:val="00083D13"/>
-    <w:pPr>
-      <w:keepNext/>
-      <w:keepLines/>
-      <w:spacing w:before="80" w:after="0"/>
-      <w:outlineLvl w:val="3"/>
-    </w:pPr>
-    <w:rPr>
-      <w:rFonts w:asciiTheme="majorHAnsi" w:eastAsiaTheme="majorEastAsia" w:hAnsiTheme="majorHAnsi" w:cstheme="majorBidi"/>
-      <w:sz w:val="24"/>
-      <w:szCs w:val="24"/>
-    </w:rPr>
-  </w:style>
-  <w:style w:type="paragraph" w:styleId="Ttulo5">
-    <w:name w:val="heading 5"/>
-    <w:basedOn w:val="Normal"/>
-    <w:next w:val="Normal"/>
-    <w:link w:val="Ttulo5Car"/>
-    <w:uiPriority w:val="9"/>
-    <w:unhideWhenUsed/>
-    <w:qFormat/>
-    <w:rsid w:val="00083D13"/>
-    <w:pPr>
-      <w:keepNext/>
-      <w:keepLines/>
-      <w:spacing w:before="80" w:after="0"/>
-      <w:outlineLvl w:val="4"/>
-    </w:pPr>
-    <w:rPr>
-      <w:rFonts w:asciiTheme="majorHAnsi" w:eastAsiaTheme="majorEastAsia" w:hAnsiTheme="majorHAnsi" w:cstheme="majorBidi"/>
-      <w:i/>
-      <w:iCs/>
-      <w:sz w:val="22"/>
-      <w:szCs w:val="22"/>
-    </w:rPr>
-  </w:style>
-  <w:style w:type="paragraph" w:styleId="Ttulo6">
-    <w:name w:val="heading 6"/>
-    <w:basedOn w:val="Normal"/>
-    <w:next w:val="Normal"/>
-    <w:link w:val="Ttulo6Car"/>
-    <w:uiPriority w:val="9"/>
-    <w:unhideWhenUsed/>
-    <w:qFormat/>
-    <w:rsid w:val="00083D13"/>
-    <w:pPr>
-      <w:keepNext/>
-      <w:keepLines/>
-      <w:spacing w:before="80" w:after="0"/>
-      <w:outlineLvl w:val="5"/>
-    </w:pPr>
-    <w:rPr>
-      <w:rFonts w:asciiTheme="majorHAnsi" w:eastAsiaTheme="majorEastAsia" w:hAnsiTheme="majorHAnsi" w:cstheme="majorBidi"/>
-      <w:color w:val="595959" w:themeColor="text1" w:themeTint="A6"/>
-    </w:rPr>
-  </w:style>
-  <w:style w:type="paragraph" w:styleId="Ttulo7">
-    <w:name w:val="heading 7"/>
-    <w:basedOn w:val="Normal"/>
-    <w:next w:val="Normal"/>
-    <w:link w:val="Ttulo7Car"/>
-    <w:uiPriority w:val="9"/>
-    <w:semiHidden/>
-    <w:unhideWhenUsed/>
-    <w:qFormat/>
-    <w:rsid w:val="00083D13"/>
-    <w:pPr>
-      <w:keepNext/>
-      <w:keepLines/>
-      <w:spacing w:before="80" w:after="0"/>
-      <w:outlineLvl w:val="6"/>
-    </w:pPr>
-    <w:rPr>
-      <w:rFonts w:asciiTheme="majorHAnsi" w:eastAsiaTheme="majorEastAsia" w:hAnsiTheme="majorHAnsi" w:cstheme="majorBidi"/>
-      <w:i/>
-      <w:iCs/>
-      <w:color w:val="595959" w:themeColor="text1" w:themeTint="A6"/>
-    </w:rPr>
-  </w:style>
-  <w:style w:type="paragraph" w:styleId="Ttulo8">
-    <w:name w:val="heading 8"/>
-    <w:basedOn w:val="Normal"/>
-    <w:next w:val="Normal"/>
-    <w:link w:val="Ttulo8Car"/>
-    <w:uiPriority w:val="9"/>
-    <w:semiHidden/>
-    <w:unhideWhenUsed/>
-    <w:qFormat/>
-    <w:rsid w:val="00083D13"/>
-    <w:pPr>
-      <w:keepNext/>
-      <w:keepLines/>
-      <w:spacing w:before="80" w:after="0"/>
-      <w:outlineLvl w:val="7"/>
-    </w:pPr>
-    <w:rPr>
-      <w:rFonts w:asciiTheme="majorHAnsi" w:eastAsiaTheme="majorEastAsia" w:hAnsiTheme="majorHAnsi" w:cstheme="majorBidi"/>
-      <w:smallCaps/>
-      <w:color w:val="595959" w:themeColor="text1" w:themeTint="A6"/>
-    </w:rPr>
-  </w:style>
-  <w:style w:type="paragraph" w:styleId="Ttulo9">
-    <w:name w:val="heading 9"/>
-    <w:basedOn w:val="Normal"/>
-    <w:next w:val="Normal"/>
-    <w:link w:val="Ttulo9Car"/>
-    <w:uiPriority w:val="9"/>
-    <w:semiHidden/>
-    <w:unhideWhenUsed/>
-    <w:qFormat/>
-    <w:rsid w:val="00083D13"/>
-    <w:pPr>
-      <w:keepNext/>
-      <w:keepLines/>
-      <w:spacing w:before="80" w:after="0"/>
-      <w:outlineLvl w:val="8"/>
-    </w:pPr>
-    <w:rPr>
-      <w:rFonts w:asciiTheme="majorHAnsi" w:eastAsiaTheme="majorEastAsia" w:hAnsiTheme="majorHAnsi" w:cstheme="majorBidi"/>
-      <w:i/>
-      <w:iCs/>
-      <w:smallCaps/>
-      <w:color w:val="595959" w:themeColor="text1" w:themeTint="A6"/>
-    </w:rPr>
-  </w:style>
-  <w:style w:type="character" w:default="1" w:styleId="Fuentedeprrafopredeter">
-    <w:name w:val="Default Paragraph Font"/>
-    <w:uiPriority w:val="1"/>
-    <w:semiHidden/>
-    <w:unhideWhenUsed/>
-  </w:style>
-  <w:style w:type="table" w:default="1" w:styleId="Tablanormal">
-    <w:name w:val="Normal Table"/>
-    <w:uiPriority w:val="99"/>
-    <w:semiHidden/>
-    <w:unhideWhenUsed/>
-    <w:tblPr>
-      <w:tblInd w:w="0" w:type="dxa"/>
-      <w:tblCellMar>
-        <w:top w:w="0" w:type="dxa"/>
-        <w:left w:w="108" w:type="dxa"/>
-        <w:bottom w:w="0" w:type="dxa"/>
-        <w:right w:w="108" w:type="dxa"/>
-      </w:tblCellMar>
-    </w:tblPr>
-  </w:style>
-  <w:style w:type="numbering" w:default="1" w:styleId="Sinlista">
-    <w:name w:val="No List"/>
-    <w:uiPriority w:val="99"/>
-    <w:semiHidden/>
-    <w:unhideWhenUsed/>
-  </w:style>
-  <w:style w:type="table" w:customStyle="1" w:styleId="TableNormal">
-    <w:name w:val="Table Normal"/>
-    <w:tblPr>
-      <w:tblCellMar>
-        <w:top w:w="0" w:type="dxa"/>
-        <w:left w:w="0" w:type="dxa"/>
-        <w:bottom w:w="0" w:type="dxa"/>
-        <w:right w:w="0" w:type="dxa"/>
-      </w:tblCellMar>
-    </w:tblPr>
-  </w:style>
-  <w:style w:type="paragraph" w:styleId="Ttulo">
-    <w:name w:val="Title"/>
-    <w:basedOn w:val="Normal"/>
-    <w:next w:val="Normal"/>
-    <w:link w:val="TtuloCar"/>
-    <w:uiPriority w:val="10"/>
-    <w:qFormat/>
-    <w:rsid w:val="00083D13"/>
-    <w:pPr>
-      <w:spacing w:after="0" w:line="240" w:lineRule="auto"/>
-      <w:contextualSpacing/>
-    </w:pPr>
-    <w:rPr>
-      <w:rFonts w:asciiTheme="majorHAnsi" w:eastAsiaTheme="majorEastAsia" w:hAnsiTheme="majorHAnsi" w:cstheme="majorBidi"/>
-      <w:color w:val="850C4B" w:themeColor="accent1" w:themeShade="BF"/>
-      <w:spacing w:val="-7"/>
-      <w:sz w:val="80"/>
-      <w:szCs w:val="80"/>
-    </w:rPr>
-  </w:style>
-  <w:style w:type="paragraph" w:styleId="Subttulo">
-    <w:name w:val="Subtitle"/>
-    <w:basedOn w:val="Normal"/>
-    <w:next w:val="Normal"/>
-    <w:link w:val="SubttuloCar"/>
-    <w:uiPriority w:val="11"/>
-    <w:qFormat/>
-    <w:rsid w:val="00083D13"/>
-    <w:pPr>
-      <w:numPr>
-        <w:ilvl w:val="1"/>
-      </w:numPr>
-      <w:spacing w:after="240" w:line="240" w:lineRule="auto"/>
-    </w:pPr>
-    <w:rPr>
-      <w:rFonts w:asciiTheme="majorHAnsi" w:eastAsiaTheme="majorEastAsia" w:hAnsiTheme="majorHAnsi" w:cstheme="majorBidi"/>
-      <w:color w:val="404040" w:themeColor="text1" w:themeTint="BF"/>
-      <w:sz w:val="30"/>
-      <w:szCs w:val="30"/>
-    </w:rPr>
-  </w:style>
-  <w:style w:type="table" w:customStyle="1" w:styleId="a">
-    <w:basedOn w:val="TableNormal"/>
-    <w:tblPr>
-      <w:tblStyleRowBandSize w:val="1"/>
-      <w:tblStyleColBandSize w:val="1"/>
-      <w:tblCellMar>
-        <w:left w:w="71" w:type="dxa"/>
-        <w:right w:w="71" w:type="dxa"/>
-      </w:tblCellMar>
-    </w:tblPr>
-  </w:style>
-  <w:style w:type="character" w:customStyle="1" w:styleId="Ttulo1Car">
-    <w:name w:val="Título 1 Car"/>
-    <w:basedOn w:val="Fuentedeprrafopredeter"/>
-    <w:link w:val="Ttulo1"/>
-    <w:uiPriority w:val="9"/>
-    <w:rsid w:val="00083D13"/>
-    <w:rPr>
-      <w:rFonts w:asciiTheme="majorHAnsi" w:eastAsiaTheme="majorEastAsia" w:hAnsiTheme="majorHAnsi" w:cstheme="majorBidi"/>
-      <w:color w:val="850C4B" w:themeColor="accent1" w:themeShade="BF"/>
-      <w:sz w:val="36"/>
-      <w:szCs w:val="36"/>
-    </w:rPr>
-  </w:style>
-  <w:style w:type="character" w:customStyle="1" w:styleId="Ttulo2Car">
-    <w:name w:val="Título 2 Car"/>
-    <w:basedOn w:val="Fuentedeprrafopredeter"/>
-    <w:link w:val="Ttulo2"/>
-    <w:uiPriority w:val="9"/>
-    <w:rsid w:val="00083D13"/>
-    <w:rPr>
-      <w:rFonts w:asciiTheme="majorHAnsi" w:eastAsiaTheme="majorEastAsia" w:hAnsiTheme="majorHAnsi" w:cstheme="majorBidi"/>
-      <w:color w:val="850C4B" w:themeColor="accent1" w:themeShade="BF"/>
-      <w:sz w:val="28"/>
-      <w:szCs w:val="28"/>
-    </w:rPr>
-  </w:style>
-  <w:style w:type="character" w:customStyle="1" w:styleId="Ttulo3Car">
-    <w:name w:val="Título 3 Car"/>
-    <w:basedOn w:val="Fuentedeprrafopredeter"/>
-    <w:link w:val="Ttulo3"/>
-    <w:uiPriority w:val="9"/>
-    <w:rsid w:val="00083D13"/>
-    <w:rPr>
-      <w:rFonts w:asciiTheme="majorHAnsi" w:eastAsiaTheme="majorEastAsia" w:hAnsiTheme="majorHAnsi" w:cstheme="majorBidi"/>
-      <w:color w:val="404040" w:themeColor="text1" w:themeTint="BF"/>
-      <w:sz w:val="26"/>
-      <w:szCs w:val="26"/>
-    </w:rPr>
-  </w:style>
-  <w:style w:type="character" w:customStyle="1" w:styleId="Ttulo4Car">
-    <w:name w:val="Título 4 Car"/>
-    <w:basedOn w:val="Fuentedeprrafopredeter"/>
-    <w:link w:val="Ttulo4"/>
-    <w:uiPriority w:val="9"/>
-    <w:rsid w:val="00083D13"/>
-    <w:rPr>
-      <w:rFonts w:asciiTheme="majorHAnsi" w:eastAsiaTheme="majorEastAsia" w:hAnsiTheme="majorHAnsi" w:cstheme="majorBidi"/>
-      <w:sz w:val="24"/>
-      <w:szCs w:val="24"/>
-    </w:rPr>
-  </w:style>
-  <w:style w:type="character" w:customStyle="1" w:styleId="Ttulo5Car">
-    <w:name w:val="Título 5 Car"/>
-    <w:basedOn w:val="Fuentedeprrafopredeter"/>
-    <w:link w:val="Ttulo5"/>
-    <w:uiPriority w:val="9"/>
-    <w:rsid w:val="00083D13"/>
-    <w:rPr>
-      <w:rFonts w:asciiTheme="majorHAnsi" w:eastAsiaTheme="majorEastAsia" w:hAnsiTheme="majorHAnsi" w:cstheme="majorBidi"/>
-      <w:i/>
-      <w:iCs/>
-      <w:sz w:val="22"/>
-      <w:szCs w:val="22"/>
-    </w:rPr>
-  </w:style>
-  <w:style w:type="character" w:customStyle="1" w:styleId="Ttulo6Car">
-    <w:name w:val="Título 6 Car"/>
-    <w:basedOn w:val="Fuentedeprrafopredeter"/>
-    <w:link w:val="Ttulo6"/>
-    <w:uiPriority w:val="9"/>
-    <w:rsid w:val="00083D13"/>
-    <w:rPr>
-      <w:rFonts w:asciiTheme="majorHAnsi" w:eastAsiaTheme="majorEastAsia" w:hAnsiTheme="majorHAnsi" w:cstheme="majorBidi"/>
-      <w:color w:val="595959" w:themeColor="text1" w:themeTint="A6"/>
-    </w:rPr>
-  </w:style>
-  <w:style w:type="character" w:customStyle="1" w:styleId="Ttulo7Car">
-    <w:name w:val="Título 7 Car"/>
-    <w:basedOn w:val="Fuentedeprrafopredeter"/>
-    <w:link w:val="Ttulo7"/>
-    <w:uiPriority w:val="9"/>
-    <w:semiHidden/>
-    <w:rsid w:val="00083D13"/>
-    <w:rPr>
-      <w:rFonts w:asciiTheme="majorHAnsi" w:eastAsiaTheme="majorEastAsia" w:hAnsiTheme="majorHAnsi" w:cstheme="majorBidi"/>
-      <w:i/>
-      <w:iCs/>
-      <w:color w:val="595959" w:themeColor="text1" w:themeTint="A6"/>
-    </w:rPr>
-  </w:style>
-  <w:style w:type="character" w:customStyle="1" w:styleId="Ttulo8Car">
-    <w:name w:val="Título 8 Car"/>
-    <w:basedOn w:val="Fuentedeprrafopredeter"/>
-    <w:link w:val="Ttulo8"/>
-    <w:uiPriority w:val="9"/>
-    <w:semiHidden/>
-    <w:rsid w:val="00083D13"/>
-    <w:rPr>
-      <w:rFonts w:asciiTheme="majorHAnsi" w:eastAsiaTheme="majorEastAsia" w:hAnsiTheme="majorHAnsi" w:cstheme="majorBidi"/>
-      <w:smallCaps/>
-      <w:color w:val="595959" w:themeColor="text1" w:themeTint="A6"/>
-    </w:rPr>
-  </w:style>
-  <w:style w:type="character" w:customStyle="1" w:styleId="Ttulo9Car">
-    <w:name w:val="Título 9 Car"/>
-    <w:basedOn w:val="Fuentedeprrafopredeter"/>
-    <w:link w:val="Ttulo9"/>
-    <w:uiPriority w:val="9"/>
-    <w:semiHidden/>
-    <w:rsid w:val="00083D13"/>
-    <w:rPr>
-      <w:rFonts w:asciiTheme="majorHAnsi" w:eastAsiaTheme="majorEastAsia" w:hAnsiTheme="majorHAnsi" w:cstheme="majorBidi"/>
-      <w:i/>
-      <w:iCs/>
-      <w:smallCaps/>
-      <w:color w:val="595959" w:themeColor="text1" w:themeTint="A6"/>
-    </w:rPr>
-  </w:style>
-  <w:style w:type="paragraph" w:styleId="Epgrafe">
-    <w:name w:val="caption"/>
-    <w:basedOn w:val="Normal"/>
-    <w:next w:val="Normal"/>
-    <w:uiPriority w:val="35"/>
-    <w:semiHidden/>
-    <w:unhideWhenUsed/>
-    <w:qFormat/>
-    <w:rsid w:val="00083D13"/>
-    <w:pPr>
-      <w:spacing w:line="240" w:lineRule="auto"/>
-    </w:pPr>
-    <w:rPr>
-      <w:b/>
-      <w:bCs/>
-      <w:color w:val="404040" w:themeColor="text1" w:themeTint="BF"/>
-      <w:sz w:val="20"/>
-      <w:szCs w:val="20"/>
-    </w:rPr>
-  </w:style>
-  <w:style w:type="character" w:customStyle="1" w:styleId="TtuloCar">
-    <w:name w:val="Título Car"/>
-    <w:basedOn w:val="Fuentedeprrafopredeter"/>
-    <w:link w:val="Ttulo"/>
-    <w:uiPriority w:val="10"/>
-    <w:rsid w:val="00083D13"/>
-    <w:rPr>
-      <w:rFonts w:asciiTheme="majorHAnsi" w:eastAsiaTheme="majorEastAsia" w:hAnsiTheme="majorHAnsi" w:cstheme="majorBidi"/>
-      <w:color w:val="850C4B" w:themeColor="accent1" w:themeShade="BF"/>
-      <w:spacing w:val="-7"/>
-      <w:sz w:val="80"/>
-      <w:szCs w:val="80"/>
-    </w:rPr>
-  </w:style>
-  <w:style w:type="character" w:customStyle="1" w:styleId="SubttuloCar">
-    <w:name w:val="Subtítulo Car"/>
-    <w:basedOn w:val="Fuentedeprrafopredeter"/>
-    <w:link w:val="Subttulo"/>
-    <w:uiPriority w:val="11"/>
-    <w:rsid w:val="00083D13"/>
-    <w:rPr>
-      <w:rFonts w:asciiTheme="majorHAnsi" w:eastAsiaTheme="majorEastAsia" w:hAnsiTheme="majorHAnsi" w:cstheme="majorBidi"/>
-      <w:color w:val="404040" w:themeColor="text1" w:themeTint="BF"/>
-      <w:sz w:val="30"/>
-      <w:szCs w:val="30"/>
-    </w:rPr>
-  </w:style>
-  <w:style w:type="character" w:styleId="Textoennegrita">
-    <w:name w:val="Strong"/>
-    <w:basedOn w:val="Fuentedeprrafopredeter"/>
-    <w:uiPriority w:val="22"/>
-    <w:qFormat/>
-    <w:rsid w:val="00083D13"/>
-    <w:rPr>
-      <w:b/>
-      <w:bCs/>
-    </w:rPr>
-  </w:style>
-  <w:style w:type="character" w:styleId="nfasis">
-    <w:name w:val="Emphasis"/>
-    <w:basedOn w:val="Fuentedeprrafopredeter"/>
-    <w:uiPriority w:val="20"/>
-    <w:qFormat/>
-    <w:rsid w:val="00083D13"/>
-    <w:rPr>
-      <w:i/>
-      <w:iCs/>
-    </w:rPr>
-  </w:style>
-  <w:style w:type="paragraph" w:styleId="Sinespaciado">
-    <w:name w:val="No Spacing"/>
-    <w:uiPriority w:val="1"/>
-    <w:qFormat/>
-    <w:rsid w:val="00083D13"/>
-    <w:pPr>
-      <w:spacing w:after="0" w:line="240" w:lineRule="auto"/>
-    </w:pPr>
-  </w:style>
-  <w:style w:type="paragraph" w:styleId="Cita">
-    <w:name w:val="Quote"/>
-    <w:basedOn w:val="Normal"/>
-    <w:next w:val="Normal"/>
-    <w:link w:val="CitaCar"/>
-    <w:uiPriority w:val="29"/>
-    <w:qFormat/>
-    <w:rsid w:val="00083D13"/>
-    <w:pPr>
-      <w:spacing w:before="240" w:after="240" w:line="252" w:lineRule="auto"/>
-      <w:ind w:left="864" w:right="864"/>
-      <w:jc w:val="center"/>
-    </w:pPr>
-    <w:rPr>
-      <w:i/>
-      <w:iCs/>
-    </w:rPr>
-  </w:style>
-  <w:style w:type="character" w:customStyle="1" w:styleId="CitaCar">
-    <w:name w:val="Cita Car"/>
-    <w:basedOn w:val="Fuentedeprrafopredeter"/>
-    <w:link w:val="Cita"/>
-    <w:uiPriority w:val="29"/>
-    <w:rsid w:val="00083D13"/>
-    <w:rPr>
-      <w:i/>
-      <w:iCs/>
-    </w:rPr>
-  </w:style>
-  <w:style w:type="paragraph" w:styleId="Citadestacada">
-    <w:name w:val="Intense Quote"/>
-    <w:basedOn w:val="Normal"/>
-    <w:next w:val="Normal"/>
-    <w:link w:val="CitadestacadaCar"/>
-    <w:uiPriority w:val="30"/>
-    <w:qFormat/>
-    <w:rsid w:val="00083D13"/>
-    <w:pPr>
-      <w:spacing w:before="100" w:beforeAutospacing="1" w:after="240"/>
-      <w:ind w:left="864" w:right="864"/>
-      <w:jc w:val="center"/>
-    </w:pPr>
-    <w:rPr>
-      <w:rFonts w:asciiTheme="majorHAnsi" w:eastAsiaTheme="majorEastAsia" w:hAnsiTheme="majorHAnsi" w:cstheme="majorBidi"/>
-      <w:color w:val="B31166" w:themeColor="accent1"/>
-      <w:sz w:val="28"/>
-      <w:szCs w:val="28"/>
-    </w:rPr>
-  </w:style>
-  <w:style w:type="character" w:customStyle="1" w:styleId="CitadestacadaCar">
-    <w:name w:val="Cita destacada Car"/>
-    <w:basedOn w:val="Fuentedeprrafopredeter"/>
-    <w:link w:val="Citadestacada"/>
-    <w:uiPriority w:val="30"/>
-    <w:rsid w:val="00083D13"/>
-    <w:rPr>
-      <w:rFonts w:asciiTheme="majorHAnsi" w:eastAsiaTheme="majorEastAsia" w:hAnsiTheme="majorHAnsi" w:cstheme="majorBidi"/>
-      <w:color w:val="B31166" w:themeColor="accent1"/>
-      <w:sz w:val="28"/>
-      <w:szCs w:val="28"/>
-    </w:rPr>
-  </w:style>
-  <w:style w:type="character" w:styleId="nfasissutil">
-    <w:name w:val="Subtle Emphasis"/>
-    <w:basedOn w:val="Fuentedeprrafopredeter"/>
-    <w:uiPriority w:val="19"/>
-    <w:qFormat/>
-    <w:rsid w:val="00083D13"/>
-    <w:rPr>
-      <w:i/>
-      <w:iCs/>
-      <w:color w:val="595959" w:themeColor="text1" w:themeTint="A6"/>
-    </w:rPr>
-  </w:style>
-  <w:style w:type="character" w:styleId="nfasisintenso">
-    <w:name w:val="Intense Emphasis"/>
-    <w:basedOn w:val="Fuentedeprrafopredeter"/>
-    <w:uiPriority w:val="21"/>
-    <w:qFormat/>
-    <w:rsid w:val="00083D13"/>
-    <w:rPr>
-      <w:b/>
-      <w:bCs/>
-      <w:i/>
-      <w:iCs/>
-    </w:rPr>
-  </w:style>
-  <w:style w:type="character" w:styleId="Referenciasutil">
-    <w:name w:val="Subtle Reference"/>
-    <w:basedOn w:val="Fuentedeprrafopredeter"/>
-    <w:uiPriority w:val="31"/>
-    <w:qFormat/>
-    <w:rsid w:val="00083D13"/>
-    <w:rPr>
-      <w:smallCaps/>
-      <w:color w:val="404040" w:themeColor="text1" w:themeTint="BF"/>
-    </w:rPr>
-  </w:style>
-  <w:style w:type="character" w:styleId="Referenciaintensa">
-    <w:name w:val="Intense Reference"/>
-    <w:basedOn w:val="Fuentedeprrafopredeter"/>
-    <w:uiPriority w:val="32"/>
-    <w:qFormat/>
-    <w:rsid w:val="00083D13"/>
-    <w:rPr>
-      <w:b/>
-      <w:bCs/>
-      <w:smallCaps/>
-      <w:u w:val="single"/>
-    </w:rPr>
-  </w:style>
-  <w:style w:type="character" w:styleId="Ttulodellibro">
-    <w:name w:val="Book Title"/>
-    <w:basedOn w:val="Fuentedeprrafopredeter"/>
-    <w:uiPriority w:val="33"/>
-    <w:qFormat/>
-    <w:rsid w:val="00083D13"/>
-    <w:rPr>
-      <w:b/>
-      <w:bCs/>
-      <w:smallCaps/>
-    </w:rPr>
-  </w:style>
-  <w:style w:type="paragraph" w:styleId="TtulodeTDC">
+  <w:style w:type="paragraph" w:styleId="TtuloTDC">
     <w:name w:val="TOC Heading"/>
     <w:basedOn w:val="Ttulo1"/>
     <w:next w:val="Normal"/>
@@ -6266,7 +5759,7 @@
   <a:extraClrSchemeLst/>
   <a:extLst>
     <a:ext uri="{05A4C25C-085E-4340-85A3-A5531E510DB2}">
-      <thm15:themeFamily xmlns="" xmlns:thm15="http://schemas.microsoft.com/office/thememl/2012/main" name="Ion Boardroom" id="{FC33163D-4339-46B1-8EED-24C834239D99}" vid="{B8502691-933B-45FE-8764-BA278511EF27}"/>
+      <thm15:themeFamily xmlns:thm15="http://schemas.microsoft.com/office/thememl/2012/main" name="Ion Boardroom" id="{FC33163D-4339-46B1-8EED-24C834239D99}" vid="{B8502691-933B-45FE-8764-BA278511EF27}"/>
     </a:ext>
   </a:extLst>
 </a:theme>
@@ -6277,7 +5770,7 @@
 </file>
 
 <file path=customXml/itemProps1.xml><?xml version="1.0" encoding="utf-8"?>
-<ds:datastoreItem xmlns:ds="http://schemas.openxmlformats.org/officeDocument/2006/customXml" ds:itemID="{6C300BA0-9025-496C-AA8B-6BCA2978231F}">
+<ds:datastoreItem xmlns:ds="http://schemas.openxmlformats.org/officeDocument/2006/customXml" ds:itemID="{A3D216D7-46DE-4CD9-BFC2-103D17034C5F}">
   <ds:schemaRefs>
     <ds:schemaRef ds:uri="http://schemas.openxmlformats.org/officeDocument/2006/bibliography"/>
   </ds:schemaRefs>

</xml_diff>

<commit_message>
Cambio de tamaño de letra del caso de uso y el interlineado
</commit_message>
<xml_diff>
--- a/Entregable 1.docx
+++ b/Entregable 1.docx
@@ -1166,7 +1166,7 @@
           <w:numId w:val="1"/>
         </w:numPr>
         <w:spacing w:line="360" w:lineRule="auto"/>
-        <w:ind w:left="426"/>
+        <w:ind w:left="1134" w:hanging="567"/>
         <w:contextualSpacing/>
         <w:jc w:val="both"/>
         <w:rPr>
@@ -1188,8 +1188,6 @@
         </w:rPr>
         <w:t>ESTUDIANTE)</w:t>
       </w:r>
-      <w:bookmarkStart w:id="1" w:name="_GoBack"/>
-      <w:bookmarkEnd w:id="1"/>
     </w:p>
     <w:p>
       <w:pPr>
@@ -1276,6 +1274,797 @@
     </w:p>
     <w:p>
       <w:pPr>
+        <w:spacing w:line="240" w:lineRule="auto"/>
+        <w:ind w:left="1065"/>
+        <w:jc w:val="both"/>
+        <w:rPr>
+          <w:rStyle w:val="Textoennegrita"/>
+          <w:sz w:val="20"/>
+        </w:rPr>
+      </w:pPr>
+      <w:r>
+        <w:rPr>
+          <w:rStyle w:val="Textoennegrita"/>
+          <w:b w:val="0"/>
+          <w:sz w:val="20"/>
+        </w:rPr>
+        <w:t xml:space="preserve">El sistema muestra la interfaz </w:t>
+      </w:r>
+      <w:r>
+        <w:rPr>
+          <w:rStyle w:val="Textoennegrita"/>
+          <w:sz w:val="20"/>
+        </w:rPr>
+        <w:t xml:space="preserve">Registrar Usuario, </w:t>
+      </w:r>
+      <w:r>
+        <w:rPr>
+          <w:rStyle w:val="Textoennegrita"/>
+          <w:b w:val="0"/>
+          <w:sz w:val="20"/>
+        </w:rPr>
+        <w:t xml:space="preserve">el usuario ingresa su número de identificación en el campo </w:t>
+      </w:r>
+      <w:r>
+        <w:rPr>
+          <w:rStyle w:val="Textoennegrita"/>
+          <w:sz w:val="20"/>
+        </w:rPr>
+        <w:t>I</w:t>
+      </w:r>
+      <w:r>
+        <w:rPr>
+          <w:rStyle w:val="Textoennegrita"/>
+          <w:sz w:val="20"/>
+        </w:rPr>
+        <w:t xml:space="preserve">dentificación, </w:t>
+      </w:r>
+      <w:r>
+        <w:rPr>
+          <w:rStyle w:val="Textoennegrita"/>
+          <w:b w:val="0"/>
+          <w:sz w:val="20"/>
+        </w:rPr>
+        <w:t xml:space="preserve">el usuario ingresa </w:t>
+      </w:r>
+      <w:r>
+        <w:rPr>
+          <w:rStyle w:val="Textoennegrita"/>
+          <w:b w:val="0"/>
+          <w:sz w:val="20"/>
+        </w:rPr>
+        <w:t>su primer nombre en e</w:t>
+      </w:r>
+      <w:r>
+        <w:rPr>
+          <w:rStyle w:val="Textoennegrita"/>
+          <w:b w:val="0"/>
+          <w:sz w:val="20"/>
+        </w:rPr>
+        <w:t xml:space="preserve">l campo </w:t>
+      </w:r>
+      <w:r>
+        <w:rPr>
+          <w:rStyle w:val="Textoennegrita"/>
+          <w:sz w:val="20"/>
+        </w:rPr>
+        <w:t>P</w:t>
+      </w:r>
+      <w:r>
+        <w:rPr>
+          <w:rStyle w:val="Textoennegrita"/>
+          <w:sz w:val="20"/>
+        </w:rPr>
+        <w:t xml:space="preserve">rimer nombre, </w:t>
+      </w:r>
+      <w:r>
+        <w:rPr>
+          <w:rStyle w:val="Textoennegrita"/>
+          <w:b w:val="0"/>
+          <w:sz w:val="20"/>
+        </w:rPr>
+        <w:t>el usuario ingresa su segundo</w:t>
+      </w:r>
+      <w:r>
+        <w:rPr>
+          <w:rStyle w:val="Textoennegrita"/>
+          <w:b w:val="0"/>
+          <w:sz w:val="20"/>
+        </w:rPr>
+        <w:t xml:space="preserve"> nombre en e</w:t>
+      </w:r>
+      <w:r>
+        <w:rPr>
+          <w:rStyle w:val="Textoennegrita"/>
+          <w:b w:val="0"/>
+          <w:sz w:val="20"/>
+        </w:rPr>
+        <w:t xml:space="preserve">l campo </w:t>
+      </w:r>
+      <w:r>
+        <w:rPr>
+          <w:rStyle w:val="Textoennegrita"/>
+          <w:sz w:val="20"/>
+        </w:rPr>
+        <w:t>S</w:t>
+      </w:r>
+      <w:r>
+        <w:rPr>
+          <w:rStyle w:val="Textoennegrita"/>
+          <w:sz w:val="20"/>
+        </w:rPr>
+        <w:t xml:space="preserve">egundo nombre, </w:t>
+      </w:r>
+      <w:r>
+        <w:rPr>
+          <w:rStyle w:val="Textoennegrita"/>
+          <w:b w:val="0"/>
+          <w:sz w:val="20"/>
+        </w:rPr>
+        <w:t>el usuario ingresa su primer apellido</w:t>
+      </w:r>
+      <w:r>
+        <w:rPr>
+          <w:rStyle w:val="Textoennegrita"/>
+          <w:b w:val="0"/>
+          <w:sz w:val="20"/>
+        </w:rPr>
+        <w:t xml:space="preserve"> en e</w:t>
+      </w:r>
+      <w:r>
+        <w:rPr>
+          <w:rStyle w:val="Textoennegrita"/>
+          <w:b w:val="0"/>
+          <w:sz w:val="20"/>
+        </w:rPr>
+        <w:t xml:space="preserve">l campo </w:t>
+      </w:r>
+      <w:r>
+        <w:rPr>
+          <w:rStyle w:val="Textoennegrita"/>
+          <w:sz w:val="20"/>
+        </w:rPr>
+        <w:t>P</w:t>
+      </w:r>
+      <w:r>
+        <w:rPr>
+          <w:rStyle w:val="Textoennegrita"/>
+          <w:sz w:val="20"/>
+        </w:rPr>
+        <w:t xml:space="preserve">rimer apellido, </w:t>
+      </w:r>
+      <w:r>
+        <w:rPr>
+          <w:rStyle w:val="Textoennegrita"/>
+          <w:b w:val="0"/>
+          <w:sz w:val="20"/>
+        </w:rPr>
+        <w:t>el usuario ingresa su segundo apellido</w:t>
+      </w:r>
+      <w:r>
+        <w:rPr>
+          <w:rStyle w:val="Textoennegrita"/>
+          <w:b w:val="0"/>
+          <w:sz w:val="20"/>
+        </w:rPr>
+        <w:t xml:space="preserve"> en e</w:t>
+      </w:r>
+      <w:r>
+        <w:rPr>
+          <w:rStyle w:val="Textoennegrita"/>
+          <w:b w:val="0"/>
+          <w:sz w:val="20"/>
+        </w:rPr>
+        <w:t xml:space="preserve">l campo </w:t>
+      </w:r>
+      <w:r>
+        <w:rPr>
+          <w:rStyle w:val="Textoennegrita"/>
+          <w:sz w:val="20"/>
+        </w:rPr>
+        <w:t>S</w:t>
+      </w:r>
+      <w:r>
+        <w:rPr>
+          <w:rStyle w:val="Textoennegrita"/>
+          <w:sz w:val="20"/>
+        </w:rPr>
+        <w:t xml:space="preserve">egundo apellido, </w:t>
+      </w:r>
+      <w:r>
+        <w:rPr>
+          <w:rStyle w:val="Textoennegrita"/>
+          <w:b w:val="0"/>
+          <w:sz w:val="20"/>
+        </w:rPr>
+        <w:t>el usuario ingresa su correo institucional</w:t>
+      </w:r>
+      <w:r>
+        <w:rPr>
+          <w:rStyle w:val="Textoennegrita"/>
+          <w:b w:val="0"/>
+          <w:sz w:val="20"/>
+        </w:rPr>
+        <w:t xml:space="preserve"> en e</w:t>
+      </w:r>
+      <w:r>
+        <w:rPr>
+          <w:rStyle w:val="Textoennegrita"/>
+          <w:b w:val="0"/>
+          <w:sz w:val="20"/>
+        </w:rPr>
+        <w:t xml:space="preserve">l campo </w:t>
+      </w:r>
+      <w:r>
+        <w:rPr>
+          <w:rStyle w:val="Textoennegrita"/>
+          <w:sz w:val="20"/>
+        </w:rPr>
+        <w:t>C</w:t>
+      </w:r>
+      <w:r>
+        <w:rPr>
+          <w:rStyle w:val="Textoennegrita"/>
+          <w:sz w:val="20"/>
+        </w:rPr>
+        <w:t>orreo institucional,</w:t>
+      </w:r>
+      <w:r>
+        <w:rPr>
+          <w:rStyle w:val="Textoennegrita"/>
+          <w:sz w:val="20"/>
+        </w:rPr>
+        <w:t xml:space="preserve"> </w:t>
+      </w:r>
+      <w:r>
+        <w:rPr>
+          <w:rStyle w:val="Textoennegrita"/>
+          <w:b w:val="0"/>
+          <w:sz w:val="20"/>
+        </w:rPr>
+        <w:t xml:space="preserve">el usuario </w:t>
+      </w:r>
+      <w:r>
+        <w:rPr>
+          <w:rStyle w:val="Textoennegrita"/>
+          <w:sz w:val="20"/>
+        </w:rPr>
+        <w:t xml:space="preserve">selecciona </w:t>
+      </w:r>
+      <w:r>
+        <w:rPr>
+          <w:rStyle w:val="Textoennegrita"/>
+          <w:b w:val="0"/>
+          <w:sz w:val="20"/>
+        </w:rPr>
+        <w:t xml:space="preserve">el tipo de vinculación con la universidad, </w:t>
+      </w:r>
+      <w:r>
+        <w:rPr>
+          <w:rStyle w:val="Textoennegrita"/>
+          <w:sz w:val="20"/>
+        </w:rPr>
+        <w:t>E</w:t>
+      </w:r>
+      <w:r>
+        <w:rPr>
+          <w:rStyle w:val="Textoennegrita"/>
+          <w:sz w:val="20"/>
+        </w:rPr>
+        <w:t xml:space="preserve">studiante, </w:t>
+      </w:r>
+      <w:r>
+        <w:rPr>
+          <w:rStyle w:val="Textoennegrita"/>
+          <w:sz w:val="20"/>
+        </w:rPr>
+        <w:t>P</w:t>
+      </w:r>
+      <w:r>
+        <w:rPr>
+          <w:rStyle w:val="Textoennegrita"/>
+          <w:sz w:val="20"/>
+        </w:rPr>
+        <w:t xml:space="preserve">rofesor o </w:t>
+      </w:r>
+      <w:r>
+        <w:rPr>
+          <w:rStyle w:val="Textoennegrita"/>
+          <w:sz w:val="20"/>
+        </w:rPr>
+        <w:t>A</w:t>
+      </w:r>
+      <w:r>
+        <w:rPr>
+          <w:rStyle w:val="Textoennegrita"/>
+          <w:sz w:val="20"/>
+        </w:rPr>
+        <w:t xml:space="preserve">dministrativo, </w:t>
+      </w:r>
+      <w:r>
+        <w:rPr>
+          <w:rStyle w:val="Textoennegrita"/>
+          <w:b w:val="0"/>
+          <w:sz w:val="20"/>
+        </w:rPr>
+        <w:t>el usuario ingresa su fecha de nacimiento e</w:t>
+      </w:r>
+      <w:r>
+        <w:rPr>
+          <w:rStyle w:val="Textoennegrita"/>
+          <w:b w:val="0"/>
+          <w:sz w:val="20"/>
+        </w:rPr>
+        <w:t>n e</w:t>
+      </w:r>
+      <w:r>
+        <w:rPr>
+          <w:rStyle w:val="Textoennegrita"/>
+          <w:b w:val="0"/>
+          <w:sz w:val="20"/>
+        </w:rPr>
+        <w:t xml:space="preserve">l campo </w:t>
+      </w:r>
+      <w:r>
+        <w:rPr>
+          <w:rStyle w:val="Textoennegrita"/>
+          <w:sz w:val="20"/>
+        </w:rPr>
+        <w:t>F</w:t>
+      </w:r>
+      <w:r>
+        <w:rPr>
+          <w:rStyle w:val="Textoennegrita"/>
+          <w:sz w:val="20"/>
+        </w:rPr>
+        <w:t xml:space="preserve">echa de nacimiento, </w:t>
+      </w:r>
+      <w:r>
+        <w:rPr>
+          <w:rStyle w:val="Textoennegrita"/>
+          <w:b w:val="0"/>
+          <w:sz w:val="20"/>
+        </w:rPr>
+        <w:t xml:space="preserve">el usuario </w:t>
+      </w:r>
+      <w:r>
+        <w:rPr>
+          <w:rStyle w:val="Textoennegrita"/>
+          <w:b w:val="0"/>
+          <w:sz w:val="20"/>
+        </w:rPr>
+        <w:lastRenderedPageBreak/>
+        <w:t>ingresa su celular e</w:t>
+      </w:r>
+      <w:r>
+        <w:rPr>
+          <w:rStyle w:val="Textoennegrita"/>
+          <w:b w:val="0"/>
+          <w:sz w:val="20"/>
+        </w:rPr>
+        <w:t>n e</w:t>
+      </w:r>
+      <w:r>
+        <w:rPr>
+          <w:rStyle w:val="Textoennegrita"/>
+          <w:b w:val="0"/>
+          <w:sz w:val="20"/>
+        </w:rPr>
+        <w:t xml:space="preserve">l campo </w:t>
+      </w:r>
+      <w:r>
+        <w:rPr>
+          <w:rStyle w:val="Textoennegrita"/>
+          <w:sz w:val="20"/>
+        </w:rPr>
+        <w:t>C</w:t>
+      </w:r>
+      <w:r>
+        <w:rPr>
+          <w:rStyle w:val="Textoennegrita"/>
+          <w:sz w:val="20"/>
+        </w:rPr>
+        <w:t xml:space="preserve">elular, </w:t>
+      </w:r>
+      <w:r>
+        <w:rPr>
+          <w:rStyle w:val="Textoennegrita"/>
+          <w:b w:val="0"/>
+          <w:sz w:val="20"/>
+        </w:rPr>
+        <w:t>el usuario ingresa su contraseña e</w:t>
+      </w:r>
+      <w:r>
+        <w:rPr>
+          <w:rStyle w:val="Textoennegrita"/>
+          <w:b w:val="0"/>
+          <w:sz w:val="20"/>
+        </w:rPr>
+        <w:t>n e</w:t>
+      </w:r>
+      <w:r>
+        <w:rPr>
+          <w:rStyle w:val="Textoennegrita"/>
+          <w:b w:val="0"/>
+          <w:sz w:val="20"/>
+        </w:rPr>
+        <w:t xml:space="preserve">l campo </w:t>
+      </w:r>
+      <w:r>
+        <w:rPr>
+          <w:rStyle w:val="Textoennegrita"/>
+          <w:sz w:val="20"/>
+        </w:rPr>
+        <w:t>C</w:t>
+      </w:r>
+      <w:r>
+        <w:rPr>
+          <w:rStyle w:val="Textoennegrita"/>
+          <w:sz w:val="20"/>
+        </w:rPr>
+        <w:t xml:space="preserve">ontraseña, </w:t>
+      </w:r>
+      <w:r>
+        <w:rPr>
+          <w:rStyle w:val="Textoennegrita"/>
+          <w:b w:val="0"/>
+          <w:sz w:val="20"/>
+        </w:rPr>
+        <w:t>el usuario ingresa su contraseña e</w:t>
+      </w:r>
+      <w:r>
+        <w:rPr>
+          <w:rStyle w:val="Textoennegrita"/>
+          <w:b w:val="0"/>
+          <w:sz w:val="20"/>
+        </w:rPr>
+        <w:t>n e</w:t>
+      </w:r>
+      <w:r>
+        <w:rPr>
+          <w:rStyle w:val="Textoennegrita"/>
+          <w:b w:val="0"/>
+          <w:sz w:val="20"/>
+        </w:rPr>
+        <w:t xml:space="preserve">l campo </w:t>
+      </w:r>
+      <w:r>
+        <w:rPr>
+          <w:rStyle w:val="Textoennegrita"/>
+          <w:sz w:val="20"/>
+        </w:rPr>
+        <w:t>C</w:t>
+      </w:r>
+      <w:r>
+        <w:rPr>
+          <w:rStyle w:val="Textoennegrita"/>
+          <w:sz w:val="20"/>
+        </w:rPr>
+        <w:t xml:space="preserve">onfirmar contraseña. </w:t>
+      </w:r>
+    </w:p>
+    <w:p>
+      <w:pPr>
+        <w:spacing w:line="240" w:lineRule="auto"/>
+        <w:ind w:left="1065"/>
+        <w:jc w:val="both"/>
+        <w:rPr>
+          <w:rStyle w:val="Textoennegrita"/>
+          <w:sz w:val="20"/>
+        </w:rPr>
+      </w:pPr>
+      <w:r>
+        <w:rPr>
+          <w:rStyle w:val="Textoennegrita"/>
+          <w:sz w:val="20"/>
+        </w:rPr>
+        <w:t xml:space="preserve">Si el usuario es </w:t>
+      </w:r>
+      <w:r>
+        <w:rPr>
+          <w:rStyle w:val="Textoennegrita"/>
+          <w:sz w:val="20"/>
+        </w:rPr>
+        <w:t>E</w:t>
+      </w:r>
+      <w:r>
+        <w:rPr>
+          <w:rStyle w:val="Textoennegrita"/>
+          <w:sz w:val="20"/>
+        </w:rPr>
+        <w:t xml:space="preserve">studiante, </w:t>
+      </w:r>
+      <w:r>
+        <w:rPr>
+          <w:rStyle w:val="Textoennegrita"/>
+          <w:b w:val="0"/>
+          <w:sz w:val="20"/>
+        </w:rPr>
+        <w:t xml:space="preserve">el </w:t>
+      </w:r>
+      <w:r>
+        <w:rPr>
+          <w:rStyle w:val="Textoennegrita"/>
+          <w:b w:val="0"/>
+          <w:sz w:val="20"/>
+        </w:rPr>
+        <w:t>E</w:t>
+      </w:r>
+      <w:r>
+        <w:rPr>
+          <w:rStyle w:val="Textoennegrita"/>
+          <w:b w:val="0"/>
+          <w:sz w:val="20"/>
+        </w:rPr>
+        <w:t xml:space="preserve">studiante ingresa su disponibilidad horaria en el campo </w:t>
+      </w:r>
+      <w:r>
+        <w:rPr>
+          <w:rStyle w:val="Textoennegrita"/>
+          <w:sz w:val="20"/>
+        </w:rPr>
+        <w:t>D</w:t>
+      </w:r>
+      <w:r>
+        <w:rPr>
+          <w:rStyle w:val="Textoennegrita"/>
+          <w:sz w:val="20"/>
+        </w:rPr>
+        <w:t>isponibilidad horaria</w:t>
+      </w:r>
+      <w:r>
+        <w:rPr>
+          <w:rStyle w:val="Textoennegrita"/>
+          <w:b w:val="0"/>
+          <w:sz w:val="20"/>
+        </w:rPr>
+        <w:t xml:space="preserve">, el </w:t>
+      </w:r>
+      <w:r>
+        <w:rPr>
+          <w:rStyle w:val="Textoennegrita"/>
+          <w:b w:val="0"/>
+          <w:sz w:val="20"/>
+        </w:rPr>
+        <w:t>E</w:t>
+      </w:r>
+      <w:r>
+        <w:rPr>
+          <w:rStyle w:val="Textoennegrita"/>
+          <w:b w:val="0"/>
+          <w:sz w:val="20"/>
+        </w:rPr>
+        <w:t>studiante ingresa</w:t>
+      </w:r>
+      <w:r>
+        <w:rPr>
+          <w:rStyle w:val="Textoennegrita"/>
+          <w:sz w:val="20"/>
+        </w:rPr>
+        <w:t xml:space="preserve"> </w:t>
+      </w:r>
+      <w:r>
+        <w:rPr>
+          <w:rStyle w:val="Textoennegrita"/>
+          <w:b w:val="0"/>
+          <w:sz w:val="20"/>
+        </w:rPr>
+        <w:t xml:space="preserve">su porcentaje de avance en el campo </w:t>
+      </w:r>
+      <w:r>
+        <w:rPr>
+          <w:rStyle w:val="Textoennegrita"/>
+          <w:sz w:val="20"/>
+        </w:rPr>
+        <w:t>P</w:t>
+      </w:r>
+      <w:r>
+        <w:rPr>
+          <w:rStyle w:val="Textoennegrita"/>
+          <w:sz w:val="20"/>
+        </w:rPr>
+        <w:t>orcentaje de avance,</w:t>
+      </w:r>
+      <w:r>
+        <w:rPr>
+          <w:rStyle w:val="Textoennegrita"/>
+          <w:b w:val="0"/>
+          <w:sz w:val="20"/>
+        </w:rPr>
+        <w:t xml:space="preserve"> el </w:t>
+      </w:r>
+      <w:r>
+        <w:rPr>
+          <w:rStyle w:val="Textoennegrita"/>
+          <w:b w:val="0"/>
+          <w:sz w:val="20"/>
+        </w:rPr>
+        <w:t>E</w:t>
+      </w:r>
+      <w:r>
+        <w:rPr>
+          <w:rStyle w:val="Textoennegrita"/>
+          <w:b w:val="0"/>
+          <w:sz w:val="20"/>
+        </w:rPr>
+        <w:t>studiante ingresa</w:t>
+      </w:r>
+      <w:r>
+        <w:rPr>
+          <w:rStyle w:val="Textoennegrita"/>
+          <w:sz w:val="20"/>
+        </w:rPr>
+        <w:t xml:space="preserve"> </w:t>
+      </w:r>
+      <w:r>
+        <w:rPr>
+          <w:rStyle w:val="Textoennegrita"/>
+          <w:b w:val="0"/>
+          <w:sz w:val="20"/>
+        </w:rPr>
+        <w:t xml:space="preserve">su promedio académico en el campo </w:t>
+      </w:r>
+      <w:r>
+        <w:rPr>
+          <w:rStyle w:val="Textoennegrita"/>
+          <w:sz w:val="20"/>
+        </w:rPr>
+        <w:t>P</w:t>
+      </w:r>
+      <w:r>
+        <w:rPr>
+          <w:rStyle w:val="Textoennegrita"/>
+          <w:sz w:val="20"/>
+        </w:rPr>
+        <w:t xml:space="preserve">romedio académico, </w:t>
+      </w:r>
+      <w:r>
+        <w:rPr>
+          <w:rStyle w:val="Textoennegrita"/>
+          <w:b w:val="0"/>
+          <w:sz w:val="20"/>
+        </w:rPr>
+        <w:t xml:space="preserve">el </w:t>
+      </w:r>
+      <w:r>
+        <w:rPr>
+          <w:rStyle w:val="Textoennegrita"/>
+          <w:b w:val="0"/>
+          <w:sz w:val="20"/>
+        </w:rPr>
+        <w:t>E</w:t>
+      </w:r>
+      <w:r>
+        <w:rPr>
+          <w:rStyle w:val="Textoennegrita"/>
+          <w:b w:val="0"/>
+          <w:sz w:val="20"/>
+        </w:rPr>
+        <w:t>studiante ingresa</w:t>
+      </w:r>
+      <w:r>
+        <w:rPr>
+          <w:rStyle w:val="Textoennegrita"/>
+          <w:sz w:val="20"/>
+        </w:rPr>
+        <w:t xml:space="preserve"> </w:t>
+      </w:r>
+      <w:r>
+        <w:rPr>
+          <w:rStyle w:val="Textoennegrita"/>
+          <w:b w:val="0"/>
+          <w:sz w:val="20"/>
+        </w:rPr>
+        <w:t xml:space="preserve">su P.A.P.A (Promedio aritmético Ponderado Acumulado) en el campo </w:t>
+      </w:r>
+      <w:r>
+        <w:rPr>
+          <w:rStyle w:val="Textoennegrita"/>
+          <w:sz w:val="20"/>
+        </w:rPr>
+        <w:t>P.A.P.A.</w:t>
+      </w:r>
+    </w:p>
+    <w:p>
+      <w:pPr>
+        <w:spacing w:line="240" w:lineRule="auto"/>
+        <w:ind w:left="1065"/>
+        <w:jc w:val="both"/>
+        <w:rPr>
+          <w:rStyle w:val="Textoennegrita"/>
+          <w:b w:val="0"/>
+          <w:sz w:val="20"/>
+        </w:rPr>
+      </w:pPr>
+      <w:r>
+        <w:rPr>
+          <w:rStyle w:val="Textoennegrita"/>
+          <w:sz w:val="20"/>
+        </w:rPr>
+        <w:t xml:space="preserve">Si el usuario es </w:t>
+      </w:r>
+      <w:r>
+        <w:rPr>
+          <w:rStyle w:val="Textoennegrita"/>
+          <w:sz w:val="20"/>
+        </w:rPr>
+        <w:t>A</w:t>
+      </w:r>
+      <w:r>
+        <w:rPr>
+          <w:rStyle w:val="Textoennegrita"/>
+          <w:sz w:val="20"/>
+        </w:rPr>
+        <w:t xml:space="preserve">dministrativo, </w:t>
+      </w:r>
+      <w:r>
+        <w:rPr>
+          <w:rStyle w:val="Textoennegrita"/>
+          <w:b w:val="0"/>
+          <w:sz w:val="20"/>
+        </w:rPr>
+        <w:t xml:space="preserve">el </w:t>
+      </w:r>
+      <w:r>
+        <w:rPr>
+          <w:rStyle w:val="Textoennegrita"/>
+          <w:b w:val="0"/>
+          <w:sz w:val="20"/>
+        </w:rPr>
+        <w:t>A</w:t>
+      </w:r>
+      <w:r>
+        <w:rPr>
+          <w:rStyle w:val="Textoennegrita"/>
+          <w:b w:val="0"/>
+          <w:sz w:val="20"/>
+        </w:rPr>
+        <w:t>dministrativo ingresa su cargo en el campo</w:t>
+      </w:r>
+      <w:r>
+        <w:rPr>
+          <w:rStyle w:val="Textoennegrita"/>
+          <w:sz w:val="20"/>
+        </w:rPr>
+        <w:t xml:space="preserve"> </w:t>
+      </w:r>
+      <w:r>
+        <w:rPr>
+          <w:rStyle w:val="Textoennegrita"/>
+          <w:sz w:val="20"/>
+        </w:rPr>
+        <w:t>C</w:t>
+      </w:r>
+      <w:r>
+        <w:rPr>
+          <w:rStyle w:val="Textoennegrita"/>
+          <w:sz w:val="20"/>
+        </w:rPr>
+        <w:t>argo.</w:t>
+      </w:r>
+      <w:r>
+        <w:rPr>
+          <w:rStyle w:val="Textoennegrita"/>
+          <w:b w:val="0"/>
+          <w:sz w:val="20"/>
+        </w:rPr>
+        <w:t xml:space="preserve"> </w:t>
+      </w:r>
+    </w:p>
+    <w:p>
+      <w:pPr>
+        <w:spacing w:line="240" w:lineRule="auto"/>
+        <w:ind w:left="1065"/>
+        <w:jc w:val="both"/>
+        <w:rPr>
+          <w:rStyle w:val="Textoennegrita"/>
+          <w:b w:val="0"/>
+          <w:sz w:val="20"/>
+        </w:rPr>
+      </w:pPr>
+    </w:p>
+    <w:p>
+      <w:pPr>
         <w:spacing w:line="360" w:lineRule="auto"/>
         <w:ind w:left="1065"/>
         <w:jc w:val="both"/>
@@ -1287,2071 +2076,998 @@
       <w:r>
         <w:rPr>
           <w:rStyle w:val="Textoennegrita"/>
-          <w:b w:val="0"/>
-          <w:sz w:val="24"/>
-        </w:rPr>
-        <w:t>El sistema</w:t>
-      </w:r>
-      <w:r>
-        <w:rPr>
-          <w:rStyle w:val="Textoennegrita"/>
-          <w:b w:val="0"/>
-          <w:sz w:val="24"/>
-        </w:rPr>
-        <w:t xml:space="preserve"> muestra la interfaz </w:t>
-      </w:r>
-      <w:r>
-        <w:rPr>
-          <w:rStyle w:val="Textoennegrita"/>
-          <w:sz w:val="24"/>
-        </w:rPr>
-        <w:t>Registrar Usuario</w:t>
-      </w:r>
-      <w:r>
-        <w:rPr>
-          <w:rStyle w:val="Textoennegrita"/>
-          <w:sz w:val="24"/>
-        </w:rPr>
-        <w:t xml:space="preserve">, </w:t>
-      </w:r>
-      <w:r>
-        <w:rPr>
-          <w:rStyle w:val="Textoennegrita"/>
-          <w:b w:val="0"/>
-          <w:sz w:val="24"/>
-        </w:rPr>
-        <w:t>el usuario</w:t>
-      </w:r>
-      <w:r>
-        <w:rPr>
-          <w:rStyle w:val="Textoennegrita"/>
-          <w:b w:val="0"/>
-          <w:sz w:val="24"/>
-        </w:rPr>
-        <w:t xml:space="preserve"> ingresa su número de identificación en el campo </w:t>
-      </w:r>
-      <w:r>
-        <w:rPr>
-          <w:rStyle w:val="Textoennegrita"/>
-          <w:sz w:val="24"/>
-        </w:rPr>
-        <w:t>I</w:t>
-      </w:r>
-      <w:r>
-        <w:rPr>
-          <w:rStyle w:val="Textoennegrita"/>
-          <w:sz w:val="24"/>
-        </w:rPr>
-        <w:t xml:space="preserve">dentificación, </w:t>
-      </w:r>
-      <w:r>
-        <w:rPr>
-          <w:rStyle w:val="Textoennegrita"/>
-          <w:b w:val="0"/>
-          <w:sz w:val="24"/>
-        </w:rPr>
-        <w:t xml:space="preserve">el usuario ingresa </w:t>
-      </w:r>
-      <w:r>
-        <w:rPr>
-          <w:rStyle w:val="Textoennegrita"/>
-          <w:b w:val="0"/>
-          <w:sz w:val="24"/>
-        </w:rPr>
-        <w:t>su primer nombre en e</w:t>
-      </w:r>
-      <w:r>
-        <w:rPr>
-          <w:rStyle w:val="Textoennegrita"/>
-          <w:b w:val="0"/>
-          <w:sz w:val="24"/>
-        </w:rPr>
-        <w:t xml:space="preserve">l campo </w:t>
-      </w:r>
-      <w:r>
-        <w:rPr>
-          <w:rStyle w:val="Textoennegrita"/>
-          <w:sz w:val="24"/>
-        </w:rPr>
-        <w:t>P</w:t>
-      </w:r>
-      <w:r>
-        <w:rPr>
-          <w:rStyle w:val="Textoennegrita"/>
-          <w:sz w:val="24"/>
-        </w:rPr>
-        <w:t xml:space="preserve">rimer nombre, </w:t>
-      </w:r>
-      <w:r>
-        <w:rPr>
-          <w:rStyle w:val="Textoennegrita"/>
-          <w:b w:val="0"/>
-          <w:sz w:val="24"/>
-        </w:rPr>
-        <w:t>el usuario ingresa su segundo</w:t>
-      </w:r>
-      <w:r>
-        <w:rPr>
-          <w:rStyle w:val="Textoennegrita"/>
-          <w:b w:val="0"/>
-          <w:sz w:val="24"/>
-        </w:rPr>
-        <w:t xml:space="preserve"> nombre en e</w:t>
-      </w:r>
-      <w:r>
-        <w:rPr>
-          <w:rStyle w:val="Textoennegrita"/>
-          <w:b w:val="0"/>
-          <w:sz w:val="24"/>
-        </w:rPr>
-        <w:t xml:space="preserve">l campo </w:t>
-      </w:r>
-      <w:r>
-        <w:rPr>
-          <w:rStyle w:val="Textoennegrita"/>
-          <w:sz w:val="24"/>
-        </w:rPr>
-        <w:t>S</w:t>
-      </w:r>
-      <w:r>
-        <w:rPr>
-          <w:rStyle w:val="Textoennegrita"/>
-          <w:sz w:val="24"/>
-        </w:rPr>
-        <w:t xml:space="preserve">egundo nombre, </w:t>
-      </w:r>
-      <w:r>
-        <w:rPr>
-          <w:rStyle w:val="Textoennegrita"/>
-          <w:b w:val="0"/>
-          <w:sz w:val="24"/>
-        </w:rPr>
-        <w:t>el usuario ingresa su primer apellido</w:t>
-      </w:r>
-      <w:r>
-        <w:rPr>
-          <w:rStyle w:val="Textoennegrita"/>
-          <w:b w:val="0"/>
-          <w:sz w:val="24"/>
-        </w:rPr>
-        <w:t xml:space="preserve"> en e</w:t>
-      </w:r>
-      <w:r>
-        <w:rPr>
-          <w:rStyle w:val="Textoennegrita"/>
-          <w:b w:val="0"/>
-          <w:sz w:val="24"/>
-        </w:rPr>
-        <w:t xml:space="preserve">l campo </w:t>
-      </w:r>
-      <w:r>
-        <w:rPr>
-          <w:rStyle w:val="Textoennegrita"/>
-          <w:sz w:val="24"/>
-        </w:rPr>
-        <w:t>P</w:t>
-      </w:r>
-      <w:r>
-        <w:rPr>
-          <w:rStyle w:val="Textoennegrita"/>
-          <w:sz w:val="24"/>
-        </w:rPr>
-        <w:t xml:space="preserve">rimer apellido, </w:t>
-      </w:r>
-      <w:r>
-        <w:rPr>
-          <w:rStyle w:val="Textoennegrita"/>
-          <w:b w:val="0"/>
-          <w:sz w:val="24"/>
-        </w:rPr>
-        <w:t xml:space="preserve">el usuario </w:t>
-      </w:r>
-      <w:r>
-        <w:rPr>
-          <w:rStyle w:val="Textoennegrita"/>
-          <w:b w:val="0"/>
-          <w:sz w:val="24"/>
+          <w:sz w:val="24"/>
+        </w:rPr>
+        <w:t xml:space="preserve">Secuencia alternativa: </w:t>
+      </w:r>
+    </w:p>
+    <w:p>
+      <w:pPr>
+        <w:spacing w:line="240" w:lineRule="auto"/>
+        <w:ind w:left="1065"/>
+        <w:jc w:val="both"/>
+        <w:rPr>
+          <w:rStyle w:val="Textoennegrita"/>
+          <w:sz w:val="20"/>
+        </w:rPr>
+      </w:pPr>
+      <w:r>
+        <w:rPr>
+          <w:rStyle w:val="Textoennegrita"/>
+          <w:sz w:val="20"/>
+        </w:rPr>
+        <w:t xml:space="preserve">No se asignó Identificación: </w:t>
+      </w:r>
+      <w:r>
+        <w:rPr>
+          <w:rStyle w:val="Textoennegrita"/>
+          <w:b w:val="0"/>
+          <w:sz w:val="20"/>
+        </w:rPr>
+        <w:t xml:space="preserve">El sistema muestra un mensaje de </w:t>
+      </w:r>
+      <w:r>
+        <w:rPr>
+          <w:rStyle w:val="Textoennegrita"/>
+          <w:sz w:val="20"/>
+        </w:rPr>
+        <w:t xml:space="preserve">error </w:t>
+      </w:r>
+      <w:r>
+        <w:rPr>
+          <w:rStyle w:val="Textoennegrita"/>
+          <w:b w:val="0"/>
+          <w:sz w:val="20"/>
+        </w:rPr>
+        <w:t xml:space="preserve">con el mensaje “Debes ingresar tu identificación”, y luego muestra la interfaz </w:t>
+      </w:r>
+      <w:r>
+        <w:rPr>
+          <w:rStyle w:val="Textoennegrita"/>
+          <w:sz w:val="20"/>
+        </w:rPr>
+        <w:t>Registra</w:t>
+      </w:r>
+      <w:r>
+        <w:rPr>
+          <w:rStyle w:val="Textoennegrita"/>
+          <w:sz w:val="20"/>
+        </w:rPr>
+        <w:t>r</w:t>
+      </w:r>
+      <w:r>
+        <w:rPr>
+          <w:rStyle w:val="Textoennegrita"/>
+          <w:sz w:val="20"/>
+        </w:rPr>
+        <w:t xml:space="preserve"> Usuario.</w:t>
+      </w:r>
+    </w:p>
+    <w:p>
+      <w:pPr>
+        <w:spacing w:line="240" w:lineRule="auto"/>
+        <w:ind w:left="1065"/>
+        <w:jc w:val="both"/>
+        <w:rPr>
+          <w:rStyle w:val="Textoennegrita"/>
+          <w:sz w:val="20"/>
+        </w:rPr>
+      </w:pPr>
+      <w:r>
+        <w:rPr>
+          <w:rStyle w:val="Textoennegrita"/>
+          <w:sz w:val="20"/>
+        </w:rPr>
+        <w:t xml:space="preserve">No se asignó Primer nombre: </w:t>
+      </w:r>
+      <w:r>
+        <w:rPr>
+          <w:rStyle w:val="Textoennegrita"/>
+          <w:b w:val="0"/>
+          <w:sz w:val="20"/>
+        </w:rPr>
+        <w:t xml:space="preserve">El sistema muestra un mensaje de </w:t>
+      </w:r>
+      <w:r>
+        <w:rPr>
+          <w:rStyle w:val="Textoennegrita"/>
+          <w:sz w:val="20"/>
+        </w:rPr>
+        <w:t xml:space="preserve">error </w:t>
+      </w:r>
+      <w:r>
+        <w:rPr>
+          <w:rStyle w:val="Textoennegrita"/>
+          <w:b w:val="0"/>
+          <w:sz w:val="20"/>
+        </w:rPr>
+        <w:t xml:space="preserve">con el mensaje “Debes ingresar al menos tu primer nombre”, y luego muestra la interfaz </w:t>
+      </w:r>
+      <w:r>
+        <w:rPr>
+          <w:rStyle w:val="Textoennegrita"/>
+          <w:sz w:val="20"/>
+        </w:rPr>
+        <w:t>Registra</w:t>
+      </w:r>
+      <w:r>
+        <w:rPr>
+          <w:rStyle w:val="Textoennegrita"/>
+          <w:sz w:val="20"/>
+        </w:rPr>
+        <w:t>r</w:t>
+      </w:r>
+      <w:r>
+        <w:rPr>
+          <w:rStyle w:val="Textoennegrita"/>
+          <w:sz w:val="20"/>
+        </w:rPr>
+        <w:t xml:space="preserve"> Usuario.</w:t>
+      </w:r>
+    </w:p>
+    <w:p>
+      <w:pPr>
+        <w:spacing w:line="240" w:lineRule="auto"/>
+        <w:ind w:left="1065"/>
+        <w:jc w:val="both"/>
+        <w:rPr>
+          <w:rStyle w:val="Textoennegrita"/>
+          <w:sz w:val="20"/>
+        </w:rPr>
+      </w:pPr>
+      <w:r>
+        <w:rPr>
+          <w:rStyle w:val="Textoennegrita"/>
+          <w:sz w:val="20"/>
+        </w:rPr>
+        <w:t xml:space="preserve">No se asignó Primer apellido: </w:t>
+      </w:r>
+      <w:r>
+        <w:rPr>
+          <w:rStyle w:val="Textoennegrita"/>
+          <w:b w:val="0"/>
+          <w:sz w:val="20"/>
+        </w:rPr>
+        <w:t xml:space="preserve">El sistema muestra un mensaje de </w:t>
+      </w:r>
+      <w:r>
+        <w:rPr>
+          <w:rStyle w:val="Textoennegrita"/>
+          <w:sz w:val="20"/>
+        </w:rPr>
+        <w:t xml:space="preserve">error </w:t>
+      </w:r>
+      <w:r>
+        <w:rPr>
+          <w:rStyle w:val="Textoennegrita"/>
+          <w:b w:val="0"/>
+          <w:sz w:val="20"/>
+        </w:rPr>
+        <w:t xml:space="preserve">con el mensaje “Debes ingresar al menos tu primer apellido”, y luego muestra la interfaz </w:t>
+      </w:r>
+      <w:r>
+        <w:rPr>
+          <w:rStyle w:val="Textoennegrita"/>
+          <w:sz w:val="20"/>
+        </w:rPr>
+        <w:t>Registra</w:t>
+      </w:r>
+      <w:r>
+        <w:rPr>
+          <w:rStyle w:val="Textoennegrita"/>
+          <w:sz w:val="20"/>
+        </w:rPr>
+        <w:t>r</w:t>
+      </w:r>
+      <w:r>
+        <w:rPr>
+          <w:rStyle w:val="Textoennegrita"/>
+          <w:sz w:val="20"/>
+        </w:rPr>
+        <w:t xml:space="preserve"> Usuario.</w:t>
+      </w:r>
+    </w:p>
+    <w:p>
+      <w:pPr>
+        <w:spacing w:line="240" w:lineRule="auto"/>
+        <w:ind w:left="1065"/>
+        <w:jc w:val="both"/>
+        <w:rPr>
+          <w:rStyle w:val="Textoennegrita"/>
+          <w:sz w:val="20"/>
+        </w:rPr>
+      </w:pPr>
+      <w:r>
+        <w:rPr>
+          <w:rStyle w:val="Textoennegrita"/>
+          <w:sz w:val="20"/>
+        </w:rPr>
+        <w:t xml:space="preserve">No se asignó Correo Institucional: </w:t>
+      </w:r>
+      <w:r>
+        <w:rPr>
+          <w:rStyle w:val="Textoennegrita"/>
+          <w:b w:val="0"/>
+          <w:sz w:val="20"/>
+        </w:rPr>
+        <w:t xml:space="preserve">El sistema muestra un mensaje de </w:t>
+      </w:r>
+      <w:r>
+        <w:rPr>
+          <w:rStyle w:val="Textoennegrita"/>
+          <w:sz w:val="20"/>
+        </w:rPr>
+        <w:t xml:space="preserve">error </w:t>
+      </w:r>
+      <w:r>
+        <w:rPr>
+          <w:rStyle w:val="Textoennegrita"/>
+          <w:b w:val="0"/>
+          <w:sz w:val="20"/>
+        </w:rPr>
+        <w:t xml:space="preserve">con el mensaje “Debes ingresar tu correo institucional”, y luego muestra la interfaz </w:t>
+      </w:r>
+      <w:r>
+        <w:rPr>
+          <w:rStyle w:val="Textoennegrita"/>
+          <w:sz w:val="20"/>
+        </w:rPr>
+        <w:t>Registra</w:t>
+      </w:r>
+      <w:r>
+        <w:rPr>
+          <w:rStyle w:val="Textoennegrita"/>
+          <w:sz w:val="20"/>
+        </w:rPr>
+        <w:t>r</w:t>
+      </w:r>
+      <w:r>
+        <w:rPr>
+          <w:rStyle w:val="Textoennegrita"/>
+          <w:sz w:val="20"/>
+        </w:rPr>
+        <w:t xml:space="preserve"> Usuario.</w:t>
+      </w:r>
+    </w:p>
+    <w:p>
+      <w:pPr>
+        <w:spacing w:line="240" w:lineRule="auto"/>
+        <w:ind w:left="1065"/>
+        <w:jc w:val="both"/>
+        <w:rPr>
+          <w:rStyle w:val="Textoennegrita"/>
+          <w:sz w:val="20"/>
+        </w:rPr>
+      </w:pPr>
+      <w:r>
+        <w:rPr>
+          <w:rStyle w:val="Textoennegrita"/>
+          <w:sz w:val="20"/>
+        </w:rPr>
+        <w:t xml:space="preserve">Se asignó un Correo no válido: </w:t>
+      </w:r>
+      <w:r>
+        <w:rPr>
+          <w:rStyle w:val="Textoennegrita"/>
+          <w:b w:val="0"/>
+          <w:sz w:val="20"/>
+        </w:rPr>
+        <w:t xml:space="preserve">El sistema muestra un mensaje de </w:t>
+      </w:r>
+      <w:r>
+        <w:rPr>
+          <w:rStyle w:val="Textoennegrita"/>
+          <w:sz w:val="20"/>
+        </w:rPr>
+        <w:t xml:space="preserve">error </w:t>
+      </w:r>
+      <w:r>
+        <w:rPr>
+          <w:rStyle w:val="Textoennegrita"/>
+          <w:b w:val="0"/>
+          <w:sz w:val="20"/>
+        </w:rPr>
+        <w:t xml:space="preserve">con el mensaje “Debes ingresar tu correo institucional”, y luego muestra la interfaz </w:t>
+      </w:r>
+      <w:r>
+        <w:rPr>
+          <w:rStyle w:val="Textoennegrita"/>
+          <w:sz w:val="20"/>
+        </w:rPr>
+        <w:t>Registra</w:t>
+      </w:r>
+      <w:r>
+        <w:rPr>
+          <w:rStyle w:val="Textoennegrita"/>
+          <w:sz w:val="20"/>
+        </w:rPr>
+        <w:t>r</w:t>
+      </w:r>
+      <w:r>
+        <w:rPr>
+          <w:rStyle w:val="Textoennegrita"/>
+          <w:sz w:val="20"/>
+        </w:rPr>
+        <w:t xml:space="preserve"> Usuario.</w:t>
+      </w:r>
+    </w:p>
+    <w:p>
+      <w:pPr>
+        <w:spacing w:line="240" w:lineRule="auto"/>
+        <w:ind w:left="1065"/>
+        <w:jc w:val="both"/>
+        <w:rPr>
+          <w:rStyle w:val="Textoennegrita"/>
+          <w:sz w:val="20"/>
+        </w:rPr>
+      </w:pPr>
+      <w:r>
+        <w:rPr>
+          <w:rStyle w:val="Textoennegrita"/>
+          <w:sz w:val="20"/>
+        </w:rPr>
+        <w:t xml:space="preserve">No se seleccionó tipo de vinculación: </w:t>
+      </w:r>
+      <w:r>
+        <w:rPr>
+          <w:rStyle w:val="Textoennegrita"/>
+          <w:b w:val="0"/>
+          <w:sz w:val="20"/>
+        </w:rPr>
+        <w:t xml:space="preserve">El sistema muestra un mensaje de </w:t>
+      </w:r>
+      <w:r>
+        <w:rPr>
+          <w:rStyle w:val="Textoennegrita"/>
+          <w:sz w:val="20"/>
+        </w:rPr>
+        <w:t xml:space="preserve">error </w:t>
+      </w:r>
+      <w:r>
+        <w:rPr>
+          <w:rStyle w:val="Textoennegrita"/>
+          <w:b w:val="0"/>
+          <w:sz w:val="20"/>
+        </w:rPr>
+        <w:t>con el mensaje “Debes seleccionar tu tipo de vinculación</w:t>
+      </w:r>
+      <w:r>
+        <w:rPr>
+          <w:rStyle w:val="Textoennegrita"/>
+          <w:b w:val="0"/>
+          <w:sz w:val="20"/>
+        </w:rPr>
+        <w:t xml:space="preserve"> con la universidad</w:t>
+      </w:r>
+      <w:r>
+        <w:rPr>
+          <w:rStyle w:val="Textoennegrita"/>
+          <w:b w:val="0"/>
+          <w:sz w:val="20"/>
+        </w:rPr>
+        <w:t xml:space="preserve">”, y luego muestra la interfaz </w:t>
+      </w:r>
+      <w:r>
+        <w:rPr>
+          <w:rStyle w:val="Textoennegrita"/>
+          <w:sz w:val="20"/>
+        </w:rPr>
+        <w:t>Registra</w:t>
+      </w:r>
+      <w:r>
+        <w:rPr>
+          <w:rStyle w:val="Textoennegrita"/>
+          <w:sz w:val="20"/>
+        </w:rPr>
+        <w:t>r</w:t>
+      </w:r>
+      <w:r>
+        <w:rPr>
+          <w:rStyle w:val="Textoennegrita"/>
+          <w:sz w:val="20"/>
+        </w:rPr>
+        <w:t xml:space="preserve"> Usuario.</w:t>
+      </w:r>
+    </w:p>
+    <w:p>
+      <w:pPr>
+        <w:spacing w:line="240" w:lineRule="auto"/>
+        <w:ind w:left="1065"/>
+        <w:jc w:val="both"/>
+        <w:rPr>
+          <w:rStyle w:val="Textoennegrita"/>
+          <w:sz w:val="20"/>
+        </w:rPr>
+      </w:pPr>
+      <w:r>
+        <w:rPr>
+          <w:rStyle w:val="Textoennegrita"/>
+          <w:sz w:val="20"/>
+        </w:rPr>
+        <w:t xml:space="preserve">No se asignó Fecha de nacimiento: </w:t>
+      </w:r>
+      <w:r>
+        <w:rPr>
+          <w:rStyle w:val="Textoennegrita"/>
+          <w:b w:val="0"/>
+          <w:sz w:val="20"/>
+        </w:rPr>
+        <w:t xml:space="preserve">El sistema muestra un mensaje de </w:t>
+      </w:r>
+      <w:r>
+        <w:rPr>
+          <w:rStyle w:val="Textoennegrita"/>
+          <w:sz w:val="20"/>
+        </w:rPr>
+        <w:t xml:space="preserve">error </w:t>
+      </w:r>
+      <w:r>
+        <w:rPr>
+          <w:rStyle w:val="Textoennegrita"/>
+          <w:b w:val="0"/>
+          <w:sz w:val="20"/>
+        </w:rPr>
+        <w:t xml:space="preserve">con el mensaje “Debes ingresar tu correo fecha de nacimiento”, y luego muestra la interfaz </w:t>
+      </w:r>
+      <w:r>
+        <w:rPr>
+          <w:rStyle w:val="Textoennegrita"/>
+          <w:sz w:val="20"/>
+        </w:rPr>
+        <w:t>Registra</w:t>
+      </w:r>
+      <w:r>
+        <w:rPr>
+          <w:rStyle w:val="Textoennegrita"/>
+          <w:sz w:val="20"/>
+        </w:rPr>
+        <w:t>r</w:t>
+      </w:r>
+      <w:r>
+        <w:rPr>
+          <w:rStyle w:val="Textoennegrita"/>
+          <w:sz w:val="20"/>
+        </w:rPr>
+        <w:t xml:space="preserve"> Usuario.</w:t>
+      </w:r>
+    </w:p>
+    <w:p>
+      <w:pPr>
+        <w:spacing w:line="240" w:lineRule="auto"/>
+        <w:ind w:left="1065"/>
+        <w:jc w:val="both"/>
+        <w:rPr>
+          <w:rStyle w:val="Textoennegrita"/>
+          <w:sz w:val="20"/>
+        </w:rPr>
+      </w:pPr>
+      <w:r>
+        <w:rPr>
+          <w:rStyle w:val="Textoennegrita"/>
+          <w:sz w:val="20"/>
+        </w:rPr>
+        <w:t xml:space="preserve">Se asignó un celular no válido: </w:t>
+      </w:r>
+      <w:r>
+        <w:rPr>
+          <w:rStyle w:val="Textoennegrita"/>
+          <w:b w:val="0"/>
+          <w:sz w:val="20"/>
+        </w:rPr>
+        <w:t xml:space="preserve">El sistema muestra un mensaje de </w:t>
+      </w:r>
+      <w:r>
+        <w:rPr>
+          <w:rStyle w:val="Textoennegrita"/>
+          <w:sz w:val="20"/>
+        </w:rPr>
+        <w:t xml:space="preserve">error </w:t>
+      </w:r>
+      <w:r>
+        <w:rPr>
+          <w:rStyle w:val="Textoennegrita"/>
+          <w:b w:val="0"/>
+          <w:sz w:val="20"/>
+        </w:rPr>
+        <w:t xml:space="preserve">con el mensaje “Número de celular no válido”, y luego muestra la interfaz </w:t>
+      </w:r>
+      <w:r>
+        <w:rPr>
+          <w:rStyle w:val="Textoennegrita"/>
+          <w:sz w:val="20"/>
+        </w:rPr>
+        <w:t>Registra</w:t>
+      </w:r>
+      <w:r>
+        <w:rPr>
+          <w:rStyle w:val="Textoennegrita"/>
+          <w:sz w:val="20"/>
+        </w:rPr>
+        <w:t>r</w:t>
+      </w:r>
+      <w:r>
+        <w:rPr>
+          <w:rStyle w:val="Textoennegrita"/>
+          <w:sz w:val="20"/>
+        </w:rPr>
+        <w:t xml:space="preserve"> Usuario.</w:t>
+      </w:r>
+    </w:p>
+    <w:p>
+      <w:pPr>
+        <w:spacing w:line="240" w:lineRule="auto"/>
+        <w:ind w:left="1065"/>
+        <w:jc w:val="both"/>
+        <w:rPr>
+          <w:rStyle w:val="Textoennegrita"/>
+          <w:sz w:val="20"/>
+        </w:rPr>
+      </w:pPr>
+      <w:r>
+        <w:rPr>
+          <w:rStyle w:val="Textoennegrita"/>
+          <w:sz w:val="20"/>
+        </w:rPr>
+        <w:t xml:space="preserve">No se asignó Contraseña: </w:t>
+      </w:r>
+      <w:r>
+        <w:rPr>
+          <w:rStyle w:val="Textoennegrita"/>
+          <w:b w:val="0"/>
+          <w:sz w:val="20"/>
+        </w:rPr>
+        <w:t xml:space="preserve">El sistema muestra un mensaje de </w:t>
+      </w:r>
+      <w:r>
+        <w:rPr>
+          <w:rStyle w:val="Textoennegrita"/>
+          <w:sz w:val="20"/>
+        </w:rPr>
+        <w:t xml:space="preserve">error </w:t>
+      </w:r>
+      <w:r>
+        <w:rPr>
+          <w:rStyle w:val="Textoennegrita"/>
+          <w:b w:val="0"/>
+          <w:sz w:val="20"/>
+        </w:rPr>
+        <w:t xml:space="preserve">con el mensaje “Debes ingresar una contraseña”, y luego muestra la interfaz </w:t>
+      </w:r>
+      <w:r>
+        <w:rPr>
+          <w:rStyle w:val="Textoennegrita"/>
+          <w:sz w:val="20"/>
+        </w:rPr>
+        <w:t>Registra</w:t>
+      </w:r>
+      <w:r>
+        <w:rPr>
+          <w:rStyle w:val="Textoennegrita"/>
+          <w:sz w:val="20"/>
+        </w:rPr>
+        <w:t>r</w:t>
+      </w:r>
+      <w:r>
+        <w:rPr>
+          <w:rStyle w:val="Textoennegrita"/>
+          <w:sz w:val="20"/>
+        </w:rPr>
+        <w:t xml:space="preserve"> Usuario.</w:t>
+      </w:r>
+    </w:p>
+    <w:p>
+      <w:pPr>
+        <w:spacing w:line="240" w:lineRule="auto"/>
+        <w:ind w:left="1065"/>
+        <w:jc w:val="both"/>
+        <w:rPr>
+          <w:rStyle w:val="Textoennegrita"/>
+          <w:sz w:val="20"/>
+        </w:rPr>
+      </w:pPr>
+      <w:r>
+        <w:rPr>
+          <w:rStyle w:val="Textoennegrita"/>
+          <w:sz w:val="20"/>
+        </w:rPr>
+        <w:t xml:space="preserve">Se ingresaron contraseñas diferentes en los campos contraseña y confirmar contraseña: </w:t>
+      </w:r>
+      <w:r>
+        <w:rPr>
+          <w:rStyle w:val="Textoennegrita"/>
+          <w:b w:val="0"/>
+          <w:sz w:val="20"/>
+        </w:rPr>
+        <w:t xml:space="preserve">El sistema muestra un mensaje de </w:t>
+      </w:r>
+      <w:r>
+        <w:rPr>
+          <w:rStyle w:val="Textoennegrita"/>
+          <w:sz w:val="20"/>
+        </w:rPr>
+        <w:t xml:space="preserve">error </w:t>
+      </w:r>
+      <w:r>
+        <w:rPr>
+          <w:rStyle w:val="Textoennegrita"/>
+          <w:b w:val="0"/>
+          <w:sz w:val="20"/>
+        </w:rPr>
+        <w:t xml:space="preserve">con el mensaje “Las contraseñas no coinciden”, y luego muestra la interfaz </w:t>
+      </w:r>
+      <w:r>
+        <w:rPr>
+          <w:rStyle w:val="Textoennegrita"/>
+          <w:sz w:val="20"/>
+        </w:rPr>
+        <w:t>Registra</w:t>
+      </w:r>
+      <w:r>
+        <w:rPr>
+          <w:rStyle w:val="Textoennegrita"/>
+          <w:sz w:val="20"/>
+        </w:rPr>
+        <w:t>r</w:t>
+      </w:r>
+      <w:r>
+        <w:rPr>
+          <w:rStyle w:val="Textoennegrita"/>
+          <w:sz w:val="20"/>
+        </w:rPr>
+        <w:t xml:space="preserve"> Usuario.</w:t>
+      </w:r>
+    </w:p>
+    <w:p>
+      <w:pPr>
+        <w:spacing w:line="240" w:lineRule="auto"/>
+        <w:ind w:left="1065"/>
+        <w:jc w:val="both"/>
+        <w:rPr>
+          <w:rStyle w:val="Textoennegrita"/>
+          <w:sz w:val="20"/>
+        </w:rPr>
+      </w:pPr>
+      <w:r>
+        <w:rPr>
+          <w:rStyle w:val="Textoennegrita"/>
+          <w:sz w:val="20"/>
+        </w:rPr>
+        <w:t xml:space="preserve">Se seleccionó tipo de vinculación Estudiante y no se asignó Disponibilidad horaria: </w:t>
+      </w:r>
+      <w:r>
+        <w:rPr>
+          <w:rStyle w:val="Textoennegrita"/>
+          <w:b w:val="0"/>
+          <w:sz w:val="20"/>
+        </w:rPr>
+        <w:t xml:space="preserve">El sistema muestra un mensaje de </w:t>
+      </w:r>
+      <w:r>
+        <w:rPr>
+          <w:rStyle w:val="Textoennegrita"/>
+          <w:sz w:val="20"/>
+        </w:rPr>
+        <w:t xml:space="preserve">error </w:t>
+      </w:r>
+      <w:r>
+        <w:rPr>
+          <w:rStyle w:val="Textoennegrita"/>
+          <w:b w:val="0"/>
+          <w:sz w:val="20"/>
+        </w:rPr>
+        <w:t xml:space="preserve">con el mensaje “Si eres estudiante, debes ingresar tu disponibilidad horaria”, y luego muestra la interfaz </w:t>
+      </w:r>
+      <w:r>
+        <w:rPr>
+          <w:rStyle w:val="Textoennegrita"/>
+          <w:sz w:val="20"/>
+        </w:rPr>
+        <w:t>Registra</w:t>
+      </w:r>
+      <w:r>
+        <w:rPr>
+          <w:rStyle w:val="Textoennegrita"/>
+          <w:sz w:val="20"/>
+        </w:rPr>
+        <w:t>r</w:t>
+      </w:r>
+      <w:r>
+        <w:rPr>
+          <w:rStyle w:val="Textoennegrita"/>
+          <w:sz w:val="20"/>
+        </w:rPr>
+        <w:t xml:space="preserve"> Usuario. </w:t>
+      </w:r>
+    </w:p>
+    <w:p>
+      <w:pPr>
+        <w:spacing w:line="240" w:lineRule="auto"/>
+        <w:ind w:left="1065"/>
+        <w:jc w:val="both"/>
+        <w:rPr>
+          <w:rStyle w:val="Textoennegrita"/>
+          <w:sz w:val="20"/>
+        </w:rPr>
+      </w:pPr>
+      <w:r>
+        <w:rPr>
+          <w:rStyle w:val="Textoennegrita"/>
+          <w:sz w:val="20"/>
+        </w:rPr>
+        <w:t xml:space="preserve">Se seleccionó tipo de vinculación Estudiante y no se asignó Porcentaje de avance: </w:t>
+      </w:r>
+      <w:r>
+        <w:rPr>
+          <w:rStyle w:val="Textoennegrita"/>
+          <w:b w:val="0"/>
+          <w:sz w:val="20"/>
+        </w:rPr>
+        <w:t xml:space="preserve">El sistema muestra un mensaje de </w:t>
+      </w:r>
+      <w:r>
+        <w:rPr>
+          <w:rStyle w:val="Textoennegrita"/>
+          <w:sz w:val="20"/>
+        </w:rPr>
+        <w:t xml:space="preserve">error </w:t>
+      </w:r>
+      <w:r>
+        <w:rPr>
+          <w:rStyle w:val="Textoennegrita"/>
+          <w:b w:val="0"/>
+          <w:sz w:val="20"/>
+        </w:rPr>
+        <w:t xml:space="preserve">con el mensaje “Si eres estudiante, debes ingresar tu porcentaje de avance”, y luego muestra la interfaz </w:t>
+      </w:r>
+      <w:r>
+        <w:rPr>
+          <w:rStyle w:val="Textoennegrita"/>
+          <w:sz w:val="20"/>
+        </w:rPr>
+        <w:t>Registra</w:t>
+      </w:r>
+      <w:r>
+        <w:rPr>
+          <w:rStyle w:val="Textoennegrita"/>
+          <w:sz w:val="20"/>
+        </w:rPr>
+        <w:t>r</w:t>
+      </w:r>
+      <w:r>
+        <w:rPr>
+          <w:rStyle w:val="Textoennegrita"/>
+          <w:sz w:val="20"/>
+        </w:rPr>
+        <w:t xml:space="preserve"> Usuario.</w:t>
+      </w:r>
+    </w:p>
+    <w:p>
+      <w:pPr>
+        <w:spacing w:line="240" w:lineRule="auto"/>
+        <w:ind w:left="1065"/>
+        <w:jc w:val="both"/>
+        <w:rPr>
+          <w:rStyle w:val="Textoennegrita"/>
+          <w:sz w:val="20"/>
+        </w:rPr>
+      </w:pPr>
+      <w:r>
+        <w:rPr>
+          <w:rStyle w:val="Textoennegrita"/>
+          <w:sz w:val="20"/>
         </w:rPr>
         <w:lastRenderedPageBreak/>
-        <w:t>ingresa su segundo apellido</w:t>
-      </w:r>
-      <w:r>
-        <w:rPr>
-          <w:rStyle w:val="Textoennegrita"/>
-          <w:b w:val="0"/>
-          <w:sz w:val="24"/>
-        </w:rPr>
-        <w:t xml:space="preserve"> en e</w:t>
-      </w:r>
-      <w:r>
-        <w:rPr>
-          <w:rStyle w:val="Textoennegrita"/>
-          <w:b w:val="0"/>
-          <w:sz w:val="24"/>
-        </w:rPr>
-        <w:t xml:space="preserve">l campo </w:t>
-      </w:r>
-      <w:r>
-        <w:rPr>
-          <w:rStyle w:val="Textoennegrita"/>
-          <w:sz w:val="24"/>
-        </w:rPr>
-        <w:t>S</w:t>
-      </w:r>
-      <w:r>
-        <w:rPr>
-          <w:rStyle w:val="Textoennegrita"/>
-          <w:sz w:val="24"/>
-        </w:rPr>
-        <w:t xml:space="preserve">egundo apellido, </w:t>
-      </w:r>
-      <w:r>
-        <w:rPr>
-          <w:rStyle w:val="Textoennegrita"/>
-          <w:b w:val="0"/>
-          <w:sz w:val="24"/>
-        </w:rPr>
-        <w:t>el usuario ingresa su correo institucional</w:t>
-      </w:r>
-      <w:r>
-        <w:rPr>
-          <w:rStyle w:val="Textoennegrita"/>
-          <w:b w:val="0"/>
-          <w:sz w:val="24"/>
-        </w:rPr>
-        <w:t xml:space="preserve"> en e</w:t>
-      </w:r>
-      <w:r>
-        <w:rPr>
-          <w:rStyle w:val="Textoennegrita"/>
-          <w:b w:val="0"/>
-          <w:sz w:val="24"/>
-        </w:rPr>
-        <w:t xml:space="preserve">l campo </w:t>
-      </w:r>
-      <w:r>
-        <w:rPr>
-          <w:rStyle w:val="Textoennegrita"/>
-          <w:sz w:val="24"/>
-        </w:rPr>
-        <w:t>C</w:t>
-      </w:r>
-      <w:r>
-        <w:rPr>
-          <w:rStyle w:val="Textoennegrita"/>
-          <w:sz w:val="24"/>
-        </w:rPr>
-        <w:t>orreo institucional,</w:t>
-      </w:r>
-      <w:r>
-        <w:rPr>
-          <w:rStyle w:val="Textoennegrita"/>
-          <w:sz w:val="24"/>
-        </w:rPr>
-        <w:t xml:space="preserve"> </w:t>
-      </w:r>
-      <w:r>
-        <w:rPr>
-          <w:rStyle w:val="Textoennegrita"/>
-          <w:b w:val="0"/>
-          <w:sz w:val="24"/>
-        </w:rPr>
-        <w:t>e</w:t>
-      </w:r>
-      <w:r>
-        <w:rPr>
-          <w:rStyle w:val="Textoennegrita"/>
-          <w:b w:val="0"/>
-          <w:sz w:val="24"/>
-        </w:rPr>
-        <w:t>l usua</w:t>
-      </w:r>
-      <w:r>
-        <w:rPr>
-          <w:rStyle w:val="Textoennegrita"/>
-          <w:b w:val="0"/>
-          <w:sz w:val="24"/>
-        </w:rPr>
-        <w:t xml:space="preserve">rio </w:t>
-      </w:r>
-      <w:r>
-        <w:rPr>
-          <w:rStyle w:val="Textoennegrita"/>
-          <w:sz w:val="24"/>
-        </w:rPr>
-        <w:t xml:space="preserve">selecciona </w:t>
-      </w:r>
-      <w:r>
-        <w:rPr>
-          <w:rStyle w:val="Textoennegrita"/>
-          <w:b w:val="0"/>
-          <w:sz w:val="24"/>
-        </w:rPr>
-        <w:t xml:space="preserve">el tipo de vinculación con la universidad, </w:t>
-      </w:r>
-      <w:r>
-        <w:rPr>
-          <w:rStyle w:val="Textoennegrita"/>
-          <w:sz w:val="24"/>
-        </w:rPr>
-        <w:t>E</w:t>
-      </w:r>
-      <w:r>
-        <w:rPr>
-          <w:rStyle w:val="Textoennegrita"/>
-          <w:sz w:val="24"/>
-        </w:rPr>
-        <w:t xml:space="preserve">studiante, </w:t>
-      </w:r>
-      <w:r>
-        <w:rPr>
-          <w:rStyle w:val="Textoennegrita"/>
-          <w:sz w:val="24"/>
-        </w:rPr>
-        <w:t>P</w:t>
-      </w:r>
-      <w:r>
-        <w:rPr>
-          <w:rStyle w:val="Textoennegrita"/>
-          <w:sz w:val="24"/>
-        </w:rPr>
-        <w:t xml:space="preserve">rofesor o </w:t>
-      </w:r>
-      <w:r>
-        <w:rPr>
-          <w:rStyle w:val="Textoennegrita"/>
-          <w:sz w:val="24"/>
-        </w:rPr>
-        <w:t>A</w:t>
-      </w:r>
-      <w:r>
-        <w:rPr>
-          <w:rStyle w:val="Textoennegrita"/>
-          <w:sz w:val="24"/>
-        </w:rPr>
-        <w:t xml:space="preserve">dministrativo, </w:t>
-      </w:r>
-      <w:r>
-        <w:rPr>
-          <w:rStyle w:val="Textoennegrita"/>
-          <w:b w:val="0"/>
-          <w:sz w:val="24"/>
-        </w:rPr>
-        <w:t>el usuario ingresa su fecha de nacimiento e</w:t>
-      </w:r>
-      <w:r>
-        <w:rPr>
-          <w:rStyle w:val="Textoennegrita"/>
-          <w:b w:val="0"/>
-          <w:sz w:val="24"/>
-        </w:rPr>
-        <w:t>n e</w:t>
-      </w:r>
-      <w:r>
-        <w:rPr>
-          <w:rStyle w:val="Textoennegrita"/>
-          <w:b w:val="0"/>
-          <w:sz w:val="24"/>
-        </w:rPr>
-        <w:t xml:space="preserve">l campo </w:t>
-      </w:r>
-      <w:r>
-        <w:rPr>
-          <w:rStyle w:val="Textoennegrita"/>
-          <w:sz w:val="24"/>
-        </w:rPr>
-        <w:t>F</w:t>
-      </w:r>
-      <w:r>
-        <w:rPr>
-          <w:rStyle w:val="Textoennegrita"/>
-          <w:sz w:val="24"/>
-        </w:rPr>
-        <w:t xml:space="preserve">echa de nacimiento, </w:t>
-      </w:r>
-      <w:r>
-        <w:rPr>
-          <w:rStyle w:val="Textoennegrita"/>
-          <w:b w:val="0"/>
-          <w:sz w:val="24"/>
-        </w:rPr>
-        <w:t>el usuario ingresa su celular e</w:t>
-      </w:r>
-      <w:r>
-        <w:rPr>
-          <w:rStyle w:val="Textoennegrita"/>
-          <w:b w:val="0"/>
-          <w:sz w:val="24"/>
-        </w:rPr>
-        <w:t>n e</w:t>
-      </w:r>
-      <w:r>
-        <w:rPr>
-          <w:rStyle w:val="Textoennegrita"/>
-          <w:b w:val="0"/>
-          <w:sz w:val="24"/>
-        </w:rPr>
-        <w:t xml:space="preserve">l campo </w:t>
-      </w:r>
-      <w:r>
-        <w:rPr>
-          <w:rStyle w:val="Textoennegrita"/>
-          <w:sz w:val="24"/>
-        </w:rPr>
-        <w:t>C</w:t>
-      </w:r>
-      <w:r>
-        <w:rPr>
-          <w:rStyle w:val="Textoennegrita"/>
-          <w:sz w:val="24"/>
-        </w:rPr>
-        <w:t xml:space="preserve">elular, </w:t>
-      </w:r>
-      <w:r>
-        <w:rPr>
-          <w:rStyle w:val="Textoennegrita"/>
-          <w:b w:val="0"/>
-          <w:sz w:val="24"/>
-        </w:rPr>
-        <w:t>el usuario ingresa su contraseña e</w:t>
-      </w:r>
-      <w:r>
-        <w:rPr>
-          <w:rStyle w:val="Textoennegrita"/>
-          <w:b w:val="0"/>
-          <w:sz w:val="24"/>
-        </w:rPr>
-        <w:t>n e</w:t>
-      </w:r>
-      <w:r>
-        <w:rPr>
-          <w:rStyle w:val="Textoennegrita"/>
-          <w:b w:val="0"/>
-          <w:sz w:val="24"/>
-        </w:rPr>
-        <w:t xml:space="preserve">l campo </w:t>
-      </w:r>
-      <w:r>
-        <w:rPr>
-          <w:rStyle w:val="Textoennegrita"/>
-          <w:sz w:val="24"/>
-        </w:rPr>
-        <w:t>C</w:t>
-      </w:r>
-      <w:r>
-        <w:rPr>
-          <w:rStyle w:val="Textoennegrita"/>
-          <w:sz w:val="24"/>
-        </w:rPr>
-        <w:t xml:space="preserve">ontraseña, </w:t>
-      </w:r>
-      <w:r>
-        <w:rPr>
-          <w:rStyle w:val="Textoennegrita"/>
-          <w:b w:val="0"/>
-          <w:sz w:val="24"/>
-        </w:rPr>
-        <w:t>el usuario ingresa su contraseña e</w:t>
-      </w:r>
-      <w:r>
-        <w:rPr>
-          <w:rStyle w:val="Textoennegrita"/>
-          <w:b w:val="0"/>
-          <w:sz w:val="24"/>
-        </w:rPr>
-        <w:t>n e</w:t>
-      </w:r>
-      <w:r>
-        <w:rPr>
-          <w:rStyle w:val="Textoennegrita"/>
-          <w:b w:val="0"/>
-          <w:sz w:val="24"/>
-        </w:rPr>
-        <w:t xml:space="preserve">l campo </w:t>
-      </w:r>
-      <w:r>
-        <w:rPr>
-          <w:rStyle w:val="Textoennegrita"/>
-          <w:sz w:val="24"/>
-        </w:rPr>
-        <w:t>C</w:t>
-      </w:r>
-      <w:r>
-        <w:rPr>
-          <w:rStyle w:val="Textoennegrita"/>
-          <w:sz w:val="24"/>
-        </w:rPr>
-        <w:t xml:space="preserve">onfirmar contraseña. </w:t>
-      </w:r>
-    </w:p>
-    <w:p>
-      <w:pPr>
-        <w:spacing w:line="360" w:lineRule="auto"/>
+        <w:t xml:space="preserve">Se seleccionó tipo de vinculación Estudiante y no se asignó </w:t>
+      </w:r>
+      <w:r>
+        <w:rPr>
+          <w:rStyle w:val="Textoennegrita"/>
+          <w:sz w:val="20"/>
+        </w:rPr>
+        <w:t>Promedio académico</w:t>
+      </w:r>
+      <w:r>
+        <w:rPr>
+          <w:rStyle w:val="Textoennegrita"/>
+          <w:sz w:val="20"/>
+        </w:rPr>
+        <w:t xml:space="preserve">: </w:t>
+      </w:r>
+      <w:r>
+        <w:rPr>
+          <w:rStyle w:val="Textoennegrita"/>
+          <w:b w:val="0"/>
+          <w:sz w:val="20"/>
+        </w:rPr>
+        <w:t xml:space="preserve">El sistema muestra un mensaje de </w:t>
+      </w:r>
+      <w:r>
+        <w:rPr>
+          <w:rStyle w:val="Textoennegrita"/>
+          <w:sz w:val="20"/>
+        </w:rPr>
+        <w:t xml:space="preserve">error </w:t>
+      </w:r>
+      <w:r>
+        <w:rPr>
+          <w:rStyle w:val="Textoennegrita"/>
+          <w:b w:val="0"/>
+          <w:sz w:val="20"/>
+        </w:rPr>
+        <w:t xml:space="preserve">con el mensaje “Si eres estudiante, debes ingresar tu </w:t>
+      </w:r>
+      <w:r>
+        <w:rPr>
+          <w:rStyle w:val="Textoennegrita"/>
+          <w:b w:val="0"/>
+          <w:sz w:val="20"/>
+        </w:rPr>
+        <w:t>promedio académico</w:t>
+      </w:r>
+      <w:r>
+        <w:rPr>
+          <w:rStyle w:val="Textoennegrita"/>
+          <w:b w:val="0"/>
+          <w:sz w:val="20"/>
+        </w:rPr>
+        <w:t xml:space="preserve">”, y luego muestra la interfaz </w:t>
+      </w:r>
+      <w:r>
+        <w:rPr>
+          <w:rStyle w:val="Textoennegrita"/>
+          <w:sz w:val="20"/>
+        </w:rPr>
+        <w:t>Registra</w:t>
+      </w:r>
+      <w:r>
+        <w:rPr>
+          <w:rStyle w:val="Textoennegrita"/>
+          <w:sz w:val="20"/>
+        </w:rPr>
+        <w:t>r</w:t>
+      </w:r>
+      <w:r>
+        <w:rPr>
+          <w:rStyle w:val="Textoennegrita"/>
+          <w:sz w:val="20"/>
+        </w:rPr>
+        <w:t xml:space="preserve"> Usuario.</w:t>
+      </w:r>
+    </w:p>
+    <w:p>
+      <w:pPr>
+        <w:spacing w:line="240" w:lineRule="auto"/>
         <w:ind w:left="1065"/>
         <w:jc w:val="both"/>
         <w:rPr>
           <w:rStyle w:val="Textoennegrita"/>
-          <w:sz w:val="24"/>
-        </w:rPr>
-      </w:pPr>
-      <w:r>
-        <w:rPr>
-          <w:rStyle w:val="Textoennegrita"/>
-          <w:sz w:val="24"/>
-        </w:rPr>
-        <w:t xml:space="preserve">Si el usuario es </w:t>
-      </w:r>
-      <w:r>
-        <w:rPr>
-          <w:rStyle w:val="Textoennegrita"/>
-          <w:sz w:val="24"/>
-        </w:rPr>
-        <w:t>E</w:t>
-      </w:r>
-      <w:r>
-        <w:rPr>
-          <w:rStyle w:val="Textoennegrita"/>
-          <w:sz w:val="24"/>
-        </w:rPr>
-        <w:t xml:space="preserve">studiante, </w:t>
-      </w:r>
-      <w:r>
-        <w:rPr>
-          <w:rStyle w:val="Textoennegrita"/>
-          <w:b w:val="0"/>
-          <w:sz w:val="24"/>
-        </w:rPr>
-        <w:t xml:space="preserve">el </w:t>
-      </w:r>
-      <w:r>
-        <w:rPr>
-          <w:rStyle w:val="Textoennegrita"/>
-          <w:b w:val="0"/>
-          <w:sz w:val="24"/>
-        </w:rPr>
-        <w:t>E</w:t>
-      </w:r>
-      <w:r>
-        <w:rPr>
-          <w:rStyle w:val="Textoennegrita"/>
-          <w:b w:val="0"/>
-          <w:sz w:val="24"/>
-        </w:rPr>
-        <w:t xml:space="preserve">studiante ingresa su disponibilidad horaria en el campo </w:t>
-      </w:r>
-      <w:r>
-        <w:rPr>
-          <w:rStyle w:val="Textoennegrita"/>
-          <w:sz w:val="24"/>
-        </w:rPr>
-        <w:t>D</w:t>
-      </w:r>
-      <w:r>
-        <w:rPr>
-          <w:rStyle w:val="Textoennegrita"/>
-          <w:sz w:val="24"/>
-        </w:rPr>
-        <w:t>isponibilidad horaria</w:t>
-      </w:r>
-      <w:r>
-        <w:rPr>
-          <w:rStyle w:val="Textoennegrita"/>
-          <w:b w:val="0"/>
-          <w:sz w:val="24"/>
-        </w:rPr>
-        <w:t xml:space="preserve">, </w:t>
-      </w:r>
-      <w:r>
-        <w:rPr>
-          <w:rStyle w:val="Textoennegrita"/>
-          <w:b w:val="0"/>
-          <w:sz w:val="24"/>
-        </w:rPr>
-        <w:t xml:space="preserve">el </w:t>
-      </w:r>
-      <w:r>
-        <w:rPr>
-          <w:rStyle w:val="Textoennegrita"/>
-          <w:b w:val="0"/>
-          <w:sz w:val="24"/>
-        </w:rPr>
-        <w:t>E</w:t>
-      </w:r>
-      <w:r>
-        <w:rPr>
-          <w:rStyle w:val="Textoennegrita"/>
-          <w:b w:val="0"/>
-          <w:sz w:val="24"/>
-        </w:rPr>
-        <w:t>studiante</w:t>
-      </w:r>
-      <w:r>
-        <w:rPr>
-          <w:rStyle w:val="Textoennegrita"/>
-          <w:b w:val="0"/>
-          <w:sz w:val="24"/>
-        </w:rPr>
-        <w:t xml:space="preserve"> ingresa</w:t>
-      </w:r>
-      <w:r>
-        <w:rPr>
-          <w:rStyle w:val="Textoennegrita"/>
-          <w:sz w:val="24"/>
-        </w:rPr>
-        <w:t xml:space="preserve"> </w:t>
-      </w:r>
-      <w:r>
-        <w:rPr>
-          <w:rStyle w:val="Textoennegrita"/>
-          <w:b w:val="0"/>
-          <w:sz w:val="24"/>
-        </w:rPr>
-        <w:t xml:space="preserve">su porcentaje de avance en el campo </w:t>
-      </w:r>
-      <w:r>
-        <w:rPr>
-          <w:rStyle w:val="Textoennegrita"/>
-          <w:sz w:val="24"/>
-        </w:rPr>
-        <w:t>P</w:t>
-      </w:r>
-      <w:r>
-        <w:rPr>
-          <w:rStyle w:val="Textoennegrita"/>
-          <w:sz w:val="24"/>
-        </w:rPr>
-        <w:t>orcentaje de avance,</w:t>
-      </w:r>
-      <w:r>
-        <w:rPr>
-          <w:rStyle w:val="Textoennegrita"/>
-          <w:b w:val="0"/>
-          <w:sz w:val="24"/>
-        </w:rPr>
-        <w:t xml:space="preserve"> </w:t>
-      </w:r>
-      <w:r>
-        <w:rPr>
-          <w:rStyle w:val="Textoennegrita"/>
-          <w:b w:val="0"/>
-          <w:sz w:val="24"/>
-        </w:rPr>
-        <w:t xml:space="preserve">el </w:t>
-      </w:r>
-      <w:r>
-        <w:rPr>
-          <w:rStyle w:val="Textoennegrita"/>
-          <w:b w:val="0"/>
-          <w:sz w:val="24"/>
-        </w:rPr>
-        <w:t>E</w:t>
-      </w:r>
-      <w:r>
-        <w:rPr>
-          <w:rStyle w:val="Textoennegrita"/>
-          <w:b w:val="0"/>
-          <w:sz w:val="24"/>
-        </w:rPr>
-        <w:t>studiante</w:t>
-      </w:r>
-      <w:r>
-        <w:rPr>
-          <w:rStyle w:val="Textoennegrita"/>
-          <w:b w:val="0"/>
-          <w:sz w:val="24"/>
-        </w:rPr>
-        <w:t xml:space="preserve"> ingresa</w:t>
-      </w:r>
-      <w:r>
-        <w:rPr>
-          <w:rStyle w:val="Textoennegrita"/>
-          <w:sz w:val="24"/>
-        </w:rPr>
-        <w:t xml:space="preserve"> </w:t>
-      </w:r>
-      <w:r>
-        <w:rPr>
-          <w:rStyle w:val="Textoennegrita"/>
-          <w:b w:val="0"/>
-          <w:sz w:val="24"/>
-        </w:rPr>
-        <w:t xml:space="preserve">su promedio académico en el campo </w:t>
-      </w:r>
-      <w:r>
-        <w:rPr>
-          <w:rStyle w:val="Textoennegrita"/>
-          <w:sz w:val="24"/>
-        </w:rPr>
-        <w:t>P</w:t>
-      </w:r>
-      <w:r>
-        <w:rPr>
-          <w:rStyle w:val="Textoennegrita"/>
-          <w:sz w:val="24"/>
-        </w:rPr>
-        <w:t xml:space="preserve">romedio académico, </w:t>
-      </w:r>
-      <w:r>
-        <w:rPr>
-          <w:rStyle w:val="Textoennegrita"/>
-          <w:b w:val="0"/>
-          <w:sz w:val="24"/>
-        </w:rPr>
-        <w:t xml:space="preserve">el </w:t>
-      </w:r>
-      <w:r>
-        <w:rPr>
-          <w:rStyle w:val="Textoennegrita"/>
-          <w:b w:val="0"/>
-          <w:sz w:val="24"/>
-        </w:rPr>
-        <w:t>E</w:t>
-      </w:r>
-      <w:r>
-        <w:rPr>
-          <w:rStyle w:val="Textoennegrita"/>
-          <w:b w:val="0"/>
-          <w:sz w:val="24"/>
-        </w:rPr>
-        <w:t>studiante</w:t>
-      </w:r>
-      <w:r>
-        <w:rPr>
-          <w:rStyle w:val="Textoennegrita"/>
-          <w:b w:val="0"/>
-          <w:sz w:val="24"/>
-        </w:rPr>
-        <w:t xml:space="preserve"> ingresa</w:t>
-      </w:r>
-      <w:r>
-        <w:rPr>
-          <w:rStyle w:val="Textoennegrita"/>
-          <w:sz w:val="24"/>
-        </w:rPr>
-        <w:t xml:space="preserve"> </w:t>
-      </w:r>
-      <w:r>
-        <w:rPr>
-          <w:rStyle w:val="Textoennegrita"/>
-          <w:b w:val="0"/>
-          <w:sz w:val="24"/>
-        </w:rPr>
-        <w:t xml:space="preserve">su P.A.P.A (Promedio aritmético Ponderado Acumulado) en el campo </w:t>
-      </w:r>
-      <w:r>
-        <w:rPr>
-          <w:rStyle w:val="Textoennegrita"/>
-          <w:sz w:val="24"/>
-        </w:rPr>
-        <w:t>P.A.P.A.</w:t>
-      </w:r>
-    </w:p>
-    <w:p>
-      <w:pPr>
-        <w:spacing w:line="360" w:lineRule="auto"/>
+          <w:sz w:val="20"/>
+        </w:rPr>
+      </w:pPr>
+      <w:r>
+        <w:rPr>
+          <w:rStyle w:val="Textoennegrita"/>
+          <w:sz w:val="20"/>
+        </w:rPr>
+        <w:t xml:space="preserve">Se seleccionó tipo de vinculación Estudiante y no se asignó P.A.P.A: </w:t>
+      </w:r>
+      <w:r>
+        <w:rPr>
+          <w:rStyle w:val="Textoennegrita"/>
+          <w:b w:val="0"/>
+          <w:sz w:val="20"/>
+        </w:rPr>
+        <w:t xml:space="preserve">El sistema muestra un mensaje de </w:t>
+      </w:r>
+      <w:r>
+        <w:rPr>
+          <w:rStyle w:val="Textoennegrita"/>
+          <w:sz w:val="20"/>
+        </w:rPr>
+        <w:t xml:space="preserve">error </w:t>
+      </w:r>
+      <w:r>
+        <w:rPr>
+          <w:rStyle w:val="Textoennegrita"/>
+          <w:b w:val="0"/>
+          <w:sz w:val="20"/>
+        </w:rPr>
+        <w:t xml:space="preserve">con el mensaje “Si eres estudiante, debes ingresar tu P.A.P.A”, y luego muestra la interfaz </w:t>
+      </w:r>
+      <w:r>
+        <w:rPr>
+          <w:rStyle w:val="Textoennegrita"/>
+          <w:sz w:val="20"/>
+        </w:rPr>
+        <w:t>Registra</w:t>
+      </w:r>
+      <w:r>
+        <w:rPr>
+          <w:rStyle w:val="Textoennegrita"/>
+          <w:sz w:val="20"/>
+        </w:rPr>
+        <w:t>r</w:t>
+      </w:r>
+      <w:r>
+        <w:rPr>
+          <w:rStyle w:val="Textoennegrita"/>
+          <w:sz w:val="20"/>
+        </w:rPr>
+        <w:t xml:space="preserve"> Usuario.</w:t>
+      </w:r>
+    </w:p>
+    <w:p>
+      <w:pPr>
+        <w:spacing w:line="240" w:lineRule="auto"/>
         <w:ind w:left="1065"/>
         <w:jc w:val="both"/>
         <w:rPr>
           <w:rStyle w:val="Textoennegrita"/>
-          <w:b w:val="0"/>
-          <w:sz w:val="24"/>
-        </w:rPr>
-      </w:pPr>
-      <w:r>
-        <w:rPr>
-          <w:rStyle w:val="Textoennegrita"/>
-          <w:sz w:val="24"/>
-        </w:rPr>
-        <w:t xml:space="preserve">Si el usuario es </w:t>
-      </w:r>
-      <w:r>
-        <w:rPr>
-          <w:rStyle w:val="Textoennegrita"/>
-          <w:sz w:val="24"/>
-        </w:rPr>
-        <w:t>A</w:t>
-      </w:r>
-      <w:r>
-        <w:rPr>
-          <w:rStyle w:val="Textoennegrita"/>
-          <w:sz w:val="24"/>
-        </w:rPr>
-        <w:t xml:space="preserve">dministrativo, </w:t>
-      </w:r>
-      <w:r>
-        <w:rPr>
-          <w:rStyle w:val="Textoennegrita"/>
-          <w:b w:val="0"/>
-          <w:sz w:val="24"/>
-        </w:rPr>
-        <w:t xml:space="preserve">el </w:t>
-      </w:r>
-      <w:r>
-        <w:rPr>
-          <w:rStyle w:val="Textoennegrita"/>
-          <w:b w:val="0"/>
-          <w:sz w:val="24"/>
-        </w:rPr>
-        <w:t>A</w:t>
-      </w:r>
-      <w:r>
-        <w:rPr>
-          <w:rStyle w:val="Textoennegrita"/>
-          <w:b w:val="0"/>
-          <w:sz w:val="24"/>
-        </w:rPr>
-        <w:t>dministrativo ingresa su cargo en el campo</w:t>
-      </w:r>
-      <w:r>
-        <w:rPr>
-          <w:rStyle w:val="Textoennegrita"/>
-          <w:sz w:val="24"/>
-        </w:rPr>
-        <w:t xml:space="preserve"> </w:t>
-      </w:r>
-      <w:r>
-        <w:rPr>
-          <w:rStyle w:val="Textoennegrita"/>
-          <w:sz w:val="24"/>
-        </w:rPr>
-        <w:t>C</w:t>
-      </w:r>
-      <w:r>
-        <w:rPr>
-          <w:rStyle w:val="Textoennegrita"/>
-          <w:sz w:val="24"/>
-        </w:rPr>
-        <w:t>argo.</w:t>
-      </w:r>
-      <w:r>
-        <w:rPr>
-          <w:rStyle w:val="Textoennegrita"/>
-          <w:b w:val="0"/>
-          <w:sz w:val="24"/>
-        </w:rPr>
-        <w:t xml:space="preserve"> </w:t>
-      </w:r>
-    </w:p>
-    <w:p>
-      <w:pPr>
-        <w:spacing w:line="360" w:lineRule="auto"/>
+          <w:sz w:val="20"/>
+        </w:rPr>
+      </w:pPr>
+      <w:r>
+        <w:rPr>
+          <w:rStyle w:val="Textoennegrita"/>
+          <w:sz w:val="20"/>
+        </w:rPr>
+        <w:t xml:space="preserve">Se seleccionó tipo de vinculación Administrativo y no se asignó Cargo: </w:t>
+      </w:r>
+      <w:r>
+        <w:rPr>
+          <w:rStyle w:val="Textoennegrita"/>
+          <w:b w:val="0"/>
+          <w:sz w:val="20"/>
+        </w:rPr>
+        <w:t xml:space="preserve">El sistema muestra un mensaje de </w:t>
+      </w:r>
+      <w:r>
+        <w:rPr>
+          <w:rStyle w:val="Textoennegrita"/>
+          <w:sz w:val="20"/>
+        </w:rPr>
+        <w:t xml:space="preserve">error </w:t>
+      </w:r>
+      <w:r>
+        <w:rPr>
+          <w:rStyle w:val="Textoennegrita"/>
+          <w:b w:val="0"/>
+          <w:sz w:val="20"/>
+        </w:rPr>
+        <w:t xml:space="preserve">con el mensaje “Si eres administrativo, debes ingresar tu cargo”, y luego muestra la interfaz </w:t>
+      </w:r>
+      <w:r>
+        <w:rPr>
+          <w:rStyle w:val="Textoennegrita"/>
+          <w:sz w:val="20"/>
+        </w:rPr>
+        <w:t>Registra</w:t>
+      </w:r>
+      <w:r>
+        <w:rPr>
+          <w:rStyle w:val="Textoennegrita"/>
+          <w:sz w:val="20"/>
+        </w:rPr>
+        <w:t>r</w:t>
+      </w:r>
+      <w:r>
+        <w:rPr>
+          <w:rStyle w:val="Textoennegrita"/>
+          <w:sz w:val="20"/>
+        </w:rPr>
+        <w:t xml:space="preserve"> Usuario.</w:t>
+      </w:r>
+    </w:p>
+    <w:p>
+      <w:pPr>
+        <w:spacing w:line="240" w:lineRule="auto"/>
         <w:ind w:left="1065"/>
         <w:jc w:val="both"/>
         <w:rPr>
           <w:rStyle w:val="Textoennegrita"/>
-          <w:sz w:val="24"/>
-        </w:rPr>
-      </w:pPr>
-      <w:r>
-        <w:rPr>
-          <w:rStyle w:val="Textoennegrita"/>
-          <w:sz w:val="24"/>
-        </w:rPr>
-        <w:t xml:space="preserve">Secuencia alternativa: </w:t>
-      </w:r>
-    </w:p>
-    <w:p>
-      <w:pPr>
-        <w:spacing w:line="360" w:lineRule="auto"/>
-        <w:ind w:left="1065"/>
-        <w:jc w:val="both"/>
-        <w:rPr>
-          <w:rStyle w:val="Textoennegrita"/>
-          <w:sz w:val="24"/>
-        </w:rPr>
-      </w:pPr>
-      <w:r>
-        <w:rPr>
-          <w:rStyle w:val="Textoennegrita"/>
-          <w:sz w:val="24"/>
-        </w:rPr>
-        <w:t xml:space="preserve">No se asignó Identificación: </w:t>
-      </w:r>
-      <w:r>
-        <w:rPr>
-          <w:rStyle w:val="Textoennegrita"/>
-          <w:b w:val="0"/>
-          <w:sz w:val="24"/>
-        </w:rPr>
-        <w:t xml:space="preserve">El sistema muestra un mensaje de </w:t>
-      </w:r>
-      <w:r>
-        <w:rPr>
-          <w:rStyle w:val="Textoennegrita"/>
-          <w:sz w:val="24"/>
-        </w:rPr>
-        <w:t>error</w:t>
-      </w:r>
-      <w:r>
-        <w:rPr>
-          <w:rStyle w:val="Textoennegrita"/>
-          <w:sz w:val="24"/>
-        </w:rPr>
-        <w:t xml:space="preserve"> </w:t>
-      </w:r>
-      <w:r>
-        <w:rPr>
-          <w:rStyle w:val="Textoennegrita"/>
-          <w:b w:val="0"/>
-          <w:sz w:val="24"/>
-        </w:rPr>
-        <w:t>con</w:t>
-      </w:r>
-      <w:r>
-        <w:rPr>
-          <w:rStyle w:val="Textoennegrita"/>
-          <w:b w:val="0"/>
-          <w:sz w:val="24"/>
-        </w:rPr>
-        <w:t xml:space="preserve"> el mensaje “Debes ingresar tu identificación”, y luego muestra la interfaz </w:t>
-      </w:r>
-      <w:r>
-        <w:rPr>
-          <w:rStyle w:val="Textoennegrita"/>
-          <w:sz w:val="24"/>
-        </w:rPr>
-        <w:t>Registra</w:t>
-      </w:r>
-      <w:r>
-        <w:rPr>
-          <w:rStyle w:val="Textoennegrita"/>
-          <w:sz w:val="24"/>
-        </w:rPr>
-        <w:t>r</w:t>
-      </w:r>
-      <w:r>
-        <w:rPr>
-          <w:rStyle w:val="Textoennegrita"/>
-          <w:sz w:val="24"/>
-        </w:rPr>
-        <w:t xml:space="preserve"> Usuario.</w:t>
-      </w:r>
-    </w:p>
-    <w:p>
-      <w:pPr>
-        <w:spacing w:line="360" w:lineRule="auto"/>
-        <w:ind w:left="1065"/>
-        <w:jc w:val="both"/>
-        <w:rPr>
-          <w:rStyle w:val="Textoennegrita"/>
-          <w:sz w:val="24"/>
-        </w:rPr>
-      </w:pPr>
-      <w:r>
-        <w:rPr>
-          <w:rStyle w:val="Textoennegrita"/>
-          <w:sz w:val="24"/>
-        </w:rPr>
-        <w:t xml:space="preserve">No se asignó Primer nombre: </w:t>
-      </w:r>
-      <w:r>
-        <w:rPr>
-          <w:rStyle w:val="Textoennegrita"/>
-          <w:b w:val="0"/>
-          <w:sz w:val="24"/>
-        </w:rPr>
-        <w:t xml:space="preserve">El sistema muestra un mensaje de </w:t>
-      </w:r>
-      <w:r>
-        <w:rPr>
-          <w:rStyle w:val="Textoennegrita"/>
-          <w:sz w:val="24"/>
-        </w:rPr>
-        <w:t>error</w:t>
-      </w:r>
-      <w:r>
-        <w:rPr>
-          <w:rStyle w:val="Textoennegrita"/>
-          <w:sz w:val="24"/>
-        </w:rPr>
-        <w:t xml:space="preserve"> </w:t>
-      </w:r>
-      <w:r>
-        <w:rPr>
-          <w:rStyle w:val="Textoennegrita"/>
-          <w:b w:val="0"/>
-          <w:sz w:val="24"/>
-        </w:rPr>
-        <w:t>con</w:t>
-      </w:r>
-      <w:r>
-        <w:rPr>
-          <w:rStyle w:val="Textoennegrita"/>
-          <w:b w:val="0"/>
-          <w:sz w:val="24"/>
-        </w:rPr>
-        <w:t xml:space="preserve"> el mensaje “Debes ingresar al menos tu primer nombre”, y luego muestra la interfaz </w:t>
-      </w:r>
-      <w:r>
-        <w:rPr>
-          <w:rStyle w:val="Textoennegrita"/>
-          <w:sz w:val="24"/>
-        </w:rPr>
-        <w:t>Registra</w:t>
-      </w:r>
-      <w:r>
-        <w:rPr>
-          <w:rStyle w:val="Textoennegrita"/>
-          <w:sz w:val="24"/>
-        </w:rPr>
-        <w:t>r</w:t>
-      </w:r>
-      <w:r>
-        <w:rPr>
-          <w:rStyle w:val="Textoennegrita"/>
-          <w:sz w:val="24"/>
-        </w:rPr>
-        <w:t xml:space="preserve"> Usuario.</w:t>
-      </w:r>
-    </w:p>
-    <w:p>
-      <w:pPr>
-        <w:spacing w:line="360" w:lineRule="auto"/>
-        <w:ind w:left="1065"/>
-        <w:jc w:val="both"/>
-        <w:rPr>
-          <w:rStyle w:val="Textoennegrita"/>
-          <w:sz w:val="24"/>
-        </w:rPr>
-      </w:pPr>
-      <w:r>
-        <w:rPr>
-          <w:rStyle w:val="Textoennegrita"/>
-          <w:sz w:val="24"/>
-        </w:rPr>
-        <w:t xml:space="preserve">No se asignó Primer apellido: </w:t>
-      </w:r>
-      <w:r>
-        <w:rPr>
-          <w:rStyle w:val="Textoennegrita"/>
-          <w:b w:val="0"/>
-          <w:sz w:val="24"/>
-        </w:rPr>
-        <w:t xml:space="preserve">El sistema muestra un mensaje de </w:t>
-      </w:r>
-      <w:r>
-        <w:rPr>
-          <w:rStyle w:val="Textoennegrita"/>
-          <w:sz w:val="24"/>
-        </w:rPr>
-        <w:t>error</w:t>
-      </w:r>
-      <w:r>
-        <w:rPr>
-          <w:rStyle w:val="Textoennegrita"/>
-          <w:sz w:val="24"/>
-        </w:rPr>
-        <w:t xml:space="preserve"> </w:t>
-      </w:r>
-      <w:r>
-        <w:rPr>
-          <w:rStyle w:val="Textoennegrita"/>
-          <w:b w:val="0"/>
-          <w:sz w:val="24"/>
-        </w:rPr>
-        <w:t>con</w:t>
-      </w:r>
-      <w:r>
-        <w:rPr>
-          <w:rStyle w:val="Textoennegrita"/>
-          <w:b w:val="0"/>
-          <w:sz w:val="24"/>
-        </w:rPr>
-        <w:t xml:space="preserve"> el mensaje “Debes ingresar al menos tu primer apellido”, y luego muestra la interfaz </w:t>
-      </w:r>
-      <w:r>
-        <w:rPr>
-          <w:rStyle w:val="Textoennegrita"/>
-          <w:sz w:val="24"/>
-        </w:rPr>
-        <w:t>Registra</w:t>
-      </w:r>
-      <w:r>
-        <w:rPr>
-          <w:rStyle w:val="Textoennegrita"/>
-          <w:sz w:val="24"/>
-        </w:rPr>
-        <w:t>r</w:t>
-      </w:r>
-      <w:r>
-        <w:rPr>
-          <w:rStyle w:val="Textoennegrita"/>
-          <w:sz w:val="24"/>
-        </w:rPr>
-        <w:t xml:space="preserve"> Usuario.</w:t>
-      </w:r>
-    </w:p>
-    <w:p>
-      <w:pPr>
-        <w:spacing w:line="360" w:lineRule="auto"/>
-        <w:ind w:left="1065"/>
-        <w:jc w:val="both"/>
-        <w:rPr>
-          <w:rStyle w:val="Textoennegrita"/>
-          <w:sz w:val="24"/>
-        </w:rPr>
-      </w:pPr>
-      <w:r>
-        <w:rPr>
-          <w:rStyle w:val="Textoennegrita"/>
-          <w:sz w:val="24"/>
-        </w:rPr>
-        <w:lastRenderedPageBreak/>
-        <w:t xml:space="preserve">No se asignó Correo Institucional: </w:t>
-      </w:r>
-      <w:r>
-        <w:rPr>
-          <w:rStyle w:val="Textoennegrita"/>
-          <w:b w:val="0"/>
-          <w:sz w:val="24"/>
-        </w:rPr>
-        <w:t xml:space="preserve">El sistema muestra un mensaje de </w:t>
-      </w:r>
-      <w:r>
-        <w:rPr>
-          <w:rStyle w:val="Textoennegrita"/>
-          <w:sz w:val="24"/>
-        </w:rPr>
-        <w:t>error</w:t>
-      </w:r>
-      <w:r>
-        <w:rPr>
-          <w:rStyle w:val="Textoennegrita"/>
-          <w:sz w:val="24"/>
-        </w:rPr>
-        <w:t xml:space="preserve"> </w:t>
-      </w:r>
-      <w:r>
-        <w:rPr>
-          <w:rStyle w:val="Textoennegrita"/>
-          <w:b w:val="0"/>
-          <w:sz w:val="24"/>
-        </w:rPr>
-        <w:t>con</w:t>
-      </w:r>
-      <w:r>
-        <w:rPr>
-          <w:rStyle w:val="Textoennegrita"/>
-          <w:b w:val="0"/>
-          <w:sz w:val="24"/>
-        </w:rPr>
-        <w:t xml:space="preserve"> el mensaje “Debes ingresar tu correo institucional”, y luego muestra la interfaz </w:t>
-      </w:r>
-      <w:r>
-        <w:rPr>
-          <w:rStyle w:val="Textoennegrita"/>
-          <w:sz w:val="24"/>
-        </w:rPr>
-        <w:t>Registra</w:t>
-      </w:r>
-      <w:r>
-        <w:rPr>
-          <w:rStyle w:val="Textoennegrita"/>
-          <w:sz w:val="24"/>
-        </w:rPr>
-        <w:t>r</w:t>
-      </w:r>
-      <w:r>
-        <w:rPr>
-          <w:rStyle w:val="Textoennegrita"/>
-          <w:sz w:val="24"/>
-        </w:rPr>
-        <w:t xml:space="preserve"> Usuario.</w:t>
-      </w:r>
-    </w:p>
-    <w:p>
-      <w:pPr>
-        <w:spacing w:line="360" w:lineRule="auto"/>
-        <w:ind w:left="1065"/>
-        <w:jc w:val="both"/>
-        <w:rPr>
-          <w:rStyle w:val="Textoennegrita"/>
-          <w:sz w:val="24"/>
-        </w:rPr>
-      </w:pPr>
-      <w:r>
-        <w:rPr>
-          <w:rStyle w:val="Textoennegrita"/>
-          <w:sz w:val="24"/>
-        </w:rPr>
-        <w:t xml:space="preserve">Se asignó un Correo no válido: </w:t>
-      </w:r>
-      <w:r>
-        <w:rPr>
-          <w:rStyle w:val="Textoennegrita"/>
-          <w:b w:val="0"/>
-          <w:sz w:val="24"/>
-        </w:rPr>
-        <w:t xml:space="preserve">El sistema muestra un mensaje de </w:t>
-      </w:r>
-      <w:r>
-        <w:rPr>
-          <w:rStyle w:val="Textoennegrita"/>
-          <w:sz w:val="24"/>
-        </w:rPr>
-        <w:t>error</w:t>
-      </w:r>
-      <w:r>
-        <w:rPr>
-          <w:rStyle w:val="Textoennegrita"/>
-          <w:sz w:val="24"/>
-        </w:rPr>
-        <w:t xml:space="preserve"> </w:t>
-      </w:r>
-      <w:r>
-        <w:rPr>
-          <w:rStyle w:val="Textoennegrita"/>
-          <w:b w:val="0"/>
-          <w:sz w:val="24"/>
-        </w:rPr>
-        <w:t>con</w:t>
-      </w:r>
-      <w:r>
-        <w:rPr>
-          <w:rStyle w:val="Textoennegrita"/>
-          <w:b w:val="0"/>
-          <w:sz w:val="24"/>
-        </w:rPr>
-        <w:t xml:space="preserve"> el mensaje “Debes ingresar tu correo institucional”, y luego muestra la interfaz </w:t>
-      </w:r>
-      <w:r>
-        <w:rPr>
-          <w:rStyle w:val="Textoennegrita"/>
-          <w:sz w:val="24"/>
-        </w:rPr>
-        <w:t>Registra</w:t>
-      </w:r>
-      <w:r>
-        <w:rPr>
-          <w:rStyle w:val="Textoennegrita"/>
-          <w:sz w:val="24"/>
-        </w:rPr>
-        <w:t>r</w:t>
-      </w:r>
-      <w:r>
-        <w:rPr>
-          <w:rStyle w:val="Textoennegrita"/>
-          <w:sz w:val="24"/>
-        </w:rPr>
-        <w:t xml:space="preserve"> Usuario.</w:t>
-      </w:r>
-    </w:p>
-    <w:p>
-      <w:pPr>
-        <w:spacing w:line="360" w:lineRule="auto"/>
-        <w:ind w:left="1065"/>
-        <w:jc w:val="both"/>
-        <w:rPr>
-          <w:rStyle w:val="Textoennegrita"/>
-          <w:sz w:val="24"/>
-        </w:rPr>
-      </w:pPr>
-      <w:r>
-        <w:rPr>
-          <w:rStyle w:val="Textoennegrita"/>
-          <w:sz w:val="24"/>
-        </w:rPr>
-        <w:t xml:space="preserve">No se seleccionó tipo de vinculación: </w:t>
-      </w:r>
-      <w:r>
-        <w:rPr>
-          <w:rStyle w:val="Textoennegrita"/>
-          <w:b w:val="0"/>
-          <w:sz w:val="24"/>
-        </w:rPr>
-        <w:t xml:space="preserve">El sistema muestra un mensaje de </w:t>
-      </w:r>
-      <w:r>
-        <w:rPr>
-          <w:rStyle w:val="Textoennegrita"/>
-          <w:sz w:val="24"/>
-        </w:rPr>
-        <w:t>error</w:t>
-      </w:r>
-      <w:r>
-        <w:rPr>
-          <w:rStyle w:val="Textoennegrita"/>
-          <w:sz w:val="24"/>
-        </w:rPr>
-        <w:t xml:space="preserve"> </w:t>
-      </w:r>
-      <w:r>
-        <w:rPr>
-          <w:rStyle w:val="Textoennegrita"/>
-          <w:b w:val="0"/>
-          <w:sz w:val="24"/>
-        </w:rPr>
-        <w:t>con</w:t>
-      </w:r>
-      <w:r>
-        <w:rPr>
-          <w:rStyle w:val="Textoennegrita"/>
-          <w:b w:val="0"/>
-          <w:sz w:val="24"/>
-        </w:rPr>
-        <w:t xml:space="preserve"> el mensaje “Debes seleccionar tu tipo de vinculación</w:t>
-      </w:r>
-      <w:r>
-        <w:rPr>
-          <w:rStyle w:val="Textoennegrita"/>
-          <w:b w:val="0"/>
-          <w:sz w:val="24"/>
-        </w:rPr>
-        <w:t xml:space="preserve"> con la universidad</w:t>
-      </w:r>
-      <w:r>
-        <w:rPr>
-          <w:rStyle w:val="Textoennegrita"/>
-          <w:b w:val="0"/>
-          <w:sz w:val="24"/>
-        </w:rPr>
-        <w:t xml:space="preserve">”, y luego muestra la interfaz </w:t>
-      </w:r>
-      <w:r>
-        <w:rPr>
-          <w:rStyle w:val="Textoennegrita"/>
-          <w:sz w:val="24"/>
-        </w:rPr>
-        <w:t>Registra</w:t>
-      </w:r>
-      <w:r>
-        <w:rPr>
-          <w:rStyle w:val="Textoennegrita"/>
-          <w:sz w:val="24"/>
-        </w:rPr>
-        <w:t>r</w:t>
-      </w:r>
-      <w:r>
-        <w:rPr>
-          <w:rStyle w:val="Textoennegrita"/>
-          <w:sz w:val="24"/>
-        </w:rPr>
-        <w:t xml:space="preserve"> Usuario.</w:t>
-      </w:r>
-    </w:p>
-    <w:p>
-      <w:pPr>
-        <w:spacing w:line="360" w:lineRule="auto"/>
-        <w:ind w:left="1065"/>
-        <w:jc w:val="both"/>
-        <w:rPr>
-          <w:rStyle w:val="Textoennegrita"/>
-          <w:sz w:val="24"/>
-        </w:rPr>
-      </w:pPr>
-      <w:r>
-        <w:rPr>
-          <w:rStyle w:val="Textoennegrita"/>
-          <w:sz w:val="24"/>
-        </w:rPr>
-        <w:t xml:space="preserve">No se asignó Fecha de nacimiento: </w:t>
-      </w:r>
-      <w:r>
-        <w:rPr>
-          <w:rStyle w:val="Textoennegrita"/>
-          <w:b w:val="0"/>
-          <w:sz w:val="24"/>
-        </w:rPr>
-        <w:t xml:space="preserve">El sistema muestra un mensaje de </w:t>
-      </w:r>
-      <w:r>
-        <w:rPr>
-          <w:rStyle w:val="Textoennegrita"/>
-          <w:sz w:val="24"/>
-        </w:rPr>
-        <w:t>error</w:t>
-      </w:r>
-      <w:r>
-        <w:rPr>
-          <w:rStyle w:val="Textoennegrita"/>
-          <w:sz w:val="24"/>
-        </w:rPr>
-        <w:t xml:space="preserve"> </w:t>
-      </w:r>
-      <w:r>
-        <w:rPr>
-          <w:rStyle w:val="Textoennegrita"/>
-          <w:b w:val="0"/>
-          <w:sz w:val="24"/>
-        </w:rPr>
-        <w:t>con</w:t>
-      </w:r>
-      <w:r>
-        <w:rPr>
-          <w:rStyle w:val="Textoennegrita"/>
-          <w:b w:val="0"/>
-          <w:sz w:val="24"/>
-        </w:rPr>
-        <w:t xml:space="preserve"> el mensaje “Debes ingresar tu correo fecha de nacimiento”, y luego muestra la interfaz </w:t>
-      </w:r>
-      <w:r>
-        <w:rPr>
-          <w:rStyle w:val="Textoennegrita"/>
-          <w:sz w:val="24"/>
-        </w:rPr>
-        <w:t>Registra</w:t>
-      </w:r>
-      <w:r>
-        <w:rPr>
-          <w:rStyle w:val="Textoennegrita"/>
-          <w:sz w:val="24"/>
-        </w:rPr>
-        <w:t>r</w:t>
-      </w:r>
-      <w:r>
-        <w:rPr>
-          <w:rStyle w:val="Textoennegrita"/>
-          <w:sz w:val="24"/>
-        </w:rPr>
-        <w:t xml:space="preserve"> Usuario.</w:t>
-      </w:r>
-    </w:p>
-    <w:p>
-      <w:pPr>
-        <w:spacing w:line="360" w:lineRule="auto"/>
-        <w:ind w:left="1065"/>
-        <w:jc w:val="both"/>
-        <w:rPr>
-          <w:rStyle w:val="Textoennegrita"/>
-          <w:sz w:val="24"/>
-        </w:rPr>
-      </w:pPr>
-      <w:r>
-        <w:rPr>
-          <w:rStyle w:val="Textoennegrita"/>
-          <w:sz w:val="24"/>
-        </w:rPr>
-        <w:t xml:space="preserve">Se asignó un celular no válido: </w:t>
-      </w:r>
-      <w:r>
-        <w:rPr>
-          <w:rStyle w:val="Textoennegrita"/>
-          <w:b w:val="0"/>
-          <w:sz w:val="24"/>
-        </w:rPr>
-        <w:t xml:space="preserve">El sistema muestra un mensaje de </w:t>
-      </w:r>
-      <w:r>
-        <w:rPr>
-          <w:rStyle w:val="Textoennegrita"/>
-          <w:sz w:val="24"/>
-        </w:rPr>
-        <w:t>error</w:t>
-      </w:r>
-      <w:r>
-        <w:rPr>
-          <w:rStyle w:val="Textoennegrita"/>
-          <w:sz w:val="24"/>
-        </w:rPr>
-        <w:t xml:space="preserve"> </w:t>
-      </w:r>
-      <w:r>
-        <w:rPr>
-          <w:rStyle w:val="Textoennegrita"/>
-          <w:b w:val="0"/>
-          <w:sz w:val="24"/>
-        </w:rPr>
-        <w:t>con</w:t>
-      </w:r>
-      <w:r>
-        <w:rPr>
-          <w:rStyle w:val="Textoennegrita"/>
-          <w:b w:val="0"/>
-          <w:sz w:val="24"/>
-        </w:rPr>
-        <w:t xml:space="preserve"> el mensaje “Número de celular no válido”, y luego muestra la interfaz </w:t>
-      </w:r>
-      <w:r>
-        <w:rPr>
-          <w:rStyle w:val="Textoennegrita"/>
-          <w:sz w:val="24"/>
-        </w:rPr>
-        <w:t>Registra</w:t>
-      </w:r>
-      <w:r>
-        <w:rPr>
-          <w:rStyle w:val="Textoennegrita"/>
-          <w:sz w:val="24"/>
-        </w:rPr>
-        <w:t>r</w:t>
-      </w:r>
-      <w:r>
-        <w:rPr>
-          <w:rStyle w:val="Textoennegrita"/>
-          <w:sz w:val="24"/>
-        </w:rPr>
-        <w:t xml:space="preserve"> Usuario.</w:t>
-      </w:r>
-    </w:p>
-    <w:p>
-      <w:pPr>
-        <w:spacing w:line="360" w:lineRule="auto"/>
-        <w:ind w:left="1065"/>
-        <w:jc w:val="both"/>
-        <w:rPr>
-          <w:rStyle w:val="Textoennegrita"/>
-          <w:sz w:val="24"/>
-        </w:rPr>
-      </w:pPr>
-      <w:r>
-        <w:rPr>
-          <w:rStyle w:val="Textoennegrita"/>
-          <w:sz w:val="24"/>
-        </w:rPr>
-        <w:t xml:space="preserve">No se asignó Contraseña: </w:t>
-      </w:r>
-      <w:r>
-        <w:rPr>
-          <w:rStyle w:val="Textoennegrita"/>
-          <w:b w:val="0"/>
-          <w:sz w:val="24"/>
-        </w:rPr>
-        <w:t xml:space="preserve">El sistema muestra un mensaje de </w:t>
-      </w:r>
-      <w:r>
-        <w:rPr>
-          <w:rStyle w:val="Textoennegrita"/>
-          <w:sz w:val="24"/>
-        </w:rPr>
-        <w:t>error</w:t>
-      </w:r>
-      <w:r>
-        <w:rPr>
-          <w:rStyle w:val="Textoennegrita"/>
-          <w:sz w:val="24"/>
-        </w:rPr>
-        <w:t xml:space="preserve"> </w:t>
-      </w:r>
-      <w:r>
-        <w:rPr>
-          <w:rStyle w:val="Textoennegrita"/>
-          <w:b w:val="0"/>
-          <w:sz w:val="24"/>
-        </w:rPr>
-        <w:t>con</w:t>
-      </w:r>
-      <w:r>
-        <w:rPr>
-          <w:rStyle w:val="Textoennegrita"/>
-          <w:b w:val="0"/>
-          <w:sz w:val="24"/>
-        </w:rPr>
-        <w:t xml:space="preserve"> el mensaje “Debes ingresar una contraseña”, y luego muestra la interfaz </w:t>
-      </w:r>
-      <w:r>
-        <w:rPr>
-          <w:rStyle w:val="Textoennegrita"/>
-          <w:sz w:val="24"/>
-        </w:rPr>
-        <w:t>Registra</w:t>
-      </w:r>
-      <w:r>
-        <w:rPr>
-          <w:rStyle w:val="Textoennegrita"/>
-          <w:sz w:val="24"/>
-        </w:rPr>
-        <w:t>r</w:t>
-      </w:r>
-      <w:r>
-        <w:rPr>
-          <w:rStyle w:val="Textoennegrita"/>
-          <w:sz w:val="24"/>
-        </w:rPr>
-        <w:t xml:space="preserve"> Usuario.</w:t>
-      </w:r>
-    </w:p>
-    <w:p>
-      <w:pPr>
-        <w:spacing w:line="360" w:lineRule="auto"/>
-        <w:ind w:left="1065"/>
-        <w:jc w:val="both"/>
-        <w:rPr>
-          <w:rStyle w:val="Textoennegrita"/>
-          <w:sz w:val="24"/>
-        </w:rPr>
-      </w:pPr>
-      <w:r>
-        <w:rPr>
-          <w:rStyle w:val="Textoennegrita"/>
-          <w:sz w:val="24"/>
-        </w:rPr>
-        <w:t xml:space="preserve">Se ingresaron contraseñas diferentes en los campos contraseña y confirmar contraseña: </w:t>
-      </w:r>
-      <w:r>
-        <w:rPr>
-          <w:rStyle w:val="Textoennegrita"/>
-          <w:b w:val="0"/>
-          <w:sz w:val="24"/>
-        </w:rPr>
-        <w:t xml:space="preserve">El sistema muestra un mensaje de </w:t>
-      </w:r>
-      <w:r>
-        <w:rPr>
-          <w:rStyle w:val="Textoennegrita"/>
-          <w:sz w:val="24"/>
-        </w:rPr>
-        <w:t>error</w:t>
-      </w:r>
-      <w:r>
-        <w:rPr>
-          <w:rStyle w:val="Textoennegrita"/>
-          <w:sz w:val="24"/>
-        </w:rPr>
-        <w:t xml:space="preserve"> </w:t>
-      </w:r>
-      <w:r>
-        <w:rPr>
-          <w:rStyle w:val="Textoennegrita"/>
-          <w:b w:val="0"/>
-          <w:sz w:val="24"/>
-        </w:rPr>
-        <w:t>con</w:t>
-      </w:r>
-      <w:r>
-        <w:rPr>
-          <w:rStyle w:val="Textoennegrita"/>
-          <w:b w:val="0"/>
-          <w:sz w:val="24"/>
-        </w:rPr>
-        <w:t xml:space="preserve"> el mensaje “Las contraseñas no coinciden”, y luego muestra la interfaz </w:t>
-      </w:r>
-      <w:r>
-        <w:rPr>
-          <w:rStyle w:val="Textoennegrita"/>
-          <w:sz w:val="24"/>
-        </w:rPr>
-        <w:t>Registra</w:t>
-      </w:r>
-      <w:r>
-        <w:rPr>
-          <w:rStyle w:val="Textoennegrita"/>
-          <w:sz w:val="24"/>
-        </w:rPr>
-        <w:t>r</w:t>
-      </w:r>
-      <w:r>
-        <w:rPr>
-          <w:rStyle w:val="Textoennegrita"/>
-          <w:sz w:val="24"/>
-        </w:rPr>
-        <w:t xml:space="preserve"> Usuario.</w:t>
-      </w:r>
-    </w:p>
-    <w:p>
-      <w:pPr>
-        <w:spacing w:line="360" w:lineRule="auto"/>
-        <w:ind w:left="1065"/>
-        <w:jc w:val="both"/>
-        <w:rPr>
-          <w:rStyle w:val="Textoennegrita"/>
-          <w:sz w:val="24"/>
-        </w:rPr>
-      </w:pPr>
-      <w:r>
-        <w:rPr>
-          <w:rStyle w:val="Textoennegrita"/>
-          <w:sz w:val="24"/>
-        </w:rPr>
-        <w:t xml:space="preserve">Se seleccionó tipo de vinculación Estudiante y no se asignó Disponibilidad horaria: </w:t>
-      </w:r>
-      <w:r>
-        <w:rPr>
-          <w:rStyle w:val="Textoennegrita"/>
-          <w:b w:val="0"/>
-          <w:sz w:val="24"/>
-        </w:rPr>
-        <w:t xml:space="preserve">El sistema muestra un mensaje de </w:t>
-      </w:r>
-      <w:r>
-        <w:rPr>
-          <w:rStyle w:val="Textoennegrita"/>
-          <w:sz w:val="24"/>
-        </w:rPr>
-        <w:t>error</w:t>
-      </w:r>
-      <w:r>
-        <w:rPr>
-          <w:rStyle w:val="Textoennegrita"/>
-          <w:sz w:val="24"/>
-        </w:rPr>
-        <w:t xml:space="preserve"> </w:t>
-      </w:r>
-      <w:r>
-        <w:rPr>
-          <w:rStyle w:val="Textoennegrita"/>
-          <w:b w:val="0"/>
-          <w:sz w:val="24"/>
-        </w:rPr>
-        <w:t>con</w:t>
-      </w:r>
-      <w:r>
-        <w:rPr>
-          <w:rStyle w:val="Textoennegrita"/>
-          <w:b w:val="0"/>
-          <w:sz w:val="24"/>
-        </w:rPr>
-        <w:t xml:space="preserve"> el mensaje “Si eres estudiante, debes ingresar tu disponibilidad horaria”, y luego muestra la interfaz </w:t>
-      </w:r>
-      <w:r>
-        <w:rPr>
-          <w:rStyle w:val="Textoennegrita"/>
-          <w:sz w:val="24"/>
-        </w:rPr>
-        <w:t>Registra</w:t>
-      </w:r>
-      <w:r>
-        <w:rPr>
-          <w:rStyle w:val="Textoennegrita"/>
-          <w:sz w:val="24"/>
-        </w:rPr>
-        <w:t>r</w:t>
-      </w:r>
-      <w:r>
-        <w:rPr>
-          <w:rStyle w:val="Textoennegrita"/>
-          <w:sz w:val="24"/>
-        </w:rPr>
-        <w:t xml:space="preserve"> Usuario. </w:t>
-      </w:r>
-    </w:p>
-    <w:p>
-      <w:pPr>
-        <w:spacing w:line="360" w:lineRule="auto"/>
-        <w:ind w:left="1065"/>
-        <w:jc w:val="both"/>
-        <w:rPr>
-          <w:rStyle w:val="Textoennegrita"/>
-          <w:sz w:val="24"/>
-        </w:rPr>
-      </w:pPr>
-      <w:r>
-        <w:rPr>
-          <w:rStyle w:val="Textoennegrita"/>
-          <w:sz w:val="24"/>
-        </w:rPr>
-        <w:lastRenderedPageBreak/>
-        <w:t xml:space="preserve">Se seleccionó tipo de vinculación Estudiante y no se asignó Porcentaje de avance: </w:t>
-      </w:r>
-      <w:r>
-        <w:rPr>
-          <w:rStyle w:val="Textoennegrita"/>
-          <w:b w:val="0"/>
-          <w:sz w:val="24"/>
-        </w:rPr>
-        <w:t xml:space="preserve">El sistema muestra un mensaje de </w:t>
-      </w:r>
-      <w:r>
-        <w:rPr>
-          <w:rStyle w:val="Textoennegrita"/>
-          <w:sz w:val="24"/>
-        </w:rPr>
-        <w:t>error</w:t>
-      </w:r>
-      <w:r>
-        <w:rPr>
-          <w:rStyle w:val="Textoennegrita"/>
-          <w:sz w:val="24"/>
-        </w:rPr>
-        <w:t xml:space="preserve"> </w:t>
-      </w:r>
-      <w:r>
-        <w:rPr>
-          <w:rStyle w:val="Textoennegrita"/>
-          <w:b w:val="0"/>
-          <w:sz w:val="24"/>
-        </w:rPr>
-        <w:t>con</w:t>
-      </w:r>
-      <w:r>
-        <w:rPr>
-          <w:rStyle w:val="Textoennegrita"/>
-          <w:b w:val="0"/>
-          <w:sz w:val="24"/>
-        </w:rPr>
-        <w:t xml:space="preserve"> el mensaje “Si eres estudiante, debes ingresar tu porcentaje de avance”, y luego muestra la interfaz </w:t>
-      </w:r>
-      <w:r>
-        <w:rPr>
-          <w:rStyle w:val="Textoennegrita"/>
-          <w:sz w:val="24"/>
-        </w:rPr>
-        <w:t>Registra</w:t>
-      </w:r>
-      <w:r>
-        <w:rPr>
-          <w:rStyle w:val="Textoennegrita"/>
-          <w:sz w:val="24"/>
-        </w:rPr>
-        <w:t>r</w:t>
-      </w:r>
-      <w:r>
-        <w:rPr>
-          <w:rStyle w:val="Textoennegrita"/>
-          <w:sz w:val="24"/>
-        </w:rPr>
-        <w:t xml:space="preserve"> Usuario.</w:t>
-      </w:r>
-    </w:p>
-    <w:p>
-      <w:pPr>
-        <w:spacing w:line="360" w:lineRule="auto"/>
-        <w:ind w:left="1065"/>
-        <w:jc w:val="both"/>
-        <w:rPr>
-          <w:rStyle w:val="Textoennegrita"/>
-          <w:sz w:val="24"/>
-        </w:rPr>
-      </w:pPr>
-      <w:r>
-        <w:rPr>
-          <w:rStyle w:val="Textoennegrita"/>
-          <w:sz w:val="24"/>
-        </w:rPr>
-        <w:t xml:space="preserve">Se seleccionó tipo de vinculación Estudiante y no se asignó </w:t>
-      </w:r>
-      <w:r>
-        <w:rPr>
-          <w:rStyle w:val="Textoennegrita"/>
-          <w:sz w:val="24"/>
-        </w:rPr>
-        <w:t>Promedio académico</w:t>
-      </w:r>
-      <w:r>
-        <w:rPr>
-          <w:rStyle w:val="Textoennegrita"/>
-          <w:sz w:val="24"/>
-        </w:rPr>
-        <w:t xml:space="preserve">: </w:t>
-      </w:r>
-      <w:r>
-        <w:rPr>
-          <w:rStyle w:val="Textoennegrita"/>
-          <w:b w:val="0"/>
-          <w:sz w:val="24"/>
-        </w:rPr>
-        <w:t xml:space="preserve">El sistema muestra un mensaje de </w:t>
-      </w:r>
-      <w:r>
-        <w:rPr>
-          <w:rStyle w:val="Textoennegrita"/>
-          <w:sz w:val="24"/>
-        </w:rPr>
-        <w:t>error</w:t>
-      </w:r>
-      <w:r>
-        <w:rPr>
-          <w:rStyle w:val="Textoennegrita"/>
-          <w:sz w:val="24"/>
-        </w:rPr>
-        <w:t xml:space="preserve"> </w:t>
-      </w:r>
-      <w:r>
-        <w:rPr>
-          <w:rStyle w:val="Textoennegrita"/>
-          <w:b w:val="0"/>
-          <w:sz w:val="24"/>
-        </w:rPr>
-        <w:t>con</w:t>
-      </w:r>
-      <w:r>
-        <w:rPr>
-          <w:rStyle w:val="Textoennegrita"/>
-          <w:b w:val="0"/>
-          <w:sz w:val="24"/>
-        </w:rPr>
-        <w:t xml:space="preserve"> el mensaje “Si eres estudiante, debes ingresar tu </w:t>
-      </w:r>
-      <w:r>
-        <w:rPr>
-          <w:rStyle w:val="Textoennegrita"/>
-          <w:b w:val="0"/>
-          <w:sz w:val="24"/>
-        </w:rPr>
-        <w:t>promedio académico</w:t>
-      </w:r>
-      <w:r>
-        <w:rPr>
-          <w:rStyle w:val="Textoennegrita"/>
-          <w:b w:val="0"/>
-          <w:sz w:val="24"/>
-        </w:rPr>
-        <w:t xml:space="preserve">”, y luego muestra la interfaz </w:t>
-      </w:r>
-      <w:r>
-        <w:rPr>
-          <w:rStyle w:val="Textoennegrita"/>
-          <w:sz w:val="24"/>
-        </w:rPr>
-        <w:t>Registra</w:t>
-      </w:r>
-      <w:r>
-        <w:rPr>
-          <w:rStyle w:val="Textoennegrita"/>
-          <w:sz w:val="24"/>
-        </w:rPr>
-        <w:t>r</w:t>
-      </w:r>
-      <w:r>
-        <w:rPr>
-          <w:rStyle w:val="Textoennegrita"/>
-          <w:sz w:val="24"/>
-        </w:rPr>
-        <w:t xml:space="preserve"> Usuario.</w:t>
-      </w:r>
-    </w:p>
-    <w:p>
-      <w:pPr>
-        <w:spacing w:line="360" w:lineRule="auto"/>
-        <w:ind w:left="1065"/>
-        <w:jc w:val="both"/>
-        <w:rPr>
-          <w:rStyle w:val="Textoennegrita"/>
-          <w:sz w:val="24"/>
-        </w:rPr>
-      </w:pPr>
-      <w:r>
-        <w:rPr>
-          <w:rStyle w:val="Textoennegrita"/>
-          <w:sz w:val="24"/>
-        </w:rPr>
-        <w:t xml:space="preserve">Se seleccionó tipo de vinculación Estudiante y no se asignó P.A.P.A: </w:t>
-      </w:r>
-      <w:r>
-        <w:rPr>
-          <w:rStyle w:val="Textoennegrita"/>
-          <w:b w:val="0"/>
-          <w:sz w:val="24"/>
-        </w:rPr>
-        <w:t xml:space="preserve">El sistema muestra un mensaje de </w:t>
-      </w:r>
-      <w:r>
-        <w:rPr>
-          <w:rStyle w:val="Textoennegrita"/>
-          <w:sz w:val="24"/>
-        </w:rPr>
-        <w:t>error</w:t>
-      </w:r>
-      <w:r>
-        <w:rPr>
-          <w:rStyle w:val="Textoennegrita"/>
-          <w:sz w:val="24"/>
-        </w:rPr>
-        <w:t xml:space="preserve"> </w:t>
-      </w:r>
-      <w:r>
-        <w:rPr>
-          <w:rStyle w:val="Textoennegrita"/>
-          <w:b w:val="0"/>
-          <w:sz w:val="24"/>
-        </w:rPr>
-        <w:t>con</w:t>
-      </w:r>
-      <w:r>
-        <w:rPr>
-          <w:rStyle w:val="Textoennegrita"/>
-          <w:b w:val="0"/>
-          <w:sz w:val="24"/>
-        </w:rPr>
-        <w:t xml:space="preserve"> el mensaje “Si eres estudiante, debes ingresar tu P.A.P.A”, y luego muestra la interfaz </w:t>
-      </w:r>
-      <w:r>
-        <w:rPr>
-          <w:rStyle w:val="Textoennegrita"/>
-          <w:sz w:val="24"/>
-        </w:rPr>
-        <w:t>Registra</w:t>
-      </w:r>
-      <w:r>
-        <w:rPr>
-          <w:rStyle w:val="Textoennegrita"/>
-          <w:sz w:val="24"/>
-        </w:rPr>
-        <w:t>r</w:t>
-      </w:r>
-      <w:r>
-        <w:rPr>
-          <w:rStyle w:val="Textoennegrita"/>
-          <w:sz w:val="24"/>
-        </w:rPr>
-        <w:t xml:space="preserve"> Usuario.</w:t>
-      </w:r>
-    </w:p>
-    <w:p>
-      <w:pPr>
-        <w:spacing w:line="360" w:lineRule="auto"/>
-        <w:ind w:left="1065"/>
-        <w:jc w:val="both"/>
-        <w:rPr>
-          <w:rStyle w:val="Textoennegrita"/>
-          <w:sz w:val="24"/>
-        </w:rPr>
-      </w:pPr>
-      <w:r>
-        <w:rPr>
-          <w:rStyle w:val="Textoennegrita"/>
-          <w:sz w:val="24"/>
-        </w:rPr>
-        <w:t xml:space="preserve">Se seleccionó tipo de vinculación Administrativo y no se asignó Cargo: </w:t>
-      </w:r>
-      <w:r>
-        <w:rPr>
-          <w:rStyle w:val="Textoennegrita"/>
-          <w:b w:val="0"/>
-          <w:sz w:val="24"/>
-        </w:rPr>
-        <w:t xml:space="preserve">El sistema muestra un mensaje de </w:t>
-      </w:r>
-      <w:r>
-        <w:rPr>
-          <w:rStyle w:val="Textoennegrita"/>
-          <w:sz w:val="24"/>
-        </w:rPr>
-        <w:t>error</w:t>
-      </w:r>
-      <w:r>
-        <w:rPr>
-          <w:rStyle w:val="Textoennegrita"/>
-          <w:sz w:val="24"/>
-        </w:rPr>
-        <w:t xml:space="preserve"> </w:t>
-      </w:r>
-      <w:r>
-        <w:rPr>
-          <w:rStyle w:val="Textoennegrita"/>
-          <w:b w:val="0"/>
-          <w:sz w:val="24"/>
-        </w:rPr>
-        <w:t>con</w:t>
-      </w:r>
-      <w:r>
-        <w:rPr>
-          <w:rStyle w:val="Textoennegrita"/>
-          <w:b w:val="0"/>
-          <w:sz w:val="24"/>
-        </w:rPr>
-        <w:t xml:space="preserve"> el mensaje “Si eres administrativo, debes ingresar tu cargo”, y luego muestra la interfaz </w:t>
-      </w:r>
-      <w:r>
-        <w:rPr>
-          <w:rStyle w:val="Textoennegrita"/>
-          <w:sz w:val="24"/>
-        </w:rPr>
-        <w:t>Registra</w:t>
-      </w:r>
-      <w:r>
-        <w:rPr>
-          <w:rStyle w:val="Textoennegrita"/>
-          <w:sz w:val="24"/>
-        </w:rPr>
-        <w:t>r</w:t>
-      </w:r>
-      <w:r>
-        <w:rPr>
-          <w:rStyle w:val="Textoennegrita"/>
-          <w:sz w:val="24"/>
-        </w:rPr>
-        <w:t xml:space="preserve"> Usuario.</w:t>
-      </w:r>
+          <w:sz w:val="20"/>
+        </w:rPr>
+      </w:pPr>
     </w:p>
     <w:p>
       <w:pPr>
@@ -3455,7 +3171,7 @@
           <w:rStyle w:val="Textoennegrita"/>
           <w:sz w:val="24"/>
         </w:rPr>
-        <w:t>Secuencia básica: [Acá va el texto]</w:t>
+        <w:t xml:space="preserve">Secuencia básica: </w:t>
       </w:r>
     </w:p>
     <w:p>
@@ -3468,6 +3184,8 @@
           <w:sz w:val="24"/>
         </w:rPr>
       </w:pPr>
+      <w:bookmarkStart w:id="1" w:name="_GoBack"/>
+      <w:bookmarkEnd w:id="1"/>
       <w:r>
         <w:rPr>
           <w:rStyle w:val="Textoennegrita"/>
@@ -3605,7 +3323,6 @@
           <w:rStyle w:val="Textoennegrita"/>
           <w:sz w:val="24"/>
         </w:rPr>
-        <w:lastRenderedPageBreak/>
         <w:t xml:space="preserve">Especificación del caso de uso: </w:t>
       </w:r>
       <w:r>
@@ -3813,6 +3530,7 @@
           <w:rStyle w:val="Textoennegrita"/>
           <w:sz w:val="24"/>
         </w:rPr>
+        <w:lastRenderedPageBreak/>
         <w:t>Secuencia básica: [Acá va el texto]</w:t>
       </w:r>
     </w:p>
@@ -3923,7 +3641,7 @@
             <w:noProof/>
             <w:lang w:val="es-ES"/>
           </w:rPr>
-          <w:t>8</w:t>
+          <w:t>4</w:t>
         </w:r>
         <w:r>
           <w:fldChar w:fldCharType="end"/>
@@ -4496,7 +4214,7 @@
     <w:lsdException w:name="Table Web 2" w:semiHidden="1" w:unhideWhenUsed="1"/>
     <w:lsdException w:name="Table Web 3" w:semiHidden="1" w:unhideWhenUsed="1"/>
     <w:lsdException w:name="Balloon Text" w:semiHidden="1" w:unhideWhenUsed="1"/>
-    <w:lsdException w:name="Table Grid" w:semiHidden="1" w:uiPriority="39" w:unhideWhenUsed="1"/>
+    <w:lsdException w:name="Table Grid" w:uiPriority="39"/>
     <w:lsdException w:name="Table Theme" w:semiHidden="1" w:unhideWhenUsed="1"/>
     <w:lsdException w:name="Placeholder Text" w:semiHidden="1"/>
     <w:lsdException w:name="No Spacing" w:uiPriority="1" w:qFormat="1"/>
@@ -5770,7 +5488,7 @@
 </file>
 
 <file path=customXml/itemProps1.xml><?xml version="1.0" encoding="utf-8"?>
-<ds:datastoreItem xmlns:ds="http://schemas.openxmlformats.org/officeDocument/2006/customXml" ds:itemID="{A3D216D7-46DE-4CD9-BFC2-103D17034C5F}">
+<ds:datastoreItem xmlns:ds="http://schemas.openxmlformats.org/officeDocument/2006/customXml" ds:itemID="{46E7C8BE-55CC-4451-8334-20BBDC210CCA}">
   <ds:schemaRefs>
     <ds:schemaRef ds:uri="http://schemas.openxmlformats.org/officeDocument/2006/bibliography"/>
   </ds:schemaRefs>

</xml_diff>

<commit_message>
Se añadieron las especificaciones de los casos de uso 4, 5, 6, faltan el 2 y el 3, y las interfaces de todos.
</commit_message>
<xml_diff>
--- a/Entregable 1.docx
+++ b/Entregable 1.docx
@@ -1,6 +1,6 @@
 
 <file path=word/document.xml><?xml version="1.0" encoding="utf-8"?>
-<w:document xmlns:wpc="http://schemas.microsoft.com/office/word/2010/wordprocessingCanvas" xmlns:cx="http://schemas.microsoft.com/office/drawing/2014/chartex" xmlns:cx1="http://schemas.microsoft.com/office/drawing/2015/9/8/chartex" xmlns:cx2="http://schemas.microsoft.com/office/drawing/2015/10/21/chartex" xmlns:cx3="http://schemas.microsoft.com/office/drawing/2016/5/9/chartex" xmlns:cx4="http://schemas.microsoft.com/office/drawing/2016/5/10/chartex" xmlns:cx5="http://schemas.microsoft.com/office/drawing/2016/5/11/chartex" xmlns:cx6="http://schemas.microsoft.com/office/drawing/2016/5/12/chartex" xmlns:cx7="http://schemas.microsoft.com/office/drawing/2016/5/13/chartex" xmlns:cx8="http://schemas.microsoft.com/office/drawing/2016/5/14/chartex" xmlns:mc="http://schemas.openxmlformats.org/markup-compatibility/2006" xmlns:aink="http://schemas.microsoft.com/office/drawing/2016/ink" xmlns:am3d="http://schemas.microsoft.com/office/drawing/2017/model3d" xmlns:o="urn:schemas-microsoft-com:office:office" xmlns:r="http://schemas.openxmlformats.org/officeDocument/2006/relationships" xmlns:m="http://schemas.openxmlformats.org/officeDocument/2006/math" xmlns:v="urn:schemas-microsoft-com:vml" xmlns:wp14="http://schemas.microsoft.com/office/word/2010/wordprocessingDrawing" xmlns:wp="http://schemas.openxmlformats.org/drawingml/2006/wordprocessingDrawing" xmlns:w10="urn:schemas-microsoft-com:office:word" xmlns:w="http://schemas.openxmlformats.org/wordprocessingml/2006/main" xmlns:w14="http://schemas.microsoft.com/office/word/2010/wordml" xmlns:w15="http://schemas.microsoft.com/office/word/2012/wordml" xmlns:w16cid="http://schemas.microsoft.com/office/word/2016/wordml/cid" xmlns:w16se="http://schemas.microsoft.com/office/word/2015/wordml/symex" xmlns:wpg="http://schemas.microsoft.com/office/word/2010/wordprocessingGroup" xmlns:wpi="http://schemas.microsoft.com/office/word/2010/wordprocessingInk" xmlns:wne="http://schemas.microsoft.com/office/word/2006/wordml" xmlns:wps="http://schemas.microsoft.com/office/word/2010/wordprocessingShape" mc:Ignorable="w14 w15 w16se w16cid wp14">
+<w:document xmlns:wpc="http://schemas.microsoft.com/office/word/2010/wordprocessingCanvas" xmlns:cx="http://schemas.microsoft.com/office/drawing/2014/chartex" xmlns:mc="http://schemas.openxmlformats.org/markup-compatibility/2006" xmlns:o="urn:schemas-microsoft-com:office:office" xmlns:r="http://schemas.openxmlformats.org/officeDocument/2006/relationships" xmlns:m="http://schemas.openxmlformats.org/officeDocument/2006/math" xmlns:v="urn:schemas-microsoft-com:vml" xmlns:wp14="http://schemas.microsoft.com/office/word/2010/wordprocessingDrawing" xmlns:wp="http://schemas.openxmlformats.org/drawingml/2006/wordprocessingDrawing" xmlns:w10="urn:schemas-microsoft-com:office:word" xmlns:w="http://schemas.openxmlformats.org/wordprocessingml/2006/main" xmlns:w14="http://schemas.microsoft.com/office/word/2010/wordml" xmlns:w15="http://schemas.microsoft.com/office/word/2012/wordml" xmlns:w16se="http://schemas.microsoft.com/office/word/2015/wordml/symex" xmlns:wpg="http://schemas.microsoft.com/office/word/2010/wordprocessingGroup" xmlns:wpi="http://schemas.microsoft.com/office/word/2010/wordprocessingInk" xmlns:wne="http://schemas.microsoft.com/office/word/2006/wordml" xmlns:wps="http://schemas.microsoft.com/office/word/2010/wordprocessingShape" mc:Ignorable="w14 w15 w16se wp14">
   <w:background w:color="FFFFFF"/>
   <w:body>
     <w:p>
@@ -40,6 +40,7 @@
             <w:r>
               <w:rPr>
                 <w:noProof/>
+                <w:lang w:eastAsia="ja-JP"/>
               </w:rPr>
               <w:drawing>
                 <wp:inline distT="0" distB="0" distL="114300" distR="114300">
@@ -195,6 +196,7 @@
             <w:r>
               <w:rPr>
                 <w:noProof/>
+                <w:lang w:eastAsia="ja-JP"/>
               </w:rPr>
               <w:drawing>
                 <wp:inline distT="0" distB="0" distL="114300" distR="114300">
@@ -257,19 +259,8 @@
           <w:sz w:val="56"/>
           <w:szCs w:val="56"/>
         </w:rPr>
-        <w:t xml:space="preserve"> </w:t>
-      </w:r>
-      <w:proofErr w:type="spellStart"/>
-      <w:r>
-        <w:rPr>
-          <w:rFonts w:ascii="Tahoma" w:eastAsia="Tahoma" w:hAnsi="Tahoma" w:cs="Tahoma"/>
-          <w:b/>
-          <w:sz w:val="56"/>
-          <w:szCs w:val="56"/>
-        </w:rPr>
-        <w:t>LinkedUN</w:t>
-      </w:r>
-      <w:proofErr w:type="spellEnd"/>
+        <w:t xml:space="preserve"> LinkedUN</w:t>
+      </w:r>
     </w:p>
     <w:p>
       <w:pPr>
@@ -351,42 +342,22 @@
           <w:sz w:val="40"/>
           <w:szCs w:val="40"/>
         </w:rPr>
-        <w:t xml:space="preserve">José Francisco Miguel Díaz </w:t>
-      </w:r>
-      <w:proofErr w:type="spellStart"/>
+        <w:t>José Francisco Miguel Díaz Díaz</w:t>
+      </w:r>
+    </w:p>
+    <w:p>
+      <w:pPr>
+        <w:spacing w:line="240" w:lineRule="auto"/>
+        <w:jc w:val="center"/>
+      </w:pPr>
       <w:r>
         <w:rPr>
           <w:rFonts w:ascii="Tahoma" w:eastAsia="Tahoma" w:hAnsi="Tahoma" w:cs="Tahoma"/>
           <w:sz w:val="40"/>
           <w:szCs w:val="40"/>
         </w:rPr>
-        <w:t>Díaz</w:t>
-      </w:r>
-      <w:proofErr w:type="spellEnd"/>
-    </w:p>
-    <w:p>
-      <w:pPr>
-        <w:spacing w:line="240" w:lineRule="auto"/>
-        <w:jc w:val="center"/>
-      </w:pPr>
-      <w:r>
-        <w:rPr>
-          <w:rFonts w:ascii="Tahoma" w:eastAsia="Tahoma" w:hAnsi="Tahoma" w:cs="Tahoma"/>
-          <w:sz w:val="40"/>
-          <w:szCs w:val="40"/>
-        </w:rPr>
-        <w:t xml:space="preserve">Juan Esteban López </w:t>
-      </w:r>
-      <w:proofErr w:type="spellStart"/>
-      <w:r>
-        <w:rPr>
-          <w:rFonts w:ascii="Tahoma" w:eastAsia="Tahoma" w:hAnsi="Tahoma" w:cs="Tahoma"/>
-          <w:sz w:val="40"/>
-          <w:szCs w:val="40"/>
-        </w:rPr>
-        <w:t>López</w:t>
-      </w:r>
-      <w:proofErr w:type="spellEnd"/>
+        <w:t>Juan Esteban López López</w:t>
+      </w:r>
     </w:p>
     <w:p>
       <w:pPr>
@@ -507,12 +478,12 @@
       <w:sdtContent>
         <w:p>
           <w:pPr>
-            <w:pStyle w:val="TtuloTDC"/>
+            <w:pStyle w:val="TOCHeading"/>
           </w:pPr>
         </w:p>
         <w:p>
           <w:pPr>
-            <w:pStyle w:val="TDC1"/>
+            <w:pStyle w:val="TOC1"/>
           </w:pPr>
           <w:r>
             <w:rPr>
@@ -530,7 +501,7 @@
         </w:p>
         <w:p>
           <w:pPr>
-            <w:pStyle w:val="TDC2"/>
+            <w:pStyle w:val="TOC2"/>
             <w:numPr>
               <w:ilvl w:val="0"/>
               <w:numId w:val="3"/>
@@ -551,7 +522,7 @@
         </w:p>
         <w:p>
           <w:pPr>
-            <w:pStyle w:val="TDC3"/>
+            <w:pStyle w:val="TOC3"/>
             <w:numPr>
               <w:ilvl w:val="0"/>
               <w:numId w:val="3"/>
@@ -569,7 +540,7 @@
         </w:p>
         <w:p>
           <w:pPr>
-            <w:pStyle w:val="TDC3"/>
+            <w:pStyle w:val="TOC3"/>
             <w:numPr>
               <w:ilvl w:val="0"/>
               <w:numId w:val="3"/>
@@ -587,7 +558,7 @@
         </w:p>
         <w:p>
           <w:pPr>
-            <w:pStyle w:val="TDC3"/>
+            <w:pStyle w:val="TOC3"/>
             <w:numPr>
               <w:ilvl w:val="0"/>
               <w:numId w:val="3"/>
@@ -602,7 +573,7 @@
         </w:p>
         <w:p>
           <w:pPr>
-            <w:pStyle w:val="TDC3"/>
+            <w:pStyle w:val="TOC3"/>
             <w:numPr>
               <w:ilvl w:val="0"/>
               <w:numId w:val="3"/>
@@ -617,7 +588,7 @@
         </w:p>
         <w:p>
           <w:pPr>
-            <w:pStyle w:val="TDC3"/>
+            <w:pStyle w:val="TOC3"/>
             <w:ind w:hanging="567"/>
           </w:pPr>
           <w:r>
@@ -629,7 +600,7 @@
         </w:p>
         <w:p>
           <w:pPr>
-            <w:pStyle w:val="TDC3"/>
+            <w:pStyle w:val="TOC3"/>
             <w:ind w:hanging="567"/>
           </w:pPr>
           <w:r>
@@ -641,7 +612,7 @@
         </w:p>
         <w:p>
           <w:pPr>
-            <w:pStyle w:val="TDC3"/>
+            <w:pStyle w:val="TOC3"/>
             <w:ind w:hanging="567"/>
           </w:pPr>
           <w:r>
@@ -653,7 +624,7 @@
         </w:p>
         <w:p>
           <w:pPr>
-            <w:pStyle w:val="TDC3"/>
+            <w:pStyle w:val="TOC3"/>
             <w:ind w:hanging="567"/>
           </w:pPr>
           <w:r>
@@ -665,7 +636,7 @@
         </w:p>
         <w:p>
           <w:pPr>
-            <w:pStyle w:val="TDC3"/>
+            <w:pStyle w:val="TOC3"/>
             <w:ind w:hanging="567"/>
           </w:pPr>
           <w:r>
@@ -677,7 +648,7 @@
         </w:p>
         <w:p>
           <w:pPr>
-            <w:pStyle w:val="TDC3"/>
+            <w:pStyle w:val="TOC3"/>
             <w:ind w:hanging="567"/>
           </w:pPr>
           <w:r>
@@ -700,7 +671,7 @@
     </w:p>
     <w:p>
       <w:pPr>
-        <w:pStyle w:val="Ttulo3"/>
+        <w:pStyle w:val="Heading3"/>
         <w:jc w:val="center"/>
         <w:rPr>
           <w:rFonts w:ascii="Tahoma" w:hAnsi="Tahoma" w:cs="Tahoma"/>
@@ -734,13 +705,13 @@
         <w:ind w:left="425"/>
         <w:contextualSpacing/>
         <w:rPr>
-          <w:rStyle w:val="Textoennegrita"/>
-          <w:sz w:val="24"/>
-        </w:rPr>
-      </w:pPr>
-      <w:r>
-        <w:rPr>
-          <w:rStyle w:val="Textoennegrita"/>
+          <w:rStyle w:val="Strong"/>
+          <w:sz w:val="24"/>
+        </w:rPr>
+      </w:pPr>
+      <w:r>
+        <w:rPr>
+          <w:rStyle w:val="Strong"/>
           <w:sz w:val="24"/>
         </w:rPr>
         <w:t>MODELO VERBAL DEFINITIVO</w:t>
@@ -794,23 +765,7 @@
           <w:rFonts w:asciiTheme="majorHAnsi" w:hAnsiTheme="majorHAnsi" w:cs="Arial"/>
           <w:sz w:val="22"/>
         </w:rPr>
-        <w:t xml:space="preserve">Para entrar a </w:t>
-      </w:r>
-      <w:proofErr w:type="spellStart"/>
-      <w:r>
-        <w:rPr>
-          <w:rFonts w:asciiTheme="majorHAnsi" w:hAnsiTheme="majorHAnsi" w:cs="Arial"/>
-          <w:sz w:val="22"/>
-        </w:rPr>
-        <w:t>LinkedUN</w:t>
-      </w:r>
-      <w:proofErr w:type="spellEnd"/>
-      <w:r>
-        <w:rPr>
-          <w:rFonts w:asciiTheme="majorHAnsi" w:hAnsiTheme="majorHAnsi" w:cs="Arial"/>
-          <w:sz w:val="22"/>
-        </w:rPr>
-        <w:t xml:space="preserve">, un usuario debe iniciar sesión con su correo institucional y contraseña. Una vez adentro del sistema puede: si es un contratante, publicar una convocatoria. Si es administrativo, validar una convocatoria. Si es Estudiante, buscar convocatorias que le interesen y postularse a las convocatorias existentes (siempre y cuando no esté actualmente contratado en otra convocatoria). </w:t>
+        <w:t xml:space="preserve">Para entrar a LinkedUN, un usuario debe iniciar sesión con su correo institucional y contraseña. Una vez adentro del sistema puede: si es un contratante, publicar una convocatoria. Si es administrativo, validar una convocatoria. Si es Estudiante, buscar convocatorias que le interesen y postularse a las convocatorias existentes (siempre y cuando no esté actualmente contratado en otra convocatoria). </w:t>
       </w:r>
     </w:p>
     <w:p>
@@ -921,13 +876,13 @@
         <w:ind w:left="425"/>
         <w:contextualSpacing/>
         <w:rPr>
-          <w:rStyle w:val="Textoennegrita"/>
-          <w:sz w:val="24"/>
-        </w:rPr>
-      </w:pPr>
-      <w:r>
-        <w:rPr>
-          <w:rStyle w:val="Textoennegrita"/>
+          <w:rStyle w:val="Strong"/>
+          <w:sz w:val="24"/>
+        </w:rPr>
+      </w:pPr>
+      <w:r>
+        <w:rPr>
+          <w:rStyle w:val="Strong"/>
           <w:sz w:val="24"/>
         </w:rPr>
         <w:lastRenderedPageBreak/>
@@ -940,13 +895,14 @@
         <w:ind w:left="785"/>
         <w:contextualSpacing/>
         <w:rPr>
-          <w:rStyle w:val="Textoennegrita"/>
+          <w:rStyle w:val="Strong"/>
           <w:sz w:val="24"/>
         </w:rPr>
       </w:pPr>
       <w:r>
         <w:rPr>
           <w:noProof/>
+          <w:lang w:eastAsia="ja-JP"/>
         </w:rPr>
         <w:drawing>
           <wp:inline distT="0" distB="0" distL="0" distR="0" wp14:anchorId="6034EA6C" wp14:editId="36C5E3EF">
@@ -991,7 +947,7 @@
         <w:ind w:left="785"/>
         <w:contextualSpacing/>
         <w:rPr>
-          <w:rStyle w:val="Textoennegrita"/>
+          <w:rStyle w:val="Strong"/>
           <w:sz w:val="24"/>
         </w:rPr>
       </w:pPr>
@@ -1002,7 +958,7 @@
         <w:ind w:left="785"/>
         <w:contextualSpacing/>
         <w:rPr>
-          <w:rStyle w:val="Textoennegrita"/>
+          <w:rStyle w:val="Strong"/>
           <w:sz w:val="24"/>
         </w:rPr>
       </w:pPr>
@@ -1013,7 +969,7 @@
         <w:ind w:left="785"/>
         <w:contextualSpacing/>
         <w:rPr>
-          <w:rStyle w:val="Textoennegrita"/>
+          <w:rStyle w:val="Strong"/>
           <w:sz w:val="24"/>
         </w:rPr>
       </w:pPr>
@@ -1024,7 +980,7 @@
         <w:ind w:left="785"/>
         <w:contextualSpacing/>
         <w:rPr>
-          <w:rStyle w:val="Textoennegrita"/>
+          <w:rStyle w:val="Strong"/>
           <w:sz w:val="24"/>
         </w:rPr>
       </w:pPr>
@@ -1040,13 +996,13 @@
         <w:contextualSpacing/>
         <w:jc w:val="both"/>
         <w:rPr>
-          <w:rStyle w:val="Textoennegrita"/>
-          <w:sz w:val="24"/>
-        </w:rPr>
-      </w:pPr>
-      <w:r>
-        <w:rPr>
-          <w:rStyle w:val="Textoennegrita"/>
+          <w:rStyle w:val="Strong"/>
+          <w:sz w:val="24"/>
+        </w:rPr>
+      </w:pPr>
+      <w:r>
+        <w:rPr>
+          <w:rStyle w:val="Strong"/>
           <w:sz w:val="24"/>
         </w:rPr>
         <w:lastRenderedPageBreak/>
@@ -1060,13 +1016,14 @@
         <w:contextualSpacing/>
         <w:jc w:val="both"/>
         <w:rPr>
-          <w:rStyle w:val="Textoennegrita"/>
+          <w:rStyle w:val="Strong"/>
           <w:sz w:val="24"/>
         </w:rPr>
       </w:pPr>
       <w:r>
         <w:rPr>
           <w:noProof/>
+          <w:lang w:eastAsia="ja-JP"/>
         </w:rPr>
         <w:drawing>
           <wp:inline distT="0" distB="0" distL="0" distR="0" wp14:anchorId="3DFB1CCE" wp14:editId="698A4F71">
@@ -1106,7 +1063,7 @@
       </w:r>
       <w:r>
         <w:rPr>
-          <w:rStyle w:val="Textoennegrita"/>
+          <w:rStyle w:val="Strong"/>
           <w:sz w:val="24"/>
         </w:rPr>
         <w:t xml:space="preserve"> </w:t>
@@ -1119,7 +1076,7 @@
         <w:contextualSpacing/>
         <w:jc w:val="both"/>
         <w:rPr>
-          <w:rStyle w:val="Textoennegrita"/>
+          <w:rStyle w:val="Strong"/>
           <w:sz w:val="24"/>
         </w:rPr>
       </w:pPr>
@@ -1135,13 +1092,13 @@
         <w:contextualSpacing/>
         <w:jc w:val="both"/>
         <w:rPr>
-          <w:rStyle w:val="Textoennegrita"/>
-          <w:sz w:val="24"/>
-        </w:rPr>
-      </w:pPr>
-      <w:r>
-        <w:rPr>
-          <w:rStyle w:val="Textoennegrita"/>
+          <w:rStyle w:val="Strong"/>
+          <w:sz w:val="24"/>
+        </w:rPr>
+      </w:pPr>
+      <w:r>
+        <w:rPr>
+          <w:rStyle w:val="Strong"/>
           <w:sz w:val="24"/>
         </w:rPr>
         <w:t xml:space="preserve">DIAGRAMA DE PAQUETES DE LOS CASOS DE USO </w:t>
@@ -1154,7 +1111,7 @@
         <w:contextualSpacing/>
         <w:jc w:val="both"/>
         <w:rPr>
-          <w:rStyle w:val="Textoennegrita"/>
+          <w:rStyle w:val="Strong"/>
           <w:sz w:val="24"/>
         </w:rPr>
       </w:pPr>
@@ -1170,20 +1127,20 @@
         <w:contextualSpacing/>
         <w:jc w:val="both"/>
         <w:rPr>
-          <w:rStyle w:val="Textoennegrita"/>
-          <w:sz w:val="24"/>
-        </w:rPr>
-      </w:pPr>
-      <w:r>
-        <w:rPr>
-          <w:rStyle w:val="Textoennegrita"/>
+          <w:rStyle w:val="Strong"/>
+          <w:sz w:val="24"/>
+        </w:rPr>
+      </w:pPr>
+      <w:r>
+        <w:rPr>
+          <w:rStyle w:val="Strong"/>
           <w:sz w:val="24"/>
         </w:rPr>
         <w:t xml:space="preserve">ESPECIFICACIONES DE LOS CASOS DE USO A NIVEL DE DISEÑO. (PAQUETE </w:t>
       </w:r>
       <w:r>
         <w:rPr>
-          <w:rStyle w:val="Textoennegrita"/>
+          <w:rStyle w:val="Strong"/>
           <w:sz w:val="24"/>
         </w:rPr>
         <w:t>ESTUDIANTE)</w:t>
@@ -1200,55 +1157,55 @@
         <w:contextualSpacing/>
         <w:jc w:val="both"/>
         <w:rPr>
-          <w:rStyle w:val="Textoennegrita"/>
-          <w:sz w:val="24"/>
-        </w:rPr>
-      </w:pPr>
-      <w:r>
-        <w:rPr>
-          <w:rStyle w:val="Textoennegrita"/>
+          <w:rStyle w:val="Strong"/>
+          <w:sz w:val="24"/>
+        </w:rPr>
+      </w:pPr>
+      <w:r>
+        <w:rPr>
+          <w:rStyle w:val="Strong"/>
           <w:sz w:val="24"/>
         </w:rPr>
         <w:t>Especificación del caso</w:t>
       </w:r>
       <w:r>
         <w:rPr>
-          <w:rStyle w:val="Textoennegrita"/>
+          <w:rStyle w:val="Strong"/>
           <w:sz w:val="24"/>
         </w:rPr>
         <w:t xml:space="preserve">: </w:t>
       </w:r>
       <w:r>
         <w:rPr>
-          <w:rStyle w:val="Textoennegrita"/>
+          <w:rStyle w:val="Strong"/>
           <w:sz w:val="24"/>
         </w:rPr>
         <w:t xml:space="preserve">CU1. </w:t>
       </w:r>
       <w:r>
         <w:rPr>
-          <w:rStyle w:val="Textoennegrita"/>
+          <w:rStyle w:val="Strong"/>
           <w:sz w:val="24"/>
         </w:rPr>
         <w:t>Registra</w:t>
       </w:r>
       <w:r>
         <w:rPr>
-          <w:rStyle w:val="Textoennegrita"/>
+          <w:rStyle w:val="Strong"/>
           <w:sz w:val="24"/>
         </w:rPr>
         <w:t>r</w:t>
       </w:r>
       <w:r>
         <w:rPr>
-          <w:rStyle w:val="Textoennegrita"/>
+          <w:rStyle w:val="Strong"/>
           <w:sz w:val="24"/>
         </w:rPr>
         <w:t xml:space="preserve"> usuario</w:t>
       </w:r>
       <w:r>
         <w:rPr>
-          <w:rStyle w:val="Textoennegrita"/>
+          <w:rStyle w:val="Strong"/>
           <w:sz w:val="24"/>
         </w:rPr>
         <w:t xml:space="preserve"> </w:t>
@@ -1260,13 +1217,13 @@
         <w:ind w:left="1065"/>
         <w:jc w:val="both"/>
         <w:rPr>
-          <w:rStyle w:val="Textoennegrita"/>
-          <w:sz w:val="24"/>
-        </w:rPr>
-      </w:pPr>
-      <w:r>
-        <w:rPr>
-          <w:rStyle w:val="Textoennegrita"/>
+          <w:rStyle w:val="Strong"/>
+          <w:sz w:val="24"/>
+        </w:rPr>
+      </w:pPr>
+      <w:r>
+        <w:rPr>
+          <w:rStyle w:val="Strong"/>
           <w:sz w:val="24"/>
         </w:rPr>
         <w:t>Secuencia básica:</w:t>
@@ -1278,13 +1235,13 @@
         <w:ind w:left="1065"/>
         <w:jc w:val="both"/>
         <w:rPr>
-          <w:rStyle w:val="Textoennegrita"/>
-          <w:sz w:val="20"/>
-        </w:rPr>
-      </w:pPr>
-      <w:r>
-        <w:rPr>
-          <w:rStyle w:val="Textoennegrita"/>
+          <w:rStyle w:val="Strong"/>
+          <w:sz w:val="20"/>
+        </w:rPr>
+      </w:pPr>
+      <w:r>
+        <w:rPr>
+          <w:rStyle w:val="Strong"/>
           <w:b w:val="0"/>
           <w:sz w:val="20"/>
         </w:rPr>
@@ -1292,14 +1249,14 @@
       </w:r>
       <w:r>
         <w:rPr>
-          <w:rStyle w:val="Textoennegrita"/>
+          <w:rStyle w:val="Strong"/>
           <w:sz w:val="20"/>
         </w:rPr>
         <w:t xml:space="preserve">Registrar Usuario, </w:t>
       </w:r>
       <w:r>
         <w:rPr>
-          <w:rStyle w:val="Textoennegrita"/>
+          <w:rStyle w:val="Strong"/>
           <w:b w:val="0"/>
           <w:sz w:val="20"/>
         </w:rPr>
@@ -1307,21 +1264,21 @@
       </w:r>
       <w:r>
         <w:rPr>
-          <w:rStyle w:val="Textoennegrita"/>
+          <w:rStyle w:val="Strong"/>
           <w:sz w:val="20"/>
         </w:rPr>
         <w:t>I</w:t>
       </w:r>
       <w:r>
         <w:rPr>
-          <w:rStyle w:val="Textoennegrita"/>
+          <w:rStyle w:val="Strong"/>
           <w:sz w:val="20"/>
         </w:rPr>
         <w:t xml:space="preserve">dentificación, </w:t>
       </w:r>
       <w:r>
         <w:rPr>
-          <w:rStyle w:val="Textoennegrita"/>
+          <w:rStyle w:val="Strong"/>
           <w:b w:val="0"/>
           <w:sz w:val="20"/>
         </w:rPr>
@@ -1329,7 +1286,7 @@
       </w:r>
       <w:r>
         <w:rPr>
-          <w:rStyle w:val="Textoennegrita"/>
+          <w:rStyle w:val="Strong"/>
           <w:b w:val="0"/>
           <w:sz w:val="20"/>
         </w:rPr>
@@ -1337,7 +1294,7 @@
       </w:r>
       <w:r>
         <w:rPr>
-          <w:rStyle w:val="Textoennegrita"/>
+          <w:rStyle w:val="Strong"/>
           <w:b w:val="0"/>
           <w:sz w:val="20"/>
         </w:rPr>
@@ -1345,21 +1302,21 @@
       </w:r>
       <w:r>
         <w:rPr>
-          <w:rStyle w:val="Textoennegrita"/>
+          <w:rStyle w:val="Strong"/>
           <w:sz w:val="20"/>
         </w:rPr>
         <w:t>P</w:t>
       </w:r>
       <w:r>
         <w:rPr>
-          <w:rStyle w:val="Textoennegrita"/>
+          <w:rStyle w:val="Strong"/>
           <w:sz w:val="20"/>
         </w:rPr>
         <w:t xml:space="preserve">rimer nombre, </w:t>
       </w:r>
       <w:r>
         <w:rPr>
-          <w:rStyle w:val="Textoennegrita"/>
+          <w:rStyle w:val="Strong"/>
           <w:b w:val="0"/>
           <w:sz w:val="20"/>
         </w:rPr>
@@ -1367,7 +1324,7 @@
       </w:r>
       <w:r>
         <w:rPr>
-          <w:rStyle w:val="Textoennegrita"/>
+          <w:rStyle w:val="Strong"/>
           <w:b w:val="0"/>
           <w:sz w:val="20"/>
         </w:rPr>
@@ -1375,7 +1332,7 @@
       </w:r>
       <w:r>
         <w:rPr>
-          <w:rStyle w:val="Textoennegrita"/>
+          <w:rStyle w:val="Strong"/>
           <w:b w:val="0"/>
           <w:sz w:val="20"/>
         </w:rPr>
@@ -1383,21 +1340,21 @@
       </w:r>
       <w:r>
         <w:rPr>
-          <w:rStyle w:val="Textoennegrita"/>
+          <w:rStyle w:val="Strong"/>
           <w:sz w:val="20"/>
         </w:rPr>
         <w:t>S</w:t>
       </w:r>
       <w:r>
         <w:rPr>
-          <w:rStyle w:val="Textoennegrita"/>
+          <w:rStyle w:val="Strong"/>
           <w:sz w:val="20"/>
         </w:rPr>
         <w:t xml:space="preserve">egundo nombre, </w:t>
       </w:r>
       <w:r>
         <w:rPr>
-          <w:rStyle w:val="Textoennegrita"/>
+          <w:rStyle w:val="Strong"/>
           <w:b w:val="0"/>
           <w:sz w:val="20"/>
         </w:rPr>
@@ -1405,7 +1362,7 @@
       </w:r>
       <w:r>
         <w:rPr>
-          <w:rStyle w:val="Textoennegrita"/>
+          <w:rStyle w:val="Strong"/>
           <w:b w:val="0"/>
           <w:sz w:val="20"/>
         </w:rPr>
@@ -1413,7 +1370,7 @@
       </w:r>
       <w:r>
         <w:rPr>
-          <w:rStyle w:val="Textoennegrita"/>
+          <w:rStyle w:val="Strong"/>
           <w:b w:val="0"/>
           <w:sz w:val="20"/>
         </w:rPr>
@@ -1421,21 +1378,21 @@
       </w:r>
       <w:r>
         <w:rPr>
-          <w:rStyle w:val="Textoennegrita"/>
+          <w:rStyle w:val="Strong"/>
           <w:sz w:val="20"/>
         </w:rPr>
         <w:t>P</w:t>
       </w:r>
       <w:r>
         <w:rPr>
-          <w:rStyle w:val="Textoennegrita"/>
+          <w:rStyle w:val="Strong"/>
           <w:sz w:val="20"/>
         </w:rPr>
         <w:t xml:space="preserve">rimer apellido, </w:t>
       </w:r>
       <w:r>
         <w:rPr>
-          <w:rStyle w:val="Textoennegrita"/>
+          <w:rStyle w:val="Strong"/>
           <w:b w:val="0"/>
           <w:sz w:val="20"/>
         </w:rPr>
@@ -1443,7 +1400,7 @@
       </w:r>
       <w:r>
         <w:rPr>
-          <w:rStyle w:val="Textoennegrita"/>
+          <w:rStyle w:val="Strong"/>
           <w:b w:val="0"/>
           <w:sz w:val="20"/>
         </w:rPr>
@@ -1451,7 +1408,7 @@
       </w:r>
       <w:r>
         <w:rPr>
-          <w:rStyle w:val="Textoennegrita"/>
+          <w:rStyle w:val="Strong"/>
           <w:b w:val="0"/>
           <w:sz w:val="20"/>
         </w:rPr>
@@ -1459,21 +1416,21 @@
       </w:r>
       <w:r>
         <w:rPr>
-          <w:rStyle w:val="Textoennegrita"/>
+          <w:rStyle w:val="Strong"/>
           <w:sz w:val="20"/>
         </w:rPr>
         <w:t>S</w:t>
       </w:r>
       <w:r>
         <w:rPr>
-          <w:rStyle w:val="Textoennegrita"/>
+          <w:rStyle w:val="Strong"/>
           <w:sz w:val="20"/>
         </w:rPr>
         <w:t xml:space="preserve">egundo apellido, </w:t>
       </w:r>
       <w:r>
         <w:rPr>
-          <w:rStyle w:val="Textoennegrita"/>
+          <w:rStyle w:val="Strong"/>
           <w:b w:val="0"/>
           <w:sz w:val="20"/>
         </w:rPr>
@@ -1481,7 +1438,7 @@
       </w:r>
       <w:r>
         <w:rPr>
-          <w:rStyle w:val="Textoennegrita"/>
+          <w:rStyle w:val="Strong"/>
           <w:b w:val="0"/>
           <w:sz w:val="20"/>
         </w:rPr>
@@ -1489,7 +1446,7 @@
       </w:r>
       <w:r>
         <w:rPr>
-          <w:rStyle w:val="Textoennegrita"/>
+          <w:rStyle w:val="Strong"/>
           <w:b w:val="0"/>
           <w:sz w:val="20"/>
         </w:rPr>
@@ -1497,28 +1454,28 @@
       </w:r>
       <w:r>
         <w:rPr>
-          <w:rStyle w:val="Textoennegrita"/>
+          <w:rStyle w:val="Strong"/>
           <w:sz w:val="20"/>
         </w:rPr>
         <w:t>C</w:t>
       </w:r>
       <w:r>
         <w:rPr>
-          <w:rStyle w:val="Textoennegrita"/>
+          <w:rStyle w:val="Strong"/>
           <w:sz w:val="20"/>
         </w:rPr>
         <w:t>orreo institucional,</w:t>
       </w:r>
       <w:r>
         <w:rPr>
-          <w:rStyle w:val="Textoennegrita"/>
+          <w:rStyle w:val="Strong"/>
           <w:sz w:val="20"/>
         </w:rPr>
         <w:t xml:space="preserve"> </w:t>
       </w:r>
       <w:r>
         <w:rPr>
-          <w:rStyle w:val="Textoennegrita"/>
+          <w:rStyle w:val="Strong"/>
           <w:b w:val="0"/>
           <w:sz w:val="20"/>
         </w:rPr>
@@ -1526,14 +1483,14 @@
       </w:r>
       <w:r>
         <w:rPr>
-          <w:rStyle w:val="Textoennegrita"/>
+          <w:rStyle w:val="Strong"/>
           <w:sz w:val="20"/>
         </w:rPr>
         <w:t xml:space="preserve">selecciona </w:t>
       </w:r>
       <w:r>
         <w:rPr>
-          <w:rStyle w:val="Textoennegrita"/>
+          <w:rStyle w:val="Strong"/>
           <w:b w:val="0"/>
           <w:sz w:val="20"/>
         </w:rPr>
@@ -1541,49 +1498,49 @@
       </w:r>
       <w:r>
         <w:rPr>
-          <w:rStyle w:val="Textoennegrita"/>
+          <w:rStyle w:val="Strong"/>
           <w:sz w:val="20"/>
         </w:rPr>
         <w:t>E</w:t>
       </w:r>
       <w:r>
         <w:rPr>
-          <w:rStyle w:val="Textoennegrita"/>
+          <w:rStyle w:val="Strong"/>
           <w:sz w:val="20"/>
         </w:rPr>
         <w:t xml:space="preserve">studiante, </w:t>
       </w:r>
       <w:r>
         <w:rPr>
-          <w:rStyle w:val="Textoennegrita"/>
+          <w:rStyle w:val="Strong"/>
           <w:sz w:val="20"/>
         </w:rPr>
         <w:t>P</w:t>
       </w:r>
       <w:r>
         <w:rPr>
-          <w:rStyle w:val="Textoennegrita"/>
+          <w:rStyle w:val="Strong"/>
           <w:sz w:val="20"/>
         </w:rPr>
         <w:t xml:space="preserve">rofesor o </w:t>
       </w:r>
       <w:r>
         <w:rPr>
-          <w:rStyle w:val="Textoennegrita"/>
+          <w:rStyle w:val="Strong"/>
           <w:sz w:val="20"/>
         </w:rPr>
         <w:t>A</w:t>
       </w:r>
       <w:r>
         <w:rPr>
-          <w:rStyle w:val="Textoennegrita"/>
+          <w:rStyle w:val="Strong"/>
           <w:sz w:val="20"/>
         </w:rPr>
         <w:t xml:space="preserve">dministrativo, </w:t>
       </w:r>
       <w:r>
         <w:rPr>
-          <w:rStyle w:val="Textoennegrita"/>
+          <w:rStyle w:val="Strong"/>
           <w:b w:val="0"/>
           <w:sz w:val="20"/>
         </w:rPr>
@@ -1591,7 +1548,7 @@
       </w:r>
       <w:r>
         <w:rPr>
-          <w:rStyle w:val="Textoennegrita"/>
+          <w:rStyle w:val="Strong"/>
           <w:b w:val="0"/>
           <w:sz w:val="20"/>
         </w:rPr>
@@ -1599,7 +1556,7 @@
       </w:r>
       <w:r>
         <w:rPr>
-          <w:rStyle w:val="Textoennegrita"/>
+          <w:rStyle w:val="Strong"/>
           <w:b w:val="0"/>
           <w:sz w:val="20"/>
         </w:rPr>
@@ -1607,21 +1564,21 @@
       </w:r>
       <w:r>
         <w:rPr>
-          <w:rStyle w:val="Textoennegrita"/>
+          <w:rStyle w:val="Strong"/>
           <w:sz w:val="20"/>
         </w:rPr>
         <w:t>F</w:t>
       </w:r>
       <w:r>
         <w:rPr>
-          <w:rStyle w:val="Textoennegrita"/>
+          <w:rStyle w:val="Strong"/>
           <w:sz w:val="20"/>
         </w:rPr>
         <w:t xml:space="preserve">echa de nacimiento, </w:t>
       </w:r>
       <w:r>
         <w:rPr>
-          <w:rStyle w:val="Textoennegrita"/>
+          <w:rStyle w:val="Strong"/>
           <w:b w:val="0"/>
           <w:sz w:val="20"/>
         </w:rPr>
@@ -1629,7 +1586,7 @@
       </w:r>
       <w:r>
         <w:rPr>
-          <w:rStyle w:val="Textoennegrita"/>
+          <w:rStyle w:val="Strong"/>
           <w:b w:val="0"/>
           <w:sz w:val="20"/>
         </w:rPr>
@@ -1638,7 +1595,7 @@
       </w:r>
       <w:r>
         <w:rPr>
-          <w:rStyle w:val="Textoennegrita"/>
+          <w:rStyle w:val="Strong"/>
           <w:b w:val="0"/>
           <w:sz w:val="20"/>
         </w:rPr>
@@ -1646,7 +1603,7 @@
       </w:r>
       <w:r>
         <w:rPr>
-          <w:rStyle w:val="Textoennegrita"/>
+          <w:rStyle w:val="Strong"/>
           <w:b w:val="0"/>
           <w:sz w:val="20"/>
         </w:rPr>
@@ -1654,21 +1611,21 @@
       </w:r>
       <w:r>
         <w:rPr>
-          <w:rStyle w:val="Textoennegrita"/>
+          <w:rStyle w:val="Strong"/>
           <w:sz w:val="20"/>
         </w:rPr>
         <w:t>C</w:t>
       </w:r>
       <w:r>
         <w:rPr>
-          <w:rStyle w:val="Textoennegrita"/>
+          <w:rStyle w:val="Strong"/>
           <w:sz w:val="20"/>
         </w:rPr>
         <w:t xml:space="preserve">elular, </w:t>
       </w:r>
       <w:r>
         <w:rPr>
-          <w:rStyle w:val="Textoennegrita"/>
+          <w:rStyle w:val="Strong"/>
           <w:b w:val="0"/>
           <w:sz w:val="20"/>
         </w:rPr>
@@ -1676,7 +1633,7 @@
       </w:r>
       <w:r>
         <w:rPr>
-          <w:rStyle w:val="Textoennegrita"/>
+          <w:rStyle w:val="Strong"/>
           <w:b w:val="0"/>
           <w:sz w:val="20"/>
         </w:rPr>
@@ -1684,7 +1641,7 @@
       </w:r>
       <w:r>
         <w:rPr>
-          <w:rStyle w:val="Textoennegrita"/>
+          <w:rStyle w:val="Strong"/>
           <w:b w:val="0"/>
           <w:sz w:val="20"/>
         </w:rPr>
@@ -1692,21 +1649,21 @@
       </w:r>
       <w:r>
         <w:rPr>
-          <w:rStyle w:val="Textoennegrita"/>
+          <w:rStyle w:val="Strong"/>
           <w:sz w:val="20"/>
         </w:rPr>
         <w:t>C</w:t>
       </w:r>
       <w:r>
         <w:rPr>
-          <w:rStyle w:val="Textoennegrita"/>
+          <w:rStyle w:val="Strong"/>
           <w:sz w:val="20"/>
         </w:rPr>
         <w:t xml:space="preserve">ontraseña, </w:t>
       </w:r>
       <w:r>
         <w:rPr>
-          <w:rStyle w:val="Textoennegrita"/>
+          <w:rStyle w:val="Strong"/>
           <w:b w:val="0"/>
           <w:sz w:val="20"/>
         </w:rPr>
@@ -1714,7 +1671,7 @@
       </w:r>
       <w:r>
         <w:rPr>
-          <w:rStyle w:val="Textoennegrita"/>
+          <w:rStyle w:val="Strong"/>
           <w:b w:val="0"/>
           <w:sz w:val="20"/>
         </w:rPr>
@@ -1722,7 +1679,7 @@
       </w:r>
       <w:r>
         <w:rPr>
-          <w:rStyle w:val="Textoennegrita"/>
+          <w:rStyle w:val="Strong"/>
           <w:b w:val="0"/>
           <w:sz w:val="20"/>
         </w:rPr>
@@ -1730,14 +1687,14 @@
       </w:r>
       <w:r>
         <w:rPr>
-          <w:rStyle w:val="Textoennegrita"/>
+          <w:rStyle w:val="Strong"/>
           <w:sz w:val="20"/>
         </w:rPr>
         <w:t>C</w:t>
       </w:r>
       <w:r>
         <w:rPr>
-          <w:rStyle w:val="Textoennegrita"/>
+          <w:rStyle w:val="Strong"/>
           <w:sz w:val="20"/>
         </w:rPr>
         <w:t xml:space="preserve">onfirmar contraseña. </w:t>
@@ -1749,34 +1706,34 @@
         <w:ind w:left="1065"/>
         <w:jc w:val="both"/>
         <w:rPr>
-          <w:rStyle w:val="Textoennegrita"/>
-          <w:sz w:val="20"/>
-        </w:rPr>
-      </w:pPr>
-      <w:r>
-        <w:rPr>
-          <w:rStyle w:val="Textoennegrita"/>
+          <w:rStyle w:val="Strong"/>
+          <w:sz w:val="20"/>
+        </w:rPr>
+      </w:pPr>
+      <w:r>
+        <w:rPr>
+          <w:rStyle w:val="Strong"/>
           <w:sz w:val="20"/>
         </w:rPr>
         <w:t xml:space="preserve">Si el usuario es </w:t>
       </w:r>
       <w:r>
         <w:rPr>
-          <w:rStyle w:val="Textoennegrita"/>
+          <w:rStyle w:val="Strong"/>
           <w:sz w:val="20"/>
         </w:rPr>
         <w:t>E</w:t>
       </w:r>
       <w:r>
         <w:rPr>
-          <w:rStyle w:val="Textoennegrita"/>
+          <w:rStyle w:val="Strong"/>
           <w:sz w:val="20"/>
         </w:rPr>
         <w:t xml:space="preserve">studiante, </w:t>
       </w:r>
       <w:r>
         <w:rPr>
-          <w:rStyle w:val="Textoennegrita"/>
+          <w:rStyle w:val="Strong"/>
           <w:b w:val="0"/>
           <w:sz w:val="20"/>
         </w:rPr>
@@ -1784,7 +1741,7 @@
       </w:r>
       <w:r>
         <w:rPr>
-          <w:rStyle w:val="Textoennegrita"/>
+          <w:rStyle w:val="Strong"/>
           <w:b w:val="0"/>
           <w:sz w:val="20"/>
         </w:rPr>
@@ -1792,7 +1749,7 @@
       </w:r>
       <w:r>
         <w:rPr>
-          <w:rStyle w:val="Textoennegrita"/>
+          <w:rStyle w:val="Strong"/>
           <w:b w:val="0"/>
           <w:sz w:val="20"/>
         </w:rPr>
@@ -1800,21 +1757,21 @@
       </w:r>
       <w:r>
         <w:rPr>
-          <w:rStyle w:val="Textoennegrita"/>
+          <w:rStyle w:val="Strong"/>
           <w:sz w:val="20"/>
         </w:rPr>
         <w:t>D</w:t>
       </w:r>
       <w:r>
         <w:rPr>
-          <w:rStyle w:val="Textoennegrita"/>
+          <w:rStyle w:val="Strong"/>
           <w:sz w:val="20"/>
         </w:rPr>
         <w:t>isponibilidad horaria</w:t>
       </w:r>
       <w:r>
         <w:rPr>
-          <w:rStyle w:val="Textoennegrita"/>
+          <w:rStyle w:val="Strong"/>
           <w:b w:val="0"/>
           <w:sz w:val="20"/>
         </w:rPr>
@@ -1822,7 +1779,7 @@
       </w:r>
       <w:r>
         <w:rPr>
-          <w:rStyle w:val="Textoennegrita"/>
+          <w:rStyle w:val="Strong"/>
           <w:b w:val="0"/>
           <w:sz w:val="20"/>
         </w:rPr>
@@ -1830,7 +1787,7 @@
       </w:r>
       <w:r>
         <w:rPr>
-          <w:rStyle w:val="Textoennegrita"/>
+          <w:rStyle w:val="Strong"/>
           <w:b w:val="0"/>
           <w:sz w:val="20"/>
         </w:rPr>
@@ -1838,14 +1795,14 @@
       </w:r>
       <w:r>
         <w:rPr>
-          <w:rStyle w:val="Textoennegrita"/>
+          <w:rStyle w:val="Strong"/>
           <w:sz w:val="20"/>
         </w:rPr>
         <w:t xml:space="preserve"> </w:t>
       </w:r>
       <w:r>
         <w:rPr>
-          <w:rStyle w:val="Textoennegrita"/>
+          <w:rStyle w:val="Strong"/>
           <w:b w:val="0"/>
           <w:sz w:val="20"/>
         </w:rPr>
@@ -1853,21 +1810,21 @@
       </w:r>
       <w:r>
         <w:rPr>
-          <w:rStyle w:val="Textoennegrita"/>
+          <w:rStyle w:val="Strong"/>
           <w:sz w:val="20"/>
         </w:rPr>
         <w:t>P</w:t>
       </w:r>
       <w:r>
         <w:rPr>
-          <w:rStyle w:val="Textoennegrita"/>
+          <w:rStyle w:val="Strong"/>
           <w:sz w:val="20"/>
         </w:rPr>
         <w:t>orcentaje de avance,</w:t>
       </w:r>
       <w:r>
         <w:rPr>
-          <w:rStyle w:val="Textoennegrita"/>
+          <w:rStyle w:val="Strong"/>
           <w:b w:val="0"/>
           <w:sz w:val="20"/>
         </w:rPr>
@@ -1875,7 +1832,7 @@
       </w:r>
       <w:r>
         <w:rPr>
-          <w:rStyle w:val="Textoennegrita"/>
+          <w:rStyle w:val="Strong"/>
           <w:b w:val="0"/>
           <w:sz w:val="20"/>
         </w:rPr>
@@ -1883,7 +1840,7 @@
       </w:r>
       <w:r>
         <w:rPr>
-          <w:rStyle w:val="Textoennegrita"/>
+          <w:rStyle w:val="Strong"/>
           <w:b w:val="0"/>
           <w:sz w:val="20"/>
         </w:rPr>
@@ -1891,14 +1848,14 @@
       </w:r>
       <w:r>
         <w:rPr>
-          <w:rStyle w:val="Textoennegrita"/>
+          <w:rStyle w:val="Strong"/>
           <w:sz w:val="20"/>
         </w:rPr>
         <w:t xml:space="preserve"> </w:t>
       </w:r>
       <w:r>
         <w:rPr>
-          <w:rStyle w:val="Textoennegrita"/>
+          <w:rStyle w:val="Strong"/>
           <w:b w:val="0"/>
           <w:sz w:val="20"/>
         </w:rPr>
@@ -1906,21 +1863,21 @@
       </w:r>
       <w:r>
         <w:rPr>
-          <w:rStyle w:val="Textoennegrita"/>
+          <w:rStyle w:val="Strong"/>
           <w:sz w:val="20"/>
         </w:rPr>
         <w:t>P</w:t>
       </w:r>
       <w:r>
         <w:rPr>
-          <w:rStyle w:val="Textoennegrita"/>
+          <w:rStyle w:val="Strong"/>
           <w:sz w:val="20"/>
         </w:rPr>
         <w:t xml:space="preserve">romedio académico, </w:t>
       </w:r>
       <w:r>
         <w:rPr>
-          <w:rStyle w:val="Textoennegrita"/>
+          <w:rStyle w:val="Strong"/>
           <w:b w:val="0"/>
           <w:sz w:val="20"/>
         </w:rPr>
@@ -1928,7 +1885,7 @@
       </w:r>
       <w:r>
         <w:rPr>
-          <w:rStyle w:val="Textoennegrita"/>
+          <w:rStyle w:val="Strong"/>
           <w:b w:val="0"/>
           <w:sz w:val="20"/>
         </w:rPr>
@@ -1936,7 +1893,7 @@
       </w:r>
       <w:r>
         <w:rPr>
-          <w:rStyle w:val="Textoennegrita"/>
+          <w:rStyle w:val="Strong"/>
           <w:b w:val="0"/>
           <w:sz w:val="20"/>
         </w:rPr>
@@ -1944,14 +1901,14 @@
       </w:r>
       <w:r>
         <w:rPr>
-          <w:rStyle w:val="Textoennegrita"/>
+          <w:rStyle w:val="Strong"/>
           <w:sz w:val="20"/>
         </w:rPr>
         <w:t xml:space="preserve"> </w:t>
       </w:r>
       <w:r>
         <w:rPr>
-          <w:rStyle w:val="Textoennegrita"/>
+          <w:rStyle w:val="Strong"/>
           <w:b w:val="0"/>
           <w:sz w:val="20"/>
         </w:rPr>
@@ -1959,7 +1916,7 @@
       </w:r>
       <w:r>
         <w:rPr>
-          <w:rStyle w:val="Textoennegrita"/>
+          <w:rStyle w:val="Strong"/>
           <w:sz w:val="20"/>
         </w:rPr>
         <w:t>P.A.P.A.</w:t>
@@ -1971,35 +1928,35 @@
         <w:ind w:left="1065"/>
         <w:jc w:val="both"/>
         <w:rPr>
-          <w:rStyle w:val="Textoennegrita"/>
-          <w:b w:val="0"/>
-          <w:sz w:val="20"/>
-        </w:rPr>
-      </w:pPr>
-      <w:r>
-        <w:rPr>
-          <w:rStyle w:val="Textoennegrita"/>
+          <w:rStyle w:val="Strong"/>
+          <w:b w:val="0"/>
+          <w:sz w:val="20"/>
+        </w:rPr>
+      </w:pPr>
+      <w:r>
+        <w:rPr>
+          <w:rStyle w:val="Strong"/>
           <w:sz w:val="20"/>
         </w:rPr>
         <w:t xml:space="preserve">Si el usuario es </w:t>
       </w:r>
       <w:r>
         <w:rPr>
-          <w:rStyle w:val="Textoennegrita"/>
+          <w:rStyle w:val="Strong"/>
           <w:sz w:val="20"/>
         </w:rPr>
         <w:t>A</w:t>
       </w:r>
       <w:r>
         <w:rPr>
-          <w:rStyle w:val="Textoennegrita"/>
+          <w:rStyle w:val="Strong"/>
           <w:sz w:val="20"/>
         </w:rPr>
         <w:t xml:space="preserve">dministrativo, </w:t>
       </w:r>
       <w:r>
         <w:rPr>
-          <w:rStyle w:val="Textoennegrita"/>
+          <w:rStyle w:val="Strong"/>
           <w:b w:val="0"/>
           <w:sz w:val="20"/>
         </w:rPr>
@@ -2007,7 +1964,7 @@
       </w:r>
       <w:r>
         <w:rPr>
-          <w:rStyle w:val="Textoennegrita"/>
+          <w:rStyle w:val="Strong"/>
           <w:b w:val="0"/>
           <w:sz w:val="20"/>
         </w:rPr>
@@ -2015,7 +1972,7 @@
       </w:r>
       <w:r>
         <w:rPr>
-          <w:rStyle w:val="Textoennegrita"/>
+          <w:rStyle w:val="Strong"/>
           <w:b w:val="0"/>
           <w:sz w:val="20"/>
         </w:rPr>
@@ -2023,28 +1980,28 @@
       </w:r>
       <w:r>
         <w:rPr>
-          <w:rStyle w:val="Textoennegrita"/>
+          <w:rStyle w:val="Strong"/>
           <w:sz w:val="20"/>
         </w:rPr>
         <w:t xml:space="preserve"> </w:t>
       </w:r>
       <w:r>
         <w:rPr>
-          <w:rStyle w:val="Textoennegrita"/>
+          <w:rStyle w:val="Strong"/>
           <w:sz w:val="20"/>
         </w:rPr>
         <w:t>C</w:t>
       </w:r>
       <w:r>
         <w:rPr>
-          <w:rStyle w:val="Textoennegrita"/>
+          <w:rStyle w:val="Strong"/>
           <w:sz w:val="20"/>
         </w:rPr>
         <w:t>argo.</w:t>
       </w:r>
       <w:r>
         <w:rPr>
-          <w:rStyle w:val="Textoennegrita"/>
+          <w:rStyle w:val="Strong"/>
           <w:b w:val="0"/>
           <w:sz w:val="20"/>
         </w:rPr>
@@ -2057,7 +2014,7 @@
         <w:ind w:left="1065"/>
         <w:jc w:val="both"/>
         <w:rPr>
-          <w:rStyle w:val="Textoennegrita"/>
+          <w:rStyle w:val="Strong"/>
           <w:b w:val="0"/>
           <w:sz w:val="20"/>
         </w:rPr>
@@ -2069,13 +2026,13 @@
         <w:ind w:left="1065"/>
         <w:jc w:val="both"/>
         <w:rPr>
-          <w:rStyle w:val="Textoennegrita"/>
-          <w:sz w:val="24"/>
-        </w:rPr>
-      </w:pPr>
-      <w:r>
-        <w:rPr>
-          <w:rStyle w:val="Textoennegrita"/>
+          <w:rStyle w:val="Strong"/>
+          <w:sz w:val="24"/>
+        </w:rPr>
+      </w:pPr>
+      <w:r>
+        <w:rPr>
+          <w:rStyle w:val="Strong"/>
           <w:sz w:val="24"/>
         </w:rPr>
         <w:t xml:space="preserve">Secuencia alternativa: </w:t>
@@ -2087,20 +2044,20 @@
         <w:ind w:left="1065"/>
         <w:jc w:val="both"/>
         <w:rPr>
-          <w:rStyle w:val="Textoennegrita"/>
-          <w:sz w:val="20"/>
-        </w:rPr>
-      </w:pPr>
-      <w:r>
-        <w:rPr>
-          <w:rStyle w:val="Textoennegrita"/>
+          <w:rStyle w:val="Strong"/>
+          <w:sz w:val="20"/>
+        </w:rPr>
+      </w:pPr>
+      <w:r>
+        <w:rPr>
+          <w:rStyle w:val="Strong"/>
           <w:sz w:val="20"/>
         </w:rPr>
         <w:t xml:space="preserve">No se asignó Identificación: </w:t>
       </w:r>
       <w:r>
         <w:rPr>
-          <w:rStyle w:val="Textoennegrita"/>
+          <w:rStyle w:val="Strong"/>
           <w:b w:val="0"/>
           <w:sz w:val="20"/>
         </w:rPr>
@@ -2108,14 +2065,14 @@
       </w:r>
       <w:r>
         <w:rPr>
-          <w:rStyle w:val="Textoennegrita"/>
+          <w:rStyle w:val="Strong"/>
           <w:sz w:val="20"/>
         </w:rPr>
         <w:t xml:space="preserve">error </w:t>
       </w:r>
       <w:r>
         <w:rPr>
-          <w:rStyle w:val="Textoennegrita"/>
+          <w:rStyle w:val="Strong"/>
           <w:b w:val="0"/>
           <w:sz w:val="20"/>
         </w:rPr>
@@ -2123,21 +2080,21 @@
       </w:r>
       <w:r>
         <w:rPr>
-          <w:rStyle w:val="Textoennegrita"/>
+          <w:rStyle w:val="Strong"/>
           <w:sz w:val="20"/>
         </w:rPr>
         <w:t>Registra</w:t>
       </w:r>
       <w:r>
         <w:rPr>
-          <w:rStyle w:val="Textoennegrita"/>
+          <w:rStyle w:val="Strong"/>
           <w:sz w:val="20"/>
         </w:rPr>
         <w:t>r</w:t>
       </w:r>
       <w:r>
         <w:rPr>
-          <w:rStyle w:val="Textoennegrita"/>
+          <w:rStyle w:val="Strong"/>
           <w:sz w:val="20"/>
         </w:rPr>
         <w:t xml:space="preserve"> Usuario.</w:t>
@@ -2149,20 +2106,20 @@
         <w:ind w:left="1065"/>
         <w:jc w:val="both"/>
         <w:rPr>
-          <w:rStyle w:val="Textoennegrita"/>
-          <w:sz w:val="20"/>
-        </w:rPr>
-      </w:pPr>
-      <w:r>
-        <w:rPr>
-          <w:rStyle w:val="Textoennegrita"/>
+          <w:rStyle w:val="Strong"/>
+          <w:sz w:val="20"/>
+        </w:rPr>
+      </w:pPr>
+      <w:r>
+        <w:rPr>
+          <w:rStyle w:val="Strong"/>
           <w:sz w:val="20"/>
         </w:rPr>
         <w:t xml:space="preserve">No se asignó Primer nombre: </w:t>
       </w:r>
       <w:r>
         <w:rPr>
-          <w:rStyle w:val="Textoennegrita"/>
+          <w:rStyle w:val="Strong"/>
           <w:b w:val="0"/>
           <w:sz w:val="20"/>
         </w:rPr>
@@ -2170,14 +2127,14 @@
       </w:r>
       <w:r>
         <w:rPr>
-          <w:rStyle w:val="Textoennegrita"/>
+          <w:rStyle w:val="Strong"/>
           <w:sz w:val="20"/>
         </w:rPr>
         <w:t xml:space="preserve">error </w:t>
       </w:r>
       <w:r>
         <w:rPr>
-          <w:rStyle w:val="Textoennegrita"/>
+          <w:rStyle w:val="Strong"/>
           <w:b w:val="0"/>
           <w:sz w:val="20"/>
         </w:rPr>
@@ -2185,21 +2142,21 @@
       </w:r>
       <w:r>
         <w:rPr>
-          <w:rStyle w:val="Textoennegrita"/>
+          <w:rStyle w:val="Strong"/>
           <w:sz w:val="20"/>
         </w:rPr>
         <w:t>Registra</w:t>
       </w:r>
       <w:r>
         <w:rPr>
-          <w:rStyle w:val="Textoennegrita"/>
+          <w:rStyle w:val="Strong"/>
           <w:sz w:val="20"/>
         </w:rPr>
         <w:t>r</w:t>
       </w:r>
       <w:r>
         <w:rPr>
-          <w:rStyle w:val="Textoennegrita"/>
+          <w:rStyle w:val="Strong"/>
           <w:sz w:val="20"/>
         </w:rPr>
         <w:t xml:space="preserve"> Usuario.</w:t>
@@ -2211,20 +2168,20 @@
         <w:ind w:left="1065"/>
         <w:jc w:val="both"/>
         <w:rPr>
-          <w:rStyle w:val="Textoennegrita"/>
-          <w:sz w:val="20"/>
-        </w:rPr>
-      </w:pPr>
-      <w:r>
-        <w:rPr>
-          <w:rStyle w:val="Textoennegrita"/>
+          <w:rStyle w:val="Strong"/>
+          <w:sz w:val="20"/>
+        </w:rPr>
+      </w:pPr>
+      <w:r>
+        <w:rPr>
+          <w:rStyle w:val="Strong"/>
           <w:sz w:val="20"/>
         </w:rPr>
         <w:t xml:space="preserve">No se asignó Primer apellido: </w:t>
       </w:r>
       <w:r>
         <w:rPr>
-          <w:rStyle w:val="Textoennegrita"/>
+          <w:rStyle w:val="Strong"/>
           <w:b w:val="0"/>
           <w:sz w:val="20"/>
         </w:rPr>
@@ -2232,14 +2189,14 @@
       </w:r>
       <w:r>
         <w:rPr>
-          <w:rStyle w:val="Textoennegrita"/>
+          <w:rStyle w:val="Strong"/>
           <w:sz w:val="20"/>
         </w:rPr>
         <w:t xml:space="preserve">error </w:t>
       </w:r>
       <w:r>
         <w:rPr>
-          <w:rStyle w:val="Textoennegrita"/>
+          <w:rStyle w:val="Strong"/>
           <w:b w:val="0"/>
           <w:sz w:val="20"/>
         </w:rPr>
@@ -2247,21 +2204,21 @@
       </w:r>
       <w:r>
         <w:rPr>
-          <w:rStyle w:val="Textoennegrita"/>
+          <w:rStyle w:val="Strong"/>
           <w:sz w:val="20"/>
         </w:rPr>
         <w:t>Registra</w:t>
       </w:r>
       <w:r>
         <w:rPr>
-          <w:rStyle w:val="Textoennegrita"/>
+          <w:rStyle w:val="Strong"/>
           <w:sz w:val="20"/>
         </w:rPr>
         <w:t>r</w:t>
       </w:r>
       <w:r>
         <w:rPr>
-          <w:rStyle w:val="Textoennegrita"/>
+          <w:rStyle w:val="Strong"/>
           <w:sz w:val="20"/>
         </w:rPr>
         <w:t xml:space="preserve"> Usuario.</w:t>
@@ -2273,20 +2230,20 @@
         <w:ind w:left="1065"/>
         <w:jc w:val="both"/>
         <w:rPr>
-          <w:rStyle w:val="Textoennegrita"/>
-          <w:sz w:val="20"/>
-        </w:rPr>
-      </w:pPr>
-      <w:r>
-        <w:rPr>
-          <w:rStyle w:val="Textoennegrita"/>
+          <w:rStyle w:val="Strong"/>
+          <w:sz w:val="20"/>
+        </w:rPr>
+      </w:pPr>
+      <w:r>
+        <w:rPr>
+          <w:rStyle w:val="Strong"/>
           <w:sz w:val="20"/>
         </w:rPr>
         <w:t xml:space="preserve">No se asignó Correo Institucional: </w:t>
       </w:r>
       <w:r>
         <w:rPr>
-          <w:rStyle w:val="Textoennegrita"/>
+          <w:rStyle w:val="Strong"/>
           <w:b w:val="0"/>
           <w:sz w:val="20"/>
         </w:rPr>
@@ -2294,14 +2251,14 @@
       </w:r>
       <w:r>
         <w:rPr>
-          <w:rStyle w:val="Textoennegrita"/>
+          <w:rStyle w:val="Strong"/>
           <w:sz w:val="20"/>
         </w:rPr>
         <w:t xml:space="preserve">error </w:t>
       </w:r>
       <w:r>
         <w:rPr>
-          <w:rStyle w:val="Textoennegrita"/>
+          <w:rStyle w:val="Strong"/>
           <w:b w:val="0"/>
           <w:sz w:val="20"/>
         </w:rPr>
@@ -2309,21 +2266,21 @@
       </w:r>
       <w:r>
         <w:rPr>
-          <w:rStyle w:val="Textoennegrita"/>
+          <w:rStyle w:val="Strong"/>
           <w:sz w:val="20"/>
         </w:rPr>
         <w:t>Registra</w:t>
       </w:r>
       <w:r>
         <w:rPr>
-          <w:rStyle w:val="Textoennegrita"/>
+          <w:rStyle w:val="Strong"/>
           <w:sz w:val="20"/>
         </w:rPr>
         <w:t>r</w:t>
       </w:r>
       <w:r>
         <w:rPr>
-          <w:rStyle w:val="Textoennegrita"/>
+          <w:rStyle w:val="Strong"/>
           <w:sz w:val="20"/>
         </w:rPr>
         <w:t xml:space="preserve"> Usuario.</w:t>
@@ -2335,20 +2292,20 @@
         <w:ind w:left="1065"/>
         <w:jc w:val="both"/>
         <w:rPr>
-          <w:rStyle w:val="Textoennegrita"/>
-          <w:sz w:val="20"/>
-        </w:rPr>
-      </w:pPr>
-      <w:r>
-        <w:rPr>
-          <w:rStyle w:val="Textoennegrita"/>
+          <w:rStyle w:val="Strong"/>
+          <w:sz w:val="20"/>
+        </w:rPr>
+      </w:pPr>
+      <w:r>
+        <w:rPr>
+          <w:rStyle w:val="Strong"/>
           <w:sz w:val="20"/>
         </w:rPr>
         <w:t xml:space="preserve">Se asignó un Correo no válido: </w:t>
       </w:r>
       <w:r>
         <w:rPr>
-          <w:rStyle w:val="Textoennegrita"/>
+          <w:rStyle w:val="Strong"/>
           <w:b w:val="0"/>
           <w:sz w:val="20"/>
         </w:rPr>
@@ -2356,14 +2313,14 @@
       </w:r>
       <w:r>
         <w:rPr>
-          <w:rStyle w:val="Textoennegrita"/>
+          <w:rStyle w:val="Strong"/>
           <w:sz w:val="20"/>
         </w:rPr>
         <w:t xml:space="preserve">error </w:t>
       </w:r>
       <w:r>
         <w:rPr>
-          <w:rStyle w:val="Textoennegrita"/>
+          <w:rStyle w:val="Strong"/>
           <w:b w:val="0"/>
           <w:sz w:val="20"/>
         </w:rPr>
@@ -2371,21 +2328,21 @@
       </w:r>
       <w:r>
         <w:rPr>
-          <w:rStyle w:val="Textoennegrita"/>
+          <w:rStyle w:val="Strong"/>
           <w:sz w:val="20"/>
         </w:rPr>
         <w:t>Registra</w:t>
       </w:r>
       <w:r>
         <w:rPr>
-          <w:rStyle w:val="Textoennegrita"/>
+          <w:rStyle w:val="Strong"/>
           <w:sz w:val="20"/>
         </w:rPr>
         <w:t>r</w:t>
       </w:r>
       <w:r>
         <w:rPr>
-          <w:rStyle w:val="Textoennegrita"/>
+          <w:rStyle w:val="Strong"/>
           <w:sz w:val="20"/>
         </w:rPr>
         <w:t xml:space="preserve"> Usuario.</w:t>
@@ -2397,20 +2354,20 @@
         <w:ind w:left="1065"/>
         <w:jc w:val="both"/>
         <w:rPr>
-          <w:rStyle w:val="Textoennegrita"/>
-          <w:sz w:val="20"/>
-        </w:rPr>
-      </w:pPr>
-      <w:r>
-        <w:rPr>
-          <w:rStyle w:val="Textoennegrita"/>
+          <w:rStyle w:val="Strong"/>
+          <w:sz w:val="20"/>
+        </w:rPr>
+      </w:pPr>
+      <w:r>
+        <w:rPr>
+          <w:rStyle w:val="Strong"/>
           <w:sz w:val="20"/>
         </w:rPr>
         <w:t xml:space="preserve">No se seleccionó tipo de vinculación: </w:t>
       </w:r>
       <w:r>
         <w:rPr>
-          <w:rStyle w:val="Textoennegrita"/>
+          <w:rStyle w:val="Strong"/>
           <w:b w:val="0"/>
           <w:sz w:val="20"/>
         </w:rPr>
@@ -2418,14 +2375,14 @@
       </w:r>
       <w:r>
         <w:rPr>
-          <w:rStyle w:val="Textoennegrita"/>
+          <w:rStyle w:val="Strong"/>
           <w:sz w:val="20"/>
         </w:rPr>
         <w:t xml:space="preserve">error </w:t>
       </w:r>
       <w:r>
         <w:rPr>
-          <w:rStyle w:val="Textoennegrita"/>
+          <w:rStyle w:val="Strong"/>
           <w:b w:val="0"/>
           <w:sz w:val="20"/>
         </w:rPr>
@@ -2433,7 +2390,7 @@
       </w:r>
       <w:r>
         <w:rPr>
-          <w:rStyle w:val="Textoennegrita"/>
+          <w:rStyle w:val="Strong"/>
           <w:b w:val="0"/>
           <w:sz w:val="20"/>
         </w:rPr>
@@ -2441,7 +2398,7 @@
       </w:r>
       <w:r>
         <w:rPr>
-          <w:rStyle w:val="Textoennegrita"/>
+          <w:rStyle w:val="Strong"/>
           <w:b w:val="0"/>
           <w:sz w:val="20"/>
         </w:rPr>
@@ -2449,21 +2406,21 @@
       </w:r>
       <w:r>
         <w:rPr>
-          <w:rStyle w:val="Textoennegrita"/>
+          <w:rStyle w:val="Strong"/>
           <w:sz w:val="20"/>
         </w:rPr>
         <w:t>Registra</w:t>
       </w:r>
       <w:r>
         <w:rPr>
-          <w:rStyle w:val="Textoennegrita"/>
+          <w:rStyle w:val="Strong"/>
           <w:sz w:val="20"/>
         </w:rPr>
         <w:t>r</w:t>
       </w:r>
       <w:r>
         <w:rPr>
-          <w:rStyle w:val="Textoennegrita"/>
+          <w:rStyle w:val="Strong"/>
           <w:sz w:val="20"/>
         </w:rPr>
         <w:t xml:space="preserve"> Usuario.</w:t>
@@ -2475,20 +2432,20 @@
         <w:ind w:left="1065"/>
         <w:jc w:val="both"/>
         <w:rPr>
-          <w:rStyle w:val="Textoennegrita"/>
-          <w:sz w:val="20"/>
-        </w:rPr>
-      </w:pPr>
-      <w:r>
-        <w:rPr>
-          <w:rStyle w:val="Textoennegrita"/>
+          <w:rStyle w:val="Strong"/>
+          <w:sz w:val="20"/>
+        </w:rPr>
+      </w:pPr>
+      <w:r>
+        <w:rPr>
+          <w:rStyle w:val="Strong"/>
           <w:sz w:val="20"/>
         </w:rPr>
         <w:t xml:space="preserve">No se asignó Fecha de nacimiento: </w:t>
       </w:r>
       <w:r>
         <w:rPr>
-          <w:rStyle w:val="Textoennegrita"/>
+          <w:rStyle w:val="Strong"/>
           <w:b w:val="0"/>
           <w:sz w:val="20"/>
         </w:rPr>
@@ -2496,14 +2453,14 @@
       </w:r>
       <w:r>
         <w:rPr>
-          <w:rStyle w:val="Textoennegrita"/>
+          <w:rStyle w:val="Strong"/>
           <w:sz w:val="20"/>
         </w:rPr>
         <w:t xml:space="preserve">error </w:t>
       </w:r>
       <w:r>
         <w:rPr>
-          <w:rStyle w:val="Textoennegrita"/>
+          <w:rStyle w:val="Strong"/>
           <w:b w:val="0"/>
           <w:sz w:val="20"/>
         </w:rPr>
@@ -2511,21 +2468,21 @@
       </w:r>
       <w:r>
         <w:rPr>
-          <w:rStyle w:val="Textoennegrita"/>
+          <w:rStyle w:val="Strong"/>
           <w:sz w:val="20"/>
         </w:rPr>
         <w:t>Registra</w:t>
       </w:r>
       <w:r>
         <w:rPr>
-          <w:rStyle w:val="Textoennegrita"/>
+          <w:rStyle w:val="Strong"/>
           <w:sz w:val="20"/>
         </w:rPr>
         <w:t>r</w:t>
       </w:r>
       <w:r>
         <w:rPr>
-          <w:rStyle w:val="Textoennegrita"/>
+          <w:rStyle w:val="Strong"/>
           <w:sz w:val="20"/>
         </w:rPr>
         <w:t xml:space="preserve"> Usuario.</w:t>
@@ -2537,20 +2494,20 @@
         <w:ind w:left="1065"/>
         <w:jc w:val="both"/>
         <w:rPr>
-          <w:rStyle w:val="Textoennegrita"/>
-          <w:sz w:val="20"/>
-        </w:rPr>
-      </w:pPr>
-      <w:r>
-        <w:rPr>
-          <w:rStyle w:val="Textoennegrita"/>
+          <w:rStyle w:val="Strong"/>
+          <w:sz w:val="20"/>
+        </w:rPr>
+      </w:pPr>
+      <w:r>
+        <w:rPr>
+          <w:rStyle w:val="Strong"/>
           <w:sz w:val="20"/>
         </w:rPr>
         <w:t xml:space="preserve">Se asignó un celular no válido: </w:t>
       </w:r>
       <w:r>
         <w:rPr>
-          <w:rStyle w:val="Textoennegrita"/>
+          <w:rStyle w:val="Strong"/>
           <w:b w:val="0"/>
           <w:sz w:val="20"/>
         </w:rPr>
@@ -2558,14 +2515,14 @@
       </w:r>
       <w:r>
         <w:rPr>
-          <w:rStyle w:val="Textoennegrita"/>
+          <w:rStyle w:val="Strong"/>
           <w:sz w:val="20"/>
         </w:rPr>
         <w:t xml:space="preserve">error </w:t>
       </w:r>
       <w:r>
         <w:rPr>
-          <w:rStyle w:val="Textoennegrita"/>
+          <w:rStyle w:val="Strong"/>
           <w:b w:val="0"/>
           <w:sz w:val="20"/>
         </w:rPr>
@@ -2573,21 +2530,21 @@
       </w:r>
       <w:r>
         <w:rPr>
-          <w:rStyle w:val="Textoennegrita"/>
+          <w:rStyle w:val="Strong"/>
           <w:sz w:val="20"/>
         </w:rPr>
         <w:t>Registra</w:t>
       </w:r>
       <w:r>
         <w:rPr>
-          <w:rStyle w:val="Textoennegrita"/>
+          <w:rStyle w:val="Strong"/>
           <w:sz w:val="20"/>
         </w:rPr>
         <w:t>r</w:t>
       </w:r>
       <w:r>
         <w:rPr>
-          <w:rStyle w:val="Textoennegrita"/>
+          <w:rStyle w:val="Strong"/>
           <w:sz w:val="20"/>
         </w:rPr>
         <w:t xml:space="preserve"> Usuario.</w:t>
@@ -2599,20 +2556,20 @@
         <w:ind w:left="1065"/>
         <w:jc w:val="both"/>
         <w:rPr>
-          <w:rStyle w:val="Textoennegrita"/>
-          <w:sz w:val="20"/>
-        </w:rPr>
-      </w:pPr>
-      <w:r>
-        <w:rPr>
-          <w:rStyle w:val="Textoennegrita"/>
+          <w:rStyle w:val="Strong"/>
+          <w:sz w:val="20"/>
+        </w:rPr>
+      </w:pPr>
+      <w:r>
+        <w:rPr>
+          <w:rStyle w:val="Strong"/>
           <w:sz w:val="20"/>
         </w:rPr>
         <w:t xml:space="preserve">No se asignó Contraseña: </w:t>
       </w:r>
       <w:r>
         <w:rPr>
-          <w:rStyle w:val="Textoennegrita"/>
+          <w:rStyle w:val="Strong"/>
           <w:b w:val="0"/>
           <w:sz w:val="20"/>
         </w:rPr>
@@ -2620,14 +2577,14 @@
       </w:r>
       <w:r>
         <w:rPr>
-          <w:rStyle w:val="Textoennegrita"/>
+          <w:rStyle w:val="Strong"/>
           <w:sz w:val="20"/>
         </w:rPr>
         <w:t xml:space="preserve">error </w:t>
       </w:r>
       <w:r>
         <w:rPr>
-          <w:rStyle w:val="Textoennegrita"/>
+          <w:rStyle w:val="Strong"/>
           <w:b w:val="0"/>
           <w:sz w:val="20"/>
         </w:rPr>
@@ -2635,21 +2592,21 @@
       </w:r>
       <w:r>
         <w:rPr>
-          <w:rStyle w:val="Textoennegrita"/>
+          <w:rStyle w:val="Strong"/>
           <w:sz w:val="20"/>
         </w:rPr>
         <w:t>Registra</w:t>
       </w:r>
       <w:r>
         <w:rPr>
-          <w:rStyle w:val="Textoennegrita"/>
+          <w:rStyle w:val="Strong"/>
           <w:sz w:val="20"/>
         </w:rPr>
         <w:t>r</w:t>
       </w:r>
       <w:r>
         <w:rPr>
-          <w:rStyle w:val="Textoennegrita"/>
+          <w:rStyle w:val="Strong"/>
           <w:sz w:val="20"/>
         </w:rPr>
         <w:t xml:space="preserve"> Usuario.</w:t>
@@ -2661,20 +2618,20 @@
         <w:ind w:left="1065"/>
         <w:jc w:val="both"/>
         <w:rPr>
-          <w:rStyle w:val="Textoennegrita"/>
-          <w:sz w:val="20"/>
-        </w:rPr>
-      </w:pPr>
-      <w:r>
-        <w:rPr>
-          <w:rStyle w:val="Textoennegrita"/>
+          <w:rStyle w:val="Strong"/>
+          <w:sz w:val="20"/>
+        </w:rPr>
+      </w:pPr>
+      <w:r>
+        <w:rPr>
+          <w:rStyle w:val="Strong"/>
           <w:sz w:val="20"/>
         </w:rPr>
         <w:t xml:space="preserve">Se ingresaron contraseñas diferentes en los campos contraseña y confirmar contraseña: </w:t>
       </w:r>
       <w:r>
         <w:rPr>
-          <w:rStyle w:val="Textoennegrita"/>
+          <w:rStyle w:val="Strong"/>
           <w:b w:val="0"/>
           <w:sz w:val="20"/>
         </w:rPr>
@@ -2682,14 +2639,14 @@
       </w:r>
       <w:r>
         <w:rPr>
-          <w:rStyle w:val="Textoennegrita"/>
+          <w:rStyle w:val="Strong"/>
           <w:sz w:val="20"/>
         </w:rPr>
         <w:t xml:space="preserve">error </w:t>
       </w:r>
       <w:r>
         <w:rPr>
-          <w:rStyle w:val="Textoennegrita"/>
+          <w:rStyle w:val="Strong"/>
           <w:b w:val="0"/>
           <w:sz w:val="20"/>
         </w:rPr>
@@ -2697,21 +2654,21 @@
       </w:r>
       <w:r>
         <w:rPr>
-          <w:rStyle w:val="Textoennegrita"/>
+          <w:rStyle w:val="Strong"/>
           <w:sz w:val="20"/>
         </w:rPr>
         <w:t>Registra</w:t>
       </w:r>
       <w:r>
         <w:rPr>
-          <w:rStyle w:val="Textoennegrita"/>
+          <w:rStyle w:val="Strong"/>
           <w:sz w:val="20"/>
         </w:rPr>
         <w:t>r</w:t>
       </w:r>
       <w:r>
         <w:rPr>
-          <w:rStyle w:val="Textoennegrita"/>
+          <w:rStyle w:val="Strong"/>
           <w:sz w:val="20"/>
         </w:rPr>
         <w:t xml:space="preserve"> Usuario.</w:t>
@@ -2723,20 +2680,20 @@
         <w:ind w:left="1065"/>
         <w:jc w:val="both"/>
         <w:rPr>
-          <w:rStyle w:val="Textoennegrita"/>
-          <w:sz w:val="20"/>
-        </w:rPr>
-      </w:pPr>
-      <w:r>
-        <w:rPr>
-          <w:rStyle w:val="Textoennegrita"/>
+          <w:rStyle w:val="Strong"/>
+          <w:sz w:val="20"/>
+        </w:rPr>
+      </w:pPr>
+      <w:r>
+        <w:rPr>
+          <w:rStyle w:val="Strong"/>
           <w:sz w:val="20"/>
         </w:rPr>
         <w:t xml:space="preserve">Se seleccionó tipo de vinculación Estudiante y no se asignó Disponibilidad horaria: </w:t>
       </w:r>
       <w:r>
         <w:rPr>
-          <w:rStyle w:val="Textoennegrita"/>
+          <w:rStyle w:val="Strong"/>
           <w:b w:val="0"/>
           <w:sz w:val="20"/>
         </w:rPr>
@@ -2744,14 +2701,14 @@
       </w:r>
       <w:r>
         <w:rPr>
-          <w:rStyle w:val="Textoennegrita"/>
+          <w:rStyle w:val="Strong"/>
           <w:sz w:val="20"/>
         </w:rPr>
         <w:t xml:space="preserve">error </w:t>
       </w:r>
       <w:r>
         <w:rPr>
-          <w:rStyle w:val="Textoennegrita"/>
+          <w:rStyle w:val="Strong"/>
           <w:b w:val="0"/>
           <w:sz w:val="20"/>
         </w:rPr>
@@ -2759,21 +2716,21 @@
       </w:r>
       <w:r>
         <w:rPr>
-          <w:rStyle w:val="Textoennegrita"/>
+          <w:rStyle w:val="Strong"/>
           <w:sz w:val="20"/>
         </w:rPr>
         <w:t>Registra</w:t>
       </w:r>
       <w:r>
         <w:rPr>
-          <w:rStyle w:val="Textoennegrita"/>
+          <w:rStyle w:val="Strong"/>
           <w:sz w:val="20"/>
         </w:rPr>
         <w:t>r</w:t>
       </w:r>
       <w:r>
         <w:rPr>
-          <w:rStyle w:val="Textoennegrita"/>
+          <w:rStyle w:val="Strong"/>
           <w:sz w:val="20"/>
         </w:rPr>
         <w:t xml:space="preserve"> Usuario. </w:t>
@@ -2785,20 +2742,20 @@
         <w:ind w:left="1065"/>
         <w:jc w:val="both"/>
         <w:rPr>
-          <w:rStyle w:val="Textoennegrita"/>
-          <w:sz w:val="20"/>
-        </w:rPr>
-      </w:pPr>
-      <w:r>
-        <w:rPr>
-          <w:rStyle w:val="Textoennegrita"/>
+          <w:rStyle w:val="Strong"/>
+          <w:sz w:val="20"/>
+        </w:rPr>
+      </w:pPr>
+      <w:r>
+        <w:rPr>
+          <w:rStyle w:val="Strong"/>
           <w:sz w:val="20"/>
         </w:rPr>
         <w:t xml:space="preserve">Se seleccionó tipo de vinculación Estudiante y no se asignó Porcentaje de avance: </w:t>
       </w:r>
       <w:r>
         <w:rPr>
-          <w:rStyle w:val="Textoennegrita"/>
+          <w:rStyle w:val="Strong"/>
           <w:b w:val="0"/>
           <w:sz w:val="20"/>
         </w:rPr>
@@ -2806,14 +2763,14 @@
       </w:r>
       <w:r>
         <w:rPr>
-          <w:rStyle w:val="Textoennegrita"/>
+          <w:rStyle w:val="Strong"/>
           <w:sz w:val="20"/>
         </w:rPr>
         <w:t xml:space="preserve">error </w:t>
       </w:r>
       <w:r>
         <w:rPr>
-          <w:rStyle w:val="Textoennegrita"/>
+          <w:rStyle w:val="Strong"/>
           <w:b w:val="0"/>
           <w:sz w:val="20"/>
         </w:rPr>
@@ -2821,21 +2778,21 @@
       </w:r>
       <w:r>
         <w:rPr>
-          <w:rStyle w:val="Textoennegrita"/>
+          <w:rStyle w:val="Strong"/>
           <w:sz w:val="20"/>
         </w:rPr>
         <w:t>Registra</w:t>
       </w:r>
       <w:r>
         <w:rPr>
-          <w:rStyle w:val="Textoennegrita"/>
+          <w:rStyle w:val="Strong"/>
           <w:sz w:val="20"/>
         </w:rPr>
         <w:t>r</w:t>
       </w:r>
       <w:r>
         <w:rPr>
-          <w:rStyle w:val="Textoennegrita"/>
+          <w:rStyle w:val="Strong"/>
           <w:sz w:val="20"/>
         </w:rPr>
         <w:t xml:space="preserve"> Usuario.</w:t>
@@ -2847,13 +2804,13 @@
         <w:ind w:left="1065"/>
         <w:jc w:val="both"/>
         <w:rPr>
-          <w:rStyle w:val="Textoennegrita"/>
-          <w:sz w:val="20"/>
-        </w:rPr>
-      </w:pPr>
-      <w:r>
-        <w:rPr>
-          <w:rStyle w:val="Textoennegrita"/>
+          <w:rStyle w:val="Strong"/>
+          <w:sz w:val="20"/>
+        </w:rPr>
+      </w:pPr>
+      <w:r>
+        <w:rPr>
+          <w:rStyle w:val="Strong"/>
           <w:sz w:val="20"/>
         </w:rPr>
         <w:lastRenderedPageBreak/>
@@ -2861,21 +2818,21 @@
       </w:r>
       <w:r>
         <w:rPr>
-          <w:rStyle w:val="Textoennegrita"/>
+          <w:rStyle w:val="Strong"/>
           <w:sz w:val="20"/>
         </w:rPr>
         <w:t>Promedio académico</w:t>
       </w:r>
       <w:r>
         <w:rPr>
-          <w:rStyle w:val="Textoennegrita"/>
+          <w:rStyle w:val="Strong"/>
           <w:sz w:val="20"/>
         </w:rPr>
         <w:t xml:space="preserve">: </w:t>
       </w:r>
       <w:r>
         <w:rPr>
-          <w:rStyle w:val="Textoennegrita"/>
+          <w:rStyle w:val="Strong"/>
           <w:b w:val="0"/>
           <w:sz w:val="20"/>
         </w:rPr>
@@ -2883,14 +2840,14 @@
       </w:r>
       <w:r>
         <w:rPr>
-          <w:rStyle w:val="Textoennegrita"/>
+          <w:rStyle w:val="Strong"/>
           <w:sz w:val="20"/>
         </w:rPr>
         <w:t xml:space="preserve">error </w:t>
       </w:r>
       <w:r>
         <w:rPr>
-          <w:rStyle w:val="Textoennegrita"/>
+          <w:rStyle w:val="Strong"/>
           <w:b w:val="0"/>
           <w:sz w:val="20"/>
         </w:rPr>
@@ -2898,7 +2855,7 @@
       </w:r>
       <w:r>
         <w:rPr>
-          <w:rStyle w:val="Textoennegrita"/>
+          <w:rStyle w:val="Strong"/>
           <w:b w:val="0"/>
           <w:sz w:val="20"/>
         </w:rPr>
@@ -2906,7 +2863,7 @@
       </w:r>
       <w:r>
         <w:rPr>
-          <w:rStyle w:val="Textoennegrita"/>
+          <w:rStyle w:val="Strong"/>
           <w:b w:val="0"/>
           <w:sz w:val="20"/>
         </w:rPr>
@@ -2914,21 +2871,21 @@
       </w:r>
       <w:r>
         <w:rPr>
-          <w:rStyle w:val="Textoennegrita"/>
+          <w:rStyle w:val="Strong"/>
           <w:sz w:val="20"/>
         </w:rPr>
         <w:t>Registra</w:t>
       </w:r>
       <w:r>
         <w:rPr>
-          <w:rStyle w:val="Textoennegrita"/>
+          <w:rStyle w:val="Strong"/>
           <w:sz w:val="20"/>
         </w:rPr>
         <w:t>r</w:t>
       </w:r>
       <w:r>
         <w:rPr>
-          <w:rStyle w:val="Textoennegrita"/>
+          <w:rStyle w:val="Strong"/>
           <w:sz w:val="20"/>
         </w:rPr>
         <w:t xml:space="preserve"> Usuario.</w:t>
@@ -2940,20 +2897,20 @@
         <w:ind w:left="1065"/>
         <w:jc w:val="both"/>
         <w:rPr>
-          <w:rStyle w:val="Textoennegrita"/>
-          <w:sz w:val="20"/>
-        </w:rPr>
-      </w:pPr>
-      <w:r>
-        <w:rPr>
-          <w:rStyle w:val="Textoennegrita"/>
+          <w:rStyle w:val="Strong"/>
+          <w:sz w:val="20"/>
+        </w:rPr>
+      </w:pPr>
+      <w:r>
+        <w:rPr>
+          <w:rStyle w:val="Strong"/>
           <w:sz w:val="20"/>
         </w:rPr>
         <w:t xml:space="preserve">Se seleccionó tipo de vinculación Estudiante y no se asignó P.A.P.A: </w:t>
       </w:r>
       <w:r>
         <w:rPr>
-          <w:rStyle w:val="Textoennegrita"/>
+          <w:rStyle w:val="Strong"/>
           <w:b w:val="0"/>
           <w:sz w:val="20"/>
         </w:rPr>
@@ -2961,14 +2918,14 @@
       </w:r>
       <w:r>
         <w:rPr>
-          <w:rStyle w:val="Textoennegrita"/>
+          <w:rStyle w:val="Strong"/>
           <w:sz w:val="20"/>
         </w:rPr>
         <w:t xml:space="preserve">error </w:t>
       </w:r>
       <w:r>
         <w:rPr>
-          <w:rStyle w:val="Textoennegrita"/>
+          <w:rStyle w:val="Strong"/>
           <w:b w:val="0"/>
           <w:sz w:val="20"/>
         </w:rPr>
@@ -2976,21 +2933,21 @@
       </w:r>
       <w:r>
         <w:rPr>
-          <w:rStyle w:val="Textoennegrita"/>
+          <w:rStyle w:val="Strong"/>
           <w:sz w:val="20"/>
         </w:rPr>
         <w:t>Registra</w:t>
       </w:r>
       <w:r>
         <w:rPr>
-          <w:rStyle w:val="Textoennegrita"/>
+          <w:rStyle w:val="Strong"/>
           <w:sz w:val="20"/>
         </w:rPr>
         <w:t>r</w:t>
       </w:r>
       <w:r>
         <w:rPr>
-          <w:rStyle w:val="Textoennegrita"/>
+          <w:rStyle w:val="Strong"/>
           <w:sz w:val="20"/>
         </w:rPr>
         <w:t xml:space="preserve"> Usuario.</w:t>
@@ -3002,20 +2959,20 @@
         <w:ind w:left="1065"/>
         <w:jc w:val="both"/>
         <w:rPr>
-          <w:rStyle w:val="Textoennegrita"/>
-          <w:sz w:val="20"/>
-        </w:rPr>
-      </w:pPr>
-      <w:r>
-        <w:rPr>
-          <w:rStyle w:val="Textoennegrita"/>
+          <w:rStyle w:val="Strong"/>
+          <w:sz w:val="20"/>
+        </w:rPr>
+      </w:pPr>
+      <w:r>
+        <w:rPr>
+          <w:rStyle w:val="Strong"/>
           <w:sz w:val="20"/>
         </w:rPr>
         <w:t xml:space="preserve">Se seleccionó tipo de vinculación Administrativo y no se asignó Cargo: </w:t>
       </w:r>
       <w:r>
         <w:rPr>
-          <w:rStyle w:val="Textoennegrita"/>
+          <w:rStyle w:val="Strong"/>
           <w:b w:val="0"/>
           <w:sz w:val="20"/>
         </w:rPr>
@@ -3023,14 +2980,14 @@
       </w:r>
       <w:r>
         <w:rPr>
-          <w:rStyle w:val="Textoennegrita"/>
+          <w:rStyle w:val="Strong"/>
           <w:sz w:val="20"/>
         </w:rPr>
         <w:t xml:space="preserve">error </w:t>
       </w:r>
       <w:r>
         <w:rPr>
-          <w:rStyle w:val="Textoennegrita"/>
+          <w:rStyle w:val="Strong"/>
           <w:b w:val="0"/>
           <w:sz w:val="20"/>
         </w:rPr>
@@ -3038,21 +2995,21 @@
       </w:r>
       <w:r>
         <w:rPr>
-          <w:rStyle w:val="Textoennegrita"/>
+          <w:rStyle w:val="Strong"/>
           <w:sz w:val="20"/>
         </w:rPr>
         <w:t>Registra</w:t>
       </w:r>
       <w:r>
         <w:rPr>
-          <w:rStyle w:val="Textoennegrita"/>
+          <w:rStyle w:val="Strong"/>
           <w:sz w:val="20"/>
         </w:rPr>
         <w:t>r</w:t>
       </w:r>
       <w:r>
         <w:rPr>
-          <w:rStyle w:val="Textoennegrita"/>
+          <w:rStyle w:val="Strong"/>
           <w:sz w:val="20"/>
         </w:rPr>
         <w:t xml:space="preserve"> Usuario.</w:t>
@@ -3064,24 +3021,24 @@
         <w:ind w:left="1065"/>
         <w:jc w:val="both"/>
         <w:rPr>
-          <w:rStyle w:val="Textoennegrita"/>
-          <w:sz w:val="20"/>
-        </w:rPr>
-      </w:pPr>
-    </w:p>
-    <w:p>
-      <w:pPr>
-        <w:spacing w:line="360" w:lineRule="auto"/>
+          <w:rStyle w:val="Strong"/>
+          <w:sz w:val="20"/>
+        </w:rPr>
+      </w:pPr>
+    </w:p>
+    <w:p>
+      <w:pPr>
+        <w:spacing w:line="240" w:lineRule="auto"/>
         <w:ind w:left="1065"/>
         <w:jc w:val="both"/>
         <w:rPr>
-          <w:rStyle w:val="Textoennegrita"/>
-          <w:sz w:val="24"/>
-        </w:rPr>
-      </w:pPr>
-      <w:r>
-        <w:rPr>
-          <w:rStyle w:val="Textoennegrita"/>
+          <w:rStyle w:val="Strong"/>
+          <w:sz w:val="24"/>
+        </w:rPr>
+      </w:pPr>
+      <w:r>
+        <w:rPr>
+          <w:rStyle w:val="Strong"/>
           <w:sz w:val="24"/>
         </w:rPr>
         <w:t xml:space="preserve">Interfaces gráficas: </w:t>
@@ -3089,11 +3046,11 @@
     </w:p>
     <w:p>
       <w:pPr>
-        <w:spacing w:line="360" w:lineRule="auto"/>
+        <w:spacing w:line="240" w:lineRule="auto"/>
         <w:ind w:left="1065"/>
         <w:jc w:val="both"/>
         <w:rPr>
-          <w:rStyle w:val="Textoennegrita"/>
+          <w:rStyle w:val="Strong"/>
           <w:sz w:val="24"/>
         </w:rPr>
       </w:pPr>
@@ -3104,53 +3061,53 @@
           <w:ilvl w:val="1"/>
           <w:numId w:val="1"/>
         </w:numPr>
-        <w:spacing w:line="360" w:lineRule="auto"/>
+        <w:spacing w:line="240" w:lineRule="auto"/>
         <w:ind w:hanging="705"/>
         <w:contextualSpacing/>
         <w:jc w:val="both"/>
         <w:rPr>
-          <w:rStyle w:val="Textoennegrita"/>
-          <w:sz w:val="24"/>
-        </w:rPr>
-      </w:pPr>
-      <w:r>
-        <w:rPr>
-          <w:rStyle w:val="Textoennegrita"/>
+          <w:rStyle w:val="Strong"/>
+          <w:sz w:val="24"/>
+        </w:rPr>
+      </w:pPr>
+      <w:r>
+        <w:rPr>
+          <w:rStyle w:val="Strong"/>
           <w:sz w:val="24"/>
         </w:rPr>
         <w:t>Especificación del caso de uso</w:t>
       </w:r>
       <w:r>
         <w:rPr>
-          <w:rStyle w:val="Textoennegrita"/>
+          <w:rStyle w:val="Strong"/>
           <w:sz w:val="24"/>
         </w:rPr>
         <w:t xml:space="preserve">: </w:t>
       </w:r>
       <w:r>
         <w:rPr>
-          <w:rStyle w:val="Textoennegrita"/>
+          <w:rStyle w:val="Strong"/>
           <w:sz w:val="24"/>
         </w:rPr>
         <w:t>CU2.Inicia</w:t>
       </w:r>
       <w:r>
         <w:rPr>
-          <w:rStyle w:val="Textoennegrita"/>
+          <w:rStyle w:val="Strong"/>
           <w:sz w:val="24"/>
         </w:rPr>
         <w:t>r</w:t>
       </w:r>
       <w:r>
         <w:rPr>
-          <w:rStyle w:val="Textoennegrita"/>
+          <w:rStyle w:val="Strong"/>
           <w:sz w:val="24"/>
         </w:rPr>
         <w:t xml:space="preserve"> sesión</w:t>
       </w:r>
       <w:r>
         <w:rPr>
-          <w:rStyle w:val="Textoennegrita"/>
+          <w:rStyle w:val="Strong"/>
           <w:sz w:val="24"/>
         </w:rPr>
         <w:t xml:space="preserve"> </w:t>
@@ -3158,17 +3115,17 @@
     </w:p>
     <w:p>
       <w:pPr>
-        <w:spacing w:line="360" w:lineRule="auto"/>
+        <w:spacing w:line="240" w:lineRule="auto"/>
         <w:ind w:left="1065"/>
         <w:jc w:val="both"/>
         <w:rPr>
-          <w:rStyle w:val="Textoennegrita"/>
-          <w:sz w:val="24"/>
-        </w:rPr>
-      </w:pPr>
-      <w:r>
-        <w:rPr>
-          <w:rStyle w:val="Textoennegrita"/>
+          <w:rStyle w:val="Strong"/>
+          <w:sz w:val="24"/>
+        </w:rPr>
+      </w:pPr>
+      <w:r>
+        <w:rPr>
+          <w:rStyle w:val="Strong"/>
           <w:sz w:val="24"/>
         </w:rPr>
         <w:t xml:space="preserve">Secuencia básica: </w:t>
@@ -3176,19 +3133,17 @@
     </w:p>
     <w:p>
       <w:pPr>
-        <w:spacing w:line="360" w:lineRule="auto"/>
+        <w:spacing w:line="240" w:lineRule="auto"/>
         <w:ind w:left="1065"/>
         <w:jc w:val="both"/>
         <w:rPr>
-          <w:rStyle w:val="Textoennegrita"/>
-          <w:sz w:val="24"/>
-        </w:rPr>
-      </w:pPr>
-      <w:bookmarkStart w:id="1" w:name="_GoBack"/>
-      <w:bookmarkEnd w:id="1"/>
-      <w:r>
-        <w:rPr>
-          <w:rStyle w:val="Textoennegrita"/>
+          <w:rStyle w:val="Strong"/>
+          <w:sz w:val="24"/>
+        </w:rPr>
+      </w:pPr>
+      <w:r>
+        <w:rPr>
+          <w:rStyle w:val="Strong"/>
           <w:sz w:val="24"/>
         </w:rPr>
         <w:t>Secuencia alternativa: [Acá va el texto]</w:t>
@@ -3196,17 +3151,17 @@
     </w:p>
     <w:p>
       <w:pPr>
-        <w:spacing w:line="360" w:lineRule="auto"/>
+        <w:spacing w:line="240" w:lineRule="auto"/>
         <w:ind w:left="1065"/>
         <w:jc w:val="both"/>
         <w:rPr>
-          <w:rStyle w:val="Textoennegrita"/>
-          <w:sz w:val="24"/>
-        </w:rPr>
-      </w:pPr>
-      <w:r>
-        <w:rPr>
-          <w:rStyle w:val="Textoennegrita"/>
+          <w:rStyle w:val="Strong"/>
+          <w:sz w:val="24"/>
+        </w:rPr>
+      </w:pPr>
+      <w:r>
+        <w:rPr>
+          <w:rStyle w:val="Strong"/>
           <w:sz w:val="24"/>
         </w:rPr>
         <w:t>Interfaces gráficas: [Acá van las GUI]</w:t>
@@ -3218,32 +3173,32 @@
           <w:ilvl w:val="1"/>
           <w:numId w:val="1"/>
         </w:numPr>
-        <w:spacing w:line="360" w:lineRule="auto"/>
+        <w:spacing w:line="240" w:lineRule="auto"/>
         <w:ind w:hanging="705"/>
         <w:contextualSpacing/>
         <w:jc w:val="both"/>
         <w:rPr>
-          <w:rStyle w:val="Textoennegrita"/>
-          <w:sz w:val="24"/>
-        </w:rPr>
-      </w:pPr>
-      <w:r>
-        <w:rPr>
-          <w:rStyle w:val="Textoennegrita"/>
+          <w:rStyle w:val="Strong"/>
+          <w:sz w:val="24"/>
+        </w:rPr>
+      </w:pPr>
+      <w:r>
+        <w:rPr>
+          <w:rStyle w:val="Strong"/>
           <w:sz w:val="24"/>
         </w:rPr>
         <w:t xml:space="preserve">Especificación del caso de uso: </w:t>
       </w:r>
       <w:r>
         <w:rPr>
-          <w:rStyle w:val="Textoennegrita"/>
+          <w:rStyle w:val="Strong"/>
           <w:sz w:val="24"/>
         </w:rPr>
         <w:t>CU3. Editar perfil</w:t>
       </w:r>
       <w:r>
         <w:rPr>
-          <w:rStyle w:val="Textoennegrita"/>
+          <w:rStyle w:val="Strong"/>
           <w:sz w:val="24"/>
         </w:rPr>
         <w:t xml:space="preserve"> </w:t>
@@ -3251,17 +3206,17 @@
     </w:p>
     <w:p>
       <w:pPr>
-        <w:spacing w:line="360" w:lineRule="auto"/>
+        <w:spacing w:line="240" w:lineRule="auto"/>
         <w:ind w:left="1065"/>
         <w:jc w:val="both"/>
         <w:rPr>
-          <w:rStyle w:val="Textoennegrita"/>
-          <w:sz w:val="24"/>
-        </w:rPr>
-      </w:pPr>
-      <w:r>
-        <w:rPr>
-          <w:rStyle w:val="Textoennegrita"/>
+          <w:rStyle w:val="Strong"/>
+          <w:sz w:val="24"/>
+        </w:rPr>
+      </w:pPr>
+      <w:r>
+        <w:rPr>
+          <w:rStyle w:val="Strong"/>
           <w:sz w:val="24"/>
         </w:rPr>
         <w:t>Secuencia básica: [Acá va el texto]</w:t>
@@ -3269,17 +3224,17 @@
     </w:p>
     <w:p>
       <w:pPr>
-        <w:spacing w:line="360" w:lineRule="auto"/>
+        <w:spacing w:line="240" w:lineRule="auto"/>
         <w:ind w:left="1065"/>
         <w:jc w:val="both"/>
         <w:rPr>
-          <w:rStyle w:val="Textoennegrita"/>
-          <w:sz w:val="24"/>
-        </w:rPr>
-      </w:pPr>
-      <w:r>
-        <w:rPr>
-          <w:rStyle w:val="Textoennegrita"/>
+          <w:rStyle w:val="Strong"/>
+          <w:sz w:val="24"/>
+        </w:rPr>
+      </w:pPr>
+      <w:r>
+        <w:rPr>
+          <w:rStyle w:val="Strong"/>
           <w:sz w:val="24"/>
         </w:rPr>
         <w:t>Secuencia alternativa: [Acá va el texto]</w:t>
@@ -3287,17 +3242,17 @@
     </w:p>
     <w:p>
       <w:pPr>
-        <w:spacing w:line="360" w:lineRule="auto"/>
+        <w:spacing w:line="240" w:lineRule="auto"/>
         <w:ind w:left="1065"/>
         <w:jc w:val="both"/>
         <w:rPr>
-          <w:rStyle w:val="Textoennegrita"/>
-          <w:sz w:val="24"/>
-        </w:rPr>
-      </w:pPr>
-      <w:r>
-        <w:rPr>
-          <w:rStyle w:val="Textoennegrita"/>
+          <w:rStyle w:val="Strong"/>
+          <w:sz w:val="24"/>
+        </w:rPr>
+      </w:pPr>
+      <w:r>
+        <w:rPr>
+          <w:rStyle w:val="Strong"/>
           <w:sz w:val="24"/>
         </w:rPr>
         <w:t>Interfaces gráficas: [Acá van las GUI]</w:t>
@@ -3309,32 +3264,32 @@
           <w:ilvl w:val="1"/>
           <w:numId w:val="1"/>
         </w:numPr>
-        <w:spacing w:line="360" w:lineRule="auto"/>
+        <w:spacing w:line="240" w:lineRule="auto"/>
         <w:ind w:hanging="705"/>
         <w:contextualSpacing/>
         <w:jc w:val="both"/>
         <w:rPr>
-          <w:rStyle w:val="Textoennegrita"/>
-          <w:sz w:val="24"/>
-        </w:rPr>
-      </w:pPr>
-      <w:r>
-        <w:rPr>
-          <w:rStyle w:val="Textoennegrita"/>
+          <w:rStyle w:val="Strong"/>
+          <w:sz w:val="24"/>
+        </w:rPr>
+      </w:pPr>
+      <w:r>
+        <w:rPr>
+          <w:rStyle w:val="Strong"/>
           <w:sz w:val="24"/>
         </w:rPr>
         <w:t xml:space="preserve">Especificación del caso de uso: </w:t>
       </w:r>
       <w:r>
         <w:rPr>
-          <w:rStyle w:val="Textoennegrita"/>
+          <w:rStyle w:val="Strong"/>
           <w:sz w:val="24"/>
         </w:rPr>
         <w:t>CU4. Aplica a convocatoria</w:t>
       </w:r>
       <w:r>
         <w:rPr>
-          <w:rStyle w:val="Textoennegrita"/>
+          <w:rStyle w:val="Strong"/>
           <w:sz w:val="24"/>
         </w:rPr>
         <w:t xml:space="preserve"> </w:t>
@@ -3342,56 +3297,194 @@
     </w:p>
     <w:p>
       <w:pPr>
-        <w:spacing w:line="360" w:lineRule="auto"/>
+        <w:spacing w:line="240" w:lineRule="auto"/>
         <w:ind w:left="1065"/>
         <w:jc w:val="both"/>
         <w:rPr>
-          <w:rStyle w:val="Textoennegrita"/>
-          <w:sz w:val="24"/>
-        </w:rPr>
-      </w:pPr>
-      <w:r>
-        <w:rPr>
-          <w:rStyle w:val="Textoennegrita"/>
-          <w:sz w:val="24"/>
-        </w:rPr>
-        <w:t>Secuencia básica: [Acá va el texto]</w:t>
-      </w:r>
-    </w:p>
-    <w:p>
-      <w:pPr>
-        <w:spacing w:line="360" w:lineRule="auto"/>
+          <w:rStyle w:val="Strong"/>
+          <w:sz w:val="24"/>
+        </w:rPr>
+      </w:pPr>
+      <w:r>
+        <w:rPr>
+          <w:rStyle w:val="Strong"/>
+          <w:sz w:val="24"/>
+        </w:rPr>
+        <w:t>Sec</w:t>
+      </w:r>
+      <w:r>
+        <w:rPr>
+          <w:rStyle w:val="Strong"/>
+          <w:sz w:val="24"/>
+        </w:rPr>
+        <w:t xml:space="preserve">uencia básica: </w:t>
+      </w:r>
+    </w:p>
+    <w:p>
+      <w:pPr>
+        <w:spacing w:line="240" w:lineRule="auto"/>
         <w:ind w:left="1065"/>
         <w:jc w:val="both"/>
         <w:rPr>
-          <w:rStyle w:val="Textoennegrita"/>
-          <w:sz w:val="24"/>
-        </w:rPr>
-      </w:pPr>
-      <w:r>
-        <w:rPr>
-          <w:rStyle w:val="Textoennegrita"/>
-          <w:sz w:val="24"/>
-        </w:rPr>
-        <w:t>Secuencia alternativa: [Acá va el texto]</w:t>
-      </w:r>
-    </w:p>
-    <w:p>
-      <w:pPr>
-        <w:spacing w:line="360" w:lineRule="auto"/>
+          <w:rStyle w:val="Strong"/>
+          <w:b w:val="0"/>
+          <w:sz w:val="20"/>
+          <w:szCs w:val="20"/>
+        </w:rPr>
+      </w:pPr>
+      <w:r>
+        <w:rPr>
+          <w:rStyle w:val="Strong"/>
+          <w:b w:val="0"/>
+          <w:sz w:val="20"/>
+          <w:szCs w:val="20"/>
+        </w:rPr>
+        <w:t>El sistema muestra la interfaz gráfica de aplicar convocatoria, esta está conformada por los datos de la convocatoria y un botón aplicar, al usuario estudiante darle clic al botón, el sistema recopilara información del estudiante, como su nombre completo, cedula, correo, disponibilidad horaria, programa académico al que está inscrito, promedio aritmético ponderado acumulado, promedio académico y porcentaje de avance. Y la guardara para</w:t>
+      </w:r>
+      <w:r>
+        <w:rPr>
+          <w:rStyle w:val="Strong"/>
+          <w:b w:val="0"/>
+          <w:sz w:val="20"/>
+          <w:szCs w:val="20"/>
+        </w:rPr>
+        <w:t xml:space="preserve"> su revisión por el ente administrativo el cual valido la convocatoria.</w:t>
+      </w:r>
+    </w:p>
+    <w:p>
+      <w:pPr>
+        <w:spacing w:line="240" w:lineRule="auto"/>
         <w:ind w:left="1065"/>
         <w:jc w:val="both"/>
         <w:rPr>
-          <w:rStyle w:val="Textoennegrita"/>
-          <w:sz w:val="24"/>
-        </w:rPr>
-      </w:pPr>
-      <w:r>
-        <w:rPr>
-          <w:rStyle w:val="Textoennegrita"/>
-          <w:sz w:val="24"/>
-        </w:rPr>
-        <w:t>Interfaces gráficas: [Acá van las GUI]</w:t>
+          <w:rStyle w:val="Strong"/>
+          <w:b w:val="0"/>
+          <w:sz w:val="20"/>
+          <w:szCs w:val="20"/>
+        </w:rPr>
+      </w:pPr>
+    </w:p>
+    <w:p>
+      <w:pPr>
+        <w:spacing w:line="240" w:lineRule="auto"/>
+        <w:ind w:left="1065"/>
+        <w:jc w:val="both"/>
+        <w:rPr>
+          <w:rStyle w:val="Strong"/>
+          <w:sz w:val="24"/>
+        </w:rPr>
+      </w:pPr>
+      <w:r>
+        <w:rPr>
+          <w:rStyle w:val="Strong"/>
+          <w:sz w:val="24"/>
+        </w:rPr>
+        <w:t>Secuenci</w:t>
+      </w:r>
+      <w:r>
+        <w:rPr>
+          <w:rStyle w:val="Strong"/>
+          <w:sz w:val="24"/>
+        </w:rPr>
+        <w:t xml:space="preserve">a alternativa: </w:t>
+      </w:r>
+    </w:p>
+    <w:p>
+      <w:pPr>
+        <w:spacing w:line="240" w:lineRule="auto"/>
+        <w:ind w:left="1065"/>
+        <w:jc w:val="both"/>
+        <w:rPr>
+          <w:rStyle w:val="Strong"/>
+          <w:b w:val="0"/>
+          <w:sz w:val="20"/>
+          <w:szCs w:val="20"/>
+        </w:rPr>
+      </w:pPr>
+      <w:r>
+        <w:rPr>
+          <w:rStyle w:val="Strong"/>
+          <w:sz w:val="20"/>
+          <w:szCs w:val="20"/>
+        </w:rPr>
+        <w:t xml:space="preserve">Primera aplicación del semestre: </w:t>
+      </w:r>
+      <w:r>
+        <w:rPr>
+          <w:rStyle w:val="Strong"/>
+          <w:b w:val="0"/>
+          <w:sz w:val="20"/>
+          <w:szCs w:val="20"/>
+        </w:rPr>
+        <w:t>Si es la primera vez en el semestre que el estudiante intenta aplicar a una convocatoria el sistema lo redirigía a la interfaz editar perfil para que el estudiante actualice el perfil, una vez hecho esto seguirá el flujo normal del caso de uso.</w:t>
+      </w:r>
+    </w:p>
+    <w:p>
+      <w:pPr>
+        <w:spacing w:line="240" w:lineRule="auto"/>
+        <w:ind w:left="1065"/>
+        <w:jc w:val="both"/>
+        <w:rPr>
+          <w:rStyle w:val="Strong"/>
+          <w:b w:val="0"/>
+          <w:sz w:val="20"/>
+          <w:szCs w:val="20"/>
+        </w:rPr>
+      </w:pPr>
+      <w:r>
+        <w:rPr>
+          <w:rStyle w:val="Strong"/>
+          <w:sz w:val="20"/>
+          <w:szCs w:val="20"/>
+        </w:rPr>
+        <w:t>Estudiante ya está contratado:</w:t>
+      </w:r>
+      <w:r>
+        <w:rPr>
+          <w:rStyle w:val="Strong"/>
+          <w:b w:val="0"/>
+          <w:sz w:val="20"/>
+          <w:szCs w:val="20"/>
+        </w:rPr>
+        <w:t xml:space="preserve"> El sistema reconocerá cuando un estudiante tenga un contrato vigente y al darle clic al botón aplicar aparecerá un pop-up con el mensaje “No puedes aplicar a convocatorias, Aun tienes contratos vigentes”.</w:t>
+      </w:r>
+    </w:p>
+    <w:p>
+      <w:pPr>
+        <w:spacing w:line="240" w:lineRule="auto"/>
+        <w:ind w:left="1065"/>
+        <w:jc w:val="both"/>
+        <w:rPr>
+          <w:rStyle w:val="Strong"/>
+          <w:b w:val="0"/>
+          <w:sz w:val="20"/>
+          <w:szCs w:val="20"/>
+        </w:rPr>
+      </w:pPr>
+    </w:p>
+    <w:p>
+      <w:pPr>
+        <w:spacing w:line="240" w:lineRule="auto"/>
+        <w:ind w:left="1065"/>
+        <w:jc w:val="both"/>
+        <w:rPr>
+          <w:rStyle w:val="Strong"/>
+          <w:sz w:val="24"/>
+        </w:rPr>
+      </w:pPr>
+      <w:r>
+        <w:rPr>
+          <w:rStyle w:val="Strong"/>
+          <w:sz w:val="24"/>
+        </w:rPr>
+        <w:t>Interf</w:t>
+      </w:r>
+      <w:r>
+        <w:rPr>
+          <w:rStyle w:val="Strong"/>
+          <w:sz w:val="24"/>
+        </w:rPr>
+        <w:t>aces gráficas:</w:t>
       </w:r>
     </w:p>
     <w:p>
@@ -3400,86 +3493,187 @@
           <w:ilvl w:val="1"/>
           <w:numId w:val="1"/>
         </w:numPr>
-        <w:spacing w:line="360" w:lineRule="auto"/>
+        <w:spacing w:line="240" w:lineRule="auto"/>
         <w:ind w:hanging="705"/>
         <w:contextualSpacing/>
         <w:jc w:val="both"/>
         <w:rPr>
-          <w:rStyle w:val="Textoennegrita"/>
-          <w:sz w:val="24"/>
-        </w:rPr>
-      </w:pPr>
-      <w:r>
-        <w:rPr>
-          <w:rStyle w:val="Textoennegrita"/>
-          <w:sz w:val="24"/>
-        </w:rPr>
+          <w:rStyle w:val="Strong"/>
+          <w:sz w:val="24"/>
+        </w:rPr>
+      </w:pPr>
+      <w:r>
+        <w:rPr>
+          <w:rStyle w:val="Strong"/>
+          <w:sz w:val="24"/>
+        </w:rPr>
+        <w:lastRenderedPageBreak/>
         <w:t xml:space="preserve">Especificación del caso de uso: </w:t>
       </w:r>
       <w:r>
         <w:rPr>
-          <w:rStyle w:val="Textoennegrita"/>
-          <w:sz w:val="24"/>
-        </w:rPr>
-        <w:t>CU5. Busca convocatoria</w:t>
-      </w:r>
-      <w:r>
-        <w:rPr>
-          <w:rStyle w:val="Textoennegrita"/>
-          <w:sz w:val="24"/>
-        </w:rPr>
-        <w:t xml:space="preserve"> </w:t>
-      </w:r>
-    </w:p>
-    <w:p>
-      <w:pPr>
-        <w:spacing w:line="360" w:lineRule="auto"/>
+          <w:rStyle w:val="Strong"/>
+          <w:sz w:val="24"/>
+        </w:rPr>
+        <w:t>CU5. Busca convocato</w:t>
+      </w:r>
+      <w:r>
+        <w:rPr>
+          <w:rStyle w:val="Strong"/>
+          <w:sz w:val="24"/>
+        </w:rPr>
+        <w:t>ria</w:t>
+      </w:r>
+    </w:p>
+    <w:p>
+      <w:pPr>
+        <w:spacing w:line="240" w:lineRule="auto"/>
         <w:ind w:left="1065"/>
         <w:jc w:val="both"/>
         <w:rPr>
-          <w:rStyle w:val="Textoennegrita"/>
-          <w:sz w:val="24"/>
-        </w:rPr>
-      </w:pPr>
-      <w:r>
-        <w:rPr>
-          <w:rStyle w:val="Textoennegrita"/>
-          <w:sz w:val="24"/>
-        </w:rPr>
-        <w:t>Secuencia básica: [Acá va el texto]</w:t>
-      </w:r>
-    </w:p>
-    <w:p>
-      <w:pPr>
-        <w:spacing w:line="360" w:lineRule="auto"/>
+          <w:rStyle w:val="Strong"/>
+          <w:sz w:val="24"/>
+        </w:rPr>
+      </w:pPr>
+      <w:r>
+        <w:rPr>
+          <w:rStyle w:val="Strong"/>
+          <w:sz w:val="24"/>
+        </w:rPr>
+        <w:t>Sec</w:t>
+      </w:r>
+      <w:r>
+        <w:rPr>
+          <w:rStyle w:val="Strong"/>
+          <w:sz w:val="24"/>
+        </w:rPr>
+        <w:t xml:space="preserve">uencia básica: </w:t>
+      </w:r>
+    </w:p>
+    <w:p>
+      <w:pPr>
+        <w:spacing w:line="240" w:lineRule="auto"/>
         <w:ind w:left="1065"/>
         <w:jc w:val="both"/>
         <w:rPr>
-          <w:rStyle w:val="Textoennegrita"/>
-          <w:sz w:val="24"/>
-        </w:rPr>
-      </w:pPr>
-      <w:r>
-        <w:rPr>
-          <w:rStyle w:val="Textoennegrita"/>
-          <w:sz w:val="24"/>
-        </w:rPr>
-        <w:t>Secuencia alternativa: [Acá va el texto]</w:t>
-      </w:r>
-    </w:p>
-    <w:p>
-      <w:pPr>
-        <w:spacing w:line="360" w:lineRule="auto"/>
+          <w:rStyle w:val="Strong"/>
+          <w:b w:val="0"/>
+          <w:sz w:val="20"/>
+          <w:szCs w:val="20"/>
+        </w:rPr>
+      </w:pPr>
+      <w:r>
+        <w:rPr>
+          <w:rStyle w:val="Strong"/>
+          <w:b w:val="0"/>
+          <w:sz w:val="20"/>
+          <w:szCs w:val="20"/>
+        </w:rPr>
+        <w:t>El estudiante ingresa a la pestaña</w:t>
+      </w:r>
+      <w:r>
+        <w:rPr>
+          <w:rStyle w:val="Strong"/>
+          <w:b w:val="0"/>
+          <w:sz w:val="20"/>
+          <w:szCs w:val="20"/>
+        </w:rPr>
+        <w:t xml:space="preserve"> de buscar convocatoria, al</w:t>
+      </w:r>
+      <w:r>
+        <w:rPr>
+          <w:rStyle w:val="Strong"/>
+          <w:b w:val="0"/>
+          <w:sz w:val="20"/>
+          <w:szCs w:val="20"/>
+        </w:rPr>
+        <w:t xml:space="preserve"> hacer esto se desplegará la interfaz de buscar convocatoria, la cual consta de una lista con las convocatorias vigentes. De cada convocatoria además aparecerá una breve descripción y su nombre. Cada ítem de la lista puede ser clickeable para acceder a su página de aplicación.</w:t>
+      </w:r>
+    </w:p>
+    <w:p>
+      <w:pPr>
+        <w:spacing w:line="240" w:lineRule="auto"/>
         <w:ind w:left="1065"/>
         <w:jc w:val="both"/>
         <w:rPr>
-          <w:rStyle w:val="Textoennegrita"/>
-          <w:sz w:val="24"/>
-        </w:rPr>
-      </w:pPr>
-      <w:r>
-        <w:rPr>
-          <w:rStyle w:val="Textoennegrita"/>
+          <w:rStyle w:val="Strong"/>
+          <w:sz w:val="24"/>
+        </w:rPr>
+      </w:pPr>
+      <w:r>
+        <w:rPr>
+          <w:rStyle w:val="Strong"/>
+          <w:sz w:val="24"/>
+        </w:rPr>
+        <w:t>Se</w:t>
+      </w:r>
+      <w:r>
+        <w:rPr>
+          <w:rStyle w:val="Strong"/>
+          <w:sz w:val="24"/>
+        </w:rPr>
+        <w:t xml:space="preserve">cuencia alternativa: </w:t>
+      </w:r>
+    </w:p>
+    <w:p>
+      <w:pPr>
+        <w:spacing w:line="240" w:lineRule="auto"/>
+        <w:ind w:left="1065"/>
+        <w:jc w:val="both"/>
+        <w:rPr>
+          <w:rStyle w:val="Strong"/>
+          <w:sz w:val="24"/>
+        </w:rPr>
+      </w:pPr>
+      <w:r>
+        <w:rPr>
+          <w:rStyle w:val="Strong"/>
+          <w:sz w:val="20"/>
+          <w:szCs w:val="20"/>
+        </w:rPr>
+        <w:t xml:space="preserve">No hay convocatorias vigentes: </w:t>
+      </w:r>
+      <w:r>
+        <w:rPr>
+          <w:rStyle w:val="Strong"/>
+          <w:b w:val="0"/>
+          <w:sz w:val="20"/>
+          <w:szCs w:val="20"/>
+        </w:rPr>
+        <w:t xml:space="preserve">Si no hay convocatorias vigentes se presentara una lista </w:t>
+      </w:r>
+      <w:r>
+        <w:rPr>
+          <w:rStyle w:val="Strong"/>
+          <w:b w:val="0"/>
+          <w:sz w:val="20"/>
+          <w:szCs w:val="20"/>
+        </w:rPr>
+        <w:t>vacía</w:t>
+      </w:r>
+      <w:r>
+        <w:rPr>
+          <w:rStyle w:val="Strong"/>
+          <w:b w:val="0"/>
+          <w:sz w:val="20"/>
+          <w:szCs w:val="20"/>
+        </w:rPr>
+        <w:t xml:space="preserve"> con el texto “No hay convocatorias a las que se puedan aplicar”.</w:t>
+      </w:r>
+    </w:p>
+    <w:p>
+      <w:pPr>
+        <w:spacing w:line="240" w:lineRule="auto"/>
+        <w:ind w:left="1065"/>
+        <w:jc w:val="both"/>
+        <w:rPr>
+          <w:rStyle w:val="Strong"/>
+          <w:sz w:val="24"/>
+        </w:rPr>
+      </w:pPr>
+      <w:r>
+        <w:rPr>
+          <w:rStyle w:val="Strong"/>
           <w:sz w:val="24"/>
         </w:rPr>
         <w:t>Interfaces gráficas: [Acá van las GUI]</w:t>
@@ -3491,25 +3685,25 @@
           <w:ilvl w:val="1"/>
           <w:numId w:val="1"/>
         </w:numPr>
-        <w:spacing w:line="360" w:lineRule="auto"/>
+        <w:spacing w:line="240" w:lineRule="auto"/>
         <w:ind w:hanging="705"/>
         <w:contextualSpacing/>
         <w:jc w:val="both"/>
         <w:rPr>
-          <w:rStyle w:val="Textoennegrita"/>
-          <w:sz w:val="24"/>
-        </w:rPr>
-      </w:pPr>
-      <w:r>
-        <w:rPr>
-          <w:rStyle w:val="Textoennegrita"/>
+          <w:rStyle w:val="Strong"/>
+          <w:sz w:val="24"/>
+        </w:rPr>
+      </w:pPr>
+      <w:r>
+        <w:rPr>
+          <w:rStyle w:val="Strong"/>
           <w:sz w:val="24"/>
         </w:rPr>
         <w:t xml:space="preserve">Especificación del caso de uso: </w:t>
       </w:r>
       <w:r>
         <w:rPr>
-          <w:rStyle w:val="Textoennegrita"/>
+          <w:rStyle w:val="Strong"/>
           <w:sz w:val="24"/>
         </w:rPr>
         <w:t>CU6. Acepta convocatoria</w:t>
@@ -3517,54 +3711,137 @@
     </w:p>
     <w:p>
       <w:pPr>
-        <w:spacing w:line="360" w:lineRule="auto"/>
+        <w:spacing w:line="240" w:lineRule="auto"/>
         <w:ind w:left="1065"/>
         <w:jc w:val="both"/>
         <w:rPr>
-          <w:rStyle w:val="Textoennegrita"/>
-          <w:sz w:val="24"/>
-        </w:rPr>
-      </w:pPr>
-      <w:r>
-        <w:rPr>
-          <w:rStyle w:val="Textoennegrita"/>
-          <w:sz w:val="24"/>
-        </w:rPr>
-        <w:lastRenderedPageBreak/>
-        <w:t>Secuencia básica: [Acá va el texto]</w:t>
-      </w:r>
-    </w:p>
-    <w:p>
-      <w:pPr>
-        <w:spacing w:line="360" w:lineRule="auto"/>
+          <w:rStyle w:val="Strong"/>
+          <w:sz w:val="24"/>
+        </w:rPr>
+      </w:pPr>
+      <w:r>
+        <w:rPr>
+          <w:rStyle w:val="Strong"/>
+          <w:sz w:val="24"/>
+        </w:rPr>
+        <w:t>Sec</w:t>
+      </w:r>
+      <w:r>
+        <w:rPr>
+          <w:rStyle w:val="Strong"/>
+          <w:sz w:val="24"/>
+        </w:rPr>
+        <w:t>uencia básica:</w:t>
+      </w:r>
+    </w:p>
+    <w:p>
+      <w:pPr>
+        <w:spacing w:line="240" w:lineRule="auto"/>
         <w:ind w:left="1065"/>
         <w:jc w:val="both"/>
         <w:rPr>
-          <w:rStyle w:val="Textoennegrita"/>
-          <w:sz w:val="24"/>
-        </w:rPr>
-      </w:pPr>
-      <w:r>
-        <w:rPr>
-          <w:rStyle w:val="Textoennegrita"/>
-          <w:sz w:val="24"/>
-        </w:rPr>
-        <w:t>Secuencia alternativa: [Acá va el texto]</w:t>
-      </w:r>
-    </w:p>
-    <w:p>
-      <w:pPr>
-        <w:spacing w:line="360" w:lineRule="auto"/>
+          <w:rStyle w:val="Strong"/>
+          <w:b w:val="0"/>
+          <w:sz w:val="20"/>
+          <w:szCs w:val="20"/>
+        </w:rPr>
+      </w:pPr>
+      <w:r>
+        <w:rPr>
+          <w:rStyle w:val="Strong"/>
+          <w:b w:val="0"/>
+          <w:sz w:val="20"/>
+          <w:szCs w:val="20"/>
+        </w:rPr>
+        <w:t>Cuando el estudiante recibe una notificación de que su aplicación a sido aceptada, este tendrá la oportunidad de responder si efectivamente acepta o no, es decir, se desplegara un pop-up con la información de la convocatoria a la cual a sido aceptado y dos botones “Aceptar” o “Cancelar”, al darle aceptar se notificara al administrativo que publico la convocatoria. Al darle cancelar se pedirá doble confirmación.</w:t>
+      </w:r>
+    </w:p>
+    <w:p>
+      <w:pPr>
+        <w:spacing w:line="240" w:lineRule="auto"/>
         <w:ind w:left="1065"/>
         <w:jc w:val="both"/>
         <w:rPr>
-          <w:rStyle w:val="Textoennegrita"/>
-          <w:sz w:val="24"/>
-        </w:rPr>
-      </w:pPr>
-      <w:r>
-        <w:rPr>
-          <w:rStyle w:val="Textoennegrita"/>
+          <w:rStyle w:val="Strong"/>
+          <w:sz w:val="24"/>
+        </w:rPr>
+      </w:pPr>
+      <w:r>
+        <w:rPr>
+          <w:rStyle w:val="Strong"/>
+          <w:sz w:val="24"/>
+        </w:rPr>
+        <w:t>Secuenci</w:t>
+      </w:r>
+      <w:r>
+        <w:rPr>
+          <w:rStyle w:val="Strong"/>
+          <w:sz w:val="24"/>
+        </w:rPr>
+        <w:t xml:space="preserve">a alternativa: </w:t>
+      </w:r>
+    </w:p>
+    <w:p>
+      <w:pPr>
+        <w:spacing w:line="240" w:lineRule="auto"/>
+        <w:ind w:left="1065"/>
+        <w:jc w:val="both"/>
+        <w:rPr>
+          <w:rStyle w:val="Strong"/>
+          <w:b w:val="0"/>
+          <w:sz w:val="20"/>
+          <w:szCs w:val="20"/>
+        </w:rPr>
+      </w:pPr>
+      <w:r>
+        <w:rPr>
+          <w:rStyle w:val="Strong"/>
+          <w:sz w:val="20"/>
+          <w:szCs w:val="20"/>
+        </w:rPr>
+        <w:t xml:space="preserve">El estudiante acepta la </w:t>
+      </w:r>
+      <w:bookmarkStart w:id="1" w:name="_GoBack"/>
+      <w:bookmarkEnd w:id="1"/>
+      <w:r>
+        <w:rPr>
+          <w:rStyle w:val="Strong"/>
+          <w:sz w:val="20"/>
+          <w:szCs w:val="20"/>
+        </w:rPr>
+        <w:t>convocatoria,</w:t>
+      </w:r>
+      <w:r>
+        <w:rPr>
+          <w:rStyle w:val="Strong"/>
+          <w:sz w:val="20"/>
+          <w:szCs w:val="20"/>
+        </w:rPr>
+        <w:t xml:space="preserve"> pero ya tiene un contrato:</w:t>
+      </w:r>
+      <w:r>
+        <w:rPr>
+          <w:rStyle w:val="Strong"/>
+          <w:b w:val="0"/>
+          <w:sz w:val="20"/>
+          <w:szCs w:val="20"/>
+        </w:rPr>
+        <w:t xml:space="preserve"> Si el estudiante tiene un contrato vigente, no podrá aceptar la convocatoria, el botón aceptar del pop-up estará desactivado.</w:t>
+      </w:r>
+    </w:p>
+    <w:p>
+      <w:pPr>
+        <w:spacing w:line="240" w:lineRule="auto"/>
+        <w:ind w:left="1065"/>
+        <w:jc w:val="both"/>
+        <w:rPr>
+          <w:rStyle w:val="Strong"/>
+          <w:sz w:val="24"/>
+        </w:rPr>
+      </w:pPr>
+      <w:r>
+        <w:rPr>
+          <w:rStyle w:val="Strong"/>
           <w:sz w:val="24"/>
         </w:rPr>
         <w:t>Interfaces gráficas: [Acá van las GUI]</w:t>
@@ -3586,7 +3863,7 @@
 </file>
 
 <file path=word/endnotes.xml><?xml version="1.0" encoding="utf-8"?>
-<w:endnotes xmlns:wpc="http://schemas.microsoft.com/office/word/2010/wordprocessingCanvas" xmlns:cx="http://schemas.microsoft.com/office/drawing/2014/chartex" xmlns:cx1="http://schemas.microsoft.com/office/drawing/2015/9/8/chartex" xmlns:cx2="http://schemas.microsoft.com/office/drawing/2015/10/21/chartex" xmlns:cx3="http://schemas.microsoft.com/office/drawing/2016/5/9/chartex" xmlns:cx4="http://schemas.microsoft.com/office/drawing/2016/5/10/chartex" xmlns:cx5="http://schemas.microsoft.com/office/drawing/2016/5/11/chartex" xmlns:cx6="http://schemas.microsoft.com/office/drawing/2016/5/12/chartex" xmlns:cx7="http://schemas.microsoft.com/office/drawing/2016/5/13/chartex" xmlns:cx8="http://schemas.microsoft.com/office/drawing/2016/5/14/chartex" xmlns:mc="http://schemas.openxmlformats.org/markup-compatibility/2006" xmlns:aink="http://schemas.microsoft.com/office/drawing/2016/ink" xmlns:am3d="http://schemas.microsoft.com/office/drawing/2017/model3d" xmlns:o="urn:schemas-microsoft-com:office:office" xmlns:r="http://schemas.openxmlformats.org/officeDocument/2006/relationships" xmlns:m="http://schemas.openxmlformats.org/officeDocument/2006/math" xmlns:v="urn:schemas-microsoft-com:vml" xmlns:wp14="http://schemas.microsoft.com/office/word/2010/wordprocessingDrawing" xmlns:wp="http://schemas.openxmlformats.org/drawingml/2006/wordprocessingDrawing" xmlns:w10="urn:schemas-microsoft-com:office:word" xmlns:w="http://schemas.openxmlformats.org/wordprocessingml/2006/main" xmlns:w14="http://schemas.microsoft.com/office/word/2010/wordml" xmlns:w15="http://schemas.microsoft.com/office/word/2012/wordml" xmlns:w16cid="http://schemas.microsoft.com/office/word/2016/wordml/cid" xmlns:w16se="http://schemas.microsoft.com/office/word/2015/wordml/symex" xmlns:wpg="http://schemas.microsoft.com/office/word/2010/wordprocessingGroup" xmlns:wpi="http://schemas.microsoft.com/office/word/2010/wordprocessingInk" xmlns:wne="http://schemas.microsoft.com/office/word/2006/wordml" xmlns:wps="http://schemas.microsoft.com/office/word/2010/wordprocessingShape" mc:Ignorable="w14 w15 w16se w16cid wp14">
+<w:endnotes xmlns:wpc="http://schemas.microsoft.com/office/word/2010/wordprocessingCanvas" xmlns:cx="http://schemas.microsoft.com/office/drawing/2014/chartex" xmlns:mc="http://schemas.openxmlformats.org/markup-compatibility/2006" xmlns:o="urn:schemas-microsoft-com:office:office" xmlns:r="http://schemas.openxmlformats.org/officeDocument/2006/relationships" xmlns:m="http://schemas.openxmlformats.org/officeDocument/2006/math" xmlns:v="urn:schemas-microsoft-com:vml" xmlns:wp14="http://schemas.microsoft.com/office/word/2010/wordprocessingDrawing" xmlns:wp="http://schemas.openxmlformats.org/drawingml/2006/wordprocessingDrawing" xmlns:w10="urn:schemas-microsoft-com:office:word" xmlns:w="http://schemas.openxmlformats.org/wordprocessingml/2006/main" xmlns:w14="http://schemas.microsoft.com/office/word/2010/wordml" xmlns:w15="http://schemas.microsoft.com/office/word/2012/wordml" xmlns:w16se="http://schemas.microsoft.com/office/word/2015/wordml/symex" xmlns:wpg="http://schemas.microsoft.com/office/word/2010/wordprocessingGroup" xmlns:wpi="http://schemas.microsoft.com/office/word/2010/wordprocessingInk" xmlns:wne="http://schemas.microsoft.com/office/word/2006/wordml" xmlns:wps="http://schemas.microsoft.com/office/word/2010/wordprocessingShape" mc:Ignorable="w14 w15 w16se wp14">
   <w:endnote w:type="separator" w:id="-1">
     <w:p>
       <w:pPr>
@@ -3611,7 +3888,7 @@
 </file>
 
 <file path=word/footer1.xml><?xml version="1.0" encoding="utf-8"?>
-<w:ftr xmlns:wpc="http://schemas.microsoft.com/office/word/2010/wordprocessingCanvas" xmlns:cx="http://schemas.microsoft.com/office/drawing/2014/chartex" xmlns:cx1="http://schemas.microsoft.com/office/drawing/2015/9/8/chartex" xmlns:cx2="http://schemas.microsoft.com/office/drawing/2015/10/21/chartex" xmlns:cx3="http://schemas.microsoft.com/office/drawing/2016/5/9/chartex" xmlns:cx4="http://schemas.microsoft.com/office/drawing/2016/5/10/chartex" xmlns:cx5="http://schemas.microsoft.com/office/drawing/2016/5/11/chartex" xmlns:cx6="http://schemas.microsoft.com/office/drawing/2016/5/12/chartex" xmlns:cx7="http://schemas.microsoft.com/office/drawing/2016/5/13/chartex" xmlns:cx8="http://schemas.microsoft.com/office/drawing/2016/5/14/chartex" xmlns:mc="http://schemas.openxmlformats.org/markup-compatibility/2006" xmlns:aink="http://schemas.microsoft.com/office/drawing/2016/ink" xmlns:am3d="http://schemas.microsoft.com/office/drawing/2017/model3d" xmlns:o="urn:schemas-microsoft-com:office:office" xmlns:r="http://schemas.openxmlformats.org/officeDocument/2006/relationships" xmlns:m="http://schemas.openxmlformats.org/officeDocument/2006/math" xmlns:v="urn:schemas-microsoft-com:vml" xmlns:wp14="http://schemas.microsoft.com/office/word/2010/wordprocessingDrawing" xmlns:wp="http://schemas.openxmlformats.org/drawingml/2006/wordprocessingDrawing" xmlns:w10="urn:schemas-microsoft-com:office:word" xmlns:w="http://schemas.openxmlformats.org/wordprocessingml/2006/main" xmlns:w14="http://schemas.microsoft.com/office/word/2010/wordml" xmlns:w15="http://schemas.microsoft.com/office/word/2012/wordml" xmlns:w16cid="http://schemas.microsoft.com/office/word/2016/wordml/cid" xmlns:w16se="http://schemas.microsoft.com/office/word/2015/wordml/symex" xmlns:wpg="http://schemas.microsoft.com/office/word/2010/wordprocessingGroup" xmlns:wpi="http://schemas.microsoft.com/office/word/2010/wordprocessingInk" xmlns:wne="http://schemas.microsoft.com/office/word/2006/wordml" xmlns:wps="http://schemas.microsoft.com/office/word/2010/wordprocessingShape" mc:Ignorable="w14 w15 w16se w16cid wp14">
+<w:ftr xmlns:wpc="http://schemas.microsoft.com/office/word/2010/wordprocessingCanvas" xmlns:cx="http://schemas.microsoft.com/office/drawing/2014/chartex" xmlns:mc="http://schemas.openxmlformats.org/markup-compatibility/2006" xmlns:o="urn:schemas-microsoft-com:office:office" xmlns:r="http://schemas.openxmlformats.org/officeDocument/2006/relationships" xmlns:m="http://schemas.openxmlformats.org/officeDocument/2006/math" xmlns:v="urn:schemas-microsoft-com:vml" xmlns:wp14="http://schemas.microsoft.com/office/word/2010/wordprocessingDrawing" xmlns:wp="http://schemas.openxmlformats.org/drawingml/2006/wordprocessingDrawing" xmlns:w10="urn:schemas-microsoft-com:office:word" xmlns:w="http://schemas.openxmlformats.org/wordprocessingml/2006/main" xmlns:w14="http://schemas.microsoft.com/office/word/2010/wordml" xmlns:w15="http://schemas.microsoft.com/office/word/2012/wordml" xmlns:w16se="http://schemas.microsoft.com/office/word/2015/wordml/symex" xmlns:wpg="http://schemas.microsoft.com/office/word/2010/wordprocessingGroup" xmlns:wpi="http://schemas.microsoft.com/office/word/2010/wordprocessingInk" xmlns:wne="http://schemas.microsoft.com/office/word/2006/wordml" xmlns:wps="http://schemas.microsoft.com/office/word/2010/wordprocessingShape" mc:Ignorable="w14 w15 w16se wp14">
   <w:sdt>
     <w:sdtPr>
       <w:id w:val="-527414184"/>
@@ -3624,7 +3901,7 @@
     <w:sdtContent>
       <w:p>
         <w:pPr>
-          <w:pStyle w:val="Piedepgina"/>
+          <w:pStyle w:val="Footer"/>
           <w:jc w:val="right"/>
         </w:pPr>
         <w:r>
@@ -3641,7 +3918,7 @@
             <w:noProof/>
             <w:lang w:val="es-ES"/>
           </w:rPr>
-          <w:t>4</w:t>
+          <w:t>8</w:t>
         </w:r>
         <w:r>
           <w:fldChar w:fldCharType="end"/>
@@ -3651,14 +3928,14 @@
   </w:sdt>
   <w:p>
     <w:pPr>
-      <w:pStyle w:val="Piedepgina"/>
+      <w:pStyle w:val="Footer"/>
     </w:pPr>
   </w:p>
 </w:ftr>
 </file>
 
 <file path=word/footnotes.xml><?xml version="1.0" encoding="utf-8"?>
-<w:footnotes xmlns:wpc="http://schemas.microsoft.com/office/word/2010/wordprocessingCanvas" xmlns:cx="http://schemas.microsoft.com/office/drawing/2014/chartex" xmlns:cx1="http://schemas.microsoft.com/office/drawing/2015/9/8/chartex" xmlns:cx2="http://schemas.microsoft.com/office/drawing/2015/10/21/chartex" xmlns:cx3="http://schemas.microsoft.com/office/drawing/2016/5/9/chartex" xmlns:cx4="http://schemas.microsoft.com/office/drawing/2016/5/10/chartex" xmlns:cx5="http://schemas.microsoft.com/office/drawing/2016/5/11/chartex" xmlns:cx6="http://schemas.microsoft.com/office/drawing/2016/5/12/chartex" xmlns:cx7="http://schemas.microsoft.com/office/drawing/2016/5/13/chartex" xmlns:cx8="http://schemas.microsoft.com/office/drawing/2016/5/14/chartex" xmlns:mc="http://schemas.openxmlformats.org/markup-compatibility/2006" xmlns:aink="http://schemas.microsoft.com/office/drawing/2016/ink" xmlns:am3d="http://schemas.microsoft.com/office/drawing/2017/model3d" xmlns:o="urn:schemas-microsoft-com:office:office" xmlns:r="http://schemas.openxmlformats.org/officeDocument/2006/relationships" xmlns:m="http://schemas.openxmlformats.org/officeDocument/2006/math" xmlns:v="urn:schemas-microsoft-com:vml" xmlns:wp14="http://schemas.microsoft.com/office/word/2010/wordprocessingDrawing" xmlns:wp="http://schemas.openxmlformats.org/drawingml/2006/wordprocessingDrawing" xmlns:w10="urn:schemas-microsoft-com:office:word" xmlns:w="http://schemas.openxmlformats.org/wordprocessingml/2006/main" xmlns:w14="http://schemas.microsoft.com/office/word/2010/wordml" xmlns:w15="http://schemas.microsoft.com/office/word/2012/wordml" xmlns:w16cid="http://schemas.microsoft.com/office/word/2016/wordml/cid" xmlns:w16se="http://schemas.microsoft.com/office/word/2015/wordml/symex" xmlns:wpg="http://schemas.microsoft.com/office/word/2010/wordprocessingGroup" xmlns:wpi="http://schemas.microsoft.com/office/word/2010/wordprocessingInk" xmlns:wne="http://schemas.microsoft.com/office/word/2006/wordml" xmlns:wps="http://schemas.microsoft.com/office/word/2010/wordprocessingShape" mc:Ignorable="w14 w15 w16se w16cid wp14">
+<w:footnotes xmlns:wpc="http://schemas.microsoft.com/office/word/2010/wordprocessingCanvas" xmlns:cx="http://schemas.microsoft.com/office/drawing/2014/chartex" xmlns:mc="http://schemas.openxmlformats.org/markup-compatibility/2006" xmlns:o="urn:schemas-microsoft-com:office:office" xmlns:r="http://schemas.openxmlformats.org/officeDocument/2006/relationships" xmlns:m="http://schemas.openxmlformats.org/officeDocument/2006/math" xmlns:v="urn:schemas-microsoft-com:vml" xmlns:wp14="http://schemas.microsoft.com/office/word/2010/wordprocessingDrawing" xmlns:wp="http://schemas.openxmlformats.org/drawingml/2006/wordprocessingDrawing" xmlns:w10="urn:schemas-microsoft-com:office:word" xmlns:w="http://schemas.openxmlformats.org/wordprocessingml/2006/main" xmlns:w14="http://schemas.microsoft.com/office/word/2010/wordml" xmlns:w15="http://schemas.microsoft.com/office/word/2012/wordml" xmlns:w16se="http://schemas.microsoft.com/office/word/2015/wordml/symex" xmlns:wpg="http://schemas.microsoft.com/office/word/2010/wordprocessingGroup" xmlns:wpi="http://schemas.microsoft.com/office/word/2010/wordprocessingInk" xmlns:wne="http://schemas.microsoft.com/office/word/2006/wordml" xmlns:wps="http://schemas.microsoft.com/office/word/2010/wordprocessingShape" mc:Ignorable="w14 w15 w16se wp14">
   <w:footnote w:type="separator" w:id="-1">
     <w:p>
       <w:pPr>
@@ -3683,7 +3960,7 @@
 </file>
 
 <file path=word/header1.xml><?xml version="1.0" encoding="utf-8"?>
-<w:hdr xmlns:wpc="http://schemas.microsoft.com/office/word/2010/wordprocessingCanvas" xmlns:cx="http://schemas.microsoft.com/office/drawing/2014/chartex" xmlns:cx1="http://schemas.microsoft.com/office/drawing/2015/9/8/chartex" xmlns:cx2="http://schemas.microsoft.com/office/drawing/2015/10/21/chartex" xmlns:cx3="http://schemas.microsoft.com/office/drawing/2016/5/9/chartex" xmlns:cx4="http://schemas.microsoft.com/office/drawing/2016/5/10/chartex" xmlns:cx5="http://schemas.microsoft.com/office/drawing/2016/5/11/chartex" xmlns:cx6="http://schemas.microsoft.com/office/drawing/2016/5/12/chartex" xmlns:cx7="http://schemas.microsoft.com/office/drawing/2016/5/13/chartex" xmlns:cx8="http://schemas.microsoft.com/office/drawing/2016/5/14/chartex" xmlns:mc="http://schemas.openxmlformats.org/markup-compatibility/2006" xmlns:aink="http://schemas.microsoft.com/office/drawing/2016/ink" xmlns:am3d="http://schemas.microsoft.com/office/drawing/2017/model3d" xmlns:o="urn:schemas-microsoft-com:office:office" xmlns:r="http://schemas.openxmlformats.org/officeDocument/2006/relationships" xmlns:m="http://schemas.openxmlformats.org/officeDocument/2006/math" xmlns:v="urn:schemas-microsoft-com:vml" xmlns:wp14="http://schemas.microsoft.com/office/word/2010/wordprocessingDrawing" xmlns:wp="http://schemas.openxmlformats.org/drawingml/2006/wordprocessingDrawing" xmlns:w10="urn:schemas-microsoft-com:office:word" xmlns:w="http://schemas.openxmlformats.org/wordprocessingml/2006/main" xmlns:w14="http://schemas.microsoft.com/office/word/2010/wordml" xmlns:w15="http://schemas.microsoft.com/office/word/2012/wordml" xmlns:w16cid="http://schemas.microsoft.com/office/word/2016/wordml/cid" xmlns:w16se="http://schemas.microsoft.com/office/word/2015/wordml/symex" xmlns:wpg="http://schemas.microsoft.com/office/word/2010/wordprocessingGroup" xmlns:wpi="http://schemas.microsoft.com/office/word/2010/wordprocessingInk" xmlns:wne="http://schemas.microsoft.com/office/word/2006/wordml" xmlns:wps="http://schemas.microsoft.com/office/word/2010/wordprocessingShape" mc:Ignorable="w14 w15 w16se w16cid wp14">
+<w:hdr xmlns:wpc="http://schemas.microsoft.com/office/word/2010/wordprocessingCanvas" xmlns:cx="http://schemas.microsoft.com/office/drawing/2014/chartex" xmlns:mc="http://schemas.openxmlformats.org/markup-compatibility/2006" xmlns:o="urn:schemas-microsoft-com:office:office" xmlns:r="http://schemas.openxmlformats.org/officeDocument/2006/relationships" xmlns:m="http://schemas.openxmlformats.org/officeDocument/2006/math" xmlns:v="urn:schemas-microsoft-com:vml" xmlns:wp14="http://schemas.microsoft.com/office/word/2010/wordprocessingDrawing" xmlns:wp="http://schemas.openxmlformats.org/drawingml/2006/wordprocessingDrawing" xmlns:w10="urn:schemas-microsoft-com:office:word" xmlns:w="http://schemas.openxmlformats.org/wordprocessingml/2006/main" xmlns:w14="http://schemas.microsoft.com/office/word/2010/wordml" xmlns:w15="http://schemas.microsoft.com/office/word/2012/wordml" xmlns:w16se="http://schemas.microsoft.com/office/word/2015/wordml/symex" xmlns:wpg="http://schemas.microsoft.com/office/word/2010/wordprocessingGroup" xmlns:wpi="http://schemas.microsoft.com/office/word/2010/wordprocessingInk" xmlns:wne="http://schemas.microsoft.com/office/word/2006/wordml" xmlns:wps="http://schemas.microsoft.com/office/word/2010/wordprocessingShape" mc:Ignorable="w14 w15 w16se wp14">
   <w:p>
     <w:pPr>
       <w:keepLines/>
@@ -3708,7 +3985,7 @@
 </file>
 
 <file path=word/numbering.xml><?xml version="1.0" encoding="utf-8"?>
-<w:numbering xmlns:wpc="http://schemas.microsoft.com/office/word/2010/wordprocessingCanvas" xmlns:cx="http://schemas.microsoft.com/office/drawing/2014/chartex" xmlns:cx1="http://schemas.microsoft.com/office/drawing/2015/9/8/chartex" xmlns:cx2="http://schemas.microsoft.com/office/drawing/2015/10/21/chartex" xmlns:cx3="http://schemas.microsoft.com/office/drawing/2016/5/9/chartex" xmlns:cx4="http://schemas.microsoft.com/office/drawing/2016/5/10/chartex" xmlns:cx5="http://schemas.microsoft.com/office/drawing/2016/5/11/chartex" xmlns:cx6="http://schemas.microsoft.com/office/drawing/2016/5/12/chartex" xmlns:cx7="http://schemas.microsoft.com/office/drawing/2016/5/13/chartex" xmlns:cx8="http://schemas.microsoft.com/office/drawing/2016/5/14/chartex" xmlns:mc="http://schemas.openxmlformats.org/markup-compatibility/2006" xmlns:aink="http://schemas.microsoft.com/office/drawing/2016/ink" xmlns:am3d="http://schemas.microsoft.com/office/drawing/2017/model3d" xmlns:o="urn:schemas-microsoft-com:office:office" xmlns:r="http://schemas.openxmlformats.org/officeDocument/2006/relationships" xmlns:m="http://schemas.openxmlformats.org/officeDocument/2006/math" xmlns:v="urn:schemas-microsoft-com:vml" xmlns:wp14="http://schemas.microsoft.com/office/word/2010/wordprocessingDrawing" xmlns:wp="http://schemas.openxmlformats.org/drawingml/2006/wordprocessingDrawing" xmlns:w10="urn:schemas-microsoft-com:office:word" xmlns:w="http://schemas.openxmlformats.org/wordprocessingml/2006/main" xmlns:w14="http://schemas.microsoft.com/office/word/2010/wordml" xmlns:w15="http://schemas.microsoft.com/office/word/2012/wordml" xmlns:w16cid="http://schemas.microsoft.com/office/word/2016/wordml/cid" xmlns:w16se="http://schemas.microsoft.com/office/word/2015/wordml/symex" xmlns:wpg="http://schemas.microsoft.com/office/word/2010/wordprocessingGroup" xmlns:wpi="http://schemas.microsoft.com/office/word/2010/wordprocessingInk" xmlns:wne="http://schemas.microsoft.com/office/word/2006/wordml" xmlns:wps="http://schemas.microsoft.com/office/word/2010/wordprocessingShape" mc:Ignorable="w14 w15 w16se w16cid wp14">
+<w:numbering xmlns:wpc="http://schemas.microsoft.com/office/word/2010/wordprocessingCanvas" xmlns:cx="http://schemas.microsoft.com/office/drawing/2014/chartex" xmlns:mc="http://schemas.openxmlformats.org/markup-compatibility/2006" xmlns:o="urn:schemas-microsoft-com:office:office" xmlns:r="http://schemas.openxmlformats.org/officeDocument/2006/relationships" xmlns:m="http://schemas.openxmlformats.org/officeDocument/2006/math" xmlns:v="urn:schemas-microsoft-com:vml" xmlns:wp14="http://schemas.microsoft.com/office/word/2010/wordprocessingDrawing" xmlns:wp="http://schemas.openxmlformats.org/drawingml/2006/wordprocessingDrawing" xmlns:w10="urn:schemas-microsoft-com:office:word" xmlns:w="http://schemas.openxmlformats.org/wordprocessingml/2006/main" xmlns:w14="http://schemas.microsoft.com/office/word/2010/wordml" xmlns:w15="http://schemas.microsoft.com/office/word/2012/wordml" xmlns:w16se="http://schemas.microsoft.com/office/word/2015/wordml/symex" xmlns:wpg="http://schemas.microsoft.com/office/word/2010/wordprocessingGroup" xmlns:wpi="http://schemas.microsoft.com/office/word/2010/wordprocessingInk" xmlns:wne="http://schemas.microsoft.com/office/word/2006/wordml" xmlns:wps="http://schemas.microsoft.com/office/word/2010/wordprocessingShape" mc:Ignorable="w14 w15 w16se wp14">
   <w:abstractNum w:abstractNumId="0" w15:restartNumberingAfterBreak="0">
     <w:nsid w:val="03032957"/>
     <w:multiLevelType w:val="multilevel"/>
@@ -3841,7 +4118,7 @@
     <w:lvl w:ilvl="1">
       <w:start w:val="1"/>
       <w:numFmt w:val="decimal"/>
-      <w:pStyle w:val="TDC3"/>
+      <w:pStyle w:val="TOC3"/>
       <w:isLgl/>
       <w:lvlText w:val="%1.%2."/>
       <w:lvlJc w:val="left"/>
@@ -4043,7 +4320,7 @@
 </file>
 
 <file path=word/styles.xml><?xml version="1.0" encoding="utf-8"?>
-<w:styles xmlns:mc="http://schemas.openxmlformats.org/markup-compatibility/2006" xmlns:r="http://schemas.openxmlformats.org/officeDocument/2006/relationships" xmlns:w="http://schemas.openxmlformats.org/wordprocessingml/2006/main" xmlns:w14="http://schemas.microsoft.com/office/word/2010/wordml" xmlns:w15="http://schemas.microsoft.com/office/word/2012/wordml" xmlns:w16cid="http://schemas.microsoft.com/office/word/2016/wordml/cid" xmlns:w16se="http://schemas.microsoft.com/office/word/2015/wordml/symex" mc:Ignorable="w14 w15 w16se w16cid">
+<w:styles xmlns:mc="http://schemas.openxmlformats.org/markup-compatibility/2006" xmlns:r="http://schemas.openxmlformats.org/officeDocument/2006/relationships" xmlns:w="http://schemas.openxmlformats.org/wordprocessingml/2006/main" xmlns:w14="http://schemas.microsoft.com/office/word/2010/wordml" xmlns:w15="http://schemas.microsoft.com/office/word/2012/wordml" xmlns:w16se="http://schemas.microsoft.com/office/word/2015/wordml/symex" mc:Ignorable="w14 w15 w16se">
   <w:docDefaults>
     <w:rPrDefault>
       <w:rPr>
@@ -4059,7 +4336,7 @@
       </w:pPr>
     </w:pPrDefault>
   </w:docDefaults>
-  <w:latentStyles w:defLockedState="0" w:defUIPriority="99" w:defSemiHidden="0" w:defUnhideWhenUsed="0" w:defQFormat="0" w:count="375">
+  <w:latentStyles w:defLockedState="0" w:defUIPriority="99" w:defSemiHidden="0" w:defUnhideWhenUsed="0" w:defQFormat="0" w:count="371">
     <w:lsdException w:name="Normal" w:uiPriority="0" w:qFormat="1"/>
     <w:lsdException w:name="heading 1" w:uiPriority="9" w:qFormat="1"/>
     <w:lsdException w:name="heading 2" w:semiHidden="1" w:uiPriority="9" w:unhideWhenUsed="1" w:qFormat="1"/>
@@ -4431,21 +4708,17 @@
     <w:lsdException w:name="List Table 5 Dark Accent 6" w:uiPriority="50"/>
     <w:lsdException w:name="List Table 6 Colorful Accent 6" w:uiPriority="51"/>
     <w:lsdException w:name="List Table 7 Colorful Accent 6" w:uiPriority="52"/>
-    <w:lsdException w:name="Mention" w:semiHidden="1" w:unhideWhenUsed="1"/>
-    <w:lsdException w:name="Smart Hyperlink" w:semiHidden="1" w:unhideWhenUsed="1"/>
-    <w:lsdException w:name="Hashtag" w:semiHidden="1" w:unhideWhenUsed="1"/>
-    <w:lsdException w:name="Unresolved Mention" w:semiHidden="1" w:unhideWhenUsed="1"/>
   </w:latentStyles>
   <w:style w:type="paragraph" w:default="1" w:styleId="Normal">
     <w:name w:val="Normal"/>
     <w:qFormat/>
     <w:rsid w:val="00083D13"/>
   </w:style>
-  <w:style w:type="paragraph" w:styleId="Ttulo1">
+  <w:style w:type="paragraph" w:styleId="Heading1">
     <w:name w:val="heading 1"/>
     <w:basedOn w:val="Normal"/>
     <w:next w:val="Normal"/>
-    <w:link w:val="Ttulo1Car"/>
+    <w:link w:val="Heading1Char"/>
     <w:uiPriority w:val="9"/>
     <w:qFormat/>
     <w:rsid w:val="00083D13"/>
@@ -4465,11 +4738,11 @@
       <w:szCs w:val="36"/>
     </w:rPr>
   </w:style>
-  <w:style w:type="paragraph" w:styleId="Ttulo2">
+  <w:style w:type="paragraph" w:styleId="Heading2">
     <w:name w:val="heading 2"/>
     <w:basedOn w:val="Normal"/>
     <w:next w:val="Normal"/>
-    <w:link w:val="Ttulo2Car"/>
+    <w:link w:val="Heading2Char"/>
     <w:uiPriority w:val="9"/>
     <w:unhideWhenUsed/>
     <w:qFormat/>
@@ -4487,11 +4760,11 @@
       <w:szCs w:val="28"/>
     </w:rPr>
   </w:style>
-  <w:style w:type="paragraph" w:styleId="Ttulo3">
+  <w:style w:type="paragraph" w:styleId="Heading3">
     <w:name w:val="heading 3"/>
     <w:basedOn w:val="Normal"/>
     <w:next w:val="Normal"/>
-    <w:link w:val="Ttulo3Car"/>
+    <w:link w:val="Heading3Char"/>
     <w:uiPriority w:val="9"/>
     <w:unhideWhenUsed/>
     <w:qFormat/>
@@ -4509,11 +4782,11 @@
       <w:szCs w:val="26"/>
     </w:rPr>
   </w:style>
-  <w:style w:type="paragraph" w:styleId="Ttulo4">
+  <w:style w:type="paragraph" w:styleId="Heading4">
     <w:name w:val="heading 4"/>
     <w:basedOn w:val="Normal"/>
     <w:next w:val="Normal"/>
-    <w:link w:val="Ttulo4Car"/>
+    <w:link w:val="Heading4Char"/>
     <w:uiPriority w:val="9"/>
     <w:unhideWhenUsed/>
     <w:qFormat/>
@@ -4530,11 +4803,11 @@
       <w:szCs w:val="24"/>
     </w:rPr>
   </w:style>
-  <w:style w:type="paragraph" w:styleId="Ttulo5">
+  <w:style w:type="paragraph" w:styleId="Heading5">
     <w:name w:val="heading 5"/>
     <w:basedOn w:val="Normal"/>
     <w:next w:val="Normal"/>
-    <w:link w:val="Ttulo5Car"/>
+    <w:link w:val="Heading5Char"/>
     <w:uiPriority w:val="9"/>
     <w:unhideWhenUsed/>
     <w:qFormat/>
@@ -4553,11 +4826,11 @@
       <w:szCs w:val="22"/>
     </w:rPr>
   </w:style>
-  <w:style w:type="paragraph" w:styleId="Ttulo6">
+  <w:style w:type="paragraph" w:styleId="Heading6">
     <w:name w:val="heading 6"/>
     <w:basedOn w:val="Normal"/>
     <w:next w:val="Normal"/>
-    <w:link w:val="Ttulo6Car"/>
+    <w:link w:val="Heading6Char"/>
     <w:uiPriority w:val="9"/>
     <w:unhideWhenUsed/>
     <w:qFormat/>
@@ -4573,11 +4846,11 @@
       <w:color w:val="595959" w:themeColor="text1" w:themeTint="A6"/>
     </w:rPr>
   </w:style>
-  <w:style w:type="paragraph" w:styleId="Ttulo7">
+  <w:style w:type="paragraph" w:styleId="Heading7">
     <w:name w:val="heading 7"/>
     <w:basedOn w:val="Normal"/>
     <w:next w:val="Normal"/>
-    <w:link w:val="Ttulo7Car"/>
+    <w:link w:val="Heading7Char"/>
     <w:uiPriority w:val="9"/>
     <w:semiHidden/>
     <w:unhideWhenUsed/>
@@ -4596,11 +4869,11 @@
       <w:color w:val="595959" w:themeColor="text1" w:themeTint="A6"/>
     </w:rPr>
   </w:style>
-  <w:style w:type="paragraph" w:styleId="Ttulo8">
+  <w:style w:type="paragraph" w:styleId="Heading8">
     <w:name w:val="heading 8"/>
     <w:basedOn w:val="Normal"/>
     <w:next w:val="Normal"/>
-    <w:link w:val="Ttulo8Car"/>
+    <w:link w:val="Heading8Char"/>
     <w:uiPriority w:val="9"/>
     <w:semiHidden/>
     <w:unhideWhenUsed/>
@@ -4618,11 +4891,11 @@
       <w:color w:val="595959" w:themeColor="text1" w:themeTint="A6"/>
     </w:rPr>
   </w:style>
-  <w:style w:type="paragraph" w:styleId="Ttulo9">
+  <w:style w:type="paragraph" w:styleId="Heading9">
     <w:name w:val="heading 9"/>
     <w:basedOn w:val="Normal"/>
     <w:next w:val="Normal"/>
-    <w:link w:val="Ttulo9Car"/>
+    <w:link w:val="Heading9Char"/>
     <w:uiPriority w:val="9"/>
     <w:semiHidden/>
     <w:unhideWhenUsed/>
@@ -4642,13 +4915,13 @@
       <w:color w:val="595959" w:themeColor="text1" w:themeTint="A6"/>
     </w:rPr>
   </w:style>
-  <w:style w:type="character" w:default="1" w:styleId="Fuentedeprrafopredeter">
+  <w:style w:type="character" w:default="1" w:styleId="DefaultParagraphFont">
     <w:name w:val="Default Paragraph Font"/>
     <w:uiPriority w:val="1"/>
     <w:semiHidden/>
     <w:unhideWhenUsed/>
   </w:style>
-  <w:style w:type="table" w:default="1" w:styleId="Tablanormal">
+  <w:style w:type="table" w:default="1" w:styleId="TableNormal">
     <w:name w:val="Normal Table"/>
     <w:uiPriority w:val="99"/>
     <w:semiHidden/>
@@ -4663,14 +4936,14 @@
       </w:tblCellMar>
     </w:tblPr>
   </w:style>
-  <w:style w:type="numbering" w:default="1" w:styleId="Sinlista">
+  <w:style w:type="numbering" w:default="1" w:styleId="NoList">
     <w:name w:val="No List"/>
     <w:uiPriority w:val="99"/>
     <w:semiHidden/>
     <w:unhideWhenUsed/>
   </w:style>
-  <w:style w:type="table" w:customStyle="1" w:styleId="TableNormal">
-    <w:name w:val="Table Normal"/>
+  <w:style w:type="table" w:customStyle="1" w:styleId="TableNormal1">
+    <w:name w:val="Table Normal1"/>
     <w:tblPr>
       <w:tblCellMar>
         <w:top w:w="0" w:type="dxa"/>
@@ -4680,11 +4953,11 @@
       </w:tblCellMar>
     </w:tblPr>
   </w:style>
-  <w:style w:type="paragraph" w:styleId="Ttulo">
+  <w:style w:type="paragraph" w:styleId="Title">
     <w:name w:val="Title"/>
     <w:basedOn w:val="Normal"/>
     <w:next w:val="Normal"/>
-    <w:link w:val="TtuloCar"/>
+    <w:link w:val="TitleChar"/>
     <w:uiPriority w:val="10"/>
     <w:qFormat/>
     <w:rsid w:val="00083D13"/>
@@ -4700,11 +4973,11 @@
       <w:szCs w:val="80"/>
     </w:rPr>
   </w:style>
-  <w:style w:type="paragraph" w:styleId="Subttulo">
+  <w:style w:type="paragraph" w:styleId="Subtitle">
     <w:name w:val="Subtitle"/>
     <w:basedOn w:val="Normal"/>
     <w:next w:val="Normal"/>
-    <w:link w:val="SubttuloCar"/>
+    <w:link w:val="SubtitleChar"/>
     <w:uiPriority w:val="11"/>
     <w:qFormat/>
     <w:rsid w:val="00083D13"/>
@@ -4722,7 +4995,7 @@
     </w:rPr>
   </w:style>
   <w:style w:type="table" w:customStyle="1" w:styleId="a">
-    <w:basedOn w:val="TableNormal"/>
+    <w:basedOn w:val="TableNormal1"/>
     <w:tblPr>
       <w:tblStyleRowBandSize w:val="1"/>
       <w:tblStyleColBandSize w:val="1"/>
@@ -4732,10 +5005,10 @@
       </w:tblCellMar>
     </w:tblPr>
   </w:style>
-  <w:style w:type="character" w:customStyle="1" w:styleId="Ttulo1Car">
-    <w:name w:val="Título 1 Car"/>
-    <w:basedOn w:val="Fuentedeprrafopredeter"/>
-    <w:link w:val="Ttulo1"/>
+  <w:style w:type="character" w:customStyle="1" w:styleId="Heading1Char">
+    <w:name w:val="Heading 1 Char"/>
+    <w:basedOn w:val="DefaultParagraphFont"/>
+    <w:link w:val="Heading1"/>
     <w:uiPriority w:val="9"/>
     <w:rsid w:val="00083D13"/>
     <w:rPr>
@@ -4745,10 +5018,10 @@
       <w:szCs w:val="36"/>
     </w:rPr>
   </w:style>
-  <w:style w:type="character" w:customStyle="1" w:styleId="Ttulo2Car">
-    <w:name w:val="Título 2 Car"/>
-    <w:basedOn w:val="Fuentedeprrafopredeter"/>
-    <w:link w:val="Ttulo2"/>
+  <w:style w:type="character" w:customStyle="1" w:styleId="Heading2Char">
+    <w:name w:val="Heading 2 Char"/>
+    <w:basedOn w:val="DefaultParagraphFont"/>
+    <w:link w:val="Heading2"/>
     <w:uiPriority w:val="9"/>
     <w:rsid w:val="00083D13"/>
     <w:rPr>
@@ -4758,10 +5031,10 @@
       <w:szCs w:val="28"/>
     </w:rPr>
   </w:style>
-  <w:style w:type="character" w:customStyle="1" w:styleId="Ttulo3Car">
-    <w:name w:val="Título 3 Car"/>
-    <w:basedOn w:val="Fuentedeprrafopredeter"/>
-    <w:link w:val="Ttulo3"/>
+  <w:style w:type="character" w:customStyle="1" w:styleId="Heading3Char">
+    <w:name w:val="Heading 3 Char"/>
+    <w:basedOn w:val="DefaultParagraphFont"/>
+    <w:link w:val="Heading3"/>
     <w:uiPriority w:val="9"/>
     <w:rsid w:val="00083D13"/>
     <w:rPr>
@@ -4771,10 +5044,10 @@
       <w:szCs w:val="26"/>
     </w:rPr>
   </w:style>
-  <w:style w:type="character" w:customStyle="1" w:styleId="Ttulo4Car">
-    <w:name w:val="Título 4 Car"/>
-    <w:basedOn w:val="Fuentedeprrafopredeter"/>
-    <w:link w:val="Ttulo4"/>
+  <w:style w:type="character" w:customStyle="1" w:styleId="Heading4Char">
+    <w:name w:val="Heading 4 Char"/>
+    <w:basedOn w:val="DefaultParagraphFont"/>
+    <w:link w:val="Heading4"/>
     <w:uiPriority w:val="9"/>
     <w:rsid w:val="00083D13"/>
     <w:rPr>
@@ -4783,10 +5056,10 @@
       <w:szCs w:val="24"/>
     </w:rPr>
   </w:style>
-  <w:style w:type="character" w:customStyle="1" w:styleId="Ttulo5Car">
-    <w:name w:val="Título 5 Car"/>
-    <w:basedOn w:val="Fuentedeprrafopredeter"/>
-    <w:link w:val="Ttulo5"/>
+  <w:style w:type="character" w:customStyle="1" w:styleId="Heading5Char">
+    <w:name w:val="Heading 5 Char"/>
+    <w:basedOn w:val="DefaultParagraphFont"/>
+    <w:link w:val="Heading5"/>
     <w:uiPriority w:val="9"/>
     <w:rsid w:val="00083D13"/>
     <w:rPr>
@@ -4797,10 +5070,10 @@
       <w:szCs w:val="22"/>
     </w:rPr>
   </w:style>
-  <w:style w:type="character" w:customStyle="1" w:styleId="Ttulo6Car">
-    <w:name w:val="Título 6 Car"/>
-    <w:basedOn w:val="Fuentedeprrafopredeter"/>
-    <w:link w:val="Ttulo6"/>
+  <w:style w:type="character" w:customStyle="1" w:styleId="Heading6Char">
+    <w:name w:val="Heading 6 Char"/>
+    <w:basedOn w:val="DefaultParagraphFont"/>
+    <w:link w:val="Heading6"/>
     <w:uiPriority w:val="9"/>
     <w:rsid w:val="00083D13"/>
     <w:rPr>
@@ -4808,10 +5081,10 @@
       <w:color w:val="595959" w:themeColor="text1" w:themeTint="A6"/>
     </w:rPr>
   </w:style>
-  <w:style w:type="character" w:customStyle="1" w:styleId="Ttulo7Car">
-    <w:name w:val="Título 7 Car"/>
-    <w:basedOn w:val="Fuentedeprrafopredeter"/>
-    <w:link w:val="Ttulo7"/>
+  <w:style w:type="character" w:customStyle="1" w:styleId="Heading7Char">
+    <w:name w:val="Heading 7 Char"/>
+    <w:basedOn w:val="DefaultParagraphFont"/>
+    <w:link w:val="Heading7"/>
     <w:uiPriority w:val="9"/>
     <w:semiHidden/>
     <w:rsid w:val="00083D13"/>
@@ -4822,10 +5095,10 @@
       <w:color w:val="595959" w:themeColor="text1" w:themeTint="A6"/>
     </w:rPr>
   </w:style>
-  <w:style w:type="character" w:customStyle="1" w:styleId="Ttulo8Car">
-    <w:name w:val="Título 8 Car"/>
-    <w:basedOn w:val="Fuentedeprrafopredeter"/>
-    <w:link w:val="Ttulo8"/>
+  <w:style w:type="character" w:customStyle="1" w:styleId="Heading8Char">
+    <w:name w:val="Heading 8 Char"/>
+    <w:basedOn w:val="DefaultParagraphFont"/>
+    <w:link w:val="Heading8"/>
     <w:uiPriority w:val="9"/>
     <w:semiHidden/>
     <w:rsid w:val="00083D13"/>
@@ -4835,10 +5108,10 @@
       <w:color w:val="595959" w:themeColor="text1" w:themeTint="A6"/>
     </w:rPr>
   </w:style>
-  <w:style w:type="character" w:customStyle="1" w:styleId="Ttulo9Car">
-    <w:name w:val="Título 9 Car"/>
-    <w:basedOn w:val="Fuentedeprrafopredeter"/>
-    <w:link w:val="Ttulo9"/>
+  <w:style w:type="character" w:customStyle="1" w:styleId="Heading9Char">
+    <w:name w:val="Heading 9 Char"/>
+    <w:basedOn w:val="DefaultParagraphFont"/>
+    <w:link w:val="Heading9"/>
     <w:uiPriority w:val="9"/>
     <w:semiHidden/>
     <w:rsid w:val="00083D13"/>
@@ -4850,7 +5123,7 @@
       <w:color w:val="595959" w:themeColor="text1" w:themeTint="A6"/>
     </w:rPr>
   </w:style>
-  <w:style w:type="paragraph" w:styleId="Descripcin">
+  <w:style w:type="paragraph" w:styleId="Caption">
     <w:name w:val="caption"/>
     <w:basedOn w:val="Normal"/>
     <w:next w:val="Normal"/>
@@ -4870,10 +5143,10 @@
       <w:szCs w:val="20"/>
     </w:rPr>
   </w:style>
-  <w:style w:type="character" w:customStyle="1" w:styleId="TtuloCar">
-    <w:name w:val="Título Car"/>
-    <w:basedOn w:val="Fuentedeprrafopredeter"/>
-    <w:link w:val="Ttulo"/>
+  <w:style w:type="character" w:customStyle="1" w:styleId="TitleChar">
+    <w:name w:val="Title Char"/>
+    <w:basedOn w:val="DefaultParagraphFont"/>
+    <w:link w:val="Title"/>
     <w:uiPriority w:val="10"/>
     <w:rsid w:val="00083D13"/>
     <w:rPr>
@@ -4884,10 +5157,10 @@
       <w:szCs w:val="80"/>
     </w:rPr>
   </w:style>
-  <w:style w:type="character" w:customStyle="1" w:styleId="SubttuloCar">
-    <w:name w:val="Subtítulo Car"/>
-    <w:basedOn w:val="Fuentedeprrafopredeter"/>
-    <w:link w:val="Subttulo"/>
+  <w:style w:type="character" w:customStyle="1" w:styleId="SubtitleChar">
+    <w:name w:val="Subtitle Char"/>
+    <w:basedOn w:val="DefaultParagraphFont"/>
+    <w:link w:val="Subtitle"/>
     <w:uiPriority w:val="11"/>
     <w:rsid w:val="00083D13"/>
     <w:rPr>
@@ -4897,9 +5170,9 @@
       <w:szCs w:val="30"/>
     </w:rPr>
   </w:style>
-  <w:style w:type="character" w:styleId="Textoennegrita">
+  <w:style w:type="character" w:styleId="Strong">
     <w:name w:val="Strong"/>
-    <w:basedOn w:val="Fuentedeprrafopredeter"/>
+    <w:basedOn w:val="DefaultParagraphFont"/>
     <w:uiPriority w:val="22"/>
     <w:qFormat/>
     <w:rsid w:val="00083D13"/>
@@ -4908,9 +5181,9 @@
       <w:bCs/>
     </w:rPr>
   </w:style>
-  <w:style w:type="character" w:styleId="nfasis">
+  <w:style w:type="character" w:styleId="Emphasis">
     <w:name w:val="Emphasis"/>
-    <w:basedOn w:val="Fuentedeprrafopredeter"/>
+    <w:basedOn w:val="DefaultParagraphFont"/>
     <w:uiPriority w:val="20"/>
     <w:qFormat/>
     <w:rsid w:val="00083D13"/>
@@ -4919,7 +5192,7 @@
       <w:iCs/>
     </w:rPr>
   </w:style>
-  <w:style w:type="paragraph" w:styleId="Sinespaciado">
+  <w:style w:type="paragraph" w:styleId="NoSpacing">
     <w:name w:val="No Spacing"/>
     <w:uiPriority w:val="1"/>
     <w:qFormat/>
@@ -4928,11 +5201,11 @@
       <w:spacing w:after="0" w:line="240" w:lineRule="auto"/>
     </w:pPr>
   </w:style>
-  <w:style w:type="paragraph" w:styleId="Cita">
+  <w:style w:type="paragraph" w:styleId="Quote">
     <w:name w:val="Quote"/>
     <w:basedOn w:val="Normal"/>
     <w:next w:val="Normal"/>
-    <w:link w:val="CitaCar"/>
+    <w:link w:val="QuoteChar"/>
     <w:uiPriority w:val="29"/>
     <w:qFormat/>
     <w:rsid w:val="00083D13"/>
@@ -4946,10 +5219,10 @@
       <w:iCs/>
     </w:rPr>
   </w:style>
-  <w:style w:type="character" w:customStyle="1" w:styleId="CitaCar">
-    <w:name w:val="Cita Car"/>
-    <w:basedOn w:val="Fuentedeprrafopredeter"/>
-    <w:link w:val="Cita"/>
+  <w:style w:type="character" w:customStyle="1" w:styleId="QuoteChar">
+    <w:name w:val="Quote Char"/>
+    <w:basedOn w:val="DefaultParagraphFont"/>
+    <w:link w:val="Quote"/>
     <w:uiPriority w:val="29"/>
     <w:rsid w:val="00083D13"/>
     <w:rPr>
@@ -4957,11 +5230,11 @@
       <w:iCs/>
     </w:rPr>
   </w:style>
-  <w:style w:type="paragraph" w:styleId="Citadestacada">
+  <w:style w:type="paragraph" w:styleId="IntenseQuote">
     <w:name w:val="Intense Quote"/>
     <w:basedOn w:val="Normal"/>
     <w:next w:val="Normal"/>
-    <w:link w:val="CitadestacadaCar"/>
+    <w:link w:val="IntenseQuoteChar"/>
     <w:uiPriority w:val="30"/>
     <w:qFormat/>
     <w:rsid w:val="00083D13"/>
@@ -4977,10 +5250,10 @@
       <w:szCs w:val="28"/>
     </w:rPr>
   </w:style>
-  <w:style w:type="character" w:customStyle="1" w:styleId="CitadestacadaCar">
-    <w:name w:val="Cita destacada Car"/>
-    <w:basedOn w:val="Fuentedeprrafopredeter"/>
-    <w:link w:val="Citadestacada"/>
+  <w:style w:type="character" w:customStyle="1" w:styleId="IntenseQuoteChar">
+    <w:name w:val="Intense Quote Char"/>
+    <w:basedOn w:val="DefaultParagraphFont"/>
+    <w:link w:val="IntenseQuote"/>
     <w:uiPriority w:val="30"/>
     <w:rsid w:val="00083D13"/>
     <w:rPr>
@@ -4990,9 +5263,9 @@
       <w:szCs w:val="28"/>
     </w:rPr>
   </w:style>
-  <w:style w:type="character" w:styleId="nfasissutil">
+  <w:style w:type="character" w:styleId="SubtleEmphasis">
     <w:name w:val="Subtle Emphasis"/>
-    <w:basedOn w:val="Fuentedeprrafopredeter"/>
+    <w:basedOn w:val="DefaultParagraphFont"/>
     <w:uiPriority w:val="19"/>
     <w:qFormat/>
     <w:rsid w:val="00083D13"/>
@@ -5002,9 +5275,9 @@
       <w:color w:val="595959" w:themeColor="text1" w:themeTint="A6"/>
     </w:rPr>
   </w:style>
-  <w:style w:type="character" w:styleId="nfasisintenso">
+  <w:style w:type="character" w:styleId="IntenseEmphasis">
     <w:name w:val="Intense Emphasis"/>
-    <w:basedOn w:val="Fuentedeprrafopredeter"/>
+    <w:basedOn w:val="DefaultParagraphFont"/>
     <w:uiPriority w:val="21"/>
     <w:qFormat/>
     <w:rsid w:val="00083D13"/>
@@ -5015,9 +5288,9 @@
       <w:iCs/>
     </w:rPr>
   </w:style>
-  <w:style w:type="character" w:styleId="Referenciasutil">
+  <w:style w:type="character" w:styleId="SubtleReference">
     <w:name w:val="Subtle Reference"/>
-    <w:basedOn w:val="Fuentedeprrafopredeter"/>
+    <w:basedOn w:val="DefaultParagraphFont"/>
     <w:uiPriority w:val="31"/>
     <w:qFormat/>
     <w:rsid w:val="00083D13"/>
@@ -5026,9 +5299,9 @@
       <w:color w:val="404040" w:themeColor="text1" w:themeTint="BF"/>
     </w:rPr>
   </w:style>
-  <w:style w:type="character" w:styleId="Referenciaintensa">
+  <w:style w:type="character" w:styleId="IntenseReference">
     <w:name w:val="Intense Reference"/>
-    <w:basedOn w:val="Fuentedeprrafopredeter"/>
+    <w:basedOn w:val="DefaultParagraphFont"/>
     <w:uiPriority w:val="32"/>
     <w:qFormat/>
     <w:rsid w:val="00083D13"/>
@@ -5039,9 +5312,9 @@
       <w:u w:val="single"/>
     </w:rPr>
   </w:style>
-  <w:style w:type="character" w:styleId="Ttulodellibro">
+  <w:style w:type="character" w:styleId="BookTitle">
     <w:name w:val="Book Title"/>
-    <w:basedOn w:val="Fuentedeprrafopredeter"/>
+    <w:basedOn w:val="DefaultParagraphFont"/>
     <w:uiPriority w:val="33"/>
     <w:qFormat/>
     <w:rsid w:val="00083D13"/>
@@ -5051,9 +5324,9 @@
       <w:smallCaps/>
     </w:rPr>
   </w:style>
-  <w:style w:type="paragraph" w:styleId="TtuloTDC">
+  <w:style w:type="paragraph" w:styleId="TOCHeading">
     <w:name w:val="TOC Heading"/>
-    <w:basedOn w:val="Ttulo1"/>
+    <w:basedOn w:val="Heading1"/>
     <w:next w:val="Normal"/>
     <w:uiPriority w:val="39"/>
     <w:unhideWhenUsed/>
@@ -5063,10 +5336,10 @@
       <w:outlineLvl w:val="9"/>
     </w:pPr>
   </w:style>
-  <w:style w:type="paragraph" w:styleId="Textodeglobo">
+  <w:style w:type="paragraph" w:styleId="BalloonText">
     <w:name w:val="Balloon Text"/>
     <w:basedOn w:val="Normal"/>
-    <w:link w:val="TextodegloboCar"/>
+    <w:link w:val="BalloonTextChar"/>
     <w:uiPriority w:val="99"/>
     <w:semiHidden/>
     <w:unhideWhenUsed/>
@@ -5080,10 +5353,10 @@
       <w:szCs w:val="16"/>
     </w:rPr>
   </w:style>
-  <w:style w:type="character" w:customStyle="1" w:styleId="TextodegloboCar">
-    <w:name w:val="Texto de globo Car"/>
-    <w:basedOn w:val="Fuentedeprrafopredeter"/>
-    <w:link w:val="Textodeglobo"/>
+  <w:style w:type="character" w:customStyle="1" w:styleId="BalloonTextChar">
+    <w:name w:val="Balloon Text Char"/>
+    <w:basedOn w:val="DefaultParagraphFont"/>
+    <w:link w:val="BalloonText"/>
     <w:uiPriority w:val="99"/>
     <w:semiHidden/>
     <w:rsid w:val="00A77500"/>
@@ -5093,7 +5366,7 @@
       <w:szCs w:val="16"/>
     </w:rPr>
   </w:style>
-  <w:style w:type="paragraph" w:styleId="Prrafodelista">
+  <w:style w:type="paragraph" w:styleId="ListParagraph">
     <w:name w:val="List Paragraph"/>
     <w:basedOn w:val="Normal"/>
     <w:uiPriority w:val="34"/>
@@ -5104,10 +5377,10 @@
       <w:contextualSpacing/>
     </w:pPr>
   </w:style>
-  <w:style w:type="paragraph" w:styleId="Encabezado">
+  <w:style w:type="paragraph" w:styleId="Header">
     <w:name w:val="header"/>
     <w:basedOn w:val="Normal"/>
-    <w:link w:val="EncabezadoCar"/>
+    <w:link w:val="HeaderChar"/>
     <w:uiPriority w:val="99"/>
     <w:unhideWhenUsed/>
     <w:rsid w:val="001A1B5B"/>
@@ -5119,17 +5392,17 @@
       <w:spacing w:after="0" w:line="240" w:lineRule="auto"/>
     </w:pPr>
   </w:style>
-  <w:style w:type="character" w:customStyle="1" w:styleId="EncabezadoCar">
-    <w:name w:val="Encabezado Car"/>
-    <w:basedOn w:val="Fuentedeprrafopredeter"/>
-    <w:link w:val="Encabezado"/>
+  <w:style w:type="character" w:customStyle="1" w:styleId="HeaderChar">
+    <w:name w:val="Header Char"/>
+    <w:basedOn w:val="DefaultParagraphFont"/>
+    <w:link w:val="Header"/>
     <w:uiPriority w:val="99"/>
     <w:rsid w:val="001A1B5B"/>
   </w:style>
-  <w:style w:type="paragraph" w:styleId="Piedepgina">
+  <w:style w:type="paragraph" w:styleId="Footer">
     <w:name w:val="footer"/>
     <w:basedOn w:val="Normal"/>
-    <w:link w:val="PiedepginaCar"/>
+    <w:link w:val="FooterChar"/>
     <w:uiPriority w:val="99"/>
     <w:unhideWhenUsed/>
     <w:rsid w:val="001A1B5B"/>
@@ -5141,14 +5414,14 @@
       <w:spacing w:after="0" w:line="240" w:lineRule="auto"/>
     </w:pPr>
   </w:style>
-  <w:style w:type="character" w:customStyle="1" w:styleId="PiedepginaCar">
-    <w:name w:val="Pie de página Car"/>
-    <w:basedOn w:val="Fuentedeprrafopredeter"/>
-    <w:link w:val="Piedepgina"/>
+  <w:style w:type="character" w:customStyle="1" w:styleId="FooterChar">
+    <w:name w:val="Footer Char"/>
+    <w:basedOn w:val="DefaultParagraphFont"/>
+    <w:link w:val="Footer"/>
     <w:uiPriority w:val="99"/>
     <w:rsid w:val="001A1B5B"/>
   </w:style>
-  <w:style w:type="paragraph" w:styleId="TDC2">
+  <w:style w:type="paragraph" w:styleId="TOC2">
     <w:name w:val="toc 2"/>
     <w:basedOn w:val="Normal"/>
     <w:next w:val="Normal"/>
@@ -5166,7 +5439,7 @@
       <w:szCs w:val="22"/>
     </w:rPr>
   </w:style>
-  <w:style w:type="paragraph" w:styleId="TDC1">
+  <w:style w:type="paragraph" w:styleId="TOC1">
     <w:name w:val="toc 1"/>
     <w:basedOn w:val="Normal"/>
     <w:next w:val="Normal"/>
@@ -5183,7 +5456,7 @@
       <w:szCs w:val="22"/>
     </w:rPr>
   </w:style>
-  <w:style w:type="paragraph" w:styleId="TDC3">
+  <w:style w:type="paragraph" w:styleId="TOC3">
     <w:name w:val="toc 3"/>
     <w:basedOn w:val="Normal"/>
     <w:next w:val="Normal"/>
@@ -5205,9 +5478,9 @@
       <w:szCs w:val="22"/>
     </w:rPr>
   </w:style>
-  <w:style w:type="character" w:styleId="Hipervnculo">
+  <w:style w:type="character" w:styleId="Hyperlink">
     <w:name w:val="Hyperlink"/>
-    <w:basedOn w:val="Fuentedeprrafopredeter"/>
+    <w:basedOn w:val="DefaultParagraphFont"/>
     <w:uiPriority w:val="99"/>
     <w:unhideWhenUsed/>
     <w:rsid w:val="001C4230"/>
@@ -5488,7 +5761,7 @@
 </file>
 
 <file path=customXml/itemProps1.xml><?xml version="1.0" encoding="utf-8"?>
-<ds:datastoreItem xmlns:ds="http://schemas.openxmlformats.org/officeDocument/2006/customXml" ds:itemID="{46E7C8BE-55CC-4451-8334-20BBDC210CCA}">
+<ds:datastoreItem xmlns:ds="http://schemas.openxmlformats.org/officeDocument/2006/customXml" ds:itemID="{C7779355-BB92-48A2-A49E-485E3C5B9339}">
   <ds:schemaRefs>
     <ds:schemaRef ds:uri="http://schemas.openxmlformats.org/officeDocument/2006/bibliography"/>
   </ds:schemaRefs>

</xml_diff>

<commit_message>
GUIS CU1 y tabla de contenidos actualizada
</commit_message>
<xml_diff>
--- a/Entregable 1.docx
+++ b/Entregable 1.docx
@@ -601,6 +601,9 @@
           <w:r>
             <w:ptab w:relativeTo="margin" w:alignment="right" w:leader="dot"/>
           </w:r>
+          <w:r>
+            <w:t>5</w:t>
+          </w:r>
         </w:p>
         <w:p>
           <w:pPr>
@@ -1173,42 +1176,6 @@
     <w:p>
       <w:pPr>
         <w:spacing w:line="360" w:lineRule="auto"/>
-        <w:ind w:left="851"/>
-        <w:contextualSpacing/>
-        <w:jc w:val="both"/>
-        <w:rPr>
-          <w:rStyle w:val="Textoennegrita"/>
-          <w:sz w:val="24"/>
-        </w:rPr>
-      </w:pPr>
-    </w:p>
-    <w:p>
-      <w:pPr>
-        <w:numPr>
-          <w:ilvl w:val="0"/>
-          <w:numId w:val="1"/>
-        </w:numPr>
-        <w:spacing w:line="360" w:lineRule="auto"/>
-        <w:ind w:left="426" w:firstLine="425"/>
-        <w:contextualSpacing/>
-        <w:jc w:val="both"/>
-        <w:rPr>
-          <w:rStyle w:val="Textoennegrita"/>
-          <w:sz w:val="24"/>
-        </w:rPr>
-      </w:pPr>
-      <w:r>
-        <w:rPr>
-          <w:rStyle w:val="Textoennegrita"/>
-          <w:sz w:val="24"/>
-        </w:rPr>
-        <w:t xml:space="preserve">DIAGRAMA DE PAQUETES DE LOS CASOS DE USO </w:t>
-      </w:r>
-    </w:p>
-    <w:p>
-      <w:pPr>
-        <w:spacing w:line="360" w:lineRule="auto"/>
-        <w:ind w:left="851"/>
         <w:contextualSpacing/>
         <w:jc w:val="both"/>
         <w:rPr>
@@ -1645,177 +1612,169 @@
           <w:b w:val="0"/>
           <w:sz w:val="20"/>
         </w:rPr>
-        <w:t xml:space="preserve">el usuario </w:t>
-      </w:r>
-      <w:r>
-        <w:rPr>
-          <w:rStyle w:val="Textoennegrita"/>
-          <w:b w:val="0"/>
+        <w:t>el usuario ingresa su fecha de nacimiento e</w:t>
+      </w:r>
+      <w:r>
+        <w:rPr>
+          <w:rStyle w:val="Textoennegrita"/>
+          <w:b w:val="0"/>
+          <w:sz w:val="20"/>
+        </w:rPr>
+        <w:t>n e</w:t>
+      </w:r>
+      <w:r>
+        <w:rPr>
+          <w:rStyle w:val="Textoennegrita"/>
+          <w:b w:val="0"/>
+          <w:sz w:val="20"/>
+        </w:rPr>
+        <w:t xml:space="preserve">l campo </w:t>
+      </w:r>
+      <w:r>
+        <w:rPr>
+          <w:rStyle w:val="Textoennegrita"/>
+          <w:sz w:val="20"/>
+        </w:rPr>
+        <w:t>F</w:t>
+      </w:r>
+      <w:r>
+        <w:rPr>
+          <w:rStyle w:val="Textoennegrita"/>
+          <w:sz w:val="20"/>
+        </w:rPr>
+        <w:t xml:space="preserve">echa de nacimiento, </w:t>
+      </w:r>
+      <w:r>
+        <w:rPr>
+          <w:rStyle w:val="Textoennegrita"/>
+          <w:b w:val="0"/>
+          <w:sz w:val="20"/>
+        </w:rPr>
+        <w:t>el usuario ingresa su celular e</w:t>
+      </w:r>
+      <w:r>
+        <w:rPr>
+          <w:rStyle w:val="Textoennegrita"/>
+          <w:b w:val="0"/>
+          <w:sz w:val="20"/>
+        </w:rPr>
+        <w:t>n e</w:t>
+      </w:r>
+      <w:r>
+        <w:rPr>
+          <w:rStyle w:val="Textoennegrita"/>
+          <w:b w:val="0"/>
+          <w:sz w:val="20"/>
+        </w:rPr>
+        <w:t xml:space="preserve">l campo </w:t>
+      </w:r>
+      <w:r>
+        <w:rPr>
+          <w:rStyle w:val="Textoennegrita"/>
+          <w:sz w:val="20"/>
+        </w:rPr>
+        <w:t>C</w:t>
+      </w:r>
+      <w:r>
+        <w:rPr>
+          <w:rStyle w:val="Textoennegrita"/>
+          <w:sz w:val="20"/>
+        </w:rPr>
+        <w:t xml:space="preserve">elular, </w:t>
+      </w:r>
+      <w:r>
+        <w:rPr>
+          <w:rStyle w:val="Textoennegrita"/>
+          <w:b w:val="0"/>
+          <w:sz w:val="20"/>
+        </w:rPr>
+        <w:t>el usuario ingresa su contraseña e</w:t>
+      </w:r>
+      <w:r>
+        <w:rPr>
+          <w:rStyle w:val="Textoennegrita"/>
+          <w:b w:val="0"/>
+          <w:sz w:val="20"/>
+        </w:rPr>
+        <w:t>n e</w:t>
+      </w:r>
+      <w:r>
+        <w:rPr>
+          <w:rStyle w:val="Textoennegrita"/>
+          <w:b w:val="0"/>
+          <w:sz w:val="20"/>
+        </w:rPr>
+        <w:t xml:space="preserve">l campo </w:t>
+      </w:r>
+      <w:r>
+        <w:rPr>
+          <w:rStyle w:val="Textoennegrita"/>
+          <w:sz w:val="20"/>
+        </w:rPr>
+        <w:t>C</w:t>
+      </w:r>
+      <w:r>
+        <w:rPr>
+          <w:rStyle w:val="Textoennegrita"/>
+          <w:sz w:val="20"/>
+        </w:rPr>
+        <w:t xml:space="preserve">ontraseña, </w:t>
+      </w:r>
+      <w:r>
+        <w:rPr>
+          <w:rStyle w:val="Textoennegrita"/>
+          <w:b w:val="0"/>
+          <w:sz w:val="20"/>
+        </w:rPr>
+        <w:t>el usuario ingresa su contraseña e</w:t>
+      </w:r>
+      <w:r>
+        <w:rPr>
+          <w:rStyle w:val="Textoennegrita"/>
+          <w:b w:val="0"/>
+          <w:sz w:val="20"/>
+        </w:rPr>
+        <w:t>n e</w:t>
+      </w:r>
+      <w:r>
+        <w:rPr>
+          <w:rStyle w:val="Textoennegrita"/>
+          <w:b w:val="0"/>
+          <w:sz w:val="20"/>
+        </w:rPr>
+        <w:t xml:space="preserve">l campo </w:t>
+      </w:r>
+      <w:r>
+        <w:rPr>
+          <w:rStyle w:val="Textoennegrita"/>
+          <w:sz w:val="20"/>
+        </w:rPr>
+        <w:t>C</w:t>
+      </w:r>
+      <w:r>
+        <w:rPr>
+          <w:rStyle w:val="Textoennegrita"/>
+          <w:sz w:val="20"/>
+        </w:rPr>
+        <w:t xml:space="preserve">onfirmar contraseña. </w:t>
+      </w:r>
+    </w:p>
+    <w:p>
+      <w:pPr>
+        <w:spacing w:line="240" w:lineRule="auto"/>
+        <w:ind w:left="1065"/>
+        <w:jc w:val="both"/>
+        <w:rPr>
+          <w:rStyle w:val="Textoennegrita"/>
+          <w:sz w:val="20"/>
+        </w:rPr>
+      </w:pPr>
+      <w:r>
+        <w:rPr>
+          <w:rStyle w:val="Textoennegrita"/>
           <w:sz w:val="20"/>
         </w:rPr>
         <w:lastRenderedPageBreak/>
-        <w:t>ingresa su fecha de nacimiento e</w:t>
-      </w:r>
-      <w:r>
-        <w:rPr>
-          <w:rStyle w:val="Textoennegrita"/>
-          <w:b w:val="0"/>
-          <w:sz w:val="20"/>
-        </w:rPr>
-        <w:t>n e</w:t>
-      </w:r>
-      <w:r>
-        <w:rPr>
-          <w:rStyle w:val="Textoennegrita"/>
-          <w:b w:val="0"/>
-          <w:sz w:val="20"/>
-        </w:rPr>
-        <w:t xml:space="preserve">l campo </w:t>
-      </w:r>
-      <w:r>
-        <w:rPr>
-          <w:rStyle w:val="Textoennegrita"/>
-          <w:sz w:val="20"/>
-        </w:rPr>
-        <w:t>F</w:t>
-      </w:r>
-      <w:r>
-        <w:rPr>
-          <w:rStyle w:val="Textoennegrita"/>
-          <w:sz w:val="20"/>
-        </w:rPr>
-        <w:t xml:space="preserve">echa de nacimiento, </w:t>
-      </w:r>
-      <w:r>
-        <w:rPr>
-          <w:rStyle w:val="Textoennegrita"/>
-          <w:b w:val="0"/>
-          <w:sz w:val="20"/>
-        </w:rPr>
-        <w:t>el usuario ingresa su celular e</w:t>
-      </w:r>
-      <w:r>
-        <w:rPr>
-          <w:rStyle w:val="Textoennegrita"/>
-          <w:b w:val="0"/>
-          <w:sz w:val="20"/>
-        </w:rPr>
-        <w:t>n e</w:t>
-      </w:r>
-      <w:r>
-        <w:rPr>
-          <w:rStyle w:val="Textoennegrita"/>
-          <w:b w:val="0"/>
-          <w:sz w:val="20"/>
-        </w:rPr>
-        <w:t xml:space="preserve">l campo </w:t>
-      </w:r>
-      <w:r>
-        <w:rPr>
-          <w:rStyle w:val="Textoennegrita"/>
-          <w:sz w:val="20"/>
-        </w:rPr>
-        <w:t>C</w:t>
-      </w:r>
-      <w:r>
-        <w:rPr>
-          <w:rStyle w:val="Textoennegrita"/>
-          <w:sz w:val="20"/>
-        </w:rPr>
-        <w:t xml:space="preserve">elular, </w:t>
-      </w:r>
-      <w:r>
-        <w:rPr>
-          <w:rStyle w:val="Textoennegrita"/>
-          <w:b w:val="0"/>
-          <w:sz w:val="20"/>
-        </w:rPr>
-        <w:t>el usuario ingresa su contraseña e</w:t>
-      </w:r>
-      <w:r>
-        <w:rPr>
-          <w:rStyle w:val="Textoennegrita"/>
-          <w:b w:val="0"/>
-          <w:sz w:val="20"/>
-        </w:rPr>
-        <w:t>n e</w:t>
-      </w:r>
-      <w:r>
-        <w:rPr>
-          <w:rStyle w:val="Textoennegrita"/>
-          <w:b w:val="0"/>
-          <w:sz w:val="20"/>
-        </w:rPr>
-        <w:t xml:space="preserve">l campo </w:t>
-      </w:r>
-      <w:r>
-        <w:rPr>
-          <w:rStyle w:val="Textoennegrita"/>
-          <w:sz w:val="20"/>
-        </w:rPr>
-        <w:t>C</w:t>
-      </w:r>
-      <w:r>
-        <w:rPr>
-          <w:rStyle w:val="Textoennegrita"/>
-          <w:sz w:val="20"/>
-        </w:rPr>
-        <w:t xml:space="preserve">ontraseña, </w:t>
-      </w:r>
-      <w:r>
-        <w:rPr>
-          <w:rStyle w:val="Textoennegrita"/>
-          <w:b w:val="0"/>
-          <w:sz w:val="20"/>
-        </w:rPr>
-        <w:t>el usuario ingresa su contraseña e</w:t>
-      </w:r>
-      <w:r>
-        <w:rPr>
-          <w:rStyle w:val="Textoennegrita"/>
-          <w:b w:val="0"/>
-          <w:sz w:val="20"/>
-        </w:rPr>
-        <w:t>n e</w:t>
-      </w:r>
-      <w:r>
-        <w:rPr>
-          <w:rStyle w:val="Textoennegrita"/>
-          <w:b w:val="0"/>
-          <w:sz w:val="20"/>
-        </w:rPr>
-        <w:t xml:space="preserve">l campo </w:t>
-      </w:r>
-      <w:r>
-        <w:rPr>
-          <w:rStyle w:val="Textoennegrita"/>
-          <w:sz w:val="20"/>
-        </w:rPr>
-        <w:t>C</w:t>
-      </w:r>
-      <w:r>
-        <w:rPr>
-          <w:rStyle w:val="Textoennegrita"/>
-          <w:sz w:val="20"/>
-        </w:rPr>
-        <w:t xml:space="preserve">onfirmar contraseña. </w:t>
-      </w:r>
-    </w:p>
-    <w:p>
-      <w:pPr>
-        <w:spacing w:line="240" w:lineRule="auto"/>
-        <w:ind w:left="1065"/>
-        <w:jc w:val="both"/>
-        <w:rPr>
-          <w:rStyle w:val="Textoennegrita"/>
-          <w:sz w:val="20"/>
-        </w:rPr>
-      </w:pPr>
-      <w:r>
-        <w:rPr>
-          <w:rStyle w:val="Textoennegrita"/>
-          <w:sz w:val="20"/>
-        </w:rPr>
         <w:t xml:space="preserve">Si el usuario es </w:t>
       </w:r>
       <w:r>
@@ -2962,99 +2921,99 @@
           <w:rStyle w:val="Textoennegrita"/>
           <w:sz w:val="20"/>
         </w:rPr>
+        <w:t xml:space="preserve">Se seleccionó tipo de vinculación Estudiante y no se asignó </w:t>
+      </w:r>
+      <w:r>
+        <w:rPr>
+          <w:rStyle w:val="Textoennegrita"/>
+          <w:sz w:val="20"/>
+        </w:rPr>
+        <w:t>Promedio académico</w:t>
+      </w:r>
+      <w:r>
+        <w:rPr>
+          <w:rStyle w:val="Textoennegrita"/>
+          <w:sz w:val="20"/>
+        </w:rPr>
+        <w:t xml:space="preserve">: </w:t>
+      </w:r>
+      <w:r>
+        <w:rPr>
+          <w:rStyle w:val="Textoennegrita"/>
+          <w:b w:val="0"/>
+          <w:sz w:val="20"/>
+        </w:rPr>
+        <w:t xml:space="preserve">El sistema muestra un mensaje de </w:t>
+      </w:r>
+      <w:r>
+        <w:rPr>
+          <w:rStyle w:val="Textoennegrita"/>
+          <w:sz w:val="20"/>
+        </w:rPr>
+        <w:t xml:space="preserve">error </w:t>
+      </w:r>
+      <w:r>
+        <w:rPr>
+          <w:rStyle w:val="Textoennegrita"/>
+          <w:b w:val="0"/>
+          <w:sz w:val="20"/>
+        </w:rPr>
+        <w:t xml:space="preserve">con el mensaje “Si eres estudiante, debes ingresar tu </w:t>
+      </w:r>
+      <w:r>
+        <w:rPr>
+          <w:rStyle w:val="Textoennegrita"/>
+          <w:b w:val="0"/>
+          <w:sz w:val="20"/>
+        </w:rPr>
+        <w:t>promedio académico</w:t>
+      </w:r>
+      <w:r>
+        <w:rPr>
+          <w:rStyle w:val="Textoennegrita"/>
+          <w:b w:val="0"/>
+          <w:sz w:val="20"/>
+        </w:rPr>
+        <w:t xml:space="preserve">”, y luego muestra la interfaz </w:t>
+      </w:r>
+      <w:r>
+        <w:rPr>
+          <w:rStyle w:val="Textoennegrita"/>
+          <w:sz w:val="20"/>
+        </w:rPr>
+        <w:t>Registra</w:t>
+      </w:r>
+      <w:r>
+        <w:rPr>
+          <w:rStyle w:val="Textoennegrita"/>
+          <w:sz w:val="20"/>
+        </w:rPr>
+        <w:t>r</w:t>
+      </w:r>
+      <w:r>
+        <w:rPr>
+          <w:rStyle w:val="Textoennegrita"/>
+          <w:sz w:val="20"/>
+        </w:rPr>
+        <w:t xml:space="preserve"> Usuario.</w:t>
+      </w:r>
+    </w:p>
+    <w:p>
+      <w:pPr>
+        <w:spacing w:line="240" w:lineRule="auto"/>
+        <w:ind w:left="1065"/>
+        <w:jc w:val="both"/>
+        <w:rPr>
+          <w:rStyle w:val="Textoennegrita"/>
+          <w:sz w:val="20"/>
+        </w:rPr>
+      </w:pPr>
+      <w:r>
+        <w:rPr>
+          <w:rStyle w:val="Textoennegrita"/>
+          <w:sz w:val="20"/>
+        </w:rPr>
         <w:lastRenderedPageBreak/>
-        <w:t xml:space="preserve">Se seleccionó tipo de vinculación Estudiante y no se asignó </w:t>
-      </w:r>
-      <w:r>
-        <w:rPr>
-          <w:rStyle w:val="Textoennegrita"/>
-          <w:sz w:val="20"/>
-        </w:rPr>
-        <w:t>Promedio académico</w:t>
-      </w:r>
-      <w:r>
-        <w:rPr>
-          <w:rStyle w:val="Textoennegrita"/>
-          <w:sz w:val="20"/>
-        </w:rPr>
-        <w:t xml:space="preserve">: </w:t>
-      </w:r>
-      <w:r>
-        <w:rPr>
-          <w:rStyle w:val="Textoennegrita"/>
-          <w:b w:val="0"/>
-          <w:sz w:val="20"/>
-        </w:rPr>
-        <w:t xml:space="preserve">El sistema muestra un mensaje de </w:t>
-      </w:r>
-      <w:r>
-        <w:rPr>
-          <w:rStyle w:val="Textoennegrita"/>
-          <w:sz w:val="20"/>
-        </w:rPr>
-        <w:t xml:space="preserve">error </w:t>
-      </w:r>
-      <w:r>
-        <w:rPr>
-          <w:rStyle w:val="Textoennegrita"/>
-          <w:b w:val="0"/>
-          <w:sz w:val="20"/>
-        </w:rPr>
-        <w:t xml:space="preserve">con el mensaje “Si eres estudiante, debes ingresar tu </w:t>
-      </w:r>
-      <w:r>
-        <w:rPr>
-          <w:rStyle w:val="Textoennegrita"/>
-          <w:b w:val="0"/>
-          <w:sz w:val="20"/>
-        </w:rPr>
-        <w:t>promedio académico</w:t>
-      </w:r>
-      <w:r>
-        <w:rPr>
-          <w:rStyle w:val="Textoennegrita"/>
-          <w:b w:val="0"/>
-          <w:sz w:val="20"/>
-        </w:rPr>
-        <w:t xml:space="preserve">”, y luego muestra la interfaz </w:t>
-      </w:r>
-      <w:r>
-        <w:rPr>
-          <w:rStyle w:val="Textoennegrita"/>
-          <w:sz w:val="20"/>
-        </w:rPr>
-        <w:t>Registra</w:t>
-      </w:r>
-      <w:r>
-        <w:rPr>
-          <w:rStyle w:val="Textoennegrita"/>
-          <w:sz w:val="20"/>
-        </w:rPr>
-        <w:t>r</w:t>
-      </w:r>
-      <w:r>
-        <w:rPr>
-          <w:rStyle w:val="Textoennegrita"/>
-          <w:sz w:val="20"/>
-        </w:rPr>
-        <w:t xml:space="preserve"> Usuario.</w:t>
-      </w:r>
-    </w:p>
-    <w:p>
-      <w:pPr>
-        <w:spacing w:line="240" w:lineRule="auto"/>
-        <w:ind w:left="1065"/>
-        <w:jc w:val="both"/>
-        <w:rPr>
-          <w:rStyle w:val="Textoennegrita"/>
-          <w:sz w:val="20"/>
-        </w:rPr>
-      </w:pPr>
-      <w:r>
-        <w:rPr>
-          <w:rStyle w:val="Textoennegrita"/>
-          <w:sz w:val="20"/>
-        </w:rPr>
         <w:t xml:space="preserve">Se seleccionó tipo de vinculación Estudiante y no se asignó P.A.P.A: </w:t>
       </w:r>
       <w:r>
@@ -3345,8 +3304,6 @@
           <w:sz w:val="24"/>
         </w:rPr>
       </w:pPr>
-      <w:bookmarkStart w:id="1" w:name="_GoBack"/>
-      <w:bookmarkEnd w:id="1"/>
     </w:p>
     <w:p>
       <w:pPr>
@@ -3443,6 +3400,8 @@
         </w:rPr>
         <w:t>El sistema muestra la interfaz grafica de iniciar sesión, en la cual el usuario deberá ingresar los datos de su correo institucional y la contraseña establecida para el sistema previamente, luego de esto el usuario pasará a una interfaz donde dependiendo del tipo de usuario, el podrá elegir de que manera seguir interactuando con el sistema.</w:t>
       </w:r>
+      <w:bookmarkStart w:id="1" w:name="_GoBack"/>
+      <w:bookmarkEnd w:id="1"/>
     </w:p>
     <w:p>
       <w:pPr>
@@ -3451,27 +3410,14 @@
         <w:jc w:val="both"/>
         <w:rPr>
           <w:rStyle w:val="Textoennegrita"/>
-          <w:b w:val="0"/>
-          <w:sz w:val="20"/>
-        </w:rPr>
-      </w:pPr>
-    </w:p>
-    <w:p>
-      <w:pPr>
-        <w:spacing w:line="240" w:lineRule="auto"/>
-        <w:ind w:left="1065"/>
-        <w:jc w:val="both"/>
-        <w:rPr>
-          <w:rStyle w:val="Textoennegrita"/>
-          <w:sz w:val="24"/>
-        </w:rPr>
-      </w:pPr>
-      <w:r>
-        <w:rPr>
-          <w:rStyle w:val="Textoennegrita"/>
-          <w:sz w:val="24"/>
-        </w:rPr>
-        <w:lastRenderedPageBreak/>
+          <w:sz w:val="24"/>
+        </w:rPr>
+      </w:pPr>
+      <w:r>
+        <w:rPr>
+          <w:rStyle w:val="Textoennegrita"/>
+          <w:sz w:val="24"/>
+        </w:rPr>
         <w:t>Secuencia alternativa: [Acá va el texto]</w:t>
       </w:r>
     </w:p>
@@ -3545,6 +3491,7 @@
           <w:rStyle w:val="Textoennegrita"/>
           <w:sz w:val="24"/>
         </w:rPr>
+        <w:lastRenderedPageBreak/>
         <w:t>Secuencia básica: [Acá va el texto]</w:t>
       </w:r>
     </w:p>
@@ -4098,48 +4045,57 @@
           <w:sz w:val="20"/>
           <w:szCs w:val="20"/>
         </w:rPr>
+        <w:t xml:space="preserve">Cuando el estudiante recibe una notificación de que su aplicación </w:t>
+      </w:r>
+      <w:proofErr w:type="spellStart"/>
+      <w:r>
+        <w:rPr>
+          <w:rStyle w:val="Textoennegrita"/>
+          <w:b w:val="0"/>
+          <w:sz w:val="20"/>
+          <w:szCs w:val="20"/>
+        </w:rPr>
+        <w:t>a</w:t>
+      </w:r>
+      <w:proofErr w:type="spellEnd"/>
+      <w:r>
+        <w:rPr>
+          <w:rStyle w:val="Textoennegrita"/>
+          <w:b w:val="0"/>
+          <w:sz w:val="20"/>
+          <w:szCs w:val="20"/>
+        </w:rPr>
+        <w:t xml:space="preserve"> sido aceptada, este tendrá la oportunidad de responder si efectivamente acepta o no, es decir, se desplegara un pop-up con la información de la convocatoria a la cual </w:t>
+      </w:r>
+      <w:proofErr w:type="spellStart"/>
+      <w:r>
+        <w:rPr>
+          <w:rStyle w:val="Textoennegrita"/>
+          <w:b w:val="0"/>
+          <w:sz w:val="20"/>
+          <w:szCs w:val="20"/>
+        </w:rPr>
+        <w:t>a</w:t>
+      </w:r>
+      <w:proofErr w:type="spellEnd"/>
+      <w:r>
+        <w:rPr>
+          <w:rStyle w:val="Textoennegrita"/>
+          <w:b w:val="0"/>
+          <w:sz w:val="20"/>
+          <w:szCs w:val="20"/>
+        </w:rPr>
+        <w:t xml:space="preserve"> sido aceptado y dos botones “Aceptar” o “Cancelar”, al darle aceptar se notificara </w:t>
+      </w:r>
+      <w:r>
+        <w:rPr>
+          <w:rStyle w:val="Textoennegrita"/>
+          <w:b w:val="0"/>
+          <w:sz w:val="20"/>
+          <w:szCs w:val="20"/>
+        </w:rPr>
         <w:lastRenderedPageBreak/>
-        <w:t xml:space="preserve">Cuando el estudiante recibe una notificación de que su aplicación </w:t>
-      </w:r>
-      <w:proofErr w:type="spellStart"/>
-      <w:r>
-        <w:rPr>
-          <w:rStyle w:val="Textoennegrita"/>
-          <w:b w:val="0"/>
-          <w:sz w:val="20"/>
-          <w:szCs w:val="20"/>
-        </w:rPr>
-        <w:t>a</w:t>
-      </w:r>
-      <w:proofErr w:type="spellEnd"/>
-      <w:r>
-        <w:rPr>
-          <w:rStyle w:val="Textoennegrita"/>
-          <w:b w:val="0"/>
-          <w:sz w:val="20"/>
-          <w:szCs w:val="20"/>
-        </w:rPr>
-        <w:t xml:space="preserve"> sido aceptada, este tendrá la oportunidad de responder si efectivamente acepta o no, es decir, se desplegara un pop-up con la información de la convocatoria a la cual </w:t>
-      </w:r>
-      <w:proofErr w:type="spellStart"/>
-      <w:r>
-        <w:rPr>
-          <w:rStyle w:val="Textoennegrita"/>
-          <w:b w:val="0"/>
-          <w:sz w:val="20"/>
-          <w:szCs w:val="20"/>
-        </w:rPr>
-        <w:t>a</w:t>
-      </w:r>
-      <w:proofErr w:type="spellEnd"/>
-      <w:r>
-        <w:rPr>
-          <w:rStyle w:val="Textoennegrita"/>
-          <w:b w:val="0"/>
-          <w:sz w:val="20"/>
-          <w:szCs w:val="20"/>
-        </w:rPr>
-        <w:t xml:space="preserve"> sido aceptado y dos botones “Aceptar” o “Cancelar”, al darle aceptar se notificara al administrativo que publico la convocatoria. Al darle cancelar se pedirá doble confirmación.</w:t>
+        <w:t>al administrativo que publico la convocatoria. Al darle cancelar se pedirá doble confirmación.</w:t>
       </w:r>
     </w:p>
     <w:p>
@@ -4826,6 +4782,7 @@
     <w:lsdException w:name="HTML Sample" w:semiHidden="1" w:unhideWhenUsed="1"/>
     <w:lsdException w:name="HTML Typewriter" w:semiHidden="1" w:unhideWhenUsed="1"/>
     <w:lsdException w:name="HTML Variable" w:semiHidden="1" w:unhideWhenUsed="1"/>
+    <w:lsdException w:name="Normal Table" w:semiHidden="1" w:unhideWhenUsed="1"/>
     <w:lsdException w:name="annotation subject" w:semiHidden="1" w:unhideWhenUsed="1"/>
     <w:lsdException w:name="No List" w:semiHidden="1" w:unhideWhenUsed="1"/>
     <w:lsdException w:name="Outline List 1" w:semiHidden="1" w:unhideWhenUsed="1"/>
@@ -4869,8 +4826,10 @@
     <w:lsdException w:name="Table Elegant" w:semiHidden="1" w:unhideWhenUsed="1"/>
     <w:lsdException w:name="Table Professional" w:semiHidden="1" w:unhideWhenUsed="1"/>
     <w:lsdException w:name="Table Subtle 1" w:semiHidden="1" w:unhideWhenUsed="1"/>
+    <w:lsdException w:name="Table Subtle 2" w:semiHidden="1" w:unhideWhenUsed="1"/>
     <w:lsdException w:name="Table Web 1" w:semiHidden="1" w:unhideWhenUsed="1"/>
     <w:lsdException w:name="Table Web 2" w:semiHidden="1" w:unhideWhenUsed="1"/>
+    <w:lsdException w:name="Table Web 3" w:semiHidden="1" w:unhideWhenUsed="1"/>
     <w:lsdException w:name="Balloon Text" w:semiHidden="1" w:unhideWhenUsed="1"/>
     <w:lsdException w:name="Table Grid" w:uiPriority="39"/>
     <w:lsdException w:name="Table Theme" w:semiHidden="1" w:unhideWhenUsed="1"/>
@@ -6146,7 +6105,7 @@
 </file>
 
 <file path=customXml/itemProps1.xml><?xml version="1.0" encoding="utf-8"?>
-<ds:datastoreItem xmlns:ds="http://schemas.openxmlformats.org/officeDocument/2006/customXml" ds:itemID="{8C28EA9C-22F0-49F6-8983-219EDA8A0F0D}">
+<ds:datastoreItem xmlns:ds="http://schemas.openxmlformats.org/officeDocument/2006/customXml" ds:itemID="{3B08DBD0-933E-4A45-8E13-B22F4EF7694D}">
   <ds:schemaRefs>
     <ds:schemaRef ds:uri="http://schemas.openxmlformats.org/officeDocument/2006/bibliography"/>
   </ds:schemaRefs>

</xml_diff>

<commit_message>
Se organizaron pequeños errores
</commit_message>
<xml_diff>
--- a/Entregable 1.docx
+++ b/Entregable 1.docx
@@ -1,6 +1,6 @@
 
 <file path=word/document.xml><?xml version="1.0" encoding="utf-8"?>
-<w:document xmlns:wpc="http://schemas.microsoft.com/office/word/2010/wordprocessingCanvas" xmlns:cx="http://schemas.microsoft.com/office/drawing/2014/chartex" xmlns:cx1="http://schemas.microsoft.com/office/drawing/2015/9/8/chartex" xmlns:cx2="http://schemas.microsoft.com/office/drawing/2015/10/21/chartex" xmlns:cx3="http://schemas.microsoft.com/office/drawing/2016/5/9/chartex" xmlns:cx4="http://schemas.microsoft.com/office/drawing/2016/5/10/chartex" xmlns:cx5="http://schemas.microsoft.com/office/drawing/2016/5/11/chartex" xmlns:cx6="http://schemas.microsoft.com/office/drawing/2016/5/12/chartex" xmlns:cx7="http://schemas.microsoft.com/office/drawing/2016/5/13/chartex" xmlns:cx8="http://schemas.microsoft.com/office/drawing/2016/5/14/chartex" xmlns:mc="http://schemas.openxmlformats.org/markup-compatibility/2006" xmlns:aink="http://schemas.microsoft.com/office/drawing/2016/ink" xmlns:am3d="http://schemas.microsoft.com/office/drawing/2017/model3d" xmlns:o="urn:schemas-microsoft-com:office:office" xmlns:r="http://schemas.openxmlformats.org/officeDocument/2006/relationships" xmlns:m="http://schemas.openxmlformats.org/officeDocument/2006/math" xmlns:v="urn:schemas-microsoft-com:vml" xmlns:wp14="http://schemas.microsoft.com/office/word/2010/wordprocessingDrawing" xmlns:wp="http://schemas.openxmlformats.org/drawingml/2006/wordprocessingDrawing" xmlns:w10="urn:schemas-microsoft-com:office:word" xmlns:w="http://schemas.openxmlformats.org/wordprocessingml/2006/main" xmlns:w14="http://schemas.microsoft.com/office/word/2010/wordml" xmlns:w15="http://schemas.microsoft.com/office/word/2012/wordml" xmlns:w16cid="http://schemas.microsoft.com/office/word/2016/wordml/cid" xmlns:w16se="http://schemas.microsoft.com/office/word/2015/wordml/symex" xmlns:wpg="http://schemas.microsoft.com/office/word/2010/wordprocessingGroup" xmlns:wpi="http://schemas.microsoft.com/office/word/2010/wordprocessingInk" xmlns:wne="http://schemas.microsoft.com/office/word/2006/wordml" xmlns:wps="http://schemas.microsoft.com/office/word/2010/wordprocessingShape" mc:Ignorable="w14 w15 w16se w16cid wp14">
+<w:document xmlns:wpc="http://schemas.microsoft.com/office/word/2010/wordprocessingCanvas" xmlns:cx="http://schemas.microsoft.com/office/drawing/2014/chartex" xmlns:mc="http://schemas.openxmlformats.org/markup-compatibility/2006" xmlns:o="urn:schemas-microsoft-com:office:office" xmlns:r="http://schemas.openxmlformats.org/officeDocument/2006/relationships" xmlns:m="http://schemas.openxmlformats.org/officeDocument/2006/math" xmlns:v="urn:schemas-microsoft-com:vml" xmlns:wp14="http://schemas.microsoft.com/office/word/2010/wordprocessingDrawing" xmlns:wp="http://schemas.openxmlformats.org/drawingml/2006/wordprocessingDrawing" xmlns:w10="urn:schemas-microsoft-com:office:word" xmlns:w="http://schemas.openxmlformats.org/wordprocessingml/2006/main" xmlns:w14="http://schemas.microsoft.com/office/word/2010/wordml" xmlns:w15="http://schemas.microsoft.com/office/word/2012/wordml" xmlns:w16se="http://schemas.microsoft.com/office/word/2015/wordml/symex" xmlns:wpg="http://schemas.microsoft.com/office/word/2010/wordprocessingGroup" xmlns:wpi="http://schemas.microsoft.com/office/word/2010/wordprocessingInk" xmlns:wne="http://schemas.microsoft.com/office/word/2006/wordml" xmlns:wps="http://schemas.microsoft.com/office/word/2010/wordprocessingShape" mc:Ignorable="w14 w15 w16se wp14">
   <w:background w:color="FFFFFF"/>
   <w:body>
     <w:p>
@@ -40,7 +40,6 @@
             <w:r>
               <w:rPr>
                 <w:noProof/>
-                <w:lang w:eastAsia="ja-JP"/>
               </w:rPr>
               <w:drawing>
                 <wp:inline distT="0" distB="0" distL="114300" distR="114300">
@@ -196,7 +195,6 @@
             <w:r>
               <w:rPr>
                 <w:noProof/>
-                <w:lang w:eastAsia="ja-JP"/>
               </w:rPr>
               <w:drawing>
                 <wp:inline distT="0" distB="0" distL="114300" distR="114300">
@@ -259,19 +257,8 @@
           <w:sz w:val="56"/>
           <w:szCs w:val="56"/>
         </w:rPr>
-        <w:t xml:space="preserve"> </w:t>
-      </w:r>
-      <w:proofErr w:type="spellStart"/>
-      <w:r>
-        <w:rPr>
-          <w:rFonts w:ascii="Tahoma" w:eastAsia="Tahoma" w:hAnsi="Tahoma" w:cs="Tahoma"/>
-          <w:b/>
-          <w:sz w:val="56"/>
-          <w:szCs w:val="56"/>
-        </w:rPr>
-        <w:t>LinkedUN</w:t>
-      </w:r>
-      <w:proofErr w:type="spellEnd"/>
+        <w:t xml:space="preserve"> LinkedUN</w:t>
+      </w:r>
     </w:p>
     <w:p>
       <w:pPr>
@@ -353,42 +340,22 @@
           <w:sz w:val="40"/>
           <w:szCs w:val="40"/>
         </w:rPr>
-        <w:t xml:space="preserve">José Francisco Miguel Díaz </w:t>
-      </w:r>
-      <w:proofErr w:type="spellStart"/>
+        <w:t>José Francisco Miguel Díaz Díaz</w:t>
+      </w:r>
+    </w:p>
+    <w:p>
+      <w:pPr>
+        <w:spacing w:line="240" w:lineRule="auto"/>
+        <w:jc w:val="center"/>
+      </w:pPr>
       <w:r>
         <w:rPr>
           <w:rFonts w:ascii="Tahoma" w:eastAsia="Tahoma" w:hAnsi="Tahoma" w:cs="Tahoma"/>
           <w:sz w:val="40"/>
           <w:szCs w:val="40"/>
         </w:rPr>
-        <w:t>Díaz</w:t>
-      </w:r>
-      <w:proofErr w:type="spellEnd"/>
-    </w:p>
-    <w:p>
-      <w:pPr>
-        <w:spacing w:line="240" w:lineRule="auto"/>
-        <w:jc w:val="center"/>
-      </w:pPr>
-      <w:r>
-        <w:rPr>
-          <w:rFonts w:ascii="Tahoma" w:eastAsia="Tahoma" w:hAnsi="Tahoma" w:cs="Tahoma"/>
-          <w:sz w:val="40"/>
-          <w:szCs w:val="40"/>
-        </w:rPr>
-        <w:t xml:space="preserve">Juan Esteban López </w:t>
-      </w:r>
-      <w:proofErr w:type="spellStart"/>
-      <w:r>
-        <w:rPr>
-          <w:rFonts w:ascii="Tahoma" w:eastAsia="Tahoma" w:hAnsi="Tahoma" w:cs="Tahoma"/>
-          <w:sz w:val="40"/>
-          <w:szCs w:val="40"/>
-        </w:rPr>
-        <w:t>López</w:t>
-      </w:r>
-      <w:proofErr w:type="spellEnd"/>
+        <w:t>Juan Esteban López López</w:t>
+      </w:r>
     </w:p>
     <w:p>
       <w:pPr>
@@ -855,23 +822,7 @@
           <w:rFonts w:asciiTheme="majorHAnsi" w:hAnsiTheme="majorHAnsi" w:cs="Arial"/>
           <w:sz w:val="22"/>
         </w:rPr>
-        <w:t xml:space="preserve">Para entrar a </w:t>
-      </w:r>
-      <w:proofErr w:type="spellStart"/>
-      <w:r>
-        <w:rPr>
-          <w:rFonts w:asciiTheme="majorHAnsi" w:hAnsiTheme="majorHAnsi" w:cs="Arial"/>
-          <w:sz w:val="22"/>
-        </w:rPr>
-        <w:t>LinkedUN</w:t>
-      </w:r>
-      <w:proofErr w:type="spellEnd"/>
-      <w:r>
-        <w:rPr>
-          <w:rFonts w:asciiTheme="majorHAnsi" w:hAnsiTheme="majorHAnsi" w:cs="Arial"/>
-          <w:sz w:val="22"/>
-        </w:rPr>
-        <w:t xml:space="preserve">, un usuario debe iniciar sesión con su correo institucional y contraseña. Una vez adentro del sistema puede: si es un contratante, publicar una convocatoria. Si es administrativo, validar una convocatoria. Si es Estudiante, buscar convocatorias que le interesen y postularse a las convocatorias existentes (siempre y cuando no esté actualmente contratado en otra convocatoria). </w:t>
+        <w:t xml:space="preserve">Para entrar a LinkedUN, un usuario debe iniciar sesión con su correo institucional y contraseña. Una vez adentro del sistema puede: si es un contratante, publicar una convocatoria. Si es administrativo, validar una convocatoria. Si es Estudiante, buscar convocatorias que le interesen y postularse a las convocatorias existentes (siempre y cuando no esté actualmente contratado en otra convocatoria). </w:t>
       </w:r>
     </w:p>
     <w:p>
@@ -1007,7 +958,6 @@
       <w:r>
         <w:rPr>
           <w:noProof/>
-          <w:lang w:eastAsia="ja-JP"/>
         </w:rPr>
         <w:drawing>
           <wp:inline distT="0" distB="0" distL="0" distR="0" wp14:anchorId="6034EA6C" wp14:editId="36C5E3EF">
@@ -1127,7 +1077,6 @@
       <w:r>
         <w:rPr>
           <w:noProof/>
-          <w:lang w:eastAsia="ja-JP"/>
         </w:rPr>
         <w:drawing>
           <wp:inline distT="0" distB="0" distL="0" distR="0" wp14:anchorId="3DFB1CCE" wp14:editId="698A4F71">
@@ -1552,21 +1501,54 @@
       <w:r>
         <w:rPr>
           <w:rStyle w:val="Textoennegrita"/>
-          <w:sz w:val="20"/>
-        </w:rPr>
-        <w:t xml:space="preserve">selecciona </w:t>
-      </w:r>
-      <w:r>
-        <w:rPr>
-          <w:rStyle w:val="Textoennegrita"/>
-          <w:b w:val="0"/>
-          <w:sz w:val="20"/>
-        </w:rPr>
-        <w:t xml:space="preserve">el tipo de vinculación con la universidad, </w:t>
-      </w:r>
-      <w:r>
-        <w:rPr>
-          <w:rStyle w:val="Textoennegrita"/>
+          <w:b w:val="0"/>
+          <w:sz w:val="20"/>
+        </w:rPr>
+        <w:t>selecciona</w:t>
+      </w:r>
+      <w:r>
+        <w:rPr>
+          <w:rStyle w:val="Textoennegrita"/>
+          <w:sz w:val="20"/>
+        </w:rPr>
+        <w:t xml:space="preserve"> </w:t>
+      </w:r>
+      <w:r>
+        <w:rPr>
+          <w:rStyle w:val="Textoennegrita"/>
+          <w:b w:val="0"/>
+          <w:sz w:val="20"/>
+        </w:rPr>
+        <w:t>el tipo de</w:t>
+      </w:r>
+      <w:r>
+        <w:rPr>
+          <w:rStyle w:val="Textoennegrita"/>
+          <w:b w:val="0"/>
+          <w:sz w:val="20"/>
+        </w:rPr>
+        <w:t xml:space="preserve"> vinculación con la universidad</w:t>
+      </w:r>
+      <w:r>
+        <w:rPr>
+          <w:rStyle w:val="Textoennegrita"/>
+          <w:b w:val="0"/>
+          <w:sz w:val="20"/>
+        </w:rPr>
+        <w:t xml:space="preserve"> </w:t>
+      </w:r>
+      <w:r>
+        <w:rPr>
+          <w:rStyle w:val="Textoennegrita"/>
+          <w:b w:val="0"/>
+          <w:sz w:val="20"/>
+        </w:rPr>
+        <w:t>(</w:t>
+      </w:r>
+      <w:r>
+        <w:rPr>
+          <w:rStyle w:val="Textoennegrita"/>
+          <w:b w:val="0"/>
           <w:sz w:val="20"/>
         </w:rPr>
         <w:t>E</w:t>
@@ -1574,6 +1556,7 @@
       <w:r>
         <w:rPr>
           <w:rStyle w:val="Textoennegrita"/>
+          <w:b w:val="0"/>
           <w:sz w:val="20"/>
         </w:rPr>
         <w:t xml:space="preserve">studiante, </w:t>
@@ -1581,6 +1564,7 @@
       <w:r>
         <w:rPr>
           <w:rStyle w:val="Textoennegrita"/>
+          <w:b w:val="0"/>
           <w:sz w:val="20"/>
         </w:rPr>
         <w:t>P</w:t>
@@ -1588,6 +1572,7 @@
       <w:r>
         <w:rPr>
           <w:rStyle w:val="Textoennegrita"/>
+          <w:b w:val="0"/>
           <w:sz w:val="20"/>
         </w:rPr>
         <w:t xml:space="preserve">rofesor o </w:t>
@@ -1595,6 +1580,7 @@
       <w:r>
         <w:rPr>
           <w:rStyle w:val="Textoennegrita"/>
+          <w:b w:val="0"/>
           <w:sz w:val="20"/>
         </w:rPr>
         <w:t>A</w:t>
@@ -1602,9 +1588,47 @@
       <w:r>
         <w:rPr>
           <w:rStyle w:val="Textoennegrita"/>
-          <w:sz w:val="20"/>
-        </w:rPr>
-        <w:t xml:space="preserve">dministrativo, </w:t>
+          <w:b w:val="0"/>
+          <w:sz w:val="20"/>
+        </w:rPr>
+        <w:t>dministrativo</w:t>
+      </w:r>
+      <w:r>
+        <w:rPr>
+          <w:rStyle w:val="Textoennegrita"/>
+          <w:b w:val="0"/>
+          <w:sz w:val="20"/>
+        </w:rPr>
+        <w:t>)</w:t>
+      </w:r>
+      <w:r>
+        <w:rPr>
+          <w:rStyle w:val="Textoennegrita"/>
+          <w:sz w:val="20"/>
+        </w:rPr>
+        <w:t xml:space="preserve"> </w:t>
+      </w:r>
+      <w:r>
+        <w:rPr>
+          <w:rStyle w:val="Textoennegrita"/>
+          <w:b w:val="0"/>
+          <w:sz w:val="20"/>
+        </w:rPr>
+        <w:t xml:space="preserve"> en la lista desplegable </w:t>
+      </w:r>
+      <w:r>
+        <w:rPr>
+          <w:rStyle w:val="Textoennegrita"/>
+          <w:sz w:val="20"/>
+        </w:rPr>
+        <w:t>Tipo de vinculación</w:t>
+      </w:r>
+      <w:r>
+        <w:rPr>
+          <w:rStyle w:val="Textoennegrita"/>
+          <w:sz w:val="20"/>
+        </w:rPr>
+        <w:t xml:space="preserve">, </w:t>
       </w:r>
       <w:r>
         <w:rPr>
@@ -1726,7 +1750,16 @@
           <w:b w:val="0"/>
           <w:sz w:val="20"/>
         </w:rPr>
-        <w:t>el usuario ingresa su contraseña e</w:t>
+        <w:t xml:space="preserve">el usuario ingresa su </w:t>
+      </w:r>
+      <w:r>
+        <w:rPr>
+          <w:rStyle w:val="Textoennegrita"/>
+          <w:b w:val="0"/>
+          <w:sz w:val="20"/>
+        </w:rPr>
+        <w:lastRenderedPageBreak/>
+        <w:t>contraseña e</w:t>
       </w:r>
       <w:r>
         <w:rPr>
@@ -1756,7 +1789,36 @@
           <w:rStyle w:val="Textoennegrita"/>
           <w:sz w:val="20"/>
         </w:rPr>
-        <w:t xml:space="preserve">onfirmar contraseña. </w:t>
+        <w:t>onfirmar contraseña</w:t>
+      </w:r>
+      <w:r>
+        <w:rPr>
+          <w:rStyle w:val="Textoennegrita"/>
+          <w:sz w:val="20"/>
+        </w:rPr>
+        <w:t xml:space="preserve">, </w:t>
+      </w:r>
+      <w:r>
+        <w:rPr>
+          <w:rStyle w:val="Textoennegrita"/>
+          <w:b w:val="0"/>
+          <w:sz w:val="20"/>
+        </w:rPr>
+        <w:t xml:space="preserve">el usuario da clic en el botón </w:t>
+      </w:r>
+      <w:r>
+        <w:rPr>
+          <w:rStyle w:val="Textoennegrita"/>
+          <w:sz w:val="20"/>
+        </w:rPr>
+        <w:t>Siguiente</w:t>
+      </w:r>
+      <w:r>
+        <w:rPr>
+          <w:rStyle w:val="Textoennegrita"/>
+          <w:sz w:val="20"/>
+        </w:rPr>
+        <w:t xml:space="preserve">. </w:t>
       </w:r>
     </w:p>
     <w:p>
@@ -1774,7 +1836,6 @@
           <w:rStyle w:val="Textoennegrita"/>
           <w:sz w:val="20"/>
         </w:rPr>
-        <w:lastRenderedPageBreak/>
         <w:t xml:space="preserve">Si el usuario es </w:t>
       </w:r>
       <w:r>
@@ -1831,15 +1892,13 @@
         </w:rPr>
         <w:t xml:space="preserve"> en el campo </w:t>
       </w:r>
-      <w:proofErr w:type="spellStart"/>
-      <w:r>
-        <w:rPr>
-          <w:rStyle w:val="Textoennegrita"/>
-          <w:sz w:val="20"/>
-        </w:rPr>
-        <w:t>titulo</w:t>
-      </w:r>
-      <w:proofErr w:type="spellEnd"/>
+      <w:r>
+        <w:rPr>
+          <w:rStyle w:val="Textoennegrita"/>
+          <w:sz w:val="20"/>
+        </w:rPr>
+        <w:t>Título</w:t>
+      </w:r>
       <w:r>
         <w:rPr>
           <w:rStyle w:val="Textoennegrita"/>
@@ -2921,6 +2980,7 @@
           <w:rStyle w:val="Textoennegrita"/>
           <w:sz w:val="20"/>
         </w:rPr>
+        <w:lastRenderedPageBreak/>
         <w:t xml:space="preserve">Se seleccionó tipo de vinculación Estudiante y no se asignó </w:t>
       </w:r>
       <w:r>
@@ -3013,7 +3073,6 @@
           <w:rStyle w:val="Textoennegrita"/>
           <w:sz w:val="20"/>
         </w:rPr>
-        <w:lastRenderedPageBreak/>
         <w:t xml:space="preserve">Se seleccionó tipo de vinculación Estudiante y no se asignó P.A.P.A: </w:t>
       </w:r>
       <w:r>
@@ -3398,7 +3457,60 @@
           <w:b w:val="0"/>
           <w:sz w:val="20"/>
         </w:rPr>
-        <w:t>El sistema muestra la interfaz grafica de iniciar sesión, en la cual el usuario deberá ingresar los datos de su correo institucional y la contraseña establecida para el sistema previamente, luego de esto el usuario pasará a una interfaz donde dependiendo del tipo de usuario, el podrá elegir de que manera seguir interactuando con el sistema.</w:t>
+        <w:t xml:space="preserve">El sistema muestra la interfaz </w:t>
+      </w:r>
+      <w:r>
+        <w:rPr>
+          <w:rStyle w:val="Textoennegrita"/>
+          <w:sz w:val="20"/>
+        </w:rPr>
+        <w:t>Iniciar sesión</w:t>
+      </w:r>
+      <w:r>
+        <w:rPr>
+          <w:rStyle w:val="Textoennegrita"/>
+          <w:b w:val="0"/>
+          <w:sz w:val="20"/>
+        </w:rPr>
+        <w:t xml:space="preserve">, el usuario ingresa su correo institucional en el campo </w:t>
+      </w:r>
+      <w:r>
+        <w:rPr>
+          <w:rStyle w:val="Textoennegrita"/>
+          <w:sz w:val="20"/>
+        </w:rPr>
+        <w:t>Correo institucional</w:t>
+      </w:r>
+      <w:r>
+        <w:rPr>
+          <w:rStyle w:val="Textoennegrita"/>
+          <w:b w:val="0"/>
+          <w:sz w:val="20"/>
+        </w:rPr>
+        <w:t xml:space="preserve">, el usuario ingresa su contraseña en el campo </w:t>
+      </w:r>
+      <w:r>
+        <w:rPr>
+          <w:rStyle w:val="Textoennegrita"/>
+          <w:sz w:val="20"/>
+        </w:rPr>
+        <w:t>Contraseña</w:t>
+      </w:r>
+      <w:r>
+        <w:rPr>
+          <w:rStyle w:val="Textoennegrita"/>
+          <w:b w:val="0"/>
+          <w:sz w:val="20"/>
+        </w:rPr>
+        <w:t>,</w:t>
+      </w:r>
+      <w:r>
+        <w:rPr>
+          <w:rStyle w:val="Textoennegrita"/>
+          <w:b w:val="0"/>
+          <w:sz w:val="20"/>
+        </w:rPr>
+        <w:t xml:space="preserve"> el usuario da clic en el botón </w:t>
       </w:r>
       <w:bookmarkStart w:id="1" w:name="_GoBack"/>
       <w:bookmarkEnd w:id="1"/>
@@ -3459,6 +3571,7 @@
           <w:rStyle w:val="Textoennegrita"/>
           <w:sz w:val="24"/>
         </w:rPr>
+        <w:lastRenderedPageBreak/>
         <w:t xml:space="preserve">Especificación del caso de uso: </w:t>
       </w:r>
       <w:r>
@@ -3491,7 +3604,6 @@
           <w:rStyle w:val="Textoennegrita"/>
           <w:sz w:val="24"/>
         </w:rPr>
-        <w:lastRenderedPageBreak/>
         <w:t>Secuencia básica: [Acá va el texto]</w:t>
       </w:r>
     </w:p>
@@ -3859,27 +3971,7 @@
           <w:sz w:val="20"/>
           <w:szCs w:val="20"/>
         </w:rPr>
-        <w:t xml:space="preserve"> hacer esto se desplegará la interfaz de buscar convocatoria, la cual consta de una lista con las convocatorias vigentes. De cada convocatoria además aparecerá una breve descripción y su nombre. Cada ítem de la lista puede ser </w:t>
-      </w:r>
-      <w:proofErr w:type="spellStart"/>
-      <w:r>
-        <w:rPr>
-          <w:rStyle w:val="Textoennegrita"/>
-          <w:b w:val="0"/>
-          <w:sz w:val="20"/>
-          <w:szCs w:val="20"/>
-        </w:rPr>
-        <w:t>clickeable</w:t>
-      </w:r>
-      <w:proofErr w:type="spellEnd"/>
-      <w:r>
-        <w:rPr>
-          <w:rStyle w:val="Textoennegrita"/>
-          <w:b w:val="0"/>
-          <w:sz w:val="20"/>
-          <w:szCs w:val="20"/>
-        </w:rPr>
-        <w:t xml:space="preserve"> para acceder a su página de aplicación.</w:t>
+        <w:t xml:space="preserve"> hacer esto se desplegará la interfaz de buscar convocatoria, la cual consta de una lista con las convocatorias vigentes. De cada convocatoria además aparecerá una breve descripción y su nombre. Cada ítem de la lista puede ser clickeable para acceder a su página de aplicación.</w:t>
       </w:r>
     </w:p>
     <w:p>
@@ -4045,47 +4137,7 @@
           <w:sz w:val="20"/>
           <w:szCs w:val="20"/>
         </w:rPr>
-        <w:t xml:space="preserve">Cuando el estudiante recibe una notificación de que su aplicación </w:t>
-      </w:r>
-      <w:proofErr w:type="spellStart"/>
-      <w:r>
-        <w:rPr>
-          <w:rStyle w:val="Textoennegrita"/>
-          <w:b w:val="0"/>
-          <w:sz w:val="20"/>
-          <w:szCs w:val="20"/>
-        </w:rPr>
-        <w:t>a</w:t>
-      </w:r>
-      <w:proofErr w:type="spellEnd"/>
-      <w:r>
-        <w:rPr>
-          <w:rStyle w:val="Textoennegrita"/>
-          <w:b w:val="0"/>
-          <w:sz w:val="20"/>
-          <w:szCs w:val="20"/>
-        </w:rPr>
-        <w:t xml:space="preserve"> sido aceptada, este tendrá la oportunidad de responder si efectivamente acepta o no, es decir, se desplegara un pop-up con la información de la convocatoria a la cual </w:t>
-      </w:r>
-      <w:proofErr w:type="spellStart"/>
-      <w:r>
-        <w:rPr>
-          <w:rStyle w:val="Textoennegrita"/>
-          <w:b w:val="0"/>
-          <w:sz w:val="20"/>
-          <w:szCs w:val="20"/>
-        </w:rPr>
-        <w:t>a</w:t>
-      </w:r>
-      <w:proofErr w:type="spellEnd"/>
-      <w:r>
-        <w:rPr>
-          <w:rStyle w:val="Textoennegrita"/>
-          <w:b w:val="0"/>
-          <w:sz w:val="20"/>
-          <w:szCs w:val="20"/>
-        </w:rPr>
-        <w:t xml:space="preserve"> sido aceptado y dos botones “Aceptar” o “Cancelar”, al darle aceptar se notificara </w:t>
+        <w:t xml:space="preserve">Cuando el estudiante recibe una notificación de que su aplicación a sido aceptada, este tendrá la oportunidad de responder si efectivamente acepta o no, es decir, se desplegara un pop-up con la información de la convocatoria a la cual a sido aceptado y dos botones “Aceptar” o “Cancelar”, al darle aceptar se notificara </w:t>
       </w:r>
       <w:r>
         <w:rPr>
@@ -4203,7 +4255,7 @@
 </file>
 
 <file path=word/endnotes.xml><?xml version="1.0" encoding="utf-8"?>
-<w:endnotes xmlns:wpc="http://schemas.microsoft.com/office/word/2010/wordprocessingCanvas" xmlns:cx="http://schemas.microsoft.com/office/drawing/2014/chartex" xmlns:cx1="http://schemas.microsoft.com/office/drawing/2015/9/8/chartex" xmlns:cx2="http://schemas.microsoft.com/office/drawing/2015/10/21/chartex" xmlns:cx3="http://schemas.microsoft.com/office/drawing/2016/5/9/chartex" xmlns:cx4="http://schemas.microsoft.com/office/drawing/2016/5/10/chartex" xmlns:cx5="http://schemas.microsoft.com/office/drawing/2016/5/11/chartex" xmlns:cx6="http://schemas.microsoft.com/office/drawing/2016/5/12/chartex" xmlns:cx7="http://schemas.microsoft.com/office/drawing/2016/5/13/chartex" xmlns:cx8="http://schemas.microsoft.com/office/drawing/2016/5/14/chartex" xmlns:mc="http://schemas.openxmlformats.org/markup-compatibility/2006" xmlns:aink="http://schemas.microsoft.com/office/drawing/2016/ink" xmlns:am3d="http://schemas.microsoft.com/office/drawing/2017/model3d" xmlns:o="urn:schemas-microsoft-com:office:office" xmlns:r="http://schemas.openxmlformats.org/officeDocument/2006/relationships" xmlns:m="http://schemas.openxmlformats.org/officeDocument/2006/math" xmlns:v="urn:schemas-microsoft-com:vml" xmlns:wp14="http://schemas.microsoft.com/office/word/2010/wordprocessingDrawing" xmlns:wp="http://schemas.openxmlformats.org/drawingml/2006/wordprocessingDrawing" xmlns:w10="urn:schemas-microsoft-com:office:word" xmlns:w="http://schemas.openxmlformats.org/wordprocessingml/2006/main" xmlns:w14="http://schemas.microsoft.com/office/word/2010/wordml" xmlns:w15="http://schemas.microsoft.com/office/word/2012/wordml" xmlns:w16cid="http://schemas.microsoft.com/office/word/2016/wordml/cid" xmlns:w16se="http://schemas.microsoft.com/office/word/2015/wordml/symex" xmlns:wpg="http://schemas.microsoft.com/office/word/2010/wordprocessingGroup" xmlns:wpi="http://schemas.microsoft.com/office/word/2010/wordprocessingInk" xmlns:wne="http://schemas.microsoft.com/office/word/2006/wordml" xmlns:wps="http://schemas.microsoft.com/office/word/2010/wordprocessingShape" mc:Ignorable="w14 w15 w16se w16cid wp14">
+<w:endnotes xmlns:wpc="http://schemas.microsoft.com/office/word/2010/wordprocessingCanvas" xmlns:cx="http://schemas.microsoft.com/office/drawing/2014/chartex" xmlns:mc="http://schemas.openxmlformats.org/markup-compatibility/2006" xmlns:o="urn:schemas-microsoft-com:office:office" xmlns:r="http://schemas.openxmlformats.org/officeDocument/2006/relationships" xmlns:m="http://schemas.openxmlformats.org/officeDocument/2006/math" xmlns:v="urn:schemas-microsoft-com:vml" xmlns:wp14="http://schemas.microsoft.com/office/word/2010/wordprocessingDrawing" xmlns:wp="http://schemas.openxmlformats.org/drawingml/2006/wordprocessingDrawing" xmlns:w10="urn:schemas-microsoft-com:office:word" xmlns:w="http://schemas.openxmlformats.org/wordprocessingml/2006/main" xmlns:w14="http://schemas.microsoft.com/office/word/2010/wordml" xmlns:w15="http://schemas.microsoft.com/office/word/2012/wordml" xmlns:w16se="http://schemas.microsoft.com/office/word/2015/wordml/symex" xmlns:wpg="http://schemas.microsoft.com/office/word/2010/wordprocessingGroup" xmlns:wpi="http://schemas.microsoft.com/office/word/2010/wordprocessingInk" xmlns:wne="http://schemas.microsoft.com/office/word/2006/wordml" xmlns:wps="http://schemas.microsoft.com/office/word/2010/wordprocessingShape" mc:Ignorable="w14 w15 w16se wp14">
   <w:endnote w:type="separator" w:id="-1">
     <w:p>
       <w:pPr>
@@ -4228,7 +4280,7 @@
 </file>
 
 <file path=word/footer1.xml><?xml version="1.0" encoding="utf-8"?>
-<w:ftr xmlns:wpc="http://schemas.microsoft.com/office/word/2010/wordprocessingCanvas" xmlns:cx="http://schemas.microsoft.com/office/drawing/2014/chartex" xmlns:cx1="http://schemas.microsoft.com/office/drawing/2015/9/8/chartex" xmlns:cx2="http://schemas.microsoft.com/office/drawing/2015/10/21/chartex" xmlns:cx3="http://schemas.microsoft.com/office/drawing/2016/5/9/chartex" xmlns:cx4="http://schemas.microsoft.com/office/drawing/2016/5/10/chartex" xmlns:cx5="http://schemas.microsoft.com/office/drawing/2016/5/11/chartex" xmlns:cx6="http://schemas.microsoft.com/office/drawing/2016/5/12/chartex" xmlns:cx7="http://schemas.microsoft.com/office/drawing/2016/5/13/chartex" xmlns:cx8="http://schemas.microsoft.com/office/drawing/2016/5/14/chartex" xmlns:mc="http://schemas.openxmlformats.org/markup-compatibility/2006" xmlns:aink="http://schemas.microsoft.com/office/drawing/2016/ink" xmlns:am3d="http://schemas.microsoft.com/office/drawing/2017/model3d" xmlns:o="urn:schemas-microsoft-com:office:office" xmlns:r="http://schemas.openxmlformats.org/officeDocument/2006/relationships" xmlns:m="http://schemas.openxmlformats.org/officeDocument/2006/math" xmlns:v="urn:schemas-microsoft-com:vml" xmlns:wp14="http://schemas.microsoft.com/office/word/2010/wordprocessingDrawing" xmlns:wp="http://schemas.openxmlformats.org/drawingml/2006/wordprocessingDrawing" xmlns:w10="urn:schemas-microsoft-com:office:word" xmlns:w="http://schemas.openxmlformats.org/wordprocessingml/2006/main" xmlns:w14="http://schemas.microsoft.com/office/word/2010/wordml" xmlns:w15="http://schemas.microsoft.com/office/word/2012/wordml" xmlns:w16cid="http://schemas.microsoft.com/office/word/2016/wordml/cid" xmlns:w16se="http://schemas.microsoft.com/office/word/2015/wordml/symex" xmlns:wpg="http://schemas.microsoft.com/office/word/2010/wordprocessingGroup" xmlns:wpi="http://schemas.microsoft.com/office/word/2010/wordprocessingInk" xmlns:wne="http://schemas.microsoft.com/office/word/2006/wordml" xmlns:wps="http://schemas.microsoft.com/office/word/2010/wordprocessingShape" mc:Ignorable="w14 w15 w16se w16cid wp14">
+<w:ftr xmlns:wpc="http://schemas.microsoft.com/office/word/2010/wordprocessingCanvas" xmlns:cx="http://schemas.microsoft.com/office/drawing/2014/chartex" xmlns:mc="http://schemas.openxmlformats.org/markup-compatibility/2006" xmlns:o="urn:schemas-microsoft-com:office:office" xmlns:r="http://schemas.openxmlformats.org/officeDocument/2006/relationships" xmlns:m="http://schemas.openxmlformats.org/officeDocument/2006/math" xmlns:v="urn:schemas-microsoft-com:vml" xmlns:wp14="http://schemas.microsoft.com/office/word/2010/wordprocessingDrawing" xmlns:wp="http://schemas.openxmlformats.org/drawingml/2006/wordprocessingDrawing" xmlns:w10="urn:schemas-microsoft-com:office:word" xmlns:w="http://schemas.openxmlformats.org/wordprocessingml/2006/main" xmlns:w14="http://schemas.microsoft.com/office/word/2010/wordml" xmlns:w15="http://schemas.microsoft.com/office/word/2012/wordml" xmlns:w16se="http://schemas.microsoft.com/office/word/2015/wordml/symex" xmlns:wpg="http://schemas.microsoft.com/office/word/2010/wordprocessingGroup" xmlns:wpi="http://schemas.microsoft.com/office/word/2010/wordprocessingInk" xmlns:wne="http://schemas.microsoft.com/office/word/2006/wordml" xmlns:wps="http://schemas.microsoft.com/office/word/2010/wordprocessingShape" mc:Ignorable="w14 w15 w16se wp14">
   <w:sdt>
     <w:sdtPr>
       <w:id w:val="-527414184"/>
@@ -4258,7 +4310,7 @@
             <w:noProof/>
             <w:lang w:val="es-ES"/>
           </w:rPr>
-          <w:t>9</w:t>
+          <w:t>7</w:t>
         </w:r>
         <w:r>
           <w:fldChar w:fldCharType="end"/>
@@ -4275,7 +4327,7 @@
 </file>
 
 <file path=word/footnotes.xml><?xml version="1.0" encoding="utf-8"?>
-<w:footnotes xmlns:wpc="http://schemas.microsoft.com/office/word/2010/wordprocessingCanvas" xmlns:cx="http://schemas.microsoft.com/office/drawing/2014/chartex" xmlns:cx1="http://schemas.microsoft.com/office/drawing/2015/9/8/chartex" xmlns:cx2="http://schemas.microsoft.com/office/drawing/2015/10/21/chartex" xmlns:cx3="http://schemas.microsoft.com/office/drawing/2016/5/9/chartex" xmlns:cx4="http://schemas.microsoft.com/office/drawing/2016/5/10/chartex" xmlns:cx5="http://schemas.microsoft.com/office/drawing/2016/5/11/chartex" xmlns:cx6="http://schemas.microsoft.com/office/drawing/2016/5/12/chartex" xmlns:cx7="http://schemas.microsoft.com/office/drawing/2016/5/13/chartex" xmlns:cx8="http://schemas.microsoft.com/office/drawing/2016/5/14/chartex" xmlns:mc="http://schemas.openxmlformats.org/markup-compatibility/2006" xmlns:aink="http://schemas.microsoft.com/office/drawing/2016/ink" xmlns:am3d="http://schemas.microsoft.com/office/drawing/2017/model3d" xmlns:o="urn:schemas-microsoft-com:office:office" xmlns:r="http://schemas.openxmlformats.org/officeDocument/2006/relationships" xmlns:m="http://schemas.openxmlformats.org/officeDocument/2006/math" xmlns:v="urn:schemas-microsoft-com:vml" xmlns:wp14="http://schemas.microsoft.com/office/word/2010/wordprocessingDrawing" xmlns:wp="http://schemas.openxmlformats.org/drawingml/2006/wordprocessingDrawing" xmlns:w10="urn:schemas-microsoft-com:office:word" xmlns:w="http://schemas.openxmlformats.org/wordprocessingml/2006/main" xmlns:w14="http://schemas.microsoft.com/office/word/2010/wordml" xmlns:w15="http://schemas.microsoft.com/office/word/2012/wordml" xmlns:w16cid="http://schemas.microsoft.com/office/word/2016/wordml/cid" xmlns:w16se="http://schemas.microsoft.com/office/word/2015/wordml/symex" xmlns:wpg="http://schemas.microsoft.com/office/word/2010/wordprocessingGroup" xmlns:wpi="http://schemas.microsoft.com/office/word/2010/wordprocessingInk" xmlns:wne="http://schemas.microsoft.com/office/word/2006/wordml" xmlns:wps="http://schemas.microsoft.com/office/word/2010/wordprocessingShape" mc:Ignorable="w14 w15 w16se w16cid wp14">
+<w:footnotes xmlns:wpc="http://schemas.microsoft.com/office/word/2010/wordprocessingCanvas" xmlns:cx="http://schemas.microsoft.com/office/drawing/2014/chartex" xmlns:mc="http://schemas.openxmlformats.org/markup-compatibility/2006" xmlns:o="urn:schemas-microsoft-com:office:office" xmlns:r="http://schemas.openxmlformats.org/officeDocument/2006/relationships" xmlns:m="http://schemas.openxmlformats.org/officeDocument/2006/math" xmlns:v="urn:schemas-microsoft-com:vml" xmlns:wp14="http://schemas.microsoft.com/office/word/2010/wordprocessingDrawing" xmlns:wp="http://schemas.openxmlformats.org/drawingml/2006/wordprocessingDrawing" xmlns:w10="urn:schemas-microsoft-com:office:word" xmlns:w="http://schemas.openxmlformats.org/wordprocessingml/2006/main" xmlns:w14="http://schemas.microsoft.com/office/word/2010/wordml" xmlns:w15="http://schemas.microsoft.com/office/word/2012/wordml" xmlns:w16se="http://schemas.microsoft.com/office/word/2015/wordml/symex" xmlns:wpg="http://schemas.microsoft.com/office/word/2010/wordprocessingGroup" xmlns:wpi="http://schemas.microsoft.com/office/word/2010/wordprocessingInk" xmlns:wne="http://schemas.microsoft.com/office/word/2006/wordml" xmlns:wps="http://schemas.microsoft.com/office/word/2010/wordprocessingShape" mc:Ignorable="w14 w15 w16se wp14">
   <w:footnote w:type="separator" w:id="-1">
     <w:p>
       <w:pPr>
@@ -4300,7 +4352,7 @@
 </file>
 
 <file path=word/header1.xml><?xml version="1.0" encoding="utf-8"?>
-<w:hdr xmlns:wpc="http://schemas.microsoft.com/office/word/2010/wordprocessingCanvas" xmlns:cx="http://schemas.microsoft.com/office/drawing/2014/chartex" xmlns:cx1="http://schemas.microsoft.com/office/drawing/2015/9/8/chartex" xmlns:cx2="http://schemas.microsoft.com/office/drawing/2015/10/21/chartex" xmlns:cx3="http://schemas.microsoft.com/office/drawing/2016/5/9/chartex" xmlns:cx4="http://schemas.microsoft.com/office/drawing/2016/5/10/chartex" xmlns:cx5="http://schemas.microsoft.com/office/drawing/2016/5/11/chartex" xmlns:cx6="http://schemas.microsoft.com/office/drawing/2016/5/12/chartex" xmlns:cx7="http://schemas.microsoft.com/office/drawing/2016/5/13/chartex" xmlns:cx8="http://schemas.microsoft.com/office/drawing/2016/5/14/chartex" xmlns:mc="http://schemas.openxmlformats.org/markup-compatibility/2006" xmlns:aink="http://schemas.microsoft.com/office/drawing/2016/ink" xmlns:am3d="http://schemas.microsoft.com/office/drawing/2017/model3d" xmlns:o="urn:schemas-microsoft-com:office:office" xmlns:r="http://schemas.openxmlformats.org/officeDocument/2006/relationships" xmlns:m="http://schemas.openxmlformats.org/officeDocument/2006/math" xmlns:v="urn:schemas-microsoft-com:vml" xmlns:wp14="http://schemas.microsoft.com/office/word/2010/wordprocessingDrawing" xmlns:wp="http://schemas.openxmlformats.org/drawingml/2006/wordprocessingDrawing" xmlns:w10="urn:schemas-microsoft-com:office:word" xmlns:w="http://schemas.openxmlformats.org/wordprocessingml/2006/main" xmlns:w14="http://schemas.microsoft.com/office/word/2010/wordml" xmlns:w15="http://schemas.microsoft.com/office/word/2012/wordml" xmlns:w16cid="http://schemas.microsoft.com/office/word/2016/wordml/cid" xmlns:w16se="http://schemas.microsoft.com/office/word/2015/wordml/symex" xmlns:wpg="http://schemas.microsoft.com/office/word/2010/wordprocessingGroup" xmlns:wpi="http://schemas.microsoft.com/office/word/2010/wordprocessingInk" xmlns:wne="http://schemas.microsoft.com/office/word/2006/wordml" xmlns:wps="http://schemas.microsoft.com/office/word/2010/wordprocessingShape" mc:Ignorable="w14 w15 w16se w16cid wp14">
+<w:hdr xmlns:wpc="http://schemas.microsoft.com/office/word/2010/wordprocessingCanvas" xmlns:cx="http://schemas.microsoft.com/office/drawing/2014/chartex" xmlns:mc="http://schemas.openxmlformats.org/markup-compatibility/2006" xmlns:o="urn:schemas-microsoft-com:office:office" xmlns:r="http://schemas.openxmlformats.org/officeDocument/2006/relationships" xmlns:m="http://schemas.openxmlformats.org/officeDocument/2006/math" xmlns:v="urn:schemas-microsoft-com:vml" xmlns:wp14="http://schemas.microsoft.com/office/word/2010/wordprocessingDrawing" xmlns:wp="http://schemas.openxmlformats.org/drawingml/2006/wordprocessingDrawing" xmlns:w10="urn:schemas-microsoft-com:office:word" xmlns:w="http://schemas.openxmlformats.org/wordprocessingml/2006/main" xmlns:w14="http://schemas.microsoft.com/office/word/2010/wordml" xmlns:w15="http://schemas.microsoft.com/office/word/2012/wordml" xmlns:w16se="http://schemas.microsoft.com/office/word/2015/wordml/symex" xmlns:wpg="http://schemas.microsoft.com/office/word/2010/wordprocessingGroup" xmlns:wpi="http://schemas.microsoft.com/office/word/2010/wordprocessingInk" xmlns:wne="http://schemas.microsoft.com/office/word/2006/wordml" xmlns:wps="http://schemas.microsoft.com/office/word/2010/wordprocessingShape" mc:Ignorable="w14 w15 w16se wp14">
   <w:p>
     <w:pPr>
       <w:keepLines/>
@@ -4325,7 +4377,7 @@
 </file>
 
 <file path=word/numbering.xml><?xml version="1.0" encoding="utf-8"?>
-<w:numbering xmlns:wpc="http://schemas.microsoft.com/office/word/2010/wordprocessingCanvas" xmlns:cx="http://schemas.microsoft.com/office/drawing/2014/chartex" xmlns:cx1="http://schemas.microsoft.com/office/drawing/2015/9/8/chartex" xmlns:cx2="http://schemas.microsoft.com/office/drawing/2015/10/21/chartex" xmlns:cx3="http://schemas.microsoft.com/office/drawing/2016/5/9/chartex" xmlns:cx4="http://schemas.microsoft.com/office/drawing/2016/5/10/chartex" xmlns:cx5="http://schemas.microsoft.com/office/drawing/2016/5/11/chartex" xmlns:cx6="http://schemas.microsoft.com/office/drawing/2016/5/12/chartex" xmlns:cx7="http://schemas.microsoft.com/office/drawing/2016/5/13/chartex" xmlns:cx8="http://schemas.microsoft.com/office/drawing/2016/5/14/chartex" xmlns:mc="http://schemas.openxmlformats.org/markup-compatibility/2006" xmlns:aink="http://schemas.microsoft.com/office/drawing/2016/ink" xmlns:am3d="http://schemas.microsoft.com/office/drawing/2017/model3d" xmlns:o="urn:schemas-microsoft-com:office:office" xmlns:r="http://schemas.openxmlformats.org/officeDocument/2006/relationships" xmlns:m="http://schemas.openxmlformats.org/officeDocument/2006/math" xmlns:v="urn:schemas-microsoft-com:vml" xmlns:wp14="http://schemas.microsoft.com/office/word/2010/wordprocessingDrawing" xmlns:wp="http://schemas.openxmlformats.org/drawingml/2006/wordprocessingDrawing" xmlns:w10="urn:schemas-microsoft-com:office:word" xmlns:w="http://schemas.openxmlformats.org/wordprocessingml/2006/main" xmlns:w14="http://schemas.microsoft.com/office/word/2010/wordml" xmlns:w15="http://schemas.microsoft.com/office/word/2012/wordml" xmlns:w16cid="http://schemas.microsoft.com/office/word/2016/wordml/cid" xmlns:w16se="http://schemas.microsoft.com/office/word/2015/wordml/symex" xmlns:wpg="http://schemas.microsoft.com/office/word/2010/wordprocessingGroup" xmlns:wpi="http://schemas.microsoft.com/office/word/2010/wordprocessingInk" xmlns:wne="http://schemas.microsoft.com/office/word/2006/wordml" xmlns:wps="http://schemas.microsoft.com/office/word/2010/wordprocessingShape" mc:Ignorable="w14 w15 w16se w16cid wp14">
+<w:numbering xmlns:wpc="http://schemas.microsoft.com/office/word/2010/wordprocessingCanvas" xmlns:cx="http://schemas.microsoft.com/office/drawing/2014/chartex" xmlns:mc="http://schemas.openxmlformats.org/markup-compatibility/2006" xmlns:o="urn:schemas-microsoft-com:office:office" xmlns:r="http://schemas.openxmlformats.org/officeDocument/2006/relationships" xmlns:m="http://schemas.openxmlformats.org/officeDocument/2006/math" xmlns:v="urn:schemas-microsoft-com:vml" xmlns:wp14="http://schemas.microsoft.com/office/word/2010/wordprocessingDrawing" xmlns:wp="http://schemas.openxmlformats.org/drawingml/2006/wordprocessingDrawing" xmlns:w10="urn:schemas-microsoft-com:office:word" xmlns:w="http://schemas.openxmlformats.org/wordprocessingml/2006/main" xmlns:w14="http://schemas.microsoft.com/office/word/2010/wordml" xmlns:w15="http://schemas.microsoft.com/office/word/2012/wordml" xmlns:w16se="http://schemas.microsoft.com/office/word/2015/wordml/symex" xmlns:wpg="http://schemas.microsoft.com/office/word/2010/wordprocessingGroup" xmlns:wpi="http://schemas.microsoft.com/office/word/2010/wordprocessingInk" xmlns:wne="http://schemas.microsoft.com/office/word/2006/wordml" xmlns:wps="http://schemas.microsoft.com/office/word/2010/wordprocessingShape" mc:Ignorable="w14 w15 w16se wp14">
   <w:abstractNum w:abstractNumId="0" w15:restartNumberingAfterBreak="0">
     <w:nsid w:val="03032957"/>
     <w:multiLevelType w:val="multilevel"/>
@@ -4660,7 +4712,7 @@
 </file>
 
 <file path=word/styles.xml><?xml version="1.0" encoding="utf-8"?>
-<w:styles xmlns:mc="http://schemas.openxmlformats.org/markup-compatibility/2006" xmlns:r="http://schemas.openxmlformats.org/officeDocument/2006/relationships" xmlns:w="http://schemas.openxmlformats.org/wordprocessingml/2006/main" xmlns:w14="http://schemas.microsoft.com/office/word/2010/wordml" xmlns:w15="http://schemas.microsoft.com/office/word/2012/wordml" xmlns:w16cid="http://schemas.microsoft.com/office/word/2016/wordml/cid" xmlns:w16se="http://schemas.microsoft.com/office/word/2015/wordml/symex" mc:Ignorable="w14 w15 w16se w16cid">
+<w:styles xmlns:mc="http://schemas.openxmlformats.org/markup-compatibility/2006" xmlns:r="http://schemas.openxmlformats.org/officeDocument/2006/relationships" xmlns:w="http://schemas.openxmlformats.org/wordprocessingml/2006/main" xmlns:w14="http://schemas.microsoft.com/office/word/2010/wordml" xmlns:w15="http://schemas.microsoft.com/office/word/2012/wordml" xmlns:w16se="http://schemas.microsoft.com/office/word/2015/wordml/symex" mc:Ignorable="w14 w15 w16se">
   <w:docDefaults>
     <w:rPrDefault>
       <w:rPr>
@@ -4676,7 +4728,7 @@
       </w:pPr>
     </w:pPrDefault>
   </w:docDefaults>
-  <w:latentStyles w:defLockedState="0" w:defUIPriority="99" w:defSemiHidden="0" w:defUnhideWhenUsed="0" w:defQFormat="0" w:count="375">
+  <w:latentStyles w:defLockedState="0" w:defUIPriority="99" w:defSemiHidden="0" w:defUnhideWhenUsed="0" w:defQFormat="0" w:count="371">
     <w:lsdException w:name="Normal" w:uiPriority="0" w:qFormat="1"/>
     <w:lsdException w:name="heading 1" w:uiPriority="9" w:qFormat="1"/>
     <w:lsdException w:name="heading 2" w:semiHidden="1" w:uiPriority="9" w:unhideWhenUsed="1" w:qFormat="1"/>
@@ -5048,10 +5100,6 @@
     <w:lsdException w:name="List Table 5 Dark Accent 6" w:uiPriority="50"/>
     <w:lsdException w:name="List Table 6 Colorful Accent 6" w:uiPriority="51"/>
     <w:lsdException w:name="List Table 7 Colorful Accent 6" w:uiPriority="52"/>
-    <w:lsdException w:name="Mention" w:semiHidden="1" w:unhideWhenUsed="1"/>
-    <w:lsdException w:name="Smart Hyperlink" w:semiHidden="1" w:unhideWhenUsed="1"/>
-    <w:lsdException w:name="Hashtag" w:semiHidden="1" w:unhideWhenUsed="1"/>
-    <w:lsdException w:name="Unresolved Mention" w:semiHidden="1" w:unhideWhenUsed="1"/>
   </w:latentStyles>
   <w:style w:type="paragraph" w:default="1" w:styleId="Normal">
     <w:name w:val="Normal"/>
@@ -6105,7 +6153,7 @@
 </file>
 
 <file path=customXml/itemProps1.xml><?xml version="1.0" encoding="utf-8"?>
-<ds:datastoreItem xmlns:ds="http://schemas.openxmlformats.org/officeDocument/2006/customXml" ds:itemID="{3B08DBD0-933E-4A45-8E13-B22F4EF7694D}">
+<ds:datastoreItem xmlns:ds="http://schemas.openxmlformats.org/officeDocument/2006/customXml" ds:itemID="{274899F9-2BA9-4530-B45D-803AEFF856DE}">
   <ds:schemaRefs>
     <ds:schemaRef ds:uri="http://schemas.openxmlformats.org/officeDocument/2006/bibliography"/>
   </ds:schemaRefs>

</xml_diff>

<commit_message>
entrega 1 final este si es 2.0  commit
</commit_message>
<xml_diff>
--- a/Entregable 1.docx
+++ b/Entregable 1.docx
@@ -1,6 +1,6 @@
 
 <file path=word/document.xml><?xml version="1.0" encoding="utf-8"?>
-<w:document xmlns:wpc="http://schemas.microsoft.com/office/word/2010/wordprocessingCanvas" xmlns:mc="http://schemas.openxmlformats.org/markup-compatibility/2006" xmlns:o="urn:schemas-microsoft-com:office:office" xmlns:r="http://schemas.openxmlformats.org/officeDocument/2006/relationships" xmlns:m="http://schemas.openxmlformats.org/officeDocument/2006/math" xmlns:v="urn:schemas-microsoft-com:vml" xmlns:wp14="http://schemas.microsoft.com/office/word/2010/wordprocessingDrawing" xmlns:wp="http://schemas.openxmlformats.org/drawingml/2006/wordprocessingDrawing" xmlns:w10="urn:schemas-microsoft-com:office:word" xmlns:w="http://schemas.openxmlformats.org/wordprocessingml/2006/main" xmlns:w14="http://schemas.microsoft.com/office/word/2010/wordml" xmlns:w15="http://schemas.microsoft.com/office/word/2012/wordml" xmlns:wpg="http://schemas.microsoft.com/office/word/2010/wordprocessingGroup" xmlns:wpi="http://schemas.microsoft.com/office/word/2010/wordprocessingInk" xmlns:wne="http://schemas.microsoft.com/office/word/2006/wordml" xmlns:wps="http://schemas.microsoft.com/office/word/2010/wordprocessingShape" mc:Ignorable="w14 w15 wp14">
+<w:document xmlns:wpc="http://schemas.microsoft.com/office/word/2010/wordprocessingCanvas" xmlns:cx="http://schemas.microsoft.com/office/drawing/2014/chartex" xmlns:mc="http://schemas.openxmlformats.org/markup-compatibility/2006" xmlns:o="urn:schemas-microsoft-com:office:office" xmlns:r="http://schemas.openxmlformats.org/officeDocument/2006/relationships" xmlns:m="http://schemas.openxmlformats.org/officeDocument/2006/math" xmlns:v="urn:schemas-microsoft-com:vml" xmlns:wp14="http://schemas.microsoft.com/office/word/2010/wordprocessingDrawing" xmlns:wp="http://schemas.openxmlformats.org/drawingml/2006/wordprocessingDrawing" xmlns:w10="urn:schemas-microsoft-com:office:word" xmlns:w="http://schemas.openxmlformats.org/wordprocessingml/2006/main" xmlns:w14="http://schemas.microsoft.com/office/word/2010/wordml" xmlns:w15="http://schemas.microsoft.com/office/word/2012/wordml" xmlns:w16se="http://schemas.microsoft.com/office/word/2015/wordml/symex" xmlns:wpg="http://schemas.microsoft.com/office/word/2010/wordprocessingGroup" xmlns:wpi="http://schemas.microsoft.com/office/word/2010/wordprocessingInk" xmlns:wne="http://schemas.microsoft.com/office/word/2006/wordml" xmlns:wps="http://schemas.microsoft.com/office/word/2010/wordprocessingShape" mc:Ignorable="w14 w15 w16se wp14">
   <w:background w:color="FFFFFF"/>
   <w:body>
     <w:p>
@@ -40,7 +40,7 @@
             <w:r>
               <w:rPr>
                 <w:noProof/>
-                <w:lang w:val="es-ES" w:eastAsia="es-ES"/>
+                <w:lang w:eastAsia="ja-JP"/>
               </w:rPr>
               <w:drawing>
                 <wp:inline distT="0" distB="0" distL="114300" distR="114300">
@@ -196,7 +196,7 @@
             <w:r>
               <w:rPr>
                 <w:noProof/>
-                <w:lang w:val="es-ES" w:eastAsia="es-ES"/>
+                <w:lang w:eastAsia="ja-JP"/>
               </w:rPr>
               <w:drawing>
                 <wp:inline distT="0" distB="0" distL="114300" distR="114300">
@@ -509,7 +509,7 @@
       <w:sdtContent>
         <w:p>
           <w:pPr>
-            <w:pStyle w:val="TtulodeTDC"/>
+            <w:pStyle w:val="TtuloTDC"/>
           </w:pPr>
         </w:p>
         <w:p>
@@ -619,6 +619,11 @@
           <w:r>
             <w:ptab w:relativeTo="margin" w:alignment="right" w:leader="dot"/>
           </w:r>
+          <w:r>
+            <w:t>5</w:t>
+          </w:r>
+          <w:bookmarkStart w:id="0" w:name="_GoBack"/>
+          <w:bookmarkEnd w:id="0"/>
         </w:p>
         <w:p>
           <w:pPr>
@@ -629,7 +634,13 @@
             <w:t>Especificación del caso:</w:t>
           </w:r>
           <w:r>
+            <w:t xml:space="preserve"> Registrar usuario</w:t>
+          </w:r>
+          <w:r>
             <w:ptab w:relativeTo="margin" w:alignment="right" w:leader="dot"/>
+          </w:r>
+          <w:r>
+            <w:t>5</w:t>
           </w:r>
         </w:p>
         <w:p>
@@ -641,7 +652,13 @@
             <w:t>Especificación del caso:</w:t>
           </w:r>
           <w:r>
+            <w:t xml:space="preserve"> Iniciar sesión</w:t>
+          </w:r>
+          <w:r>
             <w:ptab w:relativeTo="margin" w:alignment="right" w:leader="dot"/>
+          </w:r>
+          <w:r>
+            <w:t>7</w:t>
           </w:r>
         </w:p>
         <w:p>
@@ -653,7 +670,13 @@
             <w:t>Especificación del caso:</w:t>
           </w:r>
           <w:r>
+            <w:t xml:space="preserve"> Editar perfil</w:t>
+          </w:r>
+          <w:r>
             <w:ptab w:relativeTo="margin" w:alignment="right" w:leader="dot"/>
+          </w:r>
+          <w:r>
+            <w:t>8</w:t>
           </w:r>
         </w:p>
         <w:p>
@@ -665,7 +688,13 @@
             <w:t>Especificación del caso:</w:t>
           </w:r>
           <w:r>
+            <w:t xml:space="preserve"> Aplicar a convocatoria</w:t>
+          </w:r>
+          <w:r>
             <w:ptab w:relativeTo="margin" w:alignment="right" w:leader="dot"/>
+          </w:r>
+          <w:r>
+            <w:t>9</w:t>
           </w:r>
         </w:p>
         <w:p>
@@ -677,7 +706,13 @@
             <w:t>Especificación del caso:</w:t>
           </w:r>
           <w:r>
+            <w:t xml:space="preserve"> Buscar convocatoria </w:t>
+          </w:r>
+          <w:r>
             <w:ptab w:relativeTo="margin" w:alignment="right" w:leader="dot"/>
+          </w:r>
+          <w:r>
+            <w:t>10</w:t>
           </w:r>
         </w:p>
         <w:p>
@@ -689,7 +724,13 @@
             <w:t>Especificación del caso:</w:t>
           </w:r>
           <w:r>
+            <w:t xml:space="preserve"> Aceptar convocatoria</w:t>
+          </w:r>
+          <w:r>
             <w:ptab w:relativeTo="margin" w:alignment="right" w:leader="dot"/>
+          </w:r>
+          <w:r>
+            <w:t>11</w:t>
           </w:r>
         </w:p>
         <w:p/>
@@ -715,8 +756,8 @@
           <w:szCs w:val="60"/>
         </w:rPr>
       </w:pPr>
-      <w:bookmarkStart w:id="0" w:name="_gjdgxs" w:colFirst="0" w:colLast="0"/>
-      <w:bookmarkEnd w:id="0"/>
+      <w:bookmarkStart w:id="1" w:name="_gjdgxs" w:colFirst="0" w:colLast="0"/>
+      <w:bookmarkEnd w:id="1"/>
       <w:r>
         <w:rPr>
           <w:rFonts w:ascii="Tahoma" w:eastAsia="Tahoma" w:hAnsi="Tahoma" w:cs="Tahoma"/>
@@ -1021,7 +1062,7 @@
       <w:r>
         <w:rPr>
           <w:noProof/>
-          <w:lang w:val="es-ES" w:eastAsia="es-ES"/>
+          <w:lang w:eastAsia="ja-JP"/>
         </w:rPr>
         <w:drawing>
           <wp:inline distT="0" distB="0" distL="0" distR="0" wp14:anchorId="6034EA6C" wp14:editId="36C5E3EF">
@@ -1143,7 +1184,7 @@
           <w:rStyle w:val="Textoennegrita"/>
           <w:noProof/>
           <w:sz w:val="24"/>
-          <w:lang w:val="es-ES" w:eastAsia="es-ES"/>
+          <w:lang w:eastAsia="ja-JP"/>
         </w:rPr>
         <w:drawing>
           <wp:inline distT="0" distB="0" distL="0" distR="0">
@@ -3510,7 +3551,7 @@
       <w:r>
         <w:rPr>
           <w:noProof/>
-          <w:lang w:val="es-ES" w:eastAsia="es-ES"/>
+          <w:lang w:eastAsia="ja-JP"/>
         </w:rPr>
         <w:drawing>
           <wp:inline distT="0" distB="0" distL="0" distR="0" wp14:anchorId="48457800" wp14:editId="398640E9">
@@ -3820,21 +3861,7 @@
           <w:rStyle w:val="Textoennegrita"/>
           <w:sz w:val="20"/>
         </w:rPr>
-        <w:t xml:space="preserve"> </w:t>
-      </w:r>
-      <w:r>
-        <w:rPr>
-          <w:rStyle w:val="Textoennegrita"/>
-          <w:sz w:val="20"/>
-        </w:rPr>
-        <w:t>Contraseña</w:t>
-      </w:r>
-      <w:r>
-        <w:rPr>
-          <w:rStyle w:val="Textoennegrita"/>
-          <w:sz w:val="20"/>
-        </w:rPr>
-        <w:t xml:space="preserve">: </w:t>
+        <w:t xml:space="preserve"> Contraseña: </w:t>
       </w:r>
       <w:r>
         <w:rPr>
@@ -3857,23 +3884,7 @@
           <w:b w:val="0"/>
           <w:sz w:val="20"/>
         </w:rPr>
-        <w:t xml:space="preserve"> con el mensaje “Debes ingresar tu c</w:t>
-      </w:r>
-      <w:r>
-        <w:rPr>
-          <w:rStyle w:val="Textoennegrita"/>
-          <w:b w:val="0"/>
-          <w:sz w:val="20"/>
-        </w:rPr>
-        <w:t>ontraseña</w:t>
-      </w:r>
-      <w:r>
-        <w:rPr>
-          <w:rStyle w:val="Textoennegrita"/>
-          <w:b w:val="0"/>
-          <w:sz w:val="20"/>
-        </w:rPr>
-        <w:t xml:space="preserve">” y luego muestra la interfaz </w:t>
+        <w:t xml:space="preserve"> con el mensaje “Debes ingresar tu contraseña” y luego muestra la interfaz </w:t>
       </w:r>
       <w:r>
         <w:rPr>
@@ -3905,28 +3916,7 @@
           <w:rStyle w:val="Textoennegrita"/>
           <w:sz w:val="20"/>
         </w:rPr>
-        <w:t>encontró el</w:t>
-      </w:r>
-      <w:r>
-        <w:rPr>
-          <w:rStyle w:val="Textoennegrita"/>
-          <w:sz w:val="20"/>
-        </w:rPr>
-        <w:t xml:space="preserve"> </w:t>
-      </w:r>
-      <w:r>
-        <w:rPr>
-          <w:rStyle w:val="Textoennegrita"/>
-          <w:sz w:val="20"/>
-        </w:rPr>
-        <w:t>Correo i</w:t>
-      </w:r>
-      <w:r>
-        <w:rPr>
-          <w:rStyle w:val="Textoennegrita"/>
-          <w:sz w:val="20"/>
-        </w:rPr>
-        <w:t xml:space="preserve">nstitucional: </w:t>
+        <w:t xml:space="preserve">encontró el Correo institucional: </w:t>
       </w:r>
       <w:r>
         <w:rPr>
@@ -3949,39 +3939,7 @@
           <w:b w:val="0"/>
           <w:sz w:val="20"/>
         </w:rPr>
-        <w:t xml:space="preserve"> con el mensaje “</w:t>
-      </w:r>
-      <w:r>
-        <w:rPr>
-          <w:rStyle w:val="Textoennegrita"/>
-          <w:b w:val="0"/>
-          <w:sz w:val="20"/>
-        </w:rPr>
-        <w:t>T</w:t>
-      </w:r>
-      <w:r>
-        <w:rPr>
-          <w:rStyle w:val="Textoennegrita"/>
-          <w:b w:val="0"/>
-          <w:sz w:val="20"/>
-        </w:rPr>
-        <w:t>u correo institucional</w:t>
-      </w:r>
-      <w:r>
-        <w:rPr>
-          <w:rStyle w:val="Textoennegrita"/>
-          <w:b w:val="0"/>
-          <w:sz w:val="20"/>
-        </w:rPr>
-        <w:t xml:space="preserve"> no está registrado, debes registrarte</w:t>
-      </w:r>
-      <w:r>
-        <w:rPr>
-          <w:rStyle w:val="Textoennegrita"/>
-          <w:b w:val="0"/>
-          <w:sz w:val="20"/>
-        </w:rPr>
-        <w:t xml:space="preserve">” y luego muestra la interfaz </w:t>
+        <w:t xml:space="preserve"> con el mensaje “Tu correo institucional no está registrado, debes registrarte” y luego muestra la interfaz </w:t>
       </w:r>
       <w:r>
         <w:rPr>
@@ -4007,14 +3965,7 @@
           <w:rStyle w:val="Textoennegrita"/>
           <w:sz w:val="20"/>
         </w:rPr>
-        <w:t>Se ingresó una contraseña incorrecta</w:t>
-      </w:r>
-      <w:r>
-        <w:rPr>
-          <w:rStyle w:val="Textoennegrita"/>
-          <w:sz w:val="20"/>
-        </w:rPr>
-        <w:t xml:space="preserve">: </w:t>
+        <w:t xml:space="preserve">Se ingresó una contraseña incorrecta: </w:t>
       </w:r>
       <w:r>
         <w:rPr>
@@ -4037,23 +3988,7 @@
           <w:b w:val="0"/>
           <w:sz w:val="20"/>
         </w:rPr>
-        <w:t xml:space="preserve"> con el mensaje “</w:t>
-      </w:r>
-      <w:r>
-        <w:rPr>
-          <w:rStyle w:val="Textoennegrita"/>
-          <w:b w:val="0"/>
-          <w:sz w:val="20"/>
-        </w:rPr>
-        <w:t>Tu contraseña no coincide, asegúrate de escribirla correctamente</w:t>
-      </w:r>
-      <w:r>
-        <w:rPr>
-          <w:rStyle w:val="Textoennegrita"/>
-          <w:b w:val="0"/>
-          <w:sz w:val="20"/>
-        </w:rPr>
-        <w:t xml:space="preserve">” y luego muestra la interfaz </w:t>
+        <w:t xml:space="preserve"> con el mensaje “Tu contraseña no coincide, asegúrate de escribirla correctamente” y luego muestra la interfaz </w:t>
       </w:r>
       <w:r>
         <w:rPr>
@@ -4096,7 +4031,7 @@
           <w:rStyle w:val="Textoennegrita"/>
           <w:noProof/>
           <w:sz w:val="24"/>
-          <w:lang w:val="es-ES" w:eastAsia="es-ES"/>
+          <w:lang w:eastAsia="ja-JP"/>
         </w:rPr>
         <w:drawing>
           <wp:anchor distT="0" distB="0" distL="114300" distR="114300" simplePos="0" relativeHeight="251656704" behindDoc="0" locked="0" layoutInCell="1" allowOverlap="1" wp14:anchorId="7657C64B" wp14:editId="205F3498">
@@ -4962,7 +4897,7 @@
       <w:r>
         <w:rPr>
           <w:noProof/>
-          <w:lang w:val="es-ES" w:eastAsia="es-ES"/>
+          <w:lang w:eastAsia="ja-JP"/>
         </w:rPr>
         <w:drawing>
           <wp:anchor distT="0" distB="0" distL="114300" distR="114300" simplePos="0" relativeHeight="251658752" behindDoc="0" locked="0" layoutInCell="1" allowOverlap="1" wp14:anchorId="1286A3E9" wp14:editId="524AE00F">
@@ -5055,7 +4990,21 @@
           <w:rStyle w:val="Textoennegrita"/>
           <w:sz w:val="24"/>
         </w:rPr>
-        <w:t>CU4. Aplica a convocatoria</w:t>
+        <w:t>CU4. Aplica</w:t>
+      </w:r>
+      <w:r>
+        <w:rPr>
+          <w:rStyle w:val="Textoennegrita"/>
+          <w:sz w:val="24"/>
+        </w:rPr>
+        <w:t>r</w:t>
+      </w:r>
+      <w:r>
+        <w:rPr>
+          <w:rStyle w:val="Textoennegrita"/>
+          <w:sz w:val="24"/>
+        </w:rPr>
+        <w:t xml:space="preserve"> a convocatoria</w:t>
       </w:r>
       <w:r>
         <w:rPr>
@@ -5557,7 +5506,7 @@
           <w:rStyle w:val="Textoennegrita"/>
           <w:noProof/>
           <w:sz w:val="24"/>
-          <w:lang w:val="es-ES" w:eastAsia="es-ES"/>
+          <w:lang w:eastAsia="ja-JP"/>
         </w:rPr>
         <w:lastRenderedPageBreak/>
         <w:drawing>
@@ -5637,7 +5586,21 @@
           <w:rStyle w:val="Textoennegrita"/>
           <w:sz w:val="24"/>
         </w:rPr>
-        <w:t>CU5. Busca convocato</w:t>
+        <w:t>CU5. Busca</w:t>
+      </w:r>
+      <w:r>
+        <w:rPr>
+          <w:rStyle w:val="Textoennegrita"/>
+          <w:sz w:val="24"/>
+        </w:rPr>
+        <w:t>r</w:t>
+      </w:r>
+      <w:r>
+        <w:rPr>
+          <w:rStyle w:val="Textoennegrita"/>
+          <w:sz w:val="24"/>
+        </w:rPr>
+        <w:t xml:space="preserve"> convocato</w:t>
       </w:r>
       <w:r>
         <w:rPr>
@@ -5839,7 +5802,7 @@
       <w:r>
         <w:rPr>
           <w:noProof/>
-          <w:lang w:val="es-ES" w:eastAsia="es-ES"/>
+          <w:lang w:eastAsia="ja-JP"/>
         </w:rPr>
         <w:drawing>
           <wp:inline distT="0" distB="0" distL="0" distR="0" wp14:anchorId="1194E0E0" wp14:editId="70315687">
@@ -5917,7 +5880,21 @@
           <w:rStyle w:val="Textoennegrita"/>
           <w:sz w:val="24"/>
         </w:rPr>
-        <w:t>CU6. Acepta convocatoria</w:t>
+        <w:t>CU6. Acepta</w:t>
+      </w:r>
+      <w:r>
+        <w:rPr>
+          <w:rStyle w:val="Textoennegrita"/>
+          <w:sz w:val="24"/>
+        </w:rPr>
+        <w:t>r</w:t>
+      </w:r>
+      <w:r>
+        <w:rPr>
+          <w:rStyle w:val="Textoennegrita"/>
+          <w:sz w:val="24"/>
+        </w:rPr>
+        <w:t xml:space="preserve"> convocatoria</w:t>
       </w:r>
     </w:p>
     <w:p>
@@ -6027,8 +6004,6 @@
         </w:rPr>
         <w:t xml:space="preserve">a alternativa: </w:t>
       </w:r>
-      <w:bookmarkStart w:id="1" w:name="_GoBack"/>
-      <w:bookmarkEnd w:id="1"/>
     </w:p>
     <w:p>
       <w:pPr>
@@ -6091,13 +6066,132 @@
           <w:rStyle w:val="Textoennegrita"/>
           <w:sz w:val="24"/>
         </w:rPr>
-        <w:t>Interfaces gráficas: [Acá van las GUI]</w:t>
-      </w:r>
-    </w:p>
-    <w:p/>
+        <w:t xml:space="preserve">Interfaces gráficas: </w:t>
+      </w:r>
+    </w:p>
+    <w:p>
+      <w:pPr>
+        <w:ind w:left="1134" w:hanging="850"/>
+        <w:jc w:val="center"/>
+      </w:pPr>
+      <w:r>
+        <w:rPr>
+          <w:noProof/>
+          <w:lang w:eastAsia="ja-JP"/>
+        </w:rPr>
+        <w:drawing>
+          <wp:inline distT="0" distB="0" distL="0" distR="0">
+            <wp:extent cx="4781550" cy="3409950"/>
+            <wp:effectExtent l="0" t="0" r="0" b="0"/>
+            <wp:docPr id="6" name="Imagen 6" descr="C:\Users\jfmdd\Downloads\WhatsApp Image 2018-03-02 at 9.09.49 PM.jpeg"/>
+            <wp:cNvGraphicFramePr>
+              <a:graphicFrameLocks xmlns:a="http://schemas.openxmlformats.org/drawingml/2006/main" noChangeAspect="1"/>
+            </wp:cNvGraphicFramePr>
+            <a:graphic xmlns:a="http://schemas.openxmlformats.org/drawingml/2006/main">
+              <a:graphicData uri="http://schemas.openxmlformats.org/drawingml/2006/picture">
+                <pic:pic xmlns:pic="http://schemas.openxmlformats.org/drawingml/2006/picture">
+                  <pic:nvPicPr>
+                    <pic:cNvPr id="0" name="Picture 8" descr="C:\Users\jfmdd\Downloads\WhatsApp Image 2018-03-02 at 9.09.49 PM.jpeg"/>
+                    <pic:cNvPicPr>
+                      <a:picLocks noChangeAspect="1" noChangeArrowheads="1"/>
+                    </pic:cNvPicPr>
+                  </pic:nvPicPr>
+                  <pic:blipFill>
+                    <a:blip r:embed="rId17">
+                      <a:extLst>
+                        <a:ext uri="{28A0092B-C50C-407E-A947-70E740481C1C}">
+                          <a14:useLocalDpi xmlns:a14="http://schemas.microsoft.com/office/drawing/2010/main" val="0"/>
+                        </a:ext>
+                      </a:extLst>
+                    </a:blip>
+                    <a:srcRect/>
+                    <a:stretch>
+                      <a:fillRect/>
+                    </a:stretch>
+                  </pic:blipFill>
+                  <pic:spPr bwMode="auto">
+                    <a:xfrm>
+                      <a:off x="0" y="0"/>
+                      <a:ext cx="4781550" cy="3409950"/>
+                    </a:xfrm>
+                    <a:prstGeom prst="rect">
+                      <a:avLst/>
+                    </a:prstGeom>
+                    <a:noFill/>
+                    <a:ln>
+                      <a:noFill/>
+                    </a:ln>
+                  </pic:spPr>
+                </pic:pic>
+              </a:graphicData>
+            </a:graphic>
+          </wp:inline>
+        </w:drawing>
+      </w:r>
+    </w:p>
+    <w:p>
+      <w:pPr>
+        <w:ind w:left="1134"/>
+        <w:jc w:val="both"/>
+      </w:pPr>
+      <w:r>
+        <w:rPr>
+          <w:noProof/>
+          <w:lang w:eastAsia="ja-JP"/>
+        </w:rPr>
+        <w:drawing>
+          <wp:inline distT="0" distB="0" distL="0" distR="0">
+            <wp:extent cx="2914650" cy="1438275"/>
+            <wp:effectExtent l="0" t="0" r="0" b="9525"/>
+            <wp:docPr id="7" name="Imagen 7" descr="C:\Users\jfmdd\Downloads\WhatsApp Image 2018-03-02 at 6.21.06 PM.jpeg"/>
+            <wp:cNvGraphicFramePr>
+              <a:graphicFrameLocks xmlns:a="http://schemas.openxmlformats.org/drawingml/2006/main" noChangeAspect="1"/>
+            </wp:cNvGraphicFramePr>
+            <a:graphic xmlns:a="http://schemas.openxmlformats.org/drawingml/2006/main">
+              <a:graphicData uri="http://schemas.openxmlformats.org/drawingml/2006/picture">
+                <pic:pic xmlns:pic="http://schemas.openxmlformats.org/drawingml/2006/picture">
+                  <pic:nvPicPr>
+                    <pic:cNvPr id="0" name="Picture 9" descr="C:\Users\jfmdd\Downloads\WhatsApp Image 2018-03-02 at 6.21.06 PM.jpeg"/>
+                    <pic:cNvPicPr>
+                      <a:picLocks noChangeAspect="1" noChangeArrowheads="1"/>
+                    </pic:cNvPicPr>
+                  </pic:nvPicPr>
+                  <pic:blipFill>
+                    <a:blip r:embed="rId18">
+                      <a:extLst>
+                        <a:ext uri="{28A0092B-C50C-407E-A947-70E740481C1C}">
+                          <a14:useLocalDpi xmlns:a14="http://schemas.microsoft.com/office/drawing/2010/main" val="0"/>
+                        </a:ext>
+                      </a:extLst>
+                    </a:blip>
+                    <a:srcRect/>
+                    <a:stretch>
+                      <a:fillRect/>
+                    </a:stretch>
+                  </pic:blipFill>
+                  <pic:spPr bwMode="auto">
+                    <a:xfrm>
+                      <a:off x="0" y="0"/>
+                      <a:ext cx="2914650" cy="1438275"/>
+                    </a:xfrm>
+                    <a:prstGeom prst="rect">
+                      <a:avLst/>
+                    </a:prstGeom>
+                    <a:noFill/>
+                    <a:ln>
+                      <a:noFill/>
+                    </a:ln>
+                  </pic:spPr>
+                </pic:pic>
+              </a:graphicData>
+            </a:graphic>
+          </wp:inline>
+        </w:drawing>
+      </w:r>
+    </w:p>
     <w:sectPr>
-      <w:headerReference w:type="default" r:id="rId17"/>
-      <w:footerReference w:type="default" r:id="rId18"/>
+      <w:headerReference w:type="default" r:id="rId19"/>
+      <w:footerReference w:type="default" r:id="rId20"/>
       <w:pgSz w:w="12240" w:h="15840"/>
       <w:pgMar w:top="1440" w:right="1440" w:bottom="1440" w:left="1440" w:header="0" w:footer="720" w:gutter="0"/>
       <w:pgNumType w:start="1"/>
@@ -6110,7 +6204,7 @@
 </file>
 
 <file path=word/endnotes.xml><?xml version="1.0" encoding="utf-8"?>
-<w:endnotes xmlns:wpc="http://schemas.microsoft.com/office/word/2010/wordprocessingCanvas" xmlns:mc="http://schemas.openxmlformats.org/markup-compatibility/2006" xmlns:o="urn:schemas-microsoft-com:office:office" xmlns:r="http://schemas.openxmlformats.org/officeDocument/2006/relationships" xmlns:m="http://schemas.openxmlformats.org/officeDocument/2006/math" xmlns:v="urn:schemas-microsoft-com:vml" xmlns:wp14="http://schemas.microsoft.com/office/word/2010/wordprocessingDrawing" xmlns:wp="http://schemas.openxmlformats.org/drawingml/2006/wordprocessingDrawing" xmlns:w10="urn:schemas-microsoft-com:office:word" xmlns:w="http://schemas.openxmlformats.org/wordprocessingml/2006/main" xmlns:w14="http://schemas.microsoft.com/office/word/2010/wordml" xmlns:w15="http://schemas.microsoft.com/office/word/2012/wordml" xmlns:wpg="http://schemas.microsoft.com/office/word/2010/wordprocessingGroup" xmlns:wpi="http://schemas.microsoft.com/office/word/2010/wordprocessingInk" xmlns:wne="http://schemas.microsoft.com/office/word/2006/wordml" xmlns:wps="http://schemas.microsoft.com/office/word/2010/wordprocessingShape" mc:Ignorable="w14 w15 wp14">
+<w:endnotes xmlns:wpc="http://schemas.microsoft.com/office/word/2010/wordprocessingCanvas" xmlns:cx="http://schemas.microsoft.com/office/drawing/2014/chartex" xmlns:mc="http://schemas.openxmlformats.org/markup-compatibility/2006" xmlns:o="urn:schemas-microsoft-com:office:office" xmlns:r="http://schemas.openxmlformats.org/officeDocument/2006/relationships" xmlns:m="http://schemas.openxmlformats.org/officeDocument/2006/math" xmlns:v="urn:schemas-microsoft-com:vml" xmlns:wp14="http://schemas.microsoft.com/office/word/2010/wordprocessingDrawing" xmlns:wp="http://schemas.openxmlformats.org/drawingml/2006/wordprocessingDrawing" xmlns:w10="urn:schemas-microsoft-com:office:word" xmlns:w="http://schemas.openxmlformats.org/wordprocessingml/2006/main" xmlns:w14="http://schemas.microsoft.com/office/word/2010/wordml" xmlns:w15="http://schemas.microsoft.com/office/word/2012/wordml" xmlns:w16se="http://schemas.microsoft.com/office/word/2015/wordml/symex" xmlns:wpg="http://schemas.microsoft.com/office/word/2010/wordprocessingGroup" xmlns:wpi="http://schemas.microsoft.com/office/word/2010/wordprocessingInk" xmlns:wne="http://schemas.microsoft.com/office/word/2006/wordml" xmlns:wps="http://schemas.microsoft.com/office/word/2010/wordprocessingShape" mc:Ignorable="w14 w15 w16se wp14">
   <w:endnote w:type="separator" w:id="-1">
     <w:p>
       <w:pPr>
@@ -6135,7 +6229,7 @@
 </file>
 
 <file path=word/footer1.xml><?xml version="1.0" encoding="utf-8"?>
-<w:ftr xmlns:wpc="http://schemas.microsoft.com/office/word/2010/wordprocessingCanvas" xmlns:mc="http://schemas.openxmlformats.org/markup-compatibility/2006" xmlns:o="urn:schemas-microsoft-com:office:office" xmlns:r="http://schemas.openxmlformats.org/officeDocument/2006/relationships" xmlns:m="http://schemas.openxmlformats.org/officeDocument/2006/math" xmlns:v="urn:schemas-microsoft-com:vml" xmlns:wp14="http://schemas.microsoft.com/office/word/2010/wordprocessingDrawing" xmlns:wp="http://schemas.openxmlformats.org/drawingml/2006/wordprocessingDrawing" xmlns:w10="urn:schemas-microsoft-com:office:word" xmlns:w="http://schemas.openxmlformats.org/wordprocessingml/2006/main" xmlns:w14="http://schemas.microsoft.com/office/word/2010/wordml" xmlns:w15="http://schemas.microsoft.com/office/word/2012/wordml" xmlns:wpg="http://schemas.microsoft.com/office/word/2010/wordprocessingGroup" xmlns:wpi="http://schemas.microsoft.com/office/word/2010/wordprocessingInk" xmlns:wne="http://schemas.microsoft.com/office/word/2006/wordml" xmlns:wps="http://schemas.microsoft.com/office/word/2010/wordprocessingShape" mc:Ignorable="w14 w15 wp14">
+<w:ftr xmlns:wpc="http://schemas.microsoft.com/office/word/2010/wordprocessingCanvas" xmlns:cx="http://schemas.microsoft.com/office/drawing/2014/chartex" xmlns:mc="http://schemas.openxmlformats.org/markup-compatibility/2006" xmlns:o="urn:schemas-microsoft-com:office:office" xmlns:r="http://schemas.openxmlformats.org/officeDocument/2006/relationships" xmlns:m="http://schemas.openxmlformats.org/officeDocument/2006/math" xmlns:v="urn:schemas-microsoft-com:vml" xmlns:wp14="http://schemas.microsoft.com/office/word/2010/wordprocessingDrawing" xmlns:wp="http://schemas.openxmlformats.org/drawingml/2006/wordprocessingDrawing" xmlns:w10="urn:schemas-microsoft-com:office:word" xmlns:w="http://schemas.openxmlformats.org/wordprocessingml/2006/main" xmlns:w14="http://schemas.microsoft.com/office/word/2010/wordml" xmlns:w15="http://schemas.microsoft.com/office/word/2012/wordml" xmlns:w16se="http://schemas.microsoft.com/office/word/2015/wordml/symex" xmlns:wpg="http://schemas.microsoft.com/office/word/2010/wordprocessingGroup" xmlns:wpi="http://schemas.microsoft.com/office/word/2010/wordprocessingInk" xmlns:wne="http://schemas.microsoft.com/office/word/2006/wordml" xmlns:wps="http://schemas.microsoft.com/office/word/2010/wordprocessingShape" mc:Ignorable="w14 w15 w16se wp14">
   <w:sdt>
     <w:sdtPr>
       <w:id w:val="-527414184"/>
@@ -6165,7 +6259,7 @@
             <w:noProof/>
             <w:lang w:val="es-ES"/>
           </w:rPr>
-          <w:t>10</w:t>
+          <w:t>11</w:t>
         </w:r>
         <w:r>
           <w:fldChar w:fldCharType="end"/>
@@ -6182,7 +6276,7 @@
 </file>
 
 <file path=word/footnotes.xml><?xml version="1.0" encoding="utf-8"?>
-<w:footnotes xmlns:wpc="http://schemas.microsoft.com/office/word/2010/wordprocessingCanvas" xmlns:mc="http://schemas.openxmlformats.org/markup-compatibility/2006" xmlns:o="urn:schemas-microsoft-com:office:office" xmlns:r="http://schemas.openxmlformats.org/officeDocument/2006/relationships" xmlns:m="http://schemas.openxmlformats.org/officeDocument/2006/math" xmlns:v="urn:schemas-microsoft-com:vml" xmlns:wp14="http://schemas.microsoft.com/office/word/2010/wordprocessingDrawing" xmlns:wp="http://schemas.openxmlformats.org/drawingml/2006/wordprocessingDrawing" xmlns:w10="urn:schemas-microsoft-com:office:word" xmlns:w="http://schemas.openxmlformats.org/wordprocessingml/2006/main" xmlns:w14="http://schemas.microsoft.com/office/word/2010/wordml" xmlns:w15="http://schemas.microsoft.com/office/word/2012/wordml" xmlns:wpg="http://schemas.microsoft.com/office/word/2010/wordprocessingGroup" xmlns:wpi="http://schemas.microsoft.com/office/word/2010/wordprocessingInk" xmlns:wne="http://schemas.microsoft.com/office/word/2006/wordml" xmlns:wps="http://schemas.microsoft.com/office/word/2010/wordprocessingShape" mc:Ignorable="w14 w15 wp14">
+<w:footnotes xmlns:wpc="http://schemas.microsoft.com/office/word/2010/wordprocessingCanvas" xmlns:cx="http://schemas.microsoft.com/office/drawing/2014/chartex" xmlns:mc="http://schemas.openxmlformats.org/markup-compatibility/2006" xmlns:o="urn:schemas-microsoft-com:office:office" xmlns:r="http://schemas.openxmlformats.org/officeDocument/2006/relationships" xmlns:m="http://schemas.openxmlformats.org/officeDocument/2006/math" xmlns:v="urn:schemas-microsoft-com:vml" xmlns:wp14="http://schemas.microsoft.com/office/word/2010/wordprocessingDrawing" xmlns:wp="http://schemas.openxmlformats.org/drawingml/2006/wordprocessingDrawing" xmlns:w10="urn:schemas-microsoft-com:office:word" xmlns:w="http://schemas.openxmlformats.org/wordprocessingml/2006/main" xmlns:w14="http://schemas.microsoft.com/office/word/2010/wordml" xmlns:w15="http://schemas.microsoft.com/office/word/2012/wordml" xmlns:w16se="http://schemas.microsoft.com/office/word/2015/wordml/symex" xmlns:wpg="http://schemas.microsoft.com/office/word/2010/wordprocessingGroup" xmlns:wpi="http://schemas.microsoft.com/office/word/2010/wordprocessingInk" xmlns:wne="http://schemas.microsoft.com/office/word/2006/wordml" xmlns:wps="http://schemas.microsoft.com/office/word/2010/wordprocessingShape" mc:Ignorable="w14 w15 w16se wp14">
   <w:footnote w:type="separator" w:id="-1">
     <w:p>
       <w:pPr>
@@ -6207,7 +6301,7 @@
 </file>
 
 <file path=word/header1.xml><?xml version="1.0" encoding="utf-8"?>
-<w:hdr xmlns:wpc="http://schemas.microsoft.com/office/word/2010/wordprocessingCanvas" xmlns:mc="http://schemas.openxmlformats.org/markup-compatibility/2006" xmlns:o="urn:schemas-microsoft-com:office:office" xmlns:r="http://schemas.openxmlformats.org/officeDocument/2006/relationships" xmlns:m="http://schemas.openxmlformats.org/officeDocument/2006/math" xmlns:v="urn:schemas-microsoft-com:vml" xmlns:wp14="http://schemas.microsoft.com/office/word/2010/wordprocessingDrawing" xmlns:wp="http://schemas.openxmlformats.org/drawingml/2006/wordprocessingDrawing" xmlns:w10="urn:schemas-microsoft-com:office:word" xmlns:w="http://schemas.openxmlformats.org/wordprocessingml/2006/main" xmlns:w14="http://schemas.microsoft.com/office/word/2010/wordml" xmlns:w15="http://schemas.microsoft.com/office/word/2012/wordml" xmlns:wpg="http://schemas.microsoft.com/office/word/2010/wordprocessingGroup" xmlns:wpi="http://schemas.microsoft.com/office/word/2010/wordprocessingInk" xmlns:wne="http://schemas.microsoft.com/office/word/2006/wordml" xmlns:wps="http://schemas.microsoft.com/office/word/2010/wordprocessingShape" mc:Ignorable="w14 w15 wp14">
+<w:hdr xmlns:wpc="http://schemas.microsoft.com/office/word/2010/wordprocessingCanvas" xmlns:cx="http://schemas.microsoft.com/office/drawing/2014/chartex" xmlns:mc="http://schemas.openxmlformats.org/markup-compatibility/2006" xmlns:o="urn:schemas-microsoft-com:office:office" xmlns:r="http://schemas.openxmlformats.org/officeDocument/2006/relationships" xmlns:m="http://schemas.openxmlformats.org/officeDocument/2006/math" xmlns:v="urn:schemas-microsoft-com:vml" xmlns:wp14="http://schemas.microsoft.com/office/word/2010/wordprocessingDrawing" xmlns:wp="http://schemas.openxmlformats.org/drawingml/2006/wordprocessingDrawing" xmlns:w10="urn:schemas-microsoft-com:office:word" xmlns:w="http://schemas.openxmlformats.org/wordprocessingml/2006/main" xmlns:w14="http://schemas.microsoft.com/office/word/2010/wordml" xmlns:w15="http://schemas.microsoft.com/office/word/2012/wordml" xmlns:w16se="http://schemas.microsoft.com/office/word/2015/wordml/symex" xmlns:wpg="http://schemas.microsoft.com/office/word/2010/wordprocessingGroup" xmlns:wpi="http://schemas.microsoft.com/office/word/2010/wordprocessingInk" xmlns:wne="http://schemas.microsoft.com/office/word/2006/wordml" xmlns:wps="http://schemas.microsoft.com/office/word/2010/wordprocessingShape" mc:Ignorable="w14 w15 w16se wp14">
   <w:p>
     <w:pPr>
       <w:keepLines/>
@@ -6232,8 +6326,8 @@
 </file>
 
 <file path=word/numbering.xml><?xml version="1.0" encoding="utf-8"?>
-<w:numbering xmlns:wpc="http://schemas.microsoft.com/office/word/2010/wordprocessingCanvas" xmlns:mc="http://schemas.openxmlformats.org/markup-compatibility/2006" xmlns:o="urn:schemas-microsoft-com:office:office" xmlns:r="http://schemas.openxmlformats.org/officeDocument/2006/relationships" xmlns:m="http://schemas.openxmlformats.org/officeDocument/2006/math" xmlns:v="urn:schemas-microsoft-com:vml" xmlns:wp14="http://schemas.microsoft.com/office/word/2010/wordprocessingDrawing" xmlns:wp="http://schemas.openxmlformats.org/drawingml/2006/wordprocessingDrawing" xmlns:w10="urn:schemas-microsoft-com:office:word" xmlns:w="http://schemas.openxmlformats.org/wordprocessingml/2006/main" xmlns:w14="http://schemas.microsoft.com/office/word/2010/wordml" xmlns:w15="http://schemas.microsoft.com/office/word/2012/wordml" xmlns:wpg="http://schemas.microsoft.com/office/word/2010/wordprocessingGroup" xmlns:wpi="http://schemas.microsoft.com/office/word/2010/wordprocessingInk" xmlns:wne="http://schemas.microsoft.com/office/word/2006/wordml" xmlns:wps="http://schemas.microsoft.com/office/word/2010/wordprocessingShape" mc:Ignorable="w14 w15 wp14">
-  <w:abstractNum w:abstractNumId="0">
+<w:numbering xmlns:wpc="http://schemas.microsoft.com/office/word/2010/wordprocessingCanvas" xmlns:cx="http://schemas.microsoft.com/office/drawing/2014/chartex" xmlns:mc="http://schemas.openxmlformats.org/markup-compatibility/2006" xmlns:o="urn:schemas-microsoft-com:office:office" xmlns:r="http://schemas.openxmlformats.org/officeDocument/2006/relationships" xmlns:m="http://schemas.openxmlformats.org/officeDocument/2006/math" xmlns:v="urn:schemas-microsoft-com:vml" xmlns:wp14="http://schemas.microsoft.com/office/word/2010/wordprocessingDrawing" xmlns:wp="http://schemas.openxmlformats.org/drawingml/2006/wordprocessingDrawing" xmlns:w10="urn:schemas-microsoft-com:office:word" xmlns:w="http://schemas.openxmlformats.org/wordprocessingml/2006/main" xmlns:w14="http://schemas.microsoft.com/office/word/2010/wordml" xmlns:w15="http://schemas.microsoft.com/office/word/2012/wordml" xmlns:w16se="http://schemas.microsoft.com/office/word/2015/wordml/symex" xmlns:wpg="http://schemas.microsoft.com/office/word/2010/wordprocessingGroup" xmlns:wpi="http://schemas.microsoft.com/office/word/2010/wordprocessingInk" xmlns:wne="http://schemas.microsoft.com/office/word/2006/wordml" xmlns:wps="http://schemas.microsoft.com/office/word/2010/wordprocessingShape" mc:Ignorable="w14 w15 w16se wp14">
+  <w:abstractNum w:abstractNumId="0" w15:restartNumberingAfterBreak="0">
     <w:nsid w:val="03032957"/>
     <w:multiLevelType w:val="multilevel"/>
     <w:tmpl w:val="6ED20CAC"/>
@@ -6346,7 +6440,7 @@
       </w:rPr>
     </w:lvl>
   </w:abstractNum>
-  <w:abstractNum w:abstractNumId="1">
+  <w:abstractNum w:abstractNumId="1" w15:restartNumberingAfterBreak="0">
     <w:nsid w:val="1CF945D1"/>
     <w:multiLevelType w:val="multilevel"/>
     <w:tmpl w:val="36D0450C"/>
@@ -6468,7 +6562,7 @@
       </w:rPr>
     </w:lvl>
   </w:abstractNum>
-  <w:abstractNum w:abstractNumId="2">
+  <w:abstractNum w:abstractNumId="2" w15:restartNumberingAfterBreak="0">
     <w:nsid w:val="28E93015"/>
     <w:multiLevelType w:val="hybridMultilevel"/>
     <w:tmpl w:val="C7A24E3A"/>
@@ -6567,7 +6661,7 @@
 </file>
 
 <file path=word/styles.xml><?xml version="1.0" encoding="utf-8"?>
-<w:styles xmlns:mc="http://schemas.openxmlformats.org/markup-compatibility/2006" xmlns:r="http://schemas.openxmlformats.org/officeDocument/2006/relationships" xmlns:w="http://schemas.openxmlformats.org/wordprocessingml/2006/main" xmlns:w14="http://schemas.microsoft.com/office/word/2010/wordml" xmlns:w15="http://schemas.microsoft.com/office/word/2012/wordml" mc:Ignorable="w14 w15">
+<w:styles xmlns:mc="http://schemas.openxmlformats.org/markup-compatibility/2006" xmlns:r="http://schemas.openxmlformats.org/officeDocument/2006/relationships" xmlns:w="http://schemas.openxmlformats.org/wordprocessingml/2006/main" xmlns:w14="http://schemas.microsoft.com/office/word/2010/wordml" xmlns:w15="http://schemas.microsoft.com/office/word/2012/wordml" xmlns:w16se="http://schemas.microsoft.com/office/word/2015/wordml/symex" mc:Ignorable="w14 w15 w16se">
   <w:docDefaults>
     <w:rPrDefault>
       <w:rPr>
@@ -7200,11 +7294,11 @@
       </w:tblCellMar>
     </w:tblPr>
   </w:style>
-  <w:style w:type="paragraph" w:styleId="Puesto">
+  <w:style w:type="paragraph" w:styleId="Ttulo">
     <w:name w:val="Title"/>
     <w:basedOn w:val="Normal"/>
     <w:next w:val="Normal"/>
-    <w:link w:val="PuestoCar"/>
+    <w:link w:val="TtuloCar"/>
     <w:uiPriority w:val="10"/>
     <w:qFormat/>
     <w:rsid w:val="00083D13"/>
@@ -7247,9 +7341,7 @@
       <w:tblStyleRowBandSize w:val="1"/>
       <w:tblStyleColBandSize w:val="1"/>
       <w:tblCellMar>
-        <w:top w:w="0" w:type="dxa"/>
         <w:left w:w="71" w:type="dxa"/>
-        <w:bottom w:w="0" w:type="dxa"/>
         <w:right w:w="71" w:type="dxa"/>
       </w:tblCellMar>
     </w:tblPr>
@@ -7392,10 +7484,10 @@
       <w:szCs w:val="20"/>
     </w:rPr>
   </w:style>
-  <w:style w:type="character" w:customStyle="1" w:styleId="PuestoCar">
-    <w:name w:val="Puesto Car"/>
+  <w:style w:type="character" w:customStyle="1" w:styleId="TtuloCar">
+    <w:name w:val="Título Car"/>
     <w:basedOn w:val="Fuentedeprrafopredeter"/>
-    <w:link w:val="Puesto"/>
+    <w:link w:val="Ttulo"/>
     <w:uiPriority w:val="10"/>
     <w:rsid w:val="00083D13"/>
     <w:rPr>
@@ -7573,7 +7665,7 @@
       <w:smallCaps/>
     </w:rPr>
   </w:style>
-  <w:style w:type="paragraph" w:styleId="TtulodeTDC">
+  <w:style w:type="paragraph" w:styleId="TtuloTDC">
     <w:name w:val="TOC Heading"/>
     <w:basedOn w:val="Ttulo1"/>
     <w:next w:val="Normal"/>
@@ -8010,7 +8102,7 @@
 </file>
 
 <file path=customXml/itemProps1.xml><?xml version="1.0" encoding="utf-8"?>
-<ds:datastoreItem xmlns:ds="http://schemas.openxmlformats.org/officeDocument/2006/customXml" ds:itemID="{2149F2C2-B814-4784-B473-6420D7CE095C}">
+<ds:datastoreItem xmlns:ds="http://schemas.openxmlformats.org/officeDocument/2006/customXml" ds:itemID="{EB1D5A61-9D54-41ED-A6CB-A24DA9F21262}">
   <ds:schemaRefs>
     <ds:schemaRef ds:uri="http://schemas.openxmlformats.org/officeDocument/2006/bibliography"/>
   </ds:schemaRefs>

</xml_diff>